<commit_message>
Updated Navigation bar section
</commit_message>
<xml_diff>
--- a/PharmTechUserManual.docx
+++ b/PharmTechUserManual.docx
@@ -458,7 +458,7 @@
           <w:r>
             <w:fldChar w:fldCharType="separate"/>
           </w:r>
-          <w:hyperlink w:anchor="_Toc192169403" w:history="1">
+          <w:hyperlink w:anchor="_Toc192182399" w:history="1">
             <w:r>
               <w:rPr>
                 <w:rStyle w:val="Hyperlink"/>
@@ -485,7 +485,7 @@
                 <w:noProof/>
                 <w:webHidden/>
               </w:rPr>
-              <w:instrText xml:space="preserve"> PAGEREF _Toc192169403 \h </w:instrText>
+              <w:instrText xml:space="preserve"> PAGEREF _Toc192182399 \h </w:instrText>
             </w:r>
             <w:r>
               <w:rPr>
@@ -532,7 +532,7 @@
               <w14:ligatures w14:val="standardContextual"/>
             </w:rPr>
           </w:pPr>
-          <w:hyperlink w:anchor="_Toc192169404" w:history="1">
+          <w:hyperlink w:anchor="_Toc192182400" w:history="1">
             <w:r>
               <w:rPr>
                 <w:rStyle w:val="Hyperlink"/>
@@ -559,7 +559,7 @@
                 <w:noProof/>
                 <w:webHidden/>
               </w:rPr>
-              <w:instrText xml:space="preserve"> PAGEREF _Toc192169404 \h </w:instrText>
+              <w:instrText xml:space="preserve"> PAGEREF _Toc192182400 \h </w:instrText>
             </w:r>
             <w:r>
               <w:rPr>
@@ -606,7 +606,7 @@
               <w14:ligatures w14:val="standardContextual"/>
             </w:rPr>
           </w:pPr>
-          <w:hyperlink w:anchor="_Toc192169405" w:history="1">
+          <w:hyperlink w:anchor="_Toc192182401" w:history="1">
             <w:r>
               <w:rPr>
                 <w:rStyle w:val="Hyperlink"/>
@@ -633,7 +633,7 @@
                 <w:noProof/>
                 <w:webHidden/>
               </w:rPr>
-              <w:instrText xml:space="preserve"> PAGEREF _Toc192169405 \h </w:instrText>
+              <w:instrText xml:space="preserve"> PAGEREF _Toc192182401 \h </w:instrText>
             </w:r>
             <w:r>
               <w:rPr>
@@ -680,7 +680,7 @@
               <w14:ligatures w14:val="standardContextual"/>
             </w:rPr>
           </w:pPr>
-          <w:hyperlink w:anchor="_Toc192169406" w:history="1">
+          <w:hyperlink w:anchor="_Toc192182402" w:history="1">
             <w:r>
               <w:rPr>
                 <w:rStyle w:val="Hyperlink"/>
@@ -707,7 +707,7 @@
                 <w:noProof/>
                 <w:webHidden/>
               </w:rPr>
-              <w:instrText xml:space="preserve"> PAGEREF _Toc192169406 \h </w:instrText>
+              <w:instrText xml:space="preserve"> PAGEREF _Toc192182402 \h </w:instrText>
             </w:r>
             <w:r>
               <w:rPr>
@@ -754,7 +754,7 @@
               <w14:ligatures w14:val="standardContextual"/>
             </w:rPr>
           </w:pPr>
-          <w:hyperlink w:anchor="_Toc192169407" w:history="1">
+          <w:hyperlink w:anchor="_Toc192182403" w:history="1">
             <w:r>
               <w:rPr>
                 <w:rStyle w:val="Hyperlink"/>
@@ -781,7 +781,7 @@
                 <w:noProof/>
                 <w:webHidden/>
               </w:rPr>
-              <w:instrText xml:space="preserve"> PAGEREF _Toc192169407 \h </w:instrText>
+              <w:instrText xml:space="preserve"> PAGEREF _Toc192182403 \h </w:instrText>
             </w:r>
             <w:r>
               <w:rPr>
@@ -828,7 +828,7 @@
               <w14:ligatures w14:val="standardContextual"/>
             </w:rPr>
           </w:pPr>
-          <w:hyperlink w:anchor="_Toc192169408" w:history="1">
+          <w:hyperlink w:anchor="_Toc192182404" w:history="1">
             <w:r>
               <w:rPr>
                 <w:rStyle w:val="Hyperlink"/>
@@ -855,7 +855,7 @@
                 <w:noProof/>
                 <w:webHidden/>
               </w:rPr>
-              <w:instrText xml:space="preserve"> PAGEREF _Toc192169408 \h </w:instrText>
+              <w:instrText xml:space="preserve"> PAGEREF _Toc192182404 \h </w:instrText>
             </w:r>
             <w:r>
               <w:rPr>
@@ -902,13 +902,13 @@
               <w14:ligatures w14:val="standardContextual"/>
             </w:rPr>
           </w:pPr>
-          <w:hyperlink w:anchor="_Toc192169409" w:history="1">
+          <w:hyperlink w:anchor="_Toc192182405" w:history="1">
             <w:r>
               <w:rPr>
                 <w:rStyle w:val="Hyperlink"/>
                 <w:noProof/>
               </w:rPr>
-              <w:t>HOW TO VIEW DRUGS - STUDENT</w:t>
+              <w:t>USING THE NAVIGATION BAR</w:t>
             </w:r>
             <w:r>
               <w:rPr>
@@ -929,7 +929,7 @@
                 <w:noProof/>
                 <w:webHidden/>
               </w:rPr>
-              <w:instrText xml:space="preserve"> PAGEREF _Toc192169409 \h </w:instrText>
+              <w:instrText xml:space="preserve"> PAGEREF _Toc192182405 \h </w:instrText>
             </w:r>
             <w:r>
               <w:rPr>
@@ -976,7 +976,7 @@
               <w14:ligatures w14:val="standardContextual"/>
             </w:rPr>
           </w:pPr>
-          <w:hyperlink w:anchor="_Toc192169410" w:history="1">
+          <w:hyperlink w:anchor="_Toc192182406" w:history="1">
             <w:r>
               <w:rPr>
                 <w:rStyle w:val="Hyperlink"/>
@@ -1003,7 +1003,7 @@
                 <w:noProof/>
                 <w:webHidden/>
               </w:rPr>
-              <w:instrText xml:space="preserve"> PAGEREF _Toc192169410 \h </w:instrText>
+              <w:instrText xml:space="preserve"> PAGEREF _Toc192182406 \h </w:instrText>
             </w:r>
             <w:r>
               <w:rPr>
@@ -1085,7 +1085,7 @@
       <w:pPr>
         <w:pStyle w:val="Heading1"/>
       </w:pPr>
-      <w:bookmarkStart w:id="0" w:name="_Toc192169403"/>
+      <w:bookmarkStart w:id="0" w:name="_Toc192182399"/>
       <w:r>
         <w:lastRenderedPageBreak/>
         <w:t>INTRODUCTION</w:t>
@@ -1123,7 +1123,7 @@
           <w:sz w:val="24"/>
           <w:szCs w:val="24"/>
         </w:rPr>
-        <w:t>PharmaTech</w:t>
+        <w:t>PharmTech</w:t>
       </w:r>
       <w:proofErr w:type="spellEnd"/>
       <w:r>
@@ -1227,7 +1227,7 @@
       <w:pPr>
         <w:pStyle w:val="Heading1"/>
       </w:pPr>
-      <w:bookmarkStart w:id="1" w:name="_Toc192169404"/>
+      <w:bookmarkStart w:id="1" w:name="_Toc192182400"/>
       <w:r>
         <w:t>PURPOSE OF THE WEBSITE</w:t>
       </w:r>
@@ -1418,7 +1418,7 @@
         <w:pStyle w:val="Heading1"/>
       </w:pPr>
       <w:bookmarkStart w:id="2" w:name="ConnectionGuide"/>
-      <w:bookmarkStart w:id="3" w:name="_Toc192169405"/>
+      <w:bookmarkStart w:id="3" w:name="_Toc192182401"/>
       <w:r>
         <w:lastRenderedPageBreak/>
         <w:t>CONNECTION GUIDE</w:t>
@@ -1740,7 +1740,7 @@
           <w:tab w:val="left" w:pos="4208"/>
         </w:tabs>
       </w:pPr>
-      <w:bookmarkStart w:id="4" w:name="_Toc192169406"/>
+      <w:bookmarkStart w:id="4" w:name="_Toc192182402"/>
       <w:r>
         <w:t>HOW TO SIGNUP</w:t>
       </w:r>
@@ -1895,17 +1895,13 @@
         </w:rPr>
         <w:t>Email: Enter a valid email address. Make sure it’s a student or instructor email (</w:t>
       </w:r>
-      <w:hyperlink r:id="rId11" w:history="1">
-        <w:r>
-          <w:rPr>
-            <w:rStyle w:val="Hyperlink"/>
-            <w:color w:val="0F6FC6" w:themeColor="accent1"/>
-            <w:sz w:val="24"/>
-            <w:szCs w:val="24"/>
-          </w:rPr>
-          <w:t>Joe.Bard@mynbcc.ca</w:t>
-        </w:r>
-      </w:hyperlink>
+      <w:r>
+        <w:rPr>
+          <w:sz w:val="24"/>
+          <w:szCs w:val="24"/>
+        </w:rPr>
+        <w:t>Joe.Bard@mynbcc.ca</w:t>
+      </w:r>
       <w:r>
         <w:rPr>
           <w:sz w:val="24"/>
@@ -2087,7 +2083,7 @@
         <w:pStyle w:val="Heading1"/>
       </w:pPr>
       <w:bookmarkStart w:id="5" w:name="HowToLogin"/>
-      <w:bookmarkStart w:id="6" w:name="_Toc192169407"/>
+      <w:bookmarkStart w:id="6" w:name="_Toc192182403"/>
       <w:r>
         <w:lastRenderedPageBreak/>
         <w:t>HOW TO LOGIN</w:t>
@@ -2122,25 +2118,7 @@
             <w:sz w:val="24"/>
             <w:szCs w:val="24"/>
           </w:rPr>
-          <w:t>Con</w:t>
-        </w:r>
-        <w:r>
-          <w:rPr>
-            <w:rStyle w:val="Hyperlink"/>
-            <w:color w:val="0070C0"/>
-            <w:sz w:val="24"/>
-            <w:szCs w:val="24"/>
-          </w:rPr>
-          <w:t>n</w:t>
-        </w:r>
-        <w:r>
-          <w:rPr>
-            <w:rStyle w:val="Hyperlink"/>
-            <w:color w:val="0070C0"/>
-            <w:sz w:val="24"/>
-            <w:szCs w:val="24"/>
-          </w:rPr>
-          <w:t>ection Guide</w:t>
+          <w:t>Connection Guide</w:t>
         </w:r>
       </w:hyperlink>
       <w:r>
@@ -2230,14 +2208,17 @@
         </w:rPr>
         <w:t xml:space="preserve">After the required fields have been entered, click on the </w:t>
       </w:r>
-      <w:r>
-        <w:rPr>
-          <w:color w:val="0070C0"/>
-          <w:sz w:val="24"/>
-          <w:szCs w:val="24"/>
-        </w:rPr>
-        <w:t>Login</w:t>
-      </w:r>
+      <w:hyperlink w:anchor="HowToLogin" w:history="1">
+        <w:r>
+          <w:rPr>
+            <w:rStyle w:val="Hyperlink"/>
+            <w:color w:val="0F6FC6" w:themeColor="accent1"/>
+            <w:sz w:val="24"/>
+            <w:szCs w:val="24"/>
+          </w:rPr>
+          <w:t>Login</w:t>
+        </w:r>
+      </w:hyperlink>
       <w:r>
         <w:rPr>
           <w:sz w:val="24"/>
@@ -2251,7 +2232,7 @@
       <w:pPr>
         <w:pStyle w:val="Heading1"/>
       </w:pPr>
-      <w:bookmarkStart w:id="7" w:name="_Toc192169408"/>
+      <w:bookmarkStart w:id="7" w:name="_Toc192182404"/>
       <w:r>
         <w:t>HOW TO RESET PASSWORD</w:t>
       </w:r>
@@ -2571,10 +2552,10 @@
       <w:pPr>
         <w:pStyle w:val="Heading1"/>
       </w:pPr>
-      <w:bookmarkStart w:id="8" w:name="_Toc192169409"/>
+      <w:bookmarkStart w:id="8" w:name="_Toc192182405"/>
       <w:r>
         <w:lastRenderedPageBreak/>
-        <w:t>HOW TO VIEW DRUGS - STUDENT</w:t>
+        <w:t>USING THE NAVIGATION BAR</w:t>
       </w:r>
       <w:bookmarkEnd w:id="8"/>
     </w:p>
@@ -2601,46 +2582,36 @@
         <w:r>
           <w:rPr>
             <w:rStyle w:val="Hyperlink"/>
-            <w:color w:val="0070C0"/>
+            <w:color w:val="0F6FC6" w:themeColor="accent1"/>
             <w:sz w:val="24"/>
             <w:szCs w:val="24"/>
           </w:rPr>
-          <w:t>Lo</w:t>
+          <w:t xml:space="preserve">How to </w:t>
         </w:r>
         <w:r>
           <w:rPr>
             <w:rStyle w:val="Hyperlink"/>
-            <w:color w:val="0070C0"/>
+            <w:color w:val="0F6FC6" w:themeColor="accent1"/>
             <w:sz w:val="24"/>
             <w:szCs w:val="24"/>
           </w:rPr>
-          <w:t>g</w:t>
-        </w:r>
-        <w:r>
-          <w:rPr>
-            <w:rStyle w:val="Hyperlink"/>
-            <w:color w:val="0070C0"/>
-            <w:sz w:val="24"/>
-            <w:szCs w:val="24"/>
-          </w:rPr>
-          <w:t>i</w:t>
-        </w:r>
-        <w:r>
-          <w:rPr>
-            <w:rStyle w:val="Hyperlink"/>
-            <w:color w:val="0070C0"/>
-            <w:sz w:val="24"/>
-            <w:szCs w:val="24"/>
-          </w:rPr>
-          <w:t>n</w:t>
+          <w:t>Login</w:t>
         </w:r>
       </w:hyperlink>
       <w:r>
         <w:rPr>
-          <w:sz w:val="24"/>
-          <w:szCs w:val="24"/>
-        </w:rPr>
-        <w:t xml:space="preserve"> to access website information.</w:t>
+          <w:color w:val="0F6FC6" w:themeColor="accent1"/>
+          <w:sz w:val="24"/>
+          <w:szCs w:val="24"/>
+        </w:rPr>
+        <w:t xml:space="preserve"> </w:t>
+      </w:r>
+      <w:r>
+        <w:rPr>
+          <w:sz w:val="24"/>
+          <w:szCs w:val="24"/>
+        </w:rPr>
+        <w:t>to access website information.</w:t>
       </w:r>
     </w:p>
     <w:p>
@@ -2655,12 +2626,762 @@
           <w:szCs w:val="24"/>
         </w:rPr>
       </w:pPr>
+      <w:r>
+        <w:rPr>
+          <w:sz w:val="24"/>
+          <w:szCs w:val="24"/>
+        </w:rPr>
+        <w:t xml:space="preserve">Once </w:t>
+      </w:r>
+      <w:r>
+        <w:rPr>
+          <w:sz w:val="24"/>
+          <w:szCs w:val="24"/>
+        </w:rPr>
+        <w:t>logged in, you will see a navigation bar at the top of the page containing important features.</w:t>
+      </w:r>
+    </w:p>
+    <w:p>
+      <w:pPr>
+        <w:ind w:left="360"/>
+        <w:jc w:val="center"/>
+        <w:rPr>
+          <w:sz w:val="24"/>
+          <w:szCs w:val="24"/>
+        </w:rPr>
+      </w:pPr>
+      <w:r>
+        <w:rPr>
+          <w:sz w:val="24"/>
+          <w:szCs w:val="24"/>
+        </w:rPr>
+        <w:drawing>
+          <wp:inline distT="0" distB="0" distL="0" distR="0" wp14:anchorId="2473A233" wp14:editId="7F8F56C9">
+            <wp:extent cx="5359651" cy="440045"/>
+            <wp:effectExtent l="0" t="0" r="0" b="0"/>
+            <wp:docPr id="1502110386" name="Picture 1"/>
+            <wp:cNvGraphicFramePr>
+              <a:graphicFrameLocks xmlns:a="http://schemas.openxmlformats.org/drawingml/2006/main" noChangeAspect="1"/>
+            </wp:cNvGraphicFramePr>
+            <a:graphic xmlns:a="http://schemas.openxmlformats.org/drawingml/2006/main">
+              <a:graphicData uri="http://schemas.openxmlformats.org/drawingml/2006/picture">
+                <pic:pic xmlns:pic="http://schemas.openxmlformats.org/drawingml/2006/picture">
+                  <pic:nvPicPr>
+                    <pic:cNvPr id="1502110386" name=""/>
+                    <pic:cNvPicPr/>
+                  </pic:nvPicPr>
+                  <pic:blipFill>
+                    <a:blip r:embed="rId11"/>
+                    <a:stretch>
+                      <a:fillRect/>
+                    </a:stretch>
+                  </pic:blipFill>
+                  <pic:spPr>
+                    <a:xfrm>
+                      <a:off x="0" y="0"/>
+                      <a:ext cx="5477865" cy="449751"/>
+                    </a:xfrm>
+                    <a:prstGeom prst="rect">
+                      <a:avLst/>
+                    </a:prstGeom>
+                  </pic:spPr>
+                </pic:pic>
+              </a:graphicData>
+            </a:graphic>
+          </wp:inline>
+        </w:drawing>
+      </w:r>
+    </w:p>
+    <w:p>
+      <w:pPr>
+        <w:pStyle w:val="ListParagraph"/>
+        <w:numPr>
+          <w:ilvl w:val="1"/>
+          <w:numId w:val="7"/>
+        </w:numPr>
+        <w:rPr>
+          <w:sz w:val="24"/>
+          <w:szCs w:val="24"/>
+        </w:rPr>
+      </w:pPr>
+      <w:r>
+        <w:rPr>
+          <w:b/>
+          <w:bCs/>
+          <w:sz w:val="24"/>
+          <w:szCs w:val="24"/>
+        </w:rPr>
+        <w:t xml:space="preserve">NBCC </w:t>
+      </w:r>
+      <w:r>
+        <w:rPr>
+          <w:b/>
+          <w:bCs/>
+          <w:sz w:val="24"/>
+          <w:szCs w:val="24"/>
+        </w:rPr>
+        <w:t>L</w:t>
+      </w:r>
+      <w:r>
+        <w:rPr>
+          <w:b/>
+          <w:bCs/>
+          <w:sz w:val="24"/>
+          <w:szCs w:val="24"/>
+        </w:rPr>
+        <w:t>ogo</w:t>
+      </w:r>
+      <w:r>
+        <w:rPr>
+          <w:sz w:val="24"/>
+          <w:szCs w:val="24"/>
+        </w:rPr>
+        <w:t>:</w:t>
+      </w:r>
+      <w:r>
+        <w:rPr>
+          <w:sz w:val="24"/>
+          <w:szCs w:val="24"/>
+        </w:rPr>
+        <w:t xml:space="preserve"> </w:t>
+      </w:r>
+      <w:r>
+        <w:rPr>
+          <w:sz w:val="24"/>
+          <w:szCs w:val="24"/>
+        </w:rPr>
+        <w:t>Clicking the logo will always return you to the home page, no matter where you are on the website.</w:t>
+      </w:r>
+    </w:p>
+    <w:p>
+      <w:pPr>
+        <w:pStyle w:val="ListParagraph"/>
+        <w:numPr>
+          <w:ilvl w:val="1"/>
+          <w:numId w:val="7"/>
+        </w:numPr>
+        <w:rPr>
+          <w:sz w:val="24"/>
+          <w:szCs w:val="24"/>
+        </w:rPr>
+      </w:pPr>
+      <w:r>
+        <w:rPr>
+          <w:b/>
+          <w:bCs/>
+          <w:sz w:val="24"/>
+          <w:szCs w:val="24"/>
+        </w:rPr>
+        <w:t>B</w:t>
+      </w:r>
+      <w:r>
+        <w:rPr>
+          <w:b/>
+          <w:bCs/>
+          <w:sz w:val="24"/>
+          <w:szCs w:val="24"/>
+        </w:rPr>
+        <w:t xml:space="preserve">ell </w:t>
+      </w:r>
+      <w:r>
+        <w:rPr>
+          <w:b/>
+          <w:bCs/>
+          <w:sz w:val="24"/>
+          <w:szCs w:val="24"/>
+        </w:rPr>
+        <w:t>I</w:t>
+      </w:r>
+      <w:r>
+        <w:rPr>
+          <w:b/>
+          <w:bCs/>
+          <w:sz w:val="24"/>
+          <w:szCs w:val="24"/>
+        </w:rPr>
+        <w:t>con</w:t>
+      </w:r>
+      <w:r>
+        <w:rPr>
+          <w:sz w:val="24"/>
+          <w:szCs w:val="24"/>
+        </w:rPr>
+        <w:t xml:space="preserve"> (Notifications):</w:t>
+      </w:r>
+      <w:r>
+        <w:rPr>
+          <w:sz w:val="24"/>
+          <w:szCs w:val="24"/>
+        </w:rPr>
+        <w:t xml:space="preserve"> </w:t>
+      </w:r>
+      <w:r>
+        <w:rPr>
+          <w:sz w:val="24"/>
+          <w:szCs w:val="24"/>
+        </w:rPr>
+        <w:t xml:space="preserve">This icon displays </w:t>
+      </w:r>
+      <w:r>
+        <w:rPr>
+          <w:sz w:val="24"/>
+          <w:szCs w:val="24"/>
+        </w:rPr>
+        <w:t>notifications</w:t>
+      </w:r>
+      <w:r>
+        <w:rPr>
+          <w:sz w:val="24"/>
+          <w:szCs w:val="24"/>
+        </w:rPr>
+        <w:t>,</w:t>
+      </w:r>
+      <w:r>
+        <w:rPr>
+          <w:sz w:val="24"/>
+          <w:szCs w:val="24"/>
+        </w:rPr>
+        <w:t xml:space="preserve"> </w:t>
+      </w:r>
+      <w:r>
+        <w:rPr>
+          <w:sz w:val="24"/>
+          <w:szCs w:val="24"/>
+        </w:rPr>
+        <w:t>including alerts for rejected orders.</w:t>
+      </w:r>
+    </w:p>
+    <w:p>
+      <w:pPr>
+        <w:pStyle w:val="ListParagraph"/>
+        <w:numPr>
+          <w:ilvl w:val="1"/>
+          <w:numId w:val="7"/>
+        </w:numPr>
+        <w:rPr>
+          <w:sz w:val="24"/>
+          <w:szCs w:val="24"/>
+        </w:rPr>
+      </w:pPr>
+      <w:r>
+        <w:rPr>
+          <w:b/>
+          <w:bCs/>
+          <w:sz w:val="24"/>
+          <w:szCs w:val="24"/>
+        </w:rPr>
+        <w:t>User Icon</w:t>
+      </w:r>
+      <w:r>
+        <w:rPr>
+          <w:sz w:val="24"/>
+          <w:szCs w:val="24"/>
+        </w:rPr>
+        <w:t xml:space="preserve">: </w:t>
+      </w:r>
+      <w:r>
+        <w:rPr>
+          <w:sz w:val="24"/>
+          <w:szCs w:val="24"/>
+        </w:rPr>
+        <w:t>This icon represents the currently logged-in user</w:t>
+      </w:r>
+      <w:r>
+        <w:rPr>
+          <w:sz w:val="24"/>
+          <w:szCs w:val="24"/>
+        </w:rPr>
+        <w:t xml:space="preserve"> with first and last name displayed</w:t>
+      </w:r>
+      <w:r>
+        <w:rPr>
+          <w:sz w:val="24"/>
+          <w:szCs w:val="24"/>
+        </w:rPr>
+        <w:t>. Clicking it will open a dropdown menu with the option to log out.</w:t>
+      </w:r>
+    </w:p>
+    <w:p>
+      <w:pPr>
+        <w:pStyle w:val="ListParagraph"/>
+        <w:numPr>
+          <w:ilvl w:val="0"/>
+          <w:numId w:val="7"/>
+        </w:numPr>
+        <w:rPr>
+          <w:sz w:val="24"/>
+          <w:szCs w:val="24"/>
+        </w:rPr>
+      </w:pPr>
+      <w:r>
+        <w:rPr>
+          <w:sz w:val="24"/>
+          <w:szCs w:val="24"/>
+        </w:rPr>
+        <w:t>The navigation bar at the top of the screen will adjust based on the type of user logged into the system. The two available options are:</w:t>
+      </w:r>
+    </w:p>
+    <w:p>
+      <w:pPr>
+        <w:pStyle w:val="ListParagraph"/>
+        <w:numPr>
+          <w:ilvl w:val="1"/>
+          <w:numId w:val="7"/>
+        </w:numPr>
+        <w:rPr>
+          <w:sz w:val="24"/>
+          <w:szCs w:val="24"/>
+        </w:rPr>
+      </w:pPr>
+      <w:r>
+        <w:rPr>
+          <w:sz w:val="24"/>
+          <w:szCs w:val="24"/>
+        </w:rPr>
+        <w:t xml:space="preserve">Student </w:t>
+      </w:r>
+      <w:r>
+        <w:rPr>
+          <w:sz w:val="24"/>
+          <w:szCs w:val="24"/>
+        </w:rPr>
+        <w:t>View</w:t>
+      </w:r>
+    </w:p>
+    <w:p>
+      <w:pPr>
+        <w:pStyle w:val="ListParagraph"/>
+        <w:numPr>
+          <w:ilvl w:val="2"/>
+          <w:numId w:val="7"/>
+        </w:numPr>
+        <w:rPr>
+          <w:sz w:val="22"/>
+          <w:szCs w:val="22"/>
+        </w:rPr>
+      </w:pPr>
+      <w:r>
+        <w:rPr>
+          <w:sz w:val="22"/>
+          <w:szCs w:val="22"/>
+        </w:rPr>
+        <w:t>Home</w:t>
+      </w:r>
+    </w:p>
+    <w:p>
+      <w:pPr>
+        <w:pStyle w:val="ListParagraph"/>
+        <w:numPr>
+          <w:ilvl w:val="2"/>
+          <w:numId w:val="7"/>
+        </w:numPr>
+        <w:rPr>
+          <w:sz w:val="22"/>
+          <w:szCs w:val="22"/>
+        </w:rPr>
+      </w:pPr>
+      <w:r>
+        <w:rPr>
+          <w:sz w:val="22"/>
+          <w:szCs w:val="22"/>
+        </w:rPr>
+        <w:t>Drugs</w:t>
+      </w:r>
+    </w:p>
+    <w:p>
+      <w:pPr>
+        <w:pStyle w:val="ListParagraph"/>
+        <w:numPr>
+          <w:ilvl w:val="2"/>
+          <w:numId w:val="7"/>
+        </w:numPr>
+        <w:rPr>
+          <w:sz w:val="22"/>
+          <w:szCs w:val="22"/>
+        </w:rPr>
+      </w:pPr>
+      <w:r>
+        <w:rPr>
+          <w:sz w:val="22"/>
+          <w:szCs w:val="22"/>
+        </w:rPr>
+        <w:t>Physicians</w:t>
+      </w:r>
+    </w:p>
+    <w:p>
+      <w:pPr>
+        <w:pStyle w:val="ListParagraph"/>
+        <w:numPr>
+          <w:ilvl w:val="2"/>
+          <w:numId w:val="7"/>
+        </w:numPr>
+        <w:rPr>
+          <w:sz w:val="22"/>
+          <w:szCs w:val="22"/>
+        </w:rPr>
+      </w:pPr>
+      <w:r>
+        <w:rPr>
+          <w:sz w:val="22"/>
+          <w:szCs w:val="22"/>
+        </w:rPr>
+        <w:t>Patients</w:t>
+      </w:r>
+    </w:p>
+    <w:p>
+      <w:pPr>
+        <w:pStyle w:val="ListParagraph"/>
+        <w:numPr>
+          <w:ilvl w:val="2"/>
+          <w:numId w:val="7"/>
+        </w:numPr>
+        <w:rPr>
+          <w:sz w:val="22"/>
+          <w:szCs w:val="22"/>
+        </w:rPr>
+      </w:pPr>
+      <w:r>
+        <w:rPr>
+          <w:sz w:val="22"/>
+          <w:szCs w:val="22"/>
+        </w:rPr>
+        <w:t>Orders</w:t>
+      </w:r>
+    </w:p>
+    <w:p>
+      <w:pPr>
+        <w:pStyle w:val="ListParagraph"/>
+        <w:numPr>
+          <w:ilvl w:val="2"/>
+          <w:numId w:val="7"/>
+        </w:numPr>
+        <w:rPr>
+          <w:sz w:val="22"/>
+          <w:szCs w:val="22"/>
+        </w:rPr>
+      </w:pPr>
+      <w:r>
+        <w:rPr>
+          <w:sz w:val="22"/>
+          <w:szCs w:val="22"/>
+        </w:rPr>
+        <w:t>Verification</w:t>
+      </w:r>
+    </w:p>
+    <w:p>
+      <w:pPr>
+        <w:pStyle w:val="ListParagraph"/>
+        <w:rPr>
+          <w:sz w:val="24"/>
+          <w:szCs w:val="24"/>
+        </w:rPr>
+      </w:pPr>
+      <w:r>
+        <w:rPr>
+          <w:sz w:val="24"/>
+          <w:szCs w:val="24"/>
+        </w:rPr>
+        <w:drawing>
+          <wp:inline distT="0" distB="0" distL="0" distR="0" wp14:anchorId="57D66ABD" wp14:editId="19418C21">
+            <wp:extent cx="5375275" cy="444493"/>
+            <wp:effectExtent l="0" t="0" r="0" b="0"/>
+            <wp:docPr id="1931438973" name="Picture 1"/>
+            <wp:cNvGraphicFramePr>
+              <a:graphicFrameLocks xmlns:a="http://schemas.openxmlformats.org/drawingml/2006/main" noChangeAspect="1"/>
+            </wp:cNvGraphicFramePr>
+            <a:graphic xmlns:a="http://schemas.openxmlformats.org/drawingml/2006/main">
+              <a:graphicData uri="http://schemas.openxmlformats.org/drawingml/2006/picture">
+                <pic:pic xmlns:pic="http://schemas.openxmlformats.org/drawingml/2006/picture">
+                  <pic:nvPicPr>
+                    <pic:cNvPr id="1931438973" name=""/>
+                    <pic:cNvPicPr/>
+                  </pic:nvPicPr>
+                  <pic:blipFill>
+                    <a:blip r:embed="rId12"/>
+                    <a:stretch>
+                      <a:fillRect/>
+                    </a:stretch>
+                  </pic:blipFill>
+                  <pic:spPr>
+                    <a:xfrm>
+                      <a:off x="0" y="0"/>
+                      <a:ext cx="5385339" cy="445325"/>
+                    </a:xfrm>
+                    <a:prstGeom prst="rect">
+                      <a:avLst/>
+                    </a:prstGeom>
+                  </pic:spPr>
+                </pic:pic>
+              </a:graphicData>
+            </a:graphic>
+          </wp:inline>
+        </w:drawing>
+      </w:r>
+    </w:p>
+    <w:p>
+      <w:pPr>
+        <w:pStyle w:val="ListParagraph"/>
+        <w:numPr>
+          <w:ilvl w:val="1"/>
+          <w:numId w:val="7"/>
+        </w:numPr>
+        <w:rPr>
+          <w:sz w:val="24"/>
+          <w:szCs w:val="24"/>
+        </w:rPr>
+      </w:pPr>
+      <w:r>
+        <w:rPr>
+          <w:sz w:val="24"/>
+          <w:szCs w:val="24"/>
+        </w:rPr>
+        <w:t xml:space="preserve">Instructor </w:t>
+      </w:r>
+      <w:r>
+        <w:rPr>
+          <w:sz w:val="24"/>
+          <w:szCs w:val="24"/>
+        </w:rPr>
+        <w:t>View</w:t>
+      </w:r>
+    </w:p>
+    <w:p>
+      <w:pPr>
+        <w:pStyle w:val="ListParagraph"/>
+        <w:numPr>
+          <w:ilvl w:val="2"/>
+          <w:numId w:val="7"/>
+        </w:numPr>
+        <w:rPr>
+          <w:sz w:val="22"/>
+          <w:szCs w:val="22"/>
+        </w:rPr>
+      </w:pPr>
+      <w:r>
+        <w:rPr>
+          <w:sz w:val="22"/>
+          <w:szCs w:val="22"/>
+        </w:rPr>
+        <w:t>Home</w:t>
+      </w:r>
+    </w:p>
+    <w:p>
+      <w:pPr>
+        <w:pStyle w:val="ListParagraph"/>
+        <w:numPr>
+          <w:ilvl w:val="2"/>
+          <w:numId w:val="7"/>
+        </w:numPr>
+        <w:rPr>
+          <w:sz w:val="22"/>
+          <w:szCs w:val="22"/>
+        </w:rPr>
+      </w:pPr>
+      <w:r>
+        <w:rPr>
+          <w:sz w:val="22"/>
+          <w:szCs w:val="22"/>
+        </w:rPr>
+        <w:t>Drugs</w:t>
+      </w:r>
+    </w:p>
+    <w:p>
+      <w:pPr>
+        <w:pStyle w:val="ListParagraph"/>
+        <w:numPr>
+          <w:ilvl w:val="2"/>
+          <w:numId w:val="7"/>
+        </w:numPr>
+        <w:rPr>
+          <w:sz w:val="22"/>
+          <w:szCs w:val="22"/>
+        </w:rPr>
+      </w:pPr>
+      <w:r>
+        <w:rPr>
+          <w:sz w:val="22"/>
+          <w:szCs w:val="22"/>
+        </w:rPr>
+        <w:t>Physicians</w:t>
+      </w:r>
+    </w:p>
+    <w:p>
+      <w:pPr>
+        <w:pStyle w:val="ListParagraph"/>
+        <w:numPr>
+          <w:ilvl w:val="2"/>
+          <w:numId w:val="7"/>
+        </w:numPr>
+        <w:rPr>
+          <w:sz w:val="22"/>
+          <w:szCs w:val="22"/>
+        </w:rPr>
+      </w:pPr>
+      <w:r>
+        <w:rPr>
+          <w:sz w:val="22"/>
+          <w:szCs w:val="22"/>
+        </w:rPr>
+        <w:t>Patients</w:t>
+      </w:r>
+    </w:p>
+    <w:p>
+      <w:pPr>
+        <w:pStyle w:val="ListParagraph"/>
+        <w:numPr>
+          <w:ilvl w:val="2"/>
+          <w:numId w:val="7"/>
+        </w:numPr>
+        <w:rPr>
+          <w:sz w:val="22"/>
+          <w:szCs w:val="22"/>
+        </w:rPr>
+      </w:pPr>
+      <w:r>
+        <w:rPr>
+          <w:sz w:val="22"/>
+          <w:szCs w:val="22"/>
+        </w:rPr>
+        <w:t>Orders</w:t>
+      </w:r>
+    </w:p>
+    <w:p>
+      <w:pPr>
+        <w:pStyle w:val="ListParagraph"/>
+        <w:numPr>
+          <w:ilvl w:val="2"/>
+          <w:numId w:val="7"/>
+        </w:numPr>
+        <w:rPr>
+          <w:sz w:val="22"/>
+          <w:szCs w:val="22"/>
+        </w:rPr>
+      </w:pPr>
+      <w:r>
+        <w:rPr>
+          <w:sz w:val="22"/>
+          <w:szCs w:val="22"/>
+        </w:rPr>
+        <w:t>Verification</w:t>
+      </w:r>
+    </w:p>
+    <w:p>
+      <w:pPr>
+        <w:pStyle w:val="ListParagraph"/>
+        <w:numPr>
+          <w:ilvl w:val="2"/>
+          <w:numId w:val="7"/>
+        </w:numPr>
+        <w:rPr>
+          <w:sz w:val="22"/>
+          <w:szCs w:val="22"/>
+        </w:rPr>
+      </w:pPr>
+      <w:r>
+        <w:rPr>
+          <w:sz w:val="22"/>
+          <w:szCs w:val="22"/>
+        </w:rPr>
+        <w:t>User Management</w:t>
+      </w:r>
+    </w:p>
+    <w:p>
+      <w:pPr>
+        <w:pStyle w:val="ListParagraph"/>
+        <w:numPr>
+          <w:ilvl w:val="2"/>
+          <w:numId w:val="7"/>
+        </w:numPr>
+        <w:rPr>
+          <w:sz w:val="22"/>
+          <w:szCs w:val="22"/>
+        </w:rPr>
+      </w:pPr>
+      <w:r>
+        <w:rPr>
+          <w:sz w:val="22"/>
+          <w:szCs w:val="22"/>
+        </w:rPr>
+        <w:t>Logs</w:t>
+      </w:r>
+    </w:p>
+    <w:p>
+      <w:pPr>
+        <w:pStyle w:val="ListParagraph"/>
+        <w:rPr>
+          <w:sz w:val="24"/>
+          <w:szCs w:val="24"/>
+        </w:rPr>
+      </w:pPr>
+      <w:r>
+        <w:rPr>
+          <w:sz w:val="24"/>
+          <w:szCs w:val="24"/>
+        </w:rPr>
+        <w:drawing>
+          <wp:inline distT="0" distB="0" distL="0" distR="0" wp14:anchorId="73E8C276" wp14:editId="755FA3B6">
+            <wp:extent cx="5375868" cy="432435"/>
+            <wp:effectExtent l="0" t="0" r="0" b="5715"/>
+            <wp:docPr id="280852964" name="Picture 1"/>
+            <wp:cNvGraphicFramePr>
+              <a:graphicFrameLocks xmlns:a="http://schemas.openxmlformats.org/drawingml/2006/main" noChangeAspect="1"/>
+            </wp:cNvGraphicFramePr>
+            <a:graphic xmlns:a="http://schemas.openxmlformats.org/drawingml/2006/main">
+              <a:graphicData uri="http://schemas.openxmlformats.org/drawingml/2006/picture">
+                <pic:pic xmlns:pic="http://schemas.openxmlformats.org/drawingml/2006/picture">
+                  <pic:nvPicPr>
+                    <pic:cNvPr id="280852964" name=""/>
+                    <pic:cNvPicPr/>
+                  </pic:nvPicPr>
+                  <pic:blipFill>
+                    <a:blip r:embed="rId13"/>
+                    <a:stretch>
+                      <a:fillRect/>
+                    </a:stretch>
+                  </pic:blipFill>
+                  <pic:spPr>
+                    <a:xfrm>
+                      <a:off x="0" y="0"/>
+                      <a:ext cx="5382669" cy="432982"/>
+                    </a:xfrm>
+                    <a:prstGeom prst="rect">
+                      <a:avLst/>
+                    </a:prstGeom>
+                  </pic:spPr>
+                </pic:pic>
+              </a:graphicData>
+            </a:graphic>
+          </wp:inline>
+        </w:drawing>
+      </w:r>
+    </w:p>
+    <w:p>
+      <w:pPr>
+        <w:pStyle w:val="ListParagraph"/>
+        <w:numPr>
+          <w:ilvl w:val="0"/>
+          <w:numId w:val="7"/>
+        </w:numPr>
+      </w:pPr>
+      <w:r>
+        <w:rPr>
+          <w:sz w:val="24"/>
+          <w:szCs w:val="24"/>
+        </w:rPr>
+        <w:t>Clicki</w:t>
+      </w:r>
+      <w:r>
+        <w:rPr>
+          <w:sz w:val="24"/>
+          <w:szCs w:val="24"/>
+        </w:rPr>
+        <w:t>ng any of the above buttons will take you to the corresponding page.</w:t>
+      </w:r>
     </w:p>
     <w:p/>
     <w:p/>
     <w:p/>
     <w:p/>
-    <w:p/>
     <w:p>
       <w:r>
         <w:br w:type="page"/>
@@ -2670,7 +3391,7 @@
       <w:pPr>
         <w:pStyle w:val="Heading1"/>
       </w:pPr>
-      <w:bookmarkStart w:id="9" w:name="_Toc192169410"/>
+      <w:bookmarkStart w:id="9" w:name="_Toc192182406"/>
       <w:r>
         <w:lastRenderedPageBreak/>
         <w:t>INDEX</w:t>
@@ -2678,21 +3399,37 @@
       <w:bookmarkEnd w:id="9"/>
     </w:p>
     <w:p>
-      <w:fldSimple w:instr=" INDEX \e &quot; &quot; \c &quot;2&quot; \z &quot;4105&quot; ">
-        <w:r>
-          <w:rPr>
-            <w:b/>
-            <w:bCs/>
-            <w:noProof/>
-            <w:lang w:val="en-US"/>
-          </w:rPr>
-          <w:t>No index entries found.</w:t>
-        </w:r>
-      </w:fldSimple>
+      <w:r>
+        <w:fldChar w:fldCharType="begin"/>
+      </w:r>
+      <w:r>
+        <w:instrText xml:space="preserve"> INDEX \e " " \c "2" \z "4105" </w:instrText>
+      </w:r>
+      <w:r>
+        <w:fldChar w:fldCharType="separate"/>
+      </w:r>
+      <w:r>
+        <w:rPr>
+          <w:b/>
+          <w:bCs/>
+          <w:noProof/>
+          <w:lang w:val="en-US"/>
+        </w:rPr>
+        <w:t>No index entries found.</w:t>
+      </w:r>
+      <w:r>
+        <w:rPr>
+          <w:b/>
+          <w:bCs/>
+          <w:noProof/>
+          <w:lang w:val="en-US"/>
+        </w:rPr>
+        <w:fldChar w:fldCharType="end"/>
+      </w:r>
     </w:p>
     <w:sectPr>
-      <w:headerReference w:type="default" r:id="rId12"/>
-      <w:footerReference w:type="default" r:id="rId13"/>
+      <w:headerReference w:type="default" r:id="rId14"/>
+      <w:footerReference w:type="default" r:id="rId15"/>
       <w:pgSz w:w="12240" w:h="15840"/>
       <w:pgMar w:top="1440" w:right="1440" w:bottom="1440" w:left="1440" w:header="708" w:footer="708" w:gutter="0"/>
       <w:cols w:space="708"/>
@@ -3310,7 +4047,7 @@
   <w:abstractNum w:abstractNumId="5" w15:restartNumberingAfterBreak="0">
     <w:nsid w:val="48551669"/>
     <w:multiLevelType w:val="hybridMultilevel"/>
-    <w:tmpl w:val="312CD1AE"/>
+    <w:tmpl w:val="F7423A3A"/>
     <w:lvl w:ilvl="0" w:tplc="1009000F">
       <w:start w:val="1"/>
       <w:numFmt w:val="decimal"/>
@@ -3323,7 +4060,7 @@
         <w:rFonts w:hint="default"/>
       </w:rPr>
     </w:lvl>
-    <w:lvl w:ilvl="1" w:tplc="10090019" w:tentative="1">
+    <w:lvl w:ilvl="1" w:tplc="10090019">
       <w:start w:val="1"/>
       <w:numFmt w:val="lowerLetter"/>
       <w:lvlText w:val="%2."/>
@@ -3332,14 +4069,17 @@
         <w:ind w:left="1440" w:hanging="360"/>
       </w:pPr>
     </w:lvl>
-    <w:lvl w:ilvl="2" w:tplc="1009001B" w:tentative="1">
+    <w:lvl w:ilvl="2" w:tplc="10090001">
       <w:start w:val="1"/>
-      <w:numFmt w:val="lowerRoman"/>
-      <w:lvlText w:val="%3."/>
-      <w:lvlJc w:val="right"/>
-      <w:pPr>
-        <w:ind w:left="2160" w:hanging="180"/>
-      </w:pPr>
+      <w:numFmt w:val="bullet"/>
+      <w:lvlText w:val=""/>
+      <w:lvlJc w:val="left"/>
+      <w:pPr>
+        <w:ind w:left="2340" w:hanging="360"/>
+      </w:pPr>
+      <w:rPr>
+        <w:rFonts w:ascii="Symbol" w:hAnsi="Symbol" w:hint="default"/>
+      </w:rPr>
     </w:lvl>
     <w:lvl w:ilvl="3" w:tplc="1009000F" w:tentative="1">
       <w:start w:val="1"/>
@@ -4843,12 +5583,15 @@
   </w:compat>
   <w:rsids>
     <w:rsidRoot w:val="007069EA"/>
+    <w:rsid w:val="00021D17"/>
     <w:rsid w:val="00097D9D"/>
+    <w:rsid w:val="002E1994"/>
     <w:rsid w:val="00656C20"/>
     <w:rsid w:val="007069EA"/>
     <w:rsid w:val="00960C4B"/>
     <w:rsid w:val="00A96F09"/>
     <w:rsid w:val="00B04A28"/>
+    <w:rsid w:val="00BA0986"/>
     <w:rsid w:val="00F10174"/>
     <w:rsid w:val="00F70701"/>
   </w:rsids>
@@ -5311,6 +6054,18 @@
       <w:color w:val="666666"/>
     </w:rPr>
   </w:style>
+  <w:style w:type="paragraph" w:customStyle="1" w:styleId="3E61F4341CE34DD5957702A3EE918864">
+    <w:name w:val="3E61F4341CE34DD5957702A3EE918864"/>
+    <w:rsid w:val="00BA0986"/>
+  </w:style>
+  <w:style w:type="paragraph" w:customStyle="1" w:styleId="9C6861FDD23C4B0787D813087226C695">
+    <w:name w:val="9C6861FDD23C4B0787D813087226C695"/>
+    <w:rsid w:val="00BA0986"/>
+  </w:style>
+  <w:style w:type="paragraph" w:customStyle="1" w:styleId="5731990D7F1448508A352913076A0731">
+    <w:name w:val="5731990D7F1448508A352913076A0731"/>
+    <w:rsid w:val="00BA0986"/>
+  </w:style>
 </w:styles>
 </file>
 

</xml_diff>

<commit_message>
Rearange and Added How to Logout
</commit_message>
<xml_diff>
--- a/PharmTechUserManual.docx
+++ b/PharmTechUserManual.docx
@@ -14,13 +14,13 @@
         <mc:AlternateContent>
           <mc:Choice Requires="wps">
             <w:drawing>
-              <wp:anchor distT="0" distB="0" distL="114300" distR="114300" simplePos="0" relativeHeight="251661312" behindDoc="0" locked="0" layoutInCell="1" allowOverlap="1" wp14:anchorId="2084C544" wp14:editId="0AA7E3A5">
+              <wp:anchor distT="0" distB="0" distL="114300" distR="114300" simplePos="0" relativeHeight="251661312" behindDoc="0" locked="0" layoutInCell="1" allowOverlap="1" wp14:anchorId="2084C544" wp14:editId="08B66C4F">
                 <wp:simplePos x="0" y="0"/>
-                <wp:positionH relativeFrom="page">
-                  <wp:posOffset>2342647</wp:posOffset>
+                <wp:positionH relativeFrom="margin">
+                  <wp:align>left</wp:align>
                 </wp:positionH>
                 <wp:positionV relativeFrom="paragraph">
-                  <wp:posOffset>-909320</wp:posOffset>
+                  <wp:posOffset>-918373</wp:posOffset>
                 </wp:positionV>
                 <wp:extent cx="5474970" cy="5805805"/>
                 <wp:effectExtent l="1428750" t="0" r="49530" b="1452245"/>
@@ -91,13 +91,13 @@
           </mc:Choice>
           <mc:Fallback>
             <w:pict>
-              <v:shapetype w14:anchorId="48A55C33" id="_x0000_t6" coordsize="21600,21600" o:spt="6" path="m,l,21600r21600,xe">
+              <v:shapetype w14:anchorId="35C3E060" id="_x0000_t6" coordsize="21600,21600" o:spt="6" path="m,l,21600r21600,xe">
                 <v:stroke joinstyle="miter"/>
                 <v:path gradientshapeok="t" o:connecttype="custom" o:connectlocs="0,0;0,10800;0,21600;10800,21600;21600,21600;10800,10800" textboxrect="1800,12600,12600,19800"/>
               </v:shapetype>
-              <v:shape id="Right Triangle 4" o:spid="_x0000_s1026" type="#_x0000_t6" style="position:absolute;margin-left:184.45pt;margin-top:-71.6pt;width:431.1pt;height:457.15pt;rotation:180;z-index:251661312;visibility:visible;mso-wrap-style:square;mso-width-percent:0;mso-height-percent:0;mso-wrap-distance-left:9pt;mso-wrap-distance-top:0;mso-wrap-distance-right:9pt;mso-wrap-distance-bottom:0;mso-position-horizontal:absolute;mso-position-horizontal-relative:page;mso-position-vertical:absolute;mso-position-vertical-relative:text;mso-width-percent:0;mso-height-percent:0;mso-width-relative:margin;mso-height-relative:margin;v-text-anchor:middle" o:gfxdata="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" fillcolor="#f8c201" strokecolor="black [3213]" strokeweight="1pt">
+              <v:shape id="Right Triangle 4" o:spid="_x0000_s1026" type="#_x0000_t6" style="position:absolute;margin-left:0;margin-top:-72.3pt;width:431.1pt;height:457.15pt;rotation:180;z-index:251661312;visibility:visible;mso-wrap-style:square;mso-width-percent:0;mso-height-percent:0;mso-wrap-distance-left:9pt;mso-wrap-distance-top:0;mso-wrap-distance-right:9pt;mso-wrap-distance-bottom:0;mso-position-horizontal:left;mso-position-horizontal-relative:margin;mso-position-vertical:absolute;mso-position-vertical-relative:text;mso-width-percent:0;mso-height-percent:0;mso-width-relative:margin;mso-height-relative:margin;v-text-anchor:middle" o:gfxdata="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" fillcolor="#f8c201" strokecolor="black [3213]" strokeweight="1pt">
                 <v:shadow on="t" type="perspective" color="black" opacity="8519f" origin=".5,.5" offset="0,0" matrix=",15540f,,-15073f"/>
-                <w10:wrap anchorx="page"/>
+                <w10:wrap anchorx="margin"/>
               </v:shape>
             </w:pict>
           </mc:Fallback>
@@ -225,13 +225,13 @@
         <mc:AlternateContent>
           <mc:Choice Requires="wps">
             <w:drawing>
-              <wp:anchor distT="0" distB="0" distL="114300" distR="114300" simplePos="0" relativeHeight="251659264" behindDoc="0" locked="0" layoutInCell="1" allowOverlap="1" wp14:anchorId="501F4DD0" wp14:editId="5F86474E">
+              <wp:anchor distT="0" distB="0" distL="114300" distR="114300" simplePos="0" relativeHeight="251659264" behindDoc="0" locked="0" layoutInCell="1" allowOverlap="1" wp14:anchorId="501F4DD0" wp14:editId="258794A3">
                 <wp:simplePos x="0" y="0"/>
                 <wp:positionH relativeFrom="page">
-                  <wp:align>right</wp:align>
+                  <wp:posOffset>2114869</wp:posOffset>
                 </wp:positionH>
                 <wp:positionV relativeFrom="paragraph">
-                  <wp:posOffset>45905</wp:posOffset>
+                  <wp:posOffset>90669</wp:posOffset>
                 </wp:positionV>
                 <wp:extent cx="5474970" cy="5805805"/>
                 <wp:effectExtent l="25082" t="13018" r="17463" b="17462"/>
@@ -295,7 +295,7 @@
           </mc:Choice>
           <mc:Fallback>
             <w:pict>
-              <v:shape w14:anchorId="5ACBF3CE" id="Right Triangle 4" o:spid="_x0000_s1026" type="#_x0000_t6" style="position:absolute;margin-left:379.9pt;margin-top:3.6pt;width:431.1pt;height:457.15pt;rotation:-90;z-index:251659264;visibility:visible;mso-wrap-style:square;mso-width-percent:0;mso-height-percent:0;mso-wrap-distance-left:9pt;mso-wrap-distance-top:0;mso-wrap-distance-right:9pt;mso-wrap-distance-bottom:0;mso-position-horizontal:right;mso-position-horizontal-relative:page;mso-position-vertical:absolute;mso-position-vertical-relative:text;mso-width-percent:0;mso-height-percent:0;mso-width-relative:margin;mso-height-relative:margin;v-text-anchor:middle" o:gfxdata="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" fillcolor="#007497" strokecolor="black [3213]" strokeweight="1pt">
+              <v:shape w14:anchorId="6780AA99" id="Right Triangle 4" o:spid="_x0000_s1026" type="#_x0000_t6" style="position:absolute;margin-left:166.55pt;margin-top:7.15pt;width:431.1pt;height:457.15pt;rotation:-90;z-index:251659264;visibility:visible;mso-wrap-style:square;mso-width-percent:0;mso-height-percent:0;mso-wrap-distance-left:9pt;mso-wrap-distance-top:0;mso-wrap-distance-right:9pt;mso-wrap-distance-bottom:0;mso-position-horizontal:absolute;mso-position-horizontal-relative:page;mso-position-vertical:absolute;mso-position-vertical-relative:text;mso-width-percent:0;mso-height-percent:0;mso-width-relative:margin;mso-height-relative:margin;v-text-anchor:middle" o:gfxdata="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" fillcolor="#007497" strokecolor="black [3213]" strokeweight="1pt">
                 <w10:wrap anchorx="page"/>
               </v:shape>
             </w:pict>
@@ -458,7 +458,7 @@
           <w:r>
             <w:fldChar w:fldCharType="separate"/>
           </w:r>
-          <w:hyperlink w:anchor="_Toc192182399" w:history="1">
+          <w:hyperlink w:anchor="_Toc192185512" w:history="1">
             <w:r>
               <w:rPr>
                 <w:rStyle w:val="Hyperlink"/>
@@ -485,7 +485,7 @@
                 <w:noProof/>
                 <w:webHidden/>
               </w:rPr>
-              <w:instrText xml:space="preserve"> PAGEREF _Toc192182399 \h </w:instrText>
+              <w:instrText xml:space="preserve"> PAGEREF _Toc192185512 \h </w:instrText>
             </w:r>
             <w:r>
               <w:rPr>
@@ -532,7 +532,7 @@
               <w14:ligatures w14:val="standardContextual"/>
             </w:rPr>
           </w:pPr>
-          <w:hyperlink w:anchor="_Toc192182400" w:history="1">
+          <w:hyperlink w:anchor="_Toc192185513" w:history="1">
             <w:r>
               <w:rPr>
                 <w:rStyle w:val="Hyperlink"/>
@@ -559,7 +559,7 @@
                 <w:noProof/>
                 <w:webHidden/>
               </w:rPr>
-              <w:instrText xml:space="preserve"> PAGEREF _Toc192182400 \h </w:instrText>
+              <w:instrText xml:space="preserve"> PAGEREF _Toc192185513 \h </w:instrText>
             </w:r>
             <w:r>
               <w:rPr>
@@ -606,7 +606,7 @@
               <w14:ligatures w14:val="standardContextual"/>
             </w:rPr>
           </w:pPr>
-          <w:hyperlink w:anchor="_Toc192182401" w:history="1">
+          <w:hyperlink w:anchor="_Toc192185514" w:history="1">
             <w:r>
               <w:rPr>
                 <w:rStyle w:val="Hyperlink"/>
@@ -633,7 +633,7 @@
                 <w:noProof/>
                 <w:webHidden/>
               </w:rPr>
-              <w:instrText xml:space="preserve"> PAGEREF _Toc192182401 \h </w:instrText>
+              <w:instrText xml:space="preserve"> PAGEREF _Toc192185514 \h </w:instrText>
             </w:r>
             <w:r>
               <w:rPr>
@@ -680,7 +680,7 @@
               <w14:ligatures w14:val="standardContextual"/>
             </w:rPr>
           </w:pPr>
-          <w:hyperlink w:anchor="_Toc192182402" w:history="1">
+          <w:hyperlink w:anchor="_Toc192185515" w:history="1">
             <w:r>
               <w:rPr>
                 <w:rStyle w:val="Hyperlink"/>
@@ -707,7 +707,7 @@
                 <w:noProof/>
                 <w:webHidden/>
               </w:rPr>
-              <w:instrText xml:space="preserve"> PAGEREF _Toc192182402 \h </w:instrText>
+              <w:instrText xml:space="preserve"> PAGEREF _Toc192185515 \h </w:instrText>
             </w:r>
             <w:r>
               <w:rPr>
@@ -754,7 +754,7 @@
               <w14:ligatures w14:val="standardContextual"/>
             </w:rPr>
           </w:pPr>
-          <w:hyperlink w:anchor="_Toc192182403" w:history="1">
+          <w:hyperlink w:anchor="_Toc192185516" w:history="1">
             <w:r>
               <w:rPr>
                 <w:rStyle w:val="Hyperlink"/>
@@ -781,7 +781,7 @@
                 <w:noProof/>
                 <w:webHidden/>
               </w:rPr>
-              <w:instrText xml:space="preserve"> PAGEREF _Toc192182403 \h </w:instrText>
+              <w:instrText xml:space="preserve"> PAGEREF _Toc192185516 \h </w:instrText>
             </w:r>
             <w:r>
               <w:rPr>
@@ -828,7 +828,7 @@
               <w14:ligatures w14:val="standardContextual"/>
             </w:rPr>
           </w:pPr>
-          <w:hyperlink w:anchor="_Toc192182404" w:history="1">
+          <w:hyperlink w:anchor="_Toc192185517" w:history="1">
             <w:r>
               <w:rPr>
                 <w:rStyle w:val="Hyperlink"/>
@@ -855,7 +855,7 @@
                 <w:noProof/>
                 <w:webHidden/>
               </w:rPr>
-              <w:instrText xml:space="preserve"> PAGEREF _Toc192182404 \h </w:instrText>
+              <w:instrText xml:space="preserve"> PAGEREF _Toc192185517 \h </w:instrText>
             </w:r>
             <w:r>
               <w:rPr>
@@ -902,7 +902,7 @@
               <w14:ligatures w14:val="standardContextual"/>
             </w:rPr>
           </w:pPr>
-          <w:hyperlink w:anchor="_Toc192182405" w:history="1">
+          <w:hyperlink w:anchor="_Toc192185518" w:history="1">
             <w:r>
               <w:rPr>
                 <w:rStyle w:val="Hyperlink"/>
@@ -929,7 +929,7 @@
                 <w:noProof/>
                 <w:webHidden/>
               </w:rPr>
-              <w:instrText xml:space="preserve"> PAGEREF _Toc192182405 \h </w:instrText>
+              <w:instrText xml:space="preserve"> PAGEREF _Toc192185518 \h </w:instrText>
             </w:r>
             <w:r>
               <w:rPr>
@@ -976,7 +976,7 @@
               <w14:ligatures w14:val="standardContextual"/>
             </w:rPr>
           </w:pPr>
-          <w:hyperlink w:anchor="_Toc192182406" w:history="1">
+          <w:hyperlink w:anchor="_Toc192185519" w:history="1">
             <w:r>
               <w:rPr>
                 <w:rStyle w:val="Hyperlink"/>
@@ -1003,7 +1003,7 @@
                 <w:noProof/>
                 <w:webHidden/>
               </w:rPr>
-              <w:instrText xml:space="preserve"> PAGEREF _Toc192182406 \h </w:instrText>
+              <w:instrText xml:space="preserve"> PAGEREF _Toc192185519 \h </w:instrText>
             </w:r>
             <w:r>
               <w:rPr>
@@ -1023,7 +1023,7 @@
                 <w:noProof/>
                 <w:webHidden/>
               </w:rPr>
-              <w:t>7</w:t>
+              <w:t>8</w:t>
             </w:r>
             <w:r>
               <w:rPr>
@@ -1085,7 +1085,7 @@
       <w:pPr>
         <w:pStyle w:val="Heading1"/>
       </w:pPr>
-      <w:bookmarkStart w:id="0" w:name="_Toc192182399"/>
+      <w:bookmarkStart w:id="0" w:name="_Toc192185512"/>
       <w:r>
         <w:lastRenderedPageBreak/>
         <w:t>INTRODUCTION</w:t>
@@ -1227,7 +1227,7 @@
       <w:pPr>
         <w:pStyle w:val="Heading1"/>
       </w:pPr>
-      <w:bookmarkStart w:id="1" w:name="_Toc192182400"/>
+      <w:bookmarkStart w:id="1" w:name="_Toc192185513"/>
       <w:r>
         <w:t>PURPOSE OF THE WEBSITE</w:t>
       </w:r>
@@ -1418,7 +1418,7 @@
         <w:pStyle w:val="Heading1"/>
       </w:pPr>
       <w:bookmarkStart w:id="2" w:name="ConnectionGuide"/>
-      <w:bookmarkStart w:id="3" w:name="_Toc192182401"/>
+      <w:bookmarkStart w:id="3" w:name="_Toc192185514"/>
       <w:r>
         <w:lastRenderedPageBreak/>
         <w:t>CONNECTION GUIDE</w:t>
@@ -1740,7 +1740,7 @@
           <w:tab w:val="left" w:pos="4208"/>
         </w:tabs>
       </w:pPr>
-      <w:bookmarkStart w:id="4" w:name="_Toc192182402"/>
+      <w:bookmarkStart w:id="4" w:name="_Toc192185515"/>
       <w:r>
         <w:t>HOW TO SIGNUP</w:t>
       </w:r>
@@ -2083,7 +2083,7 @@
         <w:pStyle w:val="Heading1"/>
       </w:pPr>
       <w:bookmarkStart w:id="5" w:name="HowToLogin"/>
-      <w:bookmarkStart w:id="6" w:name="_Toc192182403"/>
+      <w:bookmarkStart w:id="6" w:name="_Toc192185516"/>
       <w:r>
         <w:lastRenderedPageBreak/>
         <w:t>HOW TO LOGIN</w:t>
@@ -2227,12 +2227,150 @@
         <w:t xml:space="preserve"> button.</w:t>
       </w:r>
     </w:p>
-    <w:p/>
+    <w:p>
+      <w:pPr>
+        <w:pStyle w:val="ListParagraph"/>
+        <w:rPr>
+          <w:sz w:val="24"/>
+          <w:szCs w:val="24"/>
+        </w:rPr>
+      </w:pPr>
+    </w:p>
     <w:p>
       <w:pPr>
         <w:pStyle w:val="Heading1"/>
       </w:pPr>
-      <w:bookmarkStart w:id="7" w:name="_Toc192182404"/>
+      <w:r>
+        <w:t>HOW TO LOGOUT</w:t>
+      </w:r>
+    </w:p>
+    <w:p>
+      <w:pPr>
+        <w:pStyle w:val="ListParagraph"/>
+        <w:numPr>
+          <w:ilvl w:val="0"/>
+          <w:numId w:val="8"/>
+        </w:numPr>
+        <w:rPr>
+          <w:sz w:val="24"/>
+          <w:szCs w:val="24"/>
+        </w:rPr>
+      </w:pPr>
+      <w:r>
+        <w:rPr>
+          <w:sz w:val="24"/>
+          <w:szCs w:val="24"/>
+        </w:rPr>
+        <w:t>If needed, r</w:t>
+      </w:r>
+      <w:r>
+        <w:rPr>
+          <w:sz w:val="24"/>
+          <w:szCs w:val="24"/>
+        </w:rPr>
+        <w:t xml:space="preserve">efer to </w:t>
+      </w:r>
+      <w:hyperlink w:anchor="HowToLogin" w:history="1">
+        <w:r>
+          <w:rPr>
+            <w:rStyle w:val="Hyperlink"/>
+            <w:color w:val="0F6FC6" w:themeColor="accent1"/>
+            <w:sz w:val="24"/>
+            <w:szCs w:val="24"/>
+          </w:rPr>
+          <w:t>How to Login</w:t>
+        </w:r>
+      </w:hyperlink>
+      <w:r>
+        <w:rPr>
+          <w:color w:val="0F6FC6" w:themeColor="accent1"/>
+          <w:sz w:val="24"/>
+          <w:szCs w:val="24"/>
+        </w:rPr>
+        <w:t xml:space="preserve"> </w:t>
+      </w:r>
+      <w:r>
+        <w:rPr>
+          <w:sz w:val="24"/>
+          <w:szCs w:val="24"/>
+        </w:rPr>
+        <w:t>to access website information.</w:t>
+      </w:r>
+    </w:p>
+    <w:p>
+      <w:pPr>
+        <w:pStyle w:val="ListParagraph"/>
+        <w:numPr>
+          <w:ilvl w:val="0"/>
+          <w:numId w:val="8"/>
+        </w:numPr>
+        <w:rPr>
+          <w:sz w:val="24"/>
+          <w:szCs w:val="24"/>
+        </w:rPr>
+      </w:pPr>
+      <w:r>
+        <w:rPr>
+          <w:sz w:val="24"/>
+          <w:szCs w:val="24"/>
+        </w:rPr>
+        <w:t>Locate the user icon. It is in the top-right corner of the webpage.</w:t>
+      </w:r>
+    </w:p>
+    <w:p>
+      <w:pPr>
+        <w:pStyle w:val="ListParagraph"/>
+        <w:numPr>
+          <w:ilvl w:val="0"/>
+          <w:numId w:val="8"/>
+        </w:numPr>
+        <w:rPr>
+          <w:sz w:val="24"/>
+          <w:szCs w:val="24"/>
+        </w:rPr>
+      </w:pPr>
+      <w:r>
+        <w:rPr>
+          <w:sz w:val="24"/>
+          <w:szCs w:val="24"/>
+        </w:rPr>
+        <w:t>Click on the user icon to reveal a dropdown menu.</w:t>
+      </w:r>
+    </w:p>
+    <w:p>
+      <w:pPr>
+        <w:pStyle w:val="ListParagraph"/>
+        <w:numPr>
+          <w:ilvl w:val="0"/>
+          <w:numId w:val="8"/>
+        </w:numPr>
+        <w:rPr>
+          <w:sz w:val="24"/>
+          <w:szCs w:val="24"/>
+        </w:rPr>
+      </w:pPr>
+      <w:r>
+        <w:rPr>
+          <w:sz w:val="24"/>
+          <w:szCs w:val="24"/>
+        </w:rPr>
+        <w:t>Select the Logout button from the dropdown menu to securely log out.</w:t>
+      </w:r>
+    </w:p>
+    <w:p>
+      <w:pPr>
+        <w:pStyle w:val="ListParagraph"/>
+        <w:rPr>
+          <w:sz w:val="24"/>
+          <w:szCs w:val="24"/>
+        </w:rPr>
+      </w:pPr>
+    </w:p>
+    <w:p>
+      <w:pPr>
+        <w:pStyle w:val="Heading1"/>
+      </w:pPr>
+      <w:bookmarkStart w:id="7" w:name="_Toc192185517"/>
       <w:r>
         <w:t>HOW TO RESET PASSWORD</w:t>
       </w:r>
@@ -2518,47 +2656,17 @@
     </w:p>
     <w:p>
       <w:pPr>
-        <w:rPr>
-          <w:sz w:val="24"/>
-          <w:szCs w:val="24"/>
-        </w:rPr>
-      </w:pPr>
-    </w:p>
-    <w:p>
-      <w:pPr>
-        <w:rPr>
-          <w:sz w:val="24"/>
-          <w:szCs w:val="24"/>
-        </w:rPr>
-      </w:pPr>
-    </w:p>
-    <w:p>
-      <w:pPr>
-        <w:rPr>
-          <w:sz w:val="24"/>
-          <w:szCs w:val="24"/>
-        </w:rPr>
-      </w:pPr>
-    </w:p>
-    <w:p>
-      <w:pPr>
-        <w:rPr>
-          <w:sz w:val="24"/>
-          <w:szCs w:val="24"/>
-        </w:rPr>
-      </w:pPr>
-    </w:p>
-    <w:p>
-      <w:pPr>
         <w:pStyle w:val="Heading1"/>
       </w:pPr>
-      <w:bookmarkStart w:id="8" w:name="_Toc192182405"/>
+      <w:bookmarkStart w:id="8" w:name="_Toc192185518"/>
+      <w:bookmarkStart w:id="9" w:name="UsingtheNavigationBar"/>
       <w:r>
         <w:lastRenderedPageBreak/>
         <w:t>USING THE NAVIGATION BAR</w:t>
       </w:r>
       <w:bookmarkEnd w:id="8"/>
     </w:p>
+    <w:bookmarkEnd w:id="9"/>
     <w:p>
       <w:pPr>
         <w:pStyle w:val="ListParagraph"/>
@@ -3378,10 +3486,14 @@
         <w:t>ng any of the above buttons will take you to the corresponding page.</w:t>
       </w:r>
     </w:p>
+    <w:p>
+      <w:pPr>
+        <w:pStyle w:val="Heading1"/>
+      </w:pPr>
+    </w:p>
     <w:p/>
     <w:p/>
     <w:p/>
-    <w:p/>
     <w:p>
       <w:r>
         <w:br w:type="page"/>
@@ -3391,12 +3503,12 @@
       <w:pPr>
         <w:pStyle w:val="Heading1"/>
       </w:pPr>
-      <w:bookmarkStart w:id="9" w:name="_Toc192182406"/>
+      <w:bookmarkStart w:id="10" w:name="_Toc192185519"/>
       <w:r>
         <w:lastRenderedPageBreak/>
         <w:t>INDEX</w:t>
       </w:r>
-      <w:bookmarkEnd w:id="9"/>
+      <w:bookmarkEnd w:id="10"/>
     </w:p>
     <w:p>
       <w:r>
@@ -3577,6 +3689,95 @@
 <file path=word/numbering.xml><?xml version="1.0" encoding="utf-8"?>
 <w:numbering xmlns:wpc="http://schemas.microsoft.com/office/word/2010/wordprocessingCanvas" xmlns:cx="http://schemas.microsoft.com/office/drawing/2014/chartex" xmlns:cx1="http://schemas.microsoft.com/office/drawing/2015/9/8/chartex" xmlns:cx2="http://schemas.microsoft.com/office/drawing/2015/10/21/chartex" xmlns:cx3="http://schemas.microsoft.com/office/drawing/2016/5/9/chartex" xmlns:cx4="http://schemas.microsoft.com/office/drawing/2016/5/10/chartex" xmlns:cx5="http://schemas.microsoft.com/office/drawing/2016/5/11/chartex" xmlns:cx6="http://schemas.microsoft.com/office/drawing/2016/5/12/chartex" xmlns:cx7="http://schemas.microsoft.com/office/drawing/2016/5/13/chartex" xmlns:cx8="http://schemas.microsoft.com/office/drawing/2016/5/14/chartex" xmlns:mc="http://schemas.openxmlformats.org/markup-compatibility/2006" xmlns:aink="http://schemas.microsoft.com/office/drawing/2016/ink" xmlns:am3d="http://schemas.microsoft.com/office/drawing/2017/model3d" xmlns:o="urn:schemas-microsoft-com:office:office" xmlns:oel="http://schemas.microsoft.com/office/2019/extlst" xmlns:r="http://schemas.openxmlformats.org/officeDocument/2006/relationships" xmlns:m="http://schemas.openxmlformats.org/officeDocument/2006/math" xmlns:v="urn:schemas-microsoft-com:vml" xmlns:wp14="http://schemas.microsoft.com/office/word/2010/wordprocessingDrawing" xmlns:wp="http://schemas.openxmlformats.org/drawingml/2006/wordprocessingDrawing" xmlns:w10="urn:schemas-microsoft-com:office:word" xmlns:w="http://schemas.openxmlformats.org/wordprocessingml/2006/main" xmlns:w14="http://schemas.microsoft.com/office/word/2010/wordml" xmlns:w15="http://schemas.microsoft.com/office/word/2012/wordml" xmlns:w16cex="http://schemas.microsoft.com/office/word/2018/wordml/cex" xmlns:w16cid="http://schemas.microsoft.com/office/word/2016/wordml/cid" xmlns:w16="http://schemas.microsoft.com/office/word/2018/wordml" xmlns:w16du="http://schemas.microsoft.com/office/word/2023/wordml/word16du" xmlns:w16sdtdh="http://schemas.microsoft.com/office/word/2020/wordml/sdtdatahash" xmlns:w16sdtfl="http://schemas.microsoft.com/office/word/2024/wordml/sdtformatlock" xmlns:w16se="http://schemas.microsoft.com/office/word/2015/wordml/symex" xmlns:wpg="http://schemas.microsoft.com/office/word/2010/wordprocessingGroup" xmlns:wpi="http://schemas.microsoft.com/office/word/2010/wordprocessingInk" xmlns:wne="http://schemas.microsoft.com/office/word/2006/wordml" xmlns:wps="http://schemas.microsoft.com/office/word/2010/wordprocessingShape" mc:Ignorable="w14 w15 w16se w16cid w16 w16cex w16sdtdh w16sdtfl w16du wp14">
   <w:abstractNum w:abstractNumId="0" w15:restartNumberingAfterBreak="0">
+    <w:nsid w:val="025824C8"/>
+    <w:multiLevelType w:val="hybridMultilevel"/>
+    <w:tmpl w:val="662896B2"/>
+    <w:lvl w:ilvl="0" w:tplc="FFFFFFFF">
+      <w:start w:val="1"/>
+      <w:numFmt w:val="decimal"/>
+      <w:lvlText w:val="%1."/>
+      <w:lvlJc w:val="left"/>
+      <w:pPr>
+        <w:ind w:left="720" w:hanging="360"/>
+      </w:pPr>
+      <w:rPr>
+        <w:rFonts w:hint="default"/>
+      </w:rPr>
+    </w:lvl>
+    <w:lvl w:ilvl="1" w:tplc="FFFFFFFF">
+      <w:start w:val="1"/>
+      <w:numFmt w:val="lowerLetter"/>
+      <w:lvlText w:val="%2."/>
+      <w:lvlJc w:val="left"/>
+      <w:pPr>
+        <w:ind w:left="1440" w:hanging="360"/>
+      </w:pPr>
+    </w:lvl>
+    <w:lvl w:ilvl="2" w:tplc="FFFFFFFF" w:tentative="1">
+      <w:start w:val="1"/>
+      <w:numFmt w:val="lowerRoman"/>
+      <w:lvlText w:val="%3."/>
+      <w:lvlJc w:val="right"/>
+      <w:pPr>
+        <w:ind w:left="2160" w:hanging="180"/>
+      </w:pPr>
+    </w:lvl>
+    <w:lvl w:ilvl="3" w:tplc="FFFFFFFF" w:tentative="1">
+      <w:start w:val="1"/>
+      <w:numFmt w:val="decimal"/>
+      <w:lvlText w:val="%4."/>
+      <w:lvlJc w:val="left"/>
+      <w:pPr>
+        <w:ind w:left="2880" w:hanging="360"/>
+      </w:pPr>
+    </w:lvl>
+    <w:lvl w:ilvl="4" w:tplc="FFFFFFFF" w:tentative="1">
+      <w:start w:val="1"/>
+      <w:numFmt w:val="lowerLetter"/>
+      <w:lvlText w:val="%5."/>
+      <w:lvlJc w:val="left"/>
+      <w:pPr>
+        <w:ind w:left="3600" w:hanging="360"/>
+      </w:pPr>
+    </w:lvl>
+    <w:lvl w:ilvl="5" w:tplc="FFFFFFFF" w:tentative="1">
+      <w:start w:val="1"/>
+      <w:numFmt w:val="lowerRoman"/>
+      <w:lvlText w:val="%6."/>
+      <w:lvlJc w:val="right"/>
+      <w:pPr>
+        <w:ind w:left="4320" w:hanging="180"/>
+      </w:pPr>
+    </w:lvl>
+    <w:lvl w:ilvl="6" w:tplc="FFFFFFFF" w:tentative="1">
+      <w:start w:val="1"/>
+      <w:numFmt w:val="decimal"/>
+      <w:lvlText w:val="%7."/>
+      <w:lvlJc w:val="left"/>
+      <w:pPr>
+        <w:ind w:left="5040" w:hanging="360"/>
+      </w:pPr>
+    </w:lvl>
+    <w:lvl w:ilvl="7" w:tplc="FFFFFFFF" w:tentative="1">
+      <w:start w:val="1"/>
+      <w:numFmt w:val="lowerLetter"/>
+      <w:lvlText w:val="%8."/>
+      <w:lvlJc w:val="left"/>
+      <w:pPr>
+        <w:ind w:left="5760" w:hanging="360"/>
+      </w:pPr>
+    </w:lvl>
+    <w:lvl w:ilvl="8" w:tplc="FFFFFFFF" w:tentative="1">
+      <w:start w:val="1"/>
+      <w:numFmt w:val="lowerRoman"/>
+      <w:lvlText w:val="%9."/>
+      <w:lvlJc w:val="right"/>
+      <w:pPr>
+        <w:ind w:left="6480" w:hanging="180"/>
+      </w:pPr>
+    </w:lvl>
+  </w:abstractNum>
+  <w:abstractNum w:abstractNumId="1" w15:restartNumberingAfterBreak="0">
     <w:nsid w:val="11E5393F"/>
     <w:multiLevelType w:val="hybridMultilevel"/>
     <w:tmpl w:val="58CE62FE"/>
@@ -3665,7 +3866,7 @@
       </w:pPr>
     </w:lvl>
   </w:abstractNum>
-  <w:abstractNum w:abstractNumId="1" w15:restartNumberingAfterBreak="0">
+  <w:abstractNum w:abstractNumId="2" w15:restartNumberingAfterBreak="0">
     <w:nsid w:val="14EC47FD"/>
     <w:multiLevelType w:val="hybridMultilevel"/>
     <w:tmpl w:val="2E38701E"/>
@@ -3754,7 +3955,7 @@
       </w:pPr>
     </w:lvl>
   </w:abstractNum>
-  <w:abstractNum w:abstractNumId="2" w15:restartNumberingAfterBreak="0">
+  <w:abstractNum w:abstractNumId="3" w15:restartNumberingAfterBreak="0">
     <w:nsid w:val="17194905"/>
     <w:multiLevelType w:val="hybridMultilevel"/>
     <w:tmpl w:val="1DCA54A6"/>
@@ -3843,7 +4044,7 @@
       </w:pPr>
     </w:lvl>
   </w:abstractNum>
-  <w:abstractNum w:abstractNumId="3" w15:restartNumberingAfterBreak="0">
+  <w:abstractNum w:abstractNumId="4" w15:restartNumberingAfterBreak="0">
     <w:nsid w:val="3EFF7DA1"/>
     <w:multiLevelType w:val="hybridMultilevel"/>
     <w:tmpl w:val="58CE62FE"/>
@@ -3932,7 +4133,7 @@
       </w:pPr>
     </w:lvl>
   </w:abstractNum>
-  <w:abstractNum w:abstractNumId="4" w15:restartNumberingAfterBreak="0">
+  <w:abstractNum w:abstractNumId="5" w15:restartNumberingAfterBreak="0">
     <w:nsid w:val="3F321865"/>
     <w:multiLevelType w:val="hybridMultilevel"/>
     <w:tmpl w:val="64EE7826"/>
@@ -4044,7 +4245,7 @@
       </w:rPr>
     </w:lvl>
   </w:abstractNum>
-  <w:abstractNum w:abstractNumId="5" w15:restartNumberingAfterBreak="0">
+  <w:abstractNum w:abstractNumId="6" w15:restartNumberingAfterBreak="0">
     <w:nsid w:val="48551669"/>
     <w:multiLevelType w:val="hybridMultilevel"/>
     <w:tmpl w:val="F7423A3A"/>
@@ -4136,7 +4337,7 @@
       </w:pPr>
     </w:lvl>
   </w:abstractNum>
-  <w:abstractNum w:abstractNumId="6" w15:restartNumberingAfterBreak="0">
+  <w:abstractNum w:abstractNumId="7" w15:restartNumberingAfterBreak="0">
     <w:nsid w:val="73AD0C9B"/>
     <w:multiLevelType w:val="hybridMultilevel"/>
     <w:tmpl w:val="662896B2"/>
@@ -4226,25 +4427,28 @@
     </w:lvl>
   </w:abstractNum>
   <w:num w:numId="1" w16cid:durableId="556160832">
+    <w:abstractNumId w:val="5"/>
+  </w:num>
+  <w:num w:numId="2" w16cid:durableId="1445922152">
+    <w:abstractNumId w:val="3"/>
+  </w:num>
+  <w:num w:numId="3" w16cid:durableId="1973054759">
     <w:abstractNumId w:val="4"/>
   </w:num>
-  <w:num w:numId="2" w16cid:durableId="1445922152">
+  <w:num w:numId="4" w16cid:durableId="1721979684">
+    <w:abstractNumId w:val="1"/>
+  </w:num>
+  <w:num w:numId="5" w16cid:durableId="484320155">
     <w:abstractNumId w:val="2"/>
   </w:num>
-  <w:num w:numId="3" w16cid:durableId="1973054759">
-    <w:abstractNumId w:val="3"/>
+  <w:num w:numId="6" w16cid:durableId="1284507689">
+    <w:abstractNumId w:val="7"/>
   </w:num>
-  <w:num w:numId="4" w16cid:durableId="1721979684">
-    <w:abstractNumId w:val="0"/>
-  </w:num>
-  <w:num w:numId="5" w16cid:durableId="484320155">
-    <w:abstractNumId w:val="1"/>
-  </w:num>
-  <w:num w:numId="6" w16cid:durableId="1284507689">
+  <w:num w:numId="7" w16cid:durableId="1725711538">
     <w:abstractNumId w:val="6"/>
   </w:num>
-  <w:num w:numId="7" w16cid:durableId="1725711538">
-    <w:abstractNumId w:val="5"/>
+  <w:num w:numId="8" w16cid:durableId="1443770091">
+    <w:abstractNumId w:val="0"/>
   </w:num>
 </w:numbering>
 </file>
@@ -5585,7 +5789,6 @@
     <w:rsidRoot w:val="007069EA"/>
     <w:rsid w:val="00021D17"/>
     <w:rsid w:val="00097D9D"/>
-    <w:rsid w:val="002E1994"/>
     <w:rsid w:val="00656C20"/>
     <w:rsid w:val="007069EA"/>
     <w:rsid w:val="00960C4B"/>
@@ -5594,6 +5797,7 @@
     <w:rsid w:val="00BA0986"/>
     <w:rsid w:val="00F10174"/>
     <w:rsid w:val="00F70701"/>
+    <w:rsid w:val="00FB10F6"/>
   </w:rsids>
   <m:mathPr>
     <m:mathFont m:val="Cambria Math"/>

</xml_diff>

<commit_message>
Added all Search Functionality
</commit_message>
<xml_diff>
--- a/PharmTechUserManual.docx
+++ b/PharmTechUserManual.docx
@@ -91,7 +91,7 @@
           </mc:Choice>
           <mc:Fallback>
             <w:pict>
-              <v:shapetype w14:anchorId="35C3E060" id="_x0000_t6" coordsize="21600,21600" o:spt="6" path="m,l,21600r21600,xe">
+              <v:shapetype w14:anchorId="7602EE3B" id="_x0000_t6" coordsize="21600,21600" o:spt="6" path="m,l,21600r21600,xe">
                 <v:stroke joinstyle="miter"/>
                 <v:path gradientshapeok="t" o:connecttype="custom" o:connectlocs="0,0;0,10800;0,21600;10800,21600;21600,21600;10800,10800" textboxrect="1800,12600,12600,19800"/>
               </v:shapetype>
@@ -295,7 +295,7 @@
           </mc:Choice>
           <mc:Fallback>
             <w:pict>
-              <v:shape w14:anchorId="6780AA99" id="Right Triangle 4" o:spid="_x0000_s1026" type="#_x0000_t6" style="position:absolute;margin-left:166.55pt;margin-top:7.15pt;width:431.1pt;height:457.15pt;rotation:-90;z-index:251659264;visibility:visible;mso-wrap-style:square;mso-width-percent:0;mso-height-percent:0;mso-wrap-distance-left:9pt;mso-wrap-distance-top:0;mso-wrap-distance-right:9pt;mso-wrap-distance-bottom:0;mso-position-horizontal:absolute;mso-position-horizontal-relative:page;mso-position-vertical:absolute;mso-position-vertical-relative:text;mso-width-percent:0;mso-height-percent:0;mso-width-relative:margin;mso-height-relative:margin;v-text-anchor:middle" o:gfxdata="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" fillcolor="#007497" strokecolor="black [3213]" strokeweight="1pt">
+              <v:shape w14:anchorId="568B2BFA" id="Right Triangle 4" o:spid="_x0000_s1026" type="#_x0000_t6" style="position:absolute;margin-left:166.55pt;margin-top:7.15pt;width:431.1pt;height:457.15pt;rotation:-90;z-index:251659264;visibility:visible;mso-wrap-style:square;mso-width-percent:0;mso-height-percent:0;mso-wrap-distance-left:9pt;mso-wrap-distance-top:0;mso-wrap-distance-right:9pt;mso-wrap-distance-bottom:0;mso-position-horizontal:absolute;mso-position-horizontal-relative:page;mso-position-vertical:absolute;mso-position-vertical-relative:text;mso-width-percent:0;mso-height-percent:0;mso-width-relative:margin;mso-height-relative:margin;v-text-anchor:middle" o:gfxdata="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" fillcolor="#007497" strokecolor="black [3213]" strokeweight="1pt">
                 <w10:wrap anchorx="page"/>
               </v:shape>
             </w:pict>
@@ -458,7 +458,7 @@
           <w:r>
             <w:fldChar w:fldCharType="separate"/>
           </w:r>
-          <w:hyperlink w:anchor="_Toc192185512" w:history="1">
+          <w:hyperlink w:anchor="_Toc192190241" w:history="1">
             <w:r>
               <w:rPr>
                 <w:rStyle w:val="Hyperlink"/>
@@ -485,7 +485,7 @@
                 <w:noProof/>
                 <w:webHidden/>
               </w:rPr>
-              <w:instrText xml:space="preserve"> PAGEREF _Toc192185512 \h </w:instrText>
+              <w:instrText xml:space="preserve"> PAGEREF _Toc192190241 \h </w:instrText>
             </w:r>
             <w:r>
               <w:rPr>
@@ -532,7 +532,7 @@
               <w14:ligatures w14:val="standardContextual"/>
             </w:rPr>
           </w:pPr>
-          <w:hyperlink w:anchor="_Toc192185513" w:history="1">
+          <w:hyperlink w:anchor="_Toc192190242" w:history="1">
             <w:r>
               <w:rPr>
                 <w:rStyle w:val="Hyperlink"/>
@@ -559,7 +559,7 @@
                 <w:noProof/>
                 <w:webHidden/>
               </w:rPr>
-              <w:instrText xml:space="preserve"> PAGEREF _Toc192185513 \h </w:instrText>
+              <w:instrText xml:space="preserve"> PAGEREF _Toc192190242 \h </w:instrText>
             </w:r>
             <w:r>
               <w:rPr>
@@ -606,7 +606,7 @@
               <w14:ligatures w14:val="standardContextual"/>
             </w:rPr>
           </w:pPr>
-          <w:hyperlink w:anchor="_Toc192185514" w:history="1">
+          <w:hyperlink w:anchor="_Toc192190243" w:history="1">
             <w:r>
               <w:rPr>
                 <w:rStyle w:val="Hyperlink"/>
@@ -633,7 +633,7 @@
                 <w:noProof/>
                 <w:webHidden/>
               </w:rPr>
-              <w:instrText xml:space="preserve"> PAGEREF _Toc192185514 \h </w:instrText>
+              <w:instrText xml:space="preserve"> PAGEREF _Toc192190243 \h </w:instrText>
             </w:r>
             <w:r>
               <w:rPr>
@@ -680,7 +680,7 @@
               <w14:ligatures w14:val="standardContextual"/>
             </w:rPr>
           </w:pPr>
-          <w:hyperlink w:anchor="_Toc192185515" w:history="1">
+          <w:hyperlink w:anchor="_Toc192190244" w:history="1">
             <w:r>
               <w:rPr>
                 <w:rStyle w:val="Hyperlink"/>
@@ -707,7 +707,7 @@
                 <w:noProof/>
                 <w:webHidden/>
               </w:rPr>
-              <w:instrText xml:space="preserve"> PAGEREF _Toc192185515 \h </w:instrText>
+              <w:instrText xml:space="preserve"> PAGEREF _Toc192190244 \h </w:instrText>
             </w:r>
             <w:r>
               <w:rPr>
@@ -754,7 +754,7 @@
               <w14:ligatures w14:val="standardContextual"/>
             </w:rPr>
           </w:pPr>
-          <w:hyperlink w:anchor="_Toc192185516" w:history="1">
+          <w:hyperlink w:anchor="_Toc192190245" w:history="1">
             <w:r>
               <w:rPr>
                 <w:rStyle w:val="Hyperlink"/>
@@ -781,7 +781,7 @@
                 <w:noProof/>
                 <w:webHidden/>
               </w:rPr>
-              <w:instrText xml:space="preserve"> PAGEREF _Toc192185516 \h </w:instrText>
+              <w:instrText xml:space="preserve"> PAGEREF _Toc192190245 \h </w:instrText>
             </w:r>
             <w:r>
               <w:rPr>
@@ -828,13 +828,13 @@
               <w14:ligatures w14:val="standardContextual"/>
             </w:rPr>
           </w:pPr>
-          <w:hyperlink w:anchor="_Toc192185517" w:history="1">
+          <w:hyperlink w:anchor="_Toc192190246" w:history="1">
             <w:r>
               <w:rPr>
                 <w:rStyle w:val="Hyperlink"/>
                 <w:noProof/>
               </w:rPr>
-              <w:t>HOW TO RESET PASSWORD</w:t>
+              <w:t>HOW TO LOGOUT</w:t>
             </w:r>
             <w:r>
               <w:rPr>
@@ -855,7 +855,7 @@
                 <w:noProof/>
                 <w:webHidden/>
               </w:rPr>
-              <w:instrText xml:space="preserve"> PAGEREF _Toc192185517 \h </w:instrText>
+              <w:instrText xml:space="preserve"> PAGEREF _Toc192190246 \h </w:instrText>
             </w:r>
             <w:r>
               <w:rPr>
@@ -902,13 +902,13 @@
               <w14:ligatures w14:val="standardContextual"/>
             </w:rPr>
           </w:pPr>
-          <w:hyperlink w:anchor="_Toc192185518" w:history="1">
+          <w:hyperlink w:anchor="_Toc192190247" w:history="1">
             <w:r>
               <w:rPr>
                 <w:rStyle w:val="Hyperlink"/>
                 <w:noProof/>
               </w:rPr>
-              <w:t>USING THE NAVIGATION BAR</w:t>
+              <w:t>HOW TO RESET PASSWORD</w:t>
             </w:r>
             <w:r>
               <w:rPr>
@@ -929,7 +929,7 @@
                 <w:noProof/>
                 <w:webHidden/>
               </w:rPr>
-              <w:instrText xml:space="preserve"> PAGEREF _Toc192185518 \h </w:instrText>
+              <w:instrText xml:space="preserve"> PAGEREF _Toc192190247 \h </w:instrText>
             </w:r>
             <w:r>
               <w:rPr>
@@ -949,7 +949,7 @@
                 <w:noProof/>
                 <w:webHidden/>
               </w:rPr>
-              <w:t>6</w:t>
+              <w:t>5</w:t>
             </w:r>
             <w:r>
               <w:rPr>
@@ -976,12 +976,456 @@
               <w14:ligatures w14:val="standardContextual"/>
             </w:rPr>
           </w:pPr>
-          <w:hyperlink w:anchor="_Toc192185519" w:history="1">
+          <w:hyperlink w:anchor="_Toc192190248" w:history="1">
             <w:r>
               <w:rPr>
                 <w:rStyle w:val="Hyperlink"/>
                 <w:noProof/>
               </w:rPr>
+              <w:t>USING THE NAVIGATION BAR</w:t>
+            </w:r>
+            <w:r>
+              <w:rPr>
+                <w:noProof/>
+                <w:webHidden/>
+              </w:rPr>
+              <w:tab/>
+            </w:r>
+            <w:r>
+              <w:rPr>
+                <w:noProof/>
+                <w:webHidden/>
+              </w:rPr>
+              <w:fldChar w:fldCharType="begin"/>
+            </w:r>
+            <w:r>
+              <w:rPr>
+                <w:noProof/>
+                <w:webHidden/>
+              </w:rPr>
+              <w:instrText xml:space="preserve"> PAGEREF _Toc192190248 \h </w:instrText>
+            </w:r>
+            <w:r>
+              <w:rPr>
+                <w:noProof/>
+                <w:webHidden/>
+              </w:rPr>
+            </w:r>
+            <w:r>
+              <w:rPr>
+                <w:noProof/>
+                <w:webHidden/>
+              </w:rPr>
+              <w:fldChar w:fldCharType="separate"/>
+            </w:r>
+            <w:r>
+              <w:rPr>
+                <w:noProof/>
+                <w:webHidden/>
+              </w:rPr>
+              <w:t>6</w:t>
+            </w:r>
+            <w:r>
+              <w:rPr>
+                <w:noProof/>
+                <w:webHidden/>
+              </w:rPr>
+              <w:fldChar w:fldCharType="end"/>
+            </w:r>
+          </w:hyperlink>
+        </w:p>
+        <w:p>
+          <w:pPr>
+            <w:pStyle w:val="TOC1"/>
+            <w:tabs>
+              <w:tab w:val="right" w:leader="dot" w:pos="9350"/>
+            </w:tabs>
+            <w:rPr>
+              <w:rFonts w:cstheme="minorBidi"/>
+              <w:noProof/>
+              <w:kern w:val="2"/>
+              <w:sz w:val="24"/>
+              <w:szCs w:val="24"/>
+              <w:lang w:val="en-CA" w:eastAsia="en-CA"/>
+              <w14:ligatures w14:val="standardContextual"/>
+            </w:rPr>
+          </w:pPr>
+          <w:hyperlink w:anchor="_Toc192190249" w:history="1">
+            <w:r>
+              <w:rPr>
+                <w:rStyle w:val="Hyperlink"/>
+                <w:noProof/>
+              </w:rPr>
+              <w:t>SEARCH FUNCTIONALITY - DRUGS</w:t>
+            </w:r>
+            <w:r>
+              <w:rPr>
+                <w:noProof/>
+                <w:webHidden/>
+              </w:rPr>
+              <w:tab/>
+            </w:r>
+            <w:r>
+              <w:rPr>
+                <w:noProof/>
+                <w:webHidden/>
+              </w:rPr>
+              <w:fldChar w:fldCharType="begin"/>
+            </w:r>
+            <w:r>
+              <w:rPr>
+                <w:noProof/>
+                <w:webHidden/>
+              </w:rPr>
+              <w:instrText xml:space="preserve"> PAGEREF _Toc192190249 \h </w:instrText>
+            </w:r>
+            <w:r>
+              <w:rPr>
+                <w:noProof/>
+                <w:webHidden/>
+              </w:rPr>
+            </w:r>
+            <w:r>
+              <w:rPr>
+                <w:noProof/>
+                <w:webHidden/>
+              </w:rPr>
+              <w:fldChar w:fldCharType="separate"/>
+            </w:r>
+            <w:r>
+              <w:rPr>
+                <w:noProof/>
+                <w:webHidden/>
+              </w:rPr>
+              <w:t>7</w:t>
+            </w:r>
+            <w:r>
+              <w:rPr>
+                <w:noProof/>
+                <w:webHidden/>
+              </w:rPr>
+              <w:fldChar w:fldCharType="end"/>
+            </w:r>
+          </w:hyperlink>
+        </w:p>
+        <w:p>
+          <w:pPr>
+            <w:pStyle w:val="TOC1"/>
+            <w:tabs>
+              <w:tab w:val="right" w:leader="dot" w:pos="9350"/>
+            </w:tabs>
+            <w:rPr>
+              <w:rFonts w:cstheme="minorBidi"/>
+              <w:noProof/>
+              <w:kern w:val="2"/>
+              <w:sz w:val="24"/>
+              <w:szCs w:val="24"/>
+              <w:lang w:val="en-CA" w:eastAsia="en-CA"/>
+              <w14:ligatures w14:val="standardContextual"/>
+            </w:rPr>
+          </w:pPr>
+          <w:hyperlink w:anchor="_Toc192190250" w:history="1">
+            <w:r>
+              <w:rPr>
+                <w:rStyle w:val="Hyperlink"/>
+                <w:noProof/>
+              </w:rPr>
+              <w:t>SEARCH FUNCTIONALITY – PHYSICIANS</w:t>
+            </w:r>
+            <w:r>
+              <w:rPr>
+                <w:noProof/>
+                <w:webHidden/>
+              </w:rPr>
+              <w:tab/>
+            </w:r>
+            <w:r>
+              <w:rPr>
+                <w:noProof/>
+                <w:webHidden/>
+              </w:rPr>
+              <w:fldChar w:fldCharType="begin"/>
+            </w:r>
+            <w:r>
+              <w:rPr>
+                <w:noProof/>
+                <w:webHidden/>
+              </w:rPr>
+              <w:instrText xml:space="preserve"> PAGEREF _Toc192190250 \h </w:instrText>
+            </w:r>
+            <w:r>
+              <w:rPr>
+                <w:noProof/>
+                <w:webHidden/>
+              </w:rPr>
+            </w:r>
+            <w:r>
+              <w:rPr>
+                <w:noProof/>
+                <w:webHidden/>
+              </w:rPr>
+              <w:fldChar w:fldCharType="separate"/>
+            </w:r>
+            <w:r>
+              <w:rPr>
+                <w:noProof/>
+                <w:webHidden/>
+              </w:rPr>
+              <w:t>7</w:t>
+            </w:r>
+            <w:r>
+              <w:rPr>
+                <w:noProof/>
+                <w:webHidden/>
+              </w:rPr>
+              <w:fldChar w:fldCharType="end"/>
+            </w:r>
+          </w:hyperlink>
+        </w:p>
+        <w:p>
+          <w:pPr>
+            <w:pStyle w:val="TOC1"/>
+            <w:tabs>
+              <w:tab w:val="right" w:leader="dot" w:pos="9350"/>
+            </w:tabs>
+            <w:rPr>
+              <w:rFonts w:cstheme="minorBidi"/>
+              <w:noProof/>
+              <w:kern w:val="2"/>
+              <w:sz w:val="24"/>
+              <w:szCs w:val="24"/>
+              <w:lang w:val="en-CA" w:eastAsia="en-CA"/>
+              <w14:ligatures w14:val="standardContextual"/>
+            </w:rPr>
+          </w:pPr>
+          <w:hyperlink w:anchor="_Toc192190251" w:history="1">
+            <w:r>
+              <w:rPr>
+                <w:rStyle w:val="Hyperlink"/>
+                <w:noProof/>
+              </w:rPr>
+              <w:t>SEARCH FUNCTIONALITY – PATIENTS</w:t>
+            </w:r>
+            <w:r>
+              <w:rPr>
+                <w:noProof/>
+                <w:webHidden/>
+              </w:rPr>
+              <w:tab/>
+            </w:r>
+            <w:r>
+              <w:rPr>
+                <w:noProof/>
+                <w:webHidden/>
+              </w:rPr>
+              <w:fldChar w:fldCharType="begin"/>
+            </w:r>
+            <w:r>
+              <w:rPr>
+                <w:noProof/>
+                <w:webHidden/>
+              </w:rPr>
+              <w:instrText xml:space="preserve"> PAGEREF _Toc192190251 \h </w:instrText>
+            </w:r>
+            <w:r>
+              <w:rPr>
+                <w:noProof/>
+                <w:webHidden/>
+              </w:rPr>
+            </w:r>
+            <w:r>
+              <w:rPr>
+                <w:noProof/>
+                <w:webHidden/>
+              </w:rPr>
+              <w:fldChar w:fldCharType="separate"/>
+            </w:r>
+            <w:r>
+              <w:rPr>
+                <w:noProof/>
+                <w:webHidden/>
+              </w:rPr>
+              <w:t>8</w:t>
+            </w:r>
+            <w:r>
+              <w:rPr>
+                <w:noProof/>
+                <w:webHidden/>
+              </w:rPr>
+              <w:fldChar w:fldCharType="end"/>
+            </w:r>
+          </w:hyperlink>
+        </w:p>
+        <w:p>
+          <w:pPr>
+            <w:pStyle w:val="TOC1"/>
+            <w:tabs>
+              <w:tab w:val="right" w:leader="dot" w:pos="9350"/>
+            </w:tabs>
+            <w:rPr>
+              <w:rFonts w:cstheme="minorBidi"/>
+              <w:noProof/>
+              <w:kern w:val="2"/>
+              <w:sz w:val="24"/>
+              <w:szCs w:val="24"/>
+              <w:lang w:val="en-CA" w:eastAsia="en-CA"/>
+              <w14:ligatures w14:val="standardContextual"/>
+            </w:rPr>
+          </w:pPr>
+          <w:hyperlink w:anchor="_Toc192190252" w:history="1">
+            <w:r>
+              <w:rPr>
+                <w:rStyle w:val="Hyperlink"/>
+                <w:noProof/>
+              </w:rPr>
+              <w:t>SEARCH FUNCTIONALITY – ORDERS</w:t>
+            </w:r>
+            <w:r>
+              <w:rPr>
+                <w:noProof/>
+                <w:webHidden/>
+              </w:rPr>
+              <w:tab/>
+            </w:r>
+            <w:r>
+              <w:rPr>
+                <w:noProof/>
+                <w:webHidden/>
+              </w:rPr>
+              <w:fldChar w:fldCharType="begin"/>
+            </w:r>
+            <w:r>
+              <w:rPr>
+                <w:noProof/>
+                <w:webHidden/>
+              </w:rPr>
+              <w:instrText xml:space="preserve"> PAGEREF _Toc192190252 \h </w:instrText>
+            </w:r>
+            <w:r>
+              <w:rPr>
+                <w:noProof/>
+                <w:webHidden/>
+              </w:rPr>
+            </w:r>
+            <w:r>
+              <w:rPr>
+                <w:noProof/>
+                <w:webHidden/>
+              </w:rPr>
+              <w:fldChar w:fldCharType="separate"/>
+            </w:r>
+            <w:r>
+              <w:rPr>
+                <w:noProof/>
+                <w:webHidden/>
+              </w:rPr>
+              <w:t>9</w:t>
+            </w:r>
+            <w:r>
+              <w:rPr>
+                <w:noProof/>
+                <w:webHidden/>
+              </w:rPr>
+              <w:fldChar w:fldCharType="end"/>
+            </w:r>
+          </w:hyperlink>
+        </w:p>
+        <w:p>
+          <w:pPr>
+            <w:pStyle w:val="TOC1"/>
+            <w:tabs>
+              <w:tab w:val="right" w:leader="dot" w:pos="9350"/>
+            </w:tabs>
+            <w:rPr>
+              <w:rFonts w:cstheme="minorBidi"/>
+              <w:noProof/>
+              <w:kern w:val="2"/>
+              <w:sz w:val="24"/>
+              <w:szCs w:val="24"/>
+              <w:lang w:val="en-CA" w:eastAsia="en-CA"/>
+              <w14:ligatures w14:val="standardContextual"/>
+            </w:rPr>
+          </w:pPr>
+          <w:hyperlink w:anchor="_Toc192190253" w:history="1">
+            <w:r>
+              <w:rPr>
+                <w:rStyle w:val="Hyperlink"/>
+                <w:noProof/>
+              </w:rPr>
+              <w:t>SEARCH FUNCTIONALITY - VERIFICATION</w:t>
+            </w:r>
+            <w:r>
+              <w:rPr>
+                <w:noProof/>
+                <w:webHidden/>
+              </w:rPr>
+              <w:tab/>
+            </w:r>
+            <w:r>
+              <w:rPr>
+                <w:noProof/>
+                <w:webHidden/>
+              </w:rPr>
+              <w:fldChar w:fldCharType="begin"/>
+            </w:r>
+            <w:r>
+              <w:rPr>
+                <w:noProof/>
+                <w:webHidden/>
+              </w:rPr>
+              <w:instrText xml:space="preserve"> PAGEREF _Toc192190253 \h </w:instrText>
+            </w:r>
+            <w:r>
+              <w:rPr>
+                <w:noProof/>
+                <w:webHidden/>
+              </w:rPr>
+            </w:r>
+            <w:r>
+              <w:rPr>
+                <w:noProof/>
+                <w:webHidden/>
+              </w:rPr>
+              <w:fldChar w:fldCharType="separate"/>
+            </w:r>
+            <w:r>
+              <w:rPr>
+                <w:noProof/>
+                <w:webHidden/>
+              </w:rPr>
+              <w:t>9</w:t>
+            </w:r>
+            <w:r>
+              <w:rPr>
+                <w:noProof/>
+                <w:webHidden/>
+              </w:rPr>
+              <w:fldChar w:fldCharType="end"/>
+            </w:r>
+          </w:hyperlink>
+        </w:p>
+        <w:p>
+          <w:pPr>
+            <w:pStyle w:val="TOC1"/>
+            <w:tabs>
+              <w:tab w:val="right" w:leader="dot" w:pos="9350"/>
+            </w:tabs>
+            <w:rPr>
+              <w:rFonts w:cstheme="minorBidi"/>
+              <w:noProof/>
+              <w:kern w:val="2"/>
+              <w:sz w:val="24"/>
+              <w:szCs w:val="24"/>
+              <w:lang w:val="en-CA" w:eastAsia="en-CA"/>
+              <w14:ligatures w14:val="standardContextual"/>
+            </w:rPr>
+          </w:pPr>
+          <w:hyperlink w:anchor="_Toc192190254" w:history="1">
+            <w:r>
+              <w:rPr>
+                <w:rStyle w:val="Hyperlink"/>
+                <w:noProof/>
+              </w:rPr>
               <w:t>INDEX</w:t>
             </w:r>
             <w:r>
@@ -1003,7 +1447,7 @@
                 <w:noProof/>
                 <w:webHidden/>
               </w:rPr>
-              <w:instrText xml:space="preserve"> PAGEREF _Toc192185519 \h </w:instrText>
+              <w:instrText xml:space="preserve"> PAGEREF _Toc192190254 \h </w:instrText>
             </w:r>
             <w:r>
               <w:rPr>
@@ -1023,7 +1467,7 @@
                 <w:noProof/>
                 <w:webHidden/>
               </w:rPr>
-              <w:t>8</w:t>
+              <w:t>10</w:t>
             </w:r>
             <w:r>
               <w:rPr>
@@ -1075,17 +1519,11 @@
     <w:p/>
     <w:p/>
     <w:p/>
-    <w:p/>
-    <w:p/>
-    <w:p/>
-    <w:p/>
-    <w:p/>
-    <w:p/>
     <w:p>
       <w:pPr>
         <w:pStyle w:val="Heading1"/>
       </w:pPr>
-      <w:bookmarkStart w:id="0" w:name="_Toc192185512"/>
+      <w:bookmarkStart w:id="0" w:name="_Toc192190241"/>
       <w:r>
         <w:lastRenderedPageBreak/>
         <w:t>INTRODUCTION</w:t>
@@ -1227,7 +1665,7 @@
       <w:pPr>
         <w:pStyle w:val="Heading1"/>
       </w:pPr>
-      <w:bookmarkStart w:id="1" w:name="_Toc192185513"/>
+      <w:bookmarkStart w:id="1" w:name="_Toc192190242"/>
       <w:r>
         <w:t>PURPOSE OF THE WEBSITE</w:t>
       </w:r>
@@ -1418,7 +1856,7 @@
         <w:pStyle w:val="Heading1"/>
       </w:pPr>
       <w:bookmarkStart w:id="2" w:name="ConnectionGuide"/>
-      <w:bookmarkStart w:id="3" w:name="_Toc192185514"/>
+      <w:bookmarkStart w:id="3" w:name="_Toc192190243"/>
       <w:r>
         <w:lastRenderedPageBreak/>
         <w:t>CONNECTION GUIDE</w:t>
@@ -1740,7 +2178,7 @@
           <w:tab w:val="left" w:pos="4208"/>
         </w:tabs>
       </w:pPr>
-      <w:bookmarkStart w:id="4" w:name="_Toc192185515"/>
+      <w:bookmarkStart w:id="4" w:name="_Toc192190244"/>
       <w:r>
         <w:t>HOW TO SIGNUP</w:t>
       </w:r>
@@ -1765,14 +2203,32 @@
         </w:rPr>
         <w:t xml:space="preserve">From the main page of the website, click the </w:t>
       </w:r>
+      <w:proofErr w:type="gramStart"/>
       <w:r>
         <w:rPr>
           <w:color w:val="0F6FC6" w:themeColor="accent1"/>
           <w:sz w:val="24"/>
           <w:szCs w:val="24"/>
         </w:rPr>
-        <w:t>Sign-Up</w:t>
-      </w:r>
+        <w:t>Sign</w:t>
+      </w:r>
+      <w:r>
+        <w:rPr>
+          <w:color w:val="0F6FC6" w:themeColor="accent1"/>
+          <w:sz w:val="24"/>
+          <w:szCs w:val="24"/>
+        </w:rPr>
+        <w:t xml:space="preserve"> </w:t>
+      </w:r>
+      <w:r>
+        <w:rPr>
+          <w:color w:val="0F6FC6" w:themeColor="accent1"/>
+          <w:sz w:val="24"/>
+          <w:szCs w:val="24"/>
+        </w:rPr>
+        <w:t>Up</w:t>
+      </w:r>
+      <w:proofErr w:type="gramEnd"/>
       <w:r>
         <w:rPr>
           <w:color w:val="0F6FC6" w:themeColor="accent1"/>
@@ -2083,7 +2539,7 @@
         <w:pStyle w:val="Heading1"/>
       </w:pPr>
       <w:bookmarkStart w:id="5" w:name="HowToLogin"/>
-      <w:bookmarkStart w:id="6" w:name="_Toc192185516"/>
+      <w:bookmarkStart w:id="6" w:name="_Toc192190245"/>
       <w:r>
         <w:lastRenderedPageBreak/>
         <w:t>HOW TO LOGIN</w:t>
@@ -2240,9 +2696,11 @@
       <w:pPr>
         <w:pStyle w:val="Heading1"/>
       </w:pPr>
+      <w:bookmarkStart w:id="7" w:name="_Toc192190246"/>
       <w:r>
         <w:t>HOW TO LOGOUT</w:t>
       </w:r>
+      <w:bookmarkEnd w:id="7"/>
     </w:p>
     <w:p>
       <w:pPr>
@@ -2316,6 +2774,52 @@
         </w:rPr>
         <w:t>Locate the user icon. It is in the top-right corner of the webpage.</w:t>
       </w:r>
+      <w:r>
+        <w:rPr>
+          <w:noProof/>
+        </w:rPr>
+        <w:t xml:space="preserve"> </w:t>
+      </w:r>
+      <w:r>
+        <w:rPr>
+          <w:noProof/>
+        </w:rPr>
+        <w:drawing>
+          <wp:inline distT="0" distB="0" distL="0" distR="0" wp14:anchorId="79B366C1" wp14:editId="7279E136">
+            <wp:extent cx="959667" cy="215198"/>
+            <wp:effectExtent l="0" t="0" r="0" b="0"/>
+            <wp:docPr id="1463278460" name="Picture 1"/>
+            <wp:cNvGraphicFramePr>
+              <a:graphicFrameLocks xmlns:a="http://schemas.openxmlformats.org/drawingml/2006/main" noChangeAspect="1"/>
+            </wp:cNvGraphicFramePr>
+            <a:graphic xmlns:a="http://schemas.openxmlformats.org/drawingml/2006/main">
+              <a:graphicData uri="http://schemas.openxmlformats.org/drawingml/2006/picture">
+                <pic:pic xmlns:pic="http://schemas.openxmlformats.org/drawingml/2006/picture">
+                  <pic:nvPicPr>
+                    <pic:cNvPr id="1463278460" name=""/>
+                    <pic:cNvPicPr/>
+                  </pic:nvPicPr>
+                  <pic:blipFill>
+                    <a:blip r:embed="rId11"/>
+                    <a:stretch>
+                      <a:fillRect/>
+                    </a:stretch>
+                  </pic:blipFill>
+                  <pic:spPr>
+                    <a:xfrm>
+                      <a:off x="0" y="0"/>
+                      <a:ext cx="979832" cy="219720"/>
+                    </a:xfrm>
+                    <a:prstGeom prst="rect">
+                      <a:avLst/>
+                    </a:prstGeom>
+                  </pic:spPr>
+                </pic:pic>
+              </a:graphicData>
+            </a:graphic>
+          </wp:inline>
+        </w:drawing>
+      </w:r>
     </w:p>
     <w:p>
       <w:pPr>
@@ -2336,6 +2840,12 @@
         </w:rPr>
         <w:t>Click on the user icon to reveal a dropdown menu.</w:t>
       </w:r>
+      <w:r>
+        <w:rPr>
+          <w:noProof/>
+        </w:rPr>
+        <w:t xml:space="preserve"> </w:t>
+      </w:r>
     </w:p>
     <w:p>
       <w:pPr>
@@ -2370,11 +2880,11 @@
       <w:pPr>
         <w:pStyle w:val="Heading1"/>
       </w:pPr>
-      <w:bookmarkStart w:id="7" w:name="_Toc192185517"/>
+      <w:bookmarkStart w:id="8" w:name="_Toc192190247"/>
       <w:r>
         <w:t>HOW TO RESET PASSWORD</w:t>
       </w:r>
-      <w:bookmarkEnd w:id="7"/>
+      <w:bookmarkEnd w:id="8"/>
     </w:p>
     <w:p>
       <w:pPr>
@@ -2648,23 +3158,15 @@
     </w:p>
     <w:p>
       <w:pPr>
-        <w:rPr>
-          <w:sz w:val="24"/>
-          <w:szCs w:val="24"/>
-        </w:rPr>
-      </w:pPr>
-    </w:p>
-    <w:p>
-      <w:pPr>
         <w:pStyle w:val="Heading1"/>
       </w:pPr>
-      <w:bookmarkStart w:id="8" w:name="_Toc192185518"/>
       <w:bookmarkStart w:id="9" w:name="UsingtheNavigationBar"/>
+      <w:bookmarkStart w:id="10" w:name="_Toc192190248"/>
       <w:r>
         <w:lastRenderedPageBreak/>
         <w:t>USING THE NAVIGATION BAR</w:t>
       </w:r>
-      <w:bookmarkEnd w:id="8"/>
+      <w:bookmarkEnd w:id="10"/>
     </w:p>
     <w:bookmarkEnd w:id="9"/>
     <w:p>
@@ -2779,7 +3281,7 @@
                     <pic:cNvPicPr/>
                   </pic:nvPicPr>
                   <pic:blipFill>
-                    <a:blip r:embed="rId11"/>
+                    <a:blip r:embed="rId12"/>
                     <a:stretch>
                       <a:fillRect/>
                     </a:stretch>
@@ -3037,12 +3539,16 @@
           <w:numId w:val="7"/>
         </w:numPr>
         <w:rPr>
-          <w:sz w:val="24"/>
-          <w:szCs w:val="24"/>
-        </w:rPr>
-      </w:pPr>
-      <w:r>
-        <w:rPr>
+          <w:b/>
+          <w:bCs/>
+          <w:sz w:val="24"/>
+          <w:szCs w:val="24"/>
+        </w:rPr>
+      </w:pPr>
+      <w:r>
+        <w:rPr>
+          <w:b/>
+          <w:bCs/>
           <w:sz w:val="24"/>
           <w:szCs w:val="24"/>
         </w:rPr>
@@ -3050,6 +3556,8 @@
       </w:r>
       <w:r>
         <w:rPr>
+          <w:b/>
+          <w:bCs/>
           <w:sz w:val="24"/>
           <w:szCs w:val="24"/>
         </w:rPr>
@@ -3067,12 +3575,33 @@
           <w:sz w:val="22"/>
           <w:szCs w:val="22"/>
         </w:rPr>
-      </w:pPr>
-      <w:r>
+        <w:sectPr>
+          <w:headerReference w:type="default" r:id="rId13"/>
+          <w:footerReference w:type="default" r:id="rId14"/>
+          <w:pgSz w:w="12240" w:h="15840"/>
+          <w:pgMar w:top="1440" w:right="1440" w:bottom="1440" w:left="1440" w:header="708" w:footer="708" w:gutter="0"/>
+          <w:cols w:space="708"/>
+          <w:docGrid w:linePitch="360"/>
+        </w:sectPr>
+      </w:pPr>
+    </w:p>
+    <w:p>
+      <w:pPr>
+        <w:pStyle w:val="ListParagraph"/>
+        <w:numPr>
+          <w:ilvl w:val="2"/>
+          <w:numId w:val="7"/>
+        </w:numPr>
         <w:rPr>
           <w:sz w:val="22"/>
           <w:szCs w:val="22"/>
         </w:rPr>
+      </w:pPr>
+      <w:r>
+        <w:rPr>
+          <w:sz w:val="22"/>
+          <w:szCs w:val="22"/>
+        </w:rPr>
         <w:t>Home</w:t>
       </w:r>
     </w:p>
@@ -3175,6 +3704,22 @@
         </w:rPr>
         <w:t>Verification</w:t>
       </w:r>
+    </w:p>
+    <w:p>
+      <w:pPr>
+        <w:pStyle w:val="ListParagraph"/>
+        <w:rPr>
+          <w:sz w:val="24"/>
+          <w:szCs w:val="24"/>
+        </w:rPr>
+        <w:sectPr>
+          <w:type w:val="continuous"/>
+          <w:pgSz w:w="12240" w:h="15840"/>
+          <w:pgMar w:top="1440" w:right="3026" w:bottom="1440" w:left="1440" w:header="708" w:footer="708" w:gutter="0"/>
+          <w:cols w:num="2" w:space="708"/>
+          <w:docGrid w:linePitch="360"/>
+        </w:sectPr>
+      </w:pPr>
     </w:p>
     <w:p>
       <w:pPr>
@@ -3205,7 +3750,7 @@
                     <pic:cNvPicPr/>
                   </pic:nvPicPr>
                   <pic:blipFill>
-                    <a:blip r:embed="rId12"/>
+                    <a:blip r:embed="rId15"/>
                     <a:stretch>
                       <a:fillRect/>
                     </a:stretch>
@@ -3234,12 +3779,16 @@
           <w:numId w:val="7"/>
         </w:numPr>
         <w:rPr>
-          <w:sz w:val="24"/>
-          <w:szCs w:val="24"/>
-        </w:rPr>
-      </w:pPr>
-      <w:r>
-        <w:rPr>
+          <w:b/>
+          <w:bCs/>
+          <w:sz w:val="24"/>
+          <w:szCs w:val="24"/>
+        </w:rPr>
+      </w:pPr>
+      <w:r>
+        <w:rPr>
+          <w:b/>
+          <w:bCs/>
           <w:sz w:val="24"/>
           <w:szCs w:val="24"/>
         </w:rPr>
@@ -3247,6 +3796,8 @@
       </w:r>
       <w:r>
         <w:rPr>
+          <w:b/>
+          <w:bCs/>
           <w:sz w:val="24"/>
           <w:szCs w:val="24"/>
         </w:rPr>
@@ -3264,12 +3815,32 @@
           <w:sz w:val="22"/>
           <w:szCs w:val="22"/>
         </w:rPr>
-      </w:pPr>
-      <w:r>
+        <w:sectPr>
+          <w:type w:val="continuous"/>
+          <w:pgSz w:w="12240" w:h="15840"/>
+          <w:pgMar w:top="1440" w:right="1440" w:bottom="1440" w:left="1440" w:header="708" w:footer="708" w:gutter="0"/>
+          <w:cols w:space="708"/>
+          <w:docGrid w:linePitch="360"/>
+        </w:sectPr>
+      </w:pPr>
+    </w:p>
+    <w:p>
+      <w:pPr>
+        <w:pStyle w:val="ListParagraph"/>
+        <w:numPr>
+          <w:ilvl w:val="2"/>
+          <w:numId w:val="7"/>
+        </w:numPr>
         <w:rPr>
           <w:sz w:val="22"/>
           <w:szCs w:val="22"/>
         </w:rPr>
+      </w:pPr>
+      <w:r>
+        <w:rPr>
+          <w:sz w:val="22"/>
+          <w:szCs w:val="22"/>
+        </w:rPr>
         <w:t>Home</w:t>
       </w:r>
     </w:p>
@@ -3412,6 +3983,22 @@
         </w:rPr>
         <w:t>Logs</w:t>
       </w:r>
+    </w:p>
+    <w:p>
+      <w:pPr>
+        <w:pStyle w:val="ListParagraph"/>
+        <w:rPr>
+          <w:sz w:val="24"/>
+          <w:szCs w:val="24"/>
+        </w:rPr>
+        <w:sectPr>
+          <w:type w:val="continuous"/>
+          <w:pgSz w:w="12240" w:h="15840"/>
+          <w:pgMar w:top="1440" w:right="2317" w:bottom="1440" w:left="1418" w:header="708" w:footer="708" w:gutter="0"/>
+          <w:cols w:num="2" w:space="165"/>
+          <w:docGrid w:linePitch="360"/>
+        </w:sectPr>
+      </w:pPr>
     </w:p>
     <w:p>
       <w:pPr>
@@ -3442,7 +4029,7 @@
                     <pic:cNvPicPr/>
                   </pic:nvPicPr>
                   <pic:blipFill>
-                    <a:blip r:embed="rId13"/>
+                    <a:blip r:embed="rId16"/>
                     <a:stretch>
                       <a:fillRect/>
                     </a:stretch>
@@ -3488,27 +4075,2628 @@
     </w:p>
     <w:p>
       <w:pPr>
+        <w:pStyle w:val="ListParagraph"/>
+        <w:rPr>
+          <w:sz w:val="24"/>
+          <w:szCs w:val="24"/>
+        </w:rPr>
+      </w:pPr>
+    </w:p>
+    <w:p>
+      <w:pPr>
+        <w:pStyle w:val="ListParagraph"/>
+        <w:rPr>
+          <w:sz w:val="24"/>
+          <w:szCs w:val="24"/>
+        </w:rPr>
+      </w:pPr>
+    </w:p>
+    <w:p>
+      <w:pPr>
+        <w:pStyle w:val="ListParagraph"/>
+        <w:rPr>
+          <w:sz w:val="24"/>
+          <w:szCs w:val="24"/>
+        </w:rPr>
+      </w:pPr>
+    </w:p>
+    <w:p>
+      <w:pPr>
+        <w:pStyle w:val="ListParagraph"/>
+        <w:rPr>
+          <w:sz w:val="24"/>
+          <w:szCs w:val="24"/>
+        </w:rPr>
+      </w:pPr>
+    </w:p>
+    <w:p>
+      <w:pPr>
+        <w:pStyle w:val="ListParagraph"/>
+        <w:rPr>
+          <w:sz w:val="24"/>
+          <w:szCs w:val="24"/>
+        </w:rPr>
+      </w:pPr>
+    </w:p>
+    <w:p>
+      <w:pPr>
+        <w:pStyle w:val="ListParagraph"/>
+      </w:pPr>
+    </w:p>
+    <w:p>
+      <w:pPr>
         <w:pStyle w:val="Heading1"/>
       </w:pPr>
+      <w:bookmarkStart w:id="11" w:name="_Toc192190249"/>
+      <w:r>
+        <w:lastRenderedPageBreak/>
+        <w:t>SEARCH FUNCTIONALITY - DRUGS</w:t>
+      </w:r>
+      <w:bookmarkEnd w:id="11"/>
+    </w:p>
+    <w:p>
+      <w:pPr>
+        <w:pStyle w:val="ListParagraph"/>
+        <w:numPr>
+          <w:ilvl w:val="0"/>
+          <w:numId w:val="9"/>
+        </w:numPr>
+        <w:rPr>
+          <w:sz w:val="24"/>
+          <w:szCs w:val="24"/>
+        </w:rPr>
+      </w:pPr>
+      <w:r>
+        <w:rPr>
+          <w:sz w:val="24"/>
+          <w:szCs w:val="24"/>
+        </w:rPr>
+        <w:t xml:space="preserve">Navigate to </w:t>
+      </w:r>
+      <w:r>
+        <w:rPr>
+          <w:sz w:val="24"/>
+          <w:szCs w:val="24"/>
+        </w:rPr>
+        <w:t>the</w:t>
+      </w:r>
+      <w:r>
+        <w:rPr>
+          <w:sz w:val="24"/>
+          <w:szCs w:val="24"/>
+        </w:rPr>
+        <w:t xml:space="preserve"> drugs page.</w:t>
+      </w:r>
+    </w:p>
+    <w:p>
+      <w:pPr>
+        <w:pStyle w:val="ListParagraph"/>
+        <w:numPr>
+          <w:ilvl w:val="0"/>
+          <w:numId w:val="9"/>
+        </w:numPr>
+        <w:rPr>
+          <w:sz w:val="24"/>
+          <w:szCs w:val="24"/>
+        </w:rPr>
+      </w:pPr>
+      <w:r>
+        <w:rPr>
+          <w:sz w:val="24"/>
+          <w:szCs w:val="24"/>
+        </w:rPr>
+        <w:drawing>
+          <wp:anchor distT="0" distB="0" distL="114300" distR="114300" simplePos="0" relativeHeight="251663360" behindDoc="1" locked="0" layoutInCell="1" allowOverlap="1" wp14:anchorId="0F444CBC" wp14:editId="3ABFE74A">
+            <wp:simplePos x="0" y="0"/>
+            <wp:positionH relativeFrom="column">
+              <wp:posOffset>3440185</wp:posOffset>
+            </wp:positionH>
+            <wp:positionV relativeFrom="paragraph">
+              <wp:posOffset>10612</wp:posOffset>
+            </wp:positionV>
+            <wp:extent cx="2190750" cy="287655"/>
+            <wp:effectExtent l="0" t="0" r="0" b="0"/>
+            <wp:wrapSquare wrapText="bothSides"/>
+            <wp:docPr id="324728560" name="Picture 1"/>
+            <wp:cNvGraphicFramePr>
+              <a:graphicFrameLocks xmlns:a="http://schemas.openxmlformats.org/drawingml/2006/main" noChangeAspect="1"/>
+            </wp:cNvGraphicFramePr>
+            <a:graphic xmlns:a="http://schemas.openxmlformats.org/drawingml/2006/main">
+              <a:graphicData uri="http://schemas.openxmlformats.org/drawingml/2006/picture">
+                <pic:pic xmlns:pic="http://schemas.openxmlformats.org/drawingml/2006/picture">
+                  <pic:nvPicPr>
+                    <pic:cNvPr id="324728560" name=""/>
+                    <pic:cNvPicPr/>
+                  </pic:nvPicPr>
+                  <pic:blipFill>
+                    <a:blip r:embed="rId17">
+                      <a:extLst>
+                        <a:ext uri="{28A0092B-C50C-407E-A947-70E740481C1C}">
+                          <a14:useLocalDpi xmlns:a14="http://schemas.microsoft.com/office/drawing/2010/main" val="0"/>
+                        </a:ext>
+                      </a:extLst>
+                    </a:blip>
+                    <a:stretch>
+                      <a:fillRect/>
+                    </a:stretch>
+                  </pic:blipFill>
+                  <pic:spPr>
+                    <a:xfrm>
+                      <a:off x="0" y="0"/>
+                      <a:ext cx="2190750" cy="287655"/>
+                    </a:xfrm>
+                    <a:prstGeom prst="rect">
+                      <a:avLst/>
+                    </a:prstGeom>
+                  </pic:spPr>
+                </pic:pic>
+              </a:graphicData>
+            </a:graphic>
+          </wp:anchor>
+        </w:drawing>
+      </w:r>
+      <w:r>
+        <w:rPr>
+          <w:sz w:val="24"/>
+          <w:szCs w:val="24"/>
+        </w:rPr>
+        <w:t>Locate the search bar on the left side of the webpage.</w:t>
+      </w:r>
+      <w:r>
+        <w:rPr>
+          <w:noProof/>
+        </w:rPr>
+        <w:t xml:space="preserve"> </w:t>
+      </w:r>
+    </w:p>
+    <w:p>
+      <w:pPr>
+        <w:pStyle w:val="ListParagraph"/>
+        <w:numPr>
+          <w:ilvl w:val="0"/>
+          <w:numId w:val="9"/>
+        </w:numPr>
+        <w:rPr>
+          <w:sz w:val="24"/>
+          <w:szCs w:val="24"/>
+        </w:rPr>
+      </w:pPr>
+      <w:r>
+        <w:rPr>
+          <w:sz w:val="24"/>
+          <w:szCs w:val="24"/>
+        </w:rPr>
+        <w:t xml:space="preserve">Click on the small magnifying glass to </w:t>
+      </w:r>
+      <w:r>
+        <w:rPr>
+          <w:sz w:val="24"/>
+          <w:szCs w:val="24"/>
+        </w:rPr>
+        <w:t>reveal a</w:t>
+      </w:r>
+      <w:r>
+        <w:rPr>
+          <w:sz w:val="24"/>
+          <w:szCs w:val="24"/>
+        </w:rPr>
+        <w:t xml:space="preserve"> dropdown menu.</w:t>
+      </w:r>
+    </w:p>
+    <w:p>
+      <w:pPr>
+        <w:pStyle w:val="ListParagraph"/>
+        <w:numPr>
+          <w:ilvl w:val="0"/>
+          <w:numId w:val="9"/>
+        </w:numPr>
+        <w:rPr>
+          <w:sz w:val="24"/>
+          <w:szCs w:val="24"/>
+        </w:rPr>
+      </w:pPr>
+      <w:r>
+        <w:rPr>
+          <w:sz w:val="24"/>
+          <w:szCs w:val="24"/>
+        </w:rPr>
+        <w:t>Within this menu the following options are available:</w:t>
+      </w:r>
+    </w:p>
+    <w:p>
+      <w:pPr>
+        <w:pStyle w:val="ListParagraph"/>
+        <w:numPr>
+          <w:ilvl w:val="1"/>
+          <w:numId w:val="9"/>
+        </w:numPr>
+        <w:rPr>
+          <w:sz w:val="24"/>
+          <w:szCs w:val="24"/>
+        </w:rPr>
+        <w:sectPr>
+          <w:type w:val="continuous"/>
+          <w:pgSz w:w="12240" w:h="15840"/>
+          <w:pgMar w:top="1440" w:right="1440" w:bottom="1440" w:left="1440" w:header="708" w:footer="708" w:gutter="0"/>
+          <w:cols w:space="708"/>
+          <w:docGrid w:linePitch="360"/>
+        </w:sectPr>
+      </w:pPr>
+    </w:p>
+    <w:p>
+      <w:pPr>
+        <w:pStyle w:val="ListParagraph"/>
+        <w:numPr>
+          <w:ilvl w:val="1"/>
+          <w:numId w:val="9"/>
+        </w:numPr>
+        <w:rPr>
+          <w:sz w:val="24"/>
+          <w:szCs w:val="24"/>
+        </w:rPr>
+      </w:pPr>
+      <w:r>
+        <w:rPr>
+          <w:sz w:val="24"/>
+          <w:szCs w:val="24"/>
+        </w:rPr>
+        <w:t>DIN</w:t>
+      </w:r>
+      <w:r>
+        <w:rPr>
+          <w:sz w:val="24"/>
+          <w:szCs w:val="24"/>
+        </w:rPr>
+        <w:t xml:space="preserve"> (Drug Identification Number)</w:t>
+      </w:r>
+    </w:p>
+    <w:p>
+      <w:pPr>
+        <w:pStyle w:val="ListParagraph"/>
+        <w:numPr>
+          <w:ilvl w:val="1"/>
+          <w:numId w:val="9"/>
+        </w:numPr>
+        <w:rPr>
+          <w:sz w:val="24"/>
+          <w:szCs w:val="24"/>
+        </w:rPr>
+      </w:pPr>
+      <w:r>
+        <w:rPr>
+          <w:sz w:val="24"/>
+          <w:szCs w:val="24"/>
+        </w:rPr>
+        <w:t>Drug Name</w:t>
+      </w:r>
+    </w:p>
+    <w:p>
+      <w:pPr>
+        <w:pStyle w:val="ListParagraph"/>
+        <w:numPr>
+          <w:ilvl w:val="1"/>
+          <w:numId w:val="9"/>
+        </w:numPr>
+        <w:rPr>
+          <w:sz w:val="24"/>
+          <w:szCs w:val="24"/>
+        </w:rPr>
+      </w:pPr>
+      <w:r>
+        <w:rPr>
+          <w:sz w:val="24"/>
+          <w:szCs w:val="24"/>
+        </w:rPr>
+        <w:t>Dosage</w:t>
+      </w:r>
+    </w:p>
+    <w:p>
+      <w:pPr>
+        <w:pStyle w:val="ListParagraph"/>
+        <w:numPr>
+          <w:ilvl w:val="1"/>
+          <w:numId w:val="9"/>
+        </w:numPr>
+        <w:rPr>
+          <w:sz w:val="24"/>
+          <w:szCs w:val="24"/>
+        </w:rPr>
+      </w:pPr>
+      <w:r>
+        <w:rPr>
+          <w:sz w:val="24"/>
+          <w:szCs w:val="24"/>
+        </w:rPr>
+        <w:t>Strength</w:t>
+      </w:r>
+    </w:p>
+    <w:p>
+      <w:pPr>
+        <w:pStyle w:val="ListParagraph"/>
+        <w:numPr>
+          <w:ilvl w:val="1"/>
+          <w:numId w:val="9"/>
+        </w:numPr>
+        <w:rPr>
+          <w:sz w:val="24"/>
+          <w:szCs w:val="24"/>
+        </w:rPr>
+      </w:pPr>
+      <w:r>
+        <w:rPr>
+          <w:sz w:val="24"/>
+          <w:szCs w:val="24"/>
+        </w:rPr>
+        <w:t>Manufacturer</w:t>
+      </w:r>
+    </w:p>
+    <w:p>
+      <w:pPr>
+        <w:pStyle w:val="ListParagraph"/>
+        <w:numPr>
+          <w:ilvl w:val="1"/>
+          <w:numId w:val="9"/>
+        </w:numPr>
+        <w:rPr>
+          <w:sz w:val="24"/>
+          <w:szCs w:val="24"/>
+        </w:rPr>
+      </w:pPr>
+      <w:r>
+        <w:rPr>
+          <w:sz w:val="24"/>
+          <w:szCs w:val="24"/>
+        </w:rPr>
+        <w:t>Concentration</w:t>
+      </w:r>
+    </w:p>
+    <w:p>
+      <w:pPr>
+        <w:pStyle w:val="ListParagraph"/>
+        <w:numPr>
+          <w:ilvl w:val="1"/>
+          <w:numId w:val="9"/>
+        </w:numPr>
+        <w:rPr>
+          <w:sz w:val="24"/>
+          <w:szCs w:val="24"/>
+        </w:rPr>
+      </w:pPr>
+      <w:r>
+        <w:rPr>
+          <w:sz w:val="24"/>
+          <w:szCs w:val="24"/>
+        </w:rPr>
+        <w:t>Reference Brand</w:t>
+      </w:r>
+    </w:p>
+    <w:p>
+      <w:pPr>
+        <w:pStyle w:val="ListParagraph"/>
+        <w:numPr>
+          <w:ilvl w:val="1"/>
+          <w:numId w:val="9"/>
+        </w:numPr>
+        <w:rPr>
+          <w:sz w:val="24"/>
+          <w:szCs w:val="24"/>
+        </w:rPr>
+        <w:sectPr>
+          <w:type w:val="continuous"/>
+          <w:pgSz w:w="12240" w:h="15840"/>
+          <w:pgMar w:top="1440" w:right="4018" w:bottom="1440" w:left="1440" w:header="708" w:footer="708" w:gutter="0"/>
+          <w:cols w:num="2" w:space="234"/>
+          <w:docGrid w:linePitch="360"/>
+        </w:sectPr>
+      </w:pPr>
+      <w:r>
+        <w:rPr>
+          <w:sz w:val="24"/>
+          <w:szCs w:val="24"/>
+        </w:rPr>
+        <w:t>Container Size</w:t>
+      </w:r>
+    </w:p>
+    <w:p>
+      <w:pPr>
+        <w:pStyle w:val="ListParagraph"/>
+        <w:numPr>
+          <w:ilvl w:val="0"/>
+          <w:numId w:val="9"/>
+        </w:numPr>
+      </w:pPr>
+      <w:r>
+        <w:rPr>
+          <w:sz w:val="24"/>
+          <w:szCs w:val="24"/>
+        </w:rPr>
+        <w:t xml:space="preserve">Click on the desired search </w:t>
+      </w:r>
+      <w:r>
+        <w:rPr>
+          <w:sz w:val="24"/>
+          <w:szCs w:val="24"/>
+        </w:rPr>
+        <w:t>category</w:t>
+      </w:r>
+      <w:r>
+        <w:rPr>
+          <w:sz w:val="24"/>
+          <w:szCs w:val="24"/>
+        </w:rPr>
+        <w:t>.</w:t>
+      </w:r>
+    </w:p>
+    <w:p>
+      <w:pPr>
+        <w:pStyle w:val="ListParagraph"/>
+        <w:numPr>
+          <w:ilvl w:val="0"/>
+          <w:numId w:val="9"/>
+        </w:numPr>
+      </w:pPr>
+      <w:r>
+        <w:rPr>
+          <w:sz w:val="24"/>
+          <w:szCs w:val="24"/>
+        </w:rPr>
+        <w:t>Type letters or numbers related to your search into the search bar.</w:t>
+      </w:r>
+    </w:p>
+    <w:p>
+      <w:pPr>
+        <w:pStyle w:val="ListParagraph"/>
+        <w:numPr>
+          <w:ilvl w:val="0"/>
+          <w:numId w:val="9"/>
+        </w:numPr>
+      </w:pPr>
+      <w:r>
+        <w:rPr>
+          <w:sz w:val="24"/>
+          <w:szCs w:val="24"/>
+        </w:rPr>
+        <w:t>Options will now appear in the table below based on the input</w:t>
+      </w:r>
+      <w:r>
+        <w:rPr>
+          <w:sz w:val="24"/>
+          <w:szCs w:val="24"/>
+        </w:rPr>
+        <w:t xml:space="preserve"> provided.</w:t>
+      </w:r>
+    </w:p>
+    <w:p>
+      <w:pPr>
+        <w:pStyle w:val="ListParagraph"/>
+        <w:rPr>
+          <w:sz w:val="24"/>
+          <w:szCs w:val="24"/>
+        </w:rPr>
+      </w:pPr>
+    </w:p>
+    <w:p>
+      <w:pPr>
+        <w:pStyle w:val="Heading1"/>
+      </w:pPr>
+      <w:bookmarkStart w:id="12" w:name="_Toc192190250"/>
+      <w:r>
+        <w:t xml:space="preserve">SEARCH FUNCTIONALITY </w:t>
+      </w:r>
+      <w:r>
+        <w:t>–</w:t>
+      </w:r>
+      <w:r>
+        <w:t xml:space="preserve"> </w:t>
+      </w:r>
+      <w:r>
+        <w:t>PHYSICIANS</w:t>
+      </w:r>
+      <w:bookmarkEnd w:id="12"/>
+    </w:p>
+    <w:p>
+      <w:pPr>
+        <w:pStyle w:val="ListParagraph"/>
+        <w:numPr>
+          <w:ilvl w:val="0"/>
+          <w:numId w:val="10"/>
+        </w:numPr>
+      </w:pPr>
+      <w:r>
+        <w:rPr>
+          <w:sz w:val="24"/>
+          <w:szCs w:val="24"/>
+        </w:rPr>
+        <w:t>Navigate to the physician’s page.</w:t>
+      </w:r>
+    </w:p>
+    <w:p>
+      <w:pPr>
+        <w:pStyle w:val="ListParagraph"/>
+        <w:numPr>
+          <w:ilvl w:val="0"/>
+          <w:numId w:val="10"/>
+        </w:numPr>
+      </w:pPr>
+      <w:r>
+        <w:rPr>
+          <w:sz w:val="24"/>
+          <w:szCs w:val="24"/>
+        </w:rPr>
+        <w:drawing>
+          <wp:anchor distT="0" distB="0" distL="114300" distR="114300" simplePos="0" relativeHeight="251664384" behindDoc="0" locked="0" layoutInCell="1" allowOverlap="1" wp14:anchorId="1587DB7E" wp14:editId="3E8B6D5B">
+            <wp:simplePos x="0" y="0"/>
+            <wp:positionH relativeFrom="column">
+              <wp:posOffset>3394622</wp:posOffset>
+            </wp:positionH>
+            <wp:positionV relativeFrom="paragraph">
+              <wp:posOffset>12065</wp:posOffset>
+            </wp:positionV>
+            <wp:extent cx="2091055" cy="290195"/>
+            <wp:effectExtent l="0" t="0" r="4445" b="0"/>
+            <wp:wrapSquare wrapText="bothSides"/>
+            <wp:docPr id="1106735287" name="Picture 1"/>
+            <wp:cNvGraphicFramePr>
+              <a:graphicFrameLocks xmlns:a="http://schemas.openxmlformats.org/drawingml/2006/main" noChangeAspect="1"/>
+            </wp:cNvGraphicFramePr>
+            <a:graphic xmlns:a="http://schemas.openxmlformats.org/drawingml/2006/main">
+              <a:graphicData uri="http://schemas.openxmlformats.org/drawingml/2006/picture">
+                <pic:pic xmlns:pic="http://schemas.openxmlformats.org/drawingml/2006/picture">
+                  <pic:nvPicPr>
+                    <pic:cNvPr id="1106735287" name=""/>
+                    <pic:cNvPicPr/>
+                  </pic:nvPicPr>
+                  <pic:blipFill>
+                    <a:blip r:embed="rId18">
+                      <a:extLst>
+                        <a:ext uri="{28A0092B-C50C-407E-A947-70E740481C1C}">
+                          <a14:useLocalDpi xmlns:a14="http://schemas.microsoft.com/office/drawing/2010/main" val="0"/>
+                        </a:ext>
+                      </a:extLst>
+                    </a:blip>
+                    <a:stretch>
+                      <a:fillRect/>
+                    </a:stretch>
+                  </pic:blipFill>
+                  <pic:spPr>
+                    <a:xfrm>
+                      <a:off x="0" y="0"/>
+                      <a:ext cx="2091055" cy="290195"/>
+                    </a:xfrm>
+                    <a:prstGeom prst="rect">
+                      <a:avLst/>
+                    </a:prstGeom>
+                  </pic:spPr>
+                </pic:pic>
+              </a:graphicData>
+            </a:graphic>
+            <wp14:sizeRelH relativeFrom="margin">
+              <wp14:pctWidth>0</wp14:pctWidth>
+            </wp14:sizeRelH>
+            <wp14:sizeRelV relativeFrom="margin">
+              <wp14:pctHeight>0</wp14:pctHeight>
+            </wp14:sizeRelV>
+          </wp:anchor>
+        </w:drawing>
+      </w:r>
+      <w:r>
+        <w:rPr>
+          <w:sz w:val="24"/>
+          <w:szCs w:val="24"/>
+        </w:rPr>
+        <w:t>Locate the search bar on the left side of the webpage.</w:t>
+      </w:r>
+      <w:r>
+        <w:rPr>
+          <w:noProof/>
+        </w:rPr>
+        <w:t xml:space="preserve"> </w:t>
+      </w:r>
+    </w:p>
+    <w:p>
+      <w:pPr>
+        <w:pStyle w:val="ListParagraph"/>
+        <w:numPr>
+          <w:ilvl w:val="0"/>
+          <w:numId w:val="10"/>
+        </w:numPr>
+      </w:pPr>
+      <w:r>
+        <w:rPr>
+          <w:sz w:val="24"/>
+          <w:szCs w:val="24"/>
+        </w:rPr>
+        <w:t>Click on the small magnifying glass to reveal a dropdown menu.</w:t>
+      </w:r>
+    </w:p>
+    <w:p>
+      <w:pPr>
+        <w:pStyle w:val="ListParagraph"/>
+        <w:numPr>
+          <w:ilvl w:val="0"/>
+          <w:numId w:val="10"/>
+        </w:numPr>
+      </w:pPr>
+      <w:r>
+        <w:rPr>
+          <w:sz w:val="24"/>
+          <w:szCs w:val="24"/>
+        </w:rPr>
+        <w:t>Within this menu the following options are available:</w:t>
+      </w:r>
+    </w:p>
+    <w:p>
+      <w:pPr>
+        <w:pStyle w:val="ListParagraph"/>
+        <w:numPr>
+          <w:ilvl w:val="1"/>
+          <w:numId w:val="10"/>
+        </w:numPr>
+        <w:rPr>
+          <w:sz w:val="24"/>
+          <w:szCs w:val="24"/>
+        </w:rPr>
+        <w:sectPr>
+          <w:type w:val="continuous"/>
+          <w:pgSz w:w="12240" w:h="15840"/>
+          <w:pgMar w:top="1440" w:right="1440" w:bottom="1440" w:left="1440" w:header="708" w:footer="708" w:gutter="0"/>
+          <w:cols w:space="708"/>
+          <w:docGrid w:linePitch="360"/>
+        </w:sectPr>
+      </w:pPr>
+    </w:p>
+    <w:p>
+      <w:pPr>
+        <w:pStyle w:val="ListParagraph"/>
+        <w:numPr>
+          <w:ilvl w:val="1"/>
+          <w:numId w:val="10"/>
+        </w:numPr>
+      </w:pPr>
+      <w:r>
+        <w:rPr>
+          <w:sz w:val="24"/>
+          <w:szCs w:val="24"/>
+        </w:rPr>
+        <w:t>Physician ID</w:t>
+      </w:r>
+    </w:p>
+    <w:p>
+      <w:pPr>
+        <w:pStyle w:val="ListParagraph"/>
+        <w:numPr>
+          <w:ilvl w:val="1"/>
+          <w:numId w:val="10"/>
+        </w:numPr>
+      </w:pPr>
+      <w:r>
+        <w:rPr>
+          <w:sz w:val="24"/>
+          <w:szCs w:val="24"/>
+        </w:rPr>
+        <w:t>First Name</w:t>
+      </w:r>
+    </w:p>
+    <w:p>
+      <w:pPr>
+        <w:pStyle w:val="ListParagraph"/>
+        <w:numPr>
+          <w:ilvl w:val="1"/>
+          <w:numId w:val="10"/>
+        </w:numPr>
+      </w:pPr>
+      <w:r>
+        <w:rPr>
+          <w:sz w:val="24"/>
+          <w:szCs w:val="24"/>
+        </w:rPr>
+        <w:t>Last Name</w:t>
+      </w:r>
+    </w:p>
+    <w:p>
+      <w:pPr>
+        <w:pStyle w:val="ListParagraph"/>
+        <w:numPr>
+          <w:ilvl w:val="1"/>
+          <w:numId w:val="10"/>
+        </w:numPr>
+      </w:pPr>
+      <w:r>
+        <w:rPr>
+          <w:sz w:val="24"/>
+          <w:szCs w:val="24"/>
+        </w:rPr>
+        <w:t>City</w:t>
+      </w:r>
+    </w:p>
+    <w:p>
+      <w:pPr>
+        <w:pStyle w:val="ListParagraph"/>
+        <w:numPr>
+          <w:ilvl w:val="1"/>
+          <w:numId w:val="10"/>
+        </w:numPr>
+        <w:sectPr>
+          <w:type w:val="continuous"/>
+          <w:pgSz w:w="12240" w:h="15840"/>
+          <w:pgMar w:top="1440" w:right="4585" w:bottom="1440" w:left="1440" w:header="708" w:footer="708" w:gutter="0"/>
+          <w:cols w:num="2" w:space="708"/>
+          <w:docGrid w:linePitch="360"/>
+        </w:sectPr>
+      </w:pPr>
+      <w:r>
+        <w:rPr>
+          <w:sz w:val="24"/>
+          <w:szCs w:val="24"/>
+        </w:rPr>
+        <w:t>Province</w:t>
+      </w:r>
+    </w:p>
+    <w:p>
+      <w:pPr>
+        <w:pStyle w:val="ListParagraph"/>
+        <w:numPr>
+          <w:ilvl w:val="0"/>
+          <w:numId w:val="10"/>
+        </w:numPr>
+      </w:pPr>
+      <w:r>
+        <w:rPr>
+          <w:sz w:val="24"/>
+          <w:szCs w:val="24"/>
+        </w:rPr>
+        <w:t>Click on the desired search category.</w:t>
+      </w:r>
+    </w:p>
+    <w:p>
+      <w:pPr>
+        <w:pStyle w:val="ListParagraph"/>
+        <w:numPr>
+          <w:ilvl w:val="0"/>
+          <w:numId w:val="10"/>
+        </w:numPr>
+      </w:pPr>
+      <w:r>
+        <w:rPr>
+          <w:sz w:val="24"/>
+          <w:szCs w:val="24"/>
+        </w:rPr>
+        <w:t>Type letters or numbers related to your search into the search bar.</w:t>
+      </w:r>
+    </w:p>
+    <w:p>
+      <w:pPr>
+        <w:pStyle w:val="ListParagraph"/>
+        <w:numPr>
+          <w:ilvl w:val="0"/>
+          <w:numId w:val="10"/>
+        </w:numPr>
+      </w:pPr>
+      <w:r>
+        <w:rPr>
+          <w:sz w:val="24"/>
+          <w:szCs w:val="24"/>
+        </w:rPr>
+        <w:t>Options will now appear in the table below based on the input provided.</w:t>
+      </w:r>
     </w:p>
     <w:p/>
     <w:p/>
     <w:p/>
-    <w:p>
-      <w:r>
-        <w:br w:type="page"/>
-      </w:r>
-    </w:p>
+    <w:p/>
+    <w:p/>
+    <w:p/>
     <w:p>
       <w:pPr>
         <w:pStyle w:val="Heading1"/>
       </w:pPr>
-      <w:bookmarkStart w:id="10" w:name="_Toc192185519"/>
+      <w:bookmarkStart w:id="13" w:name="_Toc192190251"/>
       <w:r>
         <w:lastRenderedPageBreak/>
+        <w:t xml:space="preserve">SEARCH FUNCTIONALITY – </w:t>
+      </w:r>
+      <w:r>
+        <w:t>PATIENTS</w:t>
+      </w:r>
+      <w:bookmarkEnd w:id="13"/>
+    </w:p>
+    <w:p>
+      <w:pPr>
+        <w:pStyle w:val="ListParagraph"/>
+        <w:numPr>
+          <w:ilvl w:val="0"/>
+          <w:numId w:val="11"/>
+        </w:numPr>
+      </w:pPr>
+      <w:r>
+        <w:rPr>
+          <w:sz w:val="24"/>
+          <w:szCs w:val="24"/>
+        </w:rPr>
+        <w:t xml:space="preserve">Navigate to the </w:t>
+      </w:r>
+      <w:proofErr w:type="gramStart"/>
+      <w:r>
+        <w:rPr>
+          <w:sz w:val="24"/>
+          <w:szCs w:val="24"/>
+        </w:rPr>
+        <w:t>patients</w:t>
+      </w:r>
+      <w:proofErr w:type="gramEnd"/>
+      <w:r>
+        <w:rPr>
+          <w:sz w:val="24"/>
+          <w:szCs w:val="24"/>
+        </w:rPr>
+        <w:t xml:space="preserve"> page.</w:t>
+      </w:r>
+    </w:p>
+    <w:p>
+      <w:pPr>
+        <w:pStyle w:val="ListParagraph"/>
+        <w:numPr>
+          <w:ilvl w:val="0"/>
+          <w:numId w:val="11"/>
+        </w:numPr>
+      </w:pPr>
+      <w:r>
+        <w:rPr>
+          <w:noProof/>
+        </w:rPr>
+        <w:drawing>
+          <wp:anchor distT="0" distB="0" distL="114300" distR="114300" simplePos="0" relativeHeight="251665408" behindDoc="0" locked="0" layoutInCell="1" allowOverlap="1" wp14:anchorId="01D5325C" wp14:editId="172DCC9D">
+            <wp:simplePos x="0" y="0"/>
+            <wp:positionH relativeFrom="column">
+              <wp:posOffset>3413075</wp:posOffset>
+            </wp:positionH>
+            <wp:positionV relativeFrom="paragraph">
+              <wp:posOffset>11009</wp:posOffset>
+            </wp:positionV>
+            <wp:extent cx="2218055" cy="267335"/>
+            <wp:effectExtent l="0" t="0" r="0" b="0"/>
+            <wp:wrapSquare wrapText="bothSides"/>
+            <wp:docPr id="1935222412" name="Picture 1"/>
+            <wp:cNvGraphicFramePr>
+              <a:graphicFrameLocks xmlns:a="http://schemas.openxmlformats.org/drawingml/2006/main" noChangeAspect="1"/>
+            </wp:cNvGraphicFramePr>
+            <a:graphic xmlns:a="http://schemas.openxmlformats.org/drawingml/2006/main">
+              <a:graphicData uri="http://schemas.openxmlformats.org/drawingml/2006/picture">
+                <pic:pic xmlns:pic="http://schemas.openxmlformats.org/drawingml/2006/picture">
+                  <pic:nvPicPr>
+                    <pic:cNvPr id="1935222412" name=""/>
+                    <pic:cNvPicPr/>
+                  </pic:nvPicPr>
+                  <pic:blipFill>
+                    <a:blip r:embed="rId19">
+                      <a:extLst>
+                        <a:ext uri="{28A0092B-C50C-407E-A947-70E740481C1C}">
+                          <a14:useLocalDpi xmlns:a14="http://schemas.microsoft.com/office/drawing/2010/main" val="0"/>
+                        </a:ext>
+                      </a:extLst>
+                    </a:blip>
+                    <a:stretch>
+                      <a:fillRect/>
+                    </a:stretch>
+                  </pic:blipFill>
+                  <pic:spPr>
+                    <a:xfrm>
+                      <a:off x="0" y="0"/>
+                      <a:ext cx="2218055" cy="267335"/>
+                    </a:xfrm>
+                    <a:prstGeom prst="rect">
+                      <a:avLst/>
+                    </a:prstGeom>
+                  </pic:spPr>
+                </pic:pic>
+              </a:graphicData>
+            </a:graphic>
+          </wp:anchor>
+        </w:drawing>
+      </w:r>
+      <w:r>
+        <w:rPr>
+          <w:sz w:val="24"/>
+          <w:szCs w:val="24"/>
+        </w:rPr>
+        <w:t>Locate the search bar on the left side of the webpage.</w:t>
+      </w:r>
+      <w:r>
+        <w:rPr>
+          <w:noProof/>
+        </w:rPr>
+        <w:t xml:space="preserve"> </w:t>
+      </w:r>
+    </w:p>
+    <w:p>
+      <w:pPr>
+        <w:pStyle w:val="ListParagraph"/>
+        <w:numPr>
+          <w:ilvl w:val="0"/>
+          <w:numId w:val="11"/>
+        </w:numPr>
+      </w:pPr>
+      <w:r>
+        <w:rPr>
+          <w:sz w:val="24"/>
+          <w:szCs w:val="24"/>
+        </w:rPr>
+        <w:t>Click on the small magnifying glass to reveal a dropdown menu.</w:t>
+      </w:r>
+    </w:p>
+    <w:p>
+      <w:pPr>
+        <w:pStyle w:val="ListParagraph"/>
+        <w:numPr>
+          <w:ilvl w:val="0"/>
+          <w:numId w:val="11"/>
+        </w:numPr>
+      </w:pPr>
+      <w:r>
+        <w:rPr>
+          <w:sz w:val="24"/>
+          <w:szCs w:val="24"/>
+        </w:rPr>
+        <w:t>Within this menu the following options are availab</w:t>
+      </w:r>
+      <w:r>
+        <w:rPr>
+          <w:sz w:val="24"/>
+          <w:szCs w:val="24"/>
+        </w:rPr>
+        <w:t>le</w:t>
+      </w:r>
+    </w:p>
+    <w:p>
+      <w:pPr>
+        <w:pStyle w:val="ListParagraph"/>
+        <w:numPr>
+          <w:ilvl w:val="1"/>
+          <w:numId w:val="11"/>
+        </w:numPr>
+        <w:rPr>
+          <w:sz w:val="24"/>
+          <w:szCs w:val="24"/>
+        </w:rPr>
+        <w:sectPr>
+          <w:type w:val="continuous"/>
+          <w:pgSz w:w="12240" w:h="15840"/>
+          <w:pgMar w:top="1440" w:right="1440" w:bottom="1440" w:left="1440" w:header="708" w:footer="708" w:gutter="0"/>
+          <w:cols w:space="708"/>
+          <w:docGrid w:linePitch="360"/>
+        </w:sectPr>
+      </w:pPr>
+    </w:p>
+    <w:p>
+      <w:pPr>
+        <w:pStyle w:val="ListParagraph"/>
+        <w:numPr>
+          <w:ilvl w:val="1"/>
+          <w:numId w:val="11"/>
+        </w:numPr>
+      </w:pPr>
+      <w:r>
+        <w:rPr>
+          <w:sz w:val="24"/>
+          <w:szCs w:val="24"/>
+        </w:rPr>
+        <w:t>Patient ID</w:t>
+      </w:r>
+    </w:p>
+    <w:p>
+      <w:pPr>
+        <w:pStyle w:val="ListParagraph"/>
+        <w:numPr>
+          <w:ilvl w:val="1"/>
+          <w:numId w:val="11"/>
+        </w:numPr>
+      </w:pPr>
+      <w:r>
+        <w:rPr>
+          <w:sz w:val="24"/>
+          <w:szCs w:val="24"/>
+        </w:rPr>
+        <w:t>First Name</w:t>
+      </w:r>
+    </w:p>
+    <w:p>
+      <w:pPr>
+        <w:pStyle w:val="ListParagraph"/>
+        <w:numPr>
+          <w:ilvl w:val="1"/>
+          <w:numId w:val="11"/>
+        </w:numPr>
+      </w:pPr>
+      <w:r>
+        <w:rPr>
+          <w:sz w:val="24"/>
+          <w:szCs w:val="24"/>
+        </w:rPr>
+        <w:t>Last Name</w:t>
+      </w:r>
+    </w:p>
+    <w:p>
+      <w:pPr>
+        <w:pStyle w:val="ListParagraph"/>
+        <w:numPr>
+          <w:ilvl w:val="1"/>
+          <w:numId w:val="11"/>
+        </w:numPr>
+      </w:pPr>
+      <w:r>
+        <w:rPr>
+          <w:sz w:val="24"/>
+          <w:szCs w:val="24"/>
+        </w:rPr>
+        <w:t>Date of Birth</w:t>
+      </w:r>
+    </w:p>
+    <w:p>
+      <w:pPr>
+        <w:pStyle w:val="ListParagraph"/>
+        <w:numPr>
+          <w:ilvl w:val="1"/>
+          <w:numId w:val="11"/>
+        </w:numPr>
+      </w:pPr>
+      <w:r>
+        <w:rPr>
+          <w:sz w:val="24"/>
+          <w:szCs w:val="24"/>
+        </w:rPr>
+        <w:t>Sex</w:t>
+      </w:r>
+    </w:p>
+    <w:p>
+      <w:pPr>
+        <w:pStyle w:val="ListParagraph"/>
+        <w:numPr>
+          <w:ilvl w:val="1"/>
+          <w:numId w:val="11"/>
+        </w:numPr>
+      </w:pPr>
+      <w:r>
+        <w:rPr>
+          <w:sz w:val="24"/>
+          <w:szCs w:val="24"/>
+        </w:rPr>
+        <w:t>Address</w:t>
+      </w:r>
+    </w:p>
+    <w:p>
+      <w:pPr>
+        <w:pStyle w:val="ListParagraph"/>
+        <w:numPr>
+          <w:ilvl w:val="1"/>
+          <w:numId w:val="11"/>
+        </w:numPr>
+      </w:pPr>
+      <w:r>
+        <w:rPr>
+          <w:sz w:val="24"/>
+          <w:szCs w:val="24"/>
+        </w:rPr>
+        <w:t>City</w:t>
+      </w:r>
+    </w:p>
+    <w:p>
+      <w:pPr>
+        <w:pStyle w:val="ListParagraph"/>
+        <w:numPr>
+          <w:ilvl w:val="1"/>
+          <w:numId w:val="11"/>
+        </w:numPr>
+      </w:pPr>
+      <w:r>
+        <w:rPr>
+          <w:sz w:val="24"/>
+          <w:szCs w:val="24"/>
+        </w:rPr>
+        <w:t>Hospital</w:t>
+      </w:r>
+    </w:p>
+    <w:p>
+      <w:pPr>
+        <w:pStyle w:val="ListParagraph"/>
+        <w:numPr>
+          <w:ilvl w:val="1"/>
+          <w:numId w:val="11"/>
+        </w:numPr>
+      </w:pPr>
+      <w:r>
+        <w:rPr>
+          <w:sz w:val="24"/>
+          <w:szCs w:val="24"/>
+        </w:rPr>
+        <w:t>Room #</w:t>
+      </w:r>
+    </w:p>
+    <w:p>
+      <w:pPr>
+        <w:pStyle w:val="ListParagraph"/>
+        <w:numPr>
+          <w:ilvl w:val="1"/>
+          <w:numId w:val="11"/>
+        </w:numPr>
+      </w:pPr>
+      <w:r>
+        <w:rPr>
+          <w:sz w:val="24"/>
+          <w:szCs w:val="24"/>
+        </w:rPr>
+        <w:t>Unit #</w:t>
+      </w:r>
+    </w:p>
+    <w:p>
+      <w:pPr>
+        <w:pStyle w:val="ListParagraph"/>
+        <w:numPr>
+          <w:ilvl w:val="1"/>
+          <w:numId w:val="11"/>
+        </w:numPr>
+      </w:pPr>
+      <w:r>
+        <w:rPr>
+          <w:sz w:val="24"/>
+          <w:szCs w:val="24"/>
+        </w:rPr>
+        <w:t>Allergies</w:t>
+      </w:r>
+    </w:p>
+    <w:p>
+      <w:pPr>
+        <w:pStyle w:val="ListParagraph"/>
+        <w:numPr>
+          <w:ilvl w:val="1"/>
+          <w:numId w:val="11"/>
+        </w:numPr>
+      </w:pPr>
+      <w:r>
+        <w:rPr>
+          <w:sz w:val="24"/>
+          <w:szCs w:val="24"/>
+        </w:rPr>
+        <w:t>Conditions</w:t>
+      </w:r>
+    </w:p>
+    <w:p>
+      <w:pPr>
+        <w:sectPr>
+          <w:type w:val="continuous"/>
+          <w:pgSz w:w="12240" w:h="15840"/>
+          <w:pgMar w:top="1440" w:right="4585" w:bottom="1440" w:left="1440" w:header="708" w:footer="708" w:gutter="0"/>
+          <w:cols w:num="2" w:space="708"/>
+          <w:docGrid w:linePitch="360"/>
+        </w:sectPr>
+      </w:pPr>
+    </w:p>
+    <w:p>
+      <w:pPr>
+        <w:pStyle w:val="ListParagraph"/>
+        <w:numPr>
+          <w:ilvl w:val="0"/>
+          <w:numId w:val="11"/>
+        </w:numPr>
+      </w:pPr>
+      <w:r>
+        <w:rPr>
+          <w:sz w:val="24"/>
+          <w:szCs w:val="24"/>
+        </w:rPr>
+        <w:t>Click on the desired search category.</w:t>
+      </w:r>
+    </w:p>
+    <w:p>
+      <w:pPr>
+        <w:pStyle w:val="ListParagraph"/>
+        <w:numPr>
+          <w:ilvl w:val="0"/>
+          <w:numId w:val="11"/>
+        </w:numPr>
+      </w:pPr>
+      <w:r>
+        <w:rPr>
+          <w:sz w:val="24"/>
+          <w:szCs w:val="24"/>
+        </w:rPr>
+        <w:t>Type letters or numbers related to your search into the search bar.</w:t>
+      </w:r>
+    </w:p>
+    <w:p>
+      <w:pPr>
+        <w:pStyle w:val="ListParagraph"/>
+        <w:numPr>
+          <w:ilvl w:val="0"/>
+          <w:numId w:val="11"/>
+        </w:numPr>
+      </w:pPr>
+      <w:r>
+        <w:rPr>
+          <w:sz w:val="24"/>
+          <w:szCs w:val="24"/>
+        </w:rPr>
+        <w:t>Options will now appear in the table below on the input provided.</w:t>
+      </w:r>
+    </w:p>
+    <w:p>
+      <w:pPr>
+        <w:pStyle w:val="ListParagraph"/>
+      </w:pPr>
+    </w:p>
+    <w:p>
+      <w:pPr>
+        <w:pStyle w:val="ListParagraph"/>
+      </w:pPr>
+    </w:p>
+    <w:p>
+      <w:pPr>
+        <w:pStyle w:val="ListParagraph"/>
+      </w:pPr>
+    </w:p>
+    <w:p>
+      <w:pPr>
+        <w:pStyle w:val="ListParagraph"/>
+      </w:pPr>
+    </w:p>
+    <w:p>
+      <w:pPr>
+        <w:pStyle w:val="ListParagraph"/>
+      </w:pPr>
+    </w:p>
+    <w:p>
+      <w:pPr>
+        <w:pStyle w:val="ListParagraph"/>
+      </w:pPr>
+    </w:p>
+    <w:p>
+      <w:pPr>
+        <w:pStyle w:val="ListParagraph"/>
+      </w:pPr>
+    </w:p>
+    <w:p>
+      <w:pPr>
+        <w:pStyle w:val="ListParagraph"/>
+      </w:pPr>
+    </w:p>
+    <w:p>
+      <w:pPr>
+        <w:pStyle w:val="ListParagraph"/>
+      </w:pPr>
+    </w:p>
+    <w:p>
+      <w:pPr>
+        <w:pStyle w:val="ListParagraph"/>
+      </w:pPr>
+    </w:p>
+    <w:p>
+      <w:pPr>
+        <w:pStyle w:val="ListParagraph"/>
+      </w:pPr>
+    </w:p>
+    <w:p>
+      <w:pPr>
+        <w:pStyle w:val="ListParagraph"/>
+      </w:pPr>
+    </w:p>
+    <w:p>
+      <w:pPr>
+        <w:pStyle w:val="ListParagraph"/>
+      </w:pPr>
+    </w:p>
+    <w:p>
+      <w:pPr>
+        <w:pStyle w:val="ListParagraph"/>
+      </w:pPr>
+    </w:p>
+    <w:p>
+      <w:pPr>
+        <w:pStyle w:val="ListParagraph"/>
+      </w:pPr>
+    </w:p>
+    <w:p>
+      <w:pPr>
+        <w:pStyle w:val="ListParagraph"/>
+      </w:pPr>
+    </w:p>
+    <w:p>
+      <w:pPr>
+        <w:pStyle w:val="ListParagraph"/>
+      </w:pPr>
+    </w:p>
+    <w:p>
+      <w:pPr>
+        <w:pStyle w:val="ListParagraph"/>
+      </w:pPr>
+    </w:p>
+    <w:p>
+      <w:pPr>
+        <w:pStyle w:val="ListParagraph"/>
+      </w:pPr>
+    </w:p>
+    <w:p>
+      <w:pPr>
+        <w:pStyle w:val="ListParagraph"/>
+      </w:pPr>
+    </w:p>
+    <w:p>
+      <w:pPr>
+        <w:pStyle w:val="ListParagraph"/>
+      </w:pPr>
+    </w:p>
+    <w:p>
+      <w:pPr>
+        <w:pStyle w:val="ListParagraph"/>
+      </w:pPr>
+    </w:p>
+    <w:p>
+      <w:pPr>
+        <w:pStyle w:val="ListParagraph"/>
+      </w:pPr>
+    </w:p>
+    <w:p>
+      <w:pPr>
+        <w:pStyle w:val="ListParagraph"/>
+      </w:pPr>
+    </w:p>
+    <w:p>
+      <w:pPr>
+        <w:pStyle w:val="ListParagraph"/>
+      </w:pPr>
+    </w:p>
+    <w:p>
+      <w:pPr>
+        <w:pStyle w:val="Heading1"/>
+      </w:pPr>
+      <w:bookmarkStart w:id="14" w:name="_Toc192190252"/>
+      <w:r>
+        <w:lastRenderedPageBreak/>
+        <w:t xml:space="preserve">SEARCH FUNCTIONALITY – </w:t>
+      </w:r>
+      <w:r>
+        <w:t>ORDERS</w:t>
+      </w:r>
+      <w:bookmarkEnd w:id="14"/>
+    </w:p>
+    <w:p>
+      <w:pPr>
+        <w:pStyle w:val="ListParagraph"/>
+        <w:numPr>
+          <w:ilvl w:val="0"/>
+          <w:numId w:val="12"/>
+        </w:numPr>
+        <w:rPr>
+          <w:sz w:val="24"/>
+          <w:szCs w:val="24"/>
+        </w:rPr>
+      </w:pPr>
+      <w:r>
+        <w:rPr>
+          <w:sz w:val="24"/>
+          <w:szCs w:val="24"/>
+        </w:rPr>
+        <w:t>Navigate to the orders page.</w:t>
+      </w:r>
+    </w:p>
+    <w:p>
+      <w:pPr>
+        <w:pStyle w:val="ListParagraph"/>
+        <w:numPr>
+          <w:ilvl w:val="0"/>
+          <w:numId w:val="12"/>
+        </w:numPr>
+        <w:rPr>
+          <w:sz w:val="24"/>
+          <w:szCs w:val="24"/>
+        </w:rPr>
+      </w:pPr>
+      <w:r>
+        <w:rPr>
+          <w:sz w:val="24"/>
+          <w:szCs w:val="24"/>
+        </w:rPr>
+        <w:drawing>
+          <wp:anchor distT="0" distB="0" distL="114300" distR="114300" simplePos="0" relativeHeight="251666432" behindDoc="0" locked="0" layoutInCell="1" allowOverlap="1" wp14:anchorId="41DDBA5C" wp14:editId="34EABB96">
+            <wp:simplePos x="0" y="0"/>
+            <wp:positionH relativeFrom="column">
+              <wp:posOffset>3413075</wp:posOffset>
+            </wp:positionH>
+            <wp:positionV relativeFrom="paragraph">
+              <wp:posOffset>11009</wp:posOffset>
+            </wp:positionV>
+            <wp:extent cx="2136140" cy="269240"/>
+            <wp:effectExtent l="0" t="0" r="0" b="0"/>
+            <wp:wrapSquare wrapText="bothSides"/>
+            <wp:docPr id="1933359104" name="Picture 1"/>
+            <wp:cNvGraphicFramePr>
+              <a:graphicFrameLocks xmlns:a="http://schemas.openxmlformats.org/drawingml/2006/main" noChangeAspect="1"/>
+            </wp:cNvGraphicFramePr>
+            <a:graphic xmlns:a="http://schemas.openxmlformats.org/drawingml/2006/main">
+              <a:graphicData uri="http://schemas.openxmlformats.org/drawingml/2006/picture">
+                <pic:pic xmlns:pic="http://schemas.openxmlformats.org/drawingml/2006/picture">
+                  <pic:nvPicPr>
+                    <pic:cNvPr id="1933359104" name=""/>
+                    <pic:cNvPicPr/>
+                  </pic:nvPicPr>
+                  <pic:blipFill>
+                    <a:blip r:embed="rId20">
+                      <a:extLst>
+                        <a:ext uri="{28A0092B-C50C-407E-A947-70E740481C1C}">
+                          <a14:useLocalDpi xmlns:a14="http://schemas.microsoft.com/office/drawing/2010/main" val="0"/>
+                        </a:ext>
+                      </a:extLst>
+                    </a:blip>
+                    <a:stretch>
+                      <a:fillRect/>
+                    </a:stretch>
+                  </pic:blipFill>
+                  <pic:spPr>
+                    <a:xfrm>
+                      <a:off x="0" y="0"/>
+                      <a:ext cx="2136140" cy="269240"/>
+                    </a:xfrm>
+                    <a:prstGeom prst="rect">
+                      <a:avLst/>
+                    </a:prstGeom>
+                  </pic:spPr>
+                </pic:pic>
+              </a:graphicData>
+            </a:graphic>
+          </wp:anchor>
+        </w:drawing>
+      </w:r>
+      <w:r>
+        <w:rPr>
+          <w:sz w:val="24"/>
+          <w:szCs w:val="24"/>
+        </w:rPr>
+        <w:t>Locate the search bar on the left side of the webpage.</w:t>
+      </w:r>
+      <w:r>
+        <w:rPr>
+          <w:noProof/>
+        </w:rPr>
+        <w:t xml:space="preserve"> </w:t>
+      </w:r>
+    </w:p>
+    <w:p>
+      <w:pPr>
+        <w:pStyle w:val="ListParagraph"/>
+        <w:numPr>
+          <w:ilvl w:val="0"/>
+          <w:numId w:val="12"/>
+        </w:numPr>
+        <w:rPr>
+          <w:sz w:val="24"/>
+          <w:szCs w:val="24"/>
+        </w:rPr>
+      </w:pPr>
+      <w:r>
+        <w:rPr>
+          <w:sz w:val="24"/>
+          <w:szCs w:val="24"/>
+        </w:rPr>
+        <w:t>Click on the small magnifying glass to reveal a dropdown menu.</w:t>
+      </w:r>
+    </w:p>
+    <w:p>
+      <w:pPr>
+        <w:pStyle w:val="ListParagraph"/>
+        <w:numPr>
+          <w:ilvl w:val="0"/>
+          <w:numId w:val="12"/>
+        </w:numPr>
+        <w:rPr>
+          <w:sz w:val="24"/>
+          <w:szCs w:val="24"/>
+        </w:rPr>
+      </w:pPr>
+      <w:r>
+        <w:rPr>
+          <w:sz w:val="24"/>
+          <w:szCs w:val="24"/>
+        </w:rPr>
+        <w:t>Within this menu the following options are available:</w:t>
+      </w:r>
+    </w:p>
+    <w:p>
+      <w:pPr>
+        <w:pStyle w:val="ListParagraph"/>
+        <w:numPr>
+          <w:ilvl w:val="1"/>
+          <w:numId w:val="12"/>
+        </w:numPr>
+        <w:rPr>
+          <w:sz w:val="24"/>
+          <w:szCs w:val="24"/>
+        </w:rPr>
+        <w:sectPr>
+          <w:type w:val="continuous"/>
+          <w:pgSz w:w="12240" w:h="15840"/>
+          <w:pgMar w:top="1440" w:right="1440" w:bottom="1440" w:left="1440" w:header="708" w:footer="708" w:gutter="0"/>
+          <w:cols w:space="708"/>
+          <w:docGrid w:linePitch="360"/>
+        </w:sectPr>
+      </w:pPr>
+    </w:p>
+    <w:p>
+      <w:pPr>
+        <w:pStyle w:val="ListParagraph"/>
+        <w:numPr>
+          <w:ilvl w:val="1"/>
+          <w:numId w:val="12"/>
+        </w:numPr>
+        <w:rPr>
+          <w:sz w:val="24"/>
+          <w:szCs w:val="24"/>
+        </w:rPr>
+      </w:pPr>
+      <w:r>
+        <w:rPr>
+          <w:sz w:val="24"/>
+          <w:szCs w:val="24"/>
+        </w:rPr>
+        <w:t>Rx Number</w:t>
+      </w:r>
+    </w:p>
+    <w:p>
+      <w:pPr>
+        <w:pStyle w:val="ListParagraph"/>
+        <w:numPr>
+          <w:ilvl w:val="1"/>
+          <w:numId w:val="12"/>
+        </w:numPr>
+        <w:rPr>
+          <w:sz w:val="24"/>
+          <w:szCs w:val="24"/>
+        </w:rPr>
+      </w:pPr>
+      <w:r>
+        <w:rPr>
+          <w:sz w:val="24"/>
+          <w:szCs w:val="24"/>
+        </w:rPr>
+        <w:t>Patient ID</w:t>
+      </w:r>
+    </w:p>
+    <w:p>
+      <w:pPr>
+        <w:pStyle w:val="ListParagraph"/>
+        <w:numPr>
+          <w:ilvl w:val="1"/>
+          <w:numId w:val="12"/>
+        </w:numPr>
+        <w:rPr>
+          <w:sz w:val="24"/>
+          <w:szCs w:val="24"/>
+        </w:rPr>
+      </w:pPr>
+      <w:r>
+        <w:rPr>
+          <w:sz w:val="24"/>
+          <w:szCs w:val="24"/>
+        </w:rPr>
+        <w:t>Last Name</w:t>
+      </w:r>
+    </w:p>
+    <w:p>
+      <w:pPr>
+        <w:pStyle w:val="ListParagraph"/>
+        <w:numPr>
+          <w:ilvl w:val="1"/>
+          <w:numId w:val="12"/>
+        </w:numPr>
+        <w:rPr>
+          <w:sz w:val="24"/>
+          <w:szCs w:val="24"/>
+        </w:rPr>
+      </w:pPr>
+      <w:r>
+        <w:rPr>
+          <w:sz w:val="24"/>
+          <w:szCs w:val="24"/>
+        </w:rPr>
+        <w:t>First Name</w:t>
+      </w:r>
+    </w:p>
+    <w:p>
+      <w:pPr>
+        <w:pStyle w:val="ListParagraph"/>
+        <w:numPr>
+          <w:ilvl w:val="1"/>
+          <w:numId w:val="12"/>
+        </w:numPr>
+        <w:rPr>
+          <w:sz w:val="24"/>
+          <w:szCs w:val="24"/>
+        </w:rPr>
+      </w:pPr>
+      <w:r>
+        <w:rPr>
+          <w:sz w:val="24"/>
+          <w:szCs w:val="24"/>
+        </w:rPr>
+        <w:t>DIN</w:t>
+      </w:r>
+    </w:p>
+    <w:p>
+      <w:pPr>
+        <w:pStyle w:val="ListParagraph"/>
+        <w:numPr>
+          <w:ilvl w:val="1"/>
+          <w:numId w:val="12"/>
+        </w:numPr>
+        <w:rPr>
+          <w:sz w:val="24"/>
+          <w:szCs w:val="24"/>
+        </w:rPr>
+      </w:pPr>
+      <w:r>
+        <w:rPr>
+          <w:sz w:val="24"/>
+          <w:szCs w:val="24"/>
+        </w:rPr>
+        <w:t>Physician ID</w:t>
+      </w:r>
+    </w:p>
+    <w:p>
+      <w:pPr>
+        <w:pStyle w:val="ListParagraph"/>
+        <w:numPr>
+          <w:ilvl w:val="1"/>
+          <w:numId w:val="12"/>
+        </w:numPr>
+        <w:rPr>
+          <w:sz w:val="24"/>
+          <w:szCs w:val="24"/>
+        </w:rPr>
+      </w:pPr>
+      <w:r>
+        <w:rPr>
+          <w:sz w:val="24"/>
+          <w:szCs w:val="24"/>
+        </w:rPr>
+        <w:t>Phys Last Name</w:t>
+      </w:r>
+    </w:p>
+    <w:p>
+      <w:pPr>
+        <w:pStyle w:val="ListParagraph"/>
+        <w:numPr>
+          <w:ilvl w:val="1"/>
+          <w:numId w:val="12"/>
+        </w:numPr>
+        <w:rPr>
+          <w:sz w:val="24"/>
+          <w:szCs w:val="24"/>
+        </w:rPr>
+      </w:pPr>
+      <w:r>
+        <w:rPr>
+          <w:sz w:val="24"/>
+          <w:szCs w:val="24"/>
+        </w:rPr>
+        <w:t>Status</w:t>
+      </w:r>
+    </w:p>
+    <w:p>
+      <w:pPr>
+        <w:pStyle w:val="ListParagraph"/>
+        <w:numPr>
+          <w:ilvl w:val="1"/>
+          <w:numId w:val="12"/>
+        </w:numPr>
+        <w:rPr>
+          <w:sz w:val="24"/>
+          <w:szCs w:val="24"/>
+        </w:rPr>
+      </w:pPr>
+      <w:r>
+        <w:rPr>
+          <w:sz w:val="24"/>
+          <w:szCs w:val="24"/>
+        </w:rPr>
+        <w:t>Date Submitted</w:t>
+      </w:r>
+    </w:p>
+    <w:p>
+      <w:pPr>
+        <w:pStyle w:val="ListParagraph"/>
+        <w:numPr>
+          <w:ilvl w:val="1"/>
+          <w:numId w:val="12"/>
+        </w:numPr>
+        <w:rPr>
+          <w:sz w:val="24"/>
+          <w:szCs w:val="24"/>
+        </w:rPr>
+      </w:pPr>
+      <w:r>
+        <w:rPr>
+          <w:sz w:val="24"/>
+          <w:szCs w:val="24"/>
+        </w:rPr>
+        <w:t>SIG Code</w:t>
+      </w:r>
+    </w:p>
+    <w:p>
+      <w:pPr>
+        <w:pStyle w:val="ListParagraph"/>
+        <w:numPr>
+          <w:ilvl w:val="1"/>
+          <w:numId w:val="12"/>
+        </w:numPr>
+        <w:rPr>
+          <w:sz w:val="24"/>
+          <w:szCs w:val="24"/>
+        </w:rPr>
+      </w:pPr>
+      <w:r>
+        <w:rPr>
+          <w:sz w:val="24"/>
+          <w:szCs w:val="24"/>
+        </w:rPr>
+        <w:t>SIG Description</w:t>
+      </w:r>
+    </w:p>
+    <w:p>
+      <w:pPr>
+        <w:pStyle w:val="ListParagraph"/>
+        <w:numPr>
+          <w:ilvl w:val="1"/>
+          <w:numId w:val="12"/>
+        </w:numPr>
+        <w:rPr>
+          <w:sz w:val="24"/>
+          <w:szCs w:val="24"/>
+        </w:rPr>
+      </w:pPr>
+      <w:r>
+        <w:rPr>
+          <w:sz w:val="24"/>
+          <w:szCs w:val="24"/>
+        </w:rPr>
+        <w:t>Form</w:t>
+      </w:r>
+    </w:p>
+    <w:p>
+      <w:pPr>
+        <w:pStyle w:val="ListParagraph"/>
+        <w:numPr>
+          <w:ilvl w:val="1"/>
+          <w:numId w:val="12"/>
+        </w:numPr>
+        <w:rPr>
+          <w:sz w:val="24"/>
+          <w:szCs w:val="24"/>
+        </w:rPr>
+      </w:pPr>
+      <w:r>
+        <w:rPr>
+          <w:sz w:val="24"/>
+          <w:szCs w:val="24"/>
+        </w:rPr>
+        <w:t>Route</w:t>
+      </w:r>
+    </w:p>
+    <w:p>
+      <w:pPr>
+        <w:pStyle w:val="ListParagraph"/>
+        <w:numPr>
+          <w:ilvl w:val="1"/>
+          <w:numId w:val="12"/>
+        </w:numPr>
+        <w:rPr>
+          <w:sz w:val="24"/>
+          <w:szCs w:val="24"/>
+        </w:rPr>
+      </w:pPr>
+      <w:r>
+        <w:rPr>
+          <w:sz w:val="24"/>
+          <w:szCs w:val="24"/>
+        </w:rPr>
+        <w:t>Prescribed Dose</w:t>
+      </w:r>
+    </w:p>
+    <w:p>
+      <w:pPr>
+        <w:pStyle w:val="ListParagraph"/>
+        <w:numPr>
+          <w:ilvl w:val="1"/>
+          <w:numId w:val="12"/>
+        </w:numPr>
+        <w:rPr>
+          <w:sz w:val="24"/>
+          <w:szCs w:val="24"/>
+        </w:rPr>
+      </w:pPr>
+      <w:r>
+        <w:rPr>
+          <w:sz w:val="24"/>
+          <w:szCs w:val="24"/>
+        </w:rPr>
+        <w:t>Frequency</w:t>
+      </w:r>
+    </w:p>
+    <w:p>
+      <w:pPr>
+        <w:pStyle w:val="ListParagraph"/>
+        <w:numPr>
+          <w:ilvl w:val="1"/>
+          <w:numId w:val="12"/>
+        </w:numPr>
+        <w:rPr>
+          <w:sz w:val="24"/>
+          <w:szCs w:val="24"/>
+        </w:rPr>
+      </w:pPr>
+      <w:r>
+        <w:rPr>
+          <w:sz w:val="24"/>
+          <w:szCs w:val="24"/>
+        </w:rPr>
+        <w:t>Duration</w:t>
+      </w:r>
+    </w:p>
+    <w:p>
+      <w:pPr>
+        <w:pStyle w:val="ListParagraph"/>
+        <w:numPr>
+          <w:ilvl w:val="1"/>
+          <w:numId w:val="12"/>
+        </w:numPr>
+        <w:rPr>
+          <w:sz w:val="24"/>
+          <w:szCs w:val="24"/>
+        </w:rPr>
+      </w:pPr>
+      <w:r>
+        <w:rPr>
+          <w:sz w:val="24"/>
+          <w:szCs w:val="24"/>
+        </w:rPr>
+        <w:t>Quantity</w:t>
+      </w:r>
+    </w:p>
+    <w:p>
+      <w:pPr>
+        <w:pStyle w:val="ListParagraph"/>
+        <w:numPr>
+          <w:ilvl w:val="1"/>
+          <w:numId w:val="12"/>
+        </w:numPr>
+        <w:rPr>
+          <w:sz w:val="24"/>
+          <w:szCs w:val="24"/>
+        </w:rPr>
+      </w:pPr>
+      <w:r>
+        <w:rPr>
+          <w:sz w:val="24"/>
+          <w:szCs w:val="24"/>
+        </w:rPr>
+        <w:t>Start Date</w:t>
+      </w:r>
+    </w:p>
+    <w:p>
+      <w:pPr>
+        <w:pStyle w:val="ListParagraph"/>
+        <w:numPr>
+          <w:ilvl w:val="1"/>
+          <w:numId w:val="12"/>
+        </w:numPr>
+        <w:rPr>
+          <w:sz w:val="24"/>
+          <w:szCs w:val="24"/>
+        </w:rPr>
+      </w:pPr>
+      <w:r>
+        <w:rPr>
+          <w:sz w:val="24"/>
+          <w:szCs w:val="24"/>
+        </w:rPr>
+        <w:t>Start Time</w:t>
+      </w:r>
+    </w:p>
+    <w:p>
+      <w:pPr>
+        <w:pStyle w:val="ListParagraph"/>
+        <w:numPr>
+          <w:ilvl w:val="1"/>
+          <w:numId w:val="12"/>
+        </w:numPr>
+        <w:rPr>
+          <w:sz w:val="24"/>
+          <w:szCs w:val="24"/>
+        </w:rPr>
+      </w:pPr>
+      <w:r>
+        <w:rPr>
+          <w:sz w:val="24"/>
+          <w:szCs w:val="24"/>
+        </w:rPr>
+        <w:t>Comments</w:t>
+      </w:r>
+    </w:p>
+    <w:p>
+      <w:pPr>
+        <w:sectPr>
+          <w:type w:val="continuous"/>
+          <w:pgSz w:w="12240" w:h="15840"/>
+          <w:pgMar w:top="1440" w:right="1440" w:bottom="1440" w:left="1440" w:header="708" w:footer="708" w:gutter="0"/>
+          <w:cols w:num="3" w:space="709"/>
+          <w:docGrid w:linePitch="360"/>
+        </w:sectPr>
+      </w:pPr>
+    </w:p>
+    <w:p>
+      <w:pPr>
+        <w:pStyle w:val="ListParagraph"/>
+        <w:numPr>
+          <w:ilvl w:val="0"/>
+          <w:numId w:val="12"/>
+        </w:numPr>
+      </w:pPr>
+      <w:r>
+        <w:rPr>
+          <w:sz w:val="24"/>
+          <w:szCs w:val="24"/>
+        </w:rPr>
+        <w:t>Click on the desired search category.</w:t>
+      </w:r>
+    </w:p>
+    <w:p>
+      <w:pPr>
+        <w:pStyle w:val="ListParagraph"/>
+        <w:numPr>
+          <w:ilvl w:val="0"/>
+          <w:numId w:val="12"/>
+        </w:numPr>
+      </w:pPr>
+      <w:r>
+        <w:rPr>
+          <w:sz w:val="24"/>
+          <w:szCs w:val="24"/>
+        </w:rPr>
+        <w:t>Type letter or numbers related to your search into the search bar.</w:t>
+      </w:r>
+    </w:p>
+    <w:p>
+      <w:pPr>
+        <w:pStyle w:val="ListParagraph"/>
+        <w:numPr>
+          <w:ilvl w:val="0"/>
+          <w:numId w:val="12"/>
+        </w:numPr>
+      </w:pPr>
+      <w:r>
+        <w:rPr>
+          <w:sz w:val="24"/>
+          <w:szCs w:val="24"/>
+        </w:rPr>
+        <w:t>Options will now appear in the tables below based on the input provided.</w:t>
+      </w:r>
+    </w:p>
+    <w:p>
+      <w:pPr>
+        <w:pStyle w:val="ListParagraph"/>
+        <w:rPr>
+          <w:sz w:val="24"/>
+          <w:szCs w:val="24"/>
+        </w:rPr>
+      </w:pPr>
+    </w:p>
+    <w:p>
+      <w:pPr>
+        <w:pStyle w:val="Heading1"/>
+      </w:pPr>
+      <w:bookmarkStart w:id="15" w:name="_Toc192190253"/>
+      <w:r>
+        <w:t>SEARCH FUNCTIONALITY - VERIFICATION</w:t>
+      </w:r>
+      <w:bookmarkEnd w:id="15"/>
+    </w:p>
+    <w:p>
+      <w:pPr>
+        <w:pStyle w:val="ListParagraph"/>
+        <w:numPr>
+          <w:ilvl w:val="0"/>
+          <w:numId w:val="13"/>
+        </w:numPr>
+        <w:rPr>
+          <w:sz w:val="24"/>
+          <w:szCs w:val="24"/>
+        </w:rPr>
+      </w:pPr>
+      <w:r>
+        <w:rPr>
+          <w:sz w:val="24"/>
+          <w:szCs w:val="24"/>
+        </w:rPr>
+        <w:t>Navigate to the verification page.</w:t>
+      </w:r>
+    </w:p>
+    <w:p>
+      <w:pPr>
+        <w:pStyle w:val="ListParagraph"/>
+        <w:numPr>
+          <w:ilvl w:val="0"/>
+          <w:numId w:val="13"/>
+        </w:numPr>
+        <w:rPr>
+          <w:sz w:val="24"/>
+          <w:szCs w:val="24"/>
+        </w:rPr>
+      </w:pPr>
+      <w:r>
+        <w:rPr>
+          <w:sz w:val="24"/>
+          <w:szCs w:val="24"/>
+        </w:rPr>
+        <w:drawing>
+          <wp:anchor distT="0" distB="0" distL="114300" distR="114300" simplePos="0" relativeHeight="251667456" behindDoc="0" locked="0" layoutInCell="1" allowOverlap="1" wp14:anchorId="72C6DFA7" wp14:editId="0191E5E3">
+            <wp:simplePos x="0" y="0"/>
+            <wp:positionH relativeFrom="column">
+              <wp:posOffset>3422128</wp:posOffset>
+            </wp:positionH>
+            <wp:positionV relativeFrom="paragraph">
+              <wp:posOffset>7036</wp:posOffset>
+            </wp:positionV>
+            <wp:extent cx="2290445" cy="255270"/>
+            <wp:effectExtent l="0" t="0" r="0" b="0"/>
+            <wp:wrapSquare wrapText="bothSides"/>
+            <wp:docPr id="502639616" name="Picture 1"/>
+            <wp:cNvGraphicFramePr>
+              <a:graphicFrameLocks xmlns:a="http://schemas.openxmlformats.org/drawingml/2006/main" noChangeAspect="1"/>
+            </wp:cNvGraphicFramePr>
+            <a:graphic xmlns:a="http://schemas.openxmlformats.org/drawingml/2006/main">
+              <a:graphicData uri="http://schemas.openxmlformats.org/drawingml/2006/picture">
+                <pic:pic xmlns:pic="http://schemas.openxmlformats.org/drawingml/2006/picture">
+                  <pic:nvPicPr>
+                    <pic:cNvPr id="502639616" name=""/>
+                    <pic:cNvPicPr/>
+                  </pic:nvPicPr>
+                  <pic:blipFill>
+                    <a:blip r:embed="rId21">
+                      <a:extLst>
+                        <a:ext uri="{28A0092B-C50C-407E-A947-70E740481C1C}">
+                          <a14:useLocalDpi xmlns:a14="http://schemas.microsoft.com/office/drawing/2010/main" val="0"/>
+                        </a:ext>
+                      </a:extLst>
+                    </a:blip>
+                    <a:stretch>
+                      <a:fillRect/>
+                    </a:stretch>
+                  </pic:blipFill>
+                  <pic:spPr>
+                    <a:xfrm>
+                      <a:off x="0" y="0"/>
+                      <a:ext cx="2290445" cy="255270"/>
+                    </a:xfrm>
+                    <a:prstGeom prst="rect">
+                      <a:avLst/>
+                    </a:prstGeom>
+                  </pic:spPr>
+                </pic:pic>
+              </a:graphicData>
+            </a:graphic>
+          </wp:anchor>
+        </w:drawing>
+      </w:r>
+      <w:r>
+        <w:rPr>
+          <w:sz w:val="24"/>
+          <w:szCs w:val="24"/>
+        </w:rPr>
+        <w:t>Locate the search bar on the left side of the webpage.</w:t>
+      </w:r>
+      <w:r>
+        <w:rPr>
+          <w:noProof/>
+        </w:rPr>
+        <w:t xml:space="preserve"> </w:t>
+      </w:r>
+    </w:p>
+    <w:p>
+      <w:pPr>
+        <w:pStyle w:val="ListParagraph"/>
+        <w:numPr>
+          <w:ilvl w:val="0"/>
+          <w:numId w:val="13"/>
+        </w:numPr>
+        <w:rPr>
+          <w:sz w:val="24"/>
+          <w:szCs w:val="24"/>
+        </w:rPr>
+      </w:pPr>
+      <w:r>
+        <w:rPr>
+          <w:sz w:val="24"/>
+          <w:szCs w:val="24"/>
+        </w:rPr>
+        <w:t>Click on the small magnifying glass to reveal a dropdown menu.</w:t>
+      </w:r>
+    </w:p>
+    <w:p>
+      <w:pPr>
+        <w:pStyle w:val="ListParagraph"/>
+        <w:numPr>
+          <w:ilvl w:val="0"/>
+          <w:numId w:val="13"/>
+        </w:numPr>
+        <w:rPr>
+          <w:sz w:val="24"/>
+          <w:szCs w:val="24"/>
+        </w:rPr>
+      </w:pPr>
+      <w:r>
+        <w:rPr>
+          <w:sz w:val="24"/>
+          <w:szCs w:val="24"/>
+        </w:rPr>
+        <w:t>Within this menu the following options are available:</w:t>
+      </w:r>
+    </w:p>
+    <w:p>
+      <w:pPr>
+        <w:pStyle w:val="ListParagraph"/>
+        <w:numPr>
+          <w:ilvl w:val="1"/>
+          <w:numId w:val="13"/>
+        </w:numPr>
+        <w:rPr>
+          <w:sz w:val="24"/>
+          <w:szCs w:val="24"/>
+        </w:rPr>
+        <w:sectPr>
+          <w:type w:val="continuous"/>
+          <w:pgSz w:w="12240" w:h="15840"/>
+          <w:pgMar w:top="1440" w:right="1440" w:bottom="1440" w:left="1440" w:header="708" w:footer="708" w:gutter="0"/>
+          <w:cols w:space="708"/>
+          <w:docGrid w:linePitch="360"/>
+        </w:sectPr>
+      </w:pPr>
+    </w:p>
+    <w:p>
+      <w:pPr>
+        <w:pStyle w:val="ListParagraph"/>
+        <w:numPr>
+          <w:ilvl w:val="1"/>
+          <w:numId w:val="13"/>
+        </w:numPr>
+        <w:rPr>
+          <w:sz w:val="24"/>
+          <w:szCs w:val="24"/>
+        </w:rPr>
+      </w:pPr>
+      <w:r>
+        <w:rPr>
+          <w:sz w:val="24"/>
+          <w:szCs w:val="24"/>
+        </w:rPr>
+        <w:t>Rx Number</w:t>
+      </w:r>
+    </w:p>
+    <w:p>
+      <w:pPr>
+        <w:pStyle w:val="ListParagraph"/>
+        <w:numPr>
+          <w:ilvl w:val="1"/>
+          <w:numId w:val="13"/>
+        </w:numPr>
+        <w:rPr>
+          <w:sz w:val="24"/>
+          <w:szCs w:val="24"/>
+        </w:rPr>
+      </w:pPr>
+      <w:r>
+        <w:rPr>
+          <w:sz w:val="24"/>
+          <w:szCs w:val="24"/>
+        </w:rPr>
+        <w:t>Patient Name</w:t>
+      </w:r>
+    </w:p>
+    <w:p>
+      <w:pPr>
+        <w:pStyle w:val="ListParagraph"/>
+        <w:numPr>
+          <w:ilvl w:val="1"/>
+          <w:numId w:val="13"/>
+        </w:numPr>
+        <w:rPr>
+          <w:sz w:val="24"/>
+          <w:szCs w:val="24"/>
+        </w:rPr>
+      </w:pPr>
+      <w:r>
+        <w:rPr>
+          <w:sz w:val="24"/>
+          <w:szCs w:val="24"/>
+        </w:rPr>
+        <w:t>Drug Name</w:t>
+      </w:r>
+    </w:p>
+    <w:p>
+      <w:pPr>
+        <w:pStyle w:val="ListParagraph"/>
+        <w:numPr>
+          <w:ilvl w:val="1"/>
+          <w:numId w:val="13"/>
+        </w:numPr>
+        <w:rPr>
+          <w:sz w:val="24"/>
+          <w:szCs w:val="24"/>
+        </w:rPr>
+      </w:pPr>
+      <w:r>
+        <w:rPr>
+          <w:sz w:val="24"/>
+          <w:szCs w:val="24"/>
+        </w:rPr>
+        <w:t>Physician Name</w:t>
+      </w:r>
+    </w:p>
+    <w:p>
+      <w:pPr>
+        <w:pStyle w:val="ListParagraph"/>
+        <w:numPr>
+          <w:ilvl w:val="1"/>
+          <w:numId w:val="13"/>
+        </w:numPr>
+        <w:rPr>
+          <w:sz w:val="24"/>
+          <w:szCs w:val="24"/>
+        </w:rPr>
+      </w:pPr>
+      <w:r>
+        <w:rPr>
+          <w:sz w:val="24"/>
+          <w:szCs w:val="24"/>
+        </w:rPr>
+        <w:t>Status</w:t>
+      </w:r>
+    </w:p>
+    <w:p>
+      <w:pPr>
+        <w:pStyle w:val="ListParagraph"/>
+        <w:numPr>
+          <w:ilvl w:val="1"/>
+          <w:numId w:val="13"/>
+        </w:numPr>
+        <w:rPr>
+          <w:sz w:val="24"/>
+          <w:szCs w:val="24"/>
+        </w:rPr>
+      </w:pPr>
+      <w:r>
+        <w:rPr>
+          <w:sz w:val="24"/>
+          <w:szCs w:val="24"/>
+        </w:rPr>
+        <w:t>Initiator</w:t>
+      </w:r>
+    </w:p>
+    <w:p>
+      <w:pPr>
+        <w:pStyle w:val="ListParagraph"/>
+        <w:numPr>
+          <w:ilvl w:val="1"/>
+          <w:numId w:val="13"/>
+        </w:numPr>
+        <w:rPr>
+          <w:sz w:val="24"/>
+          <w:szCs w:val="24"/>
+        </w:rPr>
+      </w:pPr>
+      <w:r>
+        <w:rPr>
+          <w:sz w:val="24"/>
+          <w:szCs w:val="24"/>
+        </w:rPr>
+        <w:t>Date Submitted</w:t>
+      </w:r>
+    </w:p>
+    <w:p>
+      <w:pPr>
+        <w:pStyle w:val="ListParagraph"/>
+        <w:numPr>
+          <w:ilvl w:val="1"/>
+          <w:numId w:val="13"/>
+        </w:numPr>
+        <w:rPr>
+          <w:sz w:val="24"/>
+          <w:szCs w:val="24"/>
+        </w:rPr>
+      </w:pPr>
+      <w:r>
+        <w:rPr>
+          <w:sz w:val="24"/>
+          <w:szCs w:val="24"/>
+        </w:rPr>
+        <w:t>SIG Code</w:t>
+      </w:r>
+    </w:p>
+    <w:p>
+      <w:pPr>
+        <w:pStyle w:val="ListParagraph"/>
+        <w:numPr>
+          <w:ilvl w:val="1"/>
+          <w:numId w:val="13"/>
+        </w:numPr>
+        <w:rPr>
+          <w:sz w:val="24"/>
+          <w:szCs w:val="24"/>
+        </w:rPr>
+      </w:pPr>
+      <w:r>
+        <w:rPr>
+          <w:sz w:val="24"/>
+          <w:szCs w:val="24"/>
+        </w:rPr>
+        <w:t>SIG Description</w:t>
+      </w:r>
+    </w:p>
+    <w:p>
+      <w:pPr>
+        <w:pStyle w:val="ListParagraph"/>
+        <w:numPr>
+          <w:ilvl w:val="1"/>
+          <w:numId w:val="13"/>
+        </w:numPr>
+        <w:rPr>
+          <w:sz w:val="24"/>
+          <w:szCs w:val="24"/>
+        </w:rPr>
+      </w:pPr>
+      <w:r>
+        <w:rPr>
+          <w:sz w:val="24"/>
+          <w:szCs w:val="24"/>
+        </w:rPr>
+        <w:t>Form</w:t>
+      </w:r>
+    </w:p>
+    <w:p>
+      <w:pPr>
+        <w:pStyle w:val="ListParagraph"/>
+        <w:numPr>
+          <w:ilvl w:val="1"/>
+          <w:numId w:val="13"/>
+        </w:numPr>
+        <w:rPr>
+          <w:sz w:val="24"/>
+          <w:szCs w:val="24"/>
+        </w:rPr>
+      </w:pPr>
+      <w:r>
+        <w:rPr>
+          <w:sz w:val="24"/>
+          <w:szCs w:val="24"/>
+        </w:rPr>
+        <w:t>Route</w:t>
+      </w:r>
+    </w:p>
+    <w:p>
+      <w:pPr>
+        <w:pStyle w:val="ListParagraph"/>
+        <w:numPr>
+          <w:ilvl w:val="1"/>
+          <w:numId w:val="13"/>
+        </w:numPr>
+        <w:rPr>
+          <w:sz w:val="24"/>
+          <w:szCs w:val="24"/>
+        </w:rPr>
+      </w:pPr>
+      <w:r>
+        <w:rPr>
+          <w:sz w:val="24"/>
+          <w:szCs w:val="24"/>
+        </w:rPr>
+        <w:t>Prescribed Dode</w:t>
+      </w:r>
+    </w:p>
+    <w:p>
+      <w:pPr>
+        <w:pStyle w:val="ListParagraph"/>
+        <w:numPr>
+          <w:ilvl w:val="1"/>
+          <w:numId w:val="13"/>
+        </w:numPr>
+        <w:rPr>
+          <w:sz w:val="24"/>
+          <w:szCs w:val="24"/>
+        </w:rPr>
+      </w:pPr>
+      <w:r>
+        <w:rPr>
+          <w:sz w:val="24"/>
+          <w:szCs w:val="24"/>
+        </w:rPr>
+        <w:t>Frequency</w:t>
+      </w:r>
+    </w:p>
+    <w:p>
+      <w:pPr>
+        <w:pStyle w:val="ListParagraph"/>
+        <w:numPr>
+          <w:ilvl w:val="1"/>
+          <w:numId w:val="13"/>
+        </w:numPr>
+        <w:rPr>
+          <w:sz w:val="24"/>
+          <w:szCs w:val="24"/>
+        </w:rPr>
+      </w:pPr>
+      <w:r>
+        <w:rPr>
+          <w:sz w:val="24"/>
+          <w:szCs w:val="24"/>
+        </w:rPr>
+        <w:t>Duration</w:t>
+      </w:r>
+    </w:p>
+    <w:p>
+      <w:pPr>
+        <w:pStyle w:val="ListParagraph"/>
+        <w:numPr>
+          <w:ilvl w:val="1"/>
+          <w:numId w:val="13"/>
+        </w:numPr>
+        <w:rPr>
+          <w:sz w:val="24"/>
+          <w:szCs w:val="24"/>
+        </w:rPr>
+      </w:pPr>
+      <w:r>
+        <w:rPr>
+          <w:sz w:val="24"/>
+          <w:szCs w:val="24"/>
+        </w:rPr>
+        <w:t>Quantity</w:t>
+      </w:r>
+    </w:p>
+    <w:p>
+      <w:pPr>
+        <w:pStyle w:val="ListParagraph"/>
+        <w:numPr>
+          <w:ilvl w:val="1"/>
+          <w:numId w:val="13"/>
+        </w:numPr>
+        <w:rPr>
+          <w:sz w:val="24"/>
+          <w:szCs w:val="24"/>
+        </w:rPr>
+      </w:pPr>
+      <w:r>
+        <w:rPr>
+          <w:sz w:val="24"/>
+          <w:szCs w:val="24"/>
+        </w:rPr>
+        <w:t>Start Date</w:t>
+      </w:r>
+    </w:p>
+    <w:p>
+      <w:pPr>
+        <w:pStyle w:val="ListParagraph"/>
+        <w:numPr>
+          <w:ilvl w:val="1"/>
+          <w:numId w:val="13"/>
+        </w:numPr>
+        <w:rPr>
+          <w:sz w:val="24"/>
+          <w:szCs w:val="24"/>
+        </w:rPr>
+      </w:pPr>
+      <w:r>
+        <w:rPr>
+          <w:sz w:val="24"/>
+          <w:szCs w:val="24"/>
+        </w:rPr>
+        <w:t>Start Time</w:t>
+      </w:r>
+    </w:p>
+    <w:p>
+      <w:pPr>
+        <w:pStyle w:val="ListParagraph"/>
+        <w:numPr>
+          <w:ilvl w:val="1"/>
+          <w:numId w:val="13"/>
+        </w:numPr>
+        <w:rPr>
+          <w:sz w:val="24"/>
+          <w:szCs w:val="24"/>
+        </w:rPr>
+        <w:sectPr>
+          <w:type w:val="continuous"/>
+          <w:pgSz w:w="12240" w:h="15840"/>
+          <w:pgMar w:top="1440" w:right="1440" w:bottom="1440" w:left="1440" w:header="708" w:footer="708" w:gutter="0"/>
+          <w:cols w:num="3" w:space="708"/>
+          <w:docGrid w:linePitch="360"/>
+        </w:sectPr>
+      </w:pPr>
+      <w:r>
+        <w:rPr>
+          <w:sz w:val="24"/>
+          <w:szCs w:val="24"/>
+        </w:rPr>
+        <w:t>Comments</w:t>
+      </w:r>
+    </w:p>
+    <w:p>
+      <w:pPr>
+        <w:pStyle w:val="ListParagraph"/>
+        <w:numPr>
+          <w:ilvl w:val="0"/>
+          <w:numId w:val="13"/>
+        </w:numPr>
+        <w:rPr>
+          <w:sz w:val="24"/>
+          <w:szCs w:val="24"/>
+        </w:rPr>
+      </w:pPr>
+      <w:r>
+        <w:rPr>
+          <w:sz w:val="24"/>
+          <w:szCs w:val="24"/>
+        </w:rPr>
+        <w:t>Click on the desired search category.</w:t>
+      </w:r>
+    </w:p>
+    <w:p>
+      <w:pPr>
+        <w:pStyle w:val="ListParagraph"/>
+        <w:numPr>
+          <w:ilvl w:val="0"/>
+          <w:numId w:val="13"/>
+        </w:numPr>
+      </w:pPr>
+      <w:r>
+        <w:rPr>
+          <w:sz w:val="24"/>
+          <w:szCs w:val="24"/>
+        </w:rPr>
+        <w:t>Type letter or numbers related to your search into the search bar.</w:t>
+      </w:r>
+    </w:p>
+    <w:p>
+      <w:pPr>
+        <w:pStyle w:val="ListParagraph"/>
+        <w:numPr>
+          <w:ilvl w:val="0"/>
+          <w:numId w:val="13"/>
+        </w:numPr>
+      </w:pPr>
+      <w:r>
+        <w:rPr>
+          <w:sz w:val="24"/>
+          <w:szCs w:val="24"/>
+        </w:rPr>
+        <w:t>Options will now appear in the tables below based on the input provided.</w:t>
+      </w:r>
+    </w:p>
+    <w:p>
+      <w:pPr>
+        <w:ind w:left="360"/>
+        <w:rPr>
+          <w:sz w:val="24"/>
+          <w:szCs w:val="24"/>
+        </w:rPr>
+      </w:pPr>
+    </w:p>
+    <w:p/>
+    <w:p/>
+    <w:p/>
+    <w:p>
+      <w:pPr>
+        <w:pStyle w:val="Heading1"/>
+      </w:pPr>
+      <w:bookmarkStart w:id="16" w:name="_Toc192190254"/>
+      <w:r>
         <w:t>INDEX</w:t>
       </w:r>
-      <w:bookmarkEnd w:id="10"/>
+      <w:bookmarkEnd w:id="16"/>
     </w:p>
     <w:p>
       <w:r>
@@ -3540,8 +6728,7 @@
       </w:r>
     </w:p>
     <w:sectPr>
-      <w:headerReference w:type="default" r:id="rId14"/>
-      <w:footerReference w:type="default" r:id="rId15"/>
+      <w:type w:val="continuous"/>
       <w:pgSz w:w="12240" w:h="15840"/>
       <w:pgMar w:top="1440" w:right="1440" w:bottom="1440" w:left="1440" w:header="708" w:footer="708" w:gutter="0"/>
       <w:cols w:space="708"/>
@@ -3867,6 +7054,97 @@
     </w:lvl>
   </w:abstractNum>
   <w:abstractNum w:abstractNumId="2" w15:restartNumberingAfterBreak="0">
+    <w:nsid w:val="148C040E"/>
+    <w:multiLevelType w:val="hybridMultilevel"/>
+    <w:tmpl w:val="32D2F9C4"/>
+    <w:lvl w:ilvl="0" w:tplc="A19697AA">
+      <w:start w:val="1"/>
+      <w:numFmt w:val="decimal"/>
+      <w:lvlText w:val="%1."/>
+      <w:lvlJc w:val="left"/>
+      <w:pPr>
+        <w:ind w:left="720" w:hanging="360"/>
+      </w:pPr>
+      <w:rPr>
+        <w:rFonts w:hint="default"/>
+        <w:sz w:val="24"/>
+        <w:szCs w:val="24"/>
+      </w:rPr>
+    </w:lvl>
+    <w:lvl w:ilvl="1" w:tplc="10090019">
+      <w:start w:val="1"/>
+      <w:numFmt w:val="lowerLetter"/>
+      <w:lvlText w:val="%2."/>
+      <w:lvlJc w:val="left"/>
+      <w:pPr>
+        <w:ind w:left="1440" w:hanging="360"/>
+      </w:pPr>
+    </w:lvl>
+    <w:lvl w:ilvl="2" w:tplc="1009001B" w:tentative="1">
+      <w:start w:val="1"/>
+      <w:numFmt w:val="lowerRoman"/>
+      <w:lvlText w:val="%3."/>
+      <w:lvlJc w:val="right"/>
+      <w:pPr>
+        <w:ind w:left="2160" w:hanging="180"/>
+      </w:pPr>
+    </w:lvl>
+    <w:lvl w:ilvl="3" w:tplc="1009000F" w:tentative="1">
+      <w:start w:val="1"/>
+      <w:numFmt w:val="decimal"/>
+      <w:lvlText w:val="%4."/>
+      <w:lvlJc w:val="left"/>
+      <w:pPr>
+        <w:ind w:left="2880" w:hanging="360"/>
+      </w:pPr>
+    </w:lvl>
+    <w:lvl w:ilvl="4" w:tplc="10090019" w:tentative="1">
+      <w:start w:val="1"/>
+      <w:numFmt w:val="lowerLetter"/>
+      <w:lvlText w:val="%5."/>
+      <w:lvlJc w:val="left"/>
+      <w:pPr>
+        <w:ind w:left="3600" w:hanging="360"/>
+      </w:pPr>
+    </w:lvl>
+    <w:lvl w:ilvl="5" w:tplc="1009001B" w:tentative="1">
+      <w:start w:val="1"/>
+      <w:numFmt w:val="lowerRoman"/>
+      <w:lvlText w:val="%6."/>
+      <w:lvlJc w:val="right"/>
+      <w:pPr>
+        <w:ind w:left="4320" w:hanging="180"/>
+      </w:pPr>
+    </w:lvl>
+    <w:lvl w:ilvl="6" w:tplc="1009000F" w:tentative="1">
+      <w:start w:val="1"/>
+      <w:numFmt w:val="decimal"/>
+      <w:lvlText w:val="%7."/>
+      <w:lvlJc w:val="left"/>
+      <w:pPr>
+        <w:ind w:left="5040" w:hanging="360"/>
+      </w:pPr>
+    </w:lvl>
+    <w:lvl w:ilvl="7" w:tplc="10090019" w:tentative="1">
+      <w:start w:val="1"/>
+      <w:numFmt w:val="lowerLetter"/>
+      <w:lvlText w:val="%8."/>
+      <w:lvlJc w:val="left"/>
+      <w:pPr>
+        <w:ind w:left="5760" w:hanging="360"/>
+      </w:pPr>
+    </w:lvl>
+    <w:lvl w:ilvl="8" w:tplc="1009001B" w:tentative="1">
+      <w:start w:val="1"/>
+      <w:numFmt w:val="lowerRoman"/>
+      <w:lvlText w:val="%9."/>
+      <w:lvlJc w:val="right"/>
+      <w:pPr>
+        <w:ind w:left="6480" w:hanging="180"/>
+      </w:pPr>
+    </w:lvl>
+  </w:abstractNum>
+  <w:abstractNum w:abstractNumId="3" w15:restartNumberingAfterBreak="0">
     <w:nsid w:val="14EC47FD"/>
     <w:multiLevelType w:val="hybridMultilevel"/>
     <w:tmpl w:val="2E38701E"/>
@@ -3955,7 +7233,7 @@
       </w:pPr>
     </w:lvl>
   </w:abstractNum>
-  <w:abstractNum w:abstractNumId="3" w15:restartNumberingAfterBreak="0">
+  <w:abstractNum w:abstractNumId="4" w15:restartNumberingAfterBreak="0">
     <w:nsid w:val="17194905"/>
     <w:multiLevelType w:val="hybridMultilevel"/>
     <w:tmpl w:val="1DCA54A6"/>
@@ -4044,7 +7322,98 @@
       </w:pPr>
     </w:lvl>
   </w:abstractNum>
-  <w:abstractNum w:abstractNumId="4" w15:restartNumberingAfterBreak="0">
+  <w:abstractNum w:abstractNumId="5" w15:restartNumberingAfterBreak="0">
+    <w:nsid w:val="28FD28C1"/>
+    <w:multiLevelType w:val="hybridMultilevel"/>
+    <w:tmpl w:val="B9B49CA0"/>
+    <w:lvl w:ilvl="0" w:tplc="336C42A2">
+      <w:start w:val="1"/>
+      <w:numFmt w:val="decimal"/>
+      <w:lvlText w:val="%1."/>
+      <w:lvlJc w:val="left"/>
+      <w:pPr>
+        <w:ind w:left="720" w:hanging="360"/>
+      </w:pPr>
+      <w:rPr>
+        <w:rFonts w:hint="default"/>
+        <w:sz w:val="24"/>
+        <w:szCs w:val="24"/>
+      </w:rPr>
+    </w:lvl>
+    <w:lvl w:ilvl="1" w:tplc="10090019">
+      <w:start w:val="1"/>
+      <w:numFmt w:val="lowerLetter"/>
+      <w:lvlText w:val="%2."/>
+      <w:lvlJc w:val="left"/>
+      <w:pPr>
+        <w:ind w:left="1440" w:hanging="360"/>
+      </w:pPr>
+    </w:lvl>
+    <w:lvl w:ilvl="2" w:tplc="1009001B" w:tentative="1">
+      <w:start w:val="1"/>
+      <w:numFmt w:val="lowerRoman"/>
+      <w:lvlText w:val="%3."/>
+      <w:lvlJc w:val="right"/>
+      <w:pPr>
+        <w:ind w:left="2160" w:hanging="180"/>
+      </w:pPr>
+    </w:lvl>
+    <w:lvl w:ilvl="3" w:tplc="1009000F" w:tentative="1">
+      <w:start w:val="1"/>
+      <w:numFmt w:val="decimal"/>
+      <w:lvlText w:val="%4."/>
+      <w:lvlJc w:val="left"/>
+      <w:pPr>
+        <w:ind w:left="2880" w:hanging="360"/>
+      </w:pPr>
+    </w:lvl>
+    <w:lvl w:ilvl="4" w:tplc="10090019" w:tentative="1">
+      <w:start w:val="1"/>
+      <w:numFmt w:val="lowerLetter"/>
+      <w:lvlText w:val="%5."/>
+      <w:lvlJc w:val="left"/>
+      <w:pPr>
+        <w:ind w:left="3600" w:hanging="360"/>
+      </w:pPr>
+    </w:lvl>
+    <w:lvl w:ilvl="5" w:tplc="1009001B" w:tentative="1">
+      <w:start w:val="1"/>
+      <w:numFmt w:val="lowerRoman"/>
+      <w:lvlText w:val="%6."/>
+      <w:lvlJc w:val="right"/>
+      <w:pPr>
+        <w:ind w:left="4320" w:hanging="180"/>
+      </w:pPr>
+    </w:lvl>
+    <w:lvl w:ilvl="6" w:tplc="1009000F" w:tentative="1">
+      <w:start w:val="1"/>
+      <w:numFmt w:val="decimal"/>
+      <w:lvlText w:val="%7."/>
+      <w:lvlJc w:val="left"/>
+      <w:pPr>
+        <w:ind w:left="5040" w:hanging="360"/>
+      </w:pPr>
+    </w:lvl>
+    <w:lvl w:ilvl="7" w:tplc="10090019" w:tentative="1">
+      <w:start w:val="1"/>
+      <w:numFmt w:val="lowerLetter"/>
+      <w:lvlText w:val="%8."/>
+      <w:lvlJc w:val="left"/>
+      <w:pPr>
+        <w:ind w:left="5760" w:hanging="360"/>
+      </w:pPr>
+    </w:lvl>
+    <w:lvl w:ilvl="8" w:tplc="1009001B" w:tentative="1">
+      <w:start w:val="1"/>
+      <w:numFmt w:val="lowerRoman"/>
+      <w:lvlText w:val="%9."/>
+      <w:lvlJc w:val="right"/>
+      <w:pPr>
+        <w:ind w:left="6480" w:hanging="180"/>
+      </w:pPr>
+    </w:lvl>
+  </w:abstractNum>
+  <w:abstractNum w:abstractNumId="6" w15:restartNumberingAfterBreak="0">
     <w:nsid w:val="3EFF7DA1"/>
     <w:multiLevelType w:val="hybridMultilevel"/>
     <w:tmpl w:val="58CE62FE"/>
@@ -4133,7 +7502,7 @@
       </w:pPr>
     </w:lvl>
   </w:abstractNum>
-  <w:abstractNum w:abstractNumId="5" w15:restartNumberingAfterBreak="0">
+  <w:abstractNum w:abstractNumId="7" w15:restartNumberingAfterBreak="0">
     <w:nsid w:val="3F321865"/>
     <w:multiLevelType w:val="hybridMultilevel"/>
     <w:tmpl w:val="64EE7826"/>
@@ -4245,11 +7614,11 @@
       </w:rPr>
     </w:lvl>
   </w:abstractNum>
-  <w:abstractNum w:abstractNumId="6" w15:restartNumberingAfterBreak="0">
+  <w:abstractNum w:abstractNumId="8" w15:restartNumberingAfterBreak="0">
     <w:nsid w:val="48551669"/>
     <w:multiLevelType w:val="hybridMultilevel"/>
-    <w:tmpl w:val="F7423A3A"/>
-    <w:lvl w:ilvl="0" w:tplc="1009000F">
+    <w:tmpl w:val="3516DB94"/>
+    <w:lvl w:ilvl="0" w:tplc="6812D3B0">
       <w:start w:val="1"/>
       <w:numFmt w:val="decimal"/>
       <w:lvlText w:val="%1."/>
@@ -4258,7 +7627,8 @@
         <w:ind w:left="720" w:hanging="360"/>
       </w:pPr>
       <w:rPr>
-        <w:rFonts w:hint="default"/>
+        <w:sz w:val="24"/>
+        <w:szCs w:val="24"/>
       </w:rPr>
     </w:lvl>
     <w:lvl w:ilvl="1" w:tplc="10090019">
@@ -4337,7 +7707,288 @@
       </w:pPr>
     </w:lvl>
   </w:abstractNum>
-  <w:abstractNum w:abstractNumId="7" w15:restartNumberingAfterBreak="0">
+  <w:abstractNum w:abstractNumId="9" w15:restartNumberingAfterBreak="0">
+    <w:nsid w:val="49697C35"/>
+    <w:multiLevelType w:val="hybridMultilevel"/>
+    <w:tmpl w:val="9F9A602E"/>
+    <w:lvl w:ilvl="0" w:tplc="53FECE16">
+      <w:start w:val="1"/>
+      <w:numFmt w:val="decimal"/>
+      <w:lvlText w:val="%1."/>
+      <w:lvlJc w:val="left"/>
+      <w:pPr>
+        <w:ind w:left="720" w:hanging="360"/>
+      </w:pPr>
+      <w:rPr>
+        <w:rFonts w:hint="default"/>
+        <w:sz w:val="24"/>
+        <w:szCs w:val="24"/>
+      </w:rPr>
+    </w:lvl>
+    <w:lvl w:ilvl="1" w:tplc="53FEA06E">
+      <w:start w:val="1"/>
+      <w:numFmt w:val="lowerLetter"/>
+      <w:lvlText w:val="%2."/>
+      <w:lvlJc w:val="left"/>
+      <w:pPr>
+        <w:ind w:left="1440" w:hanging="360"/>
+      </w:pPr>
+      <w:rPr>
+        <w:sz w:val="24"/>
+        <w:szCs w:val="24"/>
+      </w:rPr>
+    </w:lvl>
+    <w:lvl w:ilvl="2" w:tplc="1009001B" w:tentative="1">
+      <w:start w:val="1"/>
+      <w:numFmt w:val="lowerRoman"/>
+      <w:lvlText w:val="%3."/>
+      <w:lvlJc w:val="right"/>
+      <w:pPr>
+        <w:ind w:left="2160" w:hanging="180"/>
+      </w:pPr>
+    </w:lvl>
+    <w:lvl w:ilvl="3" w:tplc="1009000F" w:tentative="1">
+      <w:start w:val="1"/>
+      <w:numFmt w:val="decimal"/>
+      <w:lvlText w:val="%4."/>
+      <w:lvlJc w:val="left"/>
+      <w:pPr>
+        <w:ind w:left="2880" w:hanging="360"/>
+      </w:pPr>
+    </w:lvl>
+    <w:lvl w:ilvl="4" w:tplc="10090019" w:tentative="1">
+      <w:start w:val="1"/>
+      <w:numFmt w:val="lowerLetter"/>
+      <w:lvlText w:val="%5."/>
+      <w:lvlJc w:val="left"/>
+      <w:pPr>
+        <w:ind w:left="3600" w:hanging="360"/>
+      </w:pPr>
+    </w:lvl>
+    <w:lvl w:ilvl="5" w:tplc="1009001B" w:tentative="1">
+      <w:start w:val="1"/>
+      <w:numFmt w:val="lowerRoman"/>
+      <w:lvlText w:val="%6."/>
+      <w:lvlJc w:val="right"/>
+      <w:pPr>
+        <w:ind w:left="4320" w:hanging="180"/>
+      </w:pPr>
+    </w:lvl>
+    <w:lvl w:ilvl="6" w:tplc="1009000F" w:tentative="1">
+      <w:start w:val="1"/>
+      <w:numFmt w:val="decimal"/>
+      <w:lvlText w:val="%7."/>
+      <w:lvlJc w:val="left"/>
+      <w:pPr>
+        <w:ind w:left="5040" w:hanging="360"/>
+      </w:pPr>
+    </w:lvl>
+    <w:lvl w:ilvl="7" w:tplc="10090019" w:tentative="1">
+      <w:start w:val="1"/>
+      <w:numFmt w:val="lowerLetter"/>
+      <w:lvlText w:val="%8."/>
+      <w:lvlJc w:val="left"/>
+      <w:pPr>
+        <w:ind w:left="5760" w:hanging="360"/>
+      </w:pPr>
+    </w:lvl>
+    <w:lvl w:ilvl="8" w:tplc="1009001B" w:tentative="1">
+      <w:start w:val="1"/>
+      <w:numFmt w:val="lowerRoman"/>
+      <w:lvlText w:val="%9."/>
+      <w:lvlJc w:val="right"/>
+      <w:pPr>
+        <w:ind w:left="6480" w:hanging="180"/>
+      </w:pPr>
+    </w:lvl>
+  </w:abstractNum>
+  <w:abstractNum w:abstractNumId="10" w15:restartNumberingAfterBreak="0">
+    <w:nsid w:val="4C410EA6"/>
+    <w:multiLevelType w:val="hybridMultilevel"/>
+    <w:tmpl w:val="9F9A602E"/>
+    <w:lvl w:ilvl="0" w:tplc="FFFFFFFF">
+      <w:start w:val="1"/>
+      <w:numFmt w:val="decimal"/>
+      <w:lvlText w:val="%1."/>
+      <w:lvlJc w:val="left"/>
+      <w:pPr>
+        <w:ind w:left="720" w:hanging="360"/>
+      </w:pPr>
+      <w:rPr>
+        <w:rFonts w:hint="default"/>
+        <w:sz w:val="24"/>
+        <w:szCs w:val="24"/>
+      </w:rPr>
+    </w:lvl>
+    <w:lvl w:ilvl="1" w:tplc="FFFFFFFF">
+      <w:start w:val="1"/>
+      <w:numFmt w:val="lowerLetter"/>
+      <w:lvlText w:val="%2."/>
+      <w:lvlJc w:val="left"/>
+      <w:pPr>
+        <w:ind w:left="1440" w:hanging="360"/>
+      </w:pPr>
+      <w:rPr>
+        <w:sz w:val="24"/>
+        <w:szCs w:val="24"/>
+      </w:rPr>
+    </w:lvl>
+    <w:lvl w:ilvl="2" w:tplc="FFFFFFFF" w:tentative="1">
+      <w:start w:val="1"/>
+      <w:numFmt w:val="lowerRoman"/>
+      <w:lvlText w:val="%3."/>
+      <w:lvlJc w:val="right"/>
+      <w:pPr>
+        <w:ind w:left="2160" w:hanging="180"/>
+      </w:pPr>
+    </w:lvl>
+    <w:lvl w:ilvl="3" w:tplc="FFFFFFFF" w:tentative="1">
+      <w:start w:val="1"/>
+      <w:numFmt w:val="decimal"/>
+      <w:lvlText w:val="%4."/>
+      <w:lvlJc w:val="left"/>
+      <w:pPr>
+        <w:ind w:left="2880" w:hanging="360"/>
+      </w:pPr>
+    </w:lvl>
+    <w:lvl w:ilvl="4" w:tplc="FFFFFFFF" w:tentative="1">
+      <w:start w:val="1"/>
+      <w:numFmt w:val="lowerLetter"/>
+      <w:lvlText w:val="%5."/>
+      <w:lvlJc w:val="left"/>
+      <w:pPr>
+        <w:ind w:left="3600" w:hanging="360"/>
+      </w:pPr>
+    </w:lvl>
+    <w:lvl w:ilvl="5" w:tplc="FFFFFFFF" w:tentative="1">
+      <w:start w:val="1"/>
+      <w:numFmt w:val="lowerRoman"/>
+      <w:lvlText w:val="%6."/>
+      <w:lvlJc w:val="right"/>
+      <w:pPr>
+        <w:ind w:left="4320" w:hanging="180"/>
+      </w:pPr>
+    </w:lvl>
+    <w:lvl w:ilvl="6" w:tplc="FFFFFFFF" w:tentative="1">
+      <w:start w:val="1"/>
+      <w:numFmt w:val="decimal"/>
+      <w:lvlText w:val="%7."/>
+      <w:lvlJc w:val="left"/>
+      <w:pPr>
+        <w:ind w:left="5040" w:hanging="360"/>
+      </w:pPr>
+    </w:lvl>
+    <w:lvl w:ilvl="7" w:tplc="FFFFFFFF" w:tentative="1">
+      <w:start w:val="1"/>
+      <w:numFmt w:val="lowerLetter"/>
+      <w:lvlText w:val="%8."/>
+      <w:lvlJc w:val="left"/>
+      <w:pPr>
+        <w:ind w:left="5760" w:hanging="360"/>
+      </w:pPr>
+    </w:lvl>
+    <w:lvl w:ilvl="8" w:tplc="FFFFFFFF" w:tentative="1">
+      <w:start w:val="1"/>
+      <w:numFmt w:val="lowerRoman"/>
+      <w:lvlText w:val="%9."/>
+      <w:lvlJc w:val="right"/>
+      <w:pPr>
+        <w:ind w:left="6480" w:hanging="180"/>
+      </w:pPr>
+    </w:lvl>
+  </w:abstractNum>
+  <w:abstractNum w:abstractNumId="11" w15:restartNumberingAfterBreak="0">
+    <w:nsid w:val="5FF913A2"/>
+    <w:multiLevelType w:val="hybridMultilevel"/>
+    <w:tmpl w:val="209AFDE8"/>
+    <w:lvl w:ilvl="0" w:tplc="5100F304">
+      <w:start w:val="1"/>
+      <w:numFmt w:val="decimal"/>
+      <w:lvlText w:val="%1."/>
+      <w:lvlJc w:val="left"/>
+      <w:pPr>
+        <w:ind w:left="720" w:hanging="360"/>
+      </w:pPr>
+      <w:rPr>
+        <w:rFonts w:hint="default"/>
+        <w:sz w:val="24"/>
+        <w:szCs w:val="24"/>
+      </w:rPr>
+    </w:lvl>
+    <w:lvl w:ilvl="1" w:tplc="10090019">
+      <w:start w:val="1"/>
+      <w:numFmt w:val="lowerLetter"/>
+      <w:lvlText w:val="%2."/>
+      <w:lvlJc w:val="left"/>
+      <w:pPr>
+        <w:ind w:left="1440" w:hanging="360"/>
+      </w:pPr>
+    </w:lvl>
+    <w:lvl w:ilvl="2" w:tplc="1009001B" w:tentative="1">
+      <w:start w:val="1"/>
+      <w:numFmt w:val="lowerRoman"/>
+      <w:lvlText w:val="%3."/>
+      <w:lvlJc w:val="right"/>
+      <w:pPr>
+        <w:ind w:left="2160" w:hanging="180"/>
+      </w:pPr>
+    </w:lvl>
+    <w:lvl w:ilvl="3" w:tplc="1009000F" w:tentative="1">
+      <w:start w:val="1"/>
+      <w:numFmt w:val="decimal"/>
+      <w:lvlText w:val="%4."/>
+      <w:lvlJc w:val="left"/>
+      <w:pPr>
+        <w:ind w:left="2880" w:hanging="360"/>
+      </w:pPr>
+    </w:lvl>
+    <w:lvl w:ilvl="4" w:tplc="10090019" w:tentative="1">
+      <w:start w:val="1"/>
+      <w:numFmt w:val="lowerLetter"/>
+      <w:lvlText w:val="%5."/>
+      <w:lvlJc w:val="left"/>
+      <w:pPr>
+        <w:ind w:left="3600" w:hanging="360"/>
+      </w:pPr>
+    </w:lvl>
+    <w:lvl w:ilvl="5" w:tplc="1009001B" w:tentative="1">
+      <w:start w:val="1"/>
+      <w:numFmt w:val="lowerRoman"/>
+      <w:lvlText w:val="%6."/>
+      <w:lvlJc w:val="right"/>
+      <w:pPr>
+        <w:ind w:left="4320" w:hanging="180"/>
+      </w:pPr>
+    </w:lvl>
+    <w:lvl w:ilvl="6" w:tplc="1009000F" w:tentative="1">
+      <w:start w:val="1"/>
+      <w:numFmt w:val="decimal"/>
+      <w:lvlText w:val="%7."/>
+      <w:lvlJc w:val="left"/>
+      <w:pPr>
+        <w:ind w:left="5040" w:hanging="360"/>
+      </w:pPr>
+    </w:lvl>
+    <w:lvl w:ilvl="7" w:tplc="10090019" w:tentative="1">
+      <w:start w:val="1"/>
+      <w:numFmt w:val="lowerLetter"/>
+      <w:lvlText w:val="%8."/>
+      <w:lvlJc w:val="left"/>
+      <w:pPr>
+        <w:ind w:left="5760" w:hanging="360"/>
+      </w:pPr>
+    </w:lvl>
+    <w:lvl w:ilvl="8" w:tplc="1009001B" w:tentative="1">
+      <w:start w:val="1"/>
+      <w:numFmt w:val="lowerRoman"/>
+      <w:lvlText w:val="%9."/>
+      <w:lvlJc w:val="right"/>
+      <w:pPr>
+        <w:ind w:left="6480" w:hanging="180"/>
+      </w:pPr>
+    </w:lvl>
+  </w:abstractNum>
+  <w:abstractNum w:abstractNumId="12" w15:restartNumberingAfterBreak="0">
     <w:nsid w:val="73AD0C9B"/>
     <w:multiLevelType w:val="hybridMultilevel"/>
     <w:tmpl w:val="662896B2"/>
@@ -4427,28 +8078,43 @@
     </w:lvl>
   </w:abstractNum>
   <w:num w:numId="1" w16cid:durableId="556160832">
-    <w:abstractNumId w:val="5"/>
+    <w:abstractNumId w:val="7"/>
   </w:num>
   <w:num w:numId="2" w16cid:durableId="1445922152">
-    <w:abstractNumId w:val="3"/>
+    <w:abstractNumId w:val="4"/>
   </w:num>
   <w:num w:numId="3" w16cid:durableId="1973054759">
-    <w:abstractNumId w:val="4"/>
+    <w:abstractNumId w:val="6"/>
   </w:num>
   <w:num w:numId="4" w16cid:durableId="1721979684">
     <w:abstractNumId w:val="1"/>
   </w:num>
   <w:num w:numId="5" w16cid:durableId="484320155">
-    <w:abstractNumId w:val="2"/>
+    <w:abstractNumId w:val="3"/>
   </w:num>
   <w:num w:numId="6" w16cid:durableId="1284507689">
-    <w:abstractNumId w:val="7"/>
+    <w:abstractNumId w:val="12"/>
   </w:num>
   <w:num w:numId="7" w16cid:durableId="1725711538">
-    <w:abstractNumId w:val="6"/>
+    <w:abstractNumId w:val="8"/>
   </w:num>
   <w:num w:numId="8" w16cid:durableId="1443770091">
     <w:abstractNumId w:val="0"/>
+  </w:num>
+  <w:num w:numId="9" w16cid:durableId="1959526449">
+    <w:abstractNumId w:val="2"/>
+  </w:num>
+  <w:num w:numId="10" w16cid:durableId="700398454">
+    <w:abstractNumId w:val="9"/>
+  </w:num>
+  <w:num w:numId="11" w16cid:durableId="875892958">
+    <w:abstractNumId w:val="10"/>
+  </w:num>
+  <w:num w:numId="12" w16cid:durableId="905141047">
+    <w:abstractNumId w:val="5"/>
+  </w:num>
+  <w:num w:numId="13" w16cid:durableId="949699107">
+    <w:abstractNumId w:val="11"/>
   </w:num>
 </w:numbering>
 </file>
@@ -5062,7 +8728,6 @@
   <w:style w:type="character" w:default="1" w:styleId="DefaultParagraphFont">
     <w:name w:val="Default Paragraph Font"/>
     <w:uiPriority w:val="1"/>
-    <w:semiHidden/>
     <w:unhideWhenUsed/>
   </w:style>
   <w:style w:type="table" w:default="1" w:styleId="TableNormal">
@@ -5789,6 +9454,7 @@
     <w:rsidRoot w:val="007069EA"/>
     <w:rsid w:val="00021D17"/>
     <w:rsid w:val="00097D9D"/>
+    <w:rsid w:val="00114EA7"/>
     <w:rsid w:val="00656C20"/>
     <w:rsid w:val="007069EA"/>
     <w:rsid w:val="00960C4B"/>
@@ -5797,7 +9463,6 @@
     <w:rsid w:val="00BA0986"/>
     <w:rsid w:val="00F10174"/>
     <w:rsid w:val="00F70701"/>
-    <w:rsid w:val="00FB10F6"/>
   </w:rsids>
   <m:mathPr>
     <m:mathFont m:val="Cambria Math"/>

</xml_diff>

<commit_message>
Sort tables and create order added
</commit_message>
<xml_diff>
--- a/PharmTechUserManual.docx
+++ b/PharmTechUserManual.docx
@@ -91,7 +91,7 @@
           </mc:Choice>
           <mc:Fallback>
             <w:pict>
-              <v:shapetype w14:anchorId="7602EE3B" id="_x0000_t6" coordsize="21600,21600" o:spt="6" path="m,l,21600r21600,xe">
+              <v:shapetype w14:anchorId="33067595" id="_x0000_t6" coordsize="21600,21600" o:spt="6" path="m,l,21600r21600,xe">
                 <v:stroke joinstyle="miter"/>
                 <v:path gradientshapeok="t" o:connecttype="custom" o:connectlocs="0,0;0,10800;0,21600;10800,21600;21600,21600;10800,10800" textboxrect="1800,12600,12600,19800"/>
               </v:shapetype>
@@ -295,7 +295,7 @@
           </mc:Choice>
           <mc:Fallback>
             <w:pict>
-              <v:shape w14:anchorId="568B2BFA" id="Right Triangle 4" o:spid="_x0000_s1026" type="#_x0000_t6" style="position:absolute;margin-left:166.55pt;margin-top:7.15pt;width:431.1pt;height:457.15pt;rotation:-90;z-index:251659264;visibility:visible;mso-wrap-style:square;mso-width-percent:0;mso-height-percent:0;mso-wrap-distance-left:9pt;mso-wrap-distance-top:0;mso-wrap-distance-right:9pt;mso-wrap-distance-bottom:0;mso-position-horizontal:absolute;mso-position-horizontal-relative:page;mso-position-vertical:absolute;mso-position-vertical-relative:text;mso-width-percent:0;mso-height-percent:0;mso-width-relative:margin;mso-height-relative:margin;v-text-anchor:middle" o:gfxdata="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" fillcolor="#007497" strokecolor="black [3213]" strokeweight="1pt">
+              <v:shape w14:anchorId="0CDD1CB6" id="Right Triangle 4" o:spid="_x0000_s1026" type="#_x0000_t6" style="position:absolute;margin-left:166.55pt;margin-top:7.15pt;width:431.1pt;height:457.15pt;rotation:-90;z-index:251659264;visibility:visible;mso-wrap-style:square;mso-width-percent:0;mso-height-percent:0;mso-wrap-distance-left:9pt;mso-wrap-distance-top:0;mso-wrap-distance-right:9pt;mso-wrap-distance-bottom:0;mso-position-horizontal:absolute;mso-position-horizontal-relative:page;mso-position-vertical:absolute;mso-position-vertical-relative:text;mso-width-percent:0;mso-height-percent:0;mso-width-relative:margin;mso-height-relative:margin;v-text-anchor:middle" o:gfxdata="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" fillcolor="#007497" strokecolor="black [3213]" strokeweight="1pt">
                 <w10:wrap anchorx="page"/>
               </v:shape>
             </w:pict>
@@ -387,7 +387,7 @@
           <w:sz w:val="32"/>
           <w:szCs w:val="32"/>
         </w:rPr>
-        <w:t>March 6, 2025</w:t>
+        <w:t>March 7, 2025</w:t>
       </w:r>
       <w:r>
         <w:rPr>
@@ -458,7 +458,7 @@
           <w:r>
             <w:fldChar w:fldCharType="separate"/>
           </w:r>
-          <w:hyperlink w:anchor="_Toc192190241" w:history="1">
+          <w:hyperlink w:anchor="_Toc192233298" w:history="1">
             <w:r>
               <w:rPr>
                 <w:rStyle w:val="Hyperlink"/>
@@ -485,7 +485,7 @@
                 <w:noProof/>
                 <w:webHidden/>
               </w:rPr>
-              <w:instrText xml:space="preserve"> PAGEREF _Toc192190241 \h </w:instrText>
+              <w:instrText xml:space="preserve"> PAGEREF _Toc192233298 \h </w:instrText>
             </w:r>
             <w:r>
               <w:rPr>
@@ -532,7 +532,7 @@
               <w14:ligatures w14:val="standardContextual"/>
             </w:rPr>
           </w:pPr>
-          <w:hyperlink w:anchor="_Toc192190242" w:history="1">
+          <w:hyperlink w:anchor="_Toc192233299" w:history="1">
             <w:r>
               <w:rPr>
                 <w:rStyle w:val="Hyperlink"/>
@@ -559,7 +559,7 @@
                 <w:noProof/>
                 <w:webHidden/>
               </w:rPr>
-              <w:instrText xml:space="preserve"> PAGEREF _Toc192190242 \h </w:instrText>
+              <w:instrText xml:space="preserve"> PAGEREF _Toc192233299 \h </w:instrText>
             </w:r>
             <w:r>
               <w:rPr>
@@ -606,7 +606,7 @@
               <w14:ligatures w14:val="standardContextual"/>
             </w:rPr>
           </w:pPr>
-          <w:hyperlink w:anchor="_Toc192190243" w:history="1">
+          <w:hyperlink w:anchor="_Toc192233300" w:history="1">
             <w:r>
               <w:rPr>
                 <w:rStyle w:val="Hyperlink"/>
@@ -633,7 +633,7 @@
                 <w:noProof/>
                 <w:webHidden/>
               </w:rPr>
-              <w:instrText xml:space="preserve"> PAGEREF _Toc192190243 \h </w:instrText>
+              <w:instrText xml:space="preserve"> PAGEREF _Toc192233300 \h </w:instrText>
             </w:r>
             <w:r>
               <w:rPr>
@@ -680,7 +680,7 @@
               <w14:ligatures w14:val="standardContextual"/>
             </w:rPr>
           </w:pPr>
-          <w:hyperlink w:anchor="_Toc192190244" w:history="1">
+          <w:hyperlink w:anchor="_Toc192233301" w:history="1">
             <w:r>
               <w:rPr>
                 <w:rStyle w:val="Hyperlink"/>
@@ -707,7 +707,7 @@
                 <w:noProof/>
                 <w:webHidden/>
               </w:rPr>
-              <w:instrText xml:space="preserve"> PAGEREF _Toc192190244 \h </w:instrText>
+              <w:instrText xml:space="preserve"> PAGEREF _Toc192233301 \h </w:instrText>
             </w:r>
             <w:r>
               <w:rPr>
@@ -754,7 +754,7 @@
               <w14:ligatures w14:val="standardContextual"/>
             </w:rPr>
           </w:pPr>
-          <w:hyperlink w:anchor="_Toc192190245" w:history="1">
+          <w:hyperlink w:anchor="_Toc192233302" w:history="1">
             <w:r>
               <w:rPr>
                 <w:rStyle w:val="Hyperlink"/>
@@ -781,7 +781,7 @@
                 <w:noProof/>
                 <w:webHidden/>
               </w:rPr>
-              <w:instrText xml:space="preserve"> PAGEREF _Toc192190245 \h </w:instrText>
+              <w:instrText xml:space="preserve"> PAGEREF _Toc192233302 \h </w:instrText>
             </w:r>
             <w:r>
               <w:rPr>
@@ -828,7 +828,7 @@
               <w14:ligatures w14:val="standardContextual"/>
             </w:rPr>
           </w:pPr>
-          <w:hyperlink w:anchor="_Toc192190246" w:history="1">
+          <w:hyperlink w:anchor="_Toc192233303" w:history="1">
             <w:r>
               <w:rPr>
                 <w:rStyle w:val="Hyperlink"/>
@@ -855,7 +855,7 @@
                 <w:noProof/>
                 <w:webHidden/>
               </w:rPr>
-              <w:instrText xml:space="preserve"> PAGEREF _Toc192190246 \h </w:instrText>
+              <w:instrText xml:space="preserve"> PAGEREF _Toc192233303 \h </w:instrText>
             </w:r>
             <w:r>
               <w:rPr>
@@ -902,7 +902,7 @@
               <w14:ligatures w14:val="standardContextual"/>
             </w:rPr>
           </w:pPr>
-          <w:hyperlink w:anchor="_Toc192190247" w:history="1">
+          <w:hyperlink w:anchor="_Toc192233304" w:history="1">
             <w:r>
               <w:rPr>
                 <w:rStyle w:val="Hyperlink"/>
@@ -929,7 +929,7 @@
                 <w:noProof/>
                 <w:webHidden/>
               </w:rPr>
-              <w:instrText xml:space="preserve"> PAGEREF _Toc192190247 \h </w:instrText>
+              <w:instrText xml:space="preserve"> PAGEREF _Toc192233304 \h </w:instrText>
             </w:r>
             <w:r>
               <w:rPr>
@@ -976,7 +976,7 @@
               <w14:ligatures w14:val="standardContextual"/>
             </w:rPr>
           </w:pPr>
-          <w:hyperlink w:anchor="_Toc192190248" w:history="1">
+          <w:hyperlink w:anchor="_Toc192233305" w:history="1">
             <w:r>
               <w:rPr>
                 <w:rStyle w:val="Hyperlink"/>
@@ -1003,7 +1003,7 @@
                 <w:noProof/>
                 <w:webHidden/>
               </w:rPr>
-              <w:instrText xml:space="preserve"> PAGEREF _Toc192190248 \h </w:instrText>
+              <w:instrText xml:space="preserve"> PAGEREF _Toc192233305 \h </w:instrText>
             </w:r>
             <w:r>
               <w:rPr>
@@ -1050,7 +1050,7 @@
               <w14:ligatures w14:val="standardContextual"/>
             </w:rPr>
           </w:pPr>
-          <w:hyperlink w:anchor="_Toc192190249" w:history="1">
+          <w:hyperlink w:anchor="_Toc192233306" w:history="1">
             <w:r>
               <w:rPr>
                 <w:rStyle w:val="Hyperlink"/>
@@ -1077,7 +1077,7 @@
                 <w:noProof/>
                 <w:webHidden/>
               </w:rPr>
-              <w:instrText xml:space="preserve"> PAGEREF _Toc192190249 \h </w:instrText>
+              <w:instrText xml:space="preserve"> PAGEREF _Toc192233306 \h </w:instrText>
             </w:r>
             <w:r>
               <w:rPr>
@@ -1124,7 +1124,7 @@
               <w14:ligatures w14:val="standardContextual"/>
             </w:rPr>
           </w:pPr>
-          <w:hyperlink w:anchor="_Toc192190250" w:history="1">
+          <w:hyperlink w:anchor="_Toc192233307" w:history="1">
             <w:r>
               <w:rPr>
                 <w:rStyle w:val="Hyperlink"/>
@@ -1151,7 +1151,7 @@
                 <w:noProof/>
                 <w:webHidden/>
               </w:rPr>
-              <w:instrText xml:space="preserve"> PAGEREF _Toc192190250 \h </w:instrText>
+              <w:instrText xml:space="preserve"> PAGEREF _Toc192233307 \h </w:instrText>
             </w:r>
             <w:r>
               <w:rPr>
@@ -1198,7 +1198,7 @@
               <w14:ligatures w14:val="standardContextual"/>
             </w:rPr>
           </w:pPr>
-          <w:hyperlink w:anchor="_Toc192190251" w:history="1">
+          <w:hyperlink w:anchor="_Toc192233308" w:history="1">
             <w:r>
               <w:rPr>
                 <w:rStyle w:val="Hyperlink"/>
@@ -1225,7 +1225,7 @@
                 <w:noProof/>
                 <w:webHidden/>
               </w:rPr>
-              <w:instrText xml:space="preserve"> PAGEREF _Toc192190251 \h </w:instrText>
+              <w:instrText xml:space="preserve"> PAGEREF _Toc192233308 \h </w:instrText>
             </w:r>
             <w:r>
               <w:rPr>
@@ -1272,7 +1272,7 @@
               <w14:ligatures w14:val="standardContextual"/>
             </w:rPr>
           </w:pPr>
-          <w:hyperlink w:anchor="_Toc192190252" w:history="1">
+          <w:hyperlink w:anchor="_Toc192233309" w:history="1">
             <w:r>
               <w:rPr>
                 <w:rStyle w:val="Hyperlink"/>
@@ -1299,7 +1299,7 @@
                 <w:noProof/>
                 <w:webHidden/>
               </w:rPr>
-              <w:instrText xml:space="preserve"> PAGEREF _Toc192190252 \h </w:instrText>
+              <w:instrText xml:space="preserve"> PAGEREF _Toc192233309 \h </w:instrText>
             </w:r>
             <w:r>
               <w:rPr>
@@ -1346,7 +1346,7 @@
               <w14:ligatures w14:val="standardContextual"/>
             </w:rPr>
           </w:pPr>
-          <w:hyperlink w:anchor="_Toc192190253" w:history="1">
+          <w:hyperlink w:anchor="_Toc192233310" w:history="1">
             <w:r>
               <w:rPr>
                 <w:rStyle w:val="Hyperlink"/>
@@ -1373,7 +1373,7 @@
                 <w:noProof/>
                 <w:webHidden/>
               </w:rPr>
-              <w:instrText xml:space="preserve"> PAGEREF _Toc192190253 \h </w:instrText>
+              <w:instrText xml:space="preserve"> PAGEREF _Toc192233310 \h </w:instrText>
             </w:r>
             <w:r>
               <w:rPr>
@@ -1420,12 +1420,234 @@
               <w14:ligatures w14:val="standardContextual"/>
             </w:rPr>
           </w:pPr>
-          <w:hyperlink w:anchor="_Toc192190254" w:history="1">
+          <w:hyperlink w:anchor="_Toc192233311" w:history="1">
             <w:r>
               <w:rPr>
                 <w:rStyle w:val="Hyperlink"/>
                 <w:noProof/>
               </w:rPr>
+              <w:t>HOW TO SORT TABLES</w:t>
+            </w:r>
+            <w:r>
+              <w:rPr>
+                <w:noProof/>
+                <w:webHidden/>
+              </w:rPr>
+              <w:tab/>
+            </w:r>
+            <w:r>
+              <w:rPr>
+                <w:noProof/>
+                <w:webHidden/>
+              </w:rPr>
+              <w:fldChar w:fldCharType="begin"/>
+            </w:r>
+            <w:r>
+              <w:rPr>
+                <w:noProof/>
+                <w:webHidden/>
+              </w:rPr>
+              <w:instrText xml:space="preserve"> PAGEREF _Toc192233311 \h </w:instrText>
+            </w:r>
+            <w:r>
+              <w:rPr>
+                <w:noProof/>
+                <w:webHidden/>
+              </w:rPr>
+            </w:r>
+            <w:r>
+              <w:rPr>
+                <w:noProof/>
+                <w:webHidden/>
+              </w:rPr>
+              <w:fldChar w:fldCharType="separate"/>
+            </w:r>
+            <w:r>
+              <w:rPr>
+                <w:noProof/>
+                <w:webHidden/>
+              </w:rPr>
+              <w:t>10</w:t>
+            </w:r>
+            <w:r>
+              <w:rPr>
+                <w:noProof/>
+                <w:webHidden/>
+              </w:rPr>
+              <w:fldChar w:fldCharType="end"/>
+            </w:r>
+          </w:hyperlink>
+        </w:p>
+        <w:p>
+          <w:pPr>
+            <w:pStyle w:val="TOC1"/>
+            <w:tabs>
+              <w:tab w:val="right" w:leader="dot" w:pos="9350"/>
+            </w:tabs>
+            <w:rPr>
+              <w:rFonts w:cstheme="minorBidi"/>
+              <w:noProof/>
+              <w:kern w:val="2"/>
+              <w:sz w:val="24"/>
+              <w:szCs w:val="24"/>
+              <w:lang w:val="en-CA" w:eastAsia="en-CA"/>
+              <w14:ligatures w14:val="standardContextual"/>
+            </w:rPr>
+          </w:pPr>
+          <w:hyperlink w:anchor="_Toc192233312" w:history="1">
+            <w:r>
+              <w:rPr>
+                <w:rStyle w:val="Hyperlink"/>
+                <w:noProof/>
+              </w:rPr>
+              <w:t>HOW TO CREATE AN ORDER</w:t>
+            </w:r>
+            <w:r>
+              <w:rPr>
+                <w:noProof/>
+                <w:webHidden/>
+              </w:rPr>
+              <w:tab/>
+            </w:r>
+            <w:r>
+              <w:rPr>
+                <w:noProof/>
+                <w:webHidden/>
+              </w:rPr>
+              <w:fldChar w:fldCharType="begin"/>
+            </w:r>
+            <w:r>
+              <w:rPr>
+                <w:noProof/>
+                <w:webHidden/>
+              </w:rPr>
+              <w:instrText xml:space="preserve"> PAGEREF _Toc192233312 \h </w:instrText>
+            </w:r>
+            <w:r>
+              <w:rPr>
+                <w:noProof/>
+                <w:webHidden/>
+              </w:rPr>
+            </w:r>
+            <w:r>
+              <w:rPr>
+                <w:noProof/>
+                <w:webHidden/>
+              </w:rPr>
+              <w:fldChar w:fldCharType="separate"/>
+            </w:r>
+            <w:r>
+              <w:rPr>
+                <w:noProof/>
+                <w:webHidden/>
+              </w:rPr>
+              <w:t>10</w:t>
+            </w:r>
+            <w:r>
+              <w:rPr>
+                <w:noProof/>
+                <w:webHidden/>
+              </w:rPr>
+              <w:fldChar w:fldCharType="end"/>
+            </w:r>
+          </w:hyperlink>
+        </w:p>
+        <w:p>
+          <w:pPr>
+            <w:pStyle w:val="TOC1"/>
+            <w:tabs>
+              <w:tab w:val="right" w:leader="dot" w:pos="9350"/>
+            </w:tabs>
+            <w:rPr>
+              <w:rFonts w:cstheme="minorBidi"/>
+              <w:noProof/>
+              <w:kern w:val="2"/>
+              <w:sz w:val="24"/>
+              <w:szCs w:val="24"/>
+              <w:lang w:val="en-CA" w:eastAsia="en-CA"/>
+              <w14:ligatures w14:val="standardContextual"/>
+            </w:rPr>
+          </w:pPr>
+          <w:hyperlink w:anchor="_Toc192233313" w:history="1">
+            <w:r>
+              <w:rPr>
+                <w:rStyle w:val="Hyperlink"/>
+                <w:noProof/>
+              </w:rPr>
+              <w:t>GLOSSARY</w:t>
+            </w:r>
+            <w:r>
+              <w:rPr>
+                <w:noProof/>
+                <w:webHidden/>
+              </w:rPr>
+              <w:tab/>
+            </w:r>
+            <w:r>
+              <w:rPr>
+                <w:noProof/>
+                <w:webHidden/>
+              </w:rPr>
+              <w:fldChar w:fldCharType="begin"/>
+            </w:r>
+            <w:r>
+              <w:rPr>
+                <w:noProof/>
+                <w:webHidden/>
+              </w:rPr>
+              <w:instrText xml:space="preserve"> PAGEREF _Toc192233313 \h </w:instrText>
+            </w:r>
+            <w:r>
+              <w:rPr>
+                <w:noProof/>
+                <w:webHidden/>
+              </w:rPr>
+            </w:r>
+            <w:r>
+              <w:rPr>
+                <w:noProof/>
+                <w:webHidden/>
+              </w:rPr>
+              <w:fldChar w:fldCharType="separate"/>
+            </w:r>
+            <w:r>
+              <w:rPr>
+                <w:noProof/>
+                <w:webHidden/>
+              </w:rPr>
+              <w:t>11</w:t>
+            </w:r>
+            <w:r>
+              <w:rPr>
+                <w:noProof/>
+                <w:webHidden/>
+              </w:rPr>
+              <w:fldChar w:fldCharType="end"/>
+            </w:r>
+          </w:hyperlink>
+        </w:p>
+        <w:p>
+          <w:pPr>
+            <w:pStyle w:val="TOC1"/>
+            <w:tabs>
+              <w:tab w:val="right" w:leader="dot" w:pos="9350"/>
+            </w:tabs>
+            <w:rPr>
+              <w:rFonts w:cstheme="minorBidi"/>
+              <w:noProof/>
+              <w:kern w:val="2"/>
+              <w:sz w:val="24"/>
+              <w:szCs w:val="24"/>
+              <w:lang w:val="en-CA" w:eastAsia="en-CA"/>
+              <w14:ligatures w14:val="standardContextual"/>
+            </w:rPr>
+          </w:pPr>
+          <w:hyperlink w:anchor="_Toc192233314" w:history="1">
+            <w:r>
+              <w:rPr>
+                <w:rStyle w:val="Hyperlink"/>
+                <w:noProof/>
+              </w:rPr>
               <w:t>INDEX</w:t>
             </w:r>
             <w:r>
@@ -1447,7 +1669,7 @@
                 <w:noProof/>
                 <w:webHidden/>
               </w:rPr>
-              <w:instrText xml:space="preserve"> PAGEREF _Toc192190254 \h </w:instrText>
+              <w:instrText xml:space="preserve"> PAGEREF _Toc192233314 \h </w:instrText>
             </w:r>
             <w:r>
               <w:rPr>
@@ -1467,7 +1689,7 @@
                 <w:noProof/>
                 <w:webHidden/>
               </w:rPr>
-              <w:t>10</w:t>
+              <w:t>11</w:t>
             </w:r>
             <w:r>
               <w:rPr>
@@ -1490,40 +1712,16 @@
         </w:p>
       </w:sdtContent>
     </w:sdt>
-    <w:p/>
-    <w:p/>
-    <w:p/>
-    <w:p/>
-    <w:p/>
-    <w:p/>
-    <w:p>
-      <w:pPr>
-        <w:rPr>
-          <w:color w:val="F8C201"/>
-        </w:rPr>
-      </w:pPr>
-    </w:p>
-    <w:p>
-      <w:pPr>
-        <w:rPr>
-          <w14:textOutline w14:w="9525" w14:cap="rnd" w14:cmpd="sng" w14:algn="ctr">
-            <w14:noFill/>
-            <w14:prstDash w14:val="solid"/>
-            <w14:bevel/>
-          </w14:textOutline>
-        </w:rPr>
-      </w:pPr>
-    </w:p>
-    <w:p/>
-    <w:p/>
-    <w:p/>
-    <w:p/>
-    <w:p/>
+    <w:p>
+      <w:r>
+        <w:br w:type="page"/>
+      </w:r>
+    </w:p>
     <w:p>
       <w:pPr>
         <w:pStyle w:val="Heading1"/>
       </w:pPr>
-      <w:bookmarkStart w:id="0" w:name="_Toc192190241"/>
+      <w:bookmarkStart w:id="0" w:name="_Toc192233298"/>
       <w:r>
         <w:lastRenderedPageBreak/>
         <w:t>INTRODUCTION</w:t>
@@ -1551,27 +1749,7 @@
           <w:sz w:val="24"/>
           <w:szCs w:val="24"/>
         </w:rPr>
-        <w:t xml:space="preserve">NBCC </w:t>
-      </w:r>
-      <w:proofErr w:type="spellStart"/>
-      <w:r>
-        <w:rPr>
-          <w:b/>
-          <w:bCs/>
-          <w:sz w:val="24"/>
-          <w:szCs w:val="24"/>
-        </w:rPr>
-        <w:t>PharmTech</w:t>
-      </w:r>
-      <w:proofErr w:type="spellEnd"/>
-      <w:r>
-        <w:rPr>
-          <w:b/>
-          <w:bCs/>
-          <w:sz w:val="24"/>
-          <w:szCs w:val="24"/>
-        </w:rPr>
-        <w:t xml:space="preserve"> System!</w:t>
+        <w:t>NBCC PharmTech System!</w:t>
       </w:r>
       <w:r>
         <w:rPr>
@@ -1665,7 +1843,7 @@
       <w:pPr>
         <w:pStyle w:val="Heading1"/>
       </w:pPr>
-      <w:bookmarkStart w:id="1" w:name="_Toc192190242"/>
+      <w:bookmarkStart w:id="1" w:name="_Toc192233299"/>
       <w:r>
         <w:t>PURPOSE OF THE WEBSITE</w:t>
       </w:r>
@@ -1856,7 +2034,7 @@
         <w:pStyle w:val="Heading1"/>
       </w:pPr>
       <w:bookmarkStart w:id="2" w:name="ConnectionGuide"/>
-      <w:bookmarkStart w:id="3" w:name="_Toc192190243"/>
+      <w:bookmarkStart w:id="3" w:name="_Toc192233300"/>
       <w:r>
         <w:lastRenderedPageBreak/>
         <w:t>CONNECTION GUIDE</w:t>
@@ -2078,7 +2256,6 @@
         </w:rPr>
         <w:t xml:space="preserve">  </w:t>
       </w:r>
-      <w:proofErr w:type="gramStart"/>
       <w:r>
         <w:rPr>
           <w:b/>
@@ -2109,7 +2286,6 @@
         </w:rPr>
         <w:t>!!!!!!!!!!!!!!!!!!!!!!!!!!!!!!!!!!!</w:t>
       </w:r>
-      <w:proofErr w:type="gramEnd"/>
       <w:r>
         <w:rPr>
           <w:sz w:val="24"/>
@@ -2156,20 +2332,8 @@
           <w:szCs w:val="36"/>
         </w:rPr>
         <w:br/>
-        <w:t xml:space="preserve">!!!!!!!!!!!!!!!!!!!!!!!!!!!!!!!!!!  </w:t>
-      </w:r>
-      <w:proofErr w:type="gramStart"/>
-      <w:r>
-        <w:rPr>
-          <w:b/>
-          <w:bCs/>
-          <w:color w:val="FF0000"/>
-          <w:sz w:val="36"/>
-          <w:szCs w:val="36"/>
-        </w:rPr>
-        <w:t>Important  !!!!!!!!!!!!!!!!!!!!!!!!!!!!!!!!!!!</w:t>
-      </w:r>
-      <w:proofErr w:type="gramEnd"/>
+        <w:t>!!!!!!!!!!!!!!!!!!!!!!!!!!!!!!!!!!  Important  !!!!!!!!!!!!!!!!!!!!!!!!!!!!!!!!!!!</w:t>
+      </w:r>
     </w:p>
     <w:p>
       <w:pPr>
@@ -2178,7 +2342,7 @@
           <w:tab w:val="left" w:pos="4208"/>
         </w:tabs>
       </w:pPr>
-      <w:bookmarkStart w:id="4" w:name="_Toc192190244"/>
+      <w:bookmarkStart w:id="4" w:name="_Toc192233301"/>
       <w:r>
         <w:t>HOW TO SIGNUP</w:t>
       </w:r>
@@ -2203,7 +2367,6 @@
         </w:rPr>
         <w:t xml:space="preserve">From the main page of the website, click the </w:t>
       </w:r>
-      <w:proofErr w:type="gramStart"/>
       <w:r>
         <w:rPr>
           <w:color w:val="0F6FC6" w:themeColor="accent1"/>
@@ -2228,7 +2391,6 @@
         </w:rPr>
         <w:t>Up</w:t>
       </w:r>
-      <w:proofErr w:type="gramEnd"/>
       <w:r>
         <w:rPr>
           <w:color w:val="0F6FC6" w:themeColor="accent1"/>
@@ -2539,7 +2701,7 @@
         <w:pStyle w:val="Heading1"/>
       </w:pPr>
       <w:bookmarkStart w:id="5" w:name="HowToLogin"/>
-      <w:bookmarkStart w:id="6" w:name="_Toc192190245"/>
+      <w:bookmarkStart w:id="6" w:name="_Toc192233302"/>
       <w:r>
         <w:lastRenderedPageBreak/>
         <w:t>HOW TO LOGIN</w:t>
@@ -2696,7 +2858,7 @@
       <w:pPr>
         <w:pStyle w:val="Heading1"/>
       </w:pPr>
-      <w:bookmarkStart w:id="7" w:name="_Toc192190246"/>
+      <w:bookmarkStart w:id="7" w:name="_Toc192233303"/>
       <w:r>
         <w:t>HOW TO LOGOUT</w:t>
       </w:r>
@@ -2880,7 +3042,7 @@
       <w:pPr>
         <w:pStyle w:val="Heading1"/>
       </w:pPr>
-      <w:bookmarkStart w:id="8" w:name="_Toc192190247"/>
+      <w:bookmarkStart w:id="8" w:name="_Toc192233304"/>
       <w:r>
         <w:t>HOW TO RESET PASSWORD</w:t>
       </w:r>
@@ -3161,7 +3323,7 @@
         <w:pStyle w:val="Heading1"/>
       </w:pPr>
       <w:bookmarkStart w:id="9" w:name="UsingtheNavigationBar"/>
-      <w:bookmarkStart w:id="10" w:name="_Toc192190248"/>
+      <w:bookmarkStart w:id="10" w:name="_Toc192233305"/>
       <w:r>
         <w:lastRenderedPageBreak/>
         <w:t>USING THE NAVIGATION BAR</w:t>
@@ -3262,6 +3424,7 @@
       </w:pPr>
       <w:r>
         <w:rPr>
+          <w:noProof/>
           <w:sz w:val="24"/>
           <w:szCs w:val="24"/>
         </w:rPr>
@@ -3731,6 +3894,7 @@
       </w:pPr>
       <w:r>
         <w:rPr>
+          <w:noProof/>
           <w:sz w:val="24"/>
           <w:szCs w:val="24"/>
         </w:rPr>
@@ -4010,6 +4174,7 @@
       </w:pPr>
       <w:r>
         <w:rPr>
+          <w:noProof/>
           <w:sz w:val="24"/>
           <w:szCs w:val="24"/>
         </w:rPr>
@@ -4127,7 +4292,7 @@
       <w:pPr>
         <w:pStyle w:val="Heading1"/>
       </w:pPr>
-      <w:bookmarkStart w:id="11" w:name="_Toc192190249"/>
+      <w:bookmarkStart w:id="11" w:name="_Toc192233306"/>
       <w:r>
         <w:lastRenderedPageBreak/>
         <w:t>SEARCH FUNCTIONALITY - DRUGS</w:t>
@@ -4182,6 +4347,7 @@
       </w:pPr>
       <w:r>
         <w:rPr>
+          <w:noProof/>
           <w:sz w:val="24"/>
           <w:szCs w:val="24"/>
         </w:rPr>
@@ -4347,7 +4513,7 @@
           <w:sz w:val="24"/>
           <w:szCs w:val="24"/>
         </w:rPr>
-        <w:t xml:space="preserve"> (Drug Identification Number)</w:t>
+        <w:t xml:space="preserve"> </w:t>
       </w:r>
     </w:p>
     <w:p>
@@ -4579,18 +4745,9 @@
       <w:pPr>
         <w:pStyle w:val="Heading1"/>
       </w:pPr>
-      <w:bookmarkStart w:id="12" w:name="_Toc192190250"/>
-      <w:r>
-        <w:t xml:space="preserve">SEARCH FUNCTIONALITY </w:t>
-      </w:r>
-      <w:r>
-        <w:t>–</w:t>
-      </w:r>
-      <w:r>
-        <w:t xml:space="preserve"> </w:t>
-      </w:r>
-      <w:r>
-        <w:t>PHYSICIANS</w:t>
+      <w:bookmarkStart w:id="12" w:name="_Toc192233307"/>
+      <w:r>
+        <w:t>SEARCH FUNCTIONALITY – PHYSICIANS</w:t>
       </w:r>
       <w:bookmarkEnd w:id="12"/>
     </w:p>
@@ -4620,6 +4777,7 @@
       </w:pPr>
       <w:r>
         <w:rPr>
+          <w:noProof/>
           <w:sz w:val="24"/>
           <w:szCs w:val="24"/>
         </w:rPr>
@@ -4886,17 +5044,15 @@
     <w:p/>
     <w:p/>
     <w:p/>
+    <w:p/>
     <w:p>
       <w:pPr>
         <w:pStyle w:val="Heading1"/>
       </w:pPr>
-      <w:bookmarkStart w:id="13" w:name="_Toc192190251"/>
+      <w:bookmarkStart w:id="13" w:name="_Toc192233308"/>
       <w:r>
         <w:lastRenderedPageBreak/>
-        <w:t xml:space="preserve">SEARCH FUNCTIONALITY – </w:t>
-      </w:r>
-      <w:r>
-        <w:t>PATIENTS</w:t>
+        <w:t>SEARCH FUNCTIONALITY – PATIENTS</w:t>
       </w:r>
       <w:bookmarkEnd w:id="13"/>
     </w:p>
@@ -4915,15 +5071,13 @@
         </w:rPr>
         <w:t xml:space="preserve">Navigate to the </w:t>
       </w:r>
-      <w:proofErr w:type="gramStart"/>
-      <w:r>
-        <w:rPr>
-          <w:sz w:val="24"/>
-          <w:szCs w:val="24"/>
-        </w:rPr>
-        <w:t>patients</w:t>
-      </w:r>
-      <w:proofErr w:type="gramEnd"/>
+      <w:r>
+        <w:rPr>
+          <w:sz w:val="24"/>
+          <w:szCs w:val="24"/>
+        </w:rPr>
+        <w:t>patient’s</w:t>
+      </w:r>
       <w:r>
         <w:rPr>
           <w:sz w:val="24"/>
@@ -5447,13 +5601,10 @@
       <w:pPr>
         <w:pStyle w:val="Heading1"/>
       </w:pPr>
-      <w:bookmarkStart w:id="14" w:name="_Toc192190252"/>
+      <w:bookmarkStart w:id="14" w:name="_Toc192233309"/>
       <w:r>
         <w:lastRenderedPageBreak/>
-        <w:t xml:space="preserve">SEARCH FUNCTIONALITY – </w:t>
-      </w:r>
-      <w:r>
-        <w:t>ORDERS</w:t>
+        <w:t>SEARCH FUNCTIONALITY – ORDERS</w:t>
       </w:r>
       <w:bookmarkEnd w:id="14"/>
     </w:p>
@@ -5491,6 +5642,7 @@
       </w:pPr>
       <w:r>
         <w:rPr>
+          <w:noProof/>
           <w:sz w:val="24"/>
           <w:szCs w:val="24"/>
         </w:rPr>
@@ -6090,7 +6242,7 @@
       <w:pPr>
         <w:pStyle w:val="Heading1"/>
       </w:pPr>
-      <w:bookmarkStart w:id="15" w:name="_Toc192190253"/>
+      <w:bookmarkStart w:id="15" w:name="_Toc192233310"/>
       <w:r>
         <w:t>SEARCH FUNCTIONALITY - VERIFICATION</w:t>
       </w:r>
@@ -6130,6 +6282,7 @@
       </w:pPr>
       <w:r>
         <w:rPr>
+          <w:noProof/>
           <w:sz w:val="24"/>
           <w:szCs w:val="24"/>
         </w:rPr>
@@ -6494,7 +6647,21 @@
           <w:sz w:val="24"/>
           <w:szCs w:val="24"/>
         </w:rPr>
-        <w:t>Prescribed Dode</w:t>
+        <w:t>Prescribed Do</w:t>
+      </w:r>
+      <w:r>
+        <w:rPr>
+          <w:sz w:val="24"/>
+          <w:szCs w:val="24"/>
+        </w:rPr>
+        <w:t>s</w:t>
+      </w:r>
+      <w:r>
+        <w:rPr>
+          <w:sz w:val="24"/>
+          <w:szCs w:val="24"/>
+        </w:rPr>
+        <w:t>e</w:t>
       </w:r>
     </w:p>
     <w:p>
@@ -6678,25 +6845,1012 @@
     </w:p>
     <w:p>
       <w:pPr>
-        <w:ind w:left="360"/>
-        <w:rPr>
-          <w:sz w:val="24"/>
-          <w:szCs w:val="24"/>
-        </w:rPr>
-      </w:pPr>
+        <w:pStyle w:val="Heading1"/>
+      </w:pPr>
+      <w:bookmarkStart w:id="16" w:name="_Toc192233311"/>
+      <w:r>
+        <w:lastRenderedPageBreak/>
+        <w:t>HOW TO SORT TABLES</w:t>
+      </w:r>
+      <w:bookmarkEnd w:id="16"/>
+    </w:p>
+    <w:p>
+      <w:pPr>
+        <w:pStyle w:val="ListParagraph"/>
+        <w:numPr>
+          <w:ilvl w:val="0"/>
+          <w:numId w:val="15"/>
+        </w:numPr>
+      </w:pPr>
+      <w:r>
+        <w:rPr>
+          <w:sz w:val="24"/>
+          <w:szCs w:val="24"/>
+        </w:rPr>
+        <w:t>Navigate to any table on the website</w:t>
+      </w:r>
+    </w:p>
+    <w:p>
+      <w:pPr>
+        <w:pStyle w:val="ListParagraph"/>
+        <w:numPr>
+          <w:ilvl w:val="0"/>
+          <w:numId w:val="15"/>
+        </w:numPr>
+      </w:pPr>
+      <w:r>
+        <w:drawing>
+          <wp:anchor distT="0" distB="0" distL="114300" distR="114300" simplePos="0" relativeHeight="251668480" behindDoc="0" locked="0" layoutInCell="1" allowOverlap="1" wp14:anchorId="4DD0AE53" wp14:editId="120F7B61">
+            <wp:simplePos x="0" y="0"/>
+            <wp:positionH relativeFrom="margin">
+              <wp:posOffset>691033</wp:posOffset>
+            </wp:positionH>
+            <wp:positionV relativeFrom="paragraph">
+              <wp:posOffset>252730</wp:posOffset>
+            </wp:positionV>
+            <wp:extent cx="4762500" cy="797560"/>
+            <wp:effectExtent l="0" t="0" r="0" b="2540"/>
+            <wp:wrapSquare wrapText="bothSides"/>
+            <wp:docPr id="1386210778" name="Picture 1" descr="A screenshot of a computer"/>
+            <wp:cNvGraphicFramePr>
+              <a:graphicFrameLocks xmlns:a="http://schemas.openxmlformats.org/drawingml/2006/main" noChangeAspect="1"/>
+            </wp:cNvGraphicFramePr>
+            <a:graphic xmlns:a="http://schemas.openxmlformats.org/drawingml/2006/main">
+              <a:graphicData uri="http://schemas.openxmlformats.org/drawingml/2006/picture">
+                <pic:pic xmlns:pic="http://schemas.openxmlformats.org/drawingml/2006/picture">
+                  <pic:nvPicPr>
+                    <pic:cNvPr id="1386210778" name="Picture 1" descr="A screenshot of a computer"/>
+                    <pic:cNvPicPr/>
+                  </pic:nvPicPr>
+                  <pic:blipFill>
+                    <a:blip r:embed="rId22">
+                      <a:extLst>
+                        <a:ext uri="{28A0092B-C50C-407E-A947-70E740481C1C}">
+                          <a14:useLocalDpi xmlns:a14="http://schemas.microsoft.com/office/drawing/2010/main" val="0"/>
+                        </a:ext>
+                      </a:extLst>
+                    </a:blip>
+                    <a:stretch>
+                      <a:fillRect/>
+                    </a:stretch>
+                  </pic:blipFill>
+                  <pic:spPr>
+                    <a:xfrm>
+                      <a:off x="0" y="0"/>
+                      <a:ext cx="4762500" cy="797560"/>
+                    </a:xfrm>
+                    <a:prstGeom prst="rect">
+                      <a:avLst/>
+                    </a:prstGeom>
+                  </pic:spPr>
+                </pic:pic>
+              </a:graphicData>
+            </a:graphic>
+          </wp:anchor>
+        </w:drawing>
+      </w:r>
+      <w:r>
+        <w:rPr>
+          <w:sz w:val="24"/>
+          <w:szCs w:val="24"/>
+        </w:rPr>
+        <w:t>Click on a column header to sort the data in ascending or descending order.</w:t>
+      </w:r>
     </w:p>
     <w:p/>
-    <w:p/>
-    <w:p/>
+    <w:p>
+      <w:pPr>
+        <w:pStyle w:val="ListParagraph"/>
+        <w:numPr>
+          <w:ilvl w:val="0"/>
+          <w:numId w:val="15"/>
+        </w:numPr>
+      </w:pPr>
+      <w:r>
+        <w:rPr>
+          <w:sz w:val="24"/>
+          <w:szCs w:val="24"/>
+        </w:rPr>
+        <w:t>Clic</w:t>
+      </w:r>
+      <w:r>
+        <w:rPr>
+          <w:sz w:val="24"/>
+          <w:szCs w:val="24"/>
+        </w:rPr>
+        <w:t>k the same header again to switch between ascending and descending sorting.</w:t>
+      </w:r>
+    </w:p>
+    <w:p>
+      <w:pPr>
+        <w:pStyle w:val="ListParagraph"/>
+        <w:numPr>
+          <w:ilvl w:val="0"/>
+          <w:numId w:val="15"/>
+        </w:numPr>
+      </w:pPr>
+      <w:r>
+        <w:rPr>
+          <w:sz w:val="24"/>
+          <w:szCs w:val="24"/>
+        </w:rPr>
+        <w:t xml:space="preserve">Example: </w:t>
+      </w:r>
+    </w:p>
+    <w:p>
+      <w:pPr>
+        <w:pStyle w:val="ListParagraph"/>
+        <w:rPr>
+          <w:noProof/>
+        </w:rPr>
+      </w:pPr>
+      <w:r>
+        <w:drawing>
+          <wp:inline distT="0" distB="0" distL="0" distR="0" wp14:anchorId="64D6EEF1" wp14:editId="10F23F5E">
+            <wp:extent cx="2604796" cy="1346479"/>
+            <wp:effectExtent l="0" t="0" r="5080" b="6350"/>
+            <wp:docPr id="522298044" name="Picture 1" descr="A screenshot of a computer&#10;&#10;AI-generated content may be incorrect."/>
+            <wp:cNvGraphicFramePr>
+              <a:graphicFrameLocks xmlns:a="http://schemas.openxmlformats.org/drawingml/2006/main" noChangeAspect="1"/>
+            </wp:cNvGraphicFramePr>
+            <a:graphic xmlns:a="http://schemas.openxmlformats.org/drawingml/2006/main">
+              <a:graphicData uri="http://schemas.openxmlformats.org/drawingml/2006/picture">
+                <pic:pic xmlns:pic="http://schemas.openxmlformats.org/drawingml/2006/picture">
+                  <pic:nvPicPr>
+                    <pic:cNvPr id="522298044" name="Picture 1" descr="A screenshot of a computer&#10;&#10;AI-generated content may be incorrect."/>
+                    <pic:cNvPicPr/>
+                  </pic:nvPicPr>
+                  <pic:blipFill>
+                    <a:blip r:embed="rId23"/>
+                    <a:stretch>
+                      <a:fillRect/>
+                    </a:stretch>
+                  </pic:blipFill>
+                  <pic:spPr>
+                    <a:xfrm>
+                      <a:off x="0" y="0"/>
+                      <a:ext cx="2609585" cy="1348955"/>
+                    </a:xfrm>
+                    <a:prstGeom prst="rect">
+                      <a:avLst/>
+                    </a:prstGeom>
+                  </pic:spPr>
+                </pic:pic>
+              </a:graphicData>
+            </a:graphic>
+          </wp:inline>
+        </w:drawing>
+      </w:r>
+      <w:r>
+        <w:rPr>
+          <w:noProof/>
+        </w:rPr>
+        <w:t xml:space="preserve"> </w:t>
+      </w:r>
+      <w:r>
+        <w:drawing>
+          <wp:inline distT="0" distB="0" distL="0" distR="0" wp14:anchorId="4D2B62EB" wp14:editId="2FA85B5F">
+            <wp:extent cx="2562330" cy="1352783"/>
+            <wp:effectExtent l="0" t="0" r="0" b="0"/>
+            <wp:docPr id="110361983" name="Picture 1" descr="A screenshot of a computer&#10;&#10;AI-generated content may be incorrect."/>
+            <wp:cNvGraphicFramePr>
+              <a:graphicFrameLocks xmlns:a="http://schemas.openxmlformats.org/drawingml/2006/main" noChangeAspect="1"/>
+            </wp:cNvGraphicFramePr>
+            <a:graphic xmlns:a="http://schemas.openxmlformats.org/drawingml/2006/main">
+              <a:graphicData uri="http://schemas.openxmlformats.org/drawingml/2006/picture">
+                <pic:pic xmlns:pic="http://schemas.openxmlformats.org/drawingml/2006/picture">
+                  <pic:nvPicPr>
+                    <pic:cNvPr id="110361983" name="Picture 1" descr="A screenshot of a computer&#10;&#10;AI-generated content may be incorrect."/>
+                    <pic:cNvPicPr/>
+                  </pic:nvPicPr>
+                  <pic:blipFill>
+                    <a:blip r:embed="rId24"/>
+                    <a:stretch>
+                      <a:fillRect/>
+                    </a:stretch>
+                  </pic:blipFill>
+                  <pic:spPr>
+                    <a:xfrm>
+                      <a:off x="0" y="0"/>
+                      <a:ext cx="2574974" cy="1359458"/>
+                    </a:xfrm>
+                    <a:prstGeom prst="rect">
+                      <a:avLst/>
+                    </a:prstGeom>
+                  </pic:spPr>
+                </pic:pic>
+              </a:graphicData>
+            </a:graphic>
+          </wp:inline>
+        </w:drawing>
+      </w:r>
+    </w:p>
+    <w:p>
+      <w:pPr>
+        <w:pStyle w:val="ListParagraph"/>
+        <w:numPr>
+          <w:ilvl w:val="0"/>
+          <w:numId w:val="15"/>
+        </w:numPr>
+      </w:pPr>
+      <w:r>
+        <w:rPr>
+          <w:noProof/>
+          <w:sz w:val="24"/>
+          <w:szCs w:val="24"/>
+        </w:rPr>
+        <w:t>To</w:t>
+      </w:r>
+      <w:r>
+        <w:rPr>
+          <w:noProof/>
+          <w:sz w:val="24"/>
+          <w:szCs w:val="24"/>
+        </w:rPr>
+        <w:t xml:space="preserve"> reset the table to its original order, refresh the page (F5).</w:t>
+      </w:r>
+    </w:p>
+    <w:p>
+      <w:pPr>
+        <w:pStyle w:val="ListParagraph"/>
+      </w:pPr>
+    </w:p>
     <w:p>
       <w:pPr>
         <w:pStyle w:val="Heading1"/>
       </w:pPr>
-      <w:bookmarkStart w:id="16" w:name="_Toc192190254"/>
+      <w:bookmarkStart w:id="17" w:name="_Toc192233312"/>
+      <w:r>
+        <w:t>HOW TO CREATE AN ORDER</w:t>
+      </w:r>
+      <w:bookmarkEnd w:id="17"/>
+    </w:p>
+    <w:p>
+      <w:pPr>
+        <w:pStyle w:val="ListParagraph"/>
+        <w:numPr>
+          <w:ilvl w:val="0"/>
+          <w:numId w:val="16"/>
+        </w:numPr>
+        <w:rPr>
+          <w:sz w:val="24"/>
+          <w:szCs w:val="24"/>
+        </w:rPr>
+      </w:pPr>
+      <w:r>
+        <w:rPr>
+          <w:sz w:val="24"/>
+          <w:szCs w:val="24"/>
+        </w:rPr>
+        <w:t>Navigate to the orders page.</w:t>
+      </w:r>
+    </w:p>
+    <w:p>
+      <w:pPr>
+        <w:pStyle w:val="ListParagraph"/>
+        <w:numPr>
+          <w:ilvl w:val="0"/>
+          <w:numId w:val="16"/>
+        </w:numPr>
+        <w:rPr>
+          <w:sz w:val="24"/>
+          <w:szCs w:val="24"/>
+        </w:rPr>
+      </w:pPr>
+      <w:r>
+        <w:rPr>
+          <w:sz w:val="24"/>
+          <w:szCs w:val="24"/>
+        </w:rPr>
+        <w:t xml:space="preserve">Click the </w:t>
+      </w:r>
+      <w:r>
+        <w:rPr>
+          <w:color w:val="0070C0"/>
+          <w:sz w:val="24"/>
+          <w:szCs w:val="24"/>
+        </w:rPr>
+        <w:t xml:space="preserve">Add Order </w:t>
+      </w:r>
+      <w:r>
+        <w:rPr>
+          <w:sz w:val="24"/>
+          <w:szCs w:val="24"/>
+        </w:rPr>
+        <w:t>button.</w:t>
+      </w:r>
+    </w:p>
+    <w:p>
+      <w:pPr>
+        <w:pStyle w:val="ListParagraph"/>
+        <w:numPr>
+          <w:ilvl w:val="0"/>
+          <w:numId w:val="16"/>
+        </w:numPr>
+        <w:rPr>
+          <w:sz w:val="24"/>
+          <w:szCs w:val="24"/>
+        </w:rPr>
+      </w:pPr>
+      <w:r>
+        <w:rPr>
+          <w:sz w:val="24"/>
+          <w:szCs w:val="24"/>
+        </w:rPr>
+        <w:t>A menu will appear with information being required to enter.</w:t>
+      </w:r>
+    </w:p>
+    <w:p>
+      <w:pPr>
+        <w:pStyle w:val="ListParagraph"/>
+        <w:numPr>
+          <w:ilvl w:val="1"/>
+          <w:numId w:val="16"/>
+        </w:numPr>
+        <w:rPr>
+          <w:sz w:val="24"/>
+          <w:szCs w:val="24"/>
+        </w:rPr>
+      </w:pPr>
+      <w:r>
+        <w:rPr>
+          <w:sz w:val="24"/>
+          <w:szCs w:val="24"/>
+        </w:rPr>
+        <w:t xml:space="preserve">Patient – Click </w:t>
+      </w:r>
+      <w:r>
+        <w:rPr>
+          <w:color w:val="0070C0"/>
+          <w:sz w:val="24"/>
+          <w:szCs w:val="24"/>
+        </w:rPr>
+        <w:t>Patient</w:t>
+      </w:r>
+      <w:r>
+        <w:rPr>
+          <w:sz w:val="24"/>
+          <w:szCs w:val="24"/>
+        </w:rPr>
+        <w:t xml:space="preserve">, select a patient from the window, then click </w:t>
+      </w:r>
+      <w:r>
+        <w:rPr>
+          <w:color w:val="0070C0"/>
+          <w:sz w:val="24"/>
+          <w:szCs w:val="24"/>
+        </w:rPr>
+        <w:t>Confirm</w:t>
+      </w:r>
+      <w:r>
+        <w:rPr>
+          <w:color w:val="0070C0"/>
+          <w:sz w:val="24"/>
+          <w:szCs w:val="24"/>
+        </w:rPr>
+        <w:t>.</w:t>
+      </w:r>
+    </w:p>
+    <w:p>
+      <w:pPr>
+        <w:pStyle w:val="ListParagraph"/>
+        <w:numPr>
+          <w:ilvl w:val="1"/>
+          <w:numId w:val="16"/>
+        </w:numPr>
+        <w:rPr>
+          <w:sz w:val="24"/>
+          <w:szCs w:val="24"/>
+        </w:rPr>
+      </w:pPr>
+      <w:r>
+        <w:rPr>
+          <w:sz w:val="24"/>
+          <w:szCs w:val="24"/>
+        </w:rPr>
+        <w:t xml:space="preserve">Medication – </w:t>
+      </w:r>
+      <w:r>
+        <w:rPr>
+          <w:sz w:val="24"/>
+          <w:szCs w:val="24"/>
+        </w:rPr>
+        <w:t xml:space="preserve">Click </w:t>
+      </w:r>
+      <w:r>
+        <w:rPr>
+          <w:color w:val="0070C0"/>
+          <w:sz w:val="24"/>
+          <w:szCs w:val="24"/>
+        </w:rPr>
+        <w:t>Drug</w:t>
+      </w:r>
+      <w:r>
+        <w:rPr>
+          <w:sz w:val="24"/>
+          <w:szCs w:val="24"/>
+        </w:rPr>
+        <w:t xml:space="preserve">, select a drug, then click </w:t>
+      </w:r>
+      <w:r>
+        <w:rPr>
+          <w:color w:val="0070C0"/>
+          <w:sz w:val="24"/>
+          <w:szCs w:val="24"/>
+        </w:rPr>
+        <w:t>Confirm</w:t>
+      </w:r>
+      <w:r>
+        <w:rPr>
+          <w:sz w:val="24"/>
+          <w:szCs w:val="24"/>
+        </w:rPr>
+        <w:t>.</w:t>
+      </w:r>
+    </w:p>
+    <w:p>
+      <w:pPr>
+        <w:pStyle w:val="ListParagraph"/>
+        <w:numPr>
+          <w:ilvl w:val="1"/>
+          <w:numId w:val="16"/>
+        </w:numPr>
+        <w:rPr>
+          <w:sz w:val="24"/>
+          <w:szCs w:val="24"/>
+        </w:rPr>
+      </w:pPr>
+      <w:r>
+        <w:rPr>
+          <w:sz w:val="24"/>
+          <w:szCs w:val="24"/>
+        </w:rPr>
+        <w:t>Dose</w:t>
+      </w:r>
+    </w:p>
+    <w:p>
+      <w:pPr>
+        <w:pStyle w:val="ListParagraph"/>
+        <w:numPr>
+          <w:ilvl w:val="1"/>
+          <w:numId w:val="16"/>
+        </w:numPr>
+        <w:rPr>
+          <w:sz w:val="24"/>
+          <w:szCs w:val="24"/>
+        </w:rPr>
+      </w:pPr>
+      <w:r>
+        <w:rPr>
+          <w:sz w:val="24"/>
+          <w:szCs w:val="24"/>
+        </w:rPr>
+        <w:t>Form</w:t>
+      </w:r>
+    </w:p>
+    <w:p>
+      <w:pPr>
+        <w:pStyle w:val="ListParagraph"/>
+        <w:numPr>
+          <w:ilvl w:val="1"/>
+          <w:numId w:val="16"/>
+        </w:numPr>
+        <w:rPr>
+          <w:sz w:val="24"/>
+          <w:szCs w:val="24"/>
+        </w:rPr>
+      </w:pPr>
+      <w:r>
+        <w:rPr>
+          <w:sz w:val="24"/>
+          <w:szCs w:val="24"/>
+        </w:rPr>
+        <w:t>Route</w:t>
+      </w:r>
+    </w:p>
+    <w:p>
+      <w:pPr>
+        <w:pStyle w:val="ListParagraph"/>
+        <w:numPr>
+          <w:ilvl w:val="1"/>
+          <w:numId w:val="16"/>
+        </w:numPr>
+        <w:rPr>
+          <w:sz w:val="24"/>
+          <w:szCs w:val="24"/>
+        </w:rPr>
+      </w:pPr>
+      <w:r>
+        <w:rPr>
+          <w:sz w:val="24"/>
+          <w:szCs w:val="24"/>
+        </w:rPr>
+        <w:t>Frequency</w:t>
+      </w:r>
+    </w:p>
+    <w:p>
+      <w:pPr>
+        <w:pStyle w:val="ListParagraph"/>
+        <w:numPr>
+          <w:ilvl w:val="1"/>
+          <w:numId w:val="16"/>
+        </w:numPr>
+        <w:rPr>
+          <w:sz w:val="24"/>
+          <w:szCs w:val="24"/>
+        </w:rPr>
+      </w:pPr>
+      <w:r>
+        <w:rPr>
+          <w:sz w:val="24"/>
+          <w:szCs w:val="24"/>
+        </w:rPr>
+        <w:t>Duration</w:t>
+      </w:r>
+    </w:p>
+    <w:p>
+      <w:pPr>
+        <w:pStyle w:val="ListParagraph"/>
+        <w:numPr>
+          <w:ilvl w:val="1"/>
+          <w:numId w:val="16"/>
+        </w:numPr>
+        <w:rPr>
+          <w:sz w:val="24"/>
+          <w:szCs w:val="24"/>
+        </w:rPr>
+      </w:pPr>
+      <w:r>
+        <w:rPr>
+          <w:sz w:val="24"/>
+          <w:szCs w:val="24"/>
+        </w:rPr>
+        <w:t>Quantity</w:t>
+      </w:r>
+    </w:p>
+    <w:p>
+      <w:pPr>
+        <w:pStyle w:val="ListParagraph"/>
+        <w:numPr>
+          <w:ilvl w:val="1"/>
+          <w:numId w:val="16"/>
+        </w:numPr>
+        <w:rPr>
+          <w:sz w:val="24"/>
+          <w:szCs w:val="24"/>
+        </w:rPr>
+      </w:pPr>
+      <w:r>
+        <w:rPr>
+          <w:sz w:val="24"/>
+          <w:szCs w:val="24"/>
+        </w:rPr>
+        <w:t xml:space="preserve">Physician – Click </w:t>
+      </w:r>
+      <w:r>
+        <w:rPr>
+          <w:color w:val="0070C0"/>
+          <w:sz w:val="24"/>
+          <w:szCs w:val="24"/>
+        </w:rPr>
+        <w:t>Physician</w:t>
+      </w:r>
+      <w:r>
+        <w:rPr>
+          <w:sz w:val="24"/>
+          <w:szCs w:val="24"/>
+        </w:rPr>
+        <w:t xml:space="preserve">, select a physician, then click </w:t>
+      </w:r>
+      <w:r>
+        <w:rPr>
+          <w:color w:val="0070C0"/>
+          <w:sz w:val="24"/>
+          <w:szCs w:val="24"/>
+        </w:rPr>
+        <w:t>Confirm</w:t>
+      </w:r>
+      <w:r>
+        <w:rPr>
+          <w:color w:val="0070C0"/>
+          <w:sz w:val="24"/>
+          <w:szCs w:val="24"/>
+        </w:rPr>
+        <w:t>.</w:t>
+      </w:r>
+    </w:p>
+    <w:p>
+      <w:pPr>
+        <w:pStyle w:val="ListParagraph"/>
+        <w:numPr>
+          <w:ilvl w:val="1"/>
+          <w:numId w:val="16"/>
+        </w:numPr>
+        <w:rPr>
+          <w:sz w:val="24"/>
+          <w:szCs w:val="24"/>
+        </w:rPr>
+      </w:pPr>
+      <w:r>
+        <w:rPr>
+          <w:sz w:val="24"/>
+          <w:szCs w:val="24"/>
+        </w:rPr>
+        <w:t xml:space="preserve">SIG – Click </w:t>
+      </w:r>
+      <w:r>
+        <w:rPr>
+          <w:color w:val="0070C0"/>
+          <w:sz w:val="24"/>
+          <w:szCs w:val="24"/>
+        </w:rPr>
+        <w:t>SIG Code</w:t>
+      </w:r>
+      <w:r>
+        <w:rPr>
+          <w:sz w:val="24"/>
+          <w:szCs w:val="24"/>
+        </w:rPr>
+        <w:t xml:space="preserve">, select a SIG code, then click </w:t>
+      </w:r>
+      <w:r>
+        <w:rPr>
+          <w:color w:val="0070C0"/>
+          <w:sz w:val="24"/>
+          <w:szCs w:val="24"/>
+        </w:rPr>
+        <w:t>Confirm</w:t>
+      </w:r>
+      <w:r>
+        <w:rPr>
+          <w:sz w:val="24"/>
+          <w:szCs w:val="24"/>
+        </w:rPr>
+        <w:t>.</w:t>
+      </w:r>
+    </w:p>
+    <w:p>
+      <w:pPr>
+        <w:pStyle w:val="ListParagraph"/>
+        <w:numPr>
+          <w:ilvl w:val="1"/>
+          <w:numId w:val="16"/>
+        </w:numPr>
+        <w:rPr>
+          <w:sz w:val="24"/>
+          <w:szCs w:val="24"/>
+        </w:rPr>
+      </w:pPr>
+      <w:r>
+        <w:rPr>
+          <w:sz w:val="24"/>
+          <w:szCs w:val="24"/>
+        </w:rPr>
+        <w:t xml:space="preserve">SIG Description – </w:t>
+      </w:r>
+      <w:r>
+        <w:rPr>
+          <w:sz w:val="24"/>
+          <w:szCs w:val="24"/>
+        </w:rPr>
+        <w:t>Auto filled based on the selected SIG.</w:t>
+      </w:r>
+    </w:p>
+    <w:p>
+      <w:pPr>
+        <w:pStyle w:val="ListParagraph"/>
+        <w:numPr>
+          <w:ilvl w:val="1"/>
+          <w:numId w:val="16"/>
+        </w:numPr>
+        <w:rPr>
+          <w:sz w:val="24"/>
+          <w:szCs w:val="24"/>
+        </w:rPr>
+      </w:pPr>
+      <w:r>
+        <w:rPr>
+          <w:sz w:val="24"/>
+          <w:szCs w:val="24"/>
+        </w:rPr>
+        <w:t xml:space="preserve">Start Date </w:t>
+      </w:r>
+      <w:r>
+        <w:rPr>
+          <w:sz w:val="24"/>
+          <w:szCs w:val="24"/>
+        </w:rPr>
+        <w:t>–</w:t>
+      </w:r>
+      <w:r>
+        <w:rPr>
+          <w:sz w:val="24"/>
+          <w:szCs w:val="24"/>
+        </w:rPr>
+        <w:t xml:space="preserve"> </w:t>
+      </w:r>
+      <w:r>
+        <w:rPr>
+          <w:sz w:val="24"/>
+          <w:szCs w:val="24"/>
+        </w:rPr>
+        <w:t xml:space="preserve">Either manually </w:t>
+      </w:r>
+      <w:r>
+        <w:rPr>
+          <w:sz w:val="24"/>
+          <w:szCs w:val="24"/>
+        </w:rPr>
+        <w:t>or use the calendar button to select a date</w:t>
+      </w:r>
+      <w:r>
+        <w:rPr>
+          <w:sz w:val="24"/>
+          <w:szCs w:val="24"/>
+        </w:rPr>
+        <w:t>.</w:t>
+      </w:r>
+    </w:p>
+    <w:p>
+      <w:pPr>
+        <w:pStyle w:val="ListParagraph"/>
+        <w:numPr>
+          <w:ilvl w:val="1"/>
+          <w:numId w:val="16"/>
+        </w:numPr>
+        <w:rPr>
+          <w:sz w:val="24"/>
+          <w:szCs w:val="24"/>
+        </w:rPr>
+      </w:pPr>
+      <w:r>
+        <w:rPr>
+          <w:sz w:val="24"/>
+          <w:szCs w:val="24"/>
+        </w:rPr>
+        <w:t xml:space="preserve">Start Time – Format must follow </w:t>
+      </w:r>
+      <w:r>
+        <w:rPr>
+          <w:sz w:val="24"/>
+          <w:szCs w:val="24"/>
+        </w:rPr>
+        <w:t>HH</w:t>
+      </w:r>
+      <w:r>
+        <w:rPr>
+          <w:sz w:val="24"/>
+          <w:szCs w:val="24"/>
+        </w:rPr>
+        <w:t>:</w:t>
+      </w:r>
+      <w:r>
+        <w:rPr>
+          <w:sz w:val="24"/>
+          <w:szCs w:val="24"/>
+        </w:rPr>
+        <w:t>MM</w:t>
+      </w:r>
+      <w:r>
+        <w:rPr>
+          <w:sz w:val="24"/>
+          <w:szCs w:val="24"/>
+        </w:rPr>
+        <w:t xml:space="preserve"> Format (24</w:t>
+      </w:r>
+      <w:r>
+        <w:rPr>
+          <w:sz w:val="24"/>
+          <w:szCs w:val="24"/>
+        </w:rPr>
+        <w:t>-</w:t>
+      </w:r>
+      <w:r>
+        <w:rPr>
+          <w:sz w:val="24"/>
+          <w:szCs w:val="24"/>
+        </w:rPr>
+        <w:t>h</w:t>
+      </w:r>
+      <w:r>
+        <w:rPr>
+          <w:sz w:val="24"/>
+          <w:szCs w:val="24"/>
+        </w:rPr>
+        <w:t>our</w:t>
+      </w:r>
+      <w:r>
+        <w:rPr>
+          <w:sz w:val="24"/>
+          <w:szCs w:val="24"/>
+        </w:rPr>
+        <w:t xml:space="preserve"> Clock).</w:t>
+      </w:r>
+    </w:p>
+    <w:p>
+      <w:pPr>
+        <w:pStyle w:val="ListParagraph"/>
+        <w:numPr>
+          <w:ilvl w:val="1"/>
+          <w:numId w:val="16"/>
+        </w:numPr>
+        <w:rPr>
+          <w:sz w:val="24"/>
+          <w:szCs w:val="24"/>
+        </w:rPr>
+      </w:pPr>
+      <w:r>
+        <w:rPr>
+          <w:sz w:val="24"/>
+          <w:szCs w:val="24"/>
+        </w:rPr>
+        <w:t>Comments (</w:t>
+      </w:r>
+      <w:r>
+        <w:rPr>
+          <w:sz w:val="24"/>
+          <w:szCs w:val="24"/>
+        </w:rPr>
+        <w:t>Optional).</w:t>
+      </w:r>
+    </w:p>
+    <w:p>
+      <w:pPr>
+        <w:pStyle w:val="ListParagraph"/>
+        <w:numPr>
+          <w:ilvl w:val="0"/>
+          <w:numId w:val="16"/>
+        </w:numPr>
+        <w:rPr>
+          <w:sz w:val="24"/>
+          <w:szCs w:val="24"/>
+        </w:rPr>
+      </w:pPr>
+      <w:r>
+        <w:rPr>
+          <w:sz w:val="24"/>
+          <w:szCs w:val="24"/>
+        </w:rPr>
+        <w:lastRenderedPageBreak/>
+        <w:t xml:space="preserve">Click </w:t>
+      </w:r>
+      <w:r>
+        <w:rPr>
+          <w:color w:val="0070C0"/>
+          <w:sz w:val="24"/>
+          <w:szCs w:val="24"/>
+        </w:rPr>
+        <w:t>Submit</w:t>
+      </w:r>
+      <w:r>
+        <w:rPr>
+          <w:sz w:val="24"/>
+          <w:szCs w:val="24"/>
+        </w:rPr>
+        <w:t>.</w:t>
+      </w:r>
+    </w:p>
+    <w:p>
+      <w:pPr>
+        <w:pStyle w:val="ListParagraph"/>
+        <w:numPr>
+          <w:ilvl w:val="0"/>
+          <w:numId w:val="16"/>
+        </w:numPr>
+        <w:rPr>
+          <w:sz w:val="24"/>
+          <w:szCs w:val="24"/>
+        </w:rPr>
+      </w:pPr>
+      <w:r>
+        <w:rPr>
+          <w:sz w:val="24"/>
+          <w:szCs w:val="24"/>
+        </w:rPr>
+        <w:t xml:space="preserve">A </w:t>
+      </w:r>
+      <w:r>
+        <w:rPr>
+          <w:sz w:val="24"/>
+          <w:szCs w:val="24"/>
+        </w:rPr>
+        <w:t>confirmation window will appear, indicating the order was successfully added.</w:t>
+      </w:r>
+    </w:p>
+    <w:p>
+      <w:pPr>
+        <w:pStyle w:val="Heading1"/>
+      </w:pPr>
+      <w:bookmarkStart w:id="18" w:name="_Toc192233313"/>
+      <w:r>
+        <w:t>GLOSSARY</w:t>
+      </w:r>
+      <w:bookmarkEnd w:id="18"/>
+    </w:p>
+    <w:p>
+      <w:pPr>
+        <w:pStyle w:val="ListParagraph"/>
+        <w:numPr>
+          <w:ilvl w:val="0"/>
+          <w:numId w:val="14"/>
+        </w:numPr>
+        <w:rPr>
+          <w:sz w:val="24"/>
+          <w:szCs w:val="24"/>
+        </w:rPr>
+      </w:pPr>
+      <w:r>
+        <w:rPr>
+          <w:sz w:val="24"/>
+          <w:szCs w:val="24"/>
+        </w:rPr>
+        <w:t xml:space="preserve">SIG </w:t>
+      </w:r>
+      <w:r>
+        <w:rPr>
+          <w:sz w:val="24"/>
+          <w:szCs w:val="24"/>
+        </w:rPr>
+        <w:t xml:space="preserve">Description </w:t>
+      </w:r>
+      <w:r>
+        <w:rPr>
+          <w:sz w:val="24"/>
+          <w:szCs w:val="24"/>
+        </w:rPr>
+        <w:t>–</w:t>
+      </w:r>
+      <w:r>
+        <w:rPr>
+          <w:sz w:val="24"/>
+          <w:szCs w:val="24"/>
+        </w:rPr>
+        <w:t xml:space="preserve"> </w:t>
+      </w:r>
+      <w:r>
+        <w:rPr>
+          <w:sz w:val="24"/>
+          <w:szCs w:val="24"/>
+        </w:rPr>
+        <w:t>Directions for use</w:t>
+      </w:r>
+    </w:p>
+    <w:p>
+      <w:pPr>
+        <w:pStyle w:val="ListParagraph"/>
+        <w:numPr>
+          <w:ilvl w:val="0"/>
+          <w:numId w:val="14"/>
+        </w:numPr>
+        <w:rPr>
+          <w:sz w:val="24"/>
+          <w:szCs w:val="24"/>
+        </w:rPr>
+      </w:pPr>
+      <w:r>
+        <w:rPr>
+          <w:sz w:val="24"/>
+          <w:szCs w:val="24"/>
+        </w:rPr>
+        <w:t xml:space="preserve">Rx Number – </w:t>
+      </w:r>
+      <w:r>
+        <w:rPr>
+          <w:sz w:val="24"/>
+          <w:szCs w:val="24"/>
+        </w:rPr>
+        <w:t>Refers to the unique identification number assigned to a prescription.</w:t>
+      </w:r>
+    </w:p>
+    <w:p>
+      <w:pPr>
+        <w:pStyle w:val="Heading1"/>
+      </w:pPr>
+      <w:bookmarkStart w:id="19" w:name="_Toc192233314"/>
       <w:r>
         <w:t>INDEX</w:t>
       </w:r>
-      <w:bookmarkEnd w:id="16"/>
+      <w:bookmarkEnd w:id="19"/>
     </w:p>
     <w:p>
       <w:r>
@@ -7323,10 +8477,99 @@
     </w:lvl>
   </w:abstractNum>
   <w:abstractNum w:abstractNumId="5" w15:restartNumberingAfterBreak="0">
-    <w:nsid w:val="28FD28C1"/>
+    <w:nsid w:val="1CF05F32"/>
     <w:multiLevelType w:val="hybridMultilevel"/>
-    <w:tmpl w:val="B9B49CA0"/>
-    <w:lvl w:ilvl="0" w:tplc="336C42A2">
+    <w:tmpl w:val="3B92D3B8"/>
+    <w:lvl w:ilvl="0" w:tplc="2CEA5FB6">
+      <w:start w:val="1"/>
+      <w:numFmt w:val="decimal"/>
+      <w:lvlText w:val="%1."/>
+      <w:lvlJc w:val="left"/>
+      <w:pPr>
+        <w:ind w:left="1080" w:hanging="360"/>
+      </w:pPr>
+      <w:rPr>
+        <w:rFonts w:hint="default"/>
+      </w:rPr>
+    </w:lvl>
+    <w:lvl w:ilvl="1" w:tplc="10090019">
+      <w:start w:val="1"/>
+      <w:numFmt w:val="lowerLetter"/>
+      <w:lvlText w:val="%2."/>
+      <w:lvlJc w:val="left"/>
+      <w:pPr>
+        <w:ind w:left="1800" w:hanging="360"/>
+      </w:pPr>
+    </w:lvl>
+    <w:lvl w:ilvl="2" w:tplc="1009001B">
+      <w:start w:val="1"/>
+      <w:numFmt w:val="lowerRoman"/>
+      <w:lvlText w:val="%3."/>
+      <w:lvlJc w:val="right"/>
+      <w:pPr>
+        <w:ind w:left="2520" w:hanging="180"/>
+      </w:pPr>
+    </w:lvl>
+    <w:lvl w:ilvl="3" w:tplc="1009000F" w:tentative="1">
+      <w:start w:val="1"/>
+      <w:numFmt w:val="decimal"/>
+      <w:lvlText w:val="%4."/>
+      <w:lvlJc w:val="left"/>
+      <w:pPr>
+        <w:ind w:left="3240" w:hanging="360"/>
+      </w:pPr>
+    </w:lvl>
+    <w:lvl w:ilvl="4" w:tplc="10090019" w:tentative="1">
+      <w:start w:val="1"/>
+      <w:numFmt w:val="lowerLetter"/>
+      <w:lvlText w:val="%5."/>
+      <w:lvlJc w:val="left"/>
+      <w:pPr>
+        <w:ind w:left="3960" w:hanging="360"/>
+      </w:pPr>
+    </w:lvl>
+    <w:lvl w:ilvl="5" w:tplc="1009001B" w:tentative="1">
+      <w:start w:val="1"/>
+      <w:numFmt w:val="lowerRoman"/>
+      <w:lvlText w:val="%6."/>
+      <w:lvlJc w:val="right"/>
+      <w:pPr>
+        <w:ind w:left="4680" w:hanging="180"/>
+      </w:pPr>
+    </w:lvl>
+    <w:lvl w:ilvl="6" w:tplc="1009000F" w:tentative="1">
+      <w:start w:val="1"/>
+      <w:numFmt w:val="decimal"/>
+      <w:lvlText w:val="%7."/>
+      <w:lvlJc w:val="left"/>
+      <w:pPr>
+        <w:ind w:left="5400" w:hanging="360"/>
+      </w:pPr>
+    </w:lvl>
+    <w:lvl w:ilvl="7" w:tplc="10090019" w:tentative="1">
+      <w:start w:val="1"/>
+      <w:numFmt w:val="lowerLetter"/>
+      <w:lvlText w:val="%8."/>
+      <w:lvlJc w:val="left"/>
+      <w:pPr>
+        <w:ind w:left="6120" w:hanging="360"/>
+      </w:pPr>
+    </w:lvl>
+    <w:lvl w:ilvl="8" w:tplc="1009001B" w:tentative="1">
+      <w:start w:val="1"/>
+      <w:numFmt w:val="lowerRoman"/>
+      <w:lvlText w:val="%9."/>
+      <w:lvlJc w:val="right"/>
+      <w:pPr>
+        <w:ind w:left="6840" w:hanging="180"/>
+      </w:pPr>
+    </w:lvl>
+  </w:abstractNum>
+  <w:abstractNum w:abstractNumId="6" w15:restartNumberingAfterBreak="0">
+    <w:nsid w:val="25277446"/>
+    <w:multiLevelType w:val="hybridMultilevel"/>
+    <w:tmpl w:val="54301E6E"/>
+    <w:lvl w:ilvl="0" w:tplc="C7B01D1A">
       <w:start w:val="1"/>
       <w:numFmt w:val="decimal"/>
       <w:lvlText w:val="%1."/>
@@ -7340,7 +8583,7 @@
         <w:szCs w:val="24"/>
       </w:rPr>
     </w:lvl>
-    <w:lvl w:ilvl="1" w:tplc="10090019">
+    <w:lvl w:ilvl="1" w:tplc="10090019" w:tentative="1">
       <w:start w:val="1"/>
       <w:numFmt w:val="lowerLetter"/>
       <w:lvlText w:val="%2."/>
@@ -7413,7 +8656,210 @@
       </w:pPr>
     </w:lvl>
   </w:abstractNum>
-  <w:abstractNum w:abstractNumId="6" w15:restartNumberingAfterBreak="0">
+  <w:abstractNum w:abstractNumId="7" w15:restartNumberingAfterBreak="0">
+    <w:nsid w:val="28FD28C1"/>
+    <w:multiLevelType w:val="hybridMultilevel"/>
+    <w:tmpl w:val="B9B49CA0"/>
+    <w:lvl w:ilvl="0" w:tplc="336C42A2">
+      <w:start w:val="1"/>
+      <w:numFmt w:val="decimal"/>
+      <w:lvlText w:val="%1."/>
+      <w:lvlJc w:val="left"/>
+      <w:pPr>
+        <w:ind w:left="720" w:hanging="360"/>
+      </w:pPr>
+      <w:rPr>
+        <w:rFonts w:hint="default"/>
+        <w:sz w:val="24"/>
+        <w:szCs w:val="24"/>
+      </w:rPr>
+    </w:lvl>
+    <w:lvl w:ilvl="1" w:tplc="10090019">
+      <w:start w:val="1"/>
+      <w:numFmt w:val="lowerLetter"/>
+      <w:lvlText w:val="%2."/>
+      <w:lvlJc w:val="left"/>
+      <w:pPr>
+        <w:ind w:left="1440" w:hanging="360"/>
+      </w:pPr>
+    </w:lvl>
+    <w:lvl w:ilvl="2" w:tplc="1009001B" w:tentative="1">
+      <w:start w:val="1"/>
+      <w:numFmt w:val="lowerRoman"/>
+      <w:lvlText w:val="%3."/>
+      <w:lvlJc w:val="right"/>
+      <w:pPr>
+        <w:ind w:left="2160" w:hanging="180"/>
+      </w:pPr>
+    </w:lvl>
+    <w:lvl w:ilvl="3" w:tplc="1009000F" w:tentative="1">
+      <w:start w:val="1"/>
+      <w:numFmt w:val="decimal"/>
+      <w:lvlText w:val="%4."/>
+      <w:lvlJc w:val="left"/>
+      <w:pPr>
+        <w:ind w:left="2880" w:hanging="360"/>
+      </w:pPr>
+    </w:lvl>
+    <w:lvl w:ilvl="4" w:tplc="10090019" w:tentative="1">
+      <w:start w:val="1"/>
+      <w:numFmt w:val="lowerLetter"/>
+      <w:lvlText w:val="%5."/>
+      <w:lvlJc w:val="left"/>
+      <w:pPr>
+        <w:ind w:left="3600" w:hanging="360"/>
+      </w:pPr>
+    </w:lvl>
+    <w:lvl w:ilvl="5" w:tplc="1009001B" w:tentative="1">
+      <w:start w:val="1"/>
+      <w:numFmt w:val="lowerRoman"/>
+      <w:lvlText w:val="%6."/>
+      <w:lvlJc w:val="right"/>
+      <w:pPr>
+        <w:ind w:left="4320" w:hanging="180"/>
+      </w:pPr>
+    </w:lvl>
+    <w:lvl w:ilvl="6" w:tplc="1009000F" w:tentative="1">
+      <w:start w:val="1"/>
+      <w:numFmt w:val="decimal"/>
+      <w:lvlText w:val="%7."/>
+      <w:lvlJc w:val="left"/>
+      <w:pPr>
+        <w:ind w:left="5040" w:hanging="360"/>
+      </w:pPr>
+    </w:lvl>
+    <w:lvl w:ilvl="7" w:tplc="10090019" w:tentative="1">
+      <w:start w:val="1"/>
+      <w:numFmt w:val="lowerLetter"/>
+      <w:lvlText w:val="%8."/>
+      <w:lvlJc w:val="left"/>
+      <w:pPr>
+        <w:ind w:left="5760" w:hanging="360"/>
+      </w:pPr>
+    </w:lvl>
+    <w:lvl w:ilvl="8" w:tplc="1009001B" w:tentative="1">
+      <w:start w:val="1"/>
+      <w:numFmt w:val="lowerRoman"/>
+      <w:lvlText w:val="%9."/>
+      <w:lvlJc w:val="right"/>
+      <w:pPr>
+        <w:ind w:left="6480" w:hanging="180"/>
+      </w:pPr>
+    </w:lvl>
+  </w:abstractNum>
+  <w:abstractNum w:abstractNumId="8" w15:restartNumberingAfterBreak="0">
+    <w:nsid w:val="35012A20"/>
+    <w:multiLevelType w:val="hybridMultilevel"/>
+    <w:tmpl w:val="7BE4803A"/>
+    <w:lvl w:ilvl="0" w:tplc="349CD4F6">
+      <w:numFmt w:val="bullet"/>
+      <w:lvlText w:val="-"/>
+      <w:lvlJc w:val="left"/>
+      <w:pPr>
+        <w:ind w:left="720" w:hanging="360"/>
+      </w:pPr>
+      <w:rPr>
+        <w:rFonts w:ascii="Aptos" w:eastAsiaTheme="minorEastAsia" w:hAnsi="Aptos" w:cstheme="minorBidi" w:hint="default"/>
+      </w:rPr>
+    </w:lvl>
+    <w:lvl w:ilvl="1" w:tplc="10090003" w:tentative="1">
+      <w:start w:val="1"/>
+      <w:numFmt w:val="bullet"/>
+      <w:lvlText w:val="o"/>
+      <w:lvlJc w:val="left"/>
+      <w:pPr>
+        <w:ind w:left="1440" w:hanging="360"/>
+      </w:pPr>
+      <w:rPr>
+        <w:rFonts w:ascii="Courier New" w:hAnsi="Courier New" w:cs="Courier New" w:hint="default"/>
+      </w:rPr>
+    </w:lvl>
+    <w:lvl w:ilvl="2" w:tplc="10090005" w:tentative="1">
+      <w:start w:val="1"/>
+      <w:numFmt w:val="bullet"/>
+      <w:lvlText w:val=""/>
+      <w:lvlJc w:val="left"/>
+      <w:pPr>
+        <w:ind w:left="2160" w:hanging="360"/>
+      </w:pPr>
+      <w:rPr>
+        <w:rFonts w:ascii="Wingdings" w:hAnsi="Wingdings" w:hint="default"/>
+      </w:rPr>
+    </w:lvl>
+    <w:lvl w:ilvl="3" w:tplc="10090001" w:tentative="1">
+      <w:start w:val="1"/>
+      <w:numFmt w:val="bullet"/>
+      <w:lvlText w:val=""/>
+      <w:lvlJc w:val="left"/>
+      <w:pPr>
+        <w:ind w:left="2880" w:hanging="360"/>
+      </w:pPr>
+      <w:rPr>
+        <w:rFonts w:ascii="Symbol" w:hAnsi="Symbol" w:hint="default"/>
+      </w:rPr>
+    </w:lvl>
+    <w:lvl w:ilvl="4" w:tplc="10090003" w:tentative="1">
+      <w:start w:val="1"/>
+      <w:numFmt w:val="bullet"/>
+      <w:lvlText w:val="o"/>
+      <w:lvlJc w:val="left"/>
+      <w:pPr>
+        <w:ind w:left="3600" w:hanging="360"/>
+      </w:pPr>
+      <w:rPr>
+        <w:rFonts w:ascii="Courier New" w:hAnsi="Courier New" w:cs="Courier New" w:hint="default"/>
+      </w:rPr>
+    </w:lvl>
+    <w:lvl w:ilvl="5" w:tplc="10090005" w:tentative="1">
+      <w:start w:val="1"/>
+      <w:numFmt w:val="bullet"/>
+      <w:lvlText w:val=""/>
+      <w:lvlJc w:val="left"/>
+      <w:pPr>
+        <w:ind w:left="4320" w:hanging="360"/>
+      </w:pPr>
+      <w:rPr>
+        <w:rFonts w:ascii="Wingdings" w:hAnsi="Wingdings" w:hint="default"/>
+      </w:rPr>
+    </w:lvl>
+    <w:lvl w:ilvl="6" w:tplc="10090001" w:tentative="1">
+      <w:start w:val="1"/>
+      <w:numFmt w:val="bullet"/>
+      <w:lvlText w:val=""/>
+      <w:lvlJc w:val="left"/>
+      <w:pPr>
+        <w:ind w:left="5040" w:hanging="360"/>
+      </w:pPr>
+      <w:rPr>
+        <w:rFonts w:ascii="Symbol" w:hAnsi="Symbol" w:hint="default"/>
+      </w:rPr>
+    </w:lvl>
+    <w:lvl w:ilvl="7" w:tplc="10090003" w:tentative="1">
+      <w:start w:val="1"/>
+      <w:numFmt w:val="bullet"/>
+      <w:lvlText w:val="o"/>
+      <w:lvlJc w:val="left"/>
+      <w:pPr>
+        <w:ind w:left="5760" w:hanging="360"/>
+      </w:pPr>
+      <w:rPr>
+        <w:rFonts w:ascii="Courier New" w:hAnsi="Courier New" w:cs="Courier New" w:hint="default"/>
+      </w:rPr>
+    </w:lvl>
+    <w:lvl w:ilvl="8" w:tplc="10090005" w:tentative="1">
+      <w:start w:val="1"/>
+      <w:numFmt w:val="bullet"/>
+      <w:lvlText w:val=""/>
+      <w:lvlJc w:val="left"/>
+      <w:pPr>
+        <w:ind w:left="6480" w:hanging="360"/>
+      </w:pPr>
+      <w:rPr>
+        <w:rFonts w:ascii="Wingdings" w:hAnsi="Wingdings" w:hint="default"/>
+      </w:rPr>
+    </w:lvl>
+  </w:abstractNum>
+  <w:abstractNum w:abstractNumId="9" w15:restartNumberingAfterBreak="0">
     <w:nsid w:val="3EFF7DA1"/>
     <w:multiLevelType w:val="hybridMultilevel"/>
     <w:tmpl w:val="58CE62FE"/>
@@ -7502,7 +8948,7 @@
       </w:pPr>
     </w:lvl>
   </w:abstractNum>
-  <w:abstractNum w:abstractNumId="7" w15:restartNumberingAfterBreak="0">
+  <w:abstractNum w:abstractNumId="10" w15:restartNumberingAfterBreak="0">
     <w:nsid w:val="3F321865"/>
     <w:multiLevelType w:val="hybridMultilevel"/>
     <w:tmpl w:val="64EE7826"/>
@@ -7614,7 +9060,7 @@
       </w:rPr>
     </w:lvl>
   </w:abstractNum>
-  <w:abstractNum w:abstractNumId="8" w15:restartNumberingAfterBreak="0">
+  <w:abstractNum w:abstractNumId="11" w15:restartNumberingAfterBreak="0">
     <w:nsid w:val="48551669"/>
     <w:multiLevelType w:val="hybridMultilevel"/>
     <w:tmpl w:val="3516DB94"/>
@@ -7707,7 +9153,7 @@
       </w:pPr>
     </w:lvl>
   </w:abstractNum>
-  <w:abstractNum w:abstractNumId="9" w15:restartNumberingAfterBreak="0">
+  <w:abstractNum w:abstractNumId="12" w15:restartNumberingAfterBreak="0">
     <w:nsid w:val="49697C35"/>
     <w:multiLevelType w:val="hybridMultilevel"/>
     <w:tmpl w:val="9F9A602E"/>
@@ -7802,7 +9248,7 @@
       </w:pPr>
     </w:lvl>
   </w:abstractNum>
-  <w:abstractNum w:abstractNumId="10" w15:restartNumberingAfterBreak="0">
+  <w:abstractNum w:abstractNumId="13" w15:restartNumberingAfterBreak="0">
     <w:nsid w:val="4C410EA6"/>
     <w:multiLevelType w:val="hybridMultilevel"/>
     <w:tmpl w:val="9F9A602E"/>
@@ -7897,7 +9343,7 @@
       </w:pPr>
     </w:lvl>
   </w:abstractNum>
-  <w:abstractNum w:abstractNumId="11" w15:restartNumberingAfterBreak="0">
+  <w:abstractNum w:abstractNumId="14" w15:restartNumberingAfterBreak="0">
     <w:nsid w:val="5FF913A2"/>
     <w:multiLevelType w:val="hybridMultilevel"/>
     <w:tmpl w:val="209AFDE8"/>
@@ -7988,7 +9434,7 @@
       </w:pPr>
     </w:lvl>
   </w:abstractNum>
-  <w:abstractNum w:abstractNumId="12" w15:restartNumberingAfterBreak="0">
+  <w:abstractNum w:abstractNumId="15" w15:restartNumberingAfterBreak="0">
     <w:nsid w:val="73AD0C9B"/>
     <w:multiLevelType w:val="hybridMultilevel"/>
     <w:tmpl w:val="662896B2"/>
@@ -8078,13 +9524,13 @@
     </w:lvl>
   </w:abstractNum>
   <w:num w:numId="1" w16cid:durableId="556160832">
-    <w:abstractNumId w:val="7"/>
+    <w:abstractNumId w:val="10"/>
   </w:num>
   <w:num w:numId="2" w16cid:durableId="1445922152">
     <w:abstractNumId w:val="4"/>
   </w:num>
   <w:num w:numId="3" w16cid:durableId="1973054759">
-    <w:abstractNumId w:val="6"/>
+    <w:abstractNumId w:val="9"/>
   </w:num>
   <w:num w:numId="4" w16cid:durableId="1721979684">
     <w:abstractNumId w:val="1"/>
@@ -8093,10 +9539,10 @@
     <w:abstractNumId w:val="3"/>
   </w:num>
   <w:num w:numId="6" w16cid:durableId="1284507689">
-    <w:abstractNumId w:val="12"/>
+    <w:abstractNumId w:val="15"/>
   </w:num>
   <w:num w:numId="7" w16cid:durableId="1725711538">
-    <w:abstractNumId w:val="8"/>
+    <w:abstractNumId w:val="11"/>
   </w:num>
   <w:num w:numId="8" w16cid:durableId="1443770091">
     <w:abstractNumId w:val="0"/>
@@ -8105,16 +9551,25 @@
     <w:abstractNumId w:val="2"/>
   </w:num>
   <w:num w:numId="10" w16cid:durableId="700398454">
-    <w:abstractNumId w:val="9"/>
+    <w:abstractNumId w:val="12"/>
   </w:num>
   <w:num w:numId="11" w16cid:durableId="875892958">
-    <w:abstractNumId w:val="10"/>
+    <w:abstractNumId w:val="13"/>
   </w:num>
   <w:num w:numId="12" w16cid:durableId="905141047">
-    <w:abstractNumId w:val="5"/>
+    <w:abstractNumId w:val="7"/>
   </w:num>
   <w:num w:numId="13" w16cid:durableId="949699107">
-    <w:abstractNumId w:val="11"/>
+    <w:abstractNumId w:val="14"/>
+  </w:num>
+  <w:num w:numId="14" w16cid:durableId="1115757940">
+    <w:abstractNumId w:val="8"/>
+  </w:num>
+  <w:num w:numId="15" w16cid:durableId="1146702556">
+    <w:abstractNumId w:val="6"/>
+  </w:num>
+  <w:num w:numId="16" w16cid:durableId="2032876798">
+    <w:abstractNumId w:val="5"/>
   </w:num>
 </w:numbering>
 </file>
@@ -8728,6 +10183,7 @@
   <w:style w:type="character" w:default="1" w:styleId="DefaultParagraphFont">
     <w:name w:val="Default Paragraph Font"/>
     <w:uiPriority w:val="1"/>
+    <w:semiHidden/>
     <w:unhideWhenUsed/>
   </w:style>
   <w:style w:type="table" w:default="1" w:styleId="TableNormal">
@@ -9454,12 +10910,14 @@
     <w:rsidRoot w:val="007069EA"/>
     <w:rsid w:val="00021D17"/>
     <w:rsid w:val="00097D9D"/>
-    <w:rsid w:val="00114EA7"/>
+    <w:rsid w:val="0043348B"/>
     <w:rsid w:val="00656C20"/>
     <w:rsid w:val="007069EA"/>
     <w:rsid w:val="00960C4B"/>
+    <w:rsid w:val="00977FB5"/>
     <w:rsid w:val="00A96F09"/>
     <w:rsid w:val="00B04A28"/>
+    <w:rsid w:val="00B62584"/>
     <w:rsid w:val="00BA0986"/>
     <w:rsid w:val="00F10174"/>
     <w:rsid w:val="00F70701"/>
@@ -9923,18 +11381,6 @@
       <w:color w:val="666666"/>
     </w:rPr>
   </w:style>
-  <w:style w:type="paragraph" w:customStyle="1" w:styleId="3E61F4341CE34DD5957702A3EE918864">
-    <w:name w:val="3E61F4341CE34DD5957702A3EE918864"/>
-    <w:rsid w:val="00BA0986"/>
-  </w:style>
-  <w:style w:type="paragraph" w:customStyle="1" w:styleId="9C6861FDD23C4B0787D813087226C695">
-    <w:name w:val="9C6861FDD23C4B0787D813087226C695"/>
-    <w:rsid w:val="00BA0986"/>
-  </w:style>
-  <w:style w:type="paragraph" w:customStyle="1" w:styleId="5731990D7F1448508A352913076A0731">
-    <w:name w:val="5731990D7F1448508A352913076A0731"/>
-    <w:rsid w:val="00BA0986"/>
-  </w:style>
 </w:styles>
 </file>
 

</xml_diff>

<commit_message>
Verify Order and Print, How to print added
</commit_message>
<xml_diff>
--- a/PharmTechUserManual.docx
+++ b/PharmTechUserManual.docx
@@ -458,7 +458,7 @@
           <w:r>
             <w:fldChar w:fldCharType="separate"/>
           </w:r>
-          <w:hyperlink w:anchor="_Toc192233298" w:history="1">
+          <w:hyperlink w:anchor="_Toc192237653" w:history="1">
             <w:r>
               <w:rPr>
                 <w:rStyle w:val="Hyperlink"/>
@@ -485,7 +485,7 @@
                 <w:noProof/>
                 <w:webHidden/>
               </w:rPr>
-              <w:instrText xml:space="preserve"> PAGEREF _Toc192233298 \h </w:instrText>
+              <w:instrText xml:space="preserve"> PAGEREF _Toc192237653 \h </w:instrText>
             </w:r>
             <w:r>
               <w:rPr>
@@ -532,7 +532,7 @@
               <w14:ligatures w14:val="standardContextual"/>
             </w:rPr>
           </w:pPr>
-          <w:hyperlink w:anchor="_Toc192233299" w:history="1">
+          <w:hyperlink w:anchor="_Toc192237654" w:history="1">
             <w:r>
               <w:rPr>
                 <w:rStyle w:val="Hyperlink"/>
@@ -559,7 +559,7 @@
                 <w:noProof/>
                 <w:webHidden/>
               </w:rPr>
-              <w:instrText xml:space="preserve"> PAGEREF _Toc192233299 \h </w:instrText>
+              <w:instrText xml:space="preserve"> PAGEREF _Toc192237654 \h </w:instrText>
             </w:r>
             <w:r>
               <w:rPr>
@@ -606,7 +606,7 @@
               <w14:ligatures w14:val="standardContextual"/>
             </w:rPr>
           </w:pPr>
-          <w:hyperlink w:anchor="_Toc192233300" w:history="1">
+          <w:hyperlink w:anchor="_Toc192237655" w:history="1">
             <w:r>
               <w:rPr>
                 <w:rStyle w:val="Hyperlink"/>
@@ -633,7 +633,7 @@
                 <w:noProof/>
                 <w:webHidden/>
               </w:rPr>
-              <w:instrText xml:space="preserve"> PAGEREF _Toc192233300 \h </w:instrText>
+              <w:instrText xml:space="preserve"> PAGEREF _Toc192237655 \h </w:instrText>
             </w:r>
             <w:r>
               <w:rPr>
@@ -680,7 +680,7 @@
               <w14:ligatures w14:val="standardContextual"/>
             </w:rPr>
           </w:pPr>
-          <w:hyperlink w:anchor="_Toc192233301" w:history="1">
+          <w:hyperlink w:anchor="_Toc192237656" w:history="1">
             <w:r>
               <w:rPr>
                 <w:rStyle w:val="Hyperlink"/>
@@ -707,7 +707,7 @@
                 <w:noProof/>
                 <w:webHidden/>
               </w:rPr>
-              <w:instrText xml:space="preserve"> PAGEREF _Toc192233301 \h </w:instrText>
+              <w:instrText xml:space="preserve"> PAGEREF _Toc192237656 \h </w:instrText>
             </w:r>
             <w:r>
               <w:rPr>
@@ -754,7 +754,7 @@
               <w14:ligatures w14:val="standardContextual"/>
             </w:rPr>
           </w:pPr>
-          <w:hyperlink w:anchor="_Toc192233302" w:history="1">
+          <w:hyperlink w:anchor="_Toc192237657" w:history="1">
             <w:r>
               <w:rPr>
                 <w:rStyle w:val="Hyperlink"/>
@@ -781,7 +781,7 @@
                 <w:noProof/>
                 <w:webHidden/>
               </w:rPr>
-              <w:instrText xml:space="preserve"> PAGEREF _Toc192233302 \h </w:instrText>
+              <w:instrText xml:space="preserve"> PAGEREF _Toc192237657 \h </w:instrText>
             </w:r>
             <w:r>
               <w:rPr>
@@ -828,7 +828,7 @@
               <w14:ligatures w14:val="standardContextual"/>
             </w:rPr>
           </w:pPr>
-          <w:hyperlink w:anchor="_Toc192233303" w:history="1">
+          <w:hyperlink w:anchor="_Toc192237658" w:history="1">
             <w:r>
               <w:rPr>
                 <w:rStyle w:val="Hyperlink"/>
@@ -855,7 +855,7 @@
                 <w:noProof/>
                 <w:webHidden/>
               </w:rPr>
-              <w:instrText xml:space="preserve"> PAGEREF _Toc192233303 \h </w:instrText>
+              <w:instrText xml:space="preserve"> PAGEREF _Toc192237658 \h </w:instrText>
             </w:r>
             <w:r>
               <w:rPr>
@@ -902,7 +902,7 @@
               <w14:ligatures w14:val="standardContextual"/>
             </w:rPr>
           </w:pPr>
-          <w:hyperlink w:anchor="_Toc192233304" w:history="1">
+          <w:hyperlink w:anchor="_Toc192237659" w:history="1">
             <w:r>
               <w:rPr>
                 <w:rStyle w:val="Hyperlink"/>
@@ -929,7 +929,7 @@
                 <w:noProof/>
                 <w:webHidden/>
               </w:rPr>
-              <w:instrText xml:space="preserve"> PAGEREF _Toc192233304 \h </w:instrText>
+              <w:instrText xml:space="preserve"> PAGEREF _Toc192237659 \h </w:instrText>
             </w:r>
             <w:r>
               <w:rPr>
@@ -976,7 +976,7 @@
               <w14:ligatures w14:val="standardContextual"/>
             </w:rPr>
           </w:pPr>
-          <w:hyperlink w:anchor="_Toc192233305" w:history="1">
+          <w:hyperlink w:anchor="_Toc192237660" w:history="1">
             <w:r>
               <w:rPr>
                 <w:rStyle w:val="Hyperlink"/>
@@ -1003,7 +1003,7 @@
                 <w:noProof/>
                 <w:webHidden/>
               </w:rPr>
-              <w:instrText xml:space="preserve"> PAGEREF _Toc192233305 \h </w:instrText>
+              <w:instrText xml:space="preserve"> PAGEREF _Toc192237660 \h </w:instrText>
             </w:r>
             <w:r>
               <w:rPr>
@@ -1050,7 +1050,7 @@
               <w14:ligatures w14:val="standardContextual"/>
             </w:rPr>
           </w:pPr>
-          <w:hyperlink w:anchor="_Toc192233306" w:history="1">
+          <w:hyperlink w:anchor="_Toc192237661" w:history="1">
             <w:r>
               <w:rPr>
                 <w:rStyle w:val="Hyperlink"/>
@@ -1077,7 +1077,7 @@
                 <w:noProof/>
                 <w:webHidden/>
               </w:rPr>
-              <w:instrText xml:space="preserve"> PAGEREF _Toc192233306 \h </w:instrText>
+              <w:instrText xml:space="preserve"> PAGEREF _Toc192237661 \h </w:instrText>
             </w:r>
             <w:r>
               <w:rPr>
@@ -1124,7 +1124,7 @@
               <w14:ligatures w14:val="standardContextual"/>
             </w:rPr>
           </w:pPr>
-          <w:hyperlink w:anchor="_Toc192233307" w:history="1">
+          <w:hyperlink w:anchor="_Toc192237662" w:history="1">
             <w:r>
               <w:rPr>
                 <w:rStyle w:val="Hyperlink"/>
@@ -1151,7 +1151,7 @@
                 <w:noProof/>
                 <w:webHidden/>
               </w:rPr>
-              <w:instrText xml:space="preserve"> PAGEREF _Toc192233307 \h </w:instrText>
+              <w:instrText xml:space="preserve"> PAGEREF _Toc192237662 \h </w:instrText>
             </w:r>
             <w:r>
               <w:rPr>
@@ -1198,7 +1198,7 @@
               <w14:ligatures w14:val="standardContextual"/>
             </w:rPr>
           </w:pPr>
-          <w:hyperlink w:anchor="_Toc192233308" w:history="1">
+          <w:hyperlink w:anchor="_Toc192237663" w:history="1">
             <w:r>
               <w:rPr>
                 <w:rStyle w:val="Hyperlink"/>
@@ -1225,7 +1225,7 @@
                 <w:noProof/>
                 <w:webHidden/>
               </w:rPr>
-              <w:instrText xml:space="preserve"> PAGEREF _Toc192233308 \h </w:instrText>
+              <w:instrText xml:space="preserve"> PAGEREF _Toc192237663 \h </w:instrText>
             </w:r>
             <w:r>
               <w:rPr>
@@ -1272,7 +1272,7 @@
               <w14:ligatures w14:val="standardContextual"/>
             </w:rPr>
           </w:pPr>
-          <w:hyperlink w:anchor="_Toc192233309" w:history="1">
+          <w:hyperlink w:anchor="_Toc192237664" w:history="1">
             <w:r>
               <w:rPr>
                 <w:rStyle w:val="Hyperlink"/>
@@ -1299,7 +1299,7 @@
                 <w:noProof/>
                 <w:webHidden/>
               </w:rPr>
-              <w:instrText xml:space="preserve"> PAGEREF _Toc192233309 \h </w:instrText>
+              <w:instrText xml:space="preserve"> PAGEREF _Toc192237664 \h </w:instrText>
             </w:r>
             <w:r>
               <w:rPr>
@@ -1319,7 +1319,7 @@
                 <w:noProof/>
                 <w:webHidden/>
               </w:rPr>
-              <w:t>9</w:t>
+              <w:t>8</w:t>
             </w:r>
             <w:r>
               <w:rPr>
@@ -1346,7 +1346,7 @@
               <w14:ligatures w14:val="standardContextual"/>
             </w:rPr>
           </w:pPr>
-          <w:hyperlink w:anchor="_Toc192233310" w:history="1">
+          <w:hyperlink w:anchor="_Toc192237665" w:history="1">
             <w:r>
               <w:rPr>
                 <w:rStyle w:val="Hyperlink"/>
@@ -1373,7 +1373,7 @@
                 <w:noProof/>
                 <w:webHidden/>
               </w:rPr>
-              <w:instrText xml:space="preserve"> PAGEREF _Toc192233310 \h </w:instrText>
+              <w:instrText xml:space="preserve"> PAGEREF _Toc192237665 \h </w:instrText>
             </w:r>
             <w:r>
               <w:rPr>
@@ -1420,7 +1420,7 @@
               <w14:ligatures w14:val="standardContextual"/>
             </w:rPr>
           </w:pPr>
-          <w:hyperlink w:anchor="_Toc192233311" w:history="1">
+          <w:hyperlink w:anchor="_Toc192237666" w:history="1">
             <w:r>
               <w:rPr>
                 <w:rStyle w:val="Hyperlink"/>
@@ -1447,7 +1447,7 @@
                 <w:noProof/>
                 <w:webHidden/>
               </w:rPr>
-              <w:instrText xml:space="preserve"> PAGEREF _Toc192233311 \h </w:instrText>
+              <w:instrText xml:space="preserve"> PAGEREF _Toc192237666 \h </w:instrText>
             </w:r>
             <w:r>
               <w:rPr>
@@ -1467,7 +1467,7 @@
                 <w:noProof/>
                 <w:webHidden/>
               </w:rPr>
-              <w:t>10</w:t>
+              <w:t>9</w:t>
             </w:r>
             <w:r>
               <w:rPr>
@@ -1494,7 +1494,7 @@
               <w14:ligatures w14:val="standardContextual"/>
             </w:rPr>
           </w:pPr>
-          <w:hyperlink w:anchor="_Toc192233312" w:history="1">
+          <w:hyperlink w:anchor="_Toc192237667" w:history="1">
             <w:r>
               <w:rPr>
                 <w:rStyle w:val="Hyperlink"/>
@@ -1521,7 +1521,7 @@
                 <w:noProof/>
                 <w:webHidden/>
               </w:rPr>
-              <w:instrText xml:space="preserve"> PAGEREF _Toc192233312 \h </w:instrText>
+              <w:instrText xml:space="preserve"> PAGEREF _Toc192237667 \h </w:instrText>
             </w:r>
             <w:r>
               <w:rPr>
@@ -1568,13 +1568,13 @@
               <w14:ligatures w14:val="standardContextual"/>
             </w:rPr>
           </w:pPr>
-          <w:hyperlink w:anchor="_Toc192233313" w:history="1">
+          <w:hyperlink w:anchor="_Toc192237668" w:history="1">
             <w:r>
               <w:rPr>
                 <w:rStyle w:val="Hyperlink"/>
                 <w:noProof/>
               </w:rPr>
-              <w:t>GLOSSARY</w:t>
+              <w:t>HOW TO VERIFY AN ORDER AND PRINT</w:t>
             </w:r>
             <w:r>
               <w:rPr>
@@ -1595,7 +1595,7 @@
                 <w:noProof/>
                 <w:webHidden/>
               </w:rPr>
-              <w:instrText xml:space="preserve"> PAGEREF _Toc192233313 \h </w:instrText>
+              <w:instrText xml:space="preserve"> PAGEREF _Toc192237668 \h </w:instrText>
             </w:r>
             <w:r>
               <w:rPr>
@@ -1642,12 +1642,160 @@
               <w14:ligatures w14:val="standardContextual"/>
             </w:rPr>
           </w:pPr>
-          <w:hyperlink w:anchor="_Toc192233314" w:history="1">
+          <w:hyperlink w:anchor="_Toc192237669" w:history="1">
             <w:r>
               <w:rPr>
                 <w:rStyle w:val="Hyperlink"/>
                 <w:noProof/>
               </w:rPr>
+              <w:t>HOW TO PRINT</w:t>
+            </w:r>
+            <w:r>
+              <w:rPr>
+                <w:noProof/>
+                <w:webHidden/>
+              </w:rPr>
+              <w:tab/>
+            </w:r>
+            <w:r>
+              <w:rPr>
+                <w:noProof/>
+                <w:webHidden/>
+              </w:rPr>
+              <w:fldChar w:fldCharType="begin"/>
+            </w:r>
+            <w:r>
+              <w:rPr>
+                <w:noProof/>
+                <w:webHidden/>
+              </w:rPr>
+              <w:instrText xml:space="preserve"> PAGEREF _Toc192237669 \h </w:instrText>
+            </w:r>
+            <w:r>
+              <w:rPr>
+                <w:noProof/>
+                <w:webHidden/>
+              </w:rPr>
+            </w:r>
+            <w:r>
+              <w:rPr>
+                <w:noProof/>
+                <w:webHidden/>
+              </w:rPr>
+              <w:fldChar w:fldCharType="separate"/>
+            </w:r>
+            <w:r>
+              <w:rPr>
+                <w:noProof/>
+                <w:webHidden/>
+              </w:rPr>
+              <w:t>11</w:t>
+            </w:r>
+            <w:r>
+              <w:rPr>
+                <w:noProof/>
+                <w:webHidden/>
+              </w:rPr>
+              <w:fldChar w:fldCharType="end"/>
+            </w:r>
+          </w:hyperlink>
+        </w:p>
+        <w:p>
+          <w:pPr>
+            <w:pStyle w:val="TOC1"/>
+            <w:tabs>
+              <w:tab w:val="right" w:leader="dot" w:pos="9350"/>
+            </w:tabs>
+            <w:rPr>
+              <w:rFonts w:cstheme="minorBidi"/>
+              <w:noProof/>
+              <w:kern w:val="2"/>
+              <w:sz w:val="24"/>
+              <w:szCs w:val="24"/>
+              <w:lang w:val="en-CA" w:eastAsia="en-CA"/>
+              <w14:ligatures w14:val="standardContextual"/>
+            </w:rPr>
+          </w:pPr>
+          <w:hyperlink w:anchor="_Toc192237670" w:history="1">
+            <w:r>
+              <w:rPr>
+                <w:rStyle w:val="Hyperlink"/>
+                <w:noProof/>
+              </w:rPr>
+              <w:t>GLOSSARY</w:t>
+            </w:r>
+            <w:r>
+              <w:rPr>
+                <w:noProof/>
+                <w:webHidden/>
+              </w:rPr>
+              <w:tab/>
+            </w:r>
+            <w:r>
+              <w:rPr>
+                <w:noProof/>
+                <w:webHidden/>
+              </w:rPr>
+              <w:fldChar w:fldCharType="begin"/>
+            </w:r>
+            <w:r>
+              <w:rPr>
+                <w:noProof/>
+                <w:webHidden/>
+              </w:rPr>
+              <w:instrText xml:space="preserve"> PAGEREF _Toc192237670 \h </w:instrText>
+            </w:r>
+            <w:r>
+              <w:rPr>
+                <w:noProof/>
+                <w:webHidden/>
+              </w:rPr>
+            </w:r>
+            <w:r>
+              <w:rPr>
+                <w:noProof/>
+                <w:webHidden/>
+              </w:rPr>
+              <w:fldChar w:fldCharType="separate"/>
+            </w:r>
+            <w:r>
+              <w:rPr>
+                <w:noProof/>
+                <w:webHidden/>
+              </w:rPr>
+              <w:t>11</w:t>
+            </w:r>
+            <w:r>
+              <w:rPr>
+                <w:noProof/>
+                <w:webHidden/>
+              </w:rPr>
+              <w:fldChar w:fldCharType="end"/>
+            </w:r>
+          </w:hyperlink>
+        </w:p>
+        <w:p>
+          <w:pPr>
+            <w:pStyle w:val="TOC1"/>
+            <w:tabs>
+              <w:tab w:val="right" w:leader="dot" w:pos="9350"/>
+            </w:tabs>
+            <w:rPr>
+              <w:rFonts w:cstheme="minorBidi"/>
+              <w:noProof/>
+              <w:kern w:val="2"/>
+              <w:sz w:val="24"/>
+              <w:szCs w:val="24"/>
+              <w:lang w:val="en-CA" w:eastAsia="en-CA"/>
+              <w14:ligatures w14:val="standardContextual"/>
+            </w:rPr>
+          </w:pPr>
+          <w:hyperlink w:anchor="_Toc192237671" w:history="1">
+            <w:r>
+              <w:rPr>
+                <w:rStyle w:val="Hyperlink"/>
+                <w:noProof/>
+              </w:rPr>
               <w:t>INDEX</w:t>
             </w:r>
             <w:r>
@@ -1669,7 +1817,7 @@
                 <w:noProof/>
                 <w:webHidden/>
               </w:rPr>
-              <w:instrText xml:space="preserve"> PAGEREF _Toc192233314 \h </w:instrText>
+              <w:instrText xml:space="preserve"> PAGEREF _Toc192237671 \h </w:instrText>
             </w:r>
             <w:r>
               <w:rPr>
@@ -1721,7 +1869,7 @@
       <w:pPr>
         <w:pStyle w:val="Heading1"/>
       </w:pPr>
-      <w:bookmarkStart w:id="0" w:name="_Toc192233298"/>
+      <w:bookmarkStart w:id="0" w:name="_Toc192237653"/>
       <w:r>
         <w:lastRenderedPageBreak/>
         <w:t>INTRODUCTION</w:t>
@@ -1749,7 +1897,27 @@
           <w:sz w:val="24"/>
           <w:szCs w:val="24"/>
         </w:rPr>
-        <w:t>NBCC PharmTech System!</w:t>
+        <w:t xml:space="preserve">NBCC </w:t>
+      </w:r>
+      <w:proofErr w:type="spellStart"/>
+      <w:r>
+        <w:rPr>
+          <w:b/>
+          <w:bCs/>
+          <w:sz w:val="24"/>
+          <w:szCs w:val="24"/>
+        </w:rPr>
+        <w:t>PharmTech</w:t>
+      </w:r>
+      <w:proofErr w:type="spellEnd"/>
+      <w:r>
+        <w:rPr>
+          <w:b/>
+          <w:bCs/>
+          <w:sz w:val="24"/>
+          <w:szCs w:val="24"/>
+        </w:rPr>
+        <w:t xml:space="preserve"> System!</w:t>
       </w:r>
       <w:r>
         <w:rPr>
@@ -1843,7 +2011,7 @@
       <w:pPr>
         <w:pStyle w:val="Heading1"/>
       </w:pPr>
-      <w:bookmarkStart w:id="1" w:name="_Toc192233299"/>
+      <w:bookmarkStart w:id="1" w:name="_Toc192237654"/>
       <w:r>
         <w:t>PURPOSE OF THE WEBSITE</w:t>
       </w:r>
@@ -2034,7 +2202,7 @@
         <w:pStyle w:val="Heading1"/>
       </w:pPr>
       <w:bookmarkStart w:id="2" w:name="ConnectionGuide"/>
-      <w:bookmarkStart w:id="3" w:name="_Toc192233300"/>
+      <w:bookmarkStart w:id="3" w:name="_Toc192237655"/>
       <w:r>
         <w:lastRenderedPageBreak/>
         <w:t>CONNECTION GUIDE</w:t>
@@ -2256,6 +2424,7 @@
         </w:rPr>
         <w:t xml:space="preserve">  </w:t>
       </w:r>
+      <w:proofErr w:type="gramStart"/>
       <w:r>
         <w:rPr>
           <w:b/>
@@ -2286,6 +2455,7 @@
         </w:rPr>
         <w:t>!!!!!!!!!!!!!!!!!!!!!!!!!!!!!!!!!!!</w:t>
       </w:r>
+      <w:proofErr w:type="gramEnd"/>
       <w:r>
         <w:rPr>
           <w:sz w:val="24"/>
@@ -2332,8 +2502,20 @@
           <w:szCs w:val="36"/>
         </w:rPr>
         <w:br/>
-        <w:t>!!!!!!!!!!!!!!!!!!!!!!!!!!!!!!!!!!  Important  !!!!!!!!!!!!!!!!!!!!!!!!!!!!!!!!!!!</w:t>
-      </w:r>
+        <w:t xml:space="preserve">!!!!!!!!!!!!!!!!!!!!!!!!!!!!!!!!!!  </w:t>
+      </w:r>
+      <w:proofErr w:type="gramStart"/>
+      <w:r>
+        <w:rPr>
+          <w:b/>
+          <w:bCs/>
+          <w:color w:val="FF0000"/>
+          <w:sz w:val="36"/>
+          <w:szCs w:val="36"/>
+        </w:rPr>
+        <w:t>Important  !!!!!!!!!!!!!!!!!!!!!!!!!!!!!!!!!!!</w:t>
+      </w:r>
+      <w:proofErr w:type="gramEnd"/>
     </w:p>
     <w:p>
       <w:pPr>
@@ -2342,7 +2524,7 @@
           <w:tab w:val="left" w:pos="4208"/>
         </w:tabs>
       </w:pPr>
-      <w:bookmarkStart w:id="4" w:name="_Toc192233301"/>
+      <w:bookmarkStart w:id="4" w:name="_Toc192237656"/>
       <w:r>
         <w:t>HOW TO SIGNUP</w:t>
       </w:r>
@@ -2367,6 +2549,7 @@
         </w:rPr>
         <w:t xml:space="preserve">From the main page of the website, click the </w:t>
       </w:r>
+      <w:proofErr w:type="gramStart"/>
       <w:r>
         <w:rPr>
           <w:color w:val="0F6FC6" w:themeColor="accent1"/>
@@ -2391,6 +2574,7 @@
         </w:rPr>
         <w:t>Up</w:t>
       </w:r>
+      <w:proofErr w:type="gramEnd"/>
       <w:r>
         <w:rPr>
           <w:color w:val="0F6FC6" w:themeColor="accent1"/>
@@ -2701,7 +2885,7 @@
         <w:pStyle w:val="Heading1"/>
       </w:pPr>
       <w:bookmarkStart w:id="5" w:name="HowToLogin"/>
-      <w:bookmarkStart w:id="6" w:name="_Toc192233302"/>
+      <w:bookmarkStart w:id="6" w:name="_Toc192237657"/>
       <w:r>
         <w:lastRenderedPageBreak/>
         <w:t>HOW TO LOGIN</w:t>
@@ -2858,7 +3042,7 @@
       <w:pPr>
         <w:pStyle w:val="Heading1"/>
       </w:pPr>
-      <w:bookmarkStart w:id="7" w:name="_Toc192233303"/>
+      <w:bookmarkStart w:id="7" w:name="_Toc192237658"/>
       <w:r>
         <w:t>HOW TO LOGOUT</w:t>
       </w:r>
@@ -3042,7 +3226,7 @@
       <w:pPr>
         <w:pStyle w:val="Heading1"/>
       </w:pPr>
-      <w:bookmarkStart w:id="8" w:name="_Toc192233304"/>
+      <w:bookmarkStart w:id="8" w:name="_Toc192237659"/>
       <w:r>
         <w:t>HOW TO RESET PASSWORD</w:t>
       </w:r>
@@ -3323,7 +3507,7 @@
         <w:pStyle w:val="Heading1"/>
       </w:pPr>
       <w:bookmarkStart w:id="9" w:name="UsingtheNavigationBar"/>
-      <w:bookmarkStart w:id="10" w:name="_Toc192233305"/>
+      <w:bookmarkStart w:id="10" w:name="_Toc192237660"/>
       <w:r>
         <w:lastRenderedPageBreak/>
         <w:t>USING THE NAVIGATION BAR</w:t>
@@ -4292,7 +4476,7 @@
       <w:pPr>
         <w:pStyle w:val="Heading1"/>
       </w:pPr>
-      <w:bookmarkStart w:id="11" w:name="_Toc192233306"/>
+      <w:bookmarkStart w:id="11" w:name="_Toc192237661"/>
       <w:r>
         <w:lastRenderedPageBreak/>
         <w:t>SEARCH FUNCTIONALITY - DRUGS</w:t>
@@ -4745,7 +4929,7 @@
       <w:pPr>
         <w:pStyle w:val="Heading1"/>
       </w:pPr>
-      <w:bookmarkStart w:id="12" w:name="_Toc192233307"/>
+      <w:bookmarkStart w:id="12" w:name="_Toc192237662"/>
       <w:r>
         <w:t>SEARCH FUNCTIONALITY – PHYSICIANS</w:t>
       </w:r>
@@ -5049,7 +5233,7 @@
       <w:pPr>
         <w:pStyle w:val="Heading1"/>
       </w:pPr>
-      <w:bookmarkStart w:id="13" w:name="_Toc192233308"/>
+      <w:bookmarkStart w:id="13" w:name="_Toc192237663"/>
       <w:r>
         <w:lastRenderedPageBreak/>
         <w:t>SEARCH FUNCTIONALITY – PATIENTS</w:t>
@@ -5469,128 +5653,15 @@
           <w:sz w:val="24"/>
           <w:szCs w:val="24"/>
         </w:rPr>
-        <w:t>Options will now appear in the table below on the input provided.</w:t>
-      </w:r>
-    </w:p>
-    <w:p>
-      <w:pPr>
-        <w:pStyle w:val="ListParagraph"/>
-      </w:pPr>
-    </w:p>
-    <w:p>
-      <w:pPr>
-        <w:pStyle w:val="ListParagraph"/>
-      </w:pPr>
-    </w:p>
-    <w:p>
-      <w:pPr>
-        <w:pStyle w:val="ListParagraph"/>
-      </w:pPr>
-    </w:p>
-    <w:p>
-      <w:pPr>
-        <w:pStyle w:val="ListParagraph"/>
-      </w:pPr>
-    </w:p>
-    <w:p>
-      <w:pPr>
-        <w:pStyle w:val="ListParagraph"/>
-      </w:pPr>
-    </w:p>
-    <w:p>
-      <w:pPr>
-        <w:pStyle w:val="ListParagraph"/>
-      </w:pPr>
-    </w:p>
-    <w:p>
-      <w:pPr>
-        <w:pStyle w:val="ListParagraph"/>
-      </w:pPr>
-    </w:p>
-    <w:p>
-      <w:pPr>
-        <w:pStyle w:val="ListParagraph"/>
-      </w:pPr>
-    </w:p>
-    <w:p>
-      <w:pPr>
-        <w:pStyle w:val="ListParagraph"/>
-      </w:pPr>
-    </w:p>
-    <w:p>
-      <w:pPr>
-        <w:pStyle w:val="ListParagraph"/>
-      </w:pPr>
-    </w:p>
-    <w:p>
-      <w:pPr>
-        <w:pStyle w:val="ListParagraph"/>
-      </w:pPr>
-    </w:p>
-    <w:p>
-      <w:pPr>
-        <w:pStyle w:val="ListParagraph"/>
-      </w:pPr>
-    </w:p>
-    <w:p>
-      <w:pPr>
-        <w:pStyle w:val="ListParagraph"/>
-      </w:pPr>
-    </w:p>
-    <w:p>
-      <w:pPr>
-        <w:pStyle w:val="ListParagraph"/>
-      </w:pPr>
-    </w:p>
-    <w:p>
-      <w:pPr>
-        <w:pStyle w:val="ListParagraph"/>
-      </w:pPr>
-    </w:p>
-    <w:p>
-      <w:pPr>
-        <w:pStyle w:val="ListParagraph"/>
-      </w:pPr>
-    </w:p>
-    <w:p>
-      <w:pPr>
-        <w:pStyle w:val="ListParagraph"/>
-      </w:pPr>
-    </w:p>
-    <w:p>
-      <w:pPr>
-        <w:pStyle w:val="ListParagraph"/>
-      </w:pPr>
-    </w:p>
-    <w:p>
-      <w:pPr>
-        <w:pStyle w:val="ListParagraph"/>
-      </w:pPr>
-    </w:p>
-    <w:p>
-      <w:pPr>
-        <w:pStyle w:val="ListParagraph"/>
-      </w:pPr>
-    </w:p>
-    <w:p>
-      <w:pPr>
-        <w:pStyle w:val="ListParagraph"/>
-      </w:pPr>
-    </w:p>
-    <w:p>
-      <w:pPr>
-        <w:pStyle w:val="ListParagraph"/>
-      </w:pPr>
-    </w:p>
-    <w:p>
-      <w:pPr>
-        <w:pStyle w:val="ListParagraph"/>
-      </w:pPr>
-    </w:p>
-    <w:p>
-      <w:pPr>
-        <w:pStyle w:val="ListParagraph"/>
-      </w:pPr>
+        <w:t>Options will now appear in the table below on the input provided</w:t>
+      </w:r>
+      <w:r>
+        <w:rPr>
+          <w:sz w:val="24"/>
+          <w:szCs w:val="24"/>
+        </w:rPr>
+        <w:t>.</w:t>
+      </w:r>
     </w:p>
     <w:p>
       <w:pPr>
@@ -5601,9 +5672,8 @@
       <w:pPr>
         <w:pStyle w:val="Heading1"/>
       </w:pPr>
-      <w:bookmarkStart w:id="14" w:name="_Toc192233309"/>
-      <w:r>
-        <w:lastRenderedPageBreak/>
+      <w:bookmarkStart w:id="14" w:name="_Toc192237664"/>
+      <w:r>
         <w:t>SEARCH FUNCTIONALITY – ORDERS</w:t>
       </w:r>
       <w:bookmarkEnd w:id="14"/>
@@ -6242,12 +6312,15 @@
       <w:pPr>
         <w:pStyle w:val="Heading1"/>
       </w:pPr>
-      <w:bookmarkStart w:id="15" w:name="_Toc192233310"/>
-      <w:r>
+      <w:bookmarkStart w:id="15" w:name="SearchVerification"/>
+      <w:bookmarkStart w:id="16" w:name="_Toc192237665"/>
+      <w:r>
+        <w:lastRenderedPageBreak/>
         <w:t>SEARCH FUNCTIONALITY - VERIFICATION</w:t>
       </w:r>
-      <w:bookmarkEnd w:id="15"/>
-    </w:p>
+      <w:bookmarkEnd w:id="16"/>
+    </w:p>
+    <w:bookmarkEnd w:id="15"/>
     <w:p>
       <w:pPr>
         <w:pStyle w:val="ListParagraph"/>
@@ -6847,13 +6920,14 @@
       <w:pPr>
         <w:pStyle w:val="Heading1"/>
       </w:pPr>
-      <w:bookmarkStart w:id="16" w:name="_Toc192233311"/>
-      <w:r>
-        <w:lastRenderedPageBreak/>
+      <w:bookmarkStart w:id="17" w:name="SortTables"/>
+      <w:bookmarkStart w:id="18" w:name="_Toc192237666"/>
+      <w:r>
         <w:t>HOW TO SORT TABLES</w:t>
       </w:r>
-      <w:bookmarkEnd w:id="16"/>
-    </w:p>
+      <w:bookmarkEnd w:id="18"/>
+    </w:p>
+    <w:bookmarkEnd w:id="17"/>
     <w:p>
       <w:pPr>
         <w:pStyle w:val="ListParagraph"/>
@@ -6880,16 +6954,16 @@
       </w:pPr>
       <w:r>
         <w:drawing>
-          <wp:anchor distT="0" distB="0" distL="114300" distR="114300" simplePos="0" relativeHeight="251668480" behindDoc="0" locked="0" layoutInCell="1" allowOverlap="1" wp14:anchorId="4DD0AE53" wp14:editId="120F7B61">
+          <wp:anchor distT="0" distB="0" distL="114300" distR="114300" simplePos="0" relativeHeight="251668480" behindDoc="0" locked="0" layoutInCell="1" allowOverlap="1" wp14:anchorId="4DD0AE53" wp14:editId="5A79F9FA">
             <wp:simplePos x="0" y="0"/>
             <wp:positionH relativeFrom="margin">
-              <wp:posOffset>691033</wp:posOffset>
+              <wp:align>center</wp:align>
             </wp:positionH>
             <wp:positionV relativeFrom="paragraph">
-              <wp:posOffset>252730</wp:posOffset>
+              <wp:posOffset>256540</wp:posOffset>
             </wp:positionV>
-            <wp:extent cx="4762500" cy="797560"/>
-            <wp:effectExtent l="0" t="0" r="0" b="2540"/>
+            <wp:extent cx="5280025" cy="883920"/>
+            <wp:effectExtent l="0" t="0" r="0" b="0"/>
             <wp:wrapSquare wrapText="bothSides"/>
             <wp:docPr id="1386210778" name="Picture 1" descr="A screenshot of a computer"/>
             <wp:cNvGraphicFramePr>
@@ -6917,7 +6991,7 @@
                   <pic:spPr>
                     <a:xfrm>
                       <a:off x="0" y="0"/>
-                      <a:ext cx="4762500" cy="797560"/>
+                      <a:ext cx="5280025" cy="883920"/>
                     </a:xfrm>
                     <a:prstGeom prst="rect">
                       <a:avLst/>
@@ -6926,6 +7000,12 @@
                 </pic:pic>
               </a:graphicData>
             </a:graphic>
+            <wp14:sizeRelH relativeFrom="margin">
+              <wp14:pctWidth>0</wp14:pctWidth>
+            </wp14:sizeRelH>
+            <wp14:sizeRelV relativeFrom="margin">
+              <wp14:pctHeight>0</wp14:pctHeight>
+            </wp14:sizeRelV>
           </wp:anchor>
         </w:drawing>
       </w:r>
@@ -6937,7 +7017,6 @@
         <w:t>Click on a column header to sort the data in ascending or descending order.</w:t>
       </w:r>
     </w:p>
-    <w:p/>
     <w:p>
       <w:pPr>
         <w:pStyle w:val="ListParagraph"/>
@@ -7097,13 +7176,19 @@
     </w:p>
     <w:p>
       <w:pPr>
+        <w:pStyle w:val="ListParagraph"/>
+      </w:pPr>
+    </w:p>
+    <w:p>
+      <w:pPr>
         <w:pStyle w:val="Heading1"/>
       </w:pPr>
-      <w:bookmarkStart w:id="17" w:name="_Toc192233312"/>
-      <w:r>
+      <w:bookmarkStart w:id="19" w:name="_Toc192237667"/>
+      <w:r>
+        <w:lastRenderedPageBreak/>
         <w:t>HOW TO CREATE AN ORDER</w:t>
       </w:r>
-      <w:bookmarkEnd w:id="17"/>
+      <w:bookmarkEnd w:id="19"/>
     </w:p>
     <w:p>
       <w:pPr>
@@ -7711,7 +7796,6 @@
           <w:sz w:val="24"/>
           <w:szCs w:val="24"/>
         </w:rPr>
-        <w:lastRenderedPageBreak/>
         <w:t xml:space="preserve">Click </w:t>
       </w:r>
       <w:r>
@@ -7759,13 +7843,837 @@
     </w:p>
     <w:p>
       <w:pPr>
+        <w:pStyle w:val="ListParagraph"/>
+        <w:ind w:left="1080"/>
+        <w:rPr>
+          <w:sz w:val="24"/>
+          <w:szCs w:val="24"/>
+        </w:rPr>
+      </w:pPr>
+    </w:p>
+    <w:p>
+      <w:pPr>
+        <w:pStyle w:val="ListParagraph"/>
+        <w:ind w:left="1080"/>
+        <w:rPr>
+          <w:sz w:val="24"/>
+          <w:szCs w:val="24"/>
+        </w:rPr>
+      </w:pPr>
+    </w:p>
+    <w:p>
+      <w:pPr>
+        <w:pStyle w:val="ListParagraph"/>
+        <w:ind w:left="1080"/>
+        <w:rPr>
+          <w:sz w:val="24"/>
+          <w:szCs w:val="24"/>
+        </w:rPr>
+      </w:pPr>
+    </w:p>
+    <w:p>
+      <w:pPr>
+        <w:pStyle w:val="ListParagraph"/>
+        <w:ind w:left="1080"/>
+        <w:rPr>
+          <w:sz w:val="24"/>
+          <w:szCs w:val="24"/>
+        </w:rPr>
+      </w:pPr>
+    </w:p>
+    <w:p>
+      <w:pPr>
+        <w:pStyle w:val="ListParagraph"/>
+        <w:ind w:left="1080"/>
+        <w:rPr>
+          <w:sz w:val="24"/>
+          <w:szCs w:val="24"/>
+        </w:rPr>
+      </w:pPr>
+    </w:p>
+    <w:p>
+      <w:pPr>
+        <w:pStyle w:val="ListParagraph"/>
+        <w:ind w:left="1080"/>
+        <w:rPr>
+          <w:sz w:val="24"/>
+          <w:szCs w:val="24"/>
+        </w:rPr>
+      </w:pPr>
+    </w:p>
+    <w:p>
+      <w:pPr>
+        <w:pStyle w:val="ListParagraph"/>
+        <w:ind w:left="1080"/>
+        <w:rPr>
+          <w:sz w:val="24"/>
+          <w:szCs w:val="24"/>
+        </w:rPr>
+      </w:pPr>
+    </w:p>
+    <w:p>
+      <w:pPr>
+        <w:pStyle w:val="ListParagraph"/>
+        <w:ind w:left="1080"/>
+        <w:rPr>
+          <w:sz w:val="24"/>
+          <w:szCs w:val="24"/>
+        </w:rPr>
+      </w:pPr>
+    </w:p>
+    <w:p>
+      <w:pPr>
+        <w:pStyle w:val="ListParagraph"/>
+        <w:ind w:left="1080"/>
+        <w:rPr>
+          <w:sz w:val="24"/>
+          <w:szCs w:val="24"/>
+        </w:rPr>
+      </w:pPr>
+    </w:p>
+    <w:p>
+      <w:pPr>
+        <w:pStyle w:val="ListParagraph"/>
+        <w:ind w:left="1080"/>
+        <w:rPr>
+          <w:sz w:val="24"/>
+          <w:szCs w:val="24"/>
+        </w:rPr>
+      </w:pPr>
+    </w:p>
+    <w:p>
+      <w:pPr>
+        <w:pStyle w:val="ListParagraph"/>
+        <w:ind w:left="1080"/>
+        <w:rPr>
+          <w:sz w:val="24"/>
+          <w:szCs w:val="24"/>
+        </w:rPr>
+      </w:pPr>
+    </w:p>
+    <w:p>
+      <w:pPr>
+        <w:pStyle w:val="ListParagraph"/>
+        <w:ind w:left="1080"/>
+        <w:rPr>
+          <w:sz w:val="24"/>
+          <w:szCs w:val="24"/>
+        </w:rPr>
+      </w:pPr>
+    </w:p>
+    <w:p>
+      <w:pPr>
+        <w:pStyle w:val="ListParagraph"/>
+        <w:ind w:left="1080"/>
+        <w:rPr>
+          <w:sz w:val="24"/>
+          <w:szCs w:val="24"/>
+        </w:rPr>
+      </w:pPr>
+    </w:p>
+    <w:p>
+      <w:pPr>
+        <w:pStyle w:val="ListParagraph"/>
+        <w:ind w:left="1080"/>
+        <w:rPr>
+          <w:sz w:val="24"/>
+          <w:szCs w:val="24"/>
+        </w:rPr>
+      </w:pPr>
+    </w:p>
+    <w:p>
+      <w:pPr>
+        <w:pStyle w:val="ListParagraph"/>
+        <w:ind w:left="1080"/>
+        <w:rPr>
+          <w:sz w:val="24"/>
+          <w:szCs w:val="24"/>
+        </w:rPr>
+      </w:pPr>
+    </w:p>
+    <w:p>
+      <w:pPr>
+        <w:pStyle w:val="ListParagraph"/>
+        <w:ind w:left="1080"/>
+        <w:rPr>
+          <w:sz w:val="24"/>
+          <w:szCs w:val="24"/>
+        </w:rPr>
+      </w:pPr>
+    </w:p>
+    <w:p>
+      <w:pPr>
         <w:pStyle w:val="Heading1"/>
       </w:pPr>
-      <w:bookmarkStart w:id="18" w:name="_Toc192233313"/>
+      <w:bookmarkStart w:id="20" w:name="_Toc192237668"/>
+      <w:r>
+        <w:lastRenderedPageBreak/>
+        <w:t>HOW TO VERIFY AN ORDER</w:t>
+      </w:r>
+      <w:r>
+        <w:t xml:space="preserve"> AND PRINT</w:t>
+      </w:r>
+      <w:bookmarkEnd w:id="20"/>
+    </w:p>
+    <w:p>
+      <w:pPr>
+        <w:pStyle w:val="ListParagraph"/>
+        <w:numPr>
+          <w:ilvl w:val="0"/>
+          <w:numId w:val="17"/>
+        </w:numPr>
+        <w:rPr>
+          <w:sz w:val="24"/>
+          <w:szCs w:val="24"/>
+        </w:rPr>
+      </w:pPr>
+      <w:r>
+        <w:rPr>
+          <w:sz w:val="24"/>
+          <w:szCs w:val="24"/>
+        </w:rPr>
+        <w:t>Navigate to the verification page.</w:t>
+      </w:r>
+    </w:p>
+    <w:p>
+      <w:pPr>
+        <w:pStyle w:val="ListParagraph"/>
+        <w:numPr>
+          <w:ilvl w:val="0"/>
+          <w:numId w:val="17"/>
+        </w:numPr>
+        <w:rPr>
+          <w:sz w:val="24"/>
+          <w:szCs w:val="24"/>
+        </w:rPr>
+      </w:pPr>
+      <w:r>
+        <w:rPr>
+          <w:sz w:val="24"/>
+          <w:szCs w:val="24"/>
+        </w:rPr>
+        <w:t>If required (</w:t>
+      </w:r>
+      <w:hyperlink w:anchor="SortTables" w:history="1">
+        <w:r>
+          <w:rPr>
+            <w:rStyle w:val="Hyperlink"/>
+            <w:color w:val="0070C0"/>
+            <w:sz w:val="24"/>
+            <w:szCs w:val="24"/>
+          </w:rPr>
+          <w:t>Sort</w:t>
+        </w:r>
+      </w:hyperlink>
+      <w:r>
+        <w:rPr>
+          <w:sz w:val="24"/>
+          <w:szCs w:val="24"/>
+        </w:rPr>
+        <w:t xml:space="preserve"> or </w:t>
+      </w:r>
+      <w:hyperlink w:anchor="SearchVerification" w:history="1">
+        <w:r>
+          <w:rPr>
+            <w:rStyle w:val="Hyperlink"/>
+            <w:color w:val="0070C0"/>
+            <w:sz w:val="24"/>
+            <w:szCs w:val="24"/>
+          </w:rPr>
+          <w:t>search</w:t>
+        </w:r>
+      </w:hyperlink>
+      <w:r>
+        <w:rPr>
+          <w:sz w:val="24"/>
+          <w:szCs w:val="24"/>
+        </w:rPr>
+        <w:t xml:space="preserve"> for the required </w:t>
+      </w:r>
+      <w:r>
+        <w:rPr>
+          <w:sz w:val="24"/>
+          <w:szCs w:val="24"/>
+        </w:rPr>
+        <w:t>order</w:t>
+      </w:r>
+      <w:r>
+        <w:rPr>
+          <w:sz w:val="24"/>
+          <w:szCs w:val="24"/>
+        </w:rPr>
+        <w:t>)</w:t>
+      </w:r>
+      <w:r>
+        <w:rPr>
+          <w:sz w:val="24"/>
+          <w:szCs w:val="24"/>
+        </w:rPr>
+        <w:t>.</w:t>
+      </w:r>
+    </w:p>
+    <w:p>
+      <w:pPr>
+        <w:pStyle w:val="ListParagraph"/>
+        <w:numPr>
+          <w:ilvl w:val="0"/>
+          <w:numId w:val="17"/>
+        </w:numPr>
+        <w:rPr>
+          <w:sz w:val="24"/>
+          <w:szCs w:val="24"/>
+        </w:rPr>
+      </w:pPr>
+      <w:r>
+        <w:rPr>
+          <w:sz w:val="24"/>
+          <w:szCs w:val="24"/>
+        </w:rPr>
+        <w:t>Select the order to verify.</w:t>
+      </w:r>
+    </w:p>
+    <w:p>
+      <w:pPr>
+        <w:pStyle w:val="ListParagraph"/>
+        <w:numPr>
+          <w:ilvl w:val="0"/>
+          <w:numId w:val="17"/>
+        </w:numPr>
+        <w:rPr>
+          <w:sz w:val="24"/>
+          <w:szCs w:val="24"/>
+        </w:rPr>
+      </w:pPr>
+      <w:r>
+        <w:rPr>
+          <w:sz w:val="24"/>
+          <w:szCs w:val="24"/>
+        </w:rPr>
+        <w:t>A verification menu will appear.</w:t>
+      </w:r>
+    </w:p>
+    <w:p>
+      <w:pPr>
+        <w:pStyle w:val="ListParagraph"/>
+        <w:numPr>
+          <w:ilvl w:val="0"/>
+          <w:numId w:val="17"/>
+        </w:numPr>
+        <w:rPr>
+          <w:sz w:val="24"/>
+          <w:szCs w:val="24"/>
+        </w:rPr>
+      </w:pPr>
+      <w:r>
+        <w:rPr>
+          <w:sz w:val="24"/>
+          <w:szCs w:val="24"/>
+        </w:rPr>
+        <w:t>Review all fields and check the boxes beside each verified field.</w:t>
+      </w:r>
+    </w:p>
+    <w:p>
+      <w:pPr>
+        <w:pStyle w:val="ListParagraph"/>
+        <w:numPr>
+          <w:ilvl w:val="0"/>
+          <w:numId w:val="17"/>
+        </w:numPr>
+        <w:rPr>
+          <w:sz w:val="24"/>
+          <w:szCs w:val="24"/>
+        </w:rPr>
+      </w:pPr>
+      <w:r>
+        <w:rPr>
+          <w:sz w:val="24"/>
+          <w:szCs w:val="24"/>
+        </w:rPr>
+        <w:t xml:space="preserve">Click the </w:t>
+      </w:r>
+      <w:r>
+        <w:rPr>
+          <w:color w:val="0070C0"/>
+          <w:sz w:val="24"/>
+          <w:szCs w:val="24"/>
+        </w:rPr>
+        <w:t xml:space="preserve">Verify </w:t>
+      </w:r>
+      <w:r>
+        <w:rPr>
+          <w:sz w:val="24"/>
+          <w:szCs w:val="24"/>
+        </w:rPr>
+        <w:t>button.</w:t>
+      </w:r>
+    </w:p>
+    <w:p>
+      <w:pPr>
+        <w:pStyle w:val="ListParagraph"/>
+        <w:numPr>
+          <w:ilvl w:val="0"/>
+          <w:numId w:val="17"/>
+        </w:numPr>
+        <w:rPr>
+          <w:sz w:val="24"/>
+          <w:szCs w:val="24"/>
+        </w:rPr>
+      </w:pPr>
+      <w:r>
+        <w:rPr>
+          <w:sz w:val="24"/>
+          <w:szCs w:val="24"/>
+        </w:rPr>
+        <w:t xml:space="preserve">A </w:t>
+      </w:r>
+      <w:r>
+        <w:rPr>
+          <w:sz w:val="24"/>
+          <w:szCs w:val="24"/>
+        </w:rPr>
+        <w:t xml:space="preserve">confirmation page </w:t>
+      </w:r>
+      <w:r>
+        <w:rPr>
+          <w:sz w:val="24"/>
+          <w:szCs w:val="24"/>
+        </w:rPr>
+        <w:t>will appear</w:t>
+      </w:r>
+      <w:r>
+        <w:rPr>
+          <w:sz w:val="24"/>
+          <w:szCs w:val="24"/>
+        </w:rPr>
+        <w:t xml:space="preserve"> Click</w:t>
+      </w:r>
+      <w:r>
+        <w:rPr>
+          <w:sz w:val="24"/>
+          <w:szCs w:val="24"/>
+        </w:rPr>
+        <w:t xml:space="preserve"> the </w:t>
+      </w:r>
+      <w:r>
+        <w:rPr>
+          <w:color w:val="0070C0"/>
+          <w:sz w:val="24"/>
+          <w:szCs w:val="24"/>
+        </w:rPr>
+        <w:t>H</w:t>
+      </w:r>
+      <w:r>
+        <w:rPr>
+          <w:color w:val="0070C0"/>
+          <w:sz w:val="24"/>
+          <w:szCs w:val="24"/>
+        </w:rPr>
+        <w:t>ome</w:t>
+      </w:r>
+      <w:r>
+        <w:rPr>
+          <w:sz w:val="24"/>
+          <w:szCs w:val="24"/>
+        </w:rPr>
+        <w:t xml:space="preserve"> button </w:t>
+      </w:r>
+      <w:r>
+        <w:rPr>
+          <w:sz w:val="24"/>
+          <w:szCs w:val="24"/>
+        </w:rPr>
+        <w:t>to return to the home page.</w:t>
+      </w:r>
+    </w:p>
+    <w:p>
+      <w:pPr>
+        <w:pStyle w:val="ListParagraph"/>
+        <w:numPr>
+          <w:ilvl w:val="0"/>
+          <w:numId w:val="17"/>
+        </w:numPr>
+        <w:rPr>
+          <w:sz w:val="24"/>
+          <w:szCs w:val="24"/>
+        </w:rPr>
+      </w:pPr>
+      <w:r>
+        <w:rPr>
+          <w:sz w:val="24"/>
+          <w:szCs w:val="24"/>
+        </w:rPr>
+        <w:t>If printing is required, refer to “</w:t>
+      </w:r>
+      <w:hyperlink w:anchor="HowToPrint" w:history="1">
+        <w:r>
+          <w:rPr>
+            <w:rStyle w:val="Hyperlink"/>
+            <w:color w:val="0070C0"/>
+            <w:sz w:val="24"/>
+            <w:szCs w:val="24"/>
+          </w:rPr>
+          <w:t>How to Print</w:t>
+        </w:r>
+      </w:hyperlink>
+      <w:r>
+        <w:rPr>
+          <w:sz w:val="24"/>
+          <w:szCs w:val="24"/>
+        </w:rPr>
+        <w:t>”.</w:t>
+      </w:r>
+    </w:p>
+    <w:p>
+      <w:pPr>
+        <w:pStyle w:val="ListParagraph"/>
+        <w:ind w:left="1440"/>
+        <w:rPr>
+          <w:sz w:val="24"/>
+          <w:szCs w:val="24"/>
+        </w:rPr>
+      </w:pPr>
+    </w:p>
+    <w:p>
+      <w:pPr>
+        <w:pStyle w:val="Heading1"/>
+      </w:pPr>
+      <w:bookmarkStart w:id="21" w:name="HowToPrint"/>
+      <w:bookmarkStart w:id="22" w:name="_Toc192237669"/>
+      <w:r>
+        <w:t>HOW TO PRINT</w:t>
+      </w:r>
+      <w:bookmarkEnd w:id="22"/>
+    </w:p>
+    <w:bookmarkEnd w:id="21"/>
+    <w:p>
+      <w:pPr>
+        <w:pStyle w:val="ListParagraph"/>
+        <w:numPr>
+          <w:ilvl w:val="0"/>
+          <w:numId w:val="19"/>
+        </w:numPr>
+        <w:rPr>
+          <w:sz w:val="24"/>
+          <w:szCs w:val="24"/>
+        </w:rPr>
+      </w:pPr>
+      <w:r>
+        <w:rPr>
+          <w:sz w:val="24"/>
+          <w:szCs w:val="24"/>
+        </w:rPr>
+        <w:t xml:space="preserve">Click the </w:t>
+      </w:r>
+      <w:r>
+        <w:rPr>
+          <w:color w:val="0070C0"/>
+          <w:sz w:val="24"/>
+          <w:szCs w:val="24"/>
+        </w:rPr>
+        <w:t xml:space="preserve">Print </w:t>
+      </w:r>
+      <w:r>
+        <w:rPr>
+          <w:sz w:val="24"/>
+          <w:szCs w:val="24"/>
+        </w:rPr>
+        <w:t>button.</w:t>
+      </w:r>
+    </w:p>
+    <w:p>
+      <w:pPr>
+        <w:pStyle w:val="ListParagraph"/>
+        <w:numPr>
+          <w:ilvl w:val="0"/>
+          <w:numId w:val="19"/>
+        </w:numPr>
+        <w:rPr>
+          <w:sz w:val="24"/>
+          <w:szCs w:val="24"/>
+        </w:rPr>
+      </w:pPr>
+      <w:r>
+        <w:rPr>
+          <w:sz w:val="24"/>
+          <w:szCs w:val="24"/>
+        </w:rPr>
+        <w:t xml:space="preserve">A new page will appear, click on the </w:t>
+      </w:r>
+      <w:r>
+        <w:rPr>
+          <w:color w:val="0070C0"/>
+          <w:sz w:val="24"/>
+          <w:szCs w:val="24"/>
+        </w:rPr>
+        <w:t>Print</w:t>
+      </w:r>
+      <w:r>
+        <w:rPr>
+          <w:sz w:val="24"/>
+          <w:szCs w:val="24"/>
+        </w:rPr>
+        <w:t xml:space="preserve"> button for printing the verified order.</w:t>
+      </w:r>
+    </w:p>
+    <w:p>
+      <w:pPr>
+        <w:pStyle w:val="ListParagraph"/>
+        <w:numPr>
+          <w:ilvl w:val="0"/>
+          <w:numId w:val="19"/>
+        </w:numPr>
+        <w:rPr>
+          <w:sz w:val="24"/>
+          <w:szCs w:val="24"/>
+        </w:rPr>
+      </w:pPr>
+      <w:r>
+        <w:rPr>
+          <w:sz w:val="24"/>
+          <w:szCs w:val="24"/>
+        </w:rPr>
+        <w:t xml:space="preserve">A pop-up will appear, click the </w:t>
+      </w:r>
+      <w:r>
+        <w:rPr>
+          <w:color w:val="0070C0"/>
+          <w:sz w:val="24"/>
+          <w:szCs w:val="24"/>
+        </w:rPr>
+        <w:t>Print Options</w:t>
+      </w:r>
+      <w:r>
+        <w:rPr>
+          <w:sz w:val="24"/>
+          <w:szCs w:val="24"/>
+        </w:rPr>
+        <w:t xml:space="preserve"> button to open a drop-down menu with the following option</w:t>
+      </w:r>
+      <w:r>
+        <w:rPr>
+          <w:sz w:val="24"/>
+          <w:szCs w:val="24"/>
+        </w:rPr>
+        <w:t>s.</w:t>
+      </w:r>
+    </w:p>
+    <w:p>
+      <w:pPr>
+        <w:pStyle w:val="ListParagraph"/>
+        <w:numPr>
+          <w:ilvl w:val="1"/>
+          <w:numId w:val="19"/>
+        </w:numPr>
+        <w:rPr>
+          <w:sz w:val="24"/>
+          <w:szCs w:val="24"/>
+        </w:rPr>
+      </w:pPr>
+      <w:r>
+        <w:rPr>
+          <w:sz w:val="24"/>
+          <w:szCs w:val="24"/>
+        </w:rPr>
+        <w:t>Print to PDF</w:t>
+      </w:r>
+    </w:p>
+    <w:p>
+      <w:pPr>
+        <w:pStyle w:val="ListParagraph"/>
+        <w:numPr>
+          <w:ilvl w:val="2"/>
+          <w:numId w:val="19"/>
+        </w:numPr>
+        <w:rPr>
+          <w:sz w:val="24"/>
+          <w:szCs w:val="24"/>
+        </w:rPr>
+      </w:pPr>
+      <w:r>
+        <w:rPr>
+          <w:sz w:val="24"/>
+          <w:szCs w:val="24"/>
+        </w:rPr>
+        <w:t>Select Print to PDF.</w:t>
+      </w:r>
+    </w:p>
+    <w:p>
+      <w:pPr>
+        <w:pStyle w:val="ListParagraph"/>
+        <w:numPr>
+          <w:ilvl w:val="2"/>
+          <w:numId w:val="19"/>
+        </w:numPr>
+        <w:rPr>
+          <w:sz w:val="24"/>
+          <w:szCs w:val="24"/>
+        </w:rPr>
+      </w:pPr>
+      <w:r>
+        <w:rPr>
+          <w:sz w:val="24"/>
+          <w:szCs w:val="24"/>
+        </w:rPr>
+        <w:t>Click the Print button.</w:t>
+      </w:r>
+    </w:p>
+    <w:p>
+      <w:pPr>
+        <w:pStyle w:val="ListParagraph"/>
+        <w:numPr>
+          <w:ilvl w:val="2"/>
+          <w:numId w:val="19"/>
+        </w:numPr>
+        <w:rPr>
+          <w:sz w:val="24"/>
+          <w:szCs w:val="24"/>
+        </w:rPr>
+      </w:pPr>
+      <w:r>
+        <w:rPr>
+          <w:sz w:val="24"/>
+          <w:szCs w:val="24"/>
+        </w:rPr>
+        <w:t>A PDF version will be saved to your downloads folder.</w:t>
+      </w:r>
+    </w:p>
+    <w:p>
+      <w:pPr>
+        <w:pStyle w:val="ListParagraph"/>
+        <w:numPr>
+          <w:ilvl w:val="2"/>
+          <w:numId w:val="19"/>
+        </w:numPr>
+        <w:rPr>
+          <w:sz w:val="24"/>
+          <w:szCs w:val="24"/>
+        </w:rPr>
+      </w:pPr>
+      <w:r>
+        <w:rPr>
+          <w:sz w:val="24"/>
+          <w:szCs w:val="24"/>
+        </w:rPr>
+        <w:t>File will be name (PrintedPDF-.pdf)</w:t>
+      </w:r>
+    </w:p>
+    <w:p>
+      <w:pPr>
+        <w:pStyle w:val="ListParagraph"/>
+        <w:numPr>
+          <w:ilvl w:val="1"/>
+          <w:numId w:val="19"/>
+        </w:numPr>
+        <w:rPr>
+          <w:sz w:val="24"/>
+          <w:szCs w:val="24"/>
+        </w:rPr>
+      </w:pPr>
+      <w:r>
+        <w:rPr>
+          <w:sz w:val="24"/>
+          <w:szCs w:val="24"/>
+        </w:rPr>
+        <w:t>Print from Printer</w:t>
+      </w:r>
+    </w:p>
+    <w:p>
+      <w:pPr>
+        <w:pStyle w:val="ListParagraph"/>
+        <w:numPr>
+          <w:ilvl w:val="2"/>
+          <w:numId w:val="19"/>
+        </w:numPr>
+        <w:rPr>
+          <w:sz w:val="24"/>
+          <w:szCs w:val="24"/>
+        </w:rPr>
+      </w:pPr>
+      <w:r>
+        <w:rPr>
+          <w:sz w:val="24"/>
+          <w:szCs w:val="24"/>
+        </w:rPr>
+        <w:t>Select Print from Printer.</w:t>
+      </w:r>
+    </w:p>
+    <w:p>
+      <w:pPr>
+        <w:pStyle w:val="ListParagraph"/>
+        <w:numPr>
+          <w:ilvl w:val="2"/>
+          <w:numId w:val="19"/>
+        </w:numPr>
+        <w:rPr>
+          <w:sz w:val="24"/>
+          <w:szCs w:val="24"/>
+        </w:rPr>
+      </w:pPr>
+      <w:r>
+        <w:rPr>
+          <w:sz w:val="24"/>
+          <w:szCs w:val="24"/>
+        </w:rPr>
+        <w:t>Click the Print button.</w:t>
+      </w:r>
+    </w:p>
+    <w:p>
+      <w:pPr>
+        <w:pStyle w:val="ListParagraph"/>
+        <w:numPr>
+          <w:ilvl w:val="2"/>
+          <w:numId w:val="19"/>
+        </w:numPr>
+        <w:rPr>
+          <w:sz w:val="24"/>
+          <w:szCs w:val="24"/>
+        </w:rPr>
+      </w:pPr>
+      <w:r>
+        <w:rPr>
+          <w:sz w:val="24"/>
+          <w:szCs w:val="24"/>
+        </w:rPr>
+        <w:t>A confirmation message will appear.</w:t>
+      </w:r>
+    </w:p>
+    <w:p>
+      <w:pPr>
+        <w:pStyle w:val="ListParagraph"/>
+        <w:numPr>
+          <w:ilvl w:val="2"/>
+          <w:numId w:val="19"/>
+        </w:numPr>
+        <w:rPr>
+          <w:sz w:val="24"/>
+          <w:szCs w:val="24"/>
+        </w:rPr>
+      </w:pPr>
+      <w:r>
+        <w:rPr>
+          <w:sz w:val="24"/>
+          <w:szCs w:val="24"/>
+        </w:rPr>
+        <w:t>After accepting, home page will display.</w:t>
+      </w:r>
+    </w:p>
+    <w:p>
+      <w:pPr>
+        <w:rPr>
+          <w:sz w:val="24"/>
+          <w:szCs w:val="24"/>
+        </w:rPr>
+      </w:pPr>
+    </w:p>
+    <w:p>
+      <w:pPr>
+        <w:pStyle w:val="Heading1"/>
+      </w:pPr>
+      <w:bookmarkStart w:id="23" w:name="_Toc192237670"/>
       <w:r>
         <w:t>GLOSSARY</w:t>
       </w:r>
-      <w:bookmarkEnd w:id="18"/>
+      <w:bookmarkEnd w:id="23"/>
     </w:p>
     <w:p>
       <w:pPr>
@@ -7846,11 +8754,11 @@
       <w:pPr>
         <w:pStyle w:val="Heading1"/>
       </w:pPr>
-      <w:bookmarkStart w:id="19" w:name="_Toc192233314"/>
+      <w:bookmarkStart w:id="24" w:name="_Toc192237671"/>
       <w:r>
         <w:t>INDEX</w:t>
       </w:r>
-      <w:bookmarkEnd w:id="19"/>
+      <w:bookmarkEnd w:id="24"/>
     </w:p>
     <w:p>
       <w:r>
@@ -8030,6 +8938,92 @@
 <file path=word/numbering.xml><?xml version="1.0" encoding="utf-8"?>
 <w:numbering xmlns:wpc="http://schemas.microsoft.com/office/word/2010/wordprocessingCanvas" xmlns:cx="http://schemas.microsoft.com/office/drawing/2014/chartex" xmlns:cx1="http://schemas.microsoft.com/office/drawing/2015/9/8/chartex" xmlns:cx2="http://schemas.microsoft.com/office/drawing/2015/10/21/chartex" xmlns:cx3="http://schemas.microsoft.com/office/drawing/2016/5/9/chartex" xmlns:cx4="http://schemas.microsoft.com/office/drawing/2016/5/10/chartex" xmlns:cx5="http://schemas.microsoft.com/office/drawing/2016/5/11/chartex" xmlns:cx6="http://schemas.microsoft.com/office/drawing/2016/5/12/chartex" xmlns:cx7="http://schemas.microsoft.com/office/drawing/2016/5/13/chartex" xmlns:cx8="http://schemas.microsoft.com/office/drawing/2016/5/14/chartex" xmlns:mc="http://schemas.openxmlformats.org/markup-compatibility/2006" xmlns:aink="http://schemas.microsoft.com/office/drawing/2016/ink" xmlns:am3d="http://schemas.microsoft.com/office/drawing/2017/model3d" xmlns:o="urn:schemas-microsoft-com:office:office" xmlns:oel="http://schemas.microsoft.com/office/2019/extlst" xmlns:r="http://schemas.openxmlformats.org/officeDocument/2006/relationships" xmlns:m="http://schemas.openxmlformats.org/officeDocument/2006/math" xmlns:v="urn:schemas-microsoft-com:vml" xmlns:wp14="http://schemas.microsoft.com/office/word/2010/wordprocessingDrawing" xmlns:wp="http://schemas.openxmlformats.org/drawingml/2006/wordprocessingDrawing" xmlns:w10="urn:schemas-microsoft-com:office:word" xmlns:w="http://schemas.openxmlformats.org/wordprocessingml/2006/main" xmlns:w14="http://schemas.microsoft.com/office/word/2010/wordml" xmlns:w15="http://schemas.microsoft.com/office/word/2012/wordml" xmlns:w16cex="http://schemas.microsoft.com/office/word/2018/wordml/cex" xmlns:w16cid="http://schemas.microsoft.com/office/word/2016/wordml/cid" xmlns:w16="http://schemas.microsoft.com/office/word/2018/wordml" xmlns:w16du="http://schemas.microsoft.com/office/word/2023/wordml/word16du" xmlns:w16sdtdh="http://schemas.microsoft.com/office/word/2020/wordml/sdtdatahash" xmlns:w16sdtfl="http://schemas.microsoft.com/office/word/2024/wordml/sdtformatlock" xmlns:w16se="http://schemas.microsoft.com/office/word/2015/wordml/symex" xmlns:wpg="http://schemas.microsoft.com/office/word/2010/wordprocessingGroup" xmlns:wpi="http://schemas.microsoft.com/office/word/2010/wordprocessingInk" xmlns:wne="http://schemas.microsoft.com/office/word/2006/wordml" xmlns:wps="http://schemas.microsoft.com/office/word/2010/wordprocessingShape" mc:Ignorable="w14 w15 w16se w16cid w16 w16cex w16sdtdh w16sdtfl w16du wp14">
   <w:abstractNum w:abstractNumId="0" w15:restartNumberingAfterBreak="0">
+    <w:nsid w:val="00322307"/>
+    <w:multiLevelType w:val="hybridMultilevel"/>
+    <w:tmpl w:val="EA14BFBE"/>
+    <w:lvl w:ilvl="0" w:tplc="FFFFFFFF">
+      <w:start w:val="1"/>
+      <w:numFmt w:val="lowerLetter"/>
+      <w:lvlText w:val="%1."/>
+      <w:lvlJc w:val="left"/>
+      <w:pPr>
+        <w:ind w:left="2160" w:hanging="360"/>
+      </w:pPr>
+    </w:lvl>
+    <w:lvl w:ilvl="1" w:tplc="10090019" w:tentative="1">
+      <w:start w:val="1"/>
+      <w:numFmt w:val="lowerLetter"/>
+      <w:lvlText w:val="%2."/>
+      <w:lvlJc w:val="left"/>
+      <w:pPr>
+        <w:ind w:left="1440" w:hanging="360"/>
+      </w:pPr>
+    </w:lvl>
+    <w:lvl w:ilvl="2" w:tplc="1009001B" w:tentative="1">
+      <w:start w:val="1"/>
+      <w:numFmt w:val="lowerRoman"/>
+      <w:lvlText w:val="%3."/>
+      <w:lvlJc w:val="right"/>
+      <w:pPr>
+        <w:ind w:left="2160" w:hanging="180"/>
+      </w:pPr>
+    </w:lvl>
+    <w:lvl w:ilvl="3" w:tplc="1009000F" w:tentative="1">
+      <w:start w:val="1"/>
+      <w:numFmt w:val="decimal"/>
+      <w:lvlText w:val="%4."/>
+      <w:lvlJc w:val="left"/>
+      <w:pPr>
+        <w:ind w:left="2880" w:hanging="360"/>
+      </w:pPr>
+    </w:lvl>
+    <w:lvl w:ilvl="4" w:tplc="10090019" w:tentative="1">
+      <w:start w:val="1"/>
+      <w:numFmt w:val="lowerLetter"/>
+      <w:lvlText w:val="%5."/>
+      <w:lvlJc w:val="left"/>
+      <w:pPr>
+        <w:ind w:left="3600" w:hanging="360"/>
+      </w:pPr>
+    </w:lvl>
+    <w:lvl w:ilvl="5" w:tplc="1009001B" w:tentative="1">
+      <w:start w:val="1"/>
+      <w:numFmt w:val="lowerRoman"/>
+      <w:lvlText w:val="%6."/>
+      <w:lvlJc w:val="right"/>
+      <w:pPr>
+        <w:ind w:left="4320" w:hanging="180"/>
+      </w:pPr>
+    </w:lvl>
+    <w:lvl w:ilvl="6" w:tplc="1009000F" w:tentative="1">
+      <w:start w:val="1"/>
+      <w:numFmt w:val="decimal"/>
+      <w:lvlText w:val="%7."/>
+      <w:lvlJc w:val="left"/>
+      <w:pPr>
+        <w:ind w:left="5040" w:hanging="360"/>
+      </w:pPr>
+    </w:lvl>
+    <w:lvl w:ilvl="7" w:tplc="10090019" w:tentative="1">
+      <w:start w:val="1"/>
+      <w:numFmt w:val="lowerLetter"/>
+      <w:lvlText w:val="%8."/>
+      <w:lvlJc w:val="left"/>
+      <w:pPr>
+        <w:ind w:left="5760" w:hanging="360"/>
+      </w:pPr>
+    </w:lvl>
+    <w:lvl w:ilvl="8" w:tplc="1009001B" w:tentative="1">
+      <w:start w:val="1"/>
+      <w:numFmt w:val="lowerRoman"/>
+      <w:lvlText w:val="%9."/>
+      <w:lvlJc w:val="right"/>
+      <w:pPr>
+        <w:ind w:left="6480" w:hanging="180"/>
+      </w:pPr>
+    </w:lvl>
+  </w:abstractNum>
+  <w:abstractNum w:abstractNumId="1" w15:restartNumberingAfterBreak="0">
     <w:nsid w:val="025824C8"/>
     <w:multiLevelType w:val="hybridMultilevel"/>
     <w:tmpl w:val="662896B2"/>
@@ -8118,7 +9112,7 @@
       </w:pPr>
     </w:lvl>
   </w:abstractNum>
-  <w:abstractNum w:abstractNumId="1" w15:restartNumberingAfterBreak="0">
+  <w:abstractNum w:abstractNumId="2" w15:restartNumberingAfterBreak="0">
     <w:nsid w:val="11E5393F"/>
     <w:multiLevelType w:val="hybridMultilevel"/>
     <w:tmpl w:val="58CE62FE"/>
@@ -8207,7 +9201,7 @@
       </w:pPr>
     </w:lvl>
   </w:abstractNum>
-  <w:abstractNum w:abstractNumId="2" w15:restartNumberingAfterBreak="0">
+  <w:abstractNum w:abstractNumId="3" w15:restartNumberingAfterBreak="0">
     <w:nsid w:val="148C040E"/>
     <w:multiLevelType w:val="hybridMultilevel"/>
     <w:tmpl w:val="32D2F9C4"/>
@@ -8298,7 +9292,7 @@
       </w:pPr>
     </w:lvl>
   </w:abstractNum>
-  <w:abstractNum w:abstractNumId="3" w15:restartNumberingAfterBreak="0">
+  <w:abstractNum w:abstractNumId="4" w15:restartNumberingAfterBreak="0">
     <w:nsid w:val="14EC47FD"/>
     <w:multiLevelType w:val="hybridMultilevel"/>
     <w:tmpl w:val="2E38701E"/>
@@ -8387,7 +9381,7 @@
       </w:pPr>
     </w:lvl>
   </w:abstractNum>
-  <w:abstractNum w:abstractNumId="4" w15:restartNumberingAfterBreak="0">
+  <w:abstractNum w:abstractNumId="5" w15:restartNumberingAfterBreak="0">
     <w:nsid w:val="17194905"/>
     <w:multiLevelType w:val="hybridMultilevel"/>
     <w:tmpl w:val="1DCA54A6"/>
@@ -8476,7 +9470,7 @@
       </w:pPr>
     </w:lvl>
   </w:abstractNum>
-  <w:abstractNum w:abstractNumId="5" w15:restartNumberingAfterBreak="0">
+  <w:abstractNum w:abstractNumId="6" w15:restartNumberingAfterBreak="0">
     <w:nsid w:val="1CF05F32"/>
     <w:multiLevelType w:val="hybridMultilevel"/>
     <w:tmpl w:val="3B92D3B8"/>
@@ -8565,7 +9559,7 @@
       </w:pPr>
     </w:lvl>
   </w:abstractNum>
-  <w:abstractNum w:abstractNumId="6" w15:restartNumberingAfterBreak="0">
+  <w:abstractNum w:abstractNumId="7" w15:restartNumberingAfterBreak="0">
     <w:nsid w:val="25277446"/>
     <w:multiLevelType w:val="hybridMultilevel"/>
     <w:tmpl w:val="54301E6E"/>
@@ -8656,7 +9650,7 @@
       </w:pPr>
     </w:lvl>
   </w:abstractNum>
-  <w:abstractNum w:abstractNumId="7" w15:restartNumberingAfterBreak="0">
+  <w:abstractNum w:abstractNumId="8" w15:restartNumberingAfterBreak="0">
     <w:nsid w:val="28FD28C1"/>
     <w:multiLevelType w:val="hybridMultilevel"/>
     <w:tmpl w:val="B9B49CA0"/>
@@ -8747,7 +9741,96 @@
       </w:pPr>
     </w:lvl>
   </w:abstractNum>
-  <w:abstractNum w:abstractNumId="8" w15:restartNumberingAfterBreak="0">
+  <w:abstractNum w:abstractNumId="9" w15:restartNumberingAfterBreak="0">
+    <w:nsid w:val="29C534E8"/>
+    <w:multiLevelType w:val="hybridMultilevel"/>
+    <w:tmpl w:val="A672EFC0"/>
+    <w:lvl w:ilvl="0" w:tplc="FFFFFFFF">
+      <w:start w:val="1"/>
+      <w:numFmt w:val="decimal"/>
+      <w:lvlText w:val="%1."/>
+      <w:lvlJc w:val="left"/>
+      <w:pPr>
+        <w:ind w:left="1440" w:hanging="360"/>
+      </w:pPr>
+      <w:rPr>
+        <w:rFonts w:hint="default"/>
+      </w:rPr>
+    </w:lvl>
+    <w:lvl w:ilvl="1" w:tplc="FFFFFFFF">
+      <w:start w:val="1"/>
+      <w:numFmt w:val="lowerLetter"/>
+      <w:lvlText w:val="%2."/>
+      <w:lvlJc w:val="left"/>
+      <w:pPr>
+        <w:ind w:left="2160" w:hanging="360"/>
+      </w:pPr>
+    </w:lvl>
+    <w:lvl w:ilvl="2" w:tplc="FFFFFFFF">
+      <w:start w:val="1"/>
+      <w:numFmt w:val="lowerRoman"/>
+      <w:lvlText w:val="%3."/>
+      <w:lvlJc w:val="right"/>
+      <w:pPr>
+        <w:ind w:left="2880" w:hanging="180"/>
+      </w:pPr>
+    </w:lvl>
+    <w:lvl w:ilvl="3" w:tplc="FFFFFFFF" w:tentative="1">
+      <w:start w:val="1"/>
+      <w:numFmt w:val="decimal"/>
+      <w:lvlText w:val="%4."/>
+      <w:lvlJc w:val="left"/>
+      <w:pPr>
+        <w:ind w:left="3600" w:hanging="360"/>
+      </w:pPr>
+    </w:lvl>
+    <w:lvl w:ilvl="4" w:tplc="FFFFFFFF" w:tentative="1">
+      <w:start w:val="1"/>
+      <w:numFmt w:val="lowerLetter"/>
+      <w:lvlText w:val="%5."/>
+      <w:lvlJc w:val="left"/>
+      <w:pPr>
+        <w:ind w:left="4320" w:hanging="360"/>
+      </w:pPr>
+    </w:lvl>
+    <w:lvl w:ilvl="5" w:tplc="FFFFFFFF" w:tentative="1">
+      <w:start w:val="1"/>
+      <w:numFmt w:val="lowerRoman"/>
+      <w:lvlText w:val="%6."/>
+      <w:lvlJc w:val="right"/>
+      <w:pPr>
+        <w:ind w:left="5040" w:hanging="180"/>
+      </w:pPr>
+    </w:lvl>
+    <w:lvl w:ilvl="6" w:tplc="FFFFFFFF" w:tentative="1">
+      <w:start w:val="1"/>
+      <w:numFmt w:val="decimal"/>
+      <w:lvlText w:val="%7."/>
+      <w:lvlJc w:val="left"/>
+      <w:pPr>
+        <w:ind w:left="5760" w:hanging="360"/>
+      </w:pPr>
+    </w:lvl>
+    <w:lvl w:ilvl="7" w:tplc="FFFFFFFF" w:tentative="1">
+      <w:start w:val="1"/>
+      <w:numFmt w:val="lowerLetter"/>
+      <w:lvlText w:val="%8."/>
+      <w:lvlJc w:val="left"/>
+      <w:pPr>
+        <w:ind w:left="6480" w:hanging="360"/>
+      </w:pPr>
+    </w:lvl>
+    <w:lvl w:ilvl="8" w:tplc="FFFFFFFF" w:tentative="1">
+      <w:start w:val="1"/>
+      <w:numFmt w:val="lowerRoman"/>
+      <w:lvlText w:val="%9."/>
+      <w:lvlJc w:val="right"/>
+      <w:pPr>
+        <w:ind w:left="7200" w:hanging="180"/>
+      </w:pPr>
+    </w:lvl>
+  </w:abstractNum>
+  <w:abstractNum w:abstractNumId="10" w15:restartNumberingAfterBreak="0">
     <w:nsid w:val="35012A20"/>
     <w:multiLevelType w:val="hybridMultilevel"/>
     <w:tmpl w:val="7BE4803A"/>
@@ -8859,7 +9942,7 @@
       </w:rPr>
     </w:lvl>
   </w:abstractNum>
-  <w:abstractNum w:abstractNumId="9" w15:restartNumberingAfterBreak="0">
+  <w:abstractNum w:abstractNumId="11" w15:restartNumberingAfterBreak="0">
     <w:nsid w:val="3EFF7DA1"/>
     <w:multiLevelType w:val="hybridMultilevel"/>
     <w:tmpl w:val="58CE62FE"/>
@@ -8948,7 +10031,7 @@
       </w:pPr>
     </w:lvl>
   </w:abstractNum>
-  <w:abstractNum w:abstractNumId="10" w15:restartNumberingAfterBreak="0">
+  <w:abstractNum w:abstractNumId="12" w15:restartNumberingAfterBreak="0">
     <w:nsid w:val="3F321865"/>
     <w:multiLevelType w:val="hybridMultilevel"/>
     <w:tmpl w:val="64EE7826"/>
@@ -9060,7 +10143,7 @@
       </w:rPr>
     </w:lvl>
   </w:abstractNum>
-  <w:abstractNum w:abstractNumId="11" w15:restartNumberingAfterBreak="0">
+  <w:abstractNum w:abstractNumId="13" w15:restartNumberingAfterBreak="0">
     <w:nsid w:val="48551669"/>
     <w:multiLevelType w:val="hybridMultilevel"/>
     <w:tmpl w:val="3516DB94"/>
@@ -9153,7 +10236,7 @@
       </w:pPr>
     </w:lvl>
   </w:abstractNum>
-  <w:abstractNum w:abstractNumId="12" w15:restartNumberingAfterBreak="0">
+  <w:abstractNum w:abstractNumId="14" w15:restartNumberingAfterBreak="0">
     <w:nsid w:val="49697C35"/>
     <w:multiLevelType w:val="hybridMultilevel"/>
     <w:tmpl w:val="9F9A602E"/>
@@ -9248,7 +10331,7 @@
       </w:pPr>
     </w:lvl>
   </w:abstractNum>
-  <w:abstractNum w:abstractNumId="13" w15:restartNumberingAfterBreak="0">
+  <w:abstractNum w:abstractNumId="15" w15:restartNumberingAfterBreak="0">
     <w:nsid w:val="4C410EA6"/>
     <w:multiLevelType w:val="hybridMultilevel"/>
     <w:tmpl w:val="9F9A602E"/>
@@ -9343,7 +10426,185 @@
       </w:pPr>
     </w:lvl>
   </w:abstractNum>
-  <w:abstractNum w:abstractNumId="14" w15:restartNumberingAfterBreak="0">
+  <w:abstractNum w:abstractNumId="16" w15:restartNumberingAfterBreak="0">
+    <w:nsid w:val="54EE7EAD"/>
+    <w:multiLevelType w:val="hybridMultilevel"/>
+    <w:tmpl w:val="9960738A"/>
+    <w:lvl w:ilvl="0" w:tplc="1304F78E">
+      <w:start w:val="1"/>
+      <w:numFmt w:val="decimal"/>
+      <w:lvlText w:val="%1."/>
+      <w:lvlJc w:val="left"/>
+      <w:pPr>
+        <w:ind w:left="1800" w:hanging="360"/>
+      </w:pPr>
+      <w:rPr>
+        <w:rFonts w:hint="default"/>
+      </w:rPr>
+    </w:lvl>
+    <w:lvl w:ilvl="1" w:tplc="10090019" w:tentative="1">
+      <w:start w:val="1"/>
+      <w:numFmt w:val="lowerLetter"/>
+      <w:lvlText w:val="%2."/>
+      <w:lvlJc w:val="left"/>
+      <w:pPr>
+        <w:ind w:left="2520" w:hanging="360"/>
+      </w:pPr>
+    </w:lvl>
+    <w:lvl w:ilvl="2" w:tplc="1009001B" w:tentative="1">
+      <w:start w:val="1"/>
+      <w:numFmt w:val="lowerRoman"/>
+      <w:lvlText w:val="%3."/>
+      <w:lvlJc w:val="right"/>
+      <w:pPr>
+        <w:ind w:left="3240" w:hanging="180"/>
+      </w:pPr>
+    </w:lvl>
+    <w:lvl w:ilvl="3" w:tplc="1009000F" w:tentative="1">
+      <w:start w:val="1"/>
+      <w:numFmt w:val="decimal"/>
+      <w:lvlText w:val="%4."/>
+      <w:lvlJc w:val="left"/>
+      <w:pPr>
+        <w:ind w:left="3960" w:hanging="360"/>
+      </w:pPr>
+    </w:lvl>
+    <w:lvl w:ilvl="4" w:tplc="10090019" w:tentative="1">
+      <w:start w:val="1"/>
+      <w:numFmt w:val="lowerLetter"/>
+      <w:lvlText w:val="%5."/>
+      <w:lvlJc w:val="left"/>
+      <w:pPr>
+        <w:ind w:left="4680" w:hanging="360"/>
+      </w:pPr>
+    </w:lvl>
+    <w:lvl w:ilvl="5" w:tplc="1009001B" w:tentative="1">
+      <w:start w:val="1"/>
+      <w:numFmt w:val="lowerRoman"/>
+      <w:lvlText w:val="%6."/>
+      <w:lvlJc w:val="right"/>
+      <w:pPr>
+        <w:ind w:left="5400" w:hanging="180"/>
+      </w:pPr>
+    </w:lvl>
+    <w:lvl w:ilvl="6" w:tplc="1009000F" w:tentative="1">
+      <w:start w:val="1"/>
+      <w:numFmt w:val="decimal"/>
+      <w:lvlText w:val="%7."/>
+      <w:lvlJc w:val="left"/>
+      <w:pPr>
+        <w:ind w:left="6120" w:hanging="360"/>
+      </w:pPr>
+    </w:lvl>
+    <w:lvl w:ilvl="7" w:tplc="10090019" w:tentative="1">
+      <w:start w:val="1"/>
+      <w:numFmt w:val="lowerLetter"/>
+      <w:lvlText w:val="%8."/>
+      <w:lvlJc w:val="left"/>
+      <w:pPr>
+        <w:ind w:left="6840" w:hanging="360"/>
+      </w:pPr>
+    </w:lvl>
+    <w:lvl w:ilvl="8" w:tplc="1009001B" w:tentative="1">
+      <w:start w:val="1"/>
+      <w:numFmt w:val="lowerRoman"/>
+      <w:lvlText w:val="%9."/>
+      <w:lvlJc w:val="right"/>
+      <w:pPr>
+        <w:ind w:left="7560" w:hanging="180"/>
+      </w:pPr>
+    </w:lvl>
+  </w:abstractNum>
+  <w:abstractNum w:abstractNumId="17" w15:restartNumberingAfterBreak="0">
+    <w:nsid w:val="5AFA5F9C"/>
+    <w:multiLevelType w:val="hybridMultilevel"/>
+    <w:tmpl w:val="A672EFC0"/>
+    <w:lvl w:ilvl="0" w:tplc="DFCE6D68">
+      <w:start w:val="1"/>
+      <w:numFmt w:val="decimal"/>
+      <w:lvlText w:val="%1."/>
+      <w:lvlJc w:val="left"/>
+      <w:pPr>
+        <w:ind w:left="1440" w:hanging="360"/>
+      </w:pPr>
+      <w:rPr>
+        <w:rFonts w:hint="default"/>
+      </w:rPr>
+    </w:lvl>
+    <w:lvl w:ilvl="1" w:tplc="10090019">
+      <w:start w:val="1"/>
+      <w:numFmt w:val="lowerLetter"/>
+      <w:lvlText w:val="%2."/>
+      <w:lvlJc w:val="left"/>
+      <w:pPr>
+        <w:ind w:left="2160" w:hanging="360"/>
+      </w:pPr>
+    </w:lvl>
+    <w:lvl w:ilvl="2" w:tplc="1009001B" w:tentative="1">
+      <w:start w:val="1"/>
+      <w:numFmt w:val="lowerRoman"/>
+      <w:lvlText w:val="%3."/>
+      <w:lvlJc w:val="right"/>
+      <w:pPr>
+        <w:ind w:left="2880" w:hanging="180"/>
+      </w:pPr>
+    </w:lvl>
+    <w:lvl w:ilvl="3" w:tplc="1009000F" w:tentative="1">
+      <w:start w:val="1"/>
+      <w:numFmt w:val="decimal"/>
+      <w:lvlText w:val="%4."/>
+      <w:lvlJc w:val="left"/>
+      <w:pPr>
+        <w:ind w:left="3600" w:hanging="360"/>
+      </w:pPr>
+    </w:lvl>
+    <w:lvl w:ilvl="4" w:tplc="10090019" w:tentative="1">
+      <w:start w:val="1"/>
+      <w:numFmt w:val="lowerLetter"/>
+      <w:lvlText w:val="%5."/>
+      <w:lvlJc w:val="left"/>
+      <w:pPr>
+        <w:ind w:left="4320" w:hanging="360"/>
+      </w:pPr>
+    </w:lvl>
+    <w:lvl w:ilvl="5" w:tplc="1009001B" w:tentative="1">
+      <w:start w:val="1"/>
+      <w:numFmt w:val="lowerRoman"/>
+      <w:lvlText w:val="%6."/>
+      <w:lvlJc w:val="right"/>
+      <w:pPr>
+        <w:ind w:left="5040" w:hanging="180"/>
+      </w:pPr>
+    </w:lvl>
+    <w:lvl w:ilvl="6" w:tplc="1009000F" w:tentative="1">
+      <w:start w:val="1"/>
+      <w:numFmt w:val="decimal"/>
+      <w:lvlText w:val="%7."/>
+      <w:lvlJc w:val="left"/>
+      <w:pPr>
+        <w:ind w:left="5760" w:hanging="360"/>
+      </w:pPr>
+    </w:lvl>
+    <w:lvl w:ilvl="7" w:tplc="10090019" w:tentative="1">
+      <w:start w:val="1"/>
+      <w:numFmt w:val="lowerLetter"/>
+      <w:lvlText w:val="%8."/>
+      <w:lvlJc w:val="left"/>
+      <w:pPr>
+        <w:ind w:left="6480" w:hanging="360"/>
+      </w:pPr>
+    </w:lvl>
+    <w:lvl w:ilvl="8" w:tplc="1009001B" w:tentative="1">
+      <w:start w:val="1"/>
+      <w:numFmt w:val="lowerRoman"/>
+      <w:lvlText w:val="%9."/>
+      <w:lvlJc w:val="right"/>
+      <w:pPr>
+        <w:ind w:left="7200" w:hanging="180"/>
+      </w:pPr>
+    </w:lvl>
+  </w:abstractNum>
+  <w:abstractNum w:abstractNumId="18" w15:restartNumberingAfterBreak="0">
     <w:nsid w:val="5FF913A2"/>
     <w:multiLevelType w:val="hybridMultilevel"/>
     <w:tmpl w:val="209AFDE8"/>
@@ -9434,7 +10695,7 @@
       </w:pPr>
     </w:lvl>
   </w:abstractNum>
-  <w:abstractNum w:abstractNumId="15" w15:restartNumberingAfterBreak="0">
+  <w:abstractNum w:abstractNumId="19" w15:restartNumberingAfterBreak="0">
     <w:nsid w:val="73AD0C9B"/>
     <w:multiLevelType w:val="hybridMultilevel"/>
     <w:tmpl w:val="662896B2"/>
@@ -9524,52 +10785,64 @@
     </w:lvl>
   </w:abstractNum>
   <w:num w:numId="1" w16cid:durableId="556160832">
+    <w:abstractNumId w:val="12"/>
+  </w:num>
+  <w:num w:numId="2" w16cid:durableId="1445922152">
+    <w:abstractNumId w:val="5"/>
+  </w:num>
+  <w:num w:numId="3" w16cid:durableId="1973054759">
+    <w:abstractNumId w:val="11"/>
+  </w:num>
+  <w:num w:numId="4" w16cid:durableId="1721979684">
+    <w:abstractNumId w:val="2"/>
+  </w:num>
+  <w:num w:numId="5" w16cid:durableId="484320155">
+    <w:abstractNumId w:val="4"/>
+  </w:num>
+  <w:num w:numId="6" w16cid:durableId="1284507689">
+    <w:abstractNumId w:val="19"/>
+  </w:num>
+  <w:num w:numId="7" w16cid:durableId="1725711538">
+    <w:abstractNumId w:val="13"/>
+  </w:num>
+  <w:num w:numId="8" w16cid:durableId="1443770091">
+    <w:abstractNumId w:val="1"/>
+  </w:num>
+  <w:num w:numId="9" w16cid:durableId="1959526449">
+    <w:abstractNumId w:val="3"/>
+  </w:num>
+  <w:num w:numId="10" w16cid:durableId="700398454">
+    <w:abstractNumId w:val="14"/>
+  </w:num>
+  <w:num w:numId="11" w16cid:durableId="875892958">
+    <w:abstractNumId w:val="15"/>
+  </w:num>
+  <w:num w:numId="12" w16cid:durableId="905141047">
+    <w:abstractNumId w:val="8"/>
+  </w:num>
+  <w:num w:numId="13" w16cid:durableId="949699107">
+    <w:abstractNumId w:val="18"/>
+  </w:num>
+  <w:num w:numId="14" w16cid:durableId="1115757940">
     <w:abstractNumId w:val="10"/>
   </w:num>
-  <w:num w:numId="2" w16cid:durableId="1445922152">
-    <w:abstractNumId w:val="4"/>
+  <w:num w:numId="15" w16cid:durableId="1146702556">
+    <w:abstractNumId w:val="7"/>
   </w:num>
-  <w:num w:numId="3" w16cid:durableId="1973054759">
+  <w:num w:numId="16" w16cid:durableId="2032876798">
+    <w:abstractNumId w:val="6"/>
+  </w:num>
+  <w:num w:numId="17" w16cid:durableId="2071151929">
+    <w:abstractNumId w:val="17"/>
+  </w:num>
+  <w:num w:numId="18" w16cid:durableId="1737315643">
+    <w:abstractNumId w:val="16"/>
+  </w:num>
+  <w:num w:numId="19" w16cid:durableId="1801847504">
     <w:abstractNumId w:val="9"/>
   </w:num>
-  <w:num w:numId="4" w16cid:durableId="1721979684">
-    <w:abstractNumId w:val="1"/>
-  </w:num>
-  <w:num w:numId="5" w16cid:durableId="484320155">
-    <w:abstractNumId w:val="3"/>
-  </w:num>
-  <w:num w:numId="6" w16cid:durableId="1284507689">
-    <w:abstractNumId w:val="15"/>
-  </w:num>
-  <w:num w:numId="7" w16cid:durableId="1725711538">
-    <w:abstractNumId w:val="11"/>
-  </w:num>
-  <w:num w:numId="8" w16cid:durableId="1443770091">
+  <w:num w:numId="20" w16cid:durableId="752093123">
     <w:abstractNumId w:val="0"/>
-  </w:num>
-  <w:num w:numId="9" w16cid:durableId="1959526449">
-    <w:abstractNumId w:val="2"/>
-  </w:num>
-  <w:num w:numId="10" w16cid:durableId="700398454">
-    <w:abstractNumId w:val="12"/>
-  </w:num>
-  <w:num w:numId="11" w16cid:durableId="875892958">
-    <w:abstractNumId w:val="13"/>
-  </w:num>
-  <w:num w:numId="12" w16cid:durableId="905141047">
-    <w:abstractNumId w:val="7"/>
-  </w:num>
-  <w:num w:numId="13" w16cid:durableId="949699107">
-    <w:abstractNumId w:val="14"/>
-  </w:num>
-  <w:num w:numId="14" w16cid:durableId="1115757940">
-    <w:abstractNumId w:val="8"/>
-  </w:num>
-  <w:num w:numId="15" w16cid:durableId="1146702556">
-    <w:abstractNumId w:val="6"/>
-  </w:num>
-  <w:num w:numId="16" w16cid:durableId="2032876798">
-    <w:abstractNumId w:val="5"/>
   </w:num>
 </w:numbering>
 </file>
@@ -10910,7 +12183,8 @@
     <w:rsidRoot w:val="007069EA"/>
     <w:rsid w:val="00021D17"/>
     <w:rsid w:val="00097D9D"/>
-    <w:rsid w:val="0043348B"/>
+    <w:rsid w:val="00146DE0"/>
+    <w:rsid w:val="00292B22"/>
     <w:rsid w:val="00656C20"/>
     <w:rsid w:val="007069EA"/>
     <w:rsid w:val="00960C4B"/>

</xml_diff>

<commit_message>
How to reprint added
</commit_message>
<xml_diff>
--- a/PharmTechUserManual.docx
+++ b/PharmTechUserManual.docx
@@ -458,7 +458,7 @@
           <w:r>
             <w:fldChar w:fldCharType="separate"/>
           </w:r>
-          <w:hyperlink w:anchor="_Toc192237653" w:history="1">
+          <w:hyperlink w:anchor="_Toc192240333" w:history="1">
             <w:r>
               <w:rPr>
                 <w:rStyle w:val="Hyperlink"/>
@@ -485,7 +485,7 @@
                 <w:noProof/>
                 <w:webHidden/>
               </w:rPr>
-              <w:instrText xml:space="preserve"> PAGEREF _Toc192237653 \h </w:instrText>
+              <w:instrText xml:space="preserve"> PAGEREF _Toc192240333 \h </w:instrText>
             </w:r>
             <w:r>
               <w:rPr>
@@ -532,7 +532,7 @@
               <w14:ligatures w14:val="standardContextual"/>
             </w:rPr>
           </w:pPr>
-          <w:hyperlink w:anchor="_Toc192237654" w:history="1">
+          <w:hyperlink w:anchor="_Toc192240334" w:history="1">
             <w:r>
               <w:rPr>
                 <w:rStyle w:val="Hyperlink"/>
@@ -559,7 +559,7 @@
                 <w:noProof/>
                 <w:webHidden/>
               </w:rPr>
-              <w:instrText xml:space="preserve"> PAGEREF _Toc192237654 \h </w:instrText>
+              <w:instrText xml:space="preserve"> PAGEREF _Toc192240334 \h </w:instrText>
             </w:r>
             <w:r>
               <w:rPr>
@@ -606,7 +606,7 @@
               <w14:ligatures w14:val="standardContextual"/>
             </w:rPr>
           </w:pPr>
-          <w:hyperlink w:anchor="_Toc192237655" w:history="1">
+          <w:hyperlink w:anchor="_Toc192240335" w:history="1">
             <w:r>
               <w:rPr>
                 <w:rStyle w:val="Hyperlink"/>
@@ -633,7 +633,7 @@
                 <w:noProof/>
                 <w:webHidden/>
               </w:rPr>
-              <w:instrText xml:space="preserve"> PAGEREF _Toc192237655 \h </w:instrText>
+              <w:instrText xml:space="preserve"> PAGEREF _Toc192240335 \h </w:instrText>
             </w:r>
             <w:r>
               <w:rPr>
@@ -680,7 +680,7 @@
               <w14:ligatures w14:val="standardContextual"/>
             </w:rPr>
           </w:pPr>
-          <w:hyperlink w:anchor="_Toc192237656" w:history="1">
+          <w:hyperlink w:anchor="_Toc192240336" w:history="1">
             <w:r>
               <w:rPr>
                 <w:rStyle w:val="Hyperlink"/>
@@ -707,7 +707,7 @@
                 <w:noProof/>
                 <w:webHidden/>
               </w:rPr>
-              <w:instrText xml:space="preserve"> PAGEREF _Toc192237656 \h </w:instrText>
+              <w:instrText xml:space="preserve"> PAGEREF _Toc192240336 \h </w:instrText>
             </w:r>
             <w:r>
               <w:rPr>
@@ -754,7 +754,7 @@
               <w14:ligatures w14:val="standardContextual"/>
             </w:rPr>
           </w:pPr>
-          <w:hyperlink w:anchor="_Toc192237657" w:history="1">
+          <w:hyperlink w:anchor="_Toc192240337" w:history="1">
             <w:r>
               <w:rPr>
                 <w:rStyle w:val="Hyperlink"/>
@@ -781,7 +781,7 @@
                 <w:noProof/>
                 <w:webHidden/>
               </w:rPr>
-              <w:instrText xml:space="preserve"> PAGEREF _Toc192237657 \h </w:instrText>
+              <w:instrText xml:space="preserve"> PAGEREF _Toc192240337 \h </w:instrText>
             </w:r>
             <w:r>
               <w:rPr>
@@ -828,7 +828,7 @@
               <w14:ligatures w14:val="standardContextual"/>
             </w:rPr>
           </w:pPr>
-          <w:hyperlink w:anchor="_Toc192237658" w:history="1">
+          <w:hyperlink w:anchor="_Toc192240338" w:history="1">
             <w:r>
               <w:rPr>
                 <w:rStyle w:val="Hyperlink"/>
@@ -855,7 +855,7 @@
                 <w:noProof/>
                 <w:webHidden/>
               </w:rPr>
-              <w:instrText xml:space="preserve"> PAGEREF _Toc192237658 \h </w:instrText>
+              <w:instrText xml:space="preserve"> PAGEREF _Toc192240338 \h </w:instrText>
             </w:r>
             <w:r>
               <w:rPr>
@@ -902,7 +902,7 @@
               <w14:ligatures w14:val="standardContextual"/>
             </w:rPr>
           </w:pPr>
-          <w:hyperlink w:anchor="_Toc192237659" w:history="1">
+          <w:hyperlink w:anchor="_Toc192240339" w:history="1">
             <w:r>
               <w:rPr>
                 <w:rStyle w:val="Hyperlink"/>
@@ -929,7 +929,7 @@
                 <w:noProof/>
                 <w:webHidden/>
               </w:rPr>
-              <w:instrText xml:space="preserve"> PAGEREF _Toc192237659 \h </w:instrText>
+              <w:instrText xml:space="preserve"> PAGEREF _Toc192240339 \h </w:instrText>
             </w:r>
             <w:r>
               <w:rPr>
@@ -976,7 +976,7 @@
               <w14:ligatures w14:val="standardContextual"/>
             </w:rPr>
           </w:pPr>
-          <w:hyperlink w:anchor="_Toc192237660" w:history="1">
+          <w:hyperlink w:anchor="_Toc192240340" w:history="1">
             <w:r>
               <w:rPr>
                 <w:rStyle w:val="Hyperlink"/>
@@ -1003,7 +1003,7 @@
                 <w:noProof/>
                 <w:webHidden/>
               </w:rPr>
-              <w:instrText xml:space="preserve"> PAGEREF _Toc192237660 \h </w:instrText>
+              <w:instrText xml:space="preserve"> PAGEREF _Toc192240340 \h </w:instrText>
             </w:r>
             <w:r>
               <w:rPr>
@@ -1050,7 +1050,7 @@
               <w14:ligatures w14:val="standardContextual"/>
             </w:rPr>
           </w:pPr>
-          <w:hyperlink w:anchor="_Toc192237661" w:history="1">
+          <w:hyperlink w:anchor="_Toc192240341" w:history="1">
             <w:r>
               <w:rPr>
                 <w:rStyle w:val="Hyperlink"/>
@@ -1077,7 +1077,7 @@
                 <w:noProof/>
                 <w:webHidden/>
               </w:rPr>
-              <w:instrText xml:space="preserve"> PAGEREF _Toc192237661 \h </w:instrText>
+              <w:instrText xml:space="preserve"> PAGEREF _Toc192240341 \h </w:instrText>
             </w:r>
             <w:r>
               <w:rPr>
@@ -1124,7 +1124,7 @@
               <w14:ligatures w14:val="standardContextual"/>
             </w:rPr>
           </w:pPr>
-          <w:hyperlink w:anchor="_Toc192237662" w:history="1">
+          <w:hyperlink w:anchor="_Toc192240342" w:history="1">
             <w:r>
               <w:rPr>
                 <w:rStyle w:val="Hyperlink"/>
@@ -1151,7 +1151,7 @@
                 <w:noProof/>
                 <w:webHidden/>
               </w:rPr>
-              <w:instrText xml:space="preserve"> PAGEREF _Toc192237662 \h </w:instrText>
+              <w:instrText xml:space="preserve"> PAGEREF _Toc192240342 \h </w:instrText>
             </w:r>
             <w:r>
               <w:rPr>
@@ -1198,7 +1198,7 @@
               <w14:ligatures w14:val="standardContextual"/>
             </w:rPr>
           </w:pPr>
-          <w:hyperlink w:anchor="_Toc192237663" w:history="1">
+          <w:hyperlink w:anchor="_Toc192240343" w:history="1">
             <w:r>
               <w:rPr>
                 <w:rStyle w:val="Hyperlink"/>
@@ -1225,7 +1225,7 @@
                 <w:noProof/>
                 <w:webHidden/>
               </w:rPr>
-              <w:instrText xml:space="preserve"> PAGEREF _Toc192237663 \h </w:instrText>
+              <w:instrText xml:space="preserve"> PAGEREF _Toc192240343 \h </w:instrText>
             </w:r>
             <w:r>
               <w:rPr>
@@ -1272,7 +1272,7 @@
               <w14:ligatures w14:val="standardContextual"/>
             </w:rPr>
           </w:pPr>
-          <w:hyperlink w:anchor="_Toc192237664" w:history="1">
+          <w:hyperlink w:anchor="_Toc192240344" w:history="1">
             <w:r>
               <w:rPr>
                 <w:rStyle w:val="Hyperlink"/>
@@ -1299,7 +1299,7 @@
                 <w:noProof/>
                 <w:webHidden/>
               </w:rPr>
-              <w:instrText xml:space="preserve"> PAGEREF _Toc192237664 \h </w:instrText>
+              <w:instrText xml:space="preserve"> PAGEREF _Toc192240344 \h </w:instrText>
             </w:r>
             <w:r>
               <w:rPr>
@@ -1346,7 +1346,7 @@
               <w14:ligatures w14:val="standardContextual"/>
             </w:rPr>
           </w:pPr>
-          <w:hyperlink w:anchor="_Toc192237665" w:history="1">
+          <w:hyperlink w:anchor="_Toc192240345" w:history="1">
             <w:r>
               <w:rPr>
                 <w:rStyle w:val="Hyperlink"/>
@@ -1373,7 +1373,7 @@
                 <w:noProof/>
                 <w:webHidden/>
               </w:rPr>
-              <w:instrText xml:space="preserve"> PAGEREF _Toc192237665 \h </w:instrText>
+              <w:instrText xml:space="preserve"> PAGEREF _Toc192240345 \h </w:instrText>
             </w:r>
             <w:r>
               <w:rPr>
@@ -1420,7 +1420,7 @@
               <w14:ligatures w14:val="standardContextual"/>
             </w:rPr>
           </w:pPr>
-          <w:hyperlink w:anchor="_Toc192237666" w:history="1">
+          <w:hyperlink w:anchor="_Toc192240346" w:history="1">
             <w:r>
               <w:rPr>
                 <w:rStyle w:val="Hyperlink"/>
@@ -1447,7 +1447,7 @@
                 <w:noProof/>
                 <w:webHidden/>
               </w:rPr>
-              <w:instrText xml:space="preserve"> PAGEREF _Toc192237666 \h </w:instrText>
+              <w:instrText xml:space="preserve"> PAGEREF _Toc192240346 \h </w:instrText>
             </w:r>
             <w:r>
               <w:rPr>
@@ -1494,7 +1494,7 @@
               <w14:ligatures w14:val="standardContextual"/>
             </w:rPr>
           </w:pPr>
-          <w:hyperlink w:anchor="_Toc192237667" w:history="1">
+          <w:hyperlink w:anchor="_Toc192240347" w:history="1">
             <w:r>
               <w:rPr>
                 <w:rStyle w:val="Hyperlink"/>
@@ -1521,7 +1521,7 @@
                 <w:noProof/>
                 <w:webHidden/>
               </w:rPr>
-              <w:instrText xml:space="preserve"> PAGEREF _Toc192237667 \h </w:instrText>
+              <w:instrText xml:space="preserve"> PAGEREF _Toc192240347 \h </w:instrText>
             </w:r>
             <w:r>
               <w:rPr>
@@ -1568,7 +1568,7 @@
               <w14:ligatures w14:val="standardContextual"/>
             </w:rPr>
           </w:pPr>
-          <w:hyperlink w:anchor="_Toc192237668" w:history="1">
+          <w:hyperlink w:anchor="_Toc192240348" w:history="1">
             <w:r>
               <w:rPr>
                 <w:rStyle w:val="Hyperlink"/>
@@ -1595,7 +1595,7 @@
                 <w:noProof/>
                 <w:webHidden/>
               </w:rPr>
-              <w:instrText xml:space="preserve"> PAGEREF _Toc192237668 \h </w:instrText>
+              <w:instrText xml:space="preserve"> PAGEREF _Toc192240348 \h </w:instrText>
             </w:r>
             <w:r>
               <w:rPr>
@@ -1615,7 +1615,7 @@
                 <w:noProof/>
                 <w:webHidden/>
               </w:rPr>
-              <w:t>11</w:t>
+              <w:t>10</w:t>
             </w:r>
             <w:r>
               <w:rPr>
@@ -1642,7 +1642,7 @@
               <w14:ligatures w14:val="standardContextual"/>
             </w:rPr>
           </w:pPr>
-          <w:hyperlink w:anchor="_Toc192237669" w:history="1">
+          <w:hyperlink w:anchor="_Toc192240349" w:history="1">
             <w:r>
               <w:rPr>
                 <w:rStyle w:val="Hyperlink"/>
@@ -1669,7 +1669,7 @@
                 <w:noProof/>
                 <w:webHidden/>
               </w:rPr>
-              <w:instrText xml:space="preserve"> PAGEREF _Toc192237669 \h </w:instrText>
+              <w:instrText xml:space="preserve"> PAGEREF _Toc192240349 \h </w:instrText>
             </w:r>
             <w:r>
               <w:rPr>
@@ -1716,13 +1716,13 @@
               <w14:ligatures w14:val="standardContextual"/>
             </w:rPr>
           </w:pPr>
-          <w:hyperlink w:anchor="_Toc192237670" w:history="1">
+          <w:hyperlink w:anchor="_Toc192240350" w:history="1">
             <w:r>
               <w:rPr>
                 <w:rStyle w:val="Hyperlink"/>
                 <w:noProof/>
               </w:rPr>
-              <w:t>GLOSSARY</w:t>
+              <w:t>HOW TO REPRINT</w:t>
             </w:r>
             <w:r>
               <w:rPr>
@@ -1743,7 +1743,7 @@
                 <w:noProof/>
                 <w:webHidden/>
               </w:rPr>
-              <w:instrText xml:space="preserve"> PAGEREF _Toc192237670 \h </w:instrText>
+              <w:instrText xml:space="preserve"> PAGEREF _Toc192240350 \h </w:instrText>
             </w:r>
             <w:r>
               <w:rPr>
@@ -1790,12 +1790,86 @@
               <w14:ligatures w14:val="standardContextual"/>
             </w:rPr>
           </w:pPr>
-          <w:hyperlink w:anchor="_Toc192237671" w:history="1">
+          <w:hyperlink w:anchor="_Toc192240351" w:history="1">
             <w:r>
               <w:rPr>
                 <w:rStyle w:val="Hyperlink"/>
                 <w:noProof/>
               </w:rPr>
+              <w:t>GLOSSARY</w:t>
+            </w:r>
+            <w:r>
+              <w:rPr>
+                <w:noProof/>
+                <w:webHidden/>
+              </w:rPr>
+              <w:tab/>
+            </w:r>
+            <w:r>
+              <w:rPr>
+                <w:noProof/>
+                <w:webHidden/>
+              </w:rPr>
+              <w:fldChar w:fldCharType="begin"/>
+            </w:r>
+            <w:r>
+              <w:rPr>
+                <w:noProof/>
+                <w:webHidden/>
+              </w:rPr>
+              <w:instrText xml:space="preserve"> PAGEREF _Toc192240351 \h </w:instrText>
+            </w:r>
+            <w:r>
+              <w:rPr>
+                <w:noProof/>
+                <w:webHidden/>
+              </w:rPr>
+            </w:r>
+            <w:r>
+              <w:rPr>
+                <w:noProof/>
+                <w:webHidden/>
+              </w:rPr>
+              <w:fldChar w:fldCharType="separate"/>
+            </w:r>
+            <w:r>
+              <w:rPr>
+                <w:noProof/>
+                <w:webHidden/>
+              </w:rPr>
+              <w:t>12</w:t>
+            </w:r>
+            <w:r>
+              <w:rPr>
+                <w:noProof/>
+                <w:webHidden/>
+              </w:rPr>
+              <w:fldChar w:fldCharType="end"/>
+            </w:r>
+          </w:hyperlink>
+        </w:p>
+        <w:p>
+          <w:pPr>
+            <w:pStyle w:val="TOC1"/>
+            <w:tabs>
+              <w:tab w:val="right" w:leader="dot" w:pos="9350"/>
+            </w:tabs>
+            <w:rPr>
+              <w:rFonts w:cstheme="minorBidi"/>
+              <w:noProof/>
+              <w:kern w:val="2"/>
+              <w:sz w:val="24"/>
+              <w:szCs w:val="24"/>
+              <w:lang w:val="en-CA" w:eastAsia="en-CA"/>
+              <w14:ligatures w14:val="standardContextual"/>
+            </w:rPr>
+          </w:pPr>
+          <w:hyperlink w:anchor="_Toc192240352" w:history="1">
+            <w:r>
+              <w:rPr>
+                <w:rStyle w:val="Hyperlink"/>
+                <w:noProof/>
+              </w:rPr>
               <w:t>INDEX</w:t>
             </w:r>
             <w:r>
@@ -1817,7 +1891,7 @@
                 <w:noProof/>
                 <w:webHidden/>
               </w:rPr>
-              <w:instrText xml:space="preserve"> PAGEREF _Toc192237671 \h </w:instrText>
+              <w:instrText xml:space="preserve"> PAGEREF _Toc192240352 \h </w:instrText>
             </w:r>
             <w:r>
               <w:rPr>
@@ -1837,7 +1911,7 @@
                 <w:noProof/>
                 <w:webHidden/>
               </w:rPr>
-              <w:t>11</w:t>
+              <w:t>12</w:t>
             </w:r>
             <w:r>
               <w:rPr>
@@ -1869,7 +1943,7 @@
       <w:pPr>
         <w:pStyle w:val="Heading1"/>
       </w:pPr>
-      <w:bookmarkStart w:id="0" w:name="_Toc192237653"/>
+      <w:bookmarkStart w:id="0" w:name="_Toc192240333"/>
       <w:r>
         <w:lastRenderedPageBreak/>
         <w:t>INTRODUCTION</w:t>
@@ -2011,7 +2085,7 @@
       <w:pPr>
         <w:pStyle w:val="Heading1"/>
       </w:pPr>
-      <w:bookmarkStart w:id="1" w:name="_Toc192237654"/>
+      <w:bookmarkStart w:id="1" w:name="_Toc192240334"/>
       <w:r>
         <w:t>PURPOSE OF THE WEBSITE</w:t>
       </w:r>
@@ -2201,15 +2275,15 @@
       <w:pPr>
         <w:pStyle w:val="Heading1"/>
       </w:pPr>
-      <w:bookmarkStart w:id="2" w:name="ConnectionGuide"/>
-      <w:bookmarkStart w:id="3" w:name="_Toc192237655"/>
+      <w:bookmarkStart w:id="2" w:name="_CONNECTION_GUIDE"/>
+      <w:bookmarkStart w:id="3" w:name="_Toc192240335"/>
+      <w:bookmarkEnd w:id="2"/>
       <w:r>
         <w:lastRenderedPageBreak/>
         <w:t>CONNECTION GUIDE</w:t>
       </w:r>
       <w:bookmarkEnd w:id="3"/>
     </w:p>
-    <w:bookmarkEnd w:id="2"/>
     <w:p>
       <w:pPr>
         <w:rPr>
@@ -2524,7 +2598,7 @@
           <w:tab w:val="left" w:pos="4208"/>
         </w:tabs>
       </w:pPr>
-      <w:bookmarkStart w:id="4" w:name="_Toc192237656"/>
+      <w:bookmarkStart w:id="4" w:name="_Toc192240336"/>
       <w:r>
         <w:t>HOW TO SIGNUP</w:t>
       </w:r>
@@ -2884,15 +2958,15 @@
       <w:pPr>
         <w:pStyle w:val="Heading1"/>
       </w:pPr>
-      <w:bookmarkStart w:id="5" w:name="HowToLogin"/>
-      <w:bookmarkStart w:id="6" w:name="_Toc192237657"/>
+      <w:bookmarkStart w:id="5" w:name="_HOW_TO_LOGIN"/>
+      <w:bookmarkStart w:id="6" w:name="_Toc192240337"/>
+      <w:bookmarkEnd w:id="5"/>
       <w:r>
         <w:lastRenderedPageBreak/>
         <w:t>HOW TO LOGIN</w:t>
       </w:r>
       <w:bookmarkEnd w:id="6"/>
     </w:p>
-    <w:bookmarkEnd w:id="5"/>
     <w:p>
       <w:pPr>
         <w:pStyle w:val="ListParagraph"/>
@@ -2912,7 +2986,7 @@
         </w:rPr>
         <w:t xml:space="preserve">Navigate to the main page for the website. Refer to </w:t>
       </w:r>
-      <w:hyperlink w:anchor="ConnectionGuide" w:history="1">
+      <w:hyperlink w:anchor="_CONNECTION_GUIDE" w:history="1">
         <w:r>
           <w:rPr>
             <w:rStyle w:val="Hyperlink"/>
@@ -3010,17 +3084,30 @@
         </w:rPr>
         <w:t xml:space="preserve">After the required fields have been entered, click on the </w:t>
       </w:r>
-      <w:hyperlink w:anchor="HowToLogin" w:history="1">
-        <w:r>
-          <w:rPr>
-            <w:rStyle w:val="Hyperlink"/>
-            <w:color w:val="0F6FC6" w:themeColor="accent1"/>
-            <w:sz w:val="24"/>
-            <w:szCs w:val="24"/>
-          </w:rPr>
-          <w:t>Login</w:t>
-        </w:r>
-      </w:hyperlink>
+      <w:r>
+        <w:rPr>
+          <w:color w:val="0070C0"/>
+          <w:sz w:val="24"/>
+          <w:szCs w:val="24"/>
+        </w:rPr>
+        <w:t>L</w:t>
+      </w:r>
+      <w:r>
+        <w:rPr>
+          <w:color w:val="0070C0"/>
+          <w:sz w:val="24"/>
+          <w:szCs w:val="24"/>
+        </w:rPr>
+        <w:t>o</w:t>
+      </w:r>
+      <w:r>
+        <w:rPr>
+          <w:color w:val="0070C0"/>
+          <w:sz w:val="24"/>
+          <w:szCs w:val="24"/>
+        </w:rPr>
+        <w:t>gin</w:t>
+      </w:r>
       <w:r>
         <w:rPr>
           <w:sz w:val="24"/>
@@ -3042,7 +3129,7 @@
       <w:pPr>
         <w:pStyle w:val="Heading1"/>
       </w:pPr>
-      <w:bookmarkStart w:id="7" w:name="_Toc192237658"/>
+      <w:bookmarkStart w:id="7" w:name="_Toc192240338"/>
       <w:r>
         <w:t>HOW TO LOGOUT</w:t>
       </w:r>
@@ -3074,7 +3161,7 @@
         </w:rPr>
         <w:t xml:space="preserve">efer to </w:t>
       </w:r>
-      <w:hyperlink w:anchor="HowToLogin" w:history="1">
+      <w:hyperlink w:anchor="_HOW_TO_LOGIN" w:history="1">
         <w:r>
           <w:rPr>
             <w:rStyle w:val="Hyperlink"/>
@@ -3226,7 +3313,7 @@
       <w:pPr>
         <w:pStyle w:val="Heading1"/>
       </w:pPr>
-      <w:bookmarkStart w:id="8" w:name="_Toc192237659"/>
+      <w:bookmarkStart w:id="8" w:name="_Toc192240339"/>
       <w:r>
         <w:t>HOW TO RESET PASSWORD</w:t>
       </w:r>
@@ -3506,15 +3593,13 @@
       <w:pPr>
         <w:pStyle w:val="Heading1"/>
       </w:pPr>
-      <w:bookmarkStart w:id="9" w:name="UsingtheNavigationBar"/>
-      <w:bookmarkStart w:id="10" w:name="_Toc192237660"/>
+      <w:bookmarkStart w:id="9" w:name="_Toc192240340"/>
       <w:r>
         <w:lastRenderedPageBreak/>
         <w:t>USING THE NAVIGATION BAR</w:t>
       </w:r>
-      <w:bookmarkEnd w:id="10"/>
-    </w:p>
-    <w:bookmarkEnd w:id="9"/>
+      <w:bookmarkEnd w:id="9"/>
+    </w:p>
     <w:p>
       <w:pPr>
         <w:pStyle w:val="ListParagraph"/>
@@ -3534,7 +3619,7 @@
         </w:rPr>
         <w:t xml:space="preserve">Refer to </w:t>
       </w:r>
-      <w:hyperlink w:anchor="HowToLogin" w:history="1">
+      <w:hyperlink w:anchor="_HOW_TO_LOGIN" w:history="1">
         <w:r>
           <w:rPr>
             <w:rStyle w:val="Hyperlink"/>
@@ -3551,7 +3636,25 @@
             <w:sz w:val="24"/>
             <w:szCs w:val="24"/>
           </w:rPr>
-          <w:t>Login</w:t>
+          <w:t>L</w:t>
+        </w:r>
+        <w:r>
+          <w:rPr>
+            <w:rStyle w:val="Hyperlink"/>
+            <w:color w:val="0F6FC6" w:themeColor="accent1"/>
+            <w:sz w:val="24"/>
+            <w:szCs w:val="24"/>
+          </w:rPr>
+          <w:t>o</w:t>
+        </w:r>
+        <w:r>
+          <w:rPr>
+            <w:rStyle w:val="Hyperlink"/>
+            <w:color w:val="0F6FC6" w:themeColor="accent1"/>
+            <w:sz w:val="24"/>
+            <w:szCs w:val="24"/>
+          </w:rPr>
+          <w:t>gin</w:t>
         </w:r>
       </w:hyperlink>
       <w:r>
@@ -4476,12 +4579,12 @@
       <w:pPr>
         <w:pStyle w:val="Heading1"/>
       </w:pPr>
-      <w:bookmarkStart w:id="11" w:name="_Toc192237661"/>
+      <w:bookmarkStart w:id="10" w:name="_Toc192240341"/>
       <w:r>
         <w:lastRenderedPageBreak/>
         <w:t>SEARCH FUNCTIONALITY - DRUGS</w:t>
       </w:r>
-      <w:bookmarkEnd w:id="11"/>
+      <w:bookmarkEnd w:id="10"/>
     </w:p>
     <w:p>
       <w:pPr>
@@ -4929,11 +5032,11 @@
       <w:pPr>
         <w:pStyle w:val="Heading1"/>
       </w:pPr>
-      <w:bookmarkStart w:id="12" w:name="_Toc192237662"/>
+      <w:bookmarkStart w:id="11" w:name="_Toc192240342"/>
       <w:r>
         <w:t>SEARCH FUNCTIONALITY – PHYSICIANS</w:t>
       </w:r>
-      <w:bookmarkEnd w:id="12"/>
+      <w:bookmarkEnd w:id="11"/>
     </w:p>
     <w:p>
       <w:pPr>
@@ -5233,12 +5336,12 @@
       <w:pPr>
         <w:pStyle w:val="Heading1"/>
       </w:pPr>
-      <w:bookmarkStart w:id="13" w:name="_Toc192237663"/>
+      <w:bookmarkStart w:id="12" w:name="_Toc192240343"/>
       <w:r>
         <w:lastRenderedPageBreak/>
         <w:t>SEARCH FUNCTIONALITY – PATIENTS</w:t>
       </w:r>
-      <w:bookmarkEnd w:id="13"/>
+      <w:bookmarkEnd w:id="12"/>
     </w:p>
     <w:p>
       <w:pPr>
@@ -5672,7 +5775,9 @@
       <w:pPr>
         <w:pStyle w:val="Heading1"/>
       </w:pPr>
-      <w:bookmarkStart w:id="14" w:name="_Toc192237664"/>
+      <w:bookmarkStart w:id="13" w:name="_SEARCH_FUNCTIONALITY_–"/>
+      <w:bookmarkStart w:id="14" w:name="_Toc192240344"/>
+      <w:bookmarkEnd w:id="13"/>
       <w:r>
         <w:t>SEARCH FUNCTIONALITY – ORDERS</w:t>
       </w:r>
@@ -6312,15 +6417,15 @@
       <w:pPr>
         <w:pStyle w:val="Heading1"/>
       </w:pPr>
-      <w:bookmarkStart w:id="15" w:name="SearchVerification"/>
-      <w:bookmarkStart w:id="16" w:name="_Toc192237665"/>
+      <w:bookmarkStart w:id="15" w:name="_SEARCH_FUNCTIONALITY_-"/>
+      <w:bookmarkStart w:id="16" w:name="_Toc192240345"/>
+      <w:bookmarkEnd w:id="15"/>
       <w:r>
         <w:lastRenderedPageBreak/>
         <w:t>SEARCH FUNCTIONALITY - VERIFICATION</w:t>
       </w:r>
       <w:bookmarkEnd w:id="16"/>
     </w:p>
-    <w:bookmarkEnd w:id="15"/>
     <w:p>
       <w:pPr>
         <w:pStyle w:val="ListParagraph"/>
@@ -6920,14 +7025,14 @@
       <w:pPr>
         <w:pStyle w:val="Heading1"/>
       </w:pPr>
-      <w:bookmarkStart w:id="17" w:name="SortTables"/>
-      <w:bookmarkStart w:id="18" w:name="_Toc192237666"/>
+      <w:bookmarkStart w:id="17" w:name="_HOW_TO_SORT"/>
+      <w:bookmarkStart w:id="18" w:name="_Toc192240346"/>
+      <w:bookmarkEnd w:id="17"/>
       <w:r>
         <w:t>HOW TO SORT TABLES</w:t>
       </w:r>
       <w:bookmarkEnd w:id="18"/>
     </w:p>
-    <w:bookmarkEnd w:id="17"/>
     <w:p>
       <w:pPr>
         <w:pStyle w:val="ListParagraph"/>
@@ -7183,7 +7288,7 @@
       <w:pPr>
         <w:pStyle w:val="Heading1"/>
       </w:pPr>
-      <w:bookmarkStart w:id="19" w:name="_Toc192237667"/>
+      <w:bookmarkStart w:id="19" w:name="_Toc192240347"/>
       <w:r>
         <w:lastRenderedPageBreak/>
         <w:t>HOW TO CREATE AN ORDER</w:t>
@@ -7853,161 +7958,10 @@
     </w:p>
     <w:p>
       <w:pPr>
-        <w:pStyle w:val="ListParagraph"/>
-        <w:ind w:left="1080"/>
-        <w:rPr>
-          <w:sz w:val="24"/>
-          <w:szCs w:val="24"/>
-        </w:rPr>
-      </w:pPr>
-    </w:p>
-    <w:p>
-      <w:pPr>
-        <w:pStyle w:val="ListParagraph"/>
-        <w:ind w:left="1080"/>
-        <w:rPr>
-          <w:sz w:val="24"/>
-          <w:szCs w:val="24"/>
-        </w:rPr>
-      </w:pPr>
-    </w:p>
-    <w:p>
-      <w:pPr>
-        <w:pStyle w:val="ListParagraph"/>
-        <w:ind w:left="1080"/>
-        <w:rPr>
-          <w:sz w:val="24"/>
-          <w:szCs w:val="24"/>
-        </w:rPr>
-      </w:pPr>
-    </w:p>
-    <w:p>
-      <w:pPr>
-        <w:pStyle w:val="ListParagraph"/>
-        <w:ind w:left="1080"/>
-        <w:rPr>
-          <w:sz w:val="24"/>
-          <w:szCs w:val="24"/>
-        </w:rPr>
-      </w:pPr>
-    </w:p>
-    <w:p>
-      <w:pPr>
-        <w:pStyle w:val="ListParagraph"/>
-        <w:ind w:left="1080"/>
-        <w:rPr>
-          <w:sz w:val="24"/>
-          <w:szCs w:val="24"/>
-        </w:rPr>
-      </w:pPr>
-    </w:p>
-    <w:p>
-      <w:pPr>
-        <w:pStyle w:val="ListParagraph"/>
-        <w:ind w:left="1080"/>
-        <w:rPr>
-          <w:sz w:val="24"/>
-          <w:szCs w:val="24"/>
-        </w:rPr>
-      </w:pPr>
-    </w:p>
-    <w:p>
-      <w:pPr>
-        <w:pStyle w:val="ListParagraph"/>
-        <w:ind w:left="1080"/>
-        <w:rPr>
-          <w:sz w:val="24"/>
-          <w:szCs w:val="24"/>
-        </w:rPr>
-      </w:pPr>
-    </w:p>
-    <w:p>
-      <w:pPr>
-        <w:pStyle w:val="ListParagraph"/>
-        <w:ind w:left="1080"/>
-        <w:rPr>
-          <w:sz w:val="24"/>
-          <w:szCs w:val="24"/>
-        </w:rPr>
-      </w:pPr>
-    </w:p>
-    <w:p>
-      <w:pPr>
-        <w:pStyle w:val="ListParagraph"/>
-        <w:ind w:left="1080"/>
-        <w:rPr>
-          <w:sz w:val="24"/>
-          <w:szCs w:val="24"/>
-        </w:rPr>
-      </w:pPr>
-    </w:p>
-    <w:p>
-      <w:pPr>
-        <w:pStyle w:val="ListParagraph"/>
-        <w:ind w:left="1080"/>
-        <w:rPr>
-          <w:sz w:val="24"/>
-          <w:szCs w:val="24"/>
-        </w:rPr>
-      </w:pPr>
-    </w:p>
-    <w:p>
-      <w:pPr>
-        <w:pStyle w:val="ListParagraph"/>
-        <w:ind w:left="1080"/>
-        <w:rPr>
-          <w:sz w:val="24"/>
-          <w:szCs w:val="24"/>
-        </w:rPr>
-      </w:pPr>
-    </w:p>
-    <w:p>
-      <w:pPr>
-        <w:pStyle w:val="ListParagraph"/>
-        <w:ind w:left="1080"/>
-        <w:rPr>
-          <w:sz w:val="24"/>
-          <w:szCs w:val="24"/>
-        </w:rPr>
-      </w:pPr>
-    </w:p>
-    <w:p>
-      <w:pPr>
-        <w:pStyle w:val="ListParagraph"/>
-        <w:ind w:left="1080"/>
-        <w:rPr>
-          <w:sz w:val="24"/>
-          <w:szCs w:val="24"/>
-        </w:rPr>
-      </w:pPr>
-    </w:p>
-    <w:p>
-      <w:pPr>
-        <w:pStyle w:val="ListParagraph"/>
-        <w:ind w:left="1080"/>
-        <w:rPr>
-          <w:sz w:val="24"/>
-          <w:szCs w:val="24"/>
-        </w:rPr>
-      </w:pPr>
-    </w:p>
-    <w:p>
-      <w:pPr>
-        <w:pStyle w:val="ListParagraph"/>
-        <w:ind w:left="1080"/>
-        <w:rPr>
-          <w:sz w:val="24"/>
-          <w:szCs w:val="24"/>
-        </w:rPr>
-      </w:pPr>
-    </w:p>
-    <w:p>
-      <w:pPr>
         <w:pStyle w:val="Heading1"/>
       </w:pPr>
-      <w:bookmarkStart w:id="20" w:name="_Toc192237668"/>
-      <w:r>
-        <w:lastRenderedPageBreak/>
+      <w:bookmarkStart w:id="20" w:name="_Toc192240348"/>
+      <w:r>
         <w:t>HOW TO VERIFY AN ORDER</w:t>
       </w:r>
       <w:r>
@@ -8054,7 +8008,7 @@
         </w:rPr>
         <w:t>If required (</w:t>
       </w:r>
-      <w:hyperlink w:anchor="SortTables" w:history="1">
+      <w:hyperlink w:anchor="_HOW_TO_SORT" w:history="1">
         <w:r>
           <w:rPr>
             <w:rStyle w:val="Hyperlink"/>
@@ -8062,17 +8016,8 @@
             <w:sz w:val="24"/>
             <w:szCs w:val="24"/>
           </w:rPr>
-          <w:t>Sort</w:t>
+          <w:t>So</w:t>
         </w:r>
-      </w:hyperlink>
-      <w:r>
-        <w:rPr>
-          <w:sz w:val="24"/>
-          <w:szCs w:val="24"/>
-        </w:rPr>
-        <w:t xml:space="preserve"> or </w:t>
-      </w:r>
-      <w:hyperlink w:anchor="SearchVerification" w:history="1">
         <w:r>
           <w:rPr>
             <w:rStyle w:val="Hyperlink"/>
@@ -8080,7 +8025,16 @@
             <w:sz w:val="24"/>
             <w:szCs w:val="24"/>
           </w:rPr>
-          <w:t>search</w:t>
+          <w:t>r</w:t>
+        </w:r>
+        <w:r>
+          <w:rPr>
+            <w:rStyle w:val="Hyperlink"/>
+            <w:color w:val="0070C0"/>
+            <w:sz w:val="24"/>
+            <w:szCs w:val="24"/>
+          </w:rPr>
+          <w:t>t</w:t>
         </w:r>
       </w:hyperlink>
       <w:r>
@@ -8088,6 +8042,42 @@
           <w:sz w:val="24"/>
           <w:szCs w:val="24"/>
         </w:rPr>
+        <w:t xml:space="preserve"> or </w:t>
+      </w:r>
+      <w:hyperlink w:anchor="_SEARCH_FUNCTIONALITY_-" w:history="1">
+        <w:r>
+          <w:rPr>
+            <w:rStyle w:val="Hyperlink"/>
+            <w:color w:val="0070C0"/>
+            <w:sz w:val="24"/>
+            <w:szCs w:val="24"/>
+          </w:rPr>
+          <w:t>sear</w:t>
+        </w:r>
+        <w:r>
+          <w:rPr>
+            <w:rStyle w:val="Hyperlink"/>
+            <w:color w:val="0070C0"/>
+            <w:sz w:val="24"/>
+            <w:szCs w:val="24"/>
+          </w:rPr>
+          <w:t>c</w:t>
+        </w:r>
+        <w:r>
+          <w:rPr>
+            <w:rStyle w:val="Hyperlink"/>
+            <w:color w:val="0070C0"/>
+            <w:sz w:val="24"/>
+            <w:szCs w:val="24"/>
+          </w:rPr>
+          <w:t>h</w:t>
+        </w:r>
+      </w:hyperlink>
+      <w:r>
+        <w:rPr>
+          <w:sz w:val="24"/>
+          <w:szCs w:val="24"/>
+        </w:rPr>
         <w:t xml:space="preserve"> for the required </w:t>
       </w:r>
       <w:r>
@@ -8304,7 +8294,7 @@
         </w:rPr>
         <w:t>If printing is required, refer to “</w:t>
       </w:r>
-      <w:hyperlink w:anchor="HowToPrint" w:history="1">
+      <w:hyperlink w:anchor="_HOW_TO_PRINT" w:history="1">
         <w:r>
           <w:rPr>
             <w:rStyle w:val="Hyperlink"/>
@@ -8335,16 +8325,37 @@
     </w:p>
     <w:p>
       <w:pPr>
+        <w:pStyle w:val="ListParagraph"/>
+        <w:ind w:left="1440"/>
+        <w:rPr>
+          <w:sz w:val="24"/>
+          <w:szCs w:val="24"/>
+        </w:rPr>
+      </w:pPr>
+    </w:p>
+    <w:p>
+      <w:pPr>
+        <w:pStyle w:val="ListParagraph"/>
+        <w:ind w:left="1440"/>
+        <w:rPr>
+          <w:sz w:val="24"/>
+          <w:szCs w:val="24"/>
+        </w:rPr>
+      </w:pPr>
+    </w:p>
+    <w:p>
+      <w:pPr>
         <w:pStyle w:val="Heading1"/>
       </w:pPr>
-      <w:bookmarkStart w:id="21" w:name="HowToPrint"/>
-      <w:bookmarkStart w:id="22" w:name="_Toc192237669"/>
-      <w:r>
+      <w:bookmarkStart w:id="21" w:name="_HOW_TO_PRINT"/>
+      <w:bookmarkStart w:id="22" w:name="_Toc192240349"/>
+      <w:bookmarkEnd w:id="21"/>
+      <w:r>
+        <w:lastRenderedPageBreak/>
         <w:t>HOW TO PRINT</w:t>
       </w:r>
       <w:bookmarkEnd w:id="22"/>
     </w:p>
-    <w:bookmarkEnd w:id="21"/>
     <w:p>
       <w:pPr>
         <w:pStyle w:val="ListParagraph"/>
@@ -8554,7 +8565,37 @@
           <w:sz w:val="24"/>
           <w:szCs w:val="24"/>
         </w:rPr>
-        <w:t>File will be name (PrintedPDF-.pdf)</w:t>
+        <w:t>File will be name (</w:t>
+      </w:r>
+      <w:proofErr w:type="spellStart"/>
+      <w:r>
+        <w:rPr>
+          <w:sz w:val="24"/>
+          <w:szCs w:val="24"/>
+        </w:rPr>
+        <w:t>PrintedPDF</w:t>
+      </w:r>
+      <w:proofErr w:type="spellEnd"/>
+      <w:r>
+        <w:rPr>
+          <w:sz w:val="24"/>
+          <w:szCs w:val="24"/>
+        </w:rPr>
+        <w:t>-</w:t>
+      </w:r>
+      <w:r>
+        <w:rPr>
+          <w:sz w:val="24"/>
+          <w:szCs w:val="24"/>
+        </w:rPr>
+        <w:t xml:space="preserve"> </w:t>
+      </w:r>
+      <w:r>
+        <w:rPr>
+          <w:sz w:val="24"/>
+          <w:szCs w:val="24"/>
+        </w:rPr>
+        <w:t>.pdf)</w:t>
       </w:r>
     </w:p>
     <w:p>
@@ -8659,6 +8700,8 @@
     </w:p>
     <w:p>
       <w:pPr>
+        <w:pStyle w:val="ListParagraph"/>
+        <w:ind w:left="2880"/>
         <w:rPr>
           <w:sz w:val="24"/>
           <w:szCs w:val="24"/>
@@ -8669,11 +8712,730 @@
       <w:pPr>
         <w:pStyle w:val="Heading1"/>
       </w:pPr>
-      <w:bookmarkStart w:id="23" w:name="_Toc192237670"/>
+      <w:bookmarkStart w:id="23" w:name="_Toc192240350"/>
+      <w:r>
+        <w:t>HOW TO REPRINT</w:t>
+      </w:r>
+      <w:bookmarkEnd w:id="23"/>
+    </w:p>
+    <w:p>
+      <w:pPr>
+        <w:pStyle w:val="ListParagraph"/>
+        <w:numPr>
+          <w:ilvl w:val="0"/>
+          <w:numId w:val="21"/>
+        </w:numPr>
+        <w:rPr>
+          <w:sz w:val="24"/>
+          <w:szCs w:val="24"/>
+        </w:rPr>
+      </w:pPr>
+      <w:r>
+        <w:rPr>
+          <w:sz w:val="24"/>
+          <w:szCs w:val="24"/>
+        </w:rPr>
+        <w:drawing>
+          <wp:anchor distT="0" distB="0" distL="114300" distR="114300" simplePos="0" relativeHeight="251669504" behindDoc="0" locked="0" layoutInCell="1" allowOverlap="1" wp14:anchorId="7D7F0688" wp14:editId="1C2329D7">
+            <wp:simplePos x="0" y="0"/>
+            <wp:positionH relativeFrom="margin">
+              <wp:posOffset>3918857</wp:posOffset>
+            </wp:positionH>
+            <wp:positionV relativeFrom="paragraph">
+              <wp:posOffset>72376</wp:posOffset>
+            </wp:positionV>
+            <wp:extent cx="1306286" cy="793742"/>
+            <wp:effectExtent l="0" t="0" r="8255" b="6985"/>
+            <wp:wrapNone/>
+            <wp:docPr id="65165716" name="Picture 1" descr="A screenshot of a computer&#10;&#10;AI-generated content may be incorrect."/>
+            <wp:cNvGraphicFramePr>
+              <a:graphicFrameLocks xmlns:a="http://schemas.openxmlformats.org/drawingml/2006/main" noChangeAspect="1"/>
+            </wp:cNvGraphicFramePr>
+            <a:graphic xmlns:a="http://schemas.openxmlformats.org/drawingml/2006/main">
+              <a:graphicData uri="http://schemas.openxmlformats.org/drawingml/2006/picture">
+                <pic:pic xmlns:pic="http://schemas.openxmlformats.org/drawingml/2006/picture">
+                  <pic:nvPicPr>
+                    <pic:cNvPr id="65165716" name="Picture 1" descr="A screenshot of a computer&#10;&#10;AI-generated content may be incorrect."/>
+                    <pic:cNvPicPr/>
+                  </pic:nvPicPr>
+                  <pic:blipFill>
+                    <a:blip r:embed="rId25">
+                      <a:extLst>
+                        <a:ext uri="{28A0092B-C50C-407E-A947-70E740481C1C}">
+                          <a14:useLocalDpi xmlns:a14="http://schemas.microsoft.com/office/drawing/2010/main" val="0"/>
+                        </a:ext>
+                      </a:extLst>
+                    </a:blip>
+                    <a:stretch>
+                      <a:fillRect/>
+                    </a:stretch>
+                  </pic:blipFill>
+                  <pic:spPr>
+                    <a:xfrm>
+                      <a:off x="0" y="0"/>
+                      <a:ext cx="1323043" cy="803924"/>
+                    </a:xfrm>
+                    <a:prstGeom prst="rect">
+                      <a:avLst/>
+                    </a:prstGeom>
+                  </pic:spPr>
+                </pic:pic>
+              </a:graphicData>
+            </a:graphic>
+            <wp14:sizeRelH relativeFrom="margin">
+              <wp14:pctWidth>0</wp14:pctWidth>
+            </wp14:sizeRelH>
+            <wp14:sizeRelV relativeFrom="margin">
+              <wp14:pctHeight>0</wp14:pctHeight>
+            </wp14:sizeRelV>
+          </wp:anchor>
+        </w:drawing>
+      </w:r>
+      <w:r>
+        <w:rPr>
+          <w:sz w:val="24"/>
+          <w:szCs w:val="24"/>
+        </w:rPr>
+        <w:t xml:space="preserve">Navigate to the </w:t>
+      </w:r>
+      <w:r>
+        <w:rPr>
+          <w:sz w:val="24"/>
+          <w:szCs w:val="24"/>
+        </w:rPr>
+        <w:t>orders</w:t>
+      </w:r>
+      <w:r>
+        <w:rPr>
+          <w:sz w:val="24"/>
+          <w:szCs w:val="24"/>
+        </w:rPr>
+        <w:t xml:space="preserve"> page.</w:t>
+      </w:r>
+    </w:p>
+    <w:p>
+      <w:pPr>
+        <w:pStyle w:val="ListParagraph"/>
+        <w:numPr>
+          <w:ilvl w:val="0"/>
+          <w:numId w:val="21"/>
+        </w:numPr>
+        <w:rPr>
+          <w:sz w:val="24"/>
+          <w:szCs w:val="24"/>
+        </w:rPr>
+      </w:pPr>
+      <w:r>
+        <w:rPr>
+          <w:sz w:val="24"/>
+          <w:szCs w:val="24"/>
+        </w:rPr>
+        <w:t>Locate the Approved table.</w:t>
+      </w:r>
+    </w:p>
+    <w:p>
+      <w:pPr>
+        <w:pStyle w:val="ListParagraph"/>
+        <w:numPr>
+          <w:ilvl w:val="0"/>
+          <w:numId w:val="21"/>
+        </w:numPr>
+        <w:rPr>
+          <w:sz w:val="24"/>
+          <w:szCs w:val="24"/>
+        </w:rPr>
+      </w:pPr>
+      <w:r>
+        <w:rPr>
+          <w:sz w:val="24"/>
+          <w:szCs w:val="24"/>
+        </w:rPr>
+        <w:t xml:space="preserve">Click </w:t>
+      </w:r>
+      <w:r>
+        <w:rPr>
+          <w:color w:val="0070C0"/>
+          <w:sz w:val="24"/>
+          <w:szCs w:val="24"/>
+        </w:rPr>
+        <w:t xml:space="preserve">Verified by Me </w:t>
+      </w:r>
+      <w:r>
+        <w:rPr>
+          <w:sz w:val="24"/>
+          <w:szCs w:val="24"/>
+        </w:rPr>
+        <w:t xml:space="preserve">or </w:t>
+      </w:r>
+      <w:r>
+        <w:rPr>
+          <w:color w:val="0070C0"/>
+          <w:sz w:val="24"/>
+          <w:szCs w:val="24"/>
+        </w:rPr>
+        <w:t xml:space="preserve">All Order </w:t>
+      </w:r>
+      <w:r>
+        <w:rPr>
+          <w:sz w:val="24"/>
+          <w:szCs w:val="24"/>
+        </w:rPr>
+        <w:t>button.</w:t>
+      </w:r>
+      <w:r>
+        <w:rPr>
+          <w:noProof/>
+        </w:rPr>
+        <w:t xml:space="preserve"> </w:t>
+      </w:r>
+    </w:p>
+    <w:p>
+      <w:pPr>
+        <w:pStyle w:val="ListParagraph"/>
+        <w:numPr>
+          <w:ilvl w:val="0"/>
+          <w:numId w:val="21"/>
+        </w:numPr>
+        <w:rPr>
+          <w:sz w:val="24"/>
+          <w:szCs w:val="24"/>
+        </w:rPr>
+      </w:pPr>
+      <w:hyperlink w:anchor="_HOW_TO_SORT" w:history="1">
+        <w:r>
+          <w:rPr>
+            <w:rStyle w:val="Hyperlink"/>
+            <w:sz w:val="24"/>
+            <w:szCs w:val="24"/>
+          </w:rPr>
+          <w:t>Sort</w:t>
+        </w:r>
+      </w:hyperlink>
+      <w:r>
+        <w:rPr>
+          <w:sz w:val="24"/>
+          <w:szCs w:val="24"/>
+        </w:rPr>
+        <w:t xml:space="preserve"> or </w:t>
+      </w:r>
+      <w:hyperlink w:anchor="_SEARCH_FUNCTIONALITY_–" w:history="1">
+        <w:r>
+          <w:rPr>
+            <w:rStyle w:val="Hyperlink"/>
+            <w:sz w:val="24"/>
+            <w:szCs w:val="24"/>
+          </w:rPr>
+          <w:t>sear</w:t>
+        </w:r>
+        <w:r>
+          <w:rPr>
+            <w:rStyle w:val="Hyperlink"/>
+            <w:sz w:val="24"/>
+            <w:szCs w:val="24"/>
+          </w:rPr>
+          <w:t>c</w:t>
+        </w:r>
+        <w:r>
+          <w:rPr>
+            <w:rStyle w:val="Hyperlink"/>
+            <w:sz w:val="24"/>
+            <w:szCs w:val="24"/>
+          </w:rPr>
+          <w:t>h</w:t>
+        </w:r>
+      </w:hyperlink>
+      <w:r>
+        <w:rPr>
+          <w:sz w:val="24"/>
+          <w:szCs w:val="24"/>
+        </w:rPr>
+        <w:t xml:space="preserve"> for required order.</w:t>
+      </w:r>
+      <w:r>
+        <w:rPr>
+          <w:sz w:val="24"/>
+          <w:szCs w:val="24"/>
+        </w:rPr>
+        <w:t xml:space="preserve"> (if needed)</w:t>
+      </w:r>
+    </w:p>
+    <w:p>
+      <w:pPr>
+        <w:pStyle w:val="ListParagraph"/>
+        <w:numPr>
+          <w:ilvl w:val="0"/>
+          <w:numId w:val="21"/>
+        </w:numPr>
+        <w:rPr>
+          <w:sz w:val="24"/>
+          <w:szCs w:val="24"/>
+        </w:rPr>
+      </w:pPr>
+      <w:r>
+        <w:rPr>
+          <w:sz w:val="24"/>
+          <w:szCs w:val="24"/>
+        </w:rPr>
+        <w:t>S</w:t>
+      </w:r>
+      <w:r>
+        <w:rPr>
+          <w:sz w:val="24"/>
+          <w:szCs w:val="24"/>
+        </w:rPr>
+        <w:t xml:space="preserve">croll </w:t>
+      </w:r>
+      <w:r>
+        <w:rPr>
+          <w:sz w:val="24"/>
+          <w:szCs w:val="24"/>
+        </w:rPr>
+        <w:t xml:space="preserve">to locate the </w:t>
+      </w:r>
+      <w:r>
+        <w:rPr>
+          <w:color w:val="0070C0"/>
+          <w:sz w:val="24"/>
+          <w:szCs w:val="24"/>
+        </w:rPr>
+        <w:t xml:space="preserve">Reprint </w:t>
+      </w:r>
+      <w:r>
+        <w:rPr>
+          <w:sz w:val="24"/>
+          <w:szCs w:val="24"/>
+        </w:rPr>
+        <w:t>button</w:t>
+      </w:r>
+      <w:r>
+        <w:rPr>
+          <w:sz w:val="24"/>
+          <w:szCs w:val="24"/>
+        </w:rPr>
+        <w:t>.</w:t>
+      </w:r>
+      <w:r>
+        <w:rPr>
+          <w:sz w:val="24"/>
+          <w:szCs w:val="24"/>
+        </w:rPr>
+        <w:t xml:space="preserve"> (if needed)</w:t>
+      </w:r>
+    </w:p>
+    <w:p>
+      <w:pPr>
+        <w:pStyle w:val="ListParagraph"/>
+        <w:numPr>
+          <w:ilvl w:val="0"/>
+          <w:numId w:val="21"/>
+        </w:numPr>
+        <w:rPr>
+          <w:sz w:val="24"/>
+          <w:szCs w:val="24"/>
+        </w:rPr>
+      </w:pPr>
+      <w:r>
+        <w:rPr>
+          <w:sz w:val="24"/>
+          <w:szCs w:val="24"/>
+        </w:rPr>
+        <w:t xml:space="preserve">Click the </w:t>
+      </w:r>
+      <w:r>
+        <w:rPr>
+          <w:color w:val="0070C0"/>
+          <w:sz w:val="24"/>
+          <w:szCs w:val="24"/>
+        </w:rPr>
+        <w:t>Reprint</w:t>
+      </w:r>
+      <w:r>
+        <w:rPr>
+          <w:sz w:val="24"/>
+          <w:szCs w:val="24"/>
+        </w:rPr>
+        <w:t xml:space="preserve"> button, a pop-up will appear.</w:t>
+      </w:r>
+    </w:p>
+    <w:p>
+      <w:pPr>
+        <w:pStyle w:val="ListParagraph"/>
+        <w:numPr>
+          <w:ilvl w:val="0"/>
+          <w:numId w:val="21"/>
+        </w:numPr>
+        <w:rPr>
+          <w:sz w:val="24"/>
+          <w:szCs w:val="24"/>
+        </w:rPr>
+      </w:pPr>
+      <w:r>
+        <w:rPr>
+          <w:sz w:val="24"/>
+          <w:szCs w:val="24"/>
+        </w:rPr>
+        <w:t xml:space="preserve">In the pop-up, click the </w:t>
+      </w:r>
+      <w:r>
+        <w:rPr>
+          <w:color w:val="0070C0"/>
+          <w:sz w:val="24"/>
+          <w:szCs w:val="24"/>
+        </w:rPr>
+        <w:t xml:space="preserve">Print Options </w:t>
+      </w:r>
+      <w:r>
+        <w:rPr>
+          <w:sz w:val="24"/>
+          <w:szCs w:val="24"/>
+        </w:rPr>
+        <w:t>button to open a drop-down menu:</w:t>
+      </w:r>
+    </w:p>
+    <w:p>
+      <w:pPr>
+        <w:pStyle w:val="ListParagraph"/>
+        <w:numPr>
+          <w:ilvl w:val="1"/>
+          <w:numId w:val="21"/>
+        </w:numPr>
+        <w:rPr>
+          <w:sz w:val="24"/>
+          <w:szCs w:val="24"/>
+        </w:rPr>
+      </w:pPr>
+      <w:r>
+        <w:rPr>
+          <w:sz w:val="24"/>
+          <w:szCs w:val="24"/>
+        </w:rPr>
+        <w:t>Print to PDF</w:t>
+      </w:r>
+    </w:p>
+    <w:p>
+      <w:pPr>
+        <w:pStyle w:val="ListParagraph"/>
+        <w:numPr>
+          <w:ilvl w:val="1"/>
+          <w:numId w:val="21"/>
+        </w:numPr>
+        <w:rPr>
+          <w:sz w:val="24"/>
+          <w:szCs w:val="24"/>
+        </w:rPr>
+      </w:pPr>
+      <w:r>
+        <w:rPr>
+          <w:sz w:val="24"/>
+          <w:szCs w:val="24"/>
+        </w:rPr>
+        <w:t>Print from Printer</w:t>
+      </w:r>
+    </w:p>
+    <w:p>
+      <w:pPr>
+        <w:pStyle w:val="ListParagraph"/>
+        <w:numPr>
+          <w:ilvl w:val="0"/>
+          <w:numId w:val="21"/>
+        </w:numPr>
+        <w:rPr>
+          <w:sz w:val="24"/>
+          <w:szCs w:val="24"/>
+        </w:rPr>
+      </w:pPr>
+      <w:r>
+        <w:rPr>
+          <w:sz w:val="24"/>
+          <w:szCs w:val="24"/>
+        </w:rPr>
+        <w:t>A second drop down menu will require a reason for reprinting.</w:t>
+      </w:r>
+    </w:p>
+    <w:p>
+      <w:pPr>
+        <w:pStyle w:val="ListParagraph"/>
+        <w:numPr>
+          <w:ilvl w:val="0"/>
+          <w:numId w:val="21"/>
+        </w:numPr>
+        <w:rPr>
+          <w:sz w:val="24"/>
+          <w:szCs w:val="24"/>
+        </w:rPr>
+      </w:pPr>
+      <w:r>
+        <w:rPr>
+          <w:sz w:val="24"/>
+          <w:szCs w:val="24"/>
+        </w:rPr>
+        <w:t xml:space="preserve">Click </w:t>
+      </w:r>
+      <w:r>
+        <w:rPr>
+          <w:color w:val="0070C0"/>
+          <w:sz w:val="24"/>
+          <w:szCs w:val="24"/>
+        </w:rPr>
+        <w:t xml:space="preserve">Reason for </w:t>
+      </w:r>
+      <w:proofErr w:type="gramStart"/>
+      <w:r>
+        <w:rPr>
+          <w:color w:val="0070C0"/>
+          <w:sz w:val="24"/>
+          <w:szCs w:val="24"/>
+        </w:rPr>
+        <w:t xml:space="preserve">Reprinting </w:t>
+      </w:r>
+      <w:r>
+        <w:rPr>
+          <w:sz w:val="24"/>
+          <w:szCs w:val="24"/>
+        </w:rPr>
+        <w:t xml:space="preserve"> to</w:t>
+      </w:r>
+      <w:proofErr w:type="gramEnd"/>
+      <w:r>
+        <w:rPr>
+          <w:sz w:val="24"/>
+          <w:szCs w:val="24"/>
+        </w:rPr>
+        <w:t xml:space="preserve"> select from:</w:t>
+      </w:r>
+    </w:p>
+    <w:p>
+      <w:pPr>
+        <w:pStyle w:val="ListParagraph"/>
+        <w:numPr>
+          <w:ilvl w:val="1"/>
+          <w:numId w:val="21"/>
+        </w:numPr>
+        <w:rPr>
+          <w:sz w:val="24"/>
+          <w:szCs w:val="24"/>
+        </w:rPr>
+      </w:pPr>
+      <w:r>
+        <w:rPr>
+          <w:sz w:val="24"/>
+          <w:szCs w:val="24"/>
+        </w:rPr>
+        <w:t>Insufficient Supply</w:t>
+      </w:r>
+    </w:p>
+    <w:p>
+      <w:pPr>
+        <w:pStyle w:val="ListParagraph"/>
+        <w:numPr>
+          <w:ilvl w:val="1"/>
+          <w:numId w:val="21"/>
+        </w:numPr>
+        <w:rPr>
+          <w:sz w:val="24"/>
+          <w:szCs w:val="24"/>
+        </w:rPr>
+      </w:pPr>
+      <w:r>
+        <w:rPr>
+          <w:sz w:val="24"/>
+          <w:szCs w:val="24"/>
+        </w:rPr>
+        <w:t>Label Only</w:t>
+      </w:r>
+    </w:p>
+    <w:p>
+      <w:pPr>
+        <w:pStyle w:val="ListParagraph"/>
+        <w:numPr>
+          <w:ilvl w:val="1"/>
+          <w:numId w:val="21"/>
+        </w:numPr>
+        <w:rPr>
+          <w:sz w:val="24"/>
+          <w:szCs w:val="24"/>
+        </w:rPr>
+      </w:pPr>
+      <w:r>
+        <w:rPr>
+          <w:sz w:val="24"/>
+          <w:szCs w:val="24"/>
+        </w:rPr>
+        <w:t>For Transfer</w:t>
+      </w:r>
+    </w:p>
+    <w:p>
+      <w:pPr>
+        <w:pStyle w:val="ListParagraph"/>
+        <w:numPr>
+          <w:ilvl w:val="0"/>
+          <w:numId w:val="21"/>
+        </w:numPr>
+        <w:rPr>
+          <w:sz w:val="24"/>
+          <w:szCs w:val="24"/>
+        </w:rPr>
+      </w:pPr>
+      <w:r>
+        <w:rPr>
+          <w:sz w:val="24"/>
+          <w:szCs w:val="24"/>
+        </w:rPr>
+        <w:t xml:space="preserve">If </w:t>
+      </w:r>
+      <w:r>
+        <w:rPr>
+          <w:color w:val="0070C0"/>
+          <w:sz w:val="24"/>
+          <w:szCs w:val="24"/>
+        </w:rPr>
+        <w:t xml:space="preserve">Print from Printer </w:t>
+      </w:r>
+      <w:r>
+        <w:rPr>
+          <w:sz w:val="24"/>
+          <w:szCs w:val="24"/>
+        </w:rPr>
+        <w:t>is selected</w:t>
+      </w:r>
+      <w:r>
+        <w:rPr>
+          <w:sz w:val="24"/>
+          <w:szCs w:val="24"/>
+        </w:rPr>
+        <w:t>, enter the number of pages to reprint.</w:t>
+      </w:r>
+    </w:p>
+    <w:p>
+      <w:pPr>
+        <w:pStyle w:val="ListParagraph"/>
+        <w:numPr>
+          <w:ilvl w:val="0"/>
+          <w:numId w:val="21"/>
+        </w:numPr>
+        <w:rPr>
+          <w:sz w:val="24"/>
+          <w:szCs w:val="24"/>
+        </w:rPr>
+      </w:pPr>
+      <w:r>
+        <w:rPr>
+          <w:sz w:val="24"/>
+          <w:szCs w:val="24"/>
+        </w:rPr>
+        <w:t xml:space="preserve">In the text </w:t>
+      </w:r>
+      <w:r>
+        <w:rPr>
+          <w:sz w:val="24"/>
+          <w:szCs w:val="24"/>
+        </w:rPr>
+        <w:t>box, enter the quantity to dispense.</w:t>
+      </w:r>
+    </w:p>
+    <w:p>
+      <w:pPr>
+        <w:pStyle w:val="ListParagraph"/>
+        <w:numPr>
+          <w:ilvl w:val="0"/>
+          <w:numId w:val="21"/>
+        </w:numPr>
+        <w:rPr>
+          <w:sz w:val="24"/>
+          <w:szCs w:val="24"/>
+        </w:rPr>
+      </w:pPr>
+      <w:r>
+        <w:rPr>
+          <w:sz w:val="24"/>
+          <w:szCs w:val="24"/>
+        </w:rPr>
+        <w:t xml:space="preserve">Click the </w:t>
+      </w:r>
+      <w:r>
+        <w:rPr>
+          <w:color w:val="0070C0"/>
+          <w:sz w:val="24"/>
+          <w:szCs w:val="24"/>
+        </w:rPr>
+        <w:t xml:space="preserve">Print </w:t>
+      </w:r>
+      <w:r>
+        <w:rPr>
+          <w:sz w:val="24"/>
+          <w:szCs w:val="24"/>
+        </w:rPr>
+        <w:t>button.</w:t>
+      </w:r>
+    </w:p>
+    <w:p>
+      <w:pPr>
+        <w:pStyle w:val="ListParagraph"/>
+        <w:numPr>
+          <w:ilvl w:val="0"/>
+          <w:numId w:val="21"/>
+        </w:numPr>
+        <w:rPr>
+          <w:sz w:val="24"/>
+          <w:szCs w:val="24"/>
+        </w:rPr>
+      </w:pPr>
+      <w:r>
+        <w:rPr>
+          <w:sz w:val="24"/>
+          <w:szCs w:val="24"/>
+        </w:rPr>
+        <w:t>A confirmation message will appear.</w:t>
+      </w:r>
+    </w:p>
+    <w:p>
+      <w:pPr>
+        <w:rPr>
+          <w:sz w:val="24"/>
+          <w:szCs w:val="24"/>
+        </w:rPr>
+      </w:pPr>
+    </w:p>
+    <w:p>
+      <w:pPr>
+        <w:rPr>
+          <w:sz w:val="24"/>
+          <w:szCs w:val="24"/>
+        </w:rPr>
+      </w:pPr>
+    </w:p>
+    <w:p>
+      <w:pPr>
+        <w:rPr>
+          <w:sz w:val="24"/>
+          <w:szCs w:val="24"/>
+        </w:rPr>
+      </w:pPr>
+      <w:r>
+        <w:rPr>
+          <w:sz w:val="24"/>
+          <w:szCs w:val="24"/>
+        </w:rPr>
+        <w:br w:type="page"/>
+      </w:r>
+    </w:p>
+    <w:p>
+      <w:pPr>
+        <w:rPr>
+          <w:sz w:val="24"/>
+          <w:szCs w:val="24"/>
+        </w:rPr>
+      </w:pPr>
+    </w:p>
+    <w:p>
+      <w:pPr>
+        <w:pStyle w:val="Heading1"/>
+      </w:pPr>
+      <w:bookmarkStart w:id="24" w:name="_Toc192240351"/>
       <w:r>
         <w:t>GLOSSARY</w:t>
       </w:r>
-      <w:bookmarkEnd w:id="23"/>
+      <w:bookmarkEnd w:id="24"/>
     </w:p>
     <w:p>
       <w:pPr>
@@ -8754,11 +9516,11 @@
       <w:pPr>
         <w:pStyle w:val="Heading1"/>
       </w:pPr>
-      <w:bookmarkStart w:id="24" w:name="_Toc192237671"/>
+      <w:bookmarkStart w:id="25" w:name="_Toc192240352"/>
       <w:r>
         <w:t>INDEX</w:t>
       </w:r>
-      <w:bookmarkEnd w:id="24"/>
+      <w:bookmarkEnd w:id="25"/>
     </w:p>
     <w:p>
       <w:r>
@@ -9560,6 +10322,95 @@
     </w:lvl>
   </w:abstractNum>
   <w:abstractNum w:abstractNumId="7" w15:restartNumberingAfterBreak="0">
+    <w:nsid w:val="226532AD"/>
+    <w:multiLevelType w:val="hybridMultilevel"/>
+    <w:tmpl w:val="81D0AF48"/>
+    <w:lvl w:ilvl="0" w:tplc="1009000F">
+      <w:start w:val="1"/>
+      <w:numFmt w:val="decimal"/>
+      <w:lvlText w:val="%1."/>
+      <w:lvlJc w:val="left"/>
+      <w:pPr>
+        <w:ind w:left="720" w:hanging="360"/>
+      </w:pPr>
+      <w:rPr>
+        <w:rFonts w:hint="default"/>
+      </w:rPr>
+    </w:lvl>
+    <w:lvl w:ilvl="1" w:tplc="10090019">
+      <w:start w:val="1"/>
+      <w:numFmt w:val="lowerLetter"/>
+      <w:lvlText w:val="%2."/>
+      <w:lvlJc w:val="left"/>
+      <w:pPr>
+        <w:ind w:left="1440" w:hanging="360"/>
+      </w:pPr>
+    </w:lvl>
+    <w:lvl w:ilvl="2" w:tplc="1009001B">
+      <w:start w:val="1"/>
+      <w:numFmt w:val="lowerRoman"/>
+      <w:lvlText w:val="%3."/>
+      <w:lvlJc w:val="right"/>
+      <w:pPr>
+        <w:ind w:left="2160" w:hanging="180"/>
+      </w:pPr>
+    </w:lvl>
+    <w:lvl w:ilvl="3" w:tplc="1009000F" w:tentative="1">
+      <w:start w:val="1"/>
+      <w:numFmt w:val="decimal"/>
+      <w:lvlText w:val="%4."/>
+      <w:lvlJc w:val="left"/>
+      <w:pPr>
+        <w:ind w:left="2880" w:hanging="360"/>
+      </w:pPr>
+    </w:lvl>
+    <w:lvl w:ilvl="4" w:tplc="10090019" w:tentative="1">
+      <w:start w:val="1"/>
+      <w:numFmt w:val="lowerLetter"/>
+      <w:lvlText w:val="%5."/>
+      <w:lvlJc w:val="left"/>
+      <w:pPr>
+        <w:ind w:left="3600" w:hanging="360"/>
+      </w:pPr>
+    </w:lvl>
+    <w:lvl w:ilvl="5" w:tplc="1009001B" w:tentative="1">
+      <w:start w:val="1"/>
+      <w:numFmt w:val="lowerRoman"/>
+      <w:lvlText w:val="%6."/>
+      <w:lvlJc w:val="right"/>
+      <w:pPr>
+        <w:ind w:left="4320" w:hanging="180"/>
+      </w:pPr>
+    </w:lvl>
+    <w:lvl w:ilvl="6" w:tplc="1009000F" w:tentative="1">
+      <w:start w:val="1"/>
+      <w:numFmt w:val="decimal"/>
+      <w:lvlText w:val="%7."/>
+      <w:lvlJc w:val="left"/>
+      <w:pPr>
+        <w:ind w:left="5040" w:hanging="360"/>
+      </w:pPr>
+    </w:lvl>
+    <w:lvl w:ilvl="7" w:tplc="10090019" w:tentative="1">
+      <w:start w:val="1"/>
+      <w:numFmt w:val="lowerLetter"/>
+      <w:lvlText w:val="%8."/>
+      <w:lvlJc w:val="left"/>
+      <w:pPr>
+        <w:ind w:left="5760" w:hanging="360"/>
+      </w:pPr>
+    </w:lvl>
+    <w:lvl w:ilvl="8" w:tplc="1009001B" w:tentative="1">
+      <w:start w:val="1"/>
+      <w:numFmt w:val="lowerRoman"/>
+      <w:lvlText w:val="%9."/>
+      <w:lvlJc w:val="right"/>
+      <w:pPr>
+        <w:ind w:left="6480" w:hanging="180"/>
+      </w:pPr>
+    </w:lvl>
+  </w:abstractNum>
+  <w:abstractNum w:abstractNumId="8" w15:restartNumberingAfterBreak="0">
     <w:nsid w:val="25277446"/>
     <w:multiLevelType w:val="hybridMultilevel"/>
     <w:tmpl w:val="54301E6E"/>
@@ -9650,7 +10501,7 @@
       </w:pPr>
     </w:lvl>
   </w:abstractNum>
-  <w:abstractNum w:abstractNumId="8" w15:restartNumberingAfterBreak="0">
+  <w:abstractNum w:abstractNumId="9" w15:restartNumberingAfterBreak="0">
     <w:nsid w:val="28FD28C1"/>
     <w:multiLevelType w:val="hybridMultilevel"/>
     <w:tmpl w:val="B9B49CA0"/>
@@ -9741,7 +10592,7 @@
       </w:pPr>
     </w:lvl>
   </w:abstractNum>
-  <w:abstractNum w:abstractNumId="9" w15:restartNumberingAfterBreak="0">
+  <w:abstractNum w:abstractNumId="10" w15:restartNumberingAfterBreak="0">
     <w:nsid w:val="29C534E8"/>
     <w:multiLevelType w:val="hybridMultilevel"/>
     <w:tmpl w:val="A672EFC0"/>
@@ -9830,7 +10681,7 @@
       </w:pPr>
     </w:lvl>
   </w:abstractNum>
-  <w:abstractNum w:abstractNumId="10" w15:restartNumberingAfterBreak="0">
+  <w:abstractNum w:abstractNumId="11" w15:restartNumberingAfterBreak="0">
     <w:nsid w:val="35012A20"/>
     <w:multiLevelType w:val="hybridMultilevel"/>
     <w:tmpl w:val="7BE4803A"/>
@@ -9942,7 +10793,7 @@
       </w:rPr>
     </w:lvl>
   </w:abstractNum>
-  <w:abstractNum w:abstractNumId="11" w15:restartNumberingAfterBreak="0">
+  <w:abstractNum w:abstractNumId="12" w15:restartNumberingAfterBreak="0">
     <w:nsid w:val="3EFF7DA1"/>
     <w:multiLevelType w:val="hybridMultilevel"/>
     <w:tmpl w:val="58CE62FE"/>
@@ -10031,7 +10882,7 @@
       </w:pPr>
     </w:lvl>
   </w:abstractNum>
-  <w:abstractNum w:abstractNumId="12" w15:restartNumberingAfterBreak="0">
+  <w:abstractNum w:abstractNumId="13" w15:restartNumberingAfterBreak="0">
     <w:nsid w:val="3F321865"/>
     <w:multiLevelType w:val="hybridMultilevel"/>
     <w:tmpl w:val="64EE7826"/>
@@ -10143,7 +10994,7 @@
       </w:rPr>
     </w:lvl>
   </w:abstractNum>
-  <w:abstractNum w:abstractNumId="13" w15:restartNumberingAfterBreak="0">
+  <w:abstractNum w:abstractNumId="14" w15:restartNumberingAfterBreak="0">
     <w:nsid w:val="48551669"/>
     <w:multiLevelType w:val="hybridMultilevel"/>
     <w:tmpl w:val="3516DB94"/>
@@ -10236,7 +11087,7 @@
       </w:pPr>
     </w:lvl>
   </w:abstractNum>
-  <w:abstractNum w:abstractNumId="14" w15:restartNumberingAfterBreak="0">
+  <w:abstractNum w:abstractNumId="15" w15:restartNumberingAfterBreak="0">
     <w:nsid w:val="49697C35"/>
     <w:multiLevelType w:val="hybridMultilevel"/>
     <w:tmpl w:val="9F9A602E"/>
@@ -10331,7 +11182,7 @@
       </w:pPr>
     </w:lvl>
   </w:abstractNum>
-  <w:abstractNum w:abstractNumId="15" w15:restartNumberingAfterBreak="0">
+  <w:abstractNum w:abstractNumId="16" w15:restartNumberingAfterBreak="0">
     <w:nsid w:val="4C410EA6"/>
     <w:multiLevelType w:val="hybridMultilevel"/>
     <w:tmpl w:val="9F9A602E"/>
@@ -10426,7 +11277,7 @@
       </w:pPr>
     </w:lvl>
   </w:abstractNum>
-  <w:abstractNum w:abstractNumId="16" w15:restartNumberingAfterBreak="0">
+  <w:abstractNum w:abstractNumId="17" w15:restartNumberingAfterBreak="0">
     <w:nsid w:val="54EE7EAD"/>
     <w:multiLevelType w:val="hybridMultilevel"/>
     <w:tmpl w:val="9960738A"/>
@@ -10515,7 +11366,7 @@
       </w:pPr>
     </w:lvl>
   </w:abstractNum>
-  <w:abstractNum w:abstractNumId="17" w15:restartNumberingAfterBreak="0">
+  <w:abstractNum w:abstractNumId="18" w15:restartNumberingAfterBreak="0">
     <w:nsid w:val="5AFA5F9C"/>
     <w:multiLevelType w:val="hybridMultilevel"/>
     <w:tmpl w:val="A672EFC0"/>
@@ -10604,7 +11455,7 @@
       </w:pPr>
     </w:lvl>
   </w:abstractNum>
-  <w:abstractNum w:abstractNumId="18" w15:restartNumberingAfterBreak="0">
+  <w:abstractNum w:abstractNumId="19" w15:restartNumberingAfterBreak="0">
     <w:nsid w:val="5FF913A2"/>
     <w:multiLevelType w:val="hybridMultilevel"/>
     <w:tmpl w:val="209AFDE8"/>
@@ -10695,7 +11546,7 @@
       </w:pPr>
     </w:lvl>
   </w:abstractNum>
-  <w:abstractNum w:abstractNumId="19" w15:restartNumberingAfterBreak="0">
+  <w:abstractNum w:abstractNumId="20" w15:restartNumberingAfterBreak="0">
     <w:nsid w:val="73AD0C9B"/>
     <w:multiLevelType w:val="hybridMultilevel"/>
     <w:tmpl w:val="662896B2"/>
@@ -10785,13 +11636,13 @@
     </w:lvl>
   </w:abstractNum>
   <w:num w:numId="1" w16cid:durableId="556160832">
-    <w:abstractNumId w:val="12"/>
+    <w:abstractNumId w:val="13"/>
   </w:num>
   <w:num w:numId="2" w16cid:durableId="1445922152">
     <w:abstractNumId w:val="5"/>
   </w:num>
   <w:num w:numId="3" w16cid:durableId="1973054759">
-    <w:abstractNumId w:val="11"/>
+    <w:abstractNumId w:val="12"/>
   </w:num>
   <w:num w:numId="4" w16cid:durableId="1721979684">
     <w:abstractNumId w:val="2"/>
@@ -10800,10 +11651,10 @@
     <w:abstractNumId w:val="4"/>
   </w:num>
   <w:num w:numId="6" w16cid:durableId="1284507689">
-    <w:abstractNumId w:val="19"/>
+    <w:abstractNumId w:val="20"/>
   </w:num>
   <w:num w:numId="7" w16cid:durableId="1725711538">
-    <w:abstractNumId w:val="13"/>
+    <w:abstractNumId w:val="14"/>
   </w:num>
   <w:num w:numId="8" w16cid:durableId="1443770091">
     <w:abstractNumId w:val="1"/>
@@ -10812,37 +11663,40 @@
     <w:abstractNumId w:val="3"/>
   </w:num>
   <w:num w:numId="10" w16cid:durableId="700398454">
-    <w:abstractNumId w:val="14"/>
+    <w:abstractNumId w:val="15"/>
   </w:num>
   <w:num w:numId="11" w16cid:durableId="875892958">
-    <w:abstractNumId w:val="15"/>
+    <w:abstractNumId w:val="16"/>
   </w:num>
   <w:num w:numId="12" w16cid:durableId="905141047">
-    <w:abstractNumId w:val="8"/>
+    <w:abstractNumId w:val="9"/>
   </w:num>
   <w:num w:numId="13" w16cid:durableId="949699107">
-    <w:abstractNumId w:val="18"/>
+    <w:abstractNumId w:val="19"/>
   </w:num>
   <w:num w:numId="14" w16cid:durableId="1115757940">
-    <w:abstractNumId w:val="10"/>
+    <w:abstractNumId w:val="11"/>
   </w:num>
   <w:num w:numId="15" w16cid:durableId="1146702556">
-    <w:abstractNumId w:val="7"/>
+    <w:abstractNumId w:val="8"/>
   </w:num>
   <w:num w:numId="16" w16cid:durableId="2032876798">
     <w:abstractNumId w:val="6"/>
   </w:num>
   <w:num w:numId="17" w16cid:durableId="2071151929">
+    <w:abstractNumId w:val="18"/>
+  </w:num>
+  <w:num w:numId="18" w16cid:durableId="1737315643">
     <w:abstractNumId w:val="17"/>
   </w:num>
-  <w:num w:numId="18" w16cid:durableId="1737315643">
-    <w:abstractNumId w:val="16"/>
-  </w:num>
   <w:num w:numId="19" w16cid:durableId="1801847504">
-    <w:abstractNumId w:val="9"/>
+    <w:abstractNumId w:val="10"/>
   </w:num>
   <w:num w:numId="20" w16cid:durableId="752093123">
     <w:abstractNumId w:val="0"/>
+  </w:num>
+  <w:num w:numId="21" w16cid:durableId="2057242558">
+    <w:abstractNumId w:val="7"/>
   </w:num>
 </w:numbering>
 </file>
@@ -12184,13 +13038,13 @@
     <w:rsid w:val="00021D17"/>
     <w:rsid w:val="00097D9D"/>
     <w:rsid w:val="00146DE0"/>
-    <w:rsid w:val="00292B22"/>
     <w:rsid w:val="00656C20"/>
     <w:rsid w:val="007069EA"/>
     <w:rsid w:val="00960C4B"/>
     <w:rsid w:val="00977FB5"/>
     <w:rsid w:val="00A96F09"/>
     <w:rsid w:val="00B04A28"/>
+    <w:rsid w:val="00B15DE7"/>
     <w:rsid w:val="00B62584"/>
     <w:rsid w:val="00BA0986"/>
     <w:rsid w:val="00F10174"/>

</xml_diff>

<commit_message>
see orders and amend order added
</commit_message>
<xml_diff>
--- a/PharmTechUserManual.docx
+++ b/PharmTechUserManual.docx
@@ -458,7 +458,7 @@
           <w:r>
             <w:fldChar w:fldCharType="separate"/>
           </w:r>
-          <w:hyperlink w:anchor="_Toc192240333" w:history="1">
+          <w:hyperlink w:anchor="_Toc192249637" w:history="1">
             <w:r>
               <w:rPr>
                 <w:rStyle w:val="Hyperlink"/>
@@ -485,7 +485,7 @@
                 <w:noProof/>
                 <w:webHidden/>
               </w:rPr>
-              <w:instrText xml:space="preserve"> PAGEREF _Toc192240333 \h </w:instrText>
+              <w:instrText xml:space="preserve"> PAGEREF _Toc192249637 \h </w:instrText>
             </w:r>
             <w:r>
               <w:rPr>
@@ -532,7 +532,7 @@
               <w14:ligatures w14:val="standardContextual"/>
             </w:rPr>
           </w:pPr>
-          <w:hyperlink w:anchor="_Toc192240334" w:history="1">
+          <w:hyperlink w:anchor="_Toc192249638" w:history="1">
             <w:r>
               <w:rPr>
                 <w:rStyle w:val="Hyperlink"/>
@@ -559,7 +559,7 @@
                 <w:noProof/>
                 <w:webHidden/>
               </w:rPr>
-              <w:instrText xml:space="preserve"> PAGEREF _Toc192240334 \h </w:instrText>
+              <w:instrText xml:space="preserve"> PAGEREF _Toc192249638 \h </w:instrText>
             </w:r>
             <w:r>
               <w:rPr>
@@ -606,7 +606,7 @@
               <w14:ligatures w14:val="standardContextual"/>
             </w:rPr>
           </w:pPr>
-          <w:hyperlink w:anchor="_Toc192240335" w:history="1">
+          <w:hyperlink w:anchor="_Toc192249639" w:history="1">
             <w:r>
               <w:rPr>
                 <w:rStyle w:val="Hyperlink"/>
@@ -633,7 +633,7 @@
                 <w:noProof/>
                 <w:webHidden/>
               </w:rPr>
-              <w:instrText xml:space="preserve"> PAGEREF _Toc192240335 \h </w:instrText>
+              <w:instrText xml:space="preserve"> PAGEREF _Toc192249639 \h </w:instrText>
             </w:r>
             <w:r>
               <w:rPr>
@@ -680,7 +680,7 @@
               <w14:ligatures w14:val="standardContextual"/>
             </w:rPr>
           </w:pPr>
-          <w:hyperlink w:anchor="_Toc192240336" w:history="1">
+          <w:hyperlink w:anchor="_Toc192249640" w:history="1">
             <w:r>
               <w:rPr>
                 <w:rStyle w:val="Hyperlink"/>
@@ -707,7 +707,7 @@
                 <w:noProof/>
                 <w:webHidden/>
               </w:rPr>
-              <w:instrText xml:space="preserve"> PAGEREF _Toc192240336 \h </w:instrText>
+              <w:instrText xml:space="preserve"> PAGEREF _Toc192249640 \h </w:instrText>
             </w:r>
             <w:r>
               <w:rPr>
@@ -754,7 +754,7 @@
               <w14:ligatures w14:val="standardContextual"/>
             </w:rPr>
           </w:pPr>
-          <w:hyperlink w:anchor="_Toc192240337" w:history="1">
+          <w:hyperlink w:anchor="_Toc192249641" w:history="1">
             <w:r>
               <w:rPr>
                 <w:rStyle w:val="Hyperlink"/>
@@ -781,7 +781,7 @@
                 <w:noProof/>
                 <w:webHidden/>
               </w:rPr>
-              <w:instrText xml:space="preserve"> PAGEREF _Toc192240337 \h </w:instrText>
+              <w:instrText xml:space="preserve"> PAGEREF _Toc192249641 \h </w:instrText>
             </w:r>
             <w:r>
               <w:rPr>
@@ -828,7 +828,7 @@
               <w14:ligatures w14:val="standardContextual"/>
             </w:rPr>
           </w:pPr>
-          <w:hyperlink w:anchor="_Toc192240338" w:history="1">
+          <w:hyperlink w:anchor="_Toc192249642" w:history="1">
             <w:r>
               <w:rPr>
                 <w:rStyle w:val="Hyperlink"/>
@@ -855,7 +855,7 @@
                 <w:noProof/>
                 <w:webHidden/>
               </w:rPr>
-              <w:instrText xml:space="preserve"> PAGEREF _Toc192240338 \h </w:instrText>
+              <w:instrText xml:space="preserve"> PAGEREF _Toc192249642 \h </w:instrText>
             </w:r>
             <w:r>
               <w:rPr>
@@ -902,7 +902,7 @@
               <w14:ligatures w14:val="standardContextual"/>
             </w:rPr>
           </w:pPr>
-          <w:hyperlink w:anchor="_Toc192240339" w:history="1">
+          <w:hyperlink w:anchor="_Toc192249643" w:history="1">
             <w:r>
               <w:rPr>
                 <w:rStyle w:val="Hyperlink"/>
@@ -929,7 +929,7 @@
                 <w:noProof/>
                 <w:webHidden/>
               </w:rPr>
-              <w:instrText xml:space="preserve"> PAGEREF _Toc192240339 \h </w:instrText>
+              <w:instrText xml:space="preserve"> PAGEREF _Toc192249643 \h </w:instrText>
             </w:r>
             <w:r>
               <w:rPr>
@@ -976,7 +976,7 @@
               <w14:ligatures w14:val="standardContextual"/>
             </w:rPr>
           </w:pPr>
-          <w:hyperlink w:anchor="_Toc192240340" w:history="1">
+          <w:hyperlink w:anchor="_Toc192249644" w:history="1">
             <w:r>
               <w:rPr>
                 <w:rStyle w:val="Hyperlink"/>
@@ -1003,7 +1003,7 @@
                 <w:noProof/>
                 <w:webHidden/>
               </w:rPr>
-              <w:instrText xml:space="preserve"> PAGEREF _Toc192240340 \h </w:instrText>
+              <w:instrText xml:space="preserve"> PAGEREF _Toc192249644 \h </w:instrText>
             </w:r>
             <w:r>
               <w:rPr>
@@ -1050,7 +1050,7 @@
               <w14:ligatures w14:val="standardContextual"/>
             </w:rPr>
           </w:pPr>
-          <w:hyperlink w:anchor="_Toc192240341" w:history="1">
+          <w:hyperlink w:anchor="_Toc192249645" w:history="1">
             <w:r>
               <w:rPr>
                 <w:rStyle w:val="Hyperlink"/>
@@ -1077,7 +1077,7 @@
                 <w:noProof/>
                 <w:webHidden/>
               </w:rPr>
-              <w:instrText xml:space="preserve"> PAGEREF _Toc192240341 \h </w:instrText>
+              <w:instrText xml:space="preserve"> PAGEREF _Toc192249645 \h </w:instrText>
             </w:r>
             <w:r>
               <w:rPr>
@@ -1124,7 +1124,7 @@
               <w14:ligatures w14:val="standardContextual"/>
             </w:rPr>
           </w:pPr>
-          <w:hyperlink w:anchor="_Toc192240342" w:history="1">
+          <w:hyperlink w:anchor="_Toc192249646" w:history="1">
             <w:r>
               <w:rPr>
                 <w:rStyle w:val="Hyperlink"/>
@@ -1151,7 +1151,7 @@
                 <w:noProof/>
                 <w:webHidden/>
               </w:rPr>
-              <w:instrText xml:space="preserve"> PAGEREF _Toc192240342 \h </w:instrText>
+              <w:instrText xml:space="preserve"> PAGEREF _Toc192249646 \h </w:instrText>
             </w:r>
             <w:r>
               <w:rPr>
@@ -1198,7 +1198,7 @@
               <w14:ligatures w14:val="standardContextual"/>
             </w:rPr>
           </w:pPr>
-          <w:hyperlink w:anchor="_Toc192240343" w:history="1">
+          <w:hyperlink w:anchor="_Toc192249647" w:history="1">
             <w:r>
               <w:rPr>
                 <w:rStyle w:val="Hyperlink"/>
@@ -1225,7 +1225,7 @@
                 <w:noProof/>
                 <w:webHidden/>
               </w:rPr>
-              <w:instrText xml:space="preserve"> PAGEREF _Toc192240343 \h </w:instrText>
+              <w:instrText xml:space="preserve"> PAGEREF _Toc192249647 \h </w:instrText>
             </w:r>
             <w:r>
               <w:rPr>
@@ -1272,7 +1272,7 @@
               <w14:ligatures w14:val="standardContextual"/>
             </w:rPr>
           </w:pPr>
-          <w:hyperlink w:anchor="_Toc192240344" w:history="1">
+          <w:hyperlink w:anchor="_Toc192249648" w:history="1">
             <w:r>
               <w:rPr>
                 <w:rStyle w:val="Hyperlink"/>
@@ -1299,7 +1299,7 @@
                 <w:noProof/>
                 <w:webHidden/>
               </w:rPr>
-              <w:instrText xml:space="preserve"> PAGEREF _Toc192240344 \h </w:instrText>
+              <w:instrText xml:space="preserve"> PAGEREF _Toc192249648 \h </w:instrText>
             </w:r>
             <w:r>
               <w:rPr>
@@ -1346,7 +1346,7 @@
               <w14:ligatures w14:val="standardContextual"/>
             </w:rPr>
           </w:pPr>
-          <w:hyperlink w:anchor="_Toc192240345" w:history="1">
+          <w:hyperlink w:anchor="_Toc192249649" w:history="1">
             <w:r>
               <w:rPr>
                 <w:rStyle w:val="Hyperlink"/>
@@ -1373,7 +1373,7 @@
                 <w:noProof/>
                 <w:webHidden/>
               </w:rPr>
-              <w:instrText xml:space="preserve"> PAGEREF _Toc192240345 \h </w:instrText>
+              <w:instrText xml:space="preserve"> PAGEREF _Toc192249649 \h </w:instrText>
             </w:r>
             <w:r>
               <w:rPr>
@@ -1420,7 +1420,7 @@
               <w14:ligatures w14:val="standardContextual"/>
             </w:rPr>
           </w:pPr>
-          <w:hyperlink w:anchor="_Toc192240346" w:history="1">
+          <w:hyperlink w:anchor="_Toc192249650" w:history="1">
             <w:r>
               <w:rPr>
                 <w:rStyle w:val="Hyperlink"/>
@@ -1447,7 +1447,7 @@
                 <w:noProof/>
                 <w:webHidden/>
               </w:rPr>
-              <w:instrText xml:space="preserve"> PAGEREF _Toc192240346 \h </w:instrText>
+              <w:instrText xml:space="preserve"> PAGEREF _Toc192249650 \h </w:instrText>
             </w:r>
             <w:r>
               <w:rPr>
@@ -1494,7 +1494,7 @@
               <w14:ligatures w14:val="standardContextual"/>
             </w:rPr>
           </w:pPr>
-          <w:hyperlink w:anchor="_Toc192240347" w:history="1">
+          <w:hyperlink w:anchor="_Toc192249651" w:history="1">
             <w:r>
               <w:rPr>
                 <w:rStyle w:val="Hyperlink"/>
@@ -1521,7 +1521,7 @@
                 <w:noProof/>
                 <w:webHidden/>
               </w:rPr>
-              <w:instrText xml:space="preserve"> PAGEREF _Toc192240347 \h </w:instrText>
+              <w:instrText xml:space="preserve"> PAGEREF _Toc192249651 \h </w:instrText>
             </w:r>
             <w:r>
               <w:rPr>
@@ -1568,7 +1568,7 @@
               <w14:ligatures w14:val="standardContextual"/>
             </w:rPr>
           </w:pPr>
-          <w:hyperlink w:anchor="_Toc192240348" w:history="1">
+          <w:hyperlink w:anchor="_Toc192249652" w:history="1">
             <w:r>
               <w:rPr>
                 <w:rStyle w:val="Hyperlink"/>
@@ -1595,7 +1595,7 @@
                 <w:noProof/>
                 <w:webHidden/>
               </w:rPr>
-              <w:instrText xml:space="preserve"> PAGEREF _Toc192240348 \h </w:instrText>
+              <w:instrText xml:space="preserve"> PAGEREF _Toc192249652 \h </w:instrText>
             </w:r>
             <w:r>
               <w:rPr>
@@ -1642,13 +1642,13 @@
               <w14:ligatures w14:val="standardContextual"/>
             </w:rPr>
           </w:pPr>
-          <w:hyperlink w:anchor="_Toc192240349" w:history="1">
+          <w:hyperlink w:anchor="_Toc192249653" w:history="1">
             <w:r>
               <w:rPr>
                 <w:rStyle w:val="Hyperlink"/>
                 <w:noProof/>
               </w:rPr>
-              <w:t>HOW TO PRINT</w:t>
+              <w:t>HOW TO REJECT AN ORDER</w:t>
             </w:r>
             <w:r>
               <w:rPr>
@@ -1669,7 +1669,7 @@
                 <w:noProof/>
                 <w:webHidden/>
               </w:rPr>
-              <w:instrText xml:space="preserve"> PAGEREF _Toc192240349 \h </w:instrText>
+              <w:instrText xml:space="preserve"> PAGEREF _Toc192249653 \h </w:instrText>
             </w:r>
             <w:r>
               <w:rPr>
@@ -1716,13 +1716,13 @@
               <w14:ligatures w14:val="standardContextual"/>
             </w:rPr>
           </w:pPr>
-          <w:hyperlink w:anchor="_Toc192240350" w:history="1">
+          <w:hyperlink w:anchor="_Toc192249654" w:history="1">
             <w:r>
               <w:rPr>
                 <w:rStyle w:val="Hyperlink"/>
                 <w:noProof/>
               </w:rPr>
-              <w:t>HOW TO REPRINT</w:t>
+              <w:t>HOW TO PRINT</w:t>
             </w:r>
             <w:r>
               <w:rPr>
@@ -1743,7 +1743,7 @@
                 <w:noProof/>
                 <w:webHidden/>
               </w:rPr>
-              <w:instrText xml:space="preserve"> PAGEREF _Toc192240350 \h </w:instrText>
+              <w:instrText xml:space="preserve"> PAGEREF _Toc192249654 \h </w:instrText>
             </w:r>
             <w:r>
               <w:rPr>
@@ -1790,13 +1790,13 @@
               <w14:ligatures w14:val="standardContextual"/>
             </w:rPr>
           </w:pPr>
-          <w:hyperlink w:anchor="_Toc192240351" w:history="1">
+          <w:hyperlink w:anchor="_Toc192249655" w:history="1">
             <w:r>
               <w:rPr>
                 <w:rStyle w:val="Hyperlink"/>
                 <w:noProof/>
               </w:rPr>
-              <w:t>GLOSSARY</w:t>
+              <w:t>HOW TO REPRINT</w:t>
             </w:r>
             <w:r>
               <w:rPr>
@@ -1817,7 +1817,7 @@
                 <w:noProof/>
                 <w:webHidden/>
               </w:rPr>
-              <w:instrText xml:space="preserve"> PAGEREF _Toc192240351 \h </w:instrText>
+              <w:instrText xml:space="preserve"> PAGEREF _Toc192249655 \h </w:instrText>
             </w:r>
             <w:r>
               <w:rPr>
@@ -1864,12 +1864,234 @@
               <w14:ligatures w14:val="standardContextual"/>
             </w:rPr>
           </w:pPr>
-          <w:hyperlink w:anchor="_Toc192240352" w:history="1">
+          <w:hyperlink w:anchor="_Toc192249656" w:history="1">
             <w:r>
               <w:rPr>
                 <w:rStyle w:val="Hyperlink"/>
                 <w:noProof/>
               </w:rPr>
+              <w:t>HOW TO SEE MY ORDERS</w:t>
+            </w:r>
+            <w:r>
+              <w:rPr>
+                <w:noProof/>
+                <w:webHidden/>
+              </w:rPr>
+              <w:tab/>
+            </w:r>
+            <w:r>
+              <w:rPr>
+                <w:noProof/>
+                <w:webHidden/>
+              </w:rPr>
+              <w:fldChar w:fldCharType="begin"/>
+            </w:r>
+            <w:r>
+              <w:rPr>
+                <w:noProof/>
+                <w:webHidden/>
+              </w:rPr>
+              <w:instrText xml:space="preserve"> PAGEREF _Toc192249656 \h </w:instrText>
+            </w:r>
+            <w:r>
+              <w:rPr>
+                <w:noProof/>
+                <w:webHidden/>
+              </w:rPr>
+            </w:r>
+            <w:r>
+              <w:rPr>
+                <w:noProof/>
+                <w:webHidden/>
+              </w:rPr>
+              <w:fldChar w:fldCharType="separate"/>
+            </w:r>
+            <w:r>
+              <w:rPr>
+                <w:noProof/>
+                <w:webHidden/>
+              </w:rPr>
+              <w:t>12</w:t>
+            </w:r>
+            <w:r>
+              <w:rPr>
+                <w:noProof/>
+                <w:webHidden/>
+              </w:rPr>
+              <w:fldChar w:fldCharType="end"/>
+            </w:r>
+          </w:hyperlink>
+        </w:p>
+        <w:p>
+          <w:pPr>
+            <w:pStyle w:val="TOC1"/>
+            <w:tabs>
+              <w:tab w:val="right" w:leader="dot" w:pos="9350"/>
+            </w:tabs>
+            <w:rPr>
+              <w:rFonts w:cstheme="minorBidi"/>
+              <w:noProof/>
+              <w:kern w:val="2"/>
+              <w:sz w:val="24"/>
+              <w:szCs w:val="24"/>
+              <w:lang w:val="en-CA" w:eastAsia="en-CA"/>
+              <w14:ligatures w14:val="standardContextual"/>
+            </w:rPr>
+          </w:pPr>
+          <w:hyperlink w:anchor="_Toc192249657" w:history="1">
+            <w:r>
+              <w:rPr>
+                <w:rStyle w:val="Hyperlink"/>
+                <w:noProof/>
+              </w:rPr>
+              <w:t>HOW TO AMEND AN ORDER</w:t>
+            </w:r>
+            <w:r>
+              <w:rPr>
+                <w:noProof/>
+                <w:webHidden/>
+              </w:rPr>
+              <w:tab/>
+            </w:r>
+            <w:r>
+              <w:rPr>
+                <w:noProof/>
+                <w:webHidden/>
+              </w:rPr>
+              <w:fldChar w:fldCharType="begin"/>
+            </w:r>
+            <w:r>
+              <w:rPr>
+                <w:noProof/>
+                <w:webHidden/>
+              </w:rPr>
+              <w:instrText xml:space="preserve"> PAGEREF _Toc192249657 \h </w:instrText>
+            </w:r>
+            <w:r>
+              <w:rPr>
+                <w:noProof/>
+                <w:webHidden/>
+              </w:rPr>
+            </w:r>
+            <w:r>
+              <w:rPr>
+                <w:noProof/>
+                <w:webHidden/>
+              </w:rPr>
+              <w:fldChar w:fldCharType="separate"/>
+            </w:r>
+            <w:r>
+              <w:rPr>
+                <w:noProof/>
+                <w:webHidden/>
+              </w:rPr>
+              <w:t>13</w:t>
+            </w:r>
+            <w:r>
+              <w:rPr>
+                <w:noProof/>
+                <w:webHidden/>
+              </w:rPr>
+              <w:fldChar w:fldCharType="end"/>
+            </w:r>
+          </w:hyperlink>
+        </w:p>
+        <w:p>
+          <w:pPr>
+            <w:pStyle w:val="TOC1"/>
+            <w:tabs>
+              <w:tab w:val="right" w:leader="dot" w:pos="9350"/>
+            </w:tabs>
+            <w:rPr>
+              <w:rFonts w:cstheme="minorBidi"/>
+              <w:noProof/>
+              <w:kern w:val="2"/>
+              <w:sz w:val="24"/>
+              <w:szCs w:val="24"/>
+              <w:lang w:val="en-CA" w:eastAsia="en-CA"/>
+              <w14:ligatures w14:val="standardContextual"/>
+            </w:rPr>
+          </w:pPr>
+          <w:hyperlink w:anchor="_Toc192249658" w:history="1">
+            <w:r>
+              <w:rPr>
+                <w:rStyle w:val="Hyperlink"/>
+                <w:noProof/>
+              </w:rPr>
+              <w:t>GLOSSARY</w:t>
+            </w:r>
+            <w:r>
+              <w:rPr>
+                <w:noProof/>
+                <w:webHidden/>
+              </w:rPr>
+              <w:tab/>
+            </w:r>
+            <w:r>
+              <w:rPr>
+                <w:noProof/>
+                <w:webHidden/>
+              </w:rPr>
+              <w:fldChar w:fldCharType="begin"/>
+            </w:r>
+            <w:r>
+              <w:rPr>
+                <w:noProof/>
+                <w:webHidden/>
+              </w:rPr>
+              <w:instrText xml:space="preserve"> PAGEREF _Toc192249658 \h </w:instrText>
+            </w:r>
+            <w:r>
+              <w:rPr>
+                <w:noProof/>
+                <w:webHidden/>
+              </w:rPr>
+            </w:r>
+            <w:r>
+              <w:rPr>
+                <w:noProof/>
+                <w:webHidden/>
+              </w:rPr>
+              <w:fldChar w:fldCharType="separate"/>
+            </w:r>
+            <w:r>
+              <w:rPr>
+                <w:noProof/>
+                <w:webHidden/>
+              </w:rPr>
+              <w:t>14</w:t>
+            </w:r>
+            <w:r>
+              <w:rPr>
+                <w:noProof/>
+                <w:webHidden/>
+              </w:rPr>
+              <w:fldChar w:fldCharType="end"/>
+            </w:r>
+          </w:hyperlink>
+        </w:p>
+        <w:p>
+          <w:pPr>
+            <w:pStyle w:val="TOC1"/>
+            <w:tabs>
+              <w:tab w:val="right" w:leader="dot" w:pos="9350"/>
+            </w:tabs>
+            <w:rPr>
+              <w:rFonts w:cstheme="minorBidi"/>
+              <w:noProof/>
+              <w:kern w:val="2"/>
+              <w:sz w:val="24"/>
+              <w:szCs w:val="24"/>
+              <w:lang w:val="en-CA" w:eastAsia="en-CA"/>
+              <w14:ligatures w14:val="standardContextual"/>
+            </w:rPr>
+          </w:pPr>
+          <w:hyperlink w:anchor="_Toc192249659" w:history="1">
+            <w:r>
+              <w:rPr>
+                <w:rStyle w:val="Hyperlink"/>
+                <w:noProof/>
+              </w:rPr>
               <w:t>INDEX</w:t>
             </w:r>
             <w:r>
@@ -1891,7 +2113,7 @@
                 <w:noProof/>
                 <w:webHidden/>
               </w:rPr>
-              <w:instrText xml:space="preserve"> PAGEREF _Toc192240352 \h </w:instrText>
+              <w:instrText xml:space="preserve"> PAGEREF _Toc192249659 \h </w:instrText>
             </w:r>
             <w:r>
               <w:rPr>
@@ -1911,7 +2133,7 @@
                 <w:noProof/>
                 <w:webHidden/>
               </w:rPr>
-              <w:t>12</w:t>
+              <w:t>14</w:t>
             </w:r>
             <w:r>
               <w:rPr>
@@ -1934,6 +2156,7 @@
         </w:p>
       </w:sdtContent>
     </w:sdt>
+    <w:p/>
     <w:p>
       <w:r>
         <w:br w:type="page"/>
@@ -1943,7 +2166,7 @@
       <w:pPr>
         <w:pStyle w:val="Heading1"/>
       </w:pPr>
-      <w:bookmarkStart w:id="0" w:name="_Toc192240333"/>
+      <w:bookmarkStart w:id="0" w:name="_Toc192249637"/>
       <w:r>
         <w:lastRenderedPageBreak/>
         <w:t>INTRODUCTION</w:t>
@@ -2085,7 +2308,7 @@
       <w:pPr>
         <w:pStyle w:val="Heading1"/>
       </w:pPr>
-      <w:bookmarkStart w:id="1" w:name="_Toc192240334"/>
+      <w:bookmarkStart w:id="1" w:name="_Toc192249638"/>
       <w:r>
         <w:t>PURPOSE OF THE WEBSITE</w:t>
       </w:r>
@@ -2276,7 +2499,7 @@
         <w:pStyle w:val="Heading1"/>
       </w:pPr>
       <w:bookmarkStart w:id="2" w:name="_CONNECTION_GUIDE"/>
-      <w:bookmarkStart w:id="3" w:name="_Toc192240335"/>
+      <w:bookmarkStart w:id="3" w:name="_Toc192249639"/>
       <w:bookmarkEnd w:id="2"/>
       <w:r>
         <w:lastRenderedPageBreak/>
@@ -2498,7 +2721,6 @@
         </w:rPr>
         <w:t xml:space="preserve">  </w:t>
       </w:r>
-      <w:proofErr w:type="gramStart"/>
       <w:r>
         <w:rPr>
           <w:b/>
@@ -2529,7 +2751,6 @@
         </w:rPr>
         <w:t>!!!!!!!!!!!!!!!!!!!!!!!!!!!!!!!!!!!</w:t>
       </w:r>
-      <w:proofErr w:type="gramEnd"/>
       <w:r>
         <w:rPr>
           <w:sz w:val="24"/>
@@ -2576,20 +2797,8 @@
           <w:szCs w:val="36"/>
         </w:rPr>
         <w:br/>
-        <w:t xml:space="preserve">!!!!!!!!!!!!!!!!!!!!!!!!!!!!!!!!!!  </w:t>
-      </w:r>
-      <w:proofErr w:type="gramStart"/>
-      <w:r>
-        <w:rPr>
-          <w:b/>
-          <w:bCs/>
-          <w:color w:val="FF0000"/>
-          <w:sz w:val="36"/>
-          <w:szCs w:val="36"/>
-        </w:rPr>
-        <w:t>Important  !!!!!!!!!!!!!!!!!!!!!!!!!!!!!!!!!!!</w:t>
-      </w:r>
-      <w:proofErr w:type="gramEnd"/>
+        <w:t>!!!!!!!!!!!!!!!!!!!!!!!!!!!!!!!!!!  Important  !!!!!!!!!!!!!!!!!!!!!!!!!!!!!!!!!!!</w:t>
+      </w:r>
     </w:p>
     <w:p>
       <w:pPr>
@@ -2598,7 +2807,7 @@
           <w:tab w:val="left" w:pos="4208"/>
         </w:tabs>
       </w:pPr>
-      <w:bookmarkStart w:id="4" w:name="_Toc192240336"/>
+      <w:bookmarkStart w:id="4" w:name="_Toc192249640"/>
       <w:r>
         <w:t>HOW TO SIGNUP</w:t>
       </w:r>
@@ -2623,7 +2832,6 @@
         </w:rPr>
         <w:t xml:space="preserve">From the main page of the website, click the </w:t>
       </w:r>
-      <w:proofErr w:type="gramStart"/>
       <w:r>
         <w:rPr>
           <w:color w:val="0F6FC6" w:themeColor="accent1"/>
@@ -2648,7 +2856,6 @@
         </w:rPr>
         <w:t>Up</w:t>
       </w:r>
-      <w:proofErr w:type="gramEnd"/>
       <w:r>
         <w:rPr>
           <w:color w:val="0F6FC6" w:themeColor="accent1"/>
@@ -2959,7 +3166,7 @@
         <w:pStyle w:val="Heading1"/>
       </w:pPr>
       <w:bookmarkStart w:id="5" w:name="_HOW_TO_LOGIN"/>
-      <w:bookmarkStart w:id="6" w:name="_Toc192240337"/>
+      <w:bookmarkStart w:id="6" w:name="_Toc192249641"/>
       <w:bookmarkEnd w:id="5"/>
       <w:r>
         <w:lastRenderedPageBreak/>
@@ -3129,7 +3336,7 @@
       <w:pPr>
         <w:pStyle w:val="Heading1"/>
       </w:pPr>
-      <w:bookmarkStart w:id="7" w:name="_Toc192240338"/>
+      <w:bookmarkStart w:id="7" w:name="_Toc192249642"/>
       <w:r>
         <w:t>HOW TO LOGOUT</w:t>
       </w:r>
@@ -3313,7 +3520,7 @@
       <w:pPr>
         <w:pStyle w:val="Heading1"/>
       </w:pPr>
-      <w:bookmarkStart w:id="8" w:name="_Toc192240339"/>
+      <w:bookmarkStart w:id="8" w:name="_Toc192249643"/>
       <w:r>
         <w:t>HOW TO RESET PASSWORD</w:t>
       </w:r>
@@ -3593,12 +3800,14 @@
       <w:pPr>
         <w:pStyle w:val="Heading1"/>
       </w:pPr>
-      <w:bookmarkStart w:id="9" w:name="_Toc192240340"/>
+      <w:bookmarkStart w:id="9" w:name="_USING_THE_NAVIGATION"/>
+      <w:bookmarkStart w:id="10" w:name="_Toc192249644"/>
+      <w:bookmarkEnd w:id="9"/>
       <w:r>
         <w:lastRenderedPageBreak/>
         <w:t>USING THE NAVIGATION BAR</w:t>
       </w:r>
-      <w:bookmarkEnd w:id="9"/>
+      <w:bookmarkEnd w:id="10"/>
     </w:p>
     <w:p>
       <w:pPr>
@@ -3697,7 +3906,28 @@
           <w:sz w:val="24"/>
           <w:szCs w:val="24"/>
         </w:rPr>
-        <w:t>logged in, you will see a navigation bar at the top of the page containing important features.</w:t>
+        <w:t xml:space="preserve">logged in, </w:t>
+      </w:r>
+      <w:r>
+        <w:rPr>
+          <w:sz w:val="24"/>
+          <w:szCs w:val="24"/>
+        </w:rPr>
+        <w:t xml:space="preserve">the </w:t>
+      </w:r>
+      <w:r>
+        <w:rPr>
+          <w:sz w:val="24"/>
+          <w:szCs w:val="24"/>
+        </w:rPr>
+        <w:t xml:space="preserve">navigation bar at the top of the page </w:t>
+      </w:r>
+      <w:r>
+        <w:rPr>
+          <w:sz w:val="24"/>
+          <w:szCs w:val="24"/>
+        </w:rPr>
+        <w:t>provides access to key features.</w:t>
       </w:r>
     </w:p>
     <w:p>
@@ -3810,7 +4040,14 @@
           <w:sz w:val="24"/>
           <w:szCs w:val="24"/>
         </w:rPr>
-        <w:t>Clicking the logo will always return you to the home page, no matter where you are on the website.</w:t>
+        <w:t>Click</w:t>
+      </w:r>
+      <w:r>
+        <w:rPr>
+          <w:sz w:val="24"/>
+          <w:szCs w:val="24"/>
+        </w:rPr>
+        <w:t xml:space="preserve"> to return to the home page from anywhere on the site.</w:t>
       </w:r>
     </w:p>
     <w:p>
@@ -3880,35 +4117,7 @@
           <w:sz w:val="24"/>
           <w:szCs w:val="24"/>
         </w:rPr>
-        <w:t xml:space="preserve">This icon displays </w:t>
-      </w:r>
-      <w:r>
-        <w:rPr>
-          <w:sz w:val="24"/>
-          <w:szCs w:val="24"/>
-        </w:rPr>
-        <w:t>notifications</w:t>
-      </w:r>
-      <w:r>
-        <w:rPr>
-          <w:sz w:val="24"/>
-          <w:szCs w:val="24"/>
-        </w:rPr>
-        <w:t>,</w:t>
-      </w:r>
-      <w:r>
-        <w:rPr>
-          <w:sz w:val="24"/>
-          <w:szCs w:val="24"/>
-        </w:rPr>
-        <w:t xml:space="preserve"> </w:t>
-      </w:r>
-      <w:r>
-        <w:rPr>
-          <w:sz w:val="24"/>
-          <w:szCs w:val="24"/>
-        </w:rPr>
-        <w:t>including alerts for rejected orders.</w:t>
+        <w:t>Displays alerts, including rejected orders.</w:t>
       </w:r>
     </w:p>
     <w:p>
@@ -3944,21 +4153,22 @@
           <w:sz w:val="24"/>
           <w:szCs w:val="24"/>
         </w:rPr>
-        <w:t>This icon represents the currently logged-in user</w:t>
-      </w:r>
-      <w:r>
-        <w:rPr>
-          <w:sz w:val="24"/>
-          <w:szCs w:val="24"/>
-        </w:rPr>
-        <w:t xml:space="preserve"> with first and last name displayed</w:t>
-      </w:r>
-      <w:r>
-        <w:rPr>
-          <w:sz w:val="24"/>
-          <w:szCs w:val="24"/>
-        </w:rPr>
-        <w:t>. Clicking it will open a dropdown menu with the option to log out.</w:t>
+        <w:t xml:space="preserve">Shows the logged-in user’s first and last name. Clicking it opens a dropdown menu with a </w:t>
+      </w:r>
+      <w:r>
+        <w:rPr>
+          <w:color w:val="0070C0"/>
+          <w:sz w:val="24"/>
+          <w:szCs w:val="24"/>
+        </w:rPr>
+        <w:t>Logout</w:t>
+      </w:r>
+      <w:r>
+        <w:rPr>
+          <w:sz w:val="24"/>
+          <w:szCs w:val="24"/>
+        </w:rPr>
+        <w:t xml:space="preserve"> button.</w:t>
       </w:r>
     </w:p>
     <w:p>
@@ -3978,7 +4188,14 @@
           <w:sz w:val="24"/>
           <w:szCs w:val="24"/>
         </w:rPr>
-        <w:t>The navigation bar at the top of the screen will adjust based on the type of user logged into the system. The two available options are:</w:t>
+        <w:t xml:space="preserve">The navigation bar </w:t>
+      </w:r>
+      <w:r>
+        <w:rPr>
+          <w:sz w:val="24"/>
+          <w:szCs w:val="24"/>
+        </w:rPr>
+        <w:t>adapts based on the user type:</w:t>
       </w:r>
     </w:p>
     <w:p>
@@ -4146,22 +4363,6 @@
           <w:sz w:val="22"/>
           <w:szCs w:val="22"/>
         </w:rPr>
-      </w:pPr>
-      <w:r>
-        <w:rPr>
-          <w:sz w:val="22"/>
-          <w:szCs w:val="22"/>
-        </w:rPr>
-        <w:t>Verification</w:t>
-      </w:r>
-    </w:p>
-    <w:p>
-      <w:pPr>
-        <w:pStyle w:val="ListParagraph"/>
-        <w:rPr>
-          <w:sz w:val="24"/>
-          <w:szCs w:val="24"/>
-        </w:rPr>
         <w:sectPr>
           <w:type w:val="continuous"/>
           <w:pgSz w:w="12240" w:h="15840"/>
@@ -4170,6 +4371,13 @@
           <w:docGrid w:linePitch="360"/>
         </w:sectPr>
       </w:pPr>
+      <w:r>
+        <w:rPr>
+          <w:sz w:val="22"/>
+          <w:szCs w:val="22"/>
+        </w:rPr>
+        <w:t>Verification</w:t>
+      </w:r>
     </w:p>
     <w:p>
       <w:pPr>
@@ -4254,6 +4462,22 @@
         </w:rPr>
         <w:t>View</w:t>
       </w:r>
+      <w:r>
+        <w:rPr>
+          <w:b/>
+          <w:bCs/>
+          <w:sz w:val="24"/>
+          <w:szCs w:val="24"/>
+        </w:rPr>
+        <w:t xml:space="preserve"> </w:t>
+      </w:r>
+      <w:r>
+        <w:rPr>
+          <w:sz w:val="24"/>
+          <w:szCs w:val="24"/>
+        </w:rPr>
+        <w:t>(includes additional options):</w:t>
+      </w:r>
     </w:p>
     <w:p>
       <w:pPr>
@@ -4515,15 +4739,51 @@
           <w:sz w:val="24"/>
           <w:szCs w:val="24"/>
         </w:rPr>
-        <w:t>Clicki</w:t>
-      </w:r>
-      <w:r>
-        <w:rPr>
-          <w:sz w:val="24"/>
-          <w:szCs w:val="24"/>
-        </w:rPr>
-        <w:t>ng any of the above buttons will take you to the corresponding page.</w:t>
-      </w:r>
+        <w:t>Click</w:t>
+      </w:r>
+      <w:r>
+        <w:rPr>
+          <w:sz w:val="24"/>
+          <w:szCs w:val="24"/>
+        </w:rPr>
+        <w:t xml:space="preserve"> any of these navigation options to access the corresponding page.</w:t>
+      </w:r>
+    </w:p>
+    <w:p>
+      <w:pPr>
+        <w:pStyle w:val="ListParagraph"/>
+        <w:rPr>
+          <w:sz w:val="24"/>
+          <w:szCs w:val="24"/>
+        </w:rPr>
+      </w:pPr>
+    </w:p>
+    <w:p>
+      <w:pPr>
+        <w:pStyle w:val="ListParagraph"/>
+        <w:rPr>
+          <w:sz w:val="24"/>
+          <w:szCs w:val="24"/>
+        </w:rPr>
+      </w:pPr>
+    </w:p>
+    <w:p>
+      <w:pPr>
+        <w:pStyle w:val="ListParagraph"/>
+        <w:rPr>
+          <w:sz w:val="24"/>
+          <w:szCs w:val="24"/>
+        </w:rPr>
+      </w:pPr>
+    </w:p>
+    <w:p>
+      <w:pPr>
+        <w:pStyle w:val="ListParagraph"/>
+        <w:rPr>
+          <w:sz w:val="24"/>
+          <w:szCs w:val="24"/>
+        </w:rPr>
+      </w:pPr>
     </w:p>
     <w:p>
       <w:pPr>
@@ -4579,12 +4839,12 @@
       <w:pPr>
         <w:pStyle w:val="Heading1"/>
       </w:pPr>
-      <w:bookmarkStart w:id="10" w:name="_Toc192240341"/>
+      <w:bookmarkStart w:id="11" w:name="_Toc192249645"/>
       <w:r>
         <w:lastRenderedPageBreak/>
         <w:t>SEARCH FUNCTIONALITY - DRUGS</w:t>
       </w:r>
-      <w:bookmarkEnd w:id="10"/>
+      <w:bookmarkEnd w:id="11"/>
     </w:p>
     <w:p>
       <w:pPr>
@@ -5032,11 +5292,11 @@
       <w:pPr>
         <w:pStyle w:val="Heading1"/>
       </w:pPr>
-      <w:bookmarkStart w:id="11" w:name="_Toc192240342"/>
+      <w:bookmarkStart w:id="12" w:name="_Toc192249646"/>
       <w:r>
         <w:t>SEARCH FUNCTIONALITY – PHYSICIANS</w:t>
       </w:r>
-      <w:bookmarkEnd w:id="11"/>
+      <w:bookmarkEnd w:id="12"/>
     </w:p>
     <w:p>
       <w:pPr>
@@ -5336,12 +5596,12 @@
       <w:pPr>
         <w:pStyle w:val="Heading1"/>
       </w:pPr>
-      <w:bookmarkStart w:id="12" w:name="_Toc192240343"/>
+      <w:bookmarkStart w:id="13" w:name="_Toc192249647"/>
       <w:r>
         <w:lastRenderedPageBreak/>
         <w:t>SEARCH FUNCTIONALITY – PATIENTS</w:t>
       </w:r>
-      <w:bookmarkEnd w:id="12"/>
+      <w:bookmarkEnd w:id="13"/>
     </w:p>
     <w:p>
       <w:pPr>
@@ -5775,13 +6035,13 @@
       <w:pPr>
         <w:pStyle w:val="Heading1"/>
       </w:pPr>
-      <w:bookmarkStart w:id="13" w:name="_SEARCH_FUNCTIONALITY_–"/>
-      <w:bookmarkStart w:id="14" w:name="_Toc192240344"/>
-      <w:bookmarkEnd w:id="13"/>
+      <w:bookmarkStart w:id="14" w:name="_SEARCH_FUNCTIONALITY_–"/>
+      <w:bookmarkStart w:id="15" w:name="_Toc192249648"/>
+      <w:bookmarkEnd w:id="14"/>
       <w:r>
         <w:t>SEARCH FUNCTIONALITY – ORDERS</w:t>
       </w:r>
-      <w:bookmarkEnd w:id="14"/>
+      <w:bookmarkEnd w:id="15"/>
     </w:p>
     <w:p>
       <w:pPr>
@@ -6417,14 +6677,14 @@
       <w:pPr>
         <w:pStyle w:val="Heading1"/>
       </w:pPr>
-      <w:bookmarkStart w:id="15" w:name="_SEARCH_FUNCTIONALITY_-"/>
-      <w:bookmarkStart w:id="16" w:name="_Toc192240345"/>
-      <w:bookmarkEnd w:id="15"/>
+      <w:bookmarkStart w:id="16" w:name="_SEARCH_FUNCTIONALITY_-"/>
+      <w:bookmarkStart w:id="17" w:name="_Toc192249649"/>
+      <w:bookmarkEnd w:id="16"/>
       <w:r>
         <w:lastRenderedPageBreak/>
         <w:t>SEARCH FUNCTIONALITY - VERIFICATION</w:t>
       </w:r>
-      <w:bookmarkEnd w:id="16"/>
+      <w:bookmarkEnd w:id="17"/>
     </w:p>
     <w:p>
       <w:pPr>
@@ -7023,15 +7283,20 @@
     </w:p>
     <w:p>
       <w:pPr>
+        <w:pStyle w:val="ListParagraph"/>
+      </w:pPr>
+    </w:p>
+    <w:p>
+      <w:pPr>
         <w:pStyle w:val="Heading1"/>
       </w:pPr>
-      <w:bookmarkStart w:id="17" w:name="_HOW_TO_SORT"/>
-      <w:bookmarkStart w:id="18" w:name="_Toc192240346"/>
-      <w:bookmarkEnd w:id="17"/>
+      <w:bookmarkStart w:id="18" w:name="_HOW_TO_SORT"/>
+      <w:bookmarkStart w:id="19" w:name="_Toc192249650"/>
+      <w:bookmarkEnd w:id="18"/>
       <w:r>
         <w:t>HOW TO SORT TABLES</w:t>
       </w:r>
-      <w:bookmarkEnd w:id="18"/>
+      <w:bookmarkEnd w:id="19"/>
     </w:p>
     <w:p>
       <w:pPr>
@@ -7059,15 +7324,15 @@
       </w:pPr>
       <w:r>
         <w:drawing>
-          <wp:anchor distT="0" distB="0" distL="114300" distR="114300" simplePos="0" relativeHeight="251668480" behindDoc="0" locked="0" layoutInCell="1" allowOverlap="1" wp14:anchorId="4DD0AE53" wp14:editId="5A79F9FA">
+          <wp:anchor distT="0" distB="0" distL="114300" distR="114300" simplePos="0" relativeHeight="251668480" behindDoc="0" locked="0" layoutInCell="1" allowOverlap="1" wp14:anchorId="4DD0AE53" wp14:editId="62BC3B5A">
             <wp:simplePos x="0" y="0"/>
             <wp:positionH relativeFrom="margin">
-              <wp:align>center</wp:align>
+              <wp:posOffset>461945</wp:posOffset>
             </wp:positionH>
             <wp:positionV relativeFrom="paragraph">
-              <wp:posOffset>256540</wp:posOffset>
+              <wp:posOffset>248920</wp:posOffset>
             </wp:positionV>
-            <wp:extent cx="5280025" cy="883920"/>
+            <wp:extent cx="5163820" cy="863600"/>
             <wp:effectExtent l="0" t="0" r="0" b="0"/>
             <wp:wrapSquare wrapText="bothSides"/>
             <wp:docPr id="1386210778" name="Picture 1" descr="A screenshot of a computer"/>
@@ -7096,7 +7361,7 @@
                   <pic:spPr>
                     <a:xfrm>
                       <a:off x="0" y="0"/>
-                      <a:ext cx="5280025" cy="883920"/>
+                      <a:ext cx="5163820" cy="863600"/>
                     </a:xfrm>
                     <a:prstGeom prst="rect">
                       <a:avLst/>
@@ -7288,12 +7553,12 @@
       <w:pPr>
         <w:pStyle w:val="Heading1"/>
       </w:pPr>
-      <w:bookmarkStart w:id="19" w:name="_Toc192240347"/>
+      <w:bookmarkStart w:id="20" w:name="_Toc192249651"/>
       <w:r>
         <w:lastRenderedPageBreak/>
         <w:t>HOW TO CREATE AN ORDER</w:t>
       </w:r>
-      <w:bookmarkEnd w:id="19"/>
+      <w:bookmarkEnd w:id="20"/>
     </w:p>
     <w:p>
       <w:pPr>
@@ -7960,14 +8225,14 @@
       <w:pPr>
         <w:pStyle w:val="Heading1"/>
       </w:pPr>
-      <w:bookmarkStart w:id="20" w:name="_Toc192240348"/>
+      <w:bookmarkStart w:id="21" w:name="_Toc192249652"/>
       <w:r>
         <w:t>HOW TO VERIFY AN ORDER</w:t>
       </w:r>
       <w:r>
         <w:t xml:space="preserve"> AND PRINT</w:t>
       </w:r>
-      <w:bookmarkEnd w:id="20"/>
+      <w:bookmarkEnd w:id="21"/>
     </w:p>
     <w:p>
       <w:pPr>
@@ -8001,13 +8266,357 @@
           <w:szCs w:val="24"/>
         </w:rPr>
       </w:pPr>
-      <w:r>
-        <w:rPr>
-          <w:sz w:val="24"/>
-          <w:szCs w:val="24"/>
-        </w:rPr>
-        <w:t>If required (</w:t>
-      </w:r>
+      <w:hyperlink w:anchor="_HOW_TO_SORT" w:history="1">
+        <w:r>
+          <w:rPr>
+            <w:rStyle w:val="Hyperlink"/>
+            <w:color w:val="0070C0"/>
+            <w:sz w:val="24"/>
+            <w:szCs w:val="24"/>
+          </w:rPr>
+          <w:t>Sort</w:t>
+        </w:r>
+      </w:hyperlink>
+      <w:r>
+        <w:rPr>
+          <w:sz w:val="24"/>
+          <w:szCs w:val="24"/>
+        </w:rPr>
+        <w:t xml:space="preserve"> or </w:t>
+      </w:r>
+      <w:hyperlink w:anchor="_SEARCH_FUNCTIONALITY_-" w:history="1">
+        <w:r>
+          <w:rPr>
+            <w:rStyle w:val="Hyperlink"/>
+            <w:color w:val="0070C0"/>
+            <w:sz w:val="24"/>
+            <w:szCs w:val="24"/>
+          </w:rPr>
+          <w:t>search</w:t>
+        </w:r>
+      </w:hyperlink>
+      <w:r>
+        <w:rPr>
+          <w:sz w:val="24"/>
+          <w:szCs w:val="24"/>
+        </w:rPr>
+        <w:t xml:space="preserve"> for the required order (If needed).</w:t>
+      </w:r>
+    </w:p>
+    <w:p>
+      <w:pPr>
+        <w:pStyle w:val="ListParagraph"/>
+        <w:numPr>
+          <w:ilvl w:val="0"/>
+          <w:numId w:val="17"/>
+        </w:numPr>
+        <w:rPr>
+          <w:sz w:val="24"/>
+          <w:szCs w:val="24"/>
+        </w:rPr>
+      </w:pPr>
+      <w:r>
+        <w:rPr>
+          <w:sz w:val="24"/>
+          <w:szCs w:val="24"/>
+        </w:rPr>
+        <w:t>Select the order to verify.</w:t>
+      </w:r>
+    </w:p>
+    <w:p>
+      <w:pPr>
+        <w:pStyle w:val="ListParagraph"/>
+        <w:numPr>
+          <w:ilvl w:val="0"/>
+          <w:numId w:val="17"/>
+        </w:numPr>
+        <w:rPr>
+          <w:sz w:val="24"/>
+          <w:szCs w:val="24"/>
+        </w:rPr>
+      </w:pPr>
+      <w:r>
+        <w:rPr>
+          <w:sz w:val="24"/>
+          <w:szCs w:val="24"/>
+        </w:rPr>
+        <w:t>A verification menu will appear.</w:t>
+      </w:r>
+    </w:p>
+    <w:p>
+      <w:pPr>
+        <w:pStyle w:val="ListParagraph"/>
+        <w:numPr>
+          <w:ilvl w:val="0"/>
+          <w:numId w:val="17"/>
+        </w:numPr>
+        <w:rPr>
+          <w:sz w:val="24"/>
+          <w:szCs w:val="24"/>
+        </w:rPr>
+      </w:pPr>
+      <w:r>
+        <w:rPr>
+          <w:sz w:val="24"/>
+          <w:szCs w:val="24"/>
+        </w:rPr>
+        <w:t>Review all fields and check the boxes beside each verified field.</w:t>
+      </w:r>
+    </w:p>
+    <w:p>
+      <w:pPr>
+        <w:pStyle w:val="ListParagraph"/>
+        <w:numPr>
+          <w:ilvl w:val="0"/>
+          <w:numId w:val="17"/>
+        </w:numPr>
+        <w:rPr>
+          <w:sz w:val="24"/>
+          <w:szCs w:val="24"/>
+        </w:rPr>
+      </w:pPr>
+      <w:r>
+        <w:rPr>
+          <w:sz w:val="24"/>
+          <w:szCs w:val="24"/>
+        </w:rPr>
+        <w:t xml:space="preserve">Click the </w:t>
+      </w:r>
+      <w:r>
+        <w:rPr>
+          <w:color w:val="0070C0"/>
+          <w:sz w:val="24"/>
+          <w:szCs w:val="24"/>
+        </w:rPr>
+        <w:t xml:space="preserve">Verify </w:t>
+      </w:r>
+      <w:r>
+        <w:rPr>
+          <w:sz w:val="24"/>
+          <w:szCs w:val="24"/>
+        </w:rPr>
+        <w:t>button.</w:t>
+      </w:r>
+    </w:p>
+    <w:p>
+      <w:pPr>
+        <w:pStyle w:val="ListParagraph"/>
+        <w:numPr>
+          <w:ilvl w:val="0"/>
+          <w:numId w:val="17"/>
+        </w:numPr>
+        <w:rPr>
+          <w:sz w:val="24"/>
+          <w:szCs w:val="24"/>
+        </w:rPr>
+      </w:pPr>
+      <w:r>
+        <w:rPr>
+          <w:sz w:val="24"/>
+          <w:szCs w:val="24"/>
+        </w:rPr>
+        <w:t xml:space="preserve">A </w:t>
+      </w:r>
+      <w:r>
+        <w:rPr>
+          <w:sz w:val="24"/>
+          <w:szCs w:val="24"/>
+        </w:rPr>
+        <w:t xml:space="preserve">confirmation page </w:t>
+      </w:r>
+      <w:r>
+        <w:rPr>
+          <w:sz w:val="24"/>
+          <w:szCs w:val="24"/>
+        </w:rPr>
+        <w:t>will appear</w:t>
+      </w:r>
+      <w:r>
+        <w:rPr>
+          <w:sz w:val="24"/>
+          <w:szCs w:val="24"/>
+        </w:rPr>
+        <w:t xml:space="preserve"> Click</w:t>
+      </w:r>
+      <w:r>
+        <w:rPr>
+          <w:sz w:val="24"/>
+          <w:szCs w:val="24"/>
+        </w:rPr>
+        <w:t xml:space="preserve"> the </w:t>
+      </w:r>
+      <w:r>
+        <w:rPr>
+          <w:color w:val="0070C0"/>
+          <w:sz w:val="24"/>
+          <w:szCs w:val="24"/>
+        </w:rPr>
+        <w:t>H</w:t>
+      </w:r>
+      <w:r>
+        <w:rPr>
+          <w:color w:val="0070C0"/>
+          <w:sz w:val="24"/>
+          <w:szCs w:val="24"/>
+        </w:rPr>
+        <w:t>ome</w:t>
+      </w:r>
+      <w:r>
+        <w:rPr>
+          <w:sz w:val="24"/>
+          <w:szCs w:val="24"/>
+        </w:rPr>
+        <w:t xml:space="preserve"> button </w:t>
+      </w:r>
+      <w:r>
+        <w:rPr>
+          <w:sz w:val="24"/>
+          <w:szCs w:val="24"/>
+        </w:rPr>
+        <w:t>to return to the home page.</w:t>
+      </w:r>
+    </w:p>
+    <w:p>
+      <w:pPr>
+        <w:pStyle w:val="ListParagraph"/>
+        <w:numPr>
+          <w:ilvl w:val="0"/>
+          <w:numId w:val="17"/>
+        </w:numPr>
+        <w:rPr>
+          <w:sz w:val="24"/>
+          <w:szCs w:val="24"/>
+        </w:rPr>
+      </w:pPr>
+      <w:r>
+        <w:rPr>
+          <w:sz w:val="24"/>
+          <w:szCs w:val="24"/>
+        </w:rPr>
+        <w:t>If printing is required, refer to “</w:t>
+      </w:r>
+      <w:hyperlink w:anchor="_HOW_TO_PRINT" w:history="1">
+        <w:r>
+          <w:rPr>
+            <w:rStyle w:val="Hyperlink"/>
+            <w:color w:val="0070C0"/>
+            <w:sz w:val="24"/>
+            <w:szCs w:val="24"/>
+          </w:rPr>
+          <w:t>How to Print</w:t>
+        </w:r>
+      </w:hyperlink>
+      <w:r>
+        <w:rPr>
+          <w:sz w:val="24"/>
+          <w:szCs w:val="24"/>
+        </w:rPr>
+        <w:t>”.</w:t>
+      </w:r>
+    </w:p>
+    <w:p>
+      <w:pPr>
+        <w:pStyle w:val="ListParagraph"/>
+        <w:ind w:left="1440"/>
+        <w:rPr>
+          <w:sz w:val="24"/>
+          <w:szCs w:val="24"/>
+        </w:rPr>
+      </w:pPr>
+    </w:p>
+    <w:p>
+      <w:pPr>
+        <w:pStyle w:val="ListParagraph"/>
+        <w:ind w:left="1440"/>
+        <w:rPr>
+          <w:sz w:val="24"/>
+          <w:szCs w:val="24"/>
+        </w:rPr>
+      </w:pPr>
+    </w:p>
+    <w:p>
+      <w:pPr>
+        <w:pStyle w:val="ListParagraph"/>
+        <w:ind w:left="1440"/>
+        <w:rPr>
+          <w:sz w:val="24"/>
+          <w:szCs w:val="24"/>
+        </w:rPr>
+      </w:pPr>
+    </w:p>
+    <w:p>
+      <w:pPr>
+        <w:pStyle w:val="ListParagraph"/>
+        <w:ind w:left="1440"/>
+        <w:rPr>
+          <w:sz w:val="24"/>
+          <w:szCs w:val="24"/>
+        </w:rPr>
+      </w:pPr>
+    </w:p>
+    <w:p>
+      <w:pPr>
+        <w:pStyle w:val="ListParagraph"/>
+        <w:ind w:left="1440"/>
+        <w:rPr>
+          <w:sz w:val="24"/>
+          <w:szCs w:val="24"/>
+        </w:rPr>
+      </w:pPr>
+    </w:p>
+    <w:p>
+      <w:pPr>
+        <w:pStyle w:val="ListParagraph"/>
+        <w:ind w:left="1440"/>
+        <w:rPr>
+          <w:sz w:val="24"/>
+          <w:szCs w:val="24"/>
+        </w:rPr>
+      </w:pPr>
+    </w:p>
+    <w:p>
+      <w:pPr>
+        <w:pStyle w:val="Heading1"/>
+      </w:pPr>
+      <w:bookmarkStart w:id="22" w:name="_Toc192249653"/>
+      <w:r>
+        <w:lastRenderedPageBreak/>
+        <w:t>HOW TO REJECT AN ORDER</w:t>
+      </w:r>
+      <w:bookmarkEnd w:id="22"/>
+    </w:p>
+    <w:p>
+      <w:pPr>
+        <w:pStyle w:val="ListParagraph"/>
+        <w:numPr>
+          <w:ilvl w:val="0"/>
+          <w:numId w:val="23"/>
+        </w:numPr>
+        <w:rPr>
+          <w:sz w:val="24"/>
+          <w:szCs w:val="24"/>
+        </w:rPr>
+      </w:pPr>
+      <w:r>
+        <w:rPr>
+          <w:sz w:val="24"/>
+          <w:szCs w:val="24"/>
+        </w:rPr>
+        <w:t>Navigate to the verification page.</w:t>
+      </w:r>
+    </w:p>
+    <w:p>
+      <w:pPr>
+        <w:pStyle w:val="ListParagraph"/>
+        <w:numPr>
+          <w:ilvl w:val="0"/>
+          <w:numId w:val="23"/>
+        </w:numPr>
+        <w:rPr>
+          <w:sz w:val="24"/>
+          <w:szCs w:val="24"/>
+        </w:rPr>
+      </w:pPr>
       <w:hyperlink w:anchor="_HOW_TO_SORT" w:history="1">
         <w:r>
           <w:rPr>
@@ -8052,7 +8661,7 @@
             <w:sz w:val="24"/>
             <w:szCs w:val="24"/>
           </w:rPr>
-          <w:t>sear</w:t>
+          <w:t>se</w:t>
         </w:r>
         <w:r>
           <w:rPr>
@@ -8061,7 +8670,7 @@
             <w:sz w:val="24"/>
             <w:szCs w:val="24"/>
           </w:rPr>
-          <w:t>c</w:t>
+          <w:t>a</w:t>
         </w:r>
         <w:r>
           <w:rPr>
@@ -8070,7 +8679,7 @@
             <w:sz w:val="24"/>
             <w:szCs w:val="24"/>
           </w:rPr>
-          <w:t>h</w:t>
+          <w:t>rch</w:t>
         </w:r>
       </w:hyperlink>
       <w:r>
@@ -8078,21 +8687,14 @@
           <w:sz w:val="24"/>
           <w:szCs w:val="24"/>
         </w:rPr>
-        <w:t xml:space="preserve"> for the required </w:t>
-      </w:r>
-      <w:r>
-        <w:rPr>
-          <w:sz w:val="24"/>
-          <w:szCs w:val="24"/>
-        </w:rPr>
-        <w:t>order</w:t>
-      </w:r>
-      <w:r>
-        <w:rPr>
-          <w:sz w:val="24"/>
-          <w:szCs w:val="24"/>
-        </w:rPr>
-        <w:t>)</w:t>
+        <w:t xml:space="preserve"> for the required order</w:t>
+      </w:r>
+      <w:r>
+        <w:rPr>
+          <w:sz w:val="24"/>
+          <w:szCs w:val="24"/>
+        </w:rPr>
+        <w:t xml:space="preserve"> (If needed)</w:t>
       </w:r>
       <w:r>
         <w:rPr>
@@ -8107,19 +8709,33 @@
         <w:pStyle w:val="ListParagraph"/>
         <w:numPr>
           <w:ilvl w:val="0"/>
-          <w:numId w:val="17"/>
-        </w:numPr>
-        <w:rPr>
-          <w:sz w:val="24"/>
-          <w:szCs w:val="24"/>
-        </w:rPr>
-      </w:pPr>
-      <w:r>
-        <w:rPr>
-          <w:sz w:val="24"/>
-          <w:szCs w:val="24"/>
-        </w:rPr>
-        <w:t>Select the order to verify.</w:t>
+          <w:numId w:val="23"/>
+        </w:numPr>
+        <w:rPr>
+          <w:sz w:val="24"/>
+          <w:szCs w:val="24"/>
+        </w:rPr>
+      </w:pPr>
+      <w:r>
+        <w:rPr>
+          <w:sz w:val="24"/>
+          <w:szCs w:val="24"/>
+        </w:rPr>
+        <w:t xml:space="preserve">Select the order to </w:t>
+      </w:r>
+      <w:r>
+        <w:rPr>
+          <w:sz w:val="24"/>
+          <w:szCs w:val="24"/>
+        </w:rPr>
+        <w:t>reject</w:t>
+      </w:r>
+      <w:r>
+        <w:rPr>
+          <w:sz w:val="24"/>
+          <w:szCs w:val="24"/>
+        </w:rPr>
+        <w:t>.</w:t>
       </w:r>
     </w:p>
     <w:p>
@@ -8127,7 +8743,7 @@
         <w:pStyle w:val="ListParagraph"/>
         <w:numPr>
           <w:ilvl w:val="0"/>
-          <w:numId w:val="17"/>
+          <w:numId w:val="23"/>
         </w:numPr>
         <w:rPr>
           <w:sz w:val="24"/>
@@ -8147,19 +8763,26 @@
         <w:pStyle w:val="ListParagraph"/>
         <w:numPr>
           <w:ilvl w:val="0"/>
-          <w:numId w:val="17"/>
-        </w:numPr>
-        <w:rPr>
-          <w:sz w:val="24"/>
-          <w:szCs w:val="24"/>
-        </w:rPr>
-      </w:pPr>
-      <w:r>
-        <w:rPr>
-          <w:sz w:val="24"/>
-          <w:szCs w:val="24"/>
-        </w:rPr>
-        <w:t>Review all fields and check the boxes beside each verified field.</w:t>
+          <w:numId w:val="23"/>
+        </w:numPr>
+        <w:rPr>
+          <w:sz w:val="24"/>
+          <w:szCs w:val="24"/>
+        </w:rPr>
+      </w:pPr>
+      <w:r>
+        <w:rPr>
+          <w:sz w:val="24"/>
+          <w:szCs w:val="24"/>
+        </w:rPr>
+        <w:t>Review all fields</w:t>
+      </w:r>
+      <w:r>
+        <w:rPr>
+          <w:sz w:val="24"/>
+          <w:szCs w:val="24"/>
+        </w:rPr>
+        <w:t>.</w:t>
       </w:r>
     </w:p>
     <w:p>
@@ -8167,7 +8790,7 @@
         <w:pStyle w:val="ListParagraph"/>
         <w:numPr>
           <w:ilvl w:val="0"/>
-          <w:numId w:val="17"/>
+          <w:numId w:val="23"/>
         </w:numPr>
         <w:rPr>
           <w:sz w:val="24"/>
@@ -8187,7 +8810,15 @@
           <w:sz w:val="24"/>
           <w:szCs w:val="24"/>
         </w:rPr>
-        <w:t xml:space="preserve">Verify </w:t>
+        <w:t>Reject</w:t>
+      </w:r>
+      <w:r>
+        <w:rPr>
+          <w:color w:val="0070C0"/>
+          <w:sz w:val="24"/>
+          <w:szCs w:val="24"/>
+        </w:rPr>
+        <w:t xml:space="preserve"> </w:t>
       </w:r>
       <w:r>
         <w:rPr>
@@ -8202,77 +8833,19 @@
         <w:pStyle w:val="ListParagraph"/>
         <w:numPr>
           <w:ilvl w:val="0"/>
-          <w:numId w:val="17"/>
-        </w:numPr>
-        <w:rPr>
-          <w:sz w:val="24"/>
-          <w:szCs w:val="24"/>
-        </w:rPr>
-      </w:pPr>
-      <w:r>
-        <w:rPr>
-          <w:sz w:val="24"/>
-          <w:szCs w:val="24"/>
-        </w:rPr>
-        <w:t xml:space="preserve">A </w:t>
-      </w:r>
-      <w:r>
-        <w:rPr>
-          <w:sz w:val="24"/>
-          <w:szCs w:val="24"/>
-        </w:rPr>
-        <w:t xml:space="preserve">confirmation page </w:t>
-      </w:r>
-      <w:r>
-        <w:rPr>
-          <w:sz w:val="24"/>
-          <w:szCs w:val="24"/>
-        </w:rPr>
-        <w:t>will appear</w:t>
-      </w:r>
-      <w:r>
-        <w:rPr>
-          <w:sz w:val="24"/>
-          <w:szCs w:val="24"/>
-        </w:rPr>
-        <w:t xml:space="preserve"> Click</w:t>
-      </w:r>
-      <w:r>
-        <w:rPr>
-          <w:sz w:val="24"/>
-          <w:szCs w:val="24"/>
-        </w:rPr>
-        <w:t xml:space="preserve"> the </w:t>
-      </w:r>
-      <w:r>
-        <w:rPr>
-          <w:color w:val="0070C0"/>
-          <w:sz w:val="24"/>
-          <w:szCs w:val="24"/>
-        </w:rPr>
-        <w:t>H</w:t>
-      </w:r>
-      <w:r>
-        <w:rPr>
-          <w:color w:val="0070C0"/>
-          <w:sz w:val="24"/>
-          <w:szCs w:val="24"/>
-        </w:rPr>
-        <w:t>ome</w:t>
-      </w:r>
-      <w:r>
-        <w:rPr>
-          <w:sz w:val="24"/>
-          <w:szCs w:val="24"/>
-        </w:rPr>
-        <w:t xml:space="preserve"> button </w:t>
-      </w:r>
-      <w:r>
-        <w:rPr>
-          <w:sz w:val="24"/>
-          <w:szCs w:val="24"/>
-        </w:rPr>
-        <w:t>to return to the home page.</w:t>
+          <w:numId w:val="23"/>
+        </w:numPr>
+        <w:rPr>
+          <w:sz w:val="24"/>
+          <w:szCs w:val="24"/>
+        </w:rPr>
+      </w:pPr>
+      <w:r>
+        <w:rPr>
+          <w:sz w:val="24"/>
+          <w:szCs w:val="24"/>
+        </w:rPr>
+        <w:t>A confirmation page will appear.</w:t>
       </w:r>
     </w:p>
     <w:p>
@@ -8280,63 +8853,24 @@
         <w:pStyle w:val="ListParagraph"/>
         <w:numPr>
           <w:ilvl w:val="0"/>
-          <w:numId w:val="17"/>
-        </w:numPr>
-        <w:rPr>
-          <w:sz w:val="24"/>
-          <w:szCs w:val="24"/>
-        </w:rPr>
-      </w:pPr>
-      <w:r>
-        <w:rPr>
-          <w:sz w:val="24"/>
-          <w:szCs w:val="24"/>
-        </w:rPr>
-        <w:t>If printing is required, refer to “</w:t>
-      </w:r>
-      <w:hyperlink w:anchor="_HOW_TO_PRINT" w:history="1">
-        <w:r>
-          <w:rPr>
-            <w:rStyle w:val="Hyperlink"/>
-            <w:color w:val="0070C0"/>
-            <w:sz w:val="24"/>
-            <w:szCs w:val="24"/>
-          </w:rPr>
-          <w:t>How to Print</w:t>
-        </w:r>
-      </w:hyperlink>
-      <w:r>
-        <w:rPr>
-          <w:sz w:val="24"/>
-          <w:szCs w:val="24"/>
-        </w:rPr>
-        <w:t>”.</w:t>
-      </w:r>
-    </w:p>
-    <w:p>
-      <w:pPr>
-        <w:pStyle w:val="ListParagraph"/>
-        <w:ind w:left="1440"/>
-        <w:rPr>
-          <w:sz w:val="24"/>
-          <w:szCs w:val="24"/>
-        </w:rPr>
-      </w:pPr>
-    </w:p>
-    <w:p>
-      <w:pPr>
-        <w:pStyle w:val="ListParagraph"/>
-        <w:ind w:left="1440"/>
-        <w:rPr>
-          <w:sz w:val="24"/>
-          <w:szCs w:val="24"/>
-        </w:rPr>
-      </w:pPr>
-    </w:p>
-    <w:p>
-      <w:pPr>
-        <w:pStyle w:val="ListParagraph"/>
-        <w:ind w:left="1440"/>
+          <w:numId w:val="23"/>
+        </w:numPr>
+        <w:rPr>
+          <w:sz w:val="24"/>
+          <w:szCs w:val="24"/>
+        </w:rPr>
+      </w:pPr>
+      <w:r>
+        <w:rPr>
+          <w:sz w:val="24"/>
+          <w:szCs w:val="24"/>
+        </w:rPr>
+        <w:t>Order rejection complete.</w:t>
+      </w:r>
+    </w:p>
+    <w:p>
+      <w:pPr>
+        <w:pStyle w:val="ListParagraph"/>
         <w:rPr>
           <w:sz w:val="24"/>
           <w:szCs w:val="24"/>
@@ -8347,14 +8881,13 @@
       <w:pPr>
         <w:pStyle w:val="Heading1"/>
       </w:pPr>
-      <w:bookmarkStart w:id="21" w:name="_HOW_TO_PRINT"/>
-      <w:bookmarkStart w:id="22" w:name="_Toc192240349"/>
-      <w:bookmarkEnd w:id="21"/>
-      <w:r>
-        <w:lastRenderedPageBreak/>
+      <w:bookmarkStart w:id="23" w:name="_HOW_TO_PRINT"/>
+      <w:bookmarkStart w:id="24" w:name="_Toc192249654"/>
+      <w:bookmarkEnd w:id="23"/>
+      <w:r>
         <w:t>HOW TO PRINT</w:t>
       </w:r>
-      <w:bookmarkEnd w:id="22"/>
+      <w:bookmarkEnd w:id="24"/>
     </w:p>
     <w:p>
       <w:pPr>
@@ -8710,13 +9243,104 @@
     </w:p>
     <w:p>
       <w:pPr>
+        <w:pStyle w:val="ListParagraph"/>
+        <w:ind w:left="2880"/>
+        <w:rPr>
+          <w:sz w:val="24"/>
+          <w:szCs w:val="24"/>
+        </w:rPr>
+      </w:pPr>
+    </w:p>
+    <w:p>
+      <w:pPr>
+        <w:pStyle w:val="ListParagraph"/>
+        <w:ind w:left="2880"/>
+        <w:rPr>
+          <w:sz w:val="24"/>
+          <w:szCs w:val="24"/>
+        </w:rPr>
+      </w:pPr>
+    </w:p>
+    <w:p>
+      <w:pPr>
+        <w:pStyle w:val="ListParagraph"/>
+        <w:ind w:left="2880"/>
+        <w:rPr>
+          <w:sz w:val="24"/>
+          <w:szCs w:val="24"/>
+        </w:rPr>
+      </w:pPr>
+    </w:p>
+    <w:p>
+      <w:pPr>
+        <w:pStyle w:val="ListParagraph"/>
+        <w:ind w:left="2880"/>
+        <w:rPr>
+          <w:sz w:val="24"/>
+          <w:szCs w:val="24"/>
+        </w:rPr>
+      </w:pPr>
+    </w:p>
+    <w:p>
+      <w:pPr>
+        <w:pStyle w:val="ListParagraph"/>
+        <w:ind w:left="2880"/>
+        <w:rPr>
+          <w:sz w:val="24"/>
+          <w:szCs w:val="24"/>
+        </w:rPr>
+      </w:pPr>
+    </w:p>
+    <w:p>
+      <w:pPr>
+        <w:pStyle w:val="ListParagraph"/>
+        <w:ind w:left="2880"/>
+        <w:rPr>
+          <w:sz w:val="24"/>
+          <w:szCs w:val="24"/>
+        </w:rPr>
+      </w:pPr>
+    </w:p>
+    <w:p>
+      <w:pPr>
+        <w:pStyle w:val="ListParagraph"/>
+        <w:ind w:left="2880"/>
+        <w:rPr>
+          <w:sz w:val="24"/>
+          <w:szCs w:val="24"/>
+        </w:rPr>
+      </w:pPr>
+    </w:p>
+    <w:p>
+      <w:pPr>
+        <w:pStyle w:val="ListParagraph"/>
+        <w:ind w:left="2880"/>
+        <w:rPr>
+          <w:sz w:val="24"/>
+          <w:szCs w:val="24"/>
+        </w:rPr>
+      </w:pPr>
+    </w:p>
+    <w:p>
+      <w:pPr>
+        <w:pStyle w:val="ListParagraph"/>
+        <w:ind w:left="2880"/>
+        <w:rPr>
+          <w:sz w:val="24"/>
+          <w:szCs w:val="24"/>
+        </w:rPr>
+      </w:pPr>
+    </w:p>
+    <w:p>
+      <w:pPr>
         <w:pStyle w:val="Heading1"/>
       </w:pPr>
-      <w:bookmarkStart w:id="23" w:name="_Toc192240350"/>
-      <w:r>
+      <w:bookmarkStart w:id="25" w:name="_Toc192249655"/>
+      <w:r>
+        <w:lastRenderedPageBreak/>
         <w:t>HOW TO REPRINT</w:t>
       </w:r>
-      <w:bookmarkEnd w:id="23"/>
+      <w:bookmarkEnd w:id="25"/>
     </w:p>
     <w:p>
       <w:pPr>
@@ -9177,31 +9801,14 @@
           <w:sz w:val="24"/>
           <w:szCs w:val="24"/>
         </w:rPr>
-        <w:t xml:space="preserve">Reason for </w:t>
-      </w:r>
-      <w:proofErr w:type="gramStart"/>
-      <w:r>
-        <w:rPr>
-          <w:color w:val="0070C0"/>
-          <w:sz w:val="24"/>
-          <w:szCs w:val="24"/>
-        </w:rPr>
-        <w:t xml:space="preserve">Reprinting </w:t>
-      </w:r>
-      <w:r>
-        <w:rPr>
-          <w:sz w:val="24"/>
-          <w:szCs w:val="24"/>
-        </w:rPr>
-        <w:t xml:space="preserve"> to</w:t>
-      </w:r>
-      <w:proofErr w:type="gramEnd"/>
-      <w:r>
-        <w:rPr>
-          <w:sz w:val="24"/>
-          <w:szCs w:val="24"/>
-        </w:rPr>
-        <w:t xml:space="preserve"> select from:</w:t>
+        <w:t>Reason for Reprinting</w:t>
+      </w:r>
+      <w:r>
+        <w:rPr>
+          <w:sz w:val="24"/>
+          <w:szCs w:val="24"/>
+        </w:rPr>
+        <w:t xml:space="preserve"> to select from:</w:t>
       </w:r>
     </w:p>
     <w:p>
@@ -9390,52 +9997,1160 @@
     </w:p>
     <w:p>
       <w:pPr>
-        <w:rPr>
-          <w:sz w:val="24"/>
-          <w:szCs w:val="24"/>
-        </w:rPr>
-      </w:pPr>
-    </w:p>
-    <w:p>
-      <w:pPr>
-        <w:rPr>
-          <w:sz w:val="24"/>
-          <w:szCs w:val="24"/>
-        </w:rPr>
-      </w:pPr>
-    </w:p>
-    <w:p>
-      <w:pPr>
-        <w:rPr>
-          <w:sz w:val="24"/>
-          <w:szCs w:val="24"/>
-        </w:rPr>
-      </w:pPr>
-      <w:r>
-        <w:rPr>
-          <w:sz w:val="24"/>
-          <w:szCs w:val="24"/>
-        </w:rPr>
-        <w:br w:type="page"/>
-      </w:r>
-    </w:p>
-    <w:p>
-      <w:pPr>
-        <w:rPr>
-          <w:sz w:val="24"/>
-          <w:szCs w:val="24"/>
-        </w:rPr>
-      </w:pPr>
-    </w:p>
-    <w:p>
-      <w:pPr>
         <w:pStyle w:val="Heading1"/>
       </w:pPr>
-      <w:bookmarkStart w:id="24" w:name="_Toc192240351"/>
+      <w:bookmarkStart w:id="26" w:name="_Toc192249656"/>
+      <w:r>
+        <w:t>HOW TO SEE MY ORDERS</w:t>
+      </w:r>
+      <w:bookmarkEnd w:id="26"/>
+    </w:p>
+    <w:p>
+      <w:pPr>
+        <w:pStyle w:val="ListParagraph"/>
+        <w:numPr>
+          <w:ilvl w:val="0"/>
+          <w:numId w:val="22"/>
+        </w:numPr>
+        <w:rPr>
+          <w:sz w:val="24"/>
+          <w:szCs w:val="24"/>
+        </w:rPr>
+      </w:pPr>
+      <w:r>
+        <w:rPr>
+          <w:sz w:val="24"/>
+          <w:szCs w:val="24"/>
+        </w:rPr>
+        <w:t>Navigate to the orders page.</w:t>
+      </w:r>
+    </w:p>
+    <w:p>
+      <w:pPr>
+        <w:pStyle w:val="ListParagraph"/>
+        <w:numPr>
+          <w:ilvl w:val="0"/>
+          <w:numId w:val="22"/>
+        </w:numPr>
+        <w:rPr>
+          <w:sz w:val="24"/>
+          <w:szCs w:val="24"/>
+        </w:rPr>
+      </w:pPr>
+      <w:r>
+        <w:rPr>
+          <w:sz w:val="24"/>
+          <w:szCs w:val="24"/>
+        </w:rPr>
+        <w:t xml:space="preserve">Click on the </w:t>
+      </w:r>
+      <w:r>
+        <w:rPr>
+          <w:color w:val="0070C0"/>
+          <w:sz w:val="24"/>
+          <w:szCs w:val="24"/>
+        </w:rPr>
+        <w:t xml:space="preserve">My Orders </w:t>
+      </w:r>
+      <w:r>
+        <w:rPr>
+          <w:sz w:val="24"/>
+          <w:szCs w:val="24"/>
+        </w:rPr>
+        <w:t>button.</w:t>
+      </w:r>
+    </w:p>
+    <w:p>
+      <w:pPr>
+        <w:pStyle w:val="ListParagraph"/>
+        <w:numPr>
+          <w:ilvl w:val="0"/>
+          <w:numId w:val="22"/>
+        </w:numPr>
+        <w:rPr>
+          <w:sz w:val="24"/>
+          <w:szCs w:val="24"/>
+        </w:rPr>
+      </w:pPr>
+      <w:r>
+        <w:rPr>
+          <w:sz w:val="24"/>
+          <w:szCs w:val="24"/>
+        </w:rPr>
+        <w:t xml:space="preserve">If </w:t>
+      </w:r>
+      <w:r>
+        <w:rPr>
+          <w:sz w:val="24"/>
+          <w:szCs w:val="24"/>
+        </w:rPr>
+        <w:t>orders are available in the system, they will be displayed.</w:t>
+      </w:r>
+    </w:p>
+    <w:p>
+      <w:pPr>
+        <w:pStyle w:val="ListParagraph"/>
+        <w:rPr>
+          <w:sz w:val="24"/>
+          <w:szCs w:val="24"/>
+        </w:rPr>
+      </w:pPr>
+    </w:p>
+    <w:p>
+      <w:pPr>
+        <w:pStyle w:val="ListParagraph"/>
+        <w:rPr>
+          <w:sz w:val="24"/>
+          <w:szCs w:val="24"/>
+        </w:rPr>
+      </w:pPr>
+    </w:p>
+    <w:p>
+      <w:pPr>
+        <w:pStyle w:val="ListParagraph"/>
+        <w:rPr>
+          <w:sz w:val="24"/>
+          <w:szCs w:val="24"/>
+        </w:rPr>
+      </w:pPr>
+    </w:p>
+    <w:p>
+      <w:pPr>
+        <w:pStyle w:val="ListParagraph"/>
+        <w:rPr>
+          <w:sz w:val="24"/>
+          <w:szCs w:val="24"/>
+        </w:rPr>
+      </w:pPr>
+    </w:p>
+    <w:p>
+      <w:pPr>
+        <w:pStyle w:val="ListParagraph"/>
+        <w:rPr>
+          <w:sz w:val="24"/>
+          <w:szCs w:val="24"/>
+        </w:rPr>
+      </w:pPr>
+    </w:p>
+    <w:p>
+      <w:pPr>
+        <w:pStyle w:val="ListParagraph"/>
+        <w:rPr>
+          <w:sz w:val="24"/>
+          <w:szCs w:val="24"/>
+        </w:rPr>
+      </w:pPr>
+    </w:p>
+    <w:p>
+      <w:pPr>
+        <w:pStyle w:val="ListParagraph"/>
+        <w:rPr>
+          <w:sz w:val="24"/>
+          <w:szCs w:val="24"/>
+        </w:rPr>
+      </w:pPr>
+    </w:p>
+    <w:p>
+      <w:pPr>
+        <w:pStyle w:val="ListParagraph"/>
+        <w:rPr>
+          <w:sz w:val="24"/>
+          <w:szCs w:val="24"/>
+        </w:rPr>
+      </w:pPr>
+    </w:p>
+    <w:p>
+      <w:pPr>
+        <w:pStyle w:val="ListParagraph"/>
+        <w:rPr>
+          <w:sz w:val="24"/>
+          <w:szCs w:val="24"/>
+        </w:rPr>
+      </w:pPr>
+    </w:p>
+    <w:p>
+      <w:pPr>
+        <w:pStyle w:val="ListParagraph"/>
+        <w:rPr>
+          <w:sz w:val="24"/>
+          <w:szCs w:val="24"/>
+        </w:rPr>
+      </w:pPr>
+    </w:p>
+    <w:p>
+      <w:pPr>
+        <w:pStyle w:val="ListParagraph"/>
+        <w:rPr>
+          <w:sz w:val="24"/>
+          <w:szCs w:val="24"/>
+        </w:rPr>
+      </w:pPr>
+    </w:p>
+    <w:p>
+      <w:pPr>
+        <w:pStyle w:val="ListParagraph"/>
+        <w:rPr>
+          <w:sz w:val="24"/>
+          <w:szCs w:val="24"/>
+        </w:rPr>
+      </w:pPr>
+    </w:p>
+    <w:p>
+      <w:pPr>
+        <w:pStyle w:val="Heading1"/>
+      </w:pPr>
+      <w:bookmarkStart w:id="27" w:name="_Toc192249657"/>
+      <w:r>
+        <w:lastRenderedPageBreak/>
+        <w:t xml:space="preserve">HOW TO </w:t>
+      </w:r>
+      <w:r>
+        <w:t>AMEND</w:t>
+      </w:r>
+      <w:r>
+        <w:t xml:space="preserve"> AN</w:t>
+      </w:r>
+      <w:r>
+        <w:t xml:space="preserve"> ORDER</w:t>
+      </w:r>
+      <w:bookmarkEnd w:id="27"/>
+    </w:p>
+    <w:p>
+      <w:pPr>
+        <w:pStyle w:val="ListParagraph"/>
+        <w:jc w:val="center"/>
+        <w:rPr>
+          <w:b/>
+          <w:bCs/>
+          <w:sz w:val="32"/>
+          <w:szCs w:val="32"/>
+        </w:rPr>
+      </w:pPr>
+      <w:r>
+        <w:rPr>
+          <w:b/>
+          <w:bCs/>
+          <w:sz w:val="32"/>
+          <w:szCs w:val="32"/>
+        </w:rPr>
+        <w:t>--</w:t>
+      </w:r>
+      <w:r>
+        <w:rPr>
+          <w:b/>
+          <w:bCs/>
+          <w:sz w:val="32"/>
+          <w:szCs w:val="32"/>
+        </w:rPr>
+        <w:t>Using the Notification Bell</w:t>
+      </w:r>
+      <w:r>
+        <w:rPr>
+          <w:b/>
+          <w:bCs/>
+          <w:sz w:val="32"/>
+          <w:szCs w:val="32"/>
+        </w:rPr>
+        <w:t>--</w:t>
+      </w:r>
+    </w:p>
+    <w:p>
+      <w:pPr>
+        <w:pStyle w:val="ListParagraph"/>
+        <w:numPr>
+          <w:ilvl w:val="0"/>
+          <w:numId w:val="24"/>
+        </w:numPr>
+        <w:rPr>
+          <w:sz w:val="24"/>
+          <w:szCs w:val="24"/>
+        </w:rPr>
+      </w:pPr>
+      <w:r>
+        <w:rPr>
+          <w:sz w:val="24"/>
+          <w:szCs w:val="24"/>
+        </w:rPr>
+        <w:t xml:space="preserve">Refer to </w:t>
+      </w:r>
+      <w:hyperlink w:anchor="_USING_THE_NAVIGATION" w:history="1">
+        <w:r>
+          <w:rPr>
+            <w:rStyle w:val="Hyperlink"/>
+            <w:sz w:val="24"/>
+            <w:szCs w:val="24"/>
+          </w:rPr>
+          <w:t>navigation bar</w:t>
+        </w:r>
+      </w:hyperlink>
+      <w:r>
+        <w:rPr>
+          <w:sz w:val="24"/>
+          <w:szCs w:val="24"/>
+        </w:rPr>
+        <w:t xml:space="preserve"> for more information.</w:t>
+      </w:r>
+    </w:p>
+    <w:p>
+      <w:pPr>
+        <w:pStyle w:val="ListParagraph"/>
+        <w:numPr>
+          <w:ilvl w:val="0"/>
+          <w:numId w:val="24"/>
+        </w:numPr>
+        <w:rPr>
+          <w:sz w:val="24"/>
+          <w:szCs w:val="24"/>
+        </w:rPr>
+      </w:pPr>
+      <w:r>
+        <w:rPr>
+          <w:sz w:val="24"/>
+          <w:szCs w:val="24"/>
+        </w:rPr>
+        <w:drawing>
+          <wp:anchor distT="0" distB="0" distL="114300" distR="114300" simplePos="0" relativeHeight="251670528" behindDoc="0" locked="0" layoutInCell="1" allowOverlap="1" wp14:anchorId="625F21FE" wp14:editId="48BED53B">
+            <wp:simplePos x="0" y="0"/>
+            <wp:positionH relativeFrom="column">
+              <wp:posOffset>4038789</wp:posOffset>
+            </wp:positionH>
+            <wp:positionV relativeFrom="paragraph">
+              <wp:posOffset>7097</wp:posOffset>
+            </wp:positionV>
+            <wp:extent cx="1657350" cy="420370"/>
+            <wp:effectExtent l="0" t="0" r="0" b="0"/>
+            <wp:wrapSquare wrapText="bothSides"/>
+            <wp:docPr id="1625251878" name="Picture 1" descr="A black and white image of a person&#10;&#10;AI-generated content may be incorrect."/>
+            <wp:cNvGraphicFramePr>
+              <a:graphicFrameLocks xmlns:a="http://schemas.openxmlformats.org/drawingml/2006/main" noChangeAspect="1"/>
+            </wp:cNvGraphicFramePr>
+            <a:graphic xmlns:a="http://schemas.openxmlformats.org/drawingml/2006/main">
+              <a:graphicData uri="http://schemas.openxmlformats.org/drawingml/2006/picture">
+                <pic:pic xmlns:pic="http://schemas.openxmlformats.org/drawingml/2006/picture">
+                  <pic:nvPicPr>
+                    <pic:cNvPr id="1625251878" name="Picture 1" descr="A black and white image of a person&#10;&#10;AI-generated content may be incorrect."/>
+                    <pic:cNvPicPr/>
+                  </pic:nvPicPr>
+                  <pic:blipFill>
+                    <a:blip r:embed="rId26">
+                      <a:extLst>
+                        <a:ext uri="{28A0092B-C50C-407E-A947-70E740481C1C}">
+                          <a14:useLocalDpi xmlns:a14="http://schemas.microsoft.com/office/drawing/2010/main" val="0"/>
+                        </a:ext>
+                      </a:extLst>
+                    </a:blip>
+                    <a:stretch>
+                      <a:fillRect/>
+                    </a:stretch>
+                  </pic:blipFill>
+                  <pic:spPr>
+                    <a:xfrm>
+                      <a:off x="0" y="0"/>
+                      <a:ext cx="1657350" cy="420370"/>
+                    </a:xfrm>
+                    <a:prstGeom prst="rect">
+                      <a:avLst/>
+                    </a:prstGeom>
+                  </pic:spPr>
+                </pic:pic>
+              </a:graphicData>
+            </a:graphic>
+          </wp:anchor>
+        </w:drawing>
+      </w:r>
+      <w:r>
+        <w:rPr>
+          <w:sz w:val="24"/>
+          <w:szCs w:val="24"/>
+        </w:rPr>
+        <w:t xml:space="preserve">If an order has been rejected, an orange notification will </w:t>
+      </w:r>
+      <w:r>
+        <w:rPr>
+          <w:sz w:val="24"/>
+          <w:szCs w:val="24"/>
+        </w:rPr>
+        <w:t>appear</w:t>
+      </w:r>
+      <w:r>
+        <w:rPr>
+          <w:sz w:val="24"/>
+          <w:szCs w:val="24"/>
+        </w:rPr>
+        <w:t xml:space="preserve"> </w:t>
+      </w:r>
+      <w:r>
+        <w:rPr>
+          <w:sz w:val="24"/>
+          <w:szCs w:val="24"/>
+        </w:rPr>
+        <w:t xml:space="preserve">beside the </w:t>
+      </w:r>
+      <w:r>
+        <w:rPr>
+          <w:sz w:val="24"/>
+          <w:szCs w:val="24"/>
+        </w:rPr>
+        <w:t>bell icon in the navigation bar.</w:t>
+      </w:r>
+    </w:p>
+    <w:p>
+      <w:pPr>
+        <w:pStyle w:val="ListParagraph"/>
+        <w:numPr>
+          <w:ilvl w:val="0"/>
+          <w:numId w:val="24"/>
+        </w:numPr>
+        <w:rPr>
+          <w:sz w:val="24"/>
+          <w:szCs w:val="24"/>
+        </w:rPr>
+      </w:pPr>
+      <w:r>
+        <w:rPr>
+          <w:sz w:val="24"/>
+          <w:szCs w:val="24"/>
+        </w:rPr>
+        <w:drawing>
+          <wp:anchor distT="0" distB="0" distL="114300" distR="114300" simplePos="0" relativeHeight="251671552" behindDoc="0" locked="0" layoutInCell="1" allowOverlap="1" wp14:anchorId="0E7E74E4" wp14:editId="6E67B8D0">
+            <wp:simplePos x="0" y="0"/>
+            <wp:positionH relativeFrom="column">
+              <wp:posOffset>4139467</wp:posOffset>
+            </wp:positionH>
+            <wp:positionV relativeFrom="paragraph">
+              <wp:posOffset>65998</wp:posOffset>
+            </wp:positionV>
+            <wp:extent cx="1306195" cy="1051560"/>
+            <wp:effectExtent l="0" t="0" r="8255" b="0"/>
+            <wp:wrapSquare wrapText="bothSides"/>
+            <wp:docPr id="325113971" name="Picture 1" descr="A screenshot of a computer&#10;&#10;AI-generated content may be incorrect."/>
+            <wp:cNvGraphicFramePr>
+              <a:graphicFrameLocks xmlns:a="http://schemas.openxmlformats.org/drawingml/2006/main" noChangeAspect="1"/>
+            </wp:cNvGraphicFramePr>
+            <a:graphic xmlns:a="http://schemas.openxmlformats.org/drawingml/2006/main">
+              <a:graphicData uri="http://schemas.openxmlformats.org/drawingml/2006/picture">
+                <pic:pic xmlns:pic="http://schemas.openxmlformats.org/drawingml/2006/picture">
+                  <pic:nvPicPr>
+                    <pic:cNvPr id="325113971" name="Picture 1" descr="A screenshot of a computer&#10;&#10;AI-generated content may be incorrect."/>
+                    <pic:cNvPicPr/>
+                  </pic:nvPicPr>
+                  <pic:blipFill>
+                    <a:blip r:embed="rId27" cstate="print">
+                      <a:extLst>
+                        <a:ext uri="{28A0092B-C50C-407E-A947-70E740481C1C}">
+                          <a14:useLocalDpi xmlns:a14="http://schemas.microsoft.com/office/drawing/2010/main" val="0"/>
+                        </a:ext>
+                      </a:extLst>
+                    </a:blip>
+                    <a:stretch>
+                      <a:fillRect/>
+                    </a:stretch>
+                  </pic:blipFill>
+                  <pic:spPr>
+                    <a:xfrm>
+                      <a:off x="0" y="0"/>
+                      <a:ext cx="1306195" cy="1051560"/>
+                    </a:xfrm>
+                    <a:prstGeom prst="rect">
+                      <a:avLst/>
+                    </a:prstGeom>
+                  </pic:spPr>
+                </pic:pic>
+              </a:graphicData>
+            </a:graphic>
+            <wp14:sizeRelH relativeFrom="margin">
+              <wp14:pctWidth>0</wp14:pctWidth>
+            </wp14:sizeRelH>
+            <wp14:sizeRelV relativeFrom="margin">
+              <wp14:pctHeight>0</wp14:pctHeight>
+            </wp14:sizeRelV>
+          </wp:anchor>
+        </w:drawing>
+      </w:r>
+      <w:r>
+        <w:rPr>
+          <w:sz w:val="24"/>
+          <w:szCs w:val="24"/>
+        </w:rPr>
+        <w:t>Click</w:t>
+      </w:r>
+      <w:r>
+        <w:rPr>
+          <w:sz w:val="24"/>
+          <w:szCs w:val="24"/>
+        </w:rPr>
+        <w:t xml:space="preserve"> </w:t>
+      </w:r>
+      <w:r>
+        <w:rPr>
+          <w:sz w:val="24"/>
+          <w:szCs w:val="24"/>
+        </w:rPr>
+        <w:t>the bell icon</w:t>
+      </w:r>
+      <w:r>
+        <w:rPr>
+          <w:sz w:val="24"/>
+          <w:szCs w:val="24"/>
+        </w:rPr>
+        <w:t xml:space="preserve"> to open a dropdown menu.</w:t>
+      </w:r>
+    </w:p>
+    <w:p>
+      <w:pPr>
+        <w:pStyle w:val="ListParagraph"/>
+        <w:numPr>
+          <w:ilvl w:val="0"/>
+          <w:numId w:val="24"/>
+        </w:numPr>
+        <w:rPr>
+          <w:sz w:val="24"/>
+          <w:szCs w:val="24"/>
+        </w:rPr>
+      </w:pPr>
+      <w:r>
+        <w:rPr>
+          <w:sz w:val="24"/>
+          <w:szCs w:val="24"/>
+        </w:rPr>
+        <w:t>The</w:t>
+      </w:r>
+      <w:r>
+        <w:rPr>
+          <w:sz w:val="24"/>
+          <w:szCs w:val="24"/>
+        </w:rPr>
+        <w:t xml:space="preserve"> drop-down</w:t>
+      </w:r>
+      <w:r>
+        <w:rPr>
+          <w:sz w:val="24"/>
+          <w:szCs w:val="24"/>
+        </w:rPr>
+        <w:t xml:space="preserve"> will display:</w:t>
+      </w:r>
+    </w:p>
+    <w:p>
+      <w:pPr>
+        <w:pStyle w:val="ListParagraph"/>
+        <w:numPr>
+          <w:ilvl w:val="1"/>
+          <w:numId w:val="24"/>
+        </w:numPr>
+        <w:rPr>
+          <w:sz w:val="24"/>
+          <w:szCs w:val="24"/>
+        </w:rPr>
+      </w:pPr>
+      <w:r>
+        <w:rPr>
+          <w:sz w:val="24"/>
+          <w:szCs w:val="24"/>
+        </w:rPr>
+        <w:t>The order number.</w:t>
+      </w:r>
+    </w:p>
+    <w:p>
+      <w:pPr>
+        <w:pStyle w:val="ListParagraph"/>
+        <w:numPr>
+          <w:ilvl w:val="1"/>
+          <w:numId w:val="24"/>
+        </w:numPr>
+        <w:rPr>
+          <w:sz w:val="24"/>
+          <w:szCs w:val="24"/>
+        </w:rPr>
+      </w:pPr>
+      <w:r>
+        <w:rPr>
+          <w:sz w:val="24"/>
+          <w:szCs w:val="24"/>
+        </w:rPr>
+        <w:t>The time that the order was rejected.</w:t>
+      </w:r>
+    </w:p>
+    <w:p>
+      <w:pPr>
+        <w:pStyle w:val="ListParagraph"/>
+        <w:numPr>
+          <w:ilvl w:val="0"/>
+          <w:numId w:val="24"/>
+        </w:numPr>
+        <w:rPr>
+          <w:sz w:val="24"/>
+          <w:szCs w:val="24"/>
+        </w:rPr>
+      </w:pPr>
+      <w:r>
+        <w:rPr>
+          <w:sz w:val="24"/>
+          <w:szCs w:val="24"/>
+        </w:rPr>
+        <w:t>Click</w:t>
+      </w:r>
+      <w:r>
+        <w:rPr>
+          <w:sz w:val="24"/>
+          <w:szCs w:val="24"/>
+        </w:rPr>
+        <w:t xml:space="preserve"> the desired </w:t>
+      </w:r>
+      <w:r>
+        <w:rPr>
+          <w:color w:val="0070C0"/>
+          <w:sz w:val="24"/>
+          <w:szCs w:val="24"/>
+        </w:rPr>
+        <w:t xml:space="preserve">order </w:t>
+      </w:r>
+      <w:r>
+        <w:rPr>
+          <w:sz w:val="24"/>
+          <w:szCs w:val="24"/>
+        </w:rPr>
+        <w:t>to amend.</w:t>
+      </w:r>
+    </w:p>
+    <w:p>
+      <w:pPr>
+        <w:pStyle w:val="ListParagraph"/>
+        <w:numPr>
+          <w:ilvl w:val="0"/>
+          <w:numId w:val="24"/>
+        </w:numPr>
+        <w:rPr>
+          <w:sz w:val="24"/>
+          <w:szCs w:val="24"/>
+        </w:rPr>
+      </w:pPr>
+      <w:r>
+        <w:rPr>
+          <w:sz w:val="24"/>
+          <w:szCs w:val="24"/>
+        </w:rPr>
+        <w:t>The orders page will now be displayed.</w:t>
+      </w:r>
+    </w:p>
+    <w:p>
+      <w:pPr>
+        <w:pStyle w:val="ListParagraph"/>
+        <w:rPr>
+          <w:sz w:val="24"/>
+          <w:szCs w:val="24"/>
+        </w:rPr>
+      </w:pPr>
+    </w:p>
+    <w:p>
+      <w:pPr>
+        <w:pStyle w:val="ListParagraph"/>
+        <w:jc w:val="center"/>
+        <w:rPr>
+          <w:b/>
+          <w:bCs/>
+          <w:sz w:val="32"/>
+          <w:szCs w:val="32"/>
+        </w:rPr>
+      </w:pPr>
+      <w:r>
+        <w:rPr>
+          <w:b/>
+          <w:bCs/>
+          <w:sz w:val="32"/>
+          <w:szCs w:val="32"/>
+        </w:rPr>
+        <w:t>--</w:t>
+      </w:r>
+      <w:r>
+        <w:rPr>
+          <w:b/>
+          <w:bCs/>
+          <w:sz w:val="32"/>
+          <w:szCs w:val="32"/>
+        </w:rPr>
+        <w:t>Navigating Directly to the Orders Page</w:t>
+      </w:r>
+      <w:r>
+        <w:rPr>
+          <w:b/>
+          <w:bCs/>
+          <w:sz w:val="32"/>
+          <w:szCs w:val="32"/>
+        </w:rPr>
+        <w:t>--</w:t>
+      </w:r>
+    </w:p>
+    <w:p>
+      <w:pPr>
+        <w:pStyle w:val="ListParagraph"/>
+        <w:numPr>
+          <w:ilvl w:val="0"/>
+          <w:numId w:val="25"/>
+        </w:numPr>
+        <w:rPr>
+          <w:sz w:val="24"/>
+          <w:szCs w:val="24"/>
+        </w:rPr>
+      </w:pPr>
+      <w:r>
+        <w:rPr>
+          <w:sz w:val="24"/>
+          <w:szCs w:val="24"/>
+        </w:rPr>
+        <w:t>Navigate to the orders page.</w:t>
+      </w:r>
+    </w:p>
+    <w:p>
+      <w:pPr>
+        <w:ind w:left="360"/>
+        <w:jc w:val="center"/>
+        <w:rPr>
+          <w:b/>
+          <w:bCs/>
+          <w:sz w:val="32"/>
+          <w:szCs w:val="32"/>
+        </w:rPr>
+      </w:pPr>
+      <w:r>
+        <w:rPr>
+          <w:b/>
+          <w:bCs/>
+          <w:sz w:val="32"/>
+          <w:szCs w:val="32"/>
+        </w:rPr>
+        <w:t>--Amend</w:t>
+      </w:r>
+      <w:r>
+        <w:rPr>
+          <w:b/>
+          <w:bCs/>
+          <w:sz w:val="32"/>
+          <w:szCs w:val="32"/>
+        </w:rPr>
+        <w:t>ing</w:t>
+      </w:r>
+      <w:r>
+        <w:rPr>
+          <w:b/>
+          <w:bCs/>
+          <w:sz w:val="32"/>
+          <w:szCs w:val="32"/>
+        </w:rPr>
+        <w:t xml:space="preserve"> </w:t>
+      </w:r>
+      <w:r>
+        <w:rPr>
+          <w:b/>
+          <w:bCs/>
+          <w:sz w:val="32"/>
+          <w:szCs w:val="32"/>
+        </w:rPr>
+        <w:t>the Order</w:t>
+      </w:r>
+      <w:r>
+        <w:rPr>
+          <w:b/>
+          <w:bCs/>
+          <w:sz w:val="32"/>
+          <w:szCs w:val="32"/>
+        </w:rPr>
+        <w:t>--</w:t>
+      </w:r>
+    </w:p>
+    <w:p>
+      <w:pPr>
+        <w:pStyle w:val="ListParagraph"/>
+        <w:numPr>
+          <w:ilvl w:val="0"/>
+          <w:numId w:val="26"/>
+        </w:numPr>
+        <w:rPr>
+          <w:sz w:val="24"/>
+          <w:szCs w:val="24"/>
+        </w:rPr>
+      </w:pPr>
+      <w:r>
+        <w:rPr>
+          <w:sz w:val="24"/>
+          <w:szCs w:val="24"/>
+        </w:rPr>
+        <w:t xml:space="preserve">Click the </w:t>
+      </w:r>
+      <w:r>
+        <w:rPr>
+          <w:color w:val="0070C0"/>
+          <w:sz w:val="24"/>
+          <w:szCs w:val="24"/>
+        </w:rPr>
+        <w:t xml:space="preserve">My Orders </w:t>
+      </w:r>
+      <w:r>
+        <w:rPr>
+          <w:sz w:val="24"/>
+          <w:szCs w:val="24"/>
+        </w:rPr>
+        <w:t>button.</w:t>
+      </w:r>
+    </w:p>
+    <w:p>
+      <w:pPr>
+        <w:pStyle w:val="ListParagraph"/>
+        <w:numPr>
+          <w:ilvl w:val="0"/>
+          <w:numId w:val="26"/>
+        </w:numPr>
+        <w:rPr>
+          <w:sz w:val="24"/>
+          <w:szCs w:val="24"/>
+        </w:rPr>
+      </w:pPr>
+      <w:r>
+        <w:rPr>
+          <w:sz w:val="24"/>
+          <w:szCs w:val="24"/>
+        </w:rPr>
+        <w:t xml:space="preserve">Locate the </w:t>
+      </w:r>
+      <w:r>
+        <w:rPr>
+          <w:color w:val="0070C0"/>
+          <w:sz w:val="24"/>
+          <w:szCs w:val="24"/>
+        </w:rPr>
+        <w:t xml:space="preserve">Rejected </w:t>
+      </w:r>
+      <w:r>
+        <w:rPr>
+          <w:sz w:val="24"/>
+          <w:szCs w:val="24"/>
+        </w:rPr>
+        <w:t>table.</w:t>
+      </w:r>
+    </w:p>
+    <w:p>
+      <w:pPr>
+        <w:pStyle w:val="ListParagraph"/>
+        <w:numPr>
+          <w:ilvl w:val="0"/>
+          <w:numId w:val="26"/>
+        </w:numPr>
+        <w:rPr>
+          <w:sz w:val="24"/>
+          <w:szCs w:val="24"/>
+        </w:rPr>
+      </w:pPr>
+      <w:r>
+        <w:rPr>
+          <w:sz w:val="24"/>
+          <w:szCs w:val="24"/>
+        </w:rPr>
+        <w:t xml:space="preserve">Click on the </w:t>
+      </w:r>
+      <w:r>
+        <w:rPr>
+          <w:color w:val="0070C0"/>
+          <w:sz w:val="24"/>
+          <w:szCs w:val="24"/>
+        </w:rPr>
+        <w:t>Amend</w:t>
+      </w:r>
+      <w:r>
+        <w:rPr>
+          <w:sz w:val="24"/>
+          <w:szCs w:val="24"/>
+        </w:rPr>
+        <w:t xml:space="preserve"> button for the desired order.</w:t>
+      </w:r>
+    </w:p>
+    <w:p>
+      <w:pPr>
+        <w:pStyle w:val="ListParagraph"/>
+        <w:numPr>
+          <w:ilvl w:val="0"/>
+          <w:numId w:val="26"/>
+        </w:numPr>
+        <w:rPr>
+          <w:sz w:val="24"/>
+          <w:szCs w:val="24"/>
+        </w:rPr>
+      </w:pPr>
+      <w:r>
+        <w:rPr>
+          <w:sz w:val="24"/>
+          <w:szCs w:val="24"/>
+        </w:rPr>
+        <w:t>The order details with appear, pre-filled with the rejected data.</w:t>
+      </w:r>
+    </w:p>
+    <w:p>
+      <w:pPr>
+        <w:pStyle w:val="ListParagraph"/>
+        <w:numPr>
+          <w:ilvl w:val="0"/>
+          <w:numId w:val="26"/>
+        </w:numPr>
+        <w:rPr>
+          <w:sz w:val="24"/>
+          <w:szCs w:val="24"/>
+        </w:rPr>
+      </w:pPr>
+      <w:r>
+        <w:rPr>
+          <w:sz w:val="24"/>
+          <w:szCs w:val="24"/>
+        </w:rPr>
+        <w:t>Review the rejected fields and make the necessary corrections.</w:t>
+      </w:r>
+    </w:p>
+    <w:p>
+      <w:pPr>
+        <w:pStyle w:val="ListParagraph"/>
+        <w:numPr>
+          <w:ilvl w:val="0"/>
+          <w:numId w:val="26"/>
+        </w:numPr>
+        <w:rPr>
+          <w:sz w:val="24"/>
+          <w:szCs w:val="24"/>
+        </w:rPr>
+      </w:pPr>
+      <w:r>
+        <w:rPr>
+          <w:sz w:val="24"/>
+          <w:szCs w:val="24"/>
+        </w:rPr>
+        <w:t xml:space="preserve">Once all </w:t>
+      </w:r>
+      <w:r>
+        <w:rPr>
+          <w:sz w:val="24"/>
+          <w:szCs w:val="24"/>
+        </w:rPr>
+        <w:t>required changes are made</w:t>
+      </w:r>
+      <w:r>
+        <w:rPr>
+          <w:sz w:val="24"/>
+          <w:szCs w:val="24"/>
+        </w:rPr>
+        <w:t xml:space="preserve">, Click the </w:t>
+      </w:r>
+      <w:r>
+        <w:rPr>
+          <w:color w:val="0070C0"/>
+          <w:sz w:val="24"/>
+          <w:szCs w:val="24"/>
+        </w:rPr>
+        <w:t xml:space="preserve">Submit </w:t>
+      </w:r>
+      <w:r>
+        <w:rPr>
+          <w:sz w:val="24"/>
+          <w:szCs w:val="24"/>
+        </w:rPr>
+        <w:t>button.</w:t>
+      </w:r>
+    </w:p>
+    <w:p>
+      <w:pPr>
+        <w:pStyle w:val="ListParagraph"/>
+        <w:numPr>
+          <w:ilvl w:val="0"/>
+          <w:numId w:val="26"/>
+        </w:numPr>
+        <w:rPr>
+          <w:sz w:val="24"/>
+          <w:szCs w:val="24"/>
+        </w:rPr>
+      </w:pPr>
+      <w:r>
+        <w:rPr>
+          <w:sz w:val="24"/>
+          <w:szCs w:val="24"/>
+        </w:rPr>
+        <w:t xml:space="preserve">A </w:t>
+      </w:r>
+      <w:r>
+        <w:rPr>
+          <w:sz w:val="24"/>
+          <w:szCs w:val="24"/>
+        </w:rPr>
+        <w:t>confirmation pop-up will appear.</w:t>
+      </w:r>
+    </w:p>
+    <w:p>
+      <w:pPr>
+        <w:pStyle w:val="ListParagraph"/>
+        <w:numPr>
+          <w:ilvl w:val="0"/>
+          <w:numId w:val="26"/>
+        </w:numPr>
+        <w:rPr>
+          <w:sz w:val="24"/>
+          <w:szCs w:val="24"/>
+        </w:rPr>
+      </w:pPr>
+      <w:r>
+        <w:rPr>
+          <w:sz w:val="24"/>
+          <w:szCs w:val="24"/>
+        </w:rPr>
+        <w:t>Amend order completed.</w:t>
+      </w:r>
+    </w:p>
+    <w:p>
+      <w:pPr>
+        <w:rPr>
+          <w:sz w:val="24"/>
+          <w:szCs w:val="24"/>
+        </w:rPr>
+      </w:pPr>
+    </w:p>
+    <w:p>
+      <w:pPr>
+        <w:rPr>
+          <w:sz w:val="24"/>
+          <w:szCs w:val="24"/>
+        </w:rPr>
+      </w:pPr>
+    </w:p>
+    <w:p>
+      <w:pPr>
+        <w:rPr>
+          <w:sz w:val="24"/>
+          <w:szCs w:val="24"/>
+        </w:rPr>
+      </w:pPr>
+    </w:p>
+    <w:p>
+      <w:pPr>
+        <w:rPr>
+          <w:sz w:val="24"/>
+          <w:szCs w:val="24"/>
+        </w:rPr>
+      </w:pPr>
+    </w:p>
+    <w:p>
+      <w:pPr>
+        <w:rPr>
+          <w:sz w:val="24"/>
+          <w:szCs w:val="24"/>
+        </w:rPr>
+      </w:pPr>
+    </w:p>
+    <w:p>
+      <w:pPr>
+        <w:rPr>
+          <w:sz w:val="24"/>
+          <w:szCs w:val="24"/>
+        </w:rPr>
+      </w:pPr>
+    </w:p>
+    <w:p>
+      <w:pPr>
+        <w:rPr>
+          <w:sz w:val="24"/>
+          <w:szCs w:val="24"/>
+        </w:rPr>
+      </w:pPr>
+    </w:p>
+    <w:p>
+      <w:pPr>
+        <w:rPr>
+          <w:sz w:val="24"/>
+          <w:szCs w:val="24"/>
+        </w:rPr>
+      </w:pPr>
+    </w:p>
+    <w:p>
+      <w:pPr>
+        <w:rPr>
+          <w:sz w:val="24"/>
+          <w:szCs w:val="24"/>
+        </w:rPr>
+      </w:pPr>
+    </w:p>
+    <w:p>
+      <w:pPr>
+        <w:rPr>
+          <w:sz w:val="24"/>
+          <w:szCs w:val="24"/>
+        </w:rPr>
+      </w:pPr>
+    </w:p>
+    <w:p>
+      <w:pPr>
+        <w:rPr>
+          <w:sz w:val="24"/>
+          <w:szCs w:val="24"/>
+        </w:rPr>
+      </w:pPr>
+    </w:p>
+    <w:p>
+      <w:pPr>
+        <w:rPr>
+          <w:sz w:val="24"/>
+          <w:szCs w:val="24"/>
+        </w:rPr>
+      </w:pPr>
+    </w:p>
+    <w:p>
+      <w:pPr>
+        <w:rPr>
+          <w:sz w:val="24"/>
+          <w:szCs w:val="24"/>
+        </w:rPr>
+      </w:pPr>
+    </w:p>
+    <w:p>
+      <w:pPr>
+        <w:rPr>
+          <w:sz w:val="24"/>
+          <w:szCs w:val="24"/>
+        </w:rPr>
+      </w:pPr>
+    </w:p>
+    <w:p>
+      <w:pPr>
+        <w:rPr>
+          <w:sz w:val="24"/>
+          <w:szCs w:val="24"/>
+        </w:rPr>
+      </w:pPr>
+    </w:p>
+    <w:p>
+      <w:pPr>
+        <w:rPr>
+          <w:sz w:val="24"/>
+          <w:szCs w:val="24"/>
+        </w:rPr>
+      </w:pPr>
+    </w:p>
+    <w:p>
+      <w:pPr>
+        <w:rPr>
+          <w:sz w:val="24"/>
+          <w:szCs w:val="24"/>
+        </w:rPr>
+      </w:pPr>
+    </w:p>
+    <w:p>
+      <w:pPr>
+        <w:rPr>
+          <w:sz w:val="24"/>
+          <w:szCs w:val="24"/>
+        </w:rPr>
+      </w:pPr>
+    </w:p>
+    <w:p>
+      <w:pPr>
+        <w:pStyle w:val="Heading1"/>
+      </w:pPr>
+      <w:bookmarkStart w:id="28" w:name="_Toc192249658"/>
       <w:r>
         <w:t>GLOSSARY</w:t>
       </w:r>
-      <w:bookmarkEnd w:id="24"/>
+      <w:bookmarkEnd w:id="28"/>
     </w:p>
     <w:p>
       <w:pPr>
@@ -9516,11 +11231,11 @@
       <w:pPr>
         <w:pStyle w:val="Heading1"/>
       </w:pPr>
-      <w:bookmarkStart w:id="25" w:name="_Toc192240352"/>
+      <w:bookmarkStart w:id="29" w:name="_Toc192249659"/>
       <w:r>
         <w:t>INDEX</w:t>
       </w:r>
-      <w:bookmarkEnd w:id="25"/>
+      <w:bookmarkEnd w:id="29"/>
     </w:p>
     <w:p>
       <w:r>
@@ -9884,7 +11599,7 @@
       <w:lvlText w:val="%1."/>
       <w:lvlJc w:val="left"/>
       <w:pPr>
-        <w:ind w:left="1080" w:hanging="360"/>
+        <w:ind w:left="720" w:hanging="360"/>
       </w:pPr>
       <w:rPr>
         <w:rFonts w:hint="default"/>
@@ -9896,7 +11611,7 @@
       <w:lvlText w:val="%2."/>
       <w:lvlJc w:val="left"/>
       <w:pPr>
-        <w:ind w:left="1800" w:hanging="360"/>
+        <w:ind w:left="1440" w:hanging="360"/>
       </w:pPr>
     </w:lvl>
     <w:lvl w:ilvl="2" w:tplc="FFFFFFFF" w:tentative="1">
@@ -9905,7 +11620,7 @@
       <w:lvlText w:val="%3."/>
       <w:lvlJc w:val="right"/>
       <w:pPr>
-        <w:ind w:left="2520" w:hanging="180"/>
+        <w:ind w:left="2160" w:hanging="180"/>
       </w:pPr>
     </w:lvl>
     <w:lvl w:ilvl="3" w:tplc="FFFFFFFF" w:tentative="1">
@@ -9914,7 +11629,7 @@
       <w:lvlText w:val="%4."/>
       <w:lvlJc w:val="left"/>
       <w:pPr>
-        <w:ind w:left="3240" w:hanging="360"/>
+        <w:ind w:left="2880" w:hanging="360"/>
       </w:pPr>
     </w:lvl>
     <w:lvl w:ilvl="4" w:tplc="FFFFFFFF" w:tentative="1">
@@ -9923,7 +11638,7 @@
       <w:lvlText w:val="%5."/>
       <w:lvlJc w:val="left"/>
       <w:pPr>
-        <w:ind w:left="3960" w:hanging="360"/>
+        <w:ind w:left="3600" w:hanging="360"/>
       </w:pPr>
     </w:lvl>
     <w:lvl w:ilvl="5" w:tplc="FFFFFFFF" w:tentative="1">
@@ -9932,7 +11647,7 @@
       <w:lvlText w:val="%6."/>
       <w:lvlJc w:val="right"/>
       <w:pPr>
-        <w:ind w:left="4680" w:hanging="180"/>
+        <w:ind w:left="4320" w:hanging="180"/>
       </w:pPr>
     </w:lvl>
     <w:lvl w:ilvl="6" w:tplc="FFFFFFFF" w:tentative="1">
@@ -9941,7 +11656,7 @@
       <w:lvlText w:val="%7."/>
       <w:lvlJc w:val="left"/>
       <w:pPr>
-        <w:ind w:left="5400" w:hanging="360"/>
+        <w:ind w:left="5040" w:hanging="360"/>
       </w:pPr>
     </w:lvl>
     <w:lvl w:ilvl="7" w:tplc="FFFFFFFF" w:tentative="1">
@@ -9950,7 +11665,7 @@
       <w:lvlText w:val="%8."/>
       <w:lvlJc w:val="left"/>
       <w:pPr>
-        <w:ind w:left="6120" w:hanging="360"/>
+        <w:ind w:left="5760" w:hanging="360"/>
       </w:pPr>
     </w:lvl>
     <w:lvl w:ilvl="8" w:tplc="FFFFFFFF" w:tentative="1">
@@ -9959,7 +11674,7 @@
       <w:lvlText w:val="%9."/>
       <w:lvlJc w:val="right"/>
       <w:pPr>
-        <w:ind w:left="6840" w:hanging="180"/>
+        <w:ind w:left="6480" w:hanging="180"/>
       </w:pPr>
     </w:lvl>
   </w:abstractNum>
@@ -10242,7 +11957,7 @@
       <w:lvlText w:val="%1."/>
       <w:lvlJc w:val="left"/>
       <w:pPr>
-        <w:ind w:left="1080" w:hanging="360"/>
+        <w:ind w:left="720" w:hanging="360"/>
       </w:pPr>
       <w:rPr>
         <w:rFonts w:hint="default"/>
@@ -10254,7 +11969,7 @@
       <w:lvlText w:val="%2."/>
       <w:lvlJc w:val="left"/>
       <w:pPr>
-        <w:ind w:left="1800" w:hanging="360"/>
+        <w:ind w:left="1440" w:hanging="360"/>
       </w:pPr>
     </w:lvl>
     <w:lvl w:ilvl="2" w:tplc="1009001B">
@@ -10263,7 +11978,7 @@
       <w:lvlText w:val="%3."/>
       <w:lvlJc w:val="right"/>
       <w:pPr>
-        <w:ind w:left="2520" w:hanging="180"/>
+        <w:ind w:left="2160" w:hanging="180"/>
       </w:pPr>
     </w:lvl>
     <w:lvl w:ilvl="3" w:tplc="1009000F" w:tentative="1">
@@ -10272,7 +11987,7 @@
       <w:lvlText w:val="%4."/>
       <w:lvlJc w:val="left"/>
       <w:pPr>
-        <w:ind w:left="3240" w:hanging="360"/>
+        <w:ind w:left="2880" w:hanging="360"/>
       </w:pPr>
     </w:lvl>
     <w:lvl w:ilvl="4" w:tplc="10090019" w:tentative="1">
@@ -10281,7 +11996,7 @@
       <w:lvlText w:val="%5."/>
       <w:lvlJc w:val="left"/>
       <w:pPr>
-        <w:ind w:left="3960" w:hanging="360"/>
+        <w:ind w:left="3600" w:hanging="360"/>
       </w:pPr>
     </w:lvl>
     <w:lvl w:ilvl="5" w:tplc="1009001B" w:tentative="1">
@@ -10290,7 +12005,7 @@
       <w:lvlText w:val="%6."/>
       <w:lvlJc w:val="right"/>
       <w:pPr>
-        <w:ind w:left="4680" w:hanging="180"/>
+        <w:ind w:left="4320" w:hanging="180"/>
       </w:pPr>
     </w:lvl>
     <w:lvl w:ilvl="6" w:tplc="1009000F" w:tentative="1">
@@ -10299,7 +12014,7 @@
       <w:lvlText w:val="%7."/>
       <w:lvlJc w:val="left"/>
       <w:pPr>
-        <w:ind w:left="5400" w:hanging="360"/>
+        <w:ind w:left="5040" w:hanging="360"/>
       </w:pPr>
     </w:lvl>
     <w:lvl w:ilvl="7" w:tplc="10090019" w:tentative="1">
@@ -10308,7 +12023,7 @@
       <w:lvlText w:val="%8."/>
       <w:lvlJc w:val="left"/>
       <w:pPr>
-        <w:ind w:left="6120" w:hanging="360"/>
+        <w:ind w:left="5760" w:hanging="360"/>
       </w:pPr>
     </w:lvl>
     <w:lvl w:ilvl="8" w:tplc="1009001B" w:tentative="1">
@@ -10317,7 +12032,7 @@
       <w:lvlText w:val="%9."/>
       <w:lvlJc w:val="right"/>
       <w:pPr>
-        <w:ind w:left="6840" w:hanging="180"/>
+        <w:ind w:left="6480" w:hanging="180"/>
       </w:pPr>
     </w:lvl>
   </w:abstractNum>
@@ -10602,7 +12317,7 @@
       <w:lvlText w:val="%1."/>
       <w:lvlJc w:val="left"/>
       <w:pPr>
-        <w:ind w:left="1440" w:hanging="360"/>
+        <w:ind w:left="720" w:hanging="360"/>
       </w:pPr>
       <w:rPr>
         <w:rFonts w:hint="default"/>
@@ -10614,7 +12329,7 @@
       <w:lvlText w:val="%2."/>
       <w:lvlJc w:val="left"/>
       <w:pPr>
-        <w:ind w:left="2160" w:hanging="360"/>
+        <w:ind w:left="1440" w:hanging="360"/>
       </w:pPr>
     </w:lvl>
     <w:lvl w:ilvl="2" w:tplc="FFFFFFFF">
@@ -10623,7 +12338,7 @@
       <w:lvlText w:val="%3."/>
       <w:lvlJc w:val="right"/>
       <w:pPr>
-        <w:ind w:left="2880" w:hanging="180"/>
+        <w:ind w:left="2160" w:hanging="180"/>
       </w:pPr>
     </w:lvl>
     <w:lvl w:ilvl="3" w:tplc="FFFFFFFF" w:tentative="1">
@@ -10632,7 +12347,7 @@
       <w:lvlText w:val="%4."/>
       <w:lvlJc w:val="left"/>
       <w:pPr>
-        <w:ind w:left="3600" w:hanging="360"/>
+        <w:ind w:left="2880" w:hanging="360"/>
       </w:pPr>
     </w:lvl>
     <w:lvl w:ilvl="4" w:tplc="FFFFFFFF" w:tentative="1">
@@ -10641,7 +12356,7 @@
       <w:lvlText w:val="%5."/>
       <w:lvlJc w:val="left"/>
       <w:pPr>
-        <w:ind w:left="4320" w:hanging="360"/>
+        <w:ind w:left="3600" w:hanging="360"/>
       </w:pPr>
     </w:lvl>
     <w:lvl w:ilvl="5" w:tplc="FFFFFFFF" w:tentative="1">
@@ -10650,7 +12365,7 @@
       <w:lvlText w:val="%6."/>
       <w:lvlJc w:val="right"/>
       <w:pPr>
-        <w:ind w:left="5040" w:hanging="180"/>
+        <w:ind w:left="4320" w:hanging="180"/>
       </w:pPr>
     </w:lvl>
     <w:lvl w:ilvl="6" w:tplc="FFFFFFFF" w:tentative="1">
@@ -10659,7 +12374,7 @@
       <w:lvlText w:val="%7."/>
       <w:lvlJc w:val="left"/>
       <w:pPr>
-        <w:ind w:left="5760" w:hanging="360"/>
+        <w:ind w:left="5040" w:hanging="360"/>
       </w:pPr>
     </w:lvl>
     <w:lvl w:ilvl="7" w:tplc="FFFFFFFF" w:tentative="1">
@@ -10668,7 +12383,7 @@
       <w:lvlText w:val="%8."/>
       <w:lvlJc w:val="left"/>
       <w:pPr>
-        <w:ind w:left="6480" w:hanging="360"/>
+        <w:ind w:left="5760" w:hanging="360"/>
       </w:pPr>
     </w:lvl>
     <w:lvl w:ilvl="8" w:tplc="FFFFFFFF" w:tentative="1">
@@ -10677,7 +12392,7 @@
       <w:lvlText w:val="%9."/>
       <w:lvlJc w:val="right"/>
       <w:pPr>
-        <w:ind w:left="7200" w:hanging="180"/>
+        <w:ind w:left="6480" w:hanging="180"/>
       </w:pPr>
     </w:lvl>
   </w:abstractNum>
@@ -10803,7 +12518,7 @@
       <w:lvlText w:val="%1."/>
       <w:lvlJc w:val="left"/>
       <w:pPr>
-        <w:ind w:left="1080" w:hanging="360"/>
+        <w:ind w:left="720" w:hanging="360"/>
       </w:pPr>
       <w:rPr>
         <w:rFonts w:hint="default"/>
@@ -10815,7 +12530,7 @@
       <w:lvlText w:val="%2."/>
       <w:lvlJc w:val="left"/>
       <w:pPr>
-        <w:ind w:left="1800" w:hanging="360"/>
+        <w:ind w:left="1440" w:hanging="360"/>
       </w:pPr>
     </w:lvl>
     <w:lvl w:ilvl="2" w:tplc="1009001B" w:tentative="1">
@@ -10824,7 +12539,7 @@
       <w:lvlText w:val="%3."/>
       <w:lvlJc w:val="right"/>
       <w:pPr>
-        <w:ind w:left="2520" w:hanging="180"/>
+        <w:ind w:left="2160" w:hanging="180"/>
       </w:pPr>
     </w:lvl>
     <w:lvl w:ilvl="3" w:tplc="1009000F" w:tentative="1">
@@ -10833,7 +12548,7 @@
       <w:lvlText w:val="%4."/>
       <w:lvlJc w:val="left"/>
       <w:pPr>
-        <w:ind w:left="3240" w:hanging="360"/>
+        <w:ind w:left="2880" w:hanging="360"/>
       </w:pPr>
     </w:lvl>
     <w:lvl w:ilvl="4" w:tplc="10090019" w:tentative="1">
@@ -10842,7 +12557,7 @@
       <w:lvlText w:val="%5."/>
       <w:lvlJc w:val="left"/>
       <w:pPr>
-        <w:ind w:left="3960" w:hanging="360"/>
+        <w:ind w:left="3600" w:hanging="360"/>
       </w:pPr>
     </w:lvl>
     <w:lvl w:ilvl="5" w:tplc="1009001B" w:tentative="1">
@@ -10851,7 +12566,7 @@
       <w:lvlText w:val="%6."/>
       <w:lvlJc w:val="right"/>
       <w:pPr>
-        <w:ind w:left="4680" w:hanging="180"/>
+        <w:ind w:left="4320" w:hanging="180"/>
       </w:pPr>
     </w:lvl>
     <w:lvl w:ilvl="6" w:tplc="1009000F" w:tentative="1">
@@ -10860,7 +12575,7 @@
       <w:lvlText w:val="%7."/>
       <w:lvlJc w:val="left"/>
       <w:pPr>
-        <w:ind w:left="5400" w:hanging="360"/>
+        <w:ind w:left="5040" w:hanging="360"/>
       </w:pPr>
     </w:lvl>
     <w:lvl w:ilvl="7" w:tplc="10090019" w:tentative="1">
@@ -10869,7 +12584,7 @@
       <w:lvlText w:val="%8."/>
       <w:lvlJc w:val="left"/>
       <w:pPr>
-        <w:ind w:left="6120" w:hanging="360"/>
+        <w:ind w:left="5760" w:hanging="360"/>
       </w:pPr>
     </w:lvl>
     <w:lvl w:ilvl="8" w:tplc="1009001B" w:tentative="1">
@@ -10878,7 +12593,7 @@
       <w:lvlText w:val="%9."/>
       <w:lvlJc w:val="right"/>
       <w:pPr>
-        <w:ind w:left="6840" w:hanging="180"/>
+        <w:ind w:left="6480" w:hanging="180"/>
       </w:pPr>
     </w:lvl>
   </w:abstractNum>
@@ -11278,6 +12993,95 @@
     </w:lvl>
   </w:abstractNum>
   <w:abstractNum w:abstractNumId="17" w15:restartNumberingAfterBreak="0">
+    <w:nsid w:val="4CF942E0"/>
+    <w:multiLevelType w:val="hybridMultilevel"/>
+    <w:tmpl w:val="3BA6D264"/>
+    <w:lvl w:ilvl="0" w:tplc="1009000F">
+      <w:start w:val="1"/>
+      <w:numFmt w:val="decimal"/>
+      <w:lvlText w:val="%1."/>
+      <w:lvlJc w:val="left"/>
+      <w:pPr>
+        <w:ind w:left="720" w:hanging="360"/>
+      </w:pPr>
+      <w:rPr>
+        <w:rFonts w:hint="default"/>
+      </w:rPr>
+    </w:lvl>
+    <w:lvl w:ilvl="1" w:tplc="10090019">
+      <w:start w:val="1"/>
+      <w:numFmt w:val="lowerLetter"/>
+      <w:lvlText w:val="%2."/>
+      <w:lvlJc w:val="left"/>
+      <w:pPr>
+        <w:ind w:left="1440" w:hanging="360"/>
+      </w:pPr>
+    </w:lvl>
+    <w:lvl w:ilvl="2" w:tplc="1009001B" w:tentative="1">
+      <w:start w:val="1"/>
+      <w:numFmt w:val="lowerRoman"/>
+      <w:lvlText w:val="%3."/>
+      <w:lvlJc w:val="right"/>
+      <w:pPr>
+        <w:ind w:left="2160" w:hanging="180"/>
+      </w:pPr>
+    </w:lvl>
+    <w:lvl w:ilvl="3" w:tplc="1009000F" w:tentative="1">
+      <w:start w:val="1"/>
+      <w:numFmt w:val="decimal"/>
+      <w:lvlText w:val="%4."/>
+      <w:lvlJc w:val="left"/>
+      <w:pPr>
+        <w:ind w:left="2880" w:hanging="360"/>
+      </w:pPr>
+    </w:lvl>
+    <w:lvl w:ilvl="4" w:tplc="10090019" w:tentative="1">
+      <w:start w:val="1"/>
+      <w:numFmt w:val="lowerLetter"/>
+      <w:lvlText w:val="%5."/>
+      <w:lvlJc w:val="left"/>
+      <w:pPr>
+        <w:ind w:left="3600" w:hanging="360"/>
+      </w:pPr>
+    </w:lvl>
+    <w:lvl w:ilvl="5" w:tplc="1009001B" w:tentative="1">
+      <w:start w:val="1"/>
+      <w:numFmt w:val="lowerRoman"/>
+      <w:lvlText w:val="%6."/>
+      <w:lvlJc w:val="right"/>
+      <w:pPr>
+        <w:ind w:left="4320" w:hanging="180"/>
+      </w:pPr>
+    </w:lvl>
+    <w:lvl w:ilvl="6" w:tplc="1009000F" w:tentative="1">
+      <w:start w:val="1"/>
+      <w:numFmt w:val="decimal"/>
+      <w:lvlText w:val="%7."/>
+      <w:lvlJc w:val="left"/>
+      <w:pPr>
+        <w:ind w:left="5040" w:hanging="360"/>
+      </w:pPr>
+    </w:lvl>
+    <w:lvl w:ilvl="7" w:tplc="10090019" w:tentative="1">
+      <w:start w:val="1"/>
+      <w:numFmt w:val="lowerLetter"/>
+      <w:lvlText w:val="%8."/>
+      <w:lvlJc w:val="left"/>
+      <w:pPr>
+        <w:ind w:left="5760" w:hanging="360"/>
+      </w:pPr>
+    </w:lvl>
+    <w:lvl w:ilvl="8" w:tplc="1009001B" w:tentative="1">
+      <w:start w:val="1"/>
+      <w:numFmt w:val="lowerRoman"/>
+      <w:lvlText w:val="%9."/>
+      <w:lvlJc w:val="right"/>
+      <w:pPr>
+        <w:ind w:left="6480" w:hanging="180"/>
+      </w:pPr>
+    </w:lvl>
+  </w:abstractNum>
+  <w:abstractNum w:abstractNumId="18" w15:restartNumberingAfterBreak="0">
     <w:nsid w:val="54EE7EAD"/>
     <w:multiLevelType w:val="hybridMultilevel"/>
     <w:tmpl w:val="9960738A"/>
@@ -11366,7 +13170,7 @@
       </w:pPr>
     </w:lvl>
   </w:abstractNum>
-  <w:abstractNum w:abstractNumId="18" w15:restartNumberingAfterBreak="0">
+  <w:abstractNum w:abstractNumId="19" w15:restartNumberingAfterBreak="0">
     <w:nsid w:val="5AFA5F9C"/>
     <w:multiLevelType w:val="hybridMultilevel"/>
     <w:tmpl w:val="A672EFC0"/>
@@ -11376,7 +13180,7 @@
       <w:lvlText w:val="%1."/>
       <w:lvlJc w:val="left"/>
       <w:pPr>
-        <w:ind w:left="1440" w:hanging="360"/>
+        <w:ind w:left="720" w:hanging="360"/>
       </w:pPr>
       <w:rPr>
         <w:rFonts w:hint="default"/>
@@ -11388,7 +13192,7 @@
       <w:lvlText w:val="%2."/>
       <w:lvlJc w:val="left"/>
       <w:pPr>
-        <w:ind w:left="2160" w:hanging="360"/>
+        <w:ind w:left="1440" w:hanging="360"/>
       </w:pPr>
     </w:lvl>
     <w:lvl w:ilvl="2" w:tplc="1009001B" w:tentative="1">
@@ -11397,7 +13201,7 @@
       <w:lvlText w:val="%3."/>
       <w:lvlJc w:val="right"/>
       <w:pPr>
-        <w:ind w:left="2880" w:hanging="180"/>
+        <w:ind w:left="2160" w:hanging="180"/>
       </w:pPr>
     </w:lvl>
     <w:lvl w:ilvl="3" w:tplc="1009000F" w:tentative="1">
@@ -11406,7 +13210,7 @@
       <w:lvlText w:val="%4."/>
       <w:lvlJc w:val="left"/>
       <w:pPr>
-        <w:ind w:left="3600" w:hanging="360"/>
+        <w:ind w:left="2880" w:hanging="360"/>
       </w:pPr>
     </w:lvl>
     <w:lvl w:ilvl="4" w:tplc="10090019" w:tentative="1">
@@ -11415,7 +13219,7 @@
       <w:lvlText w:val="%5."/>
       <w:lvlJc w:val="left"/>
       <w:pPr>
-        <w:ind w:left="4320" w:hanging="360"/>
+        <w:ind w:left="3600" w:hanging="360"/>
       </w:pPr>
     </w:lvl>
     <w:lvl w:ilvl="5" w:tplc="1009001B" w:tentative="1">
@@ -11424,7 +13228,7 @@
       <w:lvlText w:val="%6."/>
       <w:lvlJc w:val="right"/>
       <w:pPr>
-        <w:ind w:left="5040" w:hanging="180"/>
+        <w:ind w:left="4320" w:hanging="180"/>
       </w:pPr>
     </w:lvl>
     <w:lvl w:ilvl="6" w:tplc="1009000F" w:tentative="1">
@@ -11433,7 +13237,7 @@
       <w:lvlText w:val="%7."/>
       <w:lvlJc w:val="left"/>
       <w:pPr>
-        <w:ind w:left="5760" w:hanging="360"/>
+        <w:ind w:left="5040" w:hanging="360"/>
       </w:pPr>
     </w:lvl>
     <w:lvl w:ilvl="7" w:tplc="10090019" w:tentative="1">
@@ -11442,7 +13246,7 @@
       <w:lvlText w:val="%8."/>
       <w:lvlJc w:val="left"/>
       <w:pPr>
-        <w:ind w:left="6480" w:hanging="360"/>
+        <w:ind w:left="5760" w:hanging="360"/>
       </w:pPr>
     </w:lvl>
     <w:lvl w:ilvl="8" w:tplc="1009001B" w:tentative="1">
@@ -11451,11 +13255,100 @@
       <w:lvlText w:val="%9."/>
       <w:lvlJc w:val="right"/>
       <w:pPr>
-        <w:ind w:left="7200" w:hanging="180"/>
+        <w:ind w:left="6480" w:hanging="180"/>
       </w:pPr>
     </w:lvl>
   </w:abstractNum>
-  <w:abstractNum w:abstractNumId="19" w15:restartNumberingAfterBreak="0">
+  <w:abstractNum w:abstractNumId="20" w15:restartNumberingAfterBreak="0">
+    <w:nsid w:val="5D137168"/>
+    <w:multiLevelType w:val="hybridMultilevel"/>
+    <w:tmpl w:val="4150E6A0"/>
+    <w:lvl w:ilvl="0" w:tplc="1009000F">
+      <w:start w:val="1"/>
+      <w:numFmt w:val="decimal"/>
+      <w:lvlText w:val="%1."/>
+      <w:lvlJc w:val="left"/>
+      <w:pPr>
+        <w:ind w:left="720" w:hanging="360"/>
+      </w:pPr>
+      <w:rPr>
+        <w:rFonts w:hint="default"/>
+      </w:rPr>
+    </w:lvl>
+    <w:lvl w:ilvl="1" w:tplc="10090019" w:tentative="1">
+      <w:start w:val="1"/>
+      <w:numFmt w:val="lowerLetter"/>
+      <w:lvlText w:val="%2."/>
+      <w:lvlJc w:val="left"/>
+      <w:pPr>
+        <w:ind w:left="1440" w:hanging="360"/>
+      </w:pPr>
+    </w:lvl>
+    <w:lvl w:ilvl="2" w:tplc="1009001B" w:tentative="1">
+      <w:start w:val="1"/>
+      <w:numFmt w:val="lowerRoman"/>
+      <w:lvlText w:val="%3."/>
+      <w:lvlJc w:val="right"/>
+      <w:pPr>
+        <w:ind w:left="2160" w:hanging="180"/>
+      </w:pPr>
+    </w:lvl>
+    <w:lvl w:ilvl="3" w:tplc="1009000F" w:tentative="1">
+      <w:start w:val="1"/>
+      <w:numFmt w:val="decimal"/>
+      <w:lvlText w:val="%4."/>
+      <w:lvlJc w:val="left"/>
+      <w:pPr>
+        <w:ind w:left="2880" w:hanging="360"/>
+      </w:pPr>
+    </w:lvl>
+    <w:lvl w:ilvl="4" w:tplc="10090019" w:tentative="1">
+      <w:start w:val="1"/>
+      <w:numFmt w:val="lowerLetter"/>
+      <w:lvlText w:val="%5."/>
+      <w:lvlJc w:val="left"/>
+      <w:pPr>
+        <w:ind w:left="3600" w:hanging="360"/>
+      </w:pPr>
+    </w:lvl>
+    <w:lvl w:ilvl="5" w:tplc="1009001B" w:tentative="1">
+      <w:start w:val="1"/>
+      <w:numFmt w:val="lowerRoman"/>
+      <w:lvlText w:val="%6."/>
+      <w:lvlJc w:val="right"/>
+      <w:pPr>
+        <w:ind w:left="4320" w:hanging="180"/>
+      </w:pPr>
+    </w:lvl>
+    <w:lvl w:ilvl="6" w:tplc="1009000F" w:tentative="1">
+      <w:start w:val="1"/>
+      <w:numFmt w:val="decimal"/>
+      <w:lvlText w:val="%7."/>
+      <w:lvlJc w:val="left"/>
+      <w:pPr>
+        <w:ind w:left="5040" w:hanging="360"/>
+      </w:pPr>
+    </w:lvl>
+    <w:lvl w:ilvl="7" w:tplc="10090019" w:tentative="1">
+      <w:start w:val="1"/>
+      <w:numFmt w:val="lowerLetter"/>
+      <w:lvlText w:val="%8."/>
+      <w:lvlJc w:val="left"/>
+      <w:pPr>
+        <w:ind w:left="5760" w:hanging="360"/>
+      </w:pPr>
+    </w:lvl>
+    <w:lvl w:ilvl="8" w:tplc="1009001B" w:tentative="1">
+      <w:start w:val="1"/>
+      <w:numFmt w:val="lowerRoman"/>
+      <w:lvlText w:val="%9."/>
+      <w:lvlJc w:val="right"/>
+      <w:pPr>
+        <w:ind w:left="6480" w:hanging="180"/>
+      </w:pPr>
+    </w:lvl>
+  </w:abstractNum>
+  <w:abstractNum w:abstractNumId="21" w15:restartNumberingAfterBreak="0">
     <w:nsid w:val="5FF913A2"/>
     <w:multiLevelType w:val="hybridMultilevel"/>
     <w:tmpl w:val="209AFDE8"/>
@@ -11546,7 +13439,274 @@
       </w:pPr>
     </w:lvl>
   </w:abstractNum>
-  <w:abstractNum w:abstractNumId="20" w15:restartNumberingAfterBreak="0">
+  <w:abstractNum w:abstractNumId="22" w15:restartNumberingAfterBreak="0">
+    <w:nsid w:val="600F62B3"/>
+    <w:multiLevelType w:val="hybridMultilevel"/>
+    <w:tmpl w:val="E94A6584"/>
+    <w:lvl w:ilvl="0" w:tplc="1009000F">
+      <w:start w:val="1"/>
+      <w:numFmt w:val="decimal"/>
+      <w:lvlText w:val="%1."/>
+      <w:lvlJc w:val="left"/>
+      <w:pPr>
+        <w:ind w:left="720" w:hanging="360"/>
+      </w:pPr>
+      <w:rPr>
+        <w:rFonts w:hint="default"/>
+      </w:rPr>
+    </w:lvl>
+    <w:lvl w:ilvl="1" w:tplc="10090019" w:tentative="1">
+      <w:start w:val="1"/>
+      <w:numFmt w:val="lowerLetter"/>
+      <w:lvlText w:val="%2."/>
+      <w:lvlJc w:val="left"/>
+      <w:pPr>
+        <w:ind w:left="1440" w:hanging="360"/>
+      </w:pPr>
+    </w:lvl>
+    <w:lvl w:ilvl="2" w:tplc="1009001B" w:tentative="1">
+      <w:start w:val="1"/>
+      <w:numFmt w:val="lowerRoman"/>
+      <w:lvlText w:val="%3."/>
+      <w:lvlJc w:val="right"/>
+      <w:pPr>
+        <w:ind w:left="2160" w:hanging="180"/>
+      </w:pPr>
+    </w:lvl>
+    <w:lvl w:ilvl="3" w:tplc="1009000F" w:tentative="1">
+      <w:start w:val="1"/>
+      <w:numFmt w:val="decimal"/>
+      <w:lvlText w:val="%4."/>
+      <w:lvlJc w:val="left"/>
+      <w:pPr>
+        <w:ind w:left="2880" w:hanging="360"/>
+      </w:pPr>
+    </w:lvl>
+    <w:lvl w:ilvl="4" w:tplc="10090019" w:tentative="1">
+      <w:start w:val="1"/>
+      <w:numFmt w:val="lowerLetter"/>
+      <w:lvlText w:val="%5."/>
+      <w:lvlJc w:val="left"/>
+      <w:pPr>
+        <w:ind w:left="3600" w:hanging="360"/>
+      </w:pPr>
+    </w:lvl>
+    <w:lvl w:ilvl="5" w:tplc="1009001B" w:tentative="1">
+      <w:start w:val="1"/>
+      <w:numFmt w:val="lowerRoman"/>
+      <w:lvlText w:val="%6."/>
+      <w:lvlJc w:val="right"/>
+      <w:pPr>
+        <w:ind w:left="4320" w:hanging="180"/>
+      </w:pPr>
+    </w:lvl>
+    <w:lvl w:ilvl="6" w:tplc="1009000F" w:tentative="1">
+      <w:start w:val="1"/>
+      <w:numFmt w:val="decimal"/>
+      <w:lvlText w:val="%7."/>
+      <w:lvlJc w:val="left"/>
+      <w:pPr>
+        <w:ind w:left="5040" w:hanging="360"/>
+      </w:pPr>
+    </w:lvl>
+    <w:lvl w:ilvl="7" w:tplc="10090019" w:tentative="1">
+      <w:start w:val="1"/>
+      <w:numFmt w:val="lowerLetter"/>
+      <w:lvlText w:val="%8."/>
+      <w:lvlJc w:val="left"/>
+      <w:pPr>
+        <w:ind w:left="5760" w:hanging="360"/>
+      </w:pPr>
+    </w:lvl>
+    <w:lvl w:ilvl="8" w:tplc="1009001B" w:tentative="1">
+      <w:start w:val="1"/>
+      <w:numFmt w:val="lowerRoman"/>
+      <w:lvlText w:val="%9."/>
+      <w:lvlJc w:val="right"/>
+      <w:pPr>
+        <w:ind w:left="6480" w:hanging="180"/>
+      </w:pPr>
+    </w:lvl>
+  </w:abstractNum>
+  <w:abstractNum w:abstractNumId="23" w15:restartNumberingAfterBreak="0">
+    <w:nsid w:val="6F3C329D"/>
+    <w:multiLevelType w:val="hybridMultilevel"/>
+    <w:tmpl w:val="3BA6D264"/>
+    <w:lvl w:ilvl="0" w:tplc="FFFFFFFF">
+      <w:start w:val="1"/>
+      <w:numFmt w:val="decimal"/>
+      <w:lvlText w:val="%1."/>
+      <w:lvlJc w:val="left"/>
+      <w:pPr>
+        <w:ind w:left="720" w:hanging="360"/>
+      </w:pPr>
+      <w:rPr>
+        <w:rFonts w:hint="default"/>
+      </w:rPr>
+    </w:lvl>
+    <w:lvl w:ilvl="1" w:tplc="FFFFFFFF">
+      <w:start w:val="1"/>
+      <w:numFmt w:val="lowerLetter"/>
+      <w:lvlText w:val="%2."/>
+      <w:lvlJc w:val="left"/>
+      <w:pPr>
+        <w:ind w:left="1440" w:hanging="360"/>
+      </w:pPr>
+    </w:lvl>
+    <w:lvl w:ilvl="2" w:tplc="FFFFFFFF" w:tentative="1">
+      <w:start w:val="1"/>
+      <w:numFmt w:val="lowerRoman"/>
+      <w:lvlText w:val="%3."/>
+      <w:lvlJc w:val="right"/>
+      <w:pPr>
+        <w:ind w:left="2160" w:hanging="180"/>
+      </w:pPr>
+    </w:lvl>
+    <w:lvl w:ilvl="3" w:tplc="FFFFFFFF" w:tentative="1">
+      <w:start w:val="1"/>
+      <w:numFmt w:val="decimal"/>
+      <w:lvlText w:val="%4."/>
+      <w:lvlJc w:val="left"/>
+      <w:pPr>
+        <w:ind w:left="2880" w:hanging="360"/>
+      </w:pPr>
+    </w:lvl>
+    <w:lvl w:ilvl="4" w:tplc="FFFFFFFF" w:tentative="1">
+      <w:start w:val="1"/>
+      <w:numFmt w:val="lowerLetter"/>
+      <w:lvlText w:val="%5."/>
+      <w:lvlJc w:val="left"/>
+      <w:pPr>
+        <w:ind w:left="3600" w:hanging="360"/>
+      </w:pPr>
+    </w:lvl>
+    <w:lvl w:ilvl="5" w:tplc="FFFFFFFF" w:tentative="1">
+      <w:start w:val="1"/>
+      <w:numFmt w:val="lowerRoman"/>
+      <w:lvlText w:val="%6."/>
+      <w:lvlJc w:val="right"/>
+      <w:pPr>
+        <w:ind w:left="4320" w:hanging="180"/>
+      </w:pPr>
+    </w:lvl>
+    <w:lvl w:ilvl="6" w:tplc="FFFFFFFF" w:tentative="1">
+      <w:start w:val="1"/>
+      <w:numFmt w:val="decimal"/>
+      <w:lvlText w:val="%7."/>
+      <w:lvlJc w:val="left"/>
+      <w:pPr>
+        <w:ind w:left="5040" w:hanging="360"/>
+      </w:pPr>
+    </w:lvl>
+    <w:lvl w:ilvl="7" w:tplc="FFFFFFFF" w:tentative="1">
+      <w:start w:val="1"/>
+      <w:numFmt w:val="lowerLetter"/>
+      <w:lvlText w:val="%8."/>
+      <w:lvlJc w:val="left"/>
+      <w:pPr>
+        <w:ind w:left="5760" w:hanging="360"/>
+      </w:pPr>
+    </w:lvl>
+    <w:lvl w:ilvl="8" w:tplc="FFFFFFFF" w:tentative="1">
+      <w:start w:val="1"/>
+      <w:numFmt w:val="lowerRoman"/>
+      <w:lvlText w:val="%9."/>
+      <w:lvlJc w:val="right"/>
+      <w:pPr>
+        <w:ind w:left="6480" w:hanging="180"/>
+      </w:pPr>
+    </w:lvl>
+  </w:abstractNum>
+  <w:abstractNum w:abstractNumId="24" w15:restartNumberingAfterBreak="0">
+    <w:nsid w:val="6F804375"/>
+    <w:multiLevelType w:val="hybridMultilevel"/>
+    <w:tmpl w:val="E942325A"/>
+    <w:lvl w:ilvl="0" w:tplc="1009000F">
+      <w:start w:val="1"/>
+      <w:numFmt w:val="decimal"/>
+      <w:lvlText w:val="%1."/>
+      <w:lvlJc w:val="left"/>
+      <w:pPr>
+        <w:ind w:left="720" w:hanging="360"/>
+      </w:pPr>
+      <w:rPr>
+        <w:rFonts w:hint="default"/>
+      </w:rPr>
+    </w:lvl>
+    <w:lvl w:ilvl="1" w:tplc="10090019" w:tentative="1">
+      <w:start w:val="1"/>
+      <w:numFmt w:val="lowerLetter"/>
+      <w:lvlText w:val="%2."/>
+      <w:lvlJc w:val="left"/>
+      <w:pPr>
+        <w:ind w:left="1440" w:hanging="360"/>
+      </w:pPr>
+    </w:lvl>
+    <w:lvl w:ilvl="2" w:tplc="1009001B" w:tentative="1">
+      <w:start w:val="1"/>
+      <w:numFmt w:val="lowerRoman"/>
+      <w:lvlText w:val="%3."/>
+      <w:lvlJc w:val="right"/>
+      <w:pPr>
+        <w:ind w:left="2160" w:hanging="180"/>
+      </w:pPr>
+    </w:lvl>
+    <w:lvl w:ilvl="3" w:tplc="1009000F" w:tentative="1">
+      <w:start w:val="1"/>
+      <w:numFmt w:val="decimal"/>
+      <w:lvlText w:val="%4."/>
+      <w:lvlJc w:val="left"/>
+      <w:pPr>
+        <w:ind w:left="2880" w:hanging="360"/>
+      </w:pPr>
+    </w:lvl>
+    <w:lvl w:ilvl="4" w:tplc="10090019" w:tentative="1">
+      <w:start w:val="1"/>
+      <w:numFmt w:val="lowerLetter"/>
+      <w:lvlText w:val="%5."/>
+      <w:lvlJc w:val="left"/>
+      <w:pPr>
+        <w:ind w:left="3600" w:hanging="360"/>
+      </w:pPr>
+    </w:lvl>
+    <w:lvl w:ilvl="5" w:tplc="1009001B" w:tentative="1">
+      <w:start w:val="1"/>
+      <w:numFmt w:val="lowerRoman"/>
+      <w:lvlText w:val="%6."/>
+      <w:lvlJc w:val="right"/>
+      <w:pPr>
+        <w:ind w:left="4320" w:hanging="180"/>
+      </w:pPr>
+    </w:lvl>
+    <w:lvl w:ilvl="6" w:tplc="1009000F" w:tentative="1">
+      <w:start w:val="1"/>
+      <w:numFmt w:val="decimal"/>
+      <w:lvlText w:val="%7."/>
+      <w:lvlJc w:val="left"/>
+      <w:pPr>
+        <w:ind w:left="5040" w:hanging="360"/>
+      </w:pPr>
+    </w:lvl>
+    <w:lvl w:ilvl="7" w:tplc="10090019" w:tentative="1">
+      <w:start w:val="1"/>
+      <w:numFmt w:val="lowerLetter"/>
+      <w:lvlText w:val="%8."/>
+      <w:lvlJc w:val="left"/>
+      <w:pPr>
+        <w:ind w:left="5760" w:hanging="360"/>
+      </w:pPr>
+    </w:lvl>
+    <w:lvl w:ilvl="8" w:tplc="1009001B" w:tentative="1">
+      <w:start w:val="1"/>
+      <w:numFmt w:val="lowerRoman"/>
+      <w:lvlText w:val="%9."/>
+      <w:lvlJc w:val="right"/>
+      <w:pPr>
+        <w:ind w:left="6480" w:hanging="180"/>
+      </w:pPr>
+    </w:lvl>
+  </w:abstractNum>
+  <w:abstractNum w:abstractNumId="25" w15:restartNumberingAfterBreak="0">
     <w:nsid w:val="73AD0C9B"/>
     <w:multiLevelType w:val="hybridMultilevel"/>
     <w:tmpl w:val="662896B2"/>
@@ -11651,7 +13811,7 @@
     <w:abstractNumId w:val="4"/>
   </w:num>
   <w:num w:numId="6" w16cid:durableId="1284507689">
-    <w:abstractNumId w:val="20"/>
+    <w:abstractNumId w:val="25"/>
   </w:num>
   <w:num w:numId="7" w16cid:durableId="1725711538">
     <w:abstractNumId w:val="14"/>
@@ -11672,7 +13832,7 @@
     <w:abstractNumId w:val="9"/>
   </w:num>
   <w:num w:numId="13" w16cid:durableId="949699107">
-    <w:abstractNumId w:val="19"/>
+    <w:abstractNumId w:val="21"/>
   </w:num>
   <w:num w:numId="14" w16cid:durableId="1115757940">
     <w:abstractNumId w:val="11"/>
@@ -11684,10 +13844,10 @@
     <w:abstractNumId w:val="6"/>
   </w:num>
   <w:num w:numId="17" w16cid:durableId="2071151929">
-    <w:abstractNumId w:val="18"/>
+    <w:abstractNumId w:val="19"/>
   </w:num>
   <w:num w:numId="18" w16cid:durableId="1737315643">
-    <w:abstractNumId w:val="17"/>
+    <w:abstractNumId w:val="18"/>
   </w:num>
   <w:num w:numId="19" w16cid:durableId="1801847504">
     <w:abstractNumId w:val="10"/>
@@ -11697,6 +13857,21 @@
   </w:num>
   <w:num w:numId="21" w16cid:durableId="2057242558">
     <w:abstractNumId w:val="7"/>
+  </w:num>
+  <w:num w:numId="22" w16cid:durableId="1909611068">
+    <w:abstractNumId w:val="22"/>
+  </w:num>
+  <w:num w:numId="23" w16cid:durableId="626548352">
+    <w:abstractNumId w:val="20"/>
+  </w:num>
+  <w:num w:numId="24" w16cid:durableId="350567698">
+    <w:abstractNumId w:val="17"/>
+  </w:num>
+  <w:num w:numId="25" w16cid:durableId="2071922158">
+    <w:abstractNumId w:val="23"/>
+  </w:num>
+  <w:num w:numId="26" w16cid:durableId="1905096678">
+    <w:abstractNumId w:val="24"/>
   </w:num>
 </w:numbering>
 </file>
@@ -13038,13 +15213,13 @@
     <w:rsid w:val="00021D17"/>
     <w:rsid w:val="00097D9D"/>
     <w:rsid w:val="00146DE0"/>
+    <w:rsid w:val="001F4DD3"/>
     <w:rsid w:val="00656C20"/>
     <w:rsid w:val="007069EA"/>
     <w:rsid w:val="00960C4B"/>
     <w:rsid w:val="00977FB5"/>
     <w:rsid w:val="00A96F09"/>
     <w:rsid w:val="00B04A28"/>
-    <w:rsid w:val="00B15DE7"/>
     <w:rsid w:val="00B62584"/>
     <w:rsid w:val="00BA0986"/>
     <w:rsid w:val="00F10174"/>

</xml_diff>

<commit_message>
logs and user management search added
</commit_message>
<xml_diff>
--- a/PharmTechUserManual.docx
+++ b/PharmTechUserManual.docx
@@ -458,7 +458,7 @@
           <w:r>
             <w:fldChar w:fldCharType="separate"/>
           </w:r>
-          <w:hyperlink w:anchor="_Toc192249637" w:history="1">
+          <w:hyperlink w:anchor="_Toc192252172" w:history="1">
             <w:r>
               <w:rPr>
                 <w:rStyle w:val="Hyperlink"/>
@@ -485,7 +485,7 @@
                 <w:noProof/>
                 <w:webHidden/>
               </w:rPr>
-              <w:instrText xml:space="preserve"> PAGEREF _Toc192249637 \h </w:instrText>
+              <w:instrText xml:space="preserve"> PAGEREF _Toc192252172 \h </w:instrText>
             </w:r>
             <w:r>
               <w:rPr>
@@ -532,7 +532,7 @@
               <w14:ligatures w14:val="standardContextual"/>
             </w:rPr>
           </w:pPr>
-          <w:hyperlink w:anchor="_Toc192249638" w:history="1">
+          <w:hyperlink w:anchor="_Toc192252173" w:history="1">
             <w:r>
               <w:rPr>
                 <w:rStyle w:val="Hyperlink"/>
@@ -559,7 +559,7 @@
                 <w:noProof/>
                 <w:webHidden/>
               </w:rPr>
-              <w:instrText xml:space="preserve"> PAGEREF _Toc192249638 \h </w:instrText>
+              <w:instrText xml:space="preserve"> PAGEREF _Toc192252173 \h </w:instrText>
             </w:r>
             <w:r>
               <w:rPr>
@@ -606,7 +606,7 @@
               <w14:ligatures w14:val="standardContextual"/>
             </w:rPr>
           </w:pPr>
-          <w:hyperlink w:anchor="_Toc192249639" w:history="1">
+          <w:hyperlink w:anchor="_Toc192252174" w:history="1">
             <w:r>
               <w:rPr>
                 <w:rStyle w:val="Hyperlink"/>
@@ -633,7 +633,7 @@
                 <w:noProof/>
                 <w:webHidden/>
               </w:rPr>
-              <w:instrText xml:space="preserve"> PAGEREF _Toc192249639 \h </w:instrText>
+              <w:instrText xml:space="preserve"> PAGEREF _Toc192252174 \h </w:instrText>
             </w:r>
             <w:r>
               <w:rPr>
@@ -680,7 +680,7 @@
               <w14:ligatures w14:val="standardContextual"/>
             </w:rPr>
           </w:pPr>
-          <w:hyperlink w:anchor="_Toc192249640" w:history="1">
+          <w:hyperlink w:anchor="_Toc192252175" w:history="1">
             <w:r>
               <w:rPr>
                 <w:rStyle w:val="Hyperlink"/>
@@ -707,7 +707,7 @@
                 <w:noProof/>
                 <w:webHidden/>
               </w:rPr>
-              <w:instrText xml:space="preserve"> PAGEREF _Toc192249640 \h </w:instrText>
+              <w:instrText xml:space="preserve"> PAGEREF _Toc192252175 \h </w:instrText>
             </w:r>
             <w:r>
               <w:rPr>
@@ -754,7 +754,7 @@
               <w14:ligatures w14:val="standardContextual"/>
             </w:rPr>
           </w:pPr>
-          <w:hyperlink w:anchor="_Toc192249641" w:history="1">
+          <w:hyperlink w:anchor="_Toc192252176" w:history="1">
             <w:r>
               <w:rPr>
                 <w:rStyle w:val="Hyperlink"/>
@@ -781,7 +781,7 @@
                 <w:noProof/>
                 <w:webHidden/>
               </w:rPr>
-              <w:instrText xml:space="preserve"> PAGEREF _Toc192249641 \h </w:instrText>
+              <w:instrText xml:space="preserve"> PAGEREF _Toc192252176 \h </w:instrText>
             </w:r>
             <w:r>
               <w:rPr>
@@ -828,7 +828,7 @@
               <w14:ligatures w14:val="standardContextual"/>
             </w:rPr>
           </w:pPr>
-          <w:hyperlink w:anchor="_Toc192249642" w:history="1">
+          <w:hyperlink w:anchor="_Toc192252177" w:history="1">
             <w:r>
               <w:rPr>
                 <w:rStyle w:val="Hyperlink"/>
@@ -855,7 +855,7 @@
                 <w:noProof/>
                 <w:webHidden/>
               </w:rPr>
-              <w:instrText xml:space="preserve"> PAGEREF _Toc192249642 \h </w:instrText>
+              <w:instrText xml:space="preserve"> PAGEREF _Toc192252177 \h </w:instrText>
             </w:r>
             <w:r>
               <w:rPr>
@@ -902,7 +902,7 @@
               <w14:ligatures w14:val="standardContextual"/>
             </w:rPr>
           </w:pPr>
-          <w:hyperlink w:anchor="_Toc192249643" w:history="1">
+          <w:hyperlink w:anchor="_Toc192252178" w:history="1">
             <w:r>
               <w:rPr>
                 <w:rStyle w:val="Hyperlink"/>
@@ -929,7 +929,7 @@
                 <w:noProof/>
                 <w:webHidden/>
               </w:rPr>
-              <w:instrText xml:space="preserve"> PAGEREF _Toc192249643 \h </w:instrText>
+              <w:instrText xml:space="preserve"> PAGEREF _Toc192252178 \h </w:instrText>
             </w:r>
             <w:r>
               <w:rPr>
@@ -976,7 +976,7 @@
               <w14:ligatures w14:val="standardContextual"/>
             </w:rPr>
           </w:pPr>
-          <w:hyperlink w:anchor="_Toc192249644" w:history="1">
+          <w:hyperlink w:anchor="_Toc192252179" w:history="1">
             <w:r>
               <w:rPr>
                 <w:rStyle w:val="Hyperlink"/>
@@ -1003,7 +1003,7 @@
                 <w:noProof/>
                 <w:webHidden/>
               </w:rPr>
-              <w:instrText xml:space="preserve"> PAGEREF _Toc192249644 \h </w:instrText>
+              <w:instrText xml:space="preserve"> PAGEREF _Toc192252179 \h </w:instrText>
             </w:r>
             <w:r>
               <w:rPr>
@@ -1050,7 +1050,7 @@
               <w14:ligatures w14:val="standardContextual"/>
             </w:rPr>
           </w:pPr>
-          <w:hyperlink w:anchor="_Toc192249645" w:history="1">
+          <w:hyperlink w:anchor="_Toc192252180" w:history="1">
             <w:r>
               <w:rPr>
                 <w:rStyle w:val="Hyperlink"/>
@@ -1077,7 +1077,7 @@
                 <w:noProof/>
                 <w:webHidden/>
               </w:rPr>
-              <w:instrText xml:space="preserve"> PAGEREF _Toc192249645 \h </w:instrText>
+              <w:instrText xml:space="preserve"> PAGEREF _Toc192252180 \h </w:instrText>
             </w:r>
             <w:r>
               <w:rPr>
@@ -1124,7 +1124,7 @@
               <w14:ligatures w14:val="standardContextual"/>
             </w:rPr>
           </w:pPr>
-          <w:hyperlink w:anchor="_Toc192249646" w:history="1">
+          <w:hyperlink w:anchor="_Toc192252181" w:history="1">
             <w:r>
               <w:rPr>
                 <w:rStyle w:val="Hyperlink"/>
@@ -1151,7 +1151,7 @@
                 <w:noProof/>
                 <w:webHidden/>
               </w:rPr>
-              <w:instrText xml:space="preserve"> PAGEREF _Toc192249646 \h </w:instrText>
+              <w:instrText xml:space="preserve"> PAGEREF _Toc192252181 \h </w:instrText>
             </w:r>
             <w:r>
               <w:rPr>
@@ -1198,7 +1198,7 @@
               <w14:ligatures w14:val="standardContextual"/>
             </w:rPr>
           </w:pPr>
-          <w:hyperlink w:anchor="_Toc192249647" w:history="1">
+          <w:hyperlink w:anchor="_Toc192252182" w:history="1">
             <w:r>
               <w:rPr>
                 <w:rStyle w:val="Hyperlink"/>
@@ -1225,7 +1225,7 @@
                 <w:noProof/>
                 <w:webHidden/>
               </w:rPr>
-              <w:instrText xml:space="preserve"> PAGEREF _Toc192249647 \h </w:instrText>
+              <w:instrText xml:space="preserve"> PAGEREF _Toc192252182 \h </w:instrText>
             </w:r>
             <w:r>
               <w:rPr>
@@ -1272,7 +1272,7 @@
               <w14:ligatures w14:val="standardContextual"/>
             </w:rPr>
           </w:pPr>
-          <w:hyperlink w:anchor="_Toc192249648" w:history="1">
+          <w:hyperlink w:anchor="_Toc192252183" w:history="1">
             <w:r>
               <w:rPr>
                 <w:rStyle w:val="Hyperlink"/>
@@ -1299,7 +1299,7 @@
                 <w:noProof/>
                 <w:webHidden/>
               </w:rPr>
-              <w:instrText xml:space="preserve"> PAGEREF _Toc192249648 \h </w:instrText>
+              <w:instrText xml:space="preserve"> PAGEREF _Toc192252183 \h </w:instrText>
             </w:r>
             <w:r>
               <w:rPr>
@@ -1346,7 +1346,7 @@
               <w14:ligatures w14:val="standardContextual"/>
             </w:rPr>
           </w:pPr>
-          <w:hyperlink w:anchor="_Toc192249649" w:history="1">
+          <w:hyperlink w:anchor="_Toc192252184" w:history="1">
             <w:r>
               <w:rPr>
                 <w:rStyle w:val="Hyperlink"/>
@@ -1373,7 +1373,7 @@
                 <w:noProof/>
                 <w:webHidden/>
               </w:rPr>
-              <w:instrText xml:space="preserve"> PAGEREF _Toc192249649 \h </w:instrText>
+              <w:instrText xml:space="preserve"> PAGEREF _Toc192252184 \h </w:instrText>
             </w:r>
             <w:r>
               <w:rPr>
@@ -1420,13 +1420,13 @@
               <w14:ligatures w14:val="standardContextual"/>
             </w:rPr>
           </w:pPr>
-          <w:hyperlink w:anchor="_Toc192249650" w:history="1">
+          <w:hyperlink w:anchor="_Toc192252185" w:history="1">
             <w:r>
               <w:rPr>
                 <w:rStyle w:val="Hyperlink"/>
                 <w:noProof/>
               </w:rPr>
-              <w:t>HOW TO SORT TABLES</w:t>
+              <w:t>SEARCH FUNCTIONALITY – USER MANAGEMENT (INSTRUCTOR)</w:t>
             </w:r>
             <w:r>
               <w:rPr>
@@ -1447,7 +1447,7 @@
                 <w:noProof/>
                 <w:webHidden/>
               </w:rPr>
-              <w:instrText xml:space="preserve"> PAGEREF _Toc192249650 \h </w:instrText>
+              <w:instrText xml:space="preserve"> PAGEREF _Toc192252185 \h </w:instrText>
             </w:r>
             <w:r>
               <w:rPr>
@@ -1494,13 +1494,13 @@
               <w14:ligatures w14:val="standardContextual"/>
             </w:rPr>
           </w:pPr>
-          <w:hyperlink w:anchor="_Toc192249651" w:history="1">
+          <w:hyperlink w:anchor="_Toc192252186" w:history="1">
             <w:r>
               <w:rPr>
                 <w:rStyle w:val="Hyperlink"/>
                 <w:noProof/>
               </w:rPr>
-              <w:t>HOW TO CREATE AN ORDER</w:t>
+              <w:t>SEARCH FUNCTIONALITY – LOGS (INSTRUCTOR)</w:t>
             </w:r>
             <w:r>
               <w:rPr>
@@ -1521,7 +1521,7 @@
                 <w:noProof/>
                 <w:webHidden/>
               </w:rPr>
-              <w:instrText xml:space="preserve"> PAGEREF _Toc192249651 \h </w:instrText>
+              <w:instrText xml:space="preserve"> PAGEREF _Toc192252186 \h </w:instrText>
             </w:r>
             <w:r>
               <w:rPr>
@@ -1568,13 +1568,13 @@
               <w14:ligatures w14:val="standardContextual"/>
             </w:rPr>
           </w:pPr>
-          <w:hyperlink w:anchor="_Toc192249652" w:history="1">
+          <w:hyperlink w:anchor="_Toc192252187" w:history="1">
             <w:r>
               <w:rPr>
                 <w:rStyle w:val="Hyperlink"/>
                 <w:noProof/>
               </w:rPr>
-              <w:t>HOW TO VERIFY AN ORDER AND PRINT</w:t>
+              <w:t>HOW TO SORT TABLES</w:t>
             </w:r>
             <w:r>
               <w:rPr>
@@ -1595,7 +1595,7 @@
                 <w:noProof/>
                 <w:webHidden/>
               </w:rPr>
-              <w:instrText xml:space="preserve"> PAGEREF _Toc192249652 \h </w:instrText>
+              <w:instrText xml:space="preserve"> PAGEREF _Toc192252187 \h </w:instrText>
             </w:r>
             <w:r>
               <w:rPr>
@@ -1642,13 +1642,13 @@
               <w14:ligatures w14:val="standardContextual"/>
             </w:rPr>
           </w:pPr>
-          <w:hyperlink w:anchor="_Toc192249653" w:history="1">
+          <w:hyperlink w:anchor="_Toc192252188" w:history="1">
             <w:r>
               <w:rPr>
                 <w:rStyle w:val="Hyperlink"/>
                 <w:noProof/>
               </w:rPr>
-              <w:t>HOW TO REJECT AN ORDER</w:t>
+              <w:t>HOW TO CREATE AN ORDER</w:t>
             </w:r>
             <w:r>
               <w:rPr>
@@ -1669,7 +1669,7 @@
                 <w:noProof/>
                 <w:webHidden/>
               </w:rPr>
-              <w:instrText xml:space="preserve"> PAGEREF _Toc192249653 \h </w:instrText>
+              <w:instrText xml:space="preserve"> PAGEREF _Toc192252188 \h </w:instrText>
             </w:r>
             <w:r>
               <w:rPr>
@@ -1716,13 +1716,13 @@
               <w14:ligatures w14:val="standardContextual"/>
             </w:rPr>
           </w:pPr>
-          <w:hyperlink w:anchor="_Toc192249654" w:history="1">
+          <w:hyperlink w:anchor="_Toc192252189" w:history="1">
             <w:r>
               <w:rPr>
                 <w:rStyle w:val="Hyperlink"/>
                 <w:noProof/>
               </w:rPr>
-              <w:t>HOW TO PRINT</w:t>
+              <w:t>HOW TO VERIFY AN ORDER AND PRINT</w:t>
             </w:r>
             <w:r>
               <w:rPr>
@@ -1743,7 +1743,7 @@
                 <w:noProof/>
                 <w:webHidden/>
               </w:rPr>
-              <w:instrText xml:space="preserve"> PAGEREF _Toc192249654 \h </w:instrText>
+              <w:instrText xml:space="preserve"> PAGEREF _Toc192252189 \h </w:instrText>
             </w:r>
             <w:r>
               <w:rPr>
@@ -1790,13 +1790,13 @@
               <w14:ligatures w14:val="standardContextual"/>
             </w:rPr>
           </w:pPr>
-          <w:hyperlink w:anchor="_Toc192249655" w:history="1">
+          <w:hyperlink w:anchor="_Toc192252190" w:history="1">
             <w:r>
               <w:rPr>
                 <w:rStyle w:val="Hyperlink"/>
                 <w:noProof/>
               </w:rPr>
-              <w:t>HOW TO REPRINT</w:t>
+              <w:t>HOW TO REJECT AN ORDER</w:t>
             </w:r>
             <w:r>
               <w:rPr>
@@ -1817,7 +1817,7 @@
                 <w:noProof/>
                 <w:webHidden/>
               </w:rPr>
-              <w:instrText xml:space="preserve"> PAGEREF _Toc192249655 \h </w:instrText>
+              <w:instrText xml:space="preserve"> PAGEREF _Toc192252190 \h </w:instrText>
             </w:r>
             <w:r>
               <w:rPr>
@@ -1864,13 +1864,13 @@
               <w14:ligatures w14:val="standardContextual"/>
             </w:rPr>
           </w:pPr>
-          <w:hyperlink w:anchor="_Toc192249656" w:history="1">
+          <w:hyperlink w:anchor="_Toc192252191" w:history="1">
             <w:r>
               <w:rPr>
                 <w:rStyle w:val="Hyperlink"/>
                 <w:noProof/>
               </w:rPr>
-              <w:t>HOW TO SEE MY ORDERS</w:t>
+              <w:t>HOW TO PRINT</w:t>
             </w:r>
             <w:r>
               <w:rPr>
@@ -1891,7 +1891,7 @@
                 <w:noProof/>
                 <w:webHidden/>
               </w:rPr>
-              <w:instrText xml:space="preserve"> PAGEREF _Toc192249656 \h </w:instrText>
+              <w:instrText xml:space="preserve"> PAGEREF _Toc192252191 \h </w:instrText>
             </w:r>
             <w:r>
               <w:rPr>
@@ -1938,13 +1938,13 @@
               <w14:ligatures w14:val="standardContextual"/>
             </w:rPr>
           </w:pPr>
-          <w:hyperlink w:anchor="_Toc192249657" w:history="1">
+          <w:hyperlink w:anchor="_Toc192252192" w:history="1">
             <w:r>
               <w:rPr>
                 <w:rStyle w:val="Hyperlink"/>
                 <w:noProof/>
               </w:rPr>
-              <w:t>HOW TO AMEND AN ORDER</w:t>
+              <w:t>HOW TO REPRINT</w:t>
             </w:r>
             <w:r>
               <w:rPr>
@@ -1965,7 +1965,7 @@
                 <w:noProof/>
                 <w:webHidden/>
               </w:rPr>
-              <w:instrText xml:space="preserve"> PAGEREF _Toc192249657 \h </w:instrText>
+              <w:instrText xml:space="preserve"> PAGEREF _Toc192252192 \h </w:instrText>
             </w:r>
             <w:r>
               <w:rPr>
@@ -2012,13 +2012,13 @@
               <w14:ligatures w14:val="standardContextual"/>
             </w:rPr>
           </w:pPr>
-          <w:hyperlink w:anchor="_Toc192249658" w:history="1">
+          <w:hyperlink w:anchor="_Toc192252193" w:history="1">
             <w:r>
               <w:rPr>
                 <w:rStyle w:val="Hyperlink"/>
                 <w:noProof/>
               </w:rPr>
-              <w:t>GLOSSARY</w:t>
+              <w:t>HOW TO SEE MY ORDERS</w:t>
             </w:r>
             <w:r>
               <w:rPr>
@@ -2039,7 +2039,7 @@
                 <w:noProof/>
                 <w:webHidden/>
               </w:rPr>
-              <w:instrText xml:space="preserve"> PAGEREF _Toc192249658 \h </w:instrText>
+              <w:instrText xml:space="preserve"> PAGEREF _Toc192252193 \h </w:instrText>
             </w:r>
             <w:r>
               <w:rPr>
@@ -2059,7 +2059,7 @@
                 <w:noProof/>
                 <w:webHidden/>
               </w:rPr>
-              <w:t>14</w:t>
+              <w:t>13</w:t>
             </w:r>
             <w:r>
               <w:rPr>
@@ -2086,12 +2086,160 @@
               <w14:ligatures w14:val="standardContextual"/>
             </w:rPr>
           </w:pPr>
-          <w:hyperlink w:anchor="_Toc192249659" w:history="1">
+          <w:hyperlink w:anchor="_Toc192252194" w:history="1">
             <w:r>
               <w:rPr>
                 <w:rStyle w:val="Hyperlink"/>
                 <w:noProof/>
               </w:rPr>
+              <w:t>HOW TO AMEND AN ORDER</w:t>
+            </w:r>
+            <w:r>
+              <w:rPr>
+                <w:noProof/>
+                <w:webHidden/>
+              </w:rPr>
+              <w:tab/>
+            </w:r>
+            <w:r>
+              <w:rPr>
+                <w:noProof/>
+                <w:webHidden/>
+              </w:rPr>
+              <w:fldChar w:fldCharType="begin"/>
+            </w:r>
+            <w:r>
+              <w:rPr>
+                <w:noProof/>
+                <w:webHidden/>
+              </w:rPr>
+              <w:instrText xml:space="preserve"> PAGEREF _Toc192252194 \h </w:instrText>
+            </w:r>
+            <w:r>
+              <w:rPr>
+                <w:noProof/>
+                <w:webHidden/>
+              </w:rPr>
+            </w:r>
+            <w:r>
+              <w:rPr>
+                <w:noProof/>
+                <w:webHidden/>
+              </w:rPr>
+              <w:fldChar w:fldCharType="separate"/>
+            </w:r>
+            <w:r>
+              <w:rPr>
+                <w:noProof/>
+                <w:webHidden/>
+              </w:rPr>
+              <w:t>14</w:t>
+            </w:r>
+            <w:r>
+              <w:rPr>
+                <w:noProof/>
+                <w:webHidden/>
+              </w:rPr>
+              <w:fldChar w:fldCharType="end"/>
+            </w:r>
+          </w:hyperlink>
+        </w:p>
+        <w:p>
+          <w:pPr>
+            <w:pStyle w:val="TOC1"/>
+            <w:tabs>
+              <w:tab w:val="right" w:leader="dot" w:pos="9350"/>
+            </w:tabs>
+            <w:rPr>
+              <w:rFonts w:cstheme="minorBidi"/>
+              <w:noProof/>
+              <w:kern w:val="2"/>
+              <w:sz w:val="24"/>
+              <w:szCs w:val="24"/>
+              <w:lang w:val="en-CA" w:eastAsia="en-CA"/>
+              <w14:ligatures w14:val="standardContextual"/>
+            </w:rPr>
+          </w:pPr>
+          <w:hyperlink w:anchor="_Toc192252195" w:history="1">
+            <w:r>
+              <w:rPr>
+                <w:rStyle w:val="Hyperlink"/>
+                <w:noProof/>
+              </w:rPr>
+              <w:t>GLOSSARY</w:t>
+            </w:r>
+            <w:r>
+              <w:rPr>
+                <w:noProof/>
+                <w:webHidden/>
+              </w:rPr>
+              <w:tab/>
+            </w:r>
+            <w:r>
+              <w:rPr>
+                <w:noProof/>
+                <w:webHidden/>
+              </w:rPr>
+              <w:fldChar w:fldCharType="begin"/>
+            </w:r>
+            <w:r>
+              <w:rPr>
+                <w:noProof/>
+                <w:webHidden/>
+              </w:rPr>
+              <w:instrText xml:space="preserve"> PAGEREF _Toc192252195 \h </w:instrText>
+            </w:r>
+            <w:r>
+              <w:rPr>
+                <w:noProof/>
+                <w:webHidden/>
+              </w:rPr>
+            </w:r>
+            <w:r>
+              <w:rPr>
+                <w:noProof/>
+                <w:webHidden/>
+              </w:rPr>
+              <w:fldChar w:fldCharType="separate"/>
+            </w:r>
+            <w:r>
+              <w:rPr>
+                <w:noProof/>
+                <w:webHidden/>
+              </w:rPr>
+              <w:t>15</w:t>
+            </w:r>
+            <w:r>
+              <w:rPr>
+                <w:noProof/>
+                <w:webHidden/>
+              </w:rPr>
+              <w:fldChar w:fldCharType="end"/>
+            </w:r>
+          </w:hyperlink>
+        </w:p>
+        <w:p>
+          <w:pPr>
+            <w:pStyle w:val="TOC1"/>
+            <w:tabs>
+              <w:tab w:val="right" w:leader="dot" w:pos="9350"/>
+            </w:tabs>
+            <w:rPr>
+              <w:rFonts w:cstheme="minorBidi"/>
+              <w:noProof/>
+              <w:kern w:val="2"/>
+              <w:sz w:val="24"/>
+              <w:szCs w:val="24"/>
+              <w:lang w:val="en-CA" w:eastAsia="en-CA"/>
+              <w14:ligatures w14:val="standardContextual"/>
+            </w:rPr>
+          </w:pPr>
+          <w:hyperlink w:anchor="_Toc192252196" w:history="1">
+            <w:r>
+              <w:rPr>
+                <w:rStyle w:val="Hyperlink"/>
+                <w:noProof/>
+              </w:rPr>
               <w:t>INDEX</w:t>
             </w:r>
             <w:r>
@@ -2113,7 +2261,7 @@
                 <w:noProof/>
                 <w:webHidden/>
               </w:rPr>
-              <w:instrText xml:space="preserve"> PAGEREF _Toc192249659 \h </w:instrText>
+              <w:instrText xml:space="preserve"> PAGEREF _Toc192252196 \h </w:instrText>
             </w:r>
             <w:r>
               <w:rPr>
@@ -2133,7 +2281,7 @@
                 <w:noProof/>
                 <w:webHidden/>
               </w:rPr>
-              <w:t>14</w:t>
+              <w:t>15</w:t>
             </w:r>
             <w:r>
               <w:rPr>
@@ -2166,7 +2314,7 @@
       <w:pPr>
         <w:pStyle w:val="Heading1"/>
       </w:pPr>
-      <w:bookmarkStart w:id="0" w:name="_Toc192249637"/>
+      <w:bookmarkStart w:id="0" w:name="_Toc192252172"/>
       <w:r>
         <w:lastRenderedPageBreak/>
         <w:t>INTRODUCTION</w:t>
@@ -2308,7 +2456,7 @@
       <w:pPr>
         <w:pStyle w:val="Heading1"/>
       </w:pPr>
-      <w:bookmarkStart w:id="1" w:name="_Toc192249638"/>
+      <w:bookmarkStart w:id="1" w:name="_Toc192252173"/>
       <w:r>
         <w:t>PURPOSE OF THE WEBSITE</w:t>
       </w:r>
@@ -2499,7 +2647,7 @@
         <w:pStyle w:val="Heading1"/>
       </w:pPr>
       <w:bookmarkStart w:id="2" w:name="_CONNECTION_GUIDE"/>
-      <w:bookmarkStart w:id="3" w:name="_Toc192249639"/>
+      <w:bookmarkStart w:id="3" w:name="_Toc192252174"/>
       <w:bookmarkEnd w:id="2"/>
       <w:r>
         <w:lastRenderedPageBreak/>
@@ -2721,6 +2869,7 @@
         </w:rPr>
         <w:t xml:space="preserve">  </w:t>
       </w:r>
+      <w:proofErr w:type="gramStart"/>
       <w:r>
         <w:rPr>
           <w:b/>
@@ -2751,6 +2900,7 @@
         </w:rPr>
         <w:t>!!!!!!!!!!!!!!!!!!!!!!!!!!!!!!!!!!!</w:t>
       </w:r>
+      <w:proofErr w:type="gramEnd"/>
       <w:r>
         <w:rPr>
           <w:sz w:val="24"/>
@@ -2797,8 +2947,20 @@
           <w:szCs w:val="36"/>
         </w:rPr>
         <w:br/>
-        <w:t>!!!!!!!!!!!!!!!!!!!!!!!!!!!!!!!!!!  Important  !!!!!!!!!!!!!!!!!!!!!!!!!!!!!!!!!!!</w:t>
-      </w:r>
+        <w:t xml:space="preserve">!!!!!!!!!!!!!!!!!!!!!!!!!!!!!!!!!!  </w:t>
+      </w:r>
+      <w:proofErr w:type="gramStart"/>
+      <w:r>
+        <w:rPr>
+          <w:b/>
+          <w:bCs/>
+          <w:color w:val="FF0000"/>
+          <w:sz w:val="36"/>
+          <w:szCs w:val="36"/>
+        </w:rPr>
+        <w:t>Important  !!!!!!!!!!!!!!!!!!!!!!!!!!!!!!!!!!!</w:t>
+      </w:r>
+      <w:proofErr w:type="gramEnd"/>
     </w:p>
     <w:p>
       <w:pPr>
@@ -2807,7 +2969,7 @@
           <w:tab w:val="left" w:pos="4208"/>
         </w:tabs>
       </w:pPr>
-      <w:bookmarkStart w:id="4" w:name="_Toc192249640"/>
+      <w:bookmarkStart w:id="4" w:name="_Toc192252175"/>
       <w:r>
         <w:t>HOW TO SIGNUP</w:t>
       </w:r>
@@ -2832,6 +2994,7 @@
         </w:rPr>
         <w:t xml:space="preserve">From the main page of the website, click the </w:t>
       </w:r>
+      <w:proofErr w:type="gramStart"/>
       <w:r>
         <w:rPr>
           <w:color w:val="0F6FC6" w:themeColor="accent1"/>
@@ -2856,6 +3019,7 @@
         </w:rPr>
         <w:t>Up</w:t>
       </w:r>
+      <w:proofErr w:type="gramEnd"/>
       <w:r>
         <w:rPr>
           <w:color w:val="0F6FC6" w:themeColor="accent1"/>
@@ -3166,7 +3330,7 @@
         <w:pStyle w:val="Heading1"/>
       </w:pPr>
       <w:bookmarkStart w:id="5" w:name="_HOW_TO_LOGIN"/>
-      <w:bookmarkStart w:id="6" w:name="_Toc192249641"/>
+      <w:bookmarkStart w:id="6" w:name="_Toc192252176"/>
       <w:bookmarkEnd w:id="5"/>
       <w:r>
         <w:lastRenderedPageBreak/>
@@ -3336,7 +3500,7 @@
       <w:pPr>
         <w:pStyle w:val="Heading1"/>
       </w:pPr>
-      <w:bookmarkStart w:id="7" w:name="_Toc192249642"/>
+      <w:bookmarkStart w:id="7" w:name="_Toc192252177"/>
       <w:r>
         <w:t>HOW TO LOGOUT</w:t>
       </w:r>
@@ -3520,7 +3684,7 @@
       <w:pPr>
         <w:pStyle w:val="Heading1"/>
       </w:pPr>
-      <w:bookmarkStart w:id="8" w:name="_Toc192249643"/>
+      <w:bookmarkStart w:id="8" w:name="_Toc192252178"/>
       <w:r>
         <w:t>HOW TO RESET PASSWORD</w:t>
       </w:r>
@@ -3801,7 +3965,7 @@
         <w:pStyle w:val="Heading1"/>
       </w:pPr>
       <w:bookmarkStart w:id="9" w:name="_USING_THE_NAVIGATION"/>
-      <w:bookmarkStart w:id="10" w:name="_Toc192249644"/>
+      <w:bookmarkStart w:id="10" w:name="_Toc192252179"/>
       <w:bookmarkEnd w:id="9"/>
       <w:r>
         <w:lastRenderedPageBreak/>
@@ -4839,7 +5003,7 @@
       <w:pPr>
         <w:pStyle w:val="Heading1"/>
       </w:pPr>
-      <w:bookmarkStart w:id="11" w:name="_Toc192249645"/>
+      <w:bookmarkStart w:id="11" w:name="_Toc192252180"/>
       <w:r>
         <w:lastRenderedPageBreak/>
         <w:t>SEARCH FUNCTIONALITY - DRUGS</w:t>
@@ -5292,7 +5456,7 @@
       <w:pPr>
         <w:pStyle w:val="Heading1"/>
       </w:pPr>
-      <w:bookmarkStart w:id="12" w:name="_Toc192249646"/>
+      <w:bookmarkStart w:id="12" w:name="_Toc192252181"/>
       <w:r>
         <w:t>SEARCH FUNCTIONALITY – PHYSICIANS</w:t>
       </w:r>
@@ -5596,7 +5760,7 @@
       <w:pPr>
         <w:pStyle w:val="Heading1"/>
       </w:pPr>
-      <w:bookmarkStart w:id="13" w:name="_Toc192249647"/>
+      <w:bookmarkStart w:id="13" w:name="_Toc192252182"/>
       <w:r>
         <w:lastRenderedPageBreak/>
         <w:t>SEARCH FUNCTIONALITY – PATIENTS</w:t>
@@ -6036,7 +6200,7 @@
         <w:pStyle w:val="Heading1"/>
       </w:pPr>
       <w:bookmarkStart w:id="14" w:name="_SEARCH_FUNCTIONALITY_–"/>
-      <w:bookmarkStart w:id="15" w:name="_Toc192249648"/>
+      <w:bookmarkStart w:id="15" w:name="_Toc192252183"/>
       <w:bookmarkEnd w:id="14"/>
       <w:r>
         <w:t>SEARCH FUNCTIONALITY – ORDERS</w:t>
@@ -6645,7 +6809,21 @@
           <w:sz w:val="24"/>
           <w:szCs w:val="24"/>
         </w:rPr>
-        <w:t>Type letter or numbers related to your search into the search bar.</w:t>
+        <w:t>Type letter</w:t>
+      </w:r>
+      <w:r>
+        <w:rPr>
+          <w:sz w:val="24"/>
+          <w:szCs w:val="24"/>
+        </w:rPr>
+        <w:t>s</w:t>
+      </w:r>
+      <w:r>
+        <w:rPr>
+          <w:sz w:val="24"/>
+          <w:szCs w:val="24"/>
+        </w:rPr>
+        <w:t xml:space="preserve"> or numbers related to your search into the search bar.</w:t>
       </w:r>
     </w:p>
     <w:p>
@@ -6678,7 +6856,7 @@
         <w:pStyle w:val="Heading1"/>
       </w:pPr>
       <w:bookmarkStart w:id="16" w:name="_SEARCH_FUNCTIONALITY_-"/>
-      <w:bookmarkStart w:id="17" w:name="_Toc192249649"/>
+      <w:bookmarkStart w:id="17" w:name="_Toc192252184"/>
       <w:bookmarkEnd w:id="16"/>
       <w:r>
         <w:lastRenderedPageBreak/>
@@ -7262,7 +7440,21 @@
           <w:sz w:val="24"/>
           <w:szCs w:val="24"/>
         </w:rPr>
-        <w:t>Type letter or numbers related to your search into the search bar.</w:t>
+        <w:t>Type letter</w:t>
+      </w:r>
+      <w:r>
+        <w:rPr>
+          <w:sz w:val="24"/>
+          <w:szCs w:val="24"/>
+        </w:rPr>
+        <w:t>s</w:t>
+      </w:r>
+      <w:r>
+        <w:rPr>
+          <w:sz w:val="24"/>
+          <w:szCs w:val="24"/>
+        </w:rPr>
+        <w:t xml:space="preserve"> or numbers related to your search into the search bar.</w:t>
       </w:r>
     </w:p>
     <w:p>
@@ -7290,13 +7482,1055 @@
       <w:pPr>
         <w:pStyle w:val="Heading1"/>
       </w:pPr>
-      <w:bookmarkStart w:id="18" w:name="_HOW_TO_SORT"/>
-      <w:bookmarkStart w:id="19" w:name="_Toc192249650"/>
+      <w:bookmarkStart w:id="18" w:name="_Toc192252185"/>
+      <w:r>
+        <w:t xml:space="preserve">SEARCH FUNCTIONALITY </w:t>
+      </w:r>
+      <w:r>
+        <w:t>–</w:t>
+      </w:r>
+      <w:r>
+        <w:t xml:space="preserve"> </w:t>
+      </w:r>
+      <w:r>
+        <w:t>USER MANAGEMENT</w:t>
+      </w:r>
+      <w:r>
+        <w:t xml:space="preserve"> (INSTRUCTOR)</w:t>
+      </w:r>
       <w:bookmarkEnd w:id="18"/>
+    </w:p>
+    <w:p>
+      <w:pPr>
+        <w:pStyle w:val="ListParagraph"/>
+        <w:numPr>
+          <w:ilvl w:val="0"/>
+          <w:numId w:val="27"/>
+        </w:numPr>
+        <w:rPr>
+          <w:sz w:val="24"/>
+          <w:szCs w:val="24"/>
+        </w:rPr>
+      </w:pPr>
+      <w:r>
+        <w:rPr>
+          <w:sz w:val="24"/>
+          <w:szCs w:val="24"/>
+        </w:rPr>
+        <w:t>Navigate to the User Management page.</w:t>
+      </w:r>
+    </w:p>
+    <w:p>
+      <w:pPr>
+        <w:pStyle w:val="ListParagraph"/>
+        <w:numPr>
+          <w:ilvl w:val="0"/>
+          <w:numId w:val="27"/>
+        </w:numPr>
+        <w:rPr>
+          <w:sz w:val="24"/>
+          <w:szCs w:val="24"/>
+        </w:rPr>
+      </w:pPr>
+      <w:r>
+        <w:rPr>
+          <w:sz w:val="24"/>
+          <w:szCs w:val="24"/>
+        </w:rPr>
+        <w:t xml:space="preserve">Click on the </w:t>
+      </w:r>
+      <w:r>
+        <w:rPr>
+          <w:color w:val="0070C0"/>
+          <w:sz w:val="24"/>
+          <w:szCs w:val="24"/>
+        </w:rPr>
+        <w:t xml:space="preserve">Edit/Delete </w:t>
+      </w:r>
+      <w:r>
+        <w:rPr>
+          <w:sz w:val="24"/>
+          <w:szCs w:val="24"/>
+        </w:rPr>
+        <w:t>button.</w:t>
+      </w:r>
+    </w:p>
+    <w:p>
+      <w:pPr>
+        <w:pStyle w:val="ListParagraph"/>
+        <w:numPr>
+          <w:ilvl w:val="0"/>
+          <w:numId w:val="27"/>
+        </w:numPr>
+        <w:rPr>
+          <w:sz w:val="24"/>
+          <w:szCs w:val="24"/>
+        </w:rPr>
+      </w:pPr>
+      <w:r>
+        <w:rPr>
+          <w:sz w:val="24"/>
+          <w:szCs w:val="24"/>
+        </w:rPr>
+        <w:drawing>
+          <wp:anchor distT="0" distB="0" distL="114300" distR="114300" simplePos="0" relativeHeight="251672576" behindDoc="0" locked="0" layoutInCell="1" allowOverlap="1" wp14:anchorId="5EC81264" wp14:editId="1A128732">
+            <wp:simplePos x="0" y="0"/>
+            <wp:positionH relativeFrom="column">
+              <wp:posOffset>3466318</wp:posOffset>
+            </wp:positionH>
+            <wp:positionV relativeFrom="paragraph">
+              <wp:posOffset>13335</wp:posOffset>
+            </wp:positionV>
+            <wp:extent cx="2270760" cy="290830"/>
+            <wp:effectExtent l="0" t="0" r="0" b="0"/>
+            <wp:wrapSquare wrapText="bothSides"/>
+            <wp:docPr id="1351120754" name="Picture 1"/>
+            <wp:cNvGraphicFramePr>
+              <a:graphicFrameLocks xmlns:a="http://schemas.openxmlformats.org/drawingml/2006/main" noChangeAspect="1"/>
+            </wp:cNvGraphicFramePr>
+            <a:graphic xmlns:a="http://schemas.openxmlformats.org/drawingml/2006/main">
+              <a:graphicData uri="http://schemas.openxmlformats.org/drawingml/2006/picture">
+                <pic:pic xmlns:pic="http://schemas.openxmlformats.org/drawingml/2006/picture">
+                  <pic:nvPicPr>
+                    <pic:cNvPr id="1351120754" name=""/>
+                    <pic:cNvPicPr/>
+                  </pic:nvPicPr>
+                  <pic:blipFill>
+                    <a:blip r:embed="rId22">
+                      <a:extLst>
+                        <a:ext uri="{28A0092B-C50C-407E-A947-70E740481C1C}">
+                          <a14:useLocalDpi xmlns:a14="http://schemas.microsoft.com/office/drawing/2010/main" val="0"/>
+                        </a:ext>
+                      </a:extLst>
+                    </a:blip>
+                    <a:stretch>
+                      <a:fillRect/>
+                    </a:stretch>
+                  </pic:blipFill>
+                  <pic:spPr>
+                    <a:xfrm>
+                      <a:off x="0" y="0"/>
+                      <a:ext cx="2270760" cy="290830"/>
+                    </a:xfrm>
+                    <a:prstGeom prst="rect">
+                      <a:avLst/>
+                    </a:prstGeom>
+                  </pic:spPr>
+                </pic:pic>
+              </a:graphicData>
+            </a:graphic>
+            <wp14:sizeRelH relativeFrom="margin">
+              <wp14:pctWidth>0</wp14:pctWidth>
+            </wp14:sizeRelH>
+            <wp14:sizeRelV relativeFrom="margin">
+              <wp14:pctHeight>0</wp14:pctHeight>
+            </wp14:sizeRelV>
+          </wp:anchor>
+        </w:drawing>
+      </w:r>
+      <w:r>
+        <w:rPr>
+          <w:sz w:val="24"/>
+          <w:szCs w:val="24"/>
+        </w:rPr>
+        <w:t>Locate the search bar on the left side of the webpage.</w:t>
+      </w:r>
+      <w:r>
+        <w:rPr>
+          <w:noProof/>
+        </w:rPr>
+        <w:t xml:space="preserve"> </w:t>
+      </w:r>
+    </w:p>
+    <w:p>
+      <w:pPr>
+        <w:pStyle w:val="ListParagraph"/>
+        <w:numPr>
+          <w:ilvl w:val="0"/>
+          <w:numId w:val="27"/>
+        </w:numPr>
+        <w:rPr>
+          <w:sz w:val="24"/>
+          <w:szCs w:val="24"/>
+        </w:rPr>
+      </w:pPr>
+      <w:r>
+        <w:rPr>
+          <w:sz w:val="24"/>
+          <w:szCs w:val="24"/>
+        </w:rPr>
+        <w:t>Click on the small magnifying glass to reveal a dropdown menu.</w:t>
+      </w:r>
+    </w:p>
+    <w:p>
+      <w:pPr>
+        <w:pStyle w:val="ListParagraph"/>
+        <w:numPr>
+          <w:ilvl w:val="0"/>
+          <w:numId w:val="27"/>
+        </w:numPr>
+        <w:rPr>
+          <w:sz w:val="24"/>
+          <w:szCs w:val="24"/>
+        </w:rPr>
+      </w:pPr>
+      <w:r>
+        <w:rPr>
+          <w:sz w:val="24"/>
+          <w:szCs w:val="24"/>
+        </w:rPr>
+        <w:t>Within this menu the following options are available:</w:t>
+      </w:r>
+    </w:p>
+    <w:p>
+      <w:pPr>
+        <w:pStyle w:val="ListParagraph"/>
+        <w:numPr>
+          <w:ilvl w:val="1"/>
+          <w:numId w:val="27"/>
+        </w:numPr>
+        <w:rPr>
+          <w:sz w:val="24"/>
+          <w:szCs w:val="24"/>
+        </w:rPr>
+        <w:sectPr>
+          <w:type w:val="continuous"/>
+          <w:pgSz w:w="12240" w:h="15840"/>
+          <w:pgMar w:top="1440" w:right="1440" w:bottom="1440" w:left="1440" w:header="708" w:footer="708" w:gutter="0"/>
+          <w:cols w:space="708"/>
+          <w:docGrid w:linePitch="360"/>
+        </w:sectPr>
+      </w:pPr>
+    </w:p>
+    <w:p>
+      <w:pPr>
+        <w:pStyle w:val="ListParagraph"/>
+        <w:numPr>
+          <w:ilvl w:val="1"/>
+          <w:numId w:val="27"/>
+        </w:numPr>
+        <w:rPr>
+          <w:sz w:val="24"/>
+          <w:szCs w:val="24"/>
+        </w:rPr>
+      </w:pPr>
+      <w:r>
+        <w:rPr>
+          <w:sz w:val="24"/>
+          <w:szCs w:val="24"/>
+        </w:rPr>
+        <w:t>User ID</w:t>
+      </w:r>
+    </w:p>
+    <w:p>
+      <w:pPr>
+        <w:pStyle w:val="ListParagraph"/>
+        <w:numPr>
+          <w:ilvl w:val="1"/>
+          <w:numId w:val="27"/>
+        </w:numPr>
+        <w:rPr>
+          <w:sz w:val="24"/>
+          <w:szCs w:val="24"/>
+        </w:rPr>
+      </w:pPr>
+      <w:r>
+        <w:rPr>
+          <w:sz w:val="24"/>
+          <w:szCs w:val="24"/>
+        </w:rPr>
+        <w:t>First Name</w:t>
+      </w:r>
+    </w:p>
+    <w:p>
+      <w:pPr>
+        <w:pStyle w:val="ListParagraph"/>
+        <w:numPr>
+          <w:ilvl w:val="1"/>
+          <w:numId w:val="27"/>
+        </w:numPr>
+        <w:rPr>
+          <w:sz w:val="24"/>
+          <w:szCs w:val="24"/>
+        </w:rPr>
+      </w:pPr>
+      <w:r>
+        <w:rPr>
+          <w:sz w:val="24"/>
+          <w:szCs w:val="24"/>
+        </w:rPr>
+        <w:t>Last Name</w:t>
+      </w:r>
+    </w:p>
+    <w:p>
+      <w:pPr>
+        <w:pStyle w:val="ListParagraph"/>
+        <w:numPr>
+          <w:ilvl w:val="1"/>
+          <w:numId w:val="27"/>
+        </w:numPr>
+        <w:rPr>
+          <w:sz w:val="24"/>
+          <w:szCs w:val="24"/>
+        </w:rPr>
+      </w:pPr>
+      <w:r>
+        <w:rPr>
+          <w:sz w:val="24"/>
+          <w:szCs w:val="24"/>
+        </w:rPr>
+        <w:t>Email</w:t>
+      </w:r>
+    </w:p>
+    <w:p>
+      <w:pPr>
+        <w:pStyle w:val="ListParagraph"/>
+        <w:numPr>
+          <w:ilvl w:val="1"/>
+          <w:numId w:val="27"/>
+        </w:numPr>
+        <w:rPr>
+          <w:sz w:val="24"/>
+          <w:szCs w:val="24"/>
+        </w:rPr>
+      </w:pPr>
+      <w:r>
+        <w:rPr>
+          <w:sz w:val="24"/>
+          <w:szCs w:val="24"/>
+        </w:rPr>
+        <w:t>Campus</w:t>
+      </w:r>
+    </w:p>
+    <w:p>
+      <w:pPr>
+        <w:pStyle w:val="ListParagraph"/>
+        <w:numPr>
+          <w:ilvl w:val="1"/>
+          <w:numId w:val="27"/>
+        </w:numPr>
+        <w:rPr>
+          <w:sz w:val="24"/>
+          <w:szCs w:val="24"/>
+        </w:rPr>
+      </w:pPr>
+      <w:r>
+        <w:rPr>
+          <w:sz w:val="24"/>
+          <w:szCs w:val="24"/>
+        </w:rPr>
+        <w:t>Admin</w:t>
+      </w:r>
+    </w:p>
+    <w:p>
+      <w:pPr>
+        <w:pStyle w:val="ListParagraph"/>
+        <w:numPr>
+          <w:ilvl w:val="1"/>
+          <w:numId w:val="27"/>
+        </w:numPr>
+        <w:rPr>
+          <w:sz w:val="24"/>
+          <w:szCs w:val="24"/>
+        </w:rPr>
+      </w:pPr>
+      <w:r>
+        <w:rPr>
+          <w:sz w:val="24"/>
+          <w:szCs w:val="24"/>
+        </w:rPr>
+        <w:t>Active</w:t>
+      </w:r>
+    </w:p>
+    <w:p>
+      <w:pPr>
+        <w:pStyle w:val="ListParagraph"/>
+        <w:numPr>
+          <w:ilvl w:val="1"/>
+          <w:numId w:val="27"/>
+        </w:numPr>
+        <w:rPr>
+          <w:sz w:val="24"/>
+          <w:szCs w:val="24"/>
+        </w:rPr>
+      </w:pPr>
+      <w:r>
+        <w:rPr>
+          <w:sz w:val="24"/>
+          <w:szCs w:val="24"/>
+        </w:rPr>
+        <w:t>Created</w:t>
+      </w:r>
+    </w:p>
+    <w:p>
+      <w:pPr>
+        <w:pStyle w:val="ListParagraph"/>
+        <w:numPr>
+          <w:ilvl w:val="1"/>
+          <w:numId w:val="27"/>
+        </w:numPr>
+        <w:rPr>
+          <w:sz w:val="24"/>
+          <w:szCs w:val="24"/>
+        </w:rPr>
+      </w:pPr>
+      <w:r>
+        <w:rPr>
+          <w:sz w:val="24"/>
+          <w:szCs w:val="24"/>
+        </w:rPr>
+        <w:t>Expires</w:t>
+      </w:r>
+    </w:p>
+    <w:p>
+      <w:pPr>
+        <w:pStyle w:val="ListParagraph"/>
+        <w:rPr>
+          <w:sz w:val="24"/>
+          <w:szCs w:val="24"/>
+        </w:rPr>
+        <w:sectPr>
+          <w:type w:val="continuous"/>
+          <w:pgSz w:w="12240" w:h="15840"/>
+          <w:pgMar w:top="1440" w:right="4869" w:bottom="1440" w:left="1440" w:header="708" w:footer="708" w:gutter="0"/>
+          <w:cols w:num="2" w:space="708"/>
+          <w:docGrid w:linePitch="360"/>
+        </w:sectPr>
+      </w:pPr>
+    </w:p>
+    <w:p>
+      <w:pPr>
+        <w:pStyle w:val="ListParagraph"/>
+        <w:numPr>
+          <w:ilvl w:val="0"/>
+          <w:numId w:val="27"/>
+        </w:numPr>
+        <w:rPr>
+          <w:sz w:val="24"/>
+          <w:szCs w:val="24"/>
+        </w:rPr>
+      </w:pPr>
+      <w:r>
+        <w:rPr>
+          <w:sz w:val="24"/>
+          <w:szCs w:val="24"/>
+        </w:rPr>
+        <w:t>Click on the desired search category.</w:t>
+      </w:r>
+    </w:p>
+    <w:p>
+      <w:pPr>
+        <w:pStyle w:val="ListParagraph"/>
+        <w:numPr>
+          <w:ilvl w:val="0"/>
+          <w:numId w:val="27"/>
+        </w:numPr>
+        <w:rPr>
+          <w:sz w:val="24"/>
+          <w:szCs w:val="24"/>
+        </w:rPr>
+      </w:pPr>
+      <w:r>
+        <w:rPr>
+          <w:sz w:val="24"/>
+          <w:szCs w:val="24"/>
+        </w:rPr>
+        <w:t xml:space="preserve">Type letters or numbers </w:t>
+      </w:r>
+      <w:r>
+        <w:rPr>
+          <w:sz w:val="24"/>
+          <w:szCs w:val="24"/>
+        </w:rPr>
+        <w:t>related to your search into the search bar.</w:t>
+      </w:r>
+    </w:p>
+    <w:p>
+      <w:pPr>
+        <w:pStyle w:val="ListParagraph"/>
+        <w:numPr>
+          <w:ilvl w:val="0"/>
+          <w:numId w:val="27"/>
+        </w:numPr>
+        <w:rPr>
+          <w:sz w:val="24"/>
+          <w:szCs w:val="24"/>
+        </w:rPr>
+      </w:pPr>
+      <w:r>
+        <w:rPr>
+          <w:sz w:val="24"/>
+          <w:szCs w:val="24"/>
+        </w:rPr>
+        <w:t>Options will now appear in the tables below based on the input provided.</w:t>
+      </w:r>
+    </w:p>
+    <w:p>
+      <w:pPr>
+        <w:pStyle w:val="ListParagraph"/>
+        <w:rPr>
+          <w:sz w:val="24"/>
+          <w:szCs w:val="24"/>
+        </w:rPr>
+      </w:pPr>
+    </w:p>
+    <w:p>
+      <w:pPr>
+        <w:pStyle w:val="ListParagraph"/>
+        <w:rPr>
+          <w:sz w:val="24"/>
+          <w:szCs w:val="24"/>
+        </w:rPr>
+      </w:pPr>
+    </w:p>
+    <w:p>
+      <w:pPr>
+        <w:pStyle w:val="ListParagraph"/>
+        <w:rPr>
+          <w:sz w:val="24"/>
+          <w:szCs w:val="24"/>
+        </w:rPr>
+      </w:pPr>
+    </w:p>
+    <w:p>
+      <w:pPr>
+        <w:pStyle w:val="Heading1"/>
+      </w:pPr>
+      <w:bookmarkStart w:id="19" w:name="_Toc192252186"/>
+      <w:r>
+        <w:lastRenderedPageBreak/>
+        <w:t xml:space="preserve">SEARCH FUNCTIONALITY – </w:t>
+      </w:r>
+      <w:r>
+        <w:t>LOGS</w:t>
+      </w:r>
+      <w:r>
+        <w:t xml:space="preserve"> (INSTRUCTOR)</w:t>
+      </w:r>
+      <w:bookmarkEnd w:id="19"/>
+    </w:p>
+    <w:p>
+      <w:pPr>
+        <w:pStyle w:val="ListParagraph"/>
+        <w:numPr>
+          <w:ilvl w:val="0"/>
+          <w:numId w:val="29"/>
+        </w:numPr>
+        <w:rPr>
+          <w:sz w:val="24"/>
+          <w:szCs w:val="24"/>
+        </w:rPr>
+      </w:pPr>
+      <w:r>
+        <w:rPr>
+          <w:sz w:val="24"/>
+          <w:szCs w:val="24"/>
+        </w:rPr>
+        <w:t xml:space="preserve">Navigate to the </w:t>
+      </w:r>
+      <w:r>
+        <w:rPr>
+          <w:color w:val="0070C0"/>
+          <w:sz w:val="24"/>
+          <w:szCs w:val="24"/>
+        </w:rPr>
+        <w:t xml:space="preserve">Logs </w:t>
+      </w:r>
+      <w:r>
+        <w:rPr>
+          <w:sz w:val="24"/>
+          <w:szCs w:val="24"/>
+        </w:rPr>
+        <w:t>page.</w:t>
+      </w:r>
+    </w:p>
+    <w:p>
+      <w:pPr>
+        <w:pStyle w:val="ListParagraph"/>
+        <w:numPr>
+          <w:ilvl w:val="0"/>
+          <w:numId w:val="29"/>
+        </w:numPr>
+        <w:rPr>
+          <w:sz w:val="24"/>
+          <w:szCs w:val="24"/>
+        </w:rPr>
+      </w:pPr>
+      <w:r>
+        <w:rPr>
+          <w:sz w:val="24"/>
+          <w:szCs w:val="24"/>
+        </w:rPr>
+        <w:t xml:space="preserve">Two calendar boxes </w:t>
+      </w:r>
+      <w:r>
+        <w:rPr>
+          <w:sz w:val="24"/>
+          <w:szCs w:val="24"/>
+        </w:rPr>
+        <w:t>will be displayed</w:t>
+      </w:r>
+      <w:r>
+        <w:rPr>
+          <w:sz w:val="24"/>
+          <w:szCs w:val="24"/>
+        </w:rPr>
+        <w:t>.</w:t>
+      </w:r>
+    </w:p>
+    <w:p>
+      <w:pPr>
+        <w:pStyle w:val="ListParagraph"/>
+        <w:numPr>
+          <w:ilvl w:val="0"/>
+          <w:numId w:val="29"/>
+        </w:numPr>
+        <w:rPr>
+          <w:sz w:val="24"/>
+          <w:szCs w:val="24"/>
+        </w:rPr>
+      </w:pPr>
+      <w:r>
+        <w:rPr>
+          <w:sz w:val="24"/>
+          <w:szCs w:val="24"/>
+        </w:rPr>
+        <w:drawing>
+          <wp:anchor distT="0" distB="0" distL="114300" distR="114300" simplePos="0" relativeHeight="251673600" behindDoc="0" locked="0" layoutInCell="1" allowOverlap="1" wp14:anchorId="0E1331CB" wp14:editId="683A8AF8">
+            <wp:simplePos x="0" y="0"/>
+            <wp:positionH relativeFrom="column">
+              <wp:posOffset>3987576</wp:posOffset>
+            </wp:positionH>
+            <wp:positionV relativeFrom="paragraph">
+              <wp:posOffset>168840</wp:posOffset>
+            </wp:positionV>
+            <wp:extent cx="1567180" cy="427355"/>
+            <wp:effectExtent l="0" t="0" r="0" b="0"/>
+            <wp:wrapSquare wrapText="bothSides"/>
+            <wp:docPr id="1710356845" name="Picture 1" descr="A screenshot of a computer&#10;&#10;AI-generated content may be incorrect."/>
+            <wp:cNvGraphicFramePr>
+              <a:graphicFrameLocks xmlns:a="http://schemas.openxmlformats.org/drawingml/2006/main" noChangeAspect="1"/>
+            </wp:cNvGraphicFramePr>
+            <a:graphic xmlns:a="http://schemas.openxmlformats.org/drawingml/2006/main">
+              <a:graphicData uri="http://schemas.openxmlformats.org/drawingml/2006/picture">
+                <pic:pic xmlns:pic="http://schemas.openxmlformats.org/drawingml/2006/picture">
+                  <pic:nvPicPr>
+                    <pic:cNvPr id="1710356845" name="Picture 1" descr="A screenshot of a computer&#10;&#10;AI-generated content may be incorrect."/>
+                    <pic:cNvPicPr/>
+                  </pic:nvPicPr>
+                  <pic:blipFill>
+                    <a:blip r:embed="rId23">
+                      <a:extLst>
+                        <a:ext uri="{28A0092B-C50C-407E-A947-70E740481C1C}">
+                          <a14:useLocalDpi xmlns:a14="http://schemas.microsoft.com/office/drawing/2010/main" val="0"/>
+                        </a:ext>
+                      </a:extLst>
+                    </a:blip>
+                    <a:stretch>
+                      <a:fillRect/>
+                    </a:stretch>
+                  </pic:blipFill>
+                  <pic:spPr>
+                    <a:xfrm>
+                      <a:off x="0" y="0"/>
+                      <a:ext cx="1567180" cy="427355"/>
+                    </a:xfrm>
+                    <a:prstGeom prst="rect">
+                      <a:avLst/>
+                    </a:prstGeom>
+                  </pic:spPr>
+                </pic:pic>
+              </a:graphicData>
+            </a:graphic>
+          </wp:anchor>
+        </w:drawing>
+      </w:r>
+      <w:r>
+        <w:rPr>
+          <w:sz w:val="24"/>
+          <w:szCs w:val="24"/>
+        </w:rPr>
+        <w:t xml:space="preserve">Use these boxes to </w:t>
+      </w:r>
+      <w:r>
+        <w:rPr>
+          <w:sz w:val="24"/>
+          <w:szCs w:val="24"/>
+        </w:rPr>
+        <w:t>select a date range for searching order and printing information.</w:t>
+      </w:r>
+    </w:p>
+    <w:p>
+      <w:pPr>
+        <w:pStyle w:val="ListParagraph"/>
+        <w:numPr>
+          <w:ilvl w:val="0"/>
+          <w:numId w:val="29"/>
+        </w:numPr>
+        <w:rPr>
+          <w:sz w:val="24"/>
+          <w:szCs w:val="24"/>
+        </w:rPr>
+      </w:pPr>
+      <w:r>
+        <w:rPr>
+          <w:sz w:val="24"/>
+          <w:szCs w:val="24"/>
+        </w:rPr>
+        <w:drawing>
+          <wp:anchor distT="0" distB="0" distL="114300" distR="114300" simplePos="0" relativeHeight="251674624" behindDoc="0" locked="0" layoutInCell="1" allowOverlap="1" wp14:anchorId="79E4ECF6" wp14:editId="20E261A5">
+            <wp:simplePos x="0" y="0"/>
+            <wp:positionH relativeFrom="column">
+              <wp:posOffset>3977940</wp:posOffset>
+            </wp:positionH>
+            <wp:positionV relativeFrom="paragraph">
+              <wp:posOffset>211455</wp:posOffset>
+            </wp:positionV>
+            <wp:extent cx="1577340" cy="430530"/>
+            <wp:effectExtent l="0" t="0" r="3810" b="7620"/>
+            <wp:wrapSquare wrapText="bothSides"/>
+            <wp:docPr id="12219098" name="Picture 1" descr="A screenshot of a computer&#10;&#10;AI-generated content may be incorrect."/>
+            <wp:cNvGraphicFramePr>
+              <a:graphicFrameLocks xmlns:a="http://schemas.openxmlformats.org/drawingml/2006/main" noChangeAspect="1"/>
+            </wp:cNvGraphicFramePr>
+            <a:graphic xmlns:a="http://schemas.openxmlformats.org/drawingml/2006/main">
+              <a:graphicData uri="http://schemas.openxmlformats.org/drawingml/2006/picture">
+                <pic:pic xmlns:pic="http://schemas.openxmlformats.org/drawingml/2006/picture">
+                  <pic:nvPicPr>
+                    <pic:cNvPr id="12219098" name="Picture 1" descr="A screenshot of a computer&#10;&#10;AI-generated content may be incorrect."/>
+                    <pic:cNvPicPr/>
+                  </pic:nvPicPr>
+                  <pic:blipFill>
+                    <a:blip r:embed="rId24">
+                      <a:extLst>
+                        <a:ext uri="{28A0092B-C50C-407E-A947-70E740481C1C}">
+                          <a14:useLocalDpi xmlns:a14="http://schemas.microsoft.com/office/drawing/2010/main" val="0"/>
+                        </a:ext>
+                      </a:extLst>
+                    </a:blip>
+                    <a:stretch>
+                      <a:fillRect/>
+                    </a:stretch>
+                  </pic:blipFill>
+                  <pic:spPr>
+                    <a:xfrm>
+                      <a:off x="0" y="0"/>
+                      <a:ext cx="1577340" cy="430530"/>
+                    </a:xfrm>
+                    <a:prstGeom prst="rect">
+                      <a:avLst/>
+                    </a:prstGeom>
+                  </pic:spPr>
+                </pic:pic>
+              </a:graphicData>
+            </a:graphic>
+            <wp14:sizeRelH relativeFrom="margin">
+              <wp14:pctWidth>0</wp14:pctWidth>
+            </wp14:sizeRelH>
+            <wp14:sizeRelV relativeFrom="margin">
+              <wp14:pctHeight>0</wp14:pctHeight>
+            </wp14:sizeRelV>
+          </wp:anchor>
+        </w:drawing>
+      </w:r>
+      <w:r>
+        <w:rPr>
+          <w:sz w:val="24"/>
+          <w:szCs w:val="24"/>
+        </w:rPr>
+        <w:t xml:space="preserve">Click the left </w:t>
+      </w:r>
+      <w:r>
+        <w:rPr>
+          <w:color w:val="0070C0"/>
+          <w:sz w:val="24"/>
+          <w:szCs w:val="24"/>
+        </w:rPr>
+        <w:t>calendar</w:t>
+      </w:r>
+      <w:r>
+        <w:rPr>
+          <w:color w:val="0070C0"/>
+          <w:sz w:val="24"/>
+          <w:szCs w:val="24"/>
+        </w:rPr>
+        <w:t xml:space="preserve"> </w:t>
+      </w:r>
+      <w:r>
+        <w:rPr>
+          <w:sz w:val="24"/>
+          <w:szCs w:val="24"/>
+        </w:rPr>
+        <w:t>box and select the start date</w:t>
+      </w:r>
+      <w:r>
+        <w:rPr>
+          <w:sz w:val="24"/>
+          <w:szCs w:val="24"/>
+        </w:rPr>
+        <w:t>.</w:t>
+      </w:r>
+      <w:r>
+        <w:rPr>
+          <w:noProof/>
+        </w:rPr>
+        <w:t xml:space="preserve"> </w:t>
+      </w:r>
+    </w:p>
+    <w:p>
+      <w:pPr>
+        <w:pStyle w:val="ListParagraph"/>
+        <w:numPr>
+          <w:ilvl w:val="0"/>
+          <w:numId w:val="29"/>
+        </w:numPr>
+        <w:rPr>
+          <w:sz w:val="24"/>
+          <w:szCs w:val="24"/>
+        </w:rPr>
+      </w:pPr>
+      <w:r>
+        <w:rPr>
+          <w:sz w:val="24"/>
+          <w:szCs w:val="24"/>
+        </w:rPr>
+        <w:t>Click</w:t>
+      </w:r>
+      <w:r>
+        <w:rPr>
+          <w:sz w:val="24"/>
+          <w:szCs w:val="24"/>
+        </w:rPr>
+        <w:t xml:space="preserve"> </w:t>
+      </w:r>
+      <w:r>
+        <w:rPr>
+          <w:sz w:val="24"/>
+          <w:szCs w:val="24"/>
+        </w:rPr>
+        <w:t xml:space="preserve">the right </w:t>
+      </w:r>
+      <w:r>
+        <w:rPr>
+          <w:color w:val="0070C0"/>
+          <w:sz w:val="24"/>
+          <w:szCs w:val="24"/>
+        </w:rPr>
+        <w:t>calendar</w:t>
+      </w:r>
+      <w:r>
+        <w:rPr>
+          <w:color w:val="0070C0"/>
+          <w:sz w:val="24"/>
+          <w:szCs w:val="24"/>
+        </w:rPr>
+        <w:t xml:space="preserve"> </w:t>
+      </w:r>
+      <w:r>
+        <w:rPr>
+          <w:sz w:val="24"/>
+          <w:szCs w:val="24"/>
+        </w:rPr>
+        <w:t>box and select the end dat</w:t>
+      </w:r>
+      <w:r>
+        <w:rPr>
+          <w:sz w:val="24"/>
+          <w:szCs w:val="24"/>
+        </w:rPr>
+        <w:t>.</w:t>
+      </w:r>
+      <w:r>
+        <w:rPr>
+          <w:noProof/>
+        </w:rPr>
+        <w:t xml:space="preserve"> </w:t>
+      </w:r>
+    </w:p>
+    <w:p>
+      <w:pPr>
+        <w:pStyle w:val="ListParagraph"/>
+        <w:numPr>
+          <w:ilvl w:val="0"/>
+          <w:numId w:val="29"/>
+        </w:numPr>
+        <w:rPr>
+          <w:sz w:val="24"/>
+          <w:szCs w:val="24"/>
+        </w:rPr>
+      </w:pPr>
+      <w:r>
+        <w:rPr>
+          <w:noProof/>
+          <w:sz w:val="24"/>
+          <w:szCs w:val="24"/>
+        </w:rPr>
+        <w:drawing>
+          <wp:anchor distT="0" distB="0" distL="114300" distR="114300" simplePos="0" relativeHeight="251675648" behindDoc="0" locked="0" layoutInCell="1" allowOverlap="1" wp14:anchorId="443AB18E" wp14:editId="244242A1">
+            <wp:simplePos x="0" y="0"/>
+            <wp:positionH relativeFrom="column">
+              <wp:posOffset>1476766</wp:posOffset>
+            </wp:positionH>
+            <wp:positionV relativeFrom="paragraph">
+              <wp:posOffset>266777</wp:posOffset>
+            </wp:positionV>
+            <wp:extent cx="1778000" cy="495935"/>
+            <wp:effectExtent l="0" t="0" r="0" b="0"/>
+            <wp:wrapSquare wrapText="bothSides"/>
+            <wp:docPr id="3989262" name="Picture 1" descr="A screenshot of a computer&#10;&#10;AI-generated content may be incorrect."/>
+            <wp:cNvGraphicFramePr>
+              <a:graphicFrameLocks xmlns:a="http://schemas.openxmlformats.org/drawingml/2006/main" noChangeAspect="1"/>
+            </wp:cNvGraphicFramePr>
+            <a:graphic xmlns:a="http://schemas.openxmlformats.org/drawingml/2006/main">
+              <a:graphicData uri="http://schemas.openxmlformats.org/drawingml/2006/picture">
+                <pic:pic xmlns:pic="http://schemas.openxmlformats.org/drawingml/2006/picture">
+                  <pic:nvPicPr>
+                    <pic:cNvPr id="3989262" name="Picture 1" descr="A screenshot of a computer&#10;&#10;AI-generated content may be incorrect."/>
+                    <pic:cNvPicPr/>
+                  </pic:nvPicPr>
+                  <pic:blipFill>
+                    <a:blip r:embed="rId25">
+                      <a:extLst>
+                        <a:ext uri="{28A0092B-C50C-407E-A947-70E740481C1C}">
+                          <a14:useLocalDpi xmlns:a14="http://schemas.microsoft.com/office/drawing/2010/main" val="0"/>
+                        </a:ext>
+                      </a:extLst>
+                    </a:blip>
+                    <a:stretch>
+                      <a:fillRect/>
+                    </a:stretch>
+                  </pic:blipFill>
+                  <pic:spPr>
+                    <a:xfrm>
+                      <a:off x="0" y="0"/>
+                      <a:ext cx="1778000" cy="495935"/>
+                    </a:xfrm>
+                    <a:prstGeom prst="rect">
+                      <a:avLst/>
+                    </a:prstGeom>
+                  </pic:spPr>
+                </pic:pic>
+              </a:graphicData>
+            </a:graphic>
+          </wp:anchor>
+        </w:drawing>
+      </w:r>
+      <w:r>
+        <w:rPr>
+          <w:noProof/>
+          <w:sz w:val="24"/>
+          <w:szCs w:val="24"/>
+        </w:rPr>
+        <w:t xml:space="preserve">Once both dates have been entered, click the </w:t>
+      </w:r>
+      <w:r>
+        <w:rPr>
+          <w:noProof/>
+          <w:color w:val="0070C0"/>
+          <w:sz w:val="24"/>
+          <w:szCs w:val="24"/>
+        </w:rPr>
+        <w:t>Get Logs</w:t>
+      </w:r>
+      <w:r>
+        <w:rPr>
+          <w:noProof/>
+          <w:sz w:val="24"/>
+          <w:szCs w:val="24"/>
+        </w:rPr>
+        <w:t xml:space="preserve"> button.</w:t>
+      </w:r>
+      <w:r>
+        <w:rPr>
+          <w:noProof/>
+        </w:rPr>
+        <w:t xml:space="preserve"> </w:t>
+      </w:r>
+    </w:p>
+    <w:p>
+      <w:pPr>
+        <w:pStyle w:val="ListParagraph"/>
+        <w:rPr>
+          <w:sz w:val="24"/>
+          <w:szCs w:val="24"/>
+        </w:rPr>
+      </w:pPr>
+    </w:p>
+    <w:p>
+      <w:pPr>
+        <w:pStyle w:val="ListParagraph"/>
+        <w:rPr>
+          <w:sz w:val="24"/>
+          <w:szCs w:val="24"/>
+        </w:rPr>
+      </w:pPr>
+    </w:p>
+    <w:p>
+      <w:pPr>
+        <w:pStyle w:val="ListParagraph"/>
+        <w:numPr>
+          <w:ilvl w:val="0"/>
+          <w:numId w:val="29"/>
+        </w:numPr>
+        <w:rPr>
+          <w:sz w:val="24"/>
+          <w:szCs w:val="24"/>
+        </w:rPr>
+      </w:pPr>
+      <w:r>
+        <w:rPr>
+          <w:sz w:val="24"/>
+          <w:szCs w:val="24"/>
+        </w:rPr>
+        <w:t>A table will generate</w:t>
+      </w:r>
+      <w:r>
+        <w:rPr>
+          <w:sz w:val="24"/>
+          <w:szCs w:val="24"/>
+        </w:rPr>
+        <w:t>,</w:t>
+      </w:r>
+      <w:r>
+        <w:rPr>
+          <w:sz w:val="24"/>
+          <w:szCs w:val="24"/>
+        </w:rPr>
+        <w:t xml:space="preserve"> display</w:t>
+      </w:r>
+      <w:r>
+        <w:rPr>
+          <w:sz w:val="24"/>
+          <w:szCs w:val="24"/>
+        </w:rPr>
+        <w:t>ing</w:t>
+      </w:r>
+      <w:r>
+        <w:rPr>
+          <w:sz w:val="24"/>
+          <w:szCs w:val="24"/>
+        </w:rPr>
+        <w:t xml:space="preserve"> </w:t>
+      </w:r>
+      <w:r>
+        <w:rPr>
+          <w:sz w:val="24"/>
+          <w:szCs w:val="24"/>
+        </w:rPr>
+        <w:t>the information for the selected date range.</w:t>
+      </w:r>
+    </w:p>
+    <w:p>
+      <w:pPr>
+        <w:pStyle w:val="Heading1"/>
+      </w:pPr>
+      <w:bookmarkStart w:id="20" w:name="_HOW_TO_SORT"/>
+      <w:bookmarkStart w:id="21" w:name="_Toc192252187"/>
+      <w:bookmarkEnd w:id="20"/>
       <w:r>
         <w:t>HOW TO SORT TABLES</w:t>
       </w:r>
-      <w:bookmarkEnd w:id="19"/>
+      <w:bookmarkEnd w:id="21"/>
     </w:p>
     <w:p>
       <w:pPr>
@@ -7347,7 +8581,7 @@
                     <pic:cNvPicPr/>
                   </pic:nvPicPr>
                   <pic:blipFill>
-                    <a:blip r:embed="rId22">
+                    <a:blip r:embed="rId26">
                       <a:extLst>
                         <a:ext uri="{28A0092B-C50C-407E-A947-70E740481C1C}">
                           <a14:useLocalDpi xmlns:a14="http://schemas.microsoft.com/office/drawing/2010/main" val="0"/>
@@ -7450,7 +8684,7 @@
                     <pic:cNvPicPr/>
                   </pic:nvPicPr>
                   <pic:blipFill>
-                    <a:blip r:embed="rId23"/>
+                    <a:blip r:embed="rId27"/>
                     <a:stretch>
                       <a:fillRect/>
                     </a:stretch>
@@ -7493,7 +8727,7 @@
                     <pic:cNvPicPr/>
                   </pic:nvPicPr>
                   <pic:blipFill>
-                    <a:blip r:embed="rId24"/>
+                    <a:blip r:embed="rId28"/>
                     <a:stretch>
                       <a:fillRect/>
                     </a:stretch>
@@ -7551,14 +8785,44 @@
     </w:p>
     <w:p>
       <w:pPr>
+        <w:pStyle w:val="ListParagraph"/>
+      </w:pPr>
+    </w:p>
+    <w:p>
+      <w:pPr>
+        <w:pStyle w:val="ListParagraph"/>
+      </w:pPr>
+    </w:p>
+    <w:p>
+      <w:pPr>
+        <w:pStyle w:val="ListParagraph"/>
+      </w:pPr>
+    </w:p>
+    <w:p>
+      <w:pPr>
+        <w:pStyle w:val="ListParagraph"/>
+      </w:pPr>
+    </w:p>
+    <w:p>
+      <w:pPr>
+        <w:pStyle w:val="ListParagraph"/>
+      </w:pPr>
+    </w:p>
+    <w:p>
+      <w:pPr>
+        <w:pStyle w:val="ListParagraph"/>
+      </w:pPr>
+    </w:p>
+    <w:p>
+      <w:pPr>
         <w:pStyle w:val="Heading1"/>
       </w:pPr>
-      <w:bookmarkStart w:id="20" w:name="_Toc192249651"/>
+      <w:bookmarkStart w:id="22" w:name="_Toc192252188"/>
       <w:r>
         <w:lastRenderedPageBreak/>
         <w:t>HOW TO CREATE AN ORDER</w:t>
       </w:r>
-      <w:bookmarkEnd w:id="20"/>
+      <w:bookmarkEnd w:id="22"/>
     </w:p>
     <w:p>
       <w:pPr>
@@ -8225,14 +9489,14 @@
       <w:pPr>
         <w:pStyle w:val="Heading1"/>
       </w:pPr>
-      <w:bookmarkStart w:id="21" w:name="_Toc192249652"/>
+      <w:bookmarkStart w:id="23" w:name="_Toc192252189"/>
       <w:r>
         <w:t>HOW TO VERIFY AN ORDER</w:t>
       </w:r>
       <w:r>
         <w:t xml:space="preserve"> AND PRINT</w:t>
       </w:r>
-      <w:bookmarkEnd w:id="21"/>
+      <w:bookmarkEnd w:id="23"/>
     </w:p>
     <w:p>
       <w:pPr>
@@ -8578,12 +9842,12 @@
       <w:pPr>
         <w:pStyle w:val="Heading1"/>
       </w:pPr>
-      <w:bookmarkStart w:id="22" w:name="_Toc192249653"/>
+      <w:bookmarkStart w:id="24" w:name="_Toc192252190"/>
       <w:r>
         <w:lastRenderedPageBreak/>
         <w:t>HOW TO REJECT AN ORDER</w:t>
       </w:r>
-      <w:bookmarkEnd w:id="22"/>
+      <w:bookmarkEnd w:id="24"/>
     </w:p>
     <w:p>
       <w:pPr>
@@ -8881,13 +10145,13 @@
       <w:pPr>
         <w:pStyle w:val="Heading1"/>
       </w:pPr>
-      <w:bookmarkStart w:id="23" w:name="_HOW_TO_PRINT"/>
-      <w:bookmarkStart w:id="24" w:name="_Toc192249654"/>
-      <w:bookmarkEnd w:id="23"/>
+      <w:bookmarkStart w:id="25" w:name="_HOW_TO_PRINT"/>
+      <w:bookmarkStart w:id="26" w:name="_Toc192252191"/>
+      <w:bookmarkEnd w:id="25"/>
       <w:r>
         <w:t>HOW TO PRINT</w:t>
       </w:r>
-      <w:bookmarkEnd w:id="24"/>
+      <w:bookmarkEnd w:id="26"/>
     </w:p>
     <w:p>
       <w:pPr>
@@ -9333,14 +10597,24 @@
     </w:p>
     <w:p>
       <w:pPr>
+        <w:pStyle w:val="ListParagraph"/>
+        <w:ind w:left="2880"/>
+        <w:rPr>
+          <w:sz w:val="24"/>
+          <w:szCs w:val="24"/>
+        </w:rPr>
+      </w:pPr>
+    </w:p>
+    <w:p>
+      <w:pPr>
         <w:pStyle w:val="Heading1"/>
       </w:pPr>
-      <w:bookmarkStart w:id="25" w:name="_Toc192249655"/>
+      <w:bookmarkStart w:id="27" w:name="_Toc192252192"/>
       <w:r>
         <w:lastRenderedPageBreak/>
         <w:t>HOW TO REPRINT</w:t>
       </w:r>
-      <w:bookmarkEnd w:id="25"/>
+      <w:bookmarkEnd w:id="27"/>
     </w:p>
     <w:p>
       <w:pPr>
@@ -9383,7 +10657,7 @@
                     <pic:cNvPicPr/>
                   </pic:nvPicPr>
                   <pic:blipFill>
-                    <a:blip r:embed="rId25">
+                    <a:blip r:embed="rId29">
                       <a:extLst>
                         <a:ext uri="{28A0092B-C50C-407E-A947-70E740481C1C}">
                           <a14:useLocalDpi xmlns:a14="http://schemas.microsoft.com/office/drawing/2010/main" val="0"/>
@@ -9999,11 +11273,11 @@
       <w:pPr>
         <w:pStyle w:val="Heading1"/>
       </w:pPr>
-      <w:bookmarkStart w:id="26" w:name="_Toc192249656"/>
+      <w:bookmarkStart w:id="28" w:name="_Toc192252193"/>
       <w:r>
         <w:t>HOW TO SEE MY ORDERS</w:t>
       </w:r>
-      <w:bookmarkEnd w:id="26"/>
+      <w:bookmarkEnd w:id="28"/>
     </w:p>
     <w:p>
       <w:pPr>
@@ -10199,7 +11473,7 @@
       <w:pPr>
         <w:pStyle w:val="Heading1"/>
       </w:pPr>
-      <w:bookmarkStart w:id="27" w:name="_Toc192249657"/>
+      <w:bookmarkStart w:id="29" w:name="_Toc192252194"/>
       <w:r>
         <w:lastRenderedPageBreak/>
         <w:t xml:space="preserve">HOW TO </w:t>
@@ -10213,7 +11487,7 @@
       <w:r>
         <w:t xml:space="preserve"> ORDER</w:t>
       </w:r>
-      <w:bookmarkEnd w:id="27"/>
+      <w:bookmarkEnd w:id="29"/>
     </w:p>
     <w:p>
       <w:pPr>
@@ -10332,7 +11606,7 @@
                     <pic:cNvPicPr/>
                   </pic:nvPicPr>
                   <pic:blipFill>
-                    <a:blip r:embed="rId26">
+                    <a:blip r:embed="rId30">
                       <a:extLst>
                         <a:ext uri="{28A0092B-C50C-407E-A947-70E740481C1C}">
                           <a14:useLocalDpi xmlns:a14="http://schemas.microsoft.com/office/drawing/2010/main" val="0"/>
@@ -10435,7 +11709,7 @@
                     <pic:cNvPicPr/>
                   </pic:nvPicPr>
                   <pic:blipFill>
-                    <a:blip r:embed="rId27" cstate="print">
+                    <a:blip r:embed="rId31" cstate="print">
                       <a:extLst>
                         <a:ext uri="{28A0092B-C50C-407E-A947-70E740481C1C}">
                           <a14:useLocalDpi xmlns:a14="http://schemas.microsoft.com/office/drawing/2010/main" val="0"/>
@@ -11146,11 +12420,11 @@
       <w:pPr>
         <w:pStyle w:val="Heading1"/>
       </w:pPr>
-      <w:bookmarkStart w:id="28" w:name="_Toc192249658"/>
+      <w:bookmarkStart w:id="30" w:name="_Toc192252195"/>
       <w:r>
         <w:t>GLOSSARY</w:t>
       </w:r>
-      <w:bookmarkEnd w:id="28"/>
+      <w:bookmarkEnd w:id="30"/>
     </w:p>
     <w:p>
       <w:pPr>
@@ -11231,11 +12505,11 @@
       <w:pPr>
         <w:pStyle w:val="Heading1"/>
       </w:pPr>
-      <w:bookmarkStart w:id="29" w:name="_Toc192249659"/>
+      <w:bookmarkStart w:id="31" w:name="_Toc192252196"/>
       <w:r>
         <w:t>INDEX</w:t>
       </w:r>
-      <w:bookmarkEnd w:id="29"/>
+      <w:bookmarkEnd w:id="31"/>
     </w:p>
     <w:p>
       <w:r>
@@ -11590,6 +12864,95 @@
     </w:lvl>
   </w:abstractNum>
   <w:abstractNum w:abstractNumId="2" w15:restartNumberingAfterBreak="0">
+    <w:nsid w:val="0C8C01D1"/>
+    <w:multiLevelType w:val="hybridMultilevel"/>
+    <w:tmpl w:val="2AF8F7D4"/>
+    <w:lvl w:ilvl="0" w:tplc="FFFFFFFF">
+      <w:start w:val="1"/>
+      <w:numFmt w:val="decimal"/>
+      <w:lvlText w:val="%1."/>
+      <w:lvlJc w:val="left"/>
+      <w:pPr>
+        <w:ind w:left="720" w:hanging="360"/>
+      </w:pPr>
+      <w:rPr>
+        <w:rFonts w:hint="default"/>
+      </w:rPr>
+    </w:lvl>
+    <w:lvl w:ilvl="1" w:tplc="FFFFFFFF">
+      <w:start w:val="1"/>
+      <w:numFmt w:val="lowerLetter"/>
+      <w:lvlText w:val="%2."/>
+      <w:lvlJc w:val="left"/>
+      <w:pPr>
+        <w:ind w:left="1440" w:hanging="360"/>
+      </w:pPr>
+    </w:lvl>
+    <w:lvl w:ilvl="2" w:tplc="FFFFFFFF" w:tentative="1">
+      <w:start w:val="1"/>
+      <w:numFmt w:val="lowerRoman"/>
+      <w:lvlText w:val="%3."/>
+      <w:lvlJc w:val="right"/>
+      <w:pPr>
+        <w:ind w:left="2160" w:hanging="180"/>
+      </w:pPr>
+    </w:lvl>
+    <w:lvl w:ilvl="3" w:tplc="FFFFFFFF" w:tentative="1">
+      <w:start w:val="1"/>
+      <w:numFmt w:val="decimal"/>
+      <w:lvlText w:val="%4."/>
+      <w:lvlJc w:val="left"/>
+      <w:pPr>
+        <w:ind w:left="2880" w:hanging="360"/>
+      </w:pPr>
+    </w:lvl>
+    <w:lvl w:ilvl="4" w:tplc="FFFFFFFF" w:tentative="1">
+      <w:start w:val="1"/>
+      <w:numFmt w:val="lowerLetter"/>
+      <w:lvlText w:val="%5."/>
+      <w:lvlJc w:val="left"/>
+      <w:pPr>
+        <w:ind w:left="3600" w:hanging="360"/>
+      </w:pPr>
+    </w:lvl>
+    <w:lvl w:ilvl="5" w:tplc="FFFFFFFF" w:tentative="1">
+      <w:start w:val="1"/>
+      <w:numFmt w:val="lowerRoman"/>
+      <w:lvlText w:val="%6."/>
+      <w:lvlJc w:val="right"/>
+      <w:pPr>
+        <w:ind w:left="4320" w:hanging="180"/>
+      </w:pPr>
+    </w:lvl>
+    <w:lvl w:ilvl="6" w:tplc="FFFFFFFF" w:tentative="1">
+      <w:start w:val="1"/>
+      <w:numFmt w:val="decimal"/>
+      <w:lvlText w:val="%7."/>
+      <w:lvlJc w:val="left"/>
+      <w:pPr>
+        <w:ind w:left="5040" w:hanging="360"/>
+      </w:pPr>
+    </w:lvl>
+    <w:lvl w:ilvl="7" w:tplc="FFFFFFFF" w:tentative="1">
+      <w:start w:val="1"/>
+      <w:numFmt w:val="lowerLetter"/>
+      <w:lvlText w:val="%8."/>
+      <w:lvlJc w:val="left"/>
+      <w:pPr>
+        <w:ind w:left="5760" w:hanging="360"/>
+      </w:pPr>
+    </w:lvl>
+    <w:lvl w:ilvl="8" w:tplc="FFFFFFFF" w:tentative="1">
+      <w:start w:val="1"/>
+      <w:numFmt w:val="lowerRoman"/>
+      <w:lvlText w:val="%9."/>
+      <w:lvlJc w:val="right"/>
+      <w:pPr>
+        <w:ind w:left="6480" w:hanging="180"/>
+      </w:pPr>
+    </w:lvl>
+  </w:abstractNum>
+  <w:abstractNum w:abstractNumId="3" w15:restartNumberingAfterBreak="0">
     <w:nsid w:val="11E5393F"/>
     <w:multiLevelType w:val="hybridMultilevel"/>
     <w:tmpl w:val="58CE62FE"/>
@@ -11678,7 +13041,7 @@
       </w:pPr>
     </w:lvl>
   </w:abstractNum>
-  <w:abstractNum w:abstractNumId="3" w15:restartNumberingAfterBreak="0">
+  <w:abstractNum w:abstractNumId="4" w15:restartNumberingAfterBreak="0">
     <w:nsid w:val="148C040E"/>
     <w:multiLevelType w:val="hybridMultilevel"/>
     <w:tmpl w:val="32D2F9C4"/>
@@ -11769,7 +13132,7 @@
       </w:pPr>
     </w:lvl>
   </w:abstractNum>
-  <w:abstractNum w:abstractNumId="4" w15:restartNumberingAfterBreak="0">
+  <w:abstractNum w:abstractNumId="5" w15:restartNumberingAfterBreak="0">
     <w:nsid w:val="14EC47FD"/>
     <w:multiLevelType w:val="hybridMultilevel"/>
     <w:tmpl w:val="2E38701E"/>
@@ -11858,7 +13221,7 @@
       </w:pPr>
     </w:lvl>
   </w:abstractNum>
-  <w:abstractNum w:abstractNumId="5" w15:restartNumberingAfterBreak="0">
+  <w:abstractNum w:abstractNumId="6" w15:restartNumberingAfterBreak="0">
     <w:nsid w:val="17194905"/>
     <w:multiLevelType w:val="hybridMultilevel"/>
     <w:tmpl w:val="1DCA54A6"/>
@@ -11947,7 +13310,7 @@
       </w:pPr>
     </w:lvl>
   </w:abstractNum>
-  <w:abstractNum w:abstractNumId="6" w15:restartNumberingAfterBreak="0">
+  <w:abstractNum w:abstractNumId="7" w15:restartNumberingAfterBreak="0">
     <w:nsid w:val="1CF05F32"/>
     <w:multiLevelType w:val="hybridMultilevel"/>
     <w:tmpl w:val="3B92D3B8"/>
@@ -12036,7 +13399,7 @@
       </w:pPr>
     </w:lvl>
   </w:abstractNum>
-  <w:abstractNum w:abstractNumId="7" w15:restartNumberingAfterBreak="0">
+  <w:abstractNum w:abstractNumId="8" w15:restartNumberingAfterBreak="0">
     <w:nsid w:val="226532AD"/>
     <w:multiLevelType w:val="hybridMultilevel"/>
     <w:tmpl w:val="81D0AF48"/>
@@ -12125,7 +13488,96 @@
       </w:pPr>
     </w:lvl>
   </w:abstractNum>
-  <w:abstractNum w:abstractNumId="8" w15:restartNumberingAfterBreak="0">
+  <w:abstractNum w:abstractNumId="9" w15:restartNumberingAfterBreak="0">
+    <w:nsid w:val="228E6152"/>
+    <w:multiLevelType w:val="hybridMultilevel"/>
+    <w:tmpl w:val="2AF8F7D4"/>
+    <w:lvl w:ilvl="0" w:tplc="038454B6">
+      <w:start w:val="1"/>
+      <w:numFmt w:val="decimal"/>
+      <w:lvlText w:val="%1."/>
+      <w:lvlJc w:val="left"/>
+      <w:pPr>
+        <w:ind w:left="720" w:hanging="360"/>
+      </w:pPr>
+      <w:rPr>
+        <w:rFonts w:hint="default"/>
+      </w:rPr>
+    </w:lvl>
+    <w:lvl w:ilvl="1" w:tplc="10090019">
+      <w:start w:val="1"/>
+      <w:numFmt w:val="lowerLetter"/>
+      <w:lvlText w:val="%2."/>
+      <w:lvlJc w:val="left"/>
+      <w:pPr>
+        <w:ind w:left="1440" w:hanging="360"/>
+      </w:pPr>
+    </w:lvl>
+    <w:lvl w:ilvl="2" w:tplc="1009001B" w:tentative="1">
+      <w:start w:val="1"/>
+      <w:numFmt w:val="lowerRoman"/>
+      <w:lvlText w:val="%3."/>
+      <w:lvlJc w:val="right"/>
+      <w:pPr>
+        <w:ind w:left="2160" w:hanging="180"/>
+      </w:pPr>
+    </w:lvl>
+    <w:lvl w:ilvl="3" w:tplc="1009000F" w:tentative="1">
+      <w:start w:val="1"/>
+      <w:numFmt w:val="decimal"/>
+      <w:lvlText w:val="%4."/>
+      <w:lvlJc w:val="left"/>
+      <w:pPr>
+        <w:ind w:left="2880" w:hanging="360"/>
+      </w:pPr>
+    </w:lvl>
+    <w:lvl w:ilvl="4" w:tplc="10090019" w:tentative="1">
+      <w:start w:val="1"/>
+      <w:numFmt w:val="lowerLetter"/>
+      <w:lvlText w:val="%5."/>
+      <w:lvlJc w:val="left"/>
+      <w:pPr>
+        <w:ind w:left="3600" w:hanging="360"/>
+      </w:pPr>
+    </w:lvl>
+    <w:lvl w:ilvl="5" w:tplc="1009001B" w:tentative="1">
+      <w:start w:val="1"/>
+      <w:numFmt w:val="lowerRoman"/>
+      <w:lvlText w:val="%6."/>
+      <w:lvlJc w:val="right"/>
+      <w:pPr>
+        <w:ind w:left="4320" w:hanging="180"/>
+      </w:pPr>
+    </w:lvl>
+    <w:lvl w:ilvl="6" w:tplc="1009000F" w:tentative="1">
+      <w:start w:val="1"/>
+      <w:numFmt w:val="decimal"/>
+      <w:lvlText w:val="%7."/>
+      <w:lvlJc w:val="left"/>
+      <w:pPr>
+        <w:ind w:left="5040" w:hanging="360"/>
+      </w:pPr>
+    </w:lvl>
+    <w:lvl w:ilvl="7" w:tplc="10090019" w:tentative="1">
+      <w:start w:val="1"/>
+      <w:numFmt w:val="lowerLetter"/>
+      <w:lvlText w:val="%8."/>
+      <w:lvlJc w:val="left"/>
+      <w:pPr>
+        <w:ind w:left="5760" w:hanging="360"/>
+      </w:pPr>
+    </w:lvl>
+    <w:lvl w:ilvl="8" w:tplc="1009001B" w:tentative="1">
+      <w:start w:val="1"/>
+      <w:numFmt w:val="lowerRoman"/>
+      <w:lvlText w:val="%9."/>
+      <w:lvlJc w:val="right"/>
+      <w:pPr>
+        <w:ind w:left="6480" w:hanging="180"/>
+      </w:pPr>
+    </w:lvl>
+  </w:abstractNum>
+  <w:abstractNum w:abstractNumId="10" w15:restartNumberingAfterBreak="0">
     <w:nsid w:val="25277446"/>
     <w:multiLevelType w:val="hybridMultilevel"/>
     <w:tmpl w:val="54301E6E"/>
@@ -12216,7 +13668,7 @@
       </w:pPr>
     </w:lvl>
   </w:abstractNum>
-  <w:abstractNum w:abstractNumId="9" w15:restartNumberingAfterBreak="0">
+  <w:abstractNum w:abstractNumId="11" w15:restartNumberingAfterBreak="0">
     <w:nsid w:val="28FD28C1"/>
     <w:multiLevelType w:val="hybridMultilevel"/>
     <w:tmpl w:val="B9B49CA0"/>
@@ -12307,7 +13759,7 @@
       </w:pPr>
     </w:lvl>
   </w:abstractNum>
-  <w:abstractNum w:abstractNumId="10" w15:restartNumberingAfterBreak="0">
+  <w:abstractNum w:abstractNumId="12" w15:restartNumberingAfterBreak="0">
     <w:nsid w:val="29C534E8"/>
     <w:multiLevelType w:val="hybridMultilevel"/>
     <w:tmpl w:val="A672EFC0"/>
@@ -12396,7 +13848,7 @@
       </w:pPr>
     </w:lvl>
   </w:abstractNum>
-  <w:abstractNum w:abstractNumId="11" w15:restartNumberingAfterBreak="0">
+  <w:abstractNum w:abstractNumId="13" w15:restartNumberingAfterBreak="0">
     <w:nsid w:val="35012A20"/>
     <w:multiLevelType w:val="hybridMultilevel"/>
     <w:tmpl w:val="7BE4803A"/>
@@ -12508,7 +13960,7 @@
       </w:rPr>
     </w:lvl>
   </w:abstractNum>
-  <w:abstractNum w:abstractNumId="12" w15:restartNumberingAfterBreak="0">
+  <w:abstractNum w:abstractNumId="14" w15:restartNumberingAfterBreak="0">
     <w:nsid w:val="3EFF7DA1"/>
     <w:multiLevelType w:val="hybridMultilevel"/>
     <w:tmpl w:val="58CE62FE"/>
@@ -12597,7 +14049,7 @@
       </w:pPr>
     </w:lvl>
   </w:abstractNum>
-  <w:abstractNum w:abstractNumId="13" w15:restartNumberingAfterBreak="0">
+  <w:abstractNum w:abstractNumId="15" w15:restartNumberingAfterBreak="0">
     <w:nsid w:val="3F321865"/>
     <w:multiLevelType w:val="hybridMultilevel"/>
     <w:tmpl w:val="64EE7826"/>
@@ -12709,7 +14161,7 @@
       </w:rPr>
     </w:lvl>
   </w:abstractNum>
-  <w:abstractNum w:abstractNumId="14" w15:restartNumberingAfterBreak="0">
+  <w:abstractNum w:abstractNumId="16" w15:restartNumberingAfterBreak="0">
     <w:nsid w:val="48551669"/>
     <w:multiLevelType w:val="hybridMultilevel"/>
     <w:tmpl w:val="3516DB94"/>
@@ -12802,7 +14254,7 @@
       </w:pPr>
     </w:lvl>
   </w:abstractNum>
-  <w:abstractNum w:abstractNumId="15" w15:restartNumberingAfterBreak="0">
+  <w:abstractNum w:abstractNumId="17" w15:restartNumberingAfterBreak="0">
     <w:nsid w:val="49697C35"/>
     <w:multiLevelType w:val="hybridMultilevel"/>
     <w:tmpl w:val="9F9A602E"/>
@@ -12897,7 +14349,7 @@
       </w:pPr>
     </w:lvl>
   </w:abstractNum>
-  <w:abstractNum w:abstractNumId="16" w15:restartNumberingAfterBreak="0">
+  <w:abstractNum w:abstractNumId="18" w15:restartNumberingAfterBreak="0">
     <w:nsid w:val="4C410EA6"/>
     <w:multiLevelType w:val="hybridMultilevel"/>
     <w:tmpl w:val="9F9A602E"/>
@@ -12992,7 +14444,7 @@
       </w:pPr>
     </w:lvl>
   </w:abstractNum>
-  <w:abstractNum w:abstractNumId="17" w15:restartNumberingAfterBreak="0">
+  <w:abstractNum w:abstractNumId="19" w15:restartNumberingAfterBreak="0">
     <w:nsid w:val="4CF942E0"/>
     <w:multiLevelType w:val="hybridMultilevel"/>
     <w:tmpl w:val="3BA6D264"/>
@@ -13081,7 +14533,7 @@
       </w:pPr>
     </w:lvl>
   </w:abstractNum>
-  <w:abstractNum w:abstractNumId="18" w15:restartNumberingAfterBreak="0">
+  <w:abstractNum w:abstractNumId="20" w15:restartNumberingAfterBreak="0">
     <w:nsid w:val="54EE7EAD"/>
     <w:multiLevelType w:val="hybridMultilevel"/>
     <w:tmpl w:val="9960738A"/>
@@ -13170,7 +14622,7 @@
       </w:pPr>
     </w:lvl>
   </w:abstractNum>
-  <w:abstractNum w:abstractNumId="19" w15:restartNumberingAfterBreak="0">
+  <w:abstractNum w:abstractNumId="21" w15:restartNumberingAfterBreak="0">
     <w:nsid w:val="5AFA5F9C"/>
     <w:multiLevelType w:val="hybridMultilevel"/>
     <w:tmpl w:val="A672EFC0"/>
@@ -13259,7 +14711,7 @@
       </w:pPr>
     </w:lvl>
   </w:abstractNum>
-  <w:abstractNum w:abstractNumId="20" w15:restartNumberingAfterBreak="0">
+  <w:abstractNum w:abstractNumId="22" w15:restartNumberingAfterBreak="0">
     <w:nsid w:val="5D137168"/>
     <w:multiLevelType w:val="hybridMultilevel"/>
     <w:tmpl w:val="4150E6A0"/>
@@ -13348,7 +14800,7 @@
       </w:pPr>
     </w:lvl>
   </w:abstractNum>
-  <w:abstractNum w:abstractNumId="21" w15:restartNumberingAfterBreak="0">
+  <w:abstractNum w:abstractNumId="23" w15:restartNumberingAfterBreak="0">
     <w:nsid w:val="5FF913A2"/>
     <w:multiLevelType w:val="hybridMultilevel"/>
     <w:tmpl w:val="209AFDE8"/>
@@ -13439,7 +14891,7 @@
       </w:pPr>
     </w:lvl>
   </w:abstractNum>
-  <w:abstractNum w:abstractNumId="22" w15:restartNumberingAfterBreak="0">
+  <w:abstractNum w:abstractNumId="24" w15:restartNumberingAfterBreak="0">
     <w:nsid w:val="600F62B3"/>
     <w:multiLevelType w:val="hybridMultilevel"/>
     <w:tmpl w:val="E94A6584"/>
@@ -13528,7 +14980,7 @@
       </w:pPr>
     </w:lvl>
   </w:abstractNum>
-  <w:abstractNum w:abstractNumId="23" w15:restartNumberingAfterBreak="0">
+  <w:abstractNum w:abstractNumId="25" w15:restartNumberingAfterBreak="0">
     <w:nsid w:val="6F3C329D"/>
     <w:multiLevelType w:val="hybridMultilevel"/>
     <w:tmpl w:val="3BA6D264"/>
@@ -13617,7 +15069,7 @@
       </w:pPr>
     </w:lvl>
   </w:abstractNum>
-  <w:abstractNum w:abstractNumId="24" w15:restartNumberingAfterBreak="0">
+  <w:abstractNum w:abstractNumId="26" w15:restartNumberingAfterBreak="0">
     <w:nsid w:val="6F804375"/>
     <w:multiLevelType w:val="hybridMultilevel"/>
     <w:tmpl w:val="E942325A"/>
@@ -13706,7 +15158,7 @@
       </w:pPr>
     </w:lvl>
   </w:abstractNum>
-  <w:abstractNum w:abstractNumId="25" w15:restartNumberingAfterBreak="0">
+  <w:abstractNum w:abstractNumId="27" w15:restartNumberingAfterBreak="0">
     <w:nsid w:val="73AD0C9B"/>
     <w:multiLevelType w:val="hybridMultilevel"/>
     <w:tmpl w:val="662896B2"/>
@@ -13795,83 +15247,181 @@
       </w:pPr>
     </w:lvl>
   </w:abstractNum>
+  <w:abstractNum w:abstractNumId="28" w15:restartNumberingAfterBreak="0">
+    <w:nsid w:val="7B2B797E"/>
+    <w:multiLevelType w:val="hybridMultilevel"/>
+    <w:tmpl w:val="2AF8F7D4"/>
+    <w:lvl w:ilvl="0" w:tplc="FFFFFFFF">
+      <w:start w:val="1"/>
+      <w:numFmt w:val="decimal"/>
+      <w:lvlText w:val="%1."/>
+      <w:lvlJc w:val="left"/>
+      <w:pPr>
+        <w:ind w:left="720" w:hanging="360"/>
+      </w:pPr>
+      <w:rPr>
+        <w:rFonts w:hint="default"/>
+      </w:rPr>
+    </w:lvl>
+    <w:lvl w:ilvl="1" w:tplc="FFFFFFFF" w:tentative="1">
+      <w:start w:val="1"/>
+      <w:numFmt w:val="lowerLetter"/>
+      <w:lvlText w:val="%2."/>
+      <w:lvlJc w:val="left"/>
+      <w:pPr>
+        <w:ind w:left="1440" w:hanging="360"/>
+      </w:pPr>
+    </w:lvl>
+    <w:lvl w:ilvl="2" w:tplc="FFFFFFFF" w:tentative="1">
+      <w:start w:val="1"/>
+      <w:numFmt w:val="lowerRoman"/>
+      <w:lvlText w:val="%3."/>
+      <w:lvlJc w:val="right"/>
+      <w:pPr>
+        <w:ind w:left="2160" w:hanging="180"/>
+      </w:pPr>
+    </w:lvl>
+    <w:lvl w:ilvl="3" w:tplc="FFFFFFFF" w:tentative="1">
+      <w:start w:val="1"/>
+      <w:numFmt w:val="decimal"/>
+      <w:lvlText w:val="%4."/>
+      <w:lvlJc w:val="left"/>
+      <w:pPr>
+        <w:ind w:left="2880" w:hanging="360"/>
+      </w:pPr>
+    </w:lvl>
+    <w:lvl w:ilvl="4" w:tplc="FFFFFFFF" w:tentative="1">
+      <w:start w:val="1"/>
+      <w:numFmt w:val="lowerLetter"/>
+      <w:lvlText w:val="%5."/>
+      <w:lvlJc w:val="left"/>
+      <w:pPr>
+        <w:ind w:left="3600" w:hanging="360"/>
+      </w:pPr>
+    </w:lvl>
+    <w:lvl w:ilvl="5" w:tplc="FFFFFFFF" w:tentative="1">
+      <w:start w:val="1"/>
+      <w:numFmt w:val="lowerRoman"/>
+      <w:lvlText w:val="%6."/>
+      <w:lvlJc w:val="right"/>
+      <w:pPr>
+        <w:ind w:left="4320" w:hanging="180"/>
+      </w:pPr>
+    </w:lvl>
+    <w:lvl w:ilvl="6" w:tplc="FFFFFFFF" w:tentative="1">
+      <w:start w:val="1"/>
+      <w:numFmt w:val="decimal"/>
+      <w:lvlText w:val="%7."/>
+      <w:lvlJc w:val="left"/>
+      <w:pPr>
+        <w:ind w:left="5040" w:hanging="360"/>
+      </w:pPr>
+    </w:lvl>
+    <w:lvl w:ilvl="7" w:tplc="FFFFFFFF" w:tentative="1">
+      <w:start w:val="1"/>
+      <w:numFmt w:val="lowerLetter"/>
+      <w:lvlText w:val="%8."/>
+      <w:lvlJc w:val="left"/>
+      <w:pPr>
+        <w:ind w:left="5760" w:hanging="360"/>
+      </w:pPr>
+    </w:lvl>
+    <w:lvl w:ilvl="8" w:tplc="FFFFFFFF" w:tentative="1">
+      <w:start w:val="1"/>
+      <w:numFmt w:val="lowerRoman"/>
+      <w:lvlText w:val="%9."/>
+      <w:lvlJc w:val="right"/>
+      <w:pPr>
+        <w:ind w:left="6480" w:hanging="180"/>
+      </w:pPr>
+    </w:lvl>
+  </w:abstractNum>
   <w:num w:numId="1" w16cid:durableId="556160832">
-    <w:abstractNumId w:val="13"/>
+    <w:abstractNumId w:val="15"/>
   </w:num>
   <w:num w:numId="2" w16cid:durableId="1445922152">
+    <w:abstractNumId w:val="6"/>
+  </w:num>
+  <w:num w:numId="3" w16cid:durableId="1973054759">
+    <w:abstractNumId w:val="14"/>
+  </w:num>
+  <w:num w:numId="4" w16cid:durableId="1721979684">
+    <w:abstractNumId w:val="3"/>
+  </w:num>
+  <w:num w:numId="5" w16cid:durableId="484320155">
     <w:abstractNumId w:val="5"/>
   </w:num>
-  <w:num w:numId="3" w16cid:durableId="1973054759">
-    <w:abstractNumId w:val="12"/>
-  </w:num>
-  <w:num w:numId="4" w16cid:durableId="1721979684">
-    <w:abstractNumId w:val="2"/>
-  </w:num>
-  <w:num w:numId="5" w16cid:durableId="484320155">
-    <w:abstractNumId w:val="4"/>
-  </w:num>
   <w:num w:numId="6" w16cid:durableId="1284507689">
-    <w:abstractNumId w:val="25"/>
+    <w:abstractNumId w:val="27"/>
   </w:num>
   <w:num w:numId="7" w16cid:durableId="1725711538">
-    <w:abstractNumId w:val="14"/>
+    <w:abstractNumId w:val="16"/>
   </w:num>
   <w:num w:numId="8" w16cid:durableId="1443770091">
     <w:abstractNumId w:val="1"/>
   </w:num>
   <w:num w:numId="9" w16cid:durableId="1959526449">
-    <w:abstractNumId w:val="3"/>
+    <w:abstractNumId w:val="4"/>
   </w:num>
   <w:num w:numId="10" w16cid:durableId="700398454">
-    <w:abstractNumId w:val="15"/>
+    <w:abstractNumId w:val="17"/>
   </w:num>
   <w:num w:numId="11" w16cid:durableId="875892958">
-    <w:abstractNumId w:val="16"/>
+    <w:abstractNumId w:val="18"/>
   </w:num>
   <w:num w:numId="12" w16cid:durableId="905141047">
-    <w:abstractNumId w:val="9"/>
+    <w:abstractNumId w:val="11"/>
   </w:num>
   <w:num w:numId="13" w16cid:durableId="949699107">
+    <w:abstractNumId w:val="23"/>
+  </w:num>
+  <w:num w:numId="14" w16cid:durableId="1115757940">
+    <w:abstractNumId w:val="13"/>
+  </w:num>
+  <w:num w:numId="15" w16cid:durableId="1146702556">
+    <w:abstractNumId w:val="10"/>
+  </w:num>
+  <w:num w:numId="16" w16cid:durableId="2032876798">
+    <w:abstractNumId w:val="7"/>
+  </w:num>
+  <w:num w:numId="17" w16cid:durableId="2071151929">
     <w:abstractNumId w:val="21"/>
   </w:num>
-  <w:num w:numId="14" w16cid:durableId="1115757940">
-    <w:abstractNumId w:val="11"/>
-  </w:num>
-  <w:num w:numId="15" w16cid:durableId="1146702556">
-    <w:abstractNumId w:val="8"/>
-  </w:num>
-  <w:num w:numId="16" w16cid:durableId="2032876798">
-    <w:abstractNumId w:val="6"/>
-  </w:num>
-  <w:num w:numId="17" w16cid:durableId="2071151929">
-    <w:abstractNumId w:val="19"/>
-  </w:num>
   <w:num w:numId="18" w16cid:durableId="1737315643">
-    <w:abstractNumId w:val="18"/>
+    <w:abstractNumId w:val="20"/>
   </w:num>
   <w:num w:numId="19" w16cid:durableId="1801847504">
-    <w:abstractNumId w:val="10"/>
+    <w:abstractNumId w:val="12"/>
   </w:num>
   <w:num w:numId="20" w16cid:durableId="752093123">
     <w:abstractNumId w:val="0"/>
   </w:num>
   <w:num w:numId="21" w16cid:durableId="2057242558">
-    <w:abstractNumId w:val="7"/>
+    <w:abstractNumId w:val="8"/>
   </w:num>
   <w:num w:numId="22" w16cid:durableId="1909611068">
+    <w:abstractNumId w:val="24"/>
+  </w:num>
+  <w:num w:numId="23" w16cid:durableId="626548352">
     <w:abstractNumId w:val="22"/>
   </w:num>
-  <w:num w:numId="23" w16cid:durableId="626548352">
-    <w:abstractNumId w:val="20"/>
-  </w:num>
   <w:num w:numId="24" w16cid:durableId="350567698">
-    <w:abstractNumId w:val="17"/>
+    <w:abstractNumId w:val="19"/>
   </w:num>
   <w:num w:numId="25" w16cid:durableId="2071922158">
-    <w:abstractNumId w:val="23"/>
+    <w:abstractNumId w:val="25"/>
   </w:num>
   <w:num w:numId="26" w16cid:durableId="1905096678">
-    <w:abstractNumId w:val="24"/>
+    <w:abstractNumId w:val="26"/>
+  </w:num>
+  <w:num w:numId="27" w16cid:durableId="302657768">
+    <w:abstractNumId w:val="9"/>
+  </w:num>
+  <w:num w:numId="28" w16cid:durableId="901788483">
+    <w:abstractNumId w:val="28"/>
+  </w:num>
+  <w:num w:numId="29" w16cid:durableId="1675841000">
+    <w:abstractNumId w:val="2"/>
   </w:num>
 </w:numbering>
 </file>
@@ -15213,7 +16763,7 @@
     <w:rsid w:val="00021D17"/>
     <w:rsid w:val="00097D9D"/>
     <w:rsid w:val="00146DE0"/>
-    <w:rsid w:val="001F4DD3"/>
+    <w:rsid w:val="005A7664"/>
     <w:rsid w:val="00656C20"/>
     <w:rsid w:val="007069EA"/>
     <w:rsid w:val="00960C4B"/>

</xml_diff>

<commit_message>
small fixes to word doc
</commit_message>
<xml_diff>
--- a/PharmTechUserManual.docx
+++ b/PharmTechUserManual.docx
@@ -458,7 +458,7 @@
           <w:r>
             <w:fldChar w:fldCharType="separate"/>
           </w:r>
-          <w:hyperlink w:anchor="_Toc192252172" w:history="1">
+          <w:hyperlink w:anchor="_Toc192252350" w:history="1">
             <w:r>
               <w:rPr>
                 <w:rStyle w:val="Hyperlink"/>
@@ -485,7 +485,7 @@
                 <w:noProof/>
                 <w:webHidden/>
               </w:rPr>
-              <w:instrText xml:space="preserve"> PAGEREF _Toc192252172 \h </w:instrText>
+              <w:instrText xml:space="preserve"> PAGEREF _Toc192252350 \h </w:instrText>
             </w:r>
             <w:r>
               <w:rPr>
@@ -532,7 +532,7 @@
               <w14:ligatures w14:val="standardContextual"/>
             </w:rPr>
           </w:pPr>
-          <w:hyperlink w:anchor="_Toc192252173" w:history="1">
+          <w:hyperlink w:anchor="_Toc192252351" w:history="1">
             <w:r>
               <w:rPr>
                 <w:rStyle w:val="Hyperlink"/>
@@ -559,7 +559,7 @@
                 <w:noProof/>
                 <w:webHidden/>
               </w:rPr>
-              <w:instrText xml:space="preserve"> PAGEREF _Toc192252173 \h </w:instrText>
+              <w:instrText xml:space="preserve"> PAGEREF _Toc192252351 \h </w:instrText>
             </w:r>
             <w:r>
               <w:rPr>
@@ -606,7 +606,7 @@
               <w14:ligatures w14:val="standardContextual"/>
             </w:rPr>
           </w:pPr>
-          <w:hyperlink w:anchor="_Toc192252174" w:history="1">
+          <w:hyperlink w:anchor="_Toc192252352" w:history="1">
             <w:r>
               <w:rPr>
                 <w:rStyle w:val="Hyperlink"/>
@@ -633,7 +633,7 @@
                 <w:noProof/>
                 <w:webHidden/>
               </w:rPr>
-              <w:instrText xml:space="preserve"> PAGEREF _Toc192252174 \h </w:instrText>
+              <w:instrText xml:space="preserve"> PAGEREF _Toc192252352 \h </w:instrText>
             </w:r>
             <w:r>
               <w:rPr>
@@ -680,7 +680,7 @@
               <w14:ligatures w14:val="standardContextual"/>
             </w:rPr>
           </w:pPr>
-          <w:hyperlink w:anchor="_Toc192252175" w:history="1">
+          <w:hyperlink w:anchor="_Toc192252353" w:history="1">
             <w:r>
               <w:rPr>
                 <w:rStyle w:val="Hyperlink"/>
@@ -707,7 +707,7 @@
                 <w:noProof/>
                 <w:webHidden/>
               </w:rPr>
-              <w:instrText xml:space="preserve"> PAGEREF _Toc192252175 \h </w:instrText>
+              <w:instrText xml:space="preserve"> PAGEREF _Toc192252353 \h </w:instrText>
             </w:r>
             <w:r>
               <w:rPr>
@@ -754,7 +754,7 @@
               <w14:ligatures w14:val="standardContextual"/>
             </w:rPr>
           </w:pPr>
-          <w:hyperlink w:anchor="_Toc192252176" w:history="1">
+          <w:hyperlink w:anchor="_Toc192252354" w:history="1">
             <w:r>
               <w:rPr>
                 <w:rStyle w:val="Hyperlink"/>
@@ -781,7 +781,7 @@
                 <w:noProof/>
                 <w:webHidden/>
               </w:rPr>
-              <w:instrText xml:space="preserve"> PAGEREF _Toc192252176 \h </w:instrText>
+              <w:instrText xml:space="preserve"> PAGEREF _Toc192252354 \h </w:instrText>
             </w:r>
             <w:r>
               <w:rPr>
@@ -828,7 +828,7 @@
               <w14:ligatures w14:val="standardContextual"/>
             </w:rPr>
           </w:pPr>
-          <w:hyperlink w:anchor="_Toc192252177" w:history="1">
+          <w:hyperlink w:anchor="_Toc192252355" w:history="1">
             <w:r>
               <w:rPr>
                 <w:rStyle w:val="Hyperlink"/>
@@ -855,7 +855,7 @@
                 <w:noProof/>
                 <w:webHidden/>
               </w:rPr>
-              <w:instrText xml:space="preserve"> PAGEREF _Toc192252177 \h </w:instrText>
+              <w:instrText xml:space="preserve"> PAGEREF _Toc192252355 \h </w:instrText>
             </w:r>
             <w:r>
               <w:rPr>
@@ -902,7 +902,7 @@
               <w14:ligatures w14:val="standardContextual"/>
             </w:rPr>
           </w:pPr>
-          <w:hyperlink w:anchor="_Toc192252178" w:history="1">
+          <w:hyperlink w:anchor="_Toc192252356" w:history="1">
             <w:r>
               <w:rPr>
                 <w:rStyle w:val="Hyperlink"/>
@@ -929,7 +929,7 @@
                 <w:noProof/>
                 <w:webHidden/>
               </w:rPr>
-              <w:instrText xml:space="preserve"> PAGEREF _Toc192252178 \h </w:instrText>
+              <w:instrText xml:space="preserve"> PAGEREF _Toc192252356 \h </w:instrText>
             </w:r>
             <w:r>
               <w:rPr>
@@ -976,7 +976,7 @@
               <w14:ligatures w14:val="standardContextual"/>
             </w:rPr>
           </w:pPr>
-          <w:hyperlink w:anchor="_Toc192252179" w:history="1">
+          <w:hyperlink w:anchor="_Toc192252357" w:history="1">
             <w:r>
               <w:rPr>
                 <w:rStyle w:val="Hyperlink"/>
@@ -1003,7 +1003,7 @@
                 <w:noProof/>
                 <w:webHidden/>
               </w:rPr>
-              <w:instrText xml:space="preserve"> PAGEREF _Toc192252179 \h </w:instrText>
+              <w:instrText xml:space="preserve"> PAGEREF _Toc192252357 \h </w:instrText>
             </w:r>
             <w:r>
               <w:rPr>
@@ -1050,7 +1050,7 @@
               <w14:ligatures w14:val="standardContextual"/>
             </w:rPr>
           </w:pPr>
-          <w:hyperlink w:anchor="_Toc192252180" w:history="1">
+          <w:hyperlink w:anchor="_Toc192252358" w:history="1">
             <w:r>
               <w:rPr>
                 <w:rStyle w:val="Hyperlink"/>
@@ -1077,7 +1077,7 @@
                 <w:noProof/>
                 <w:webHidden/>
               </w:rPr>
-              <w:instrText xml:space="preserve"> PAGEREF _Toc192252180 \h </w:instrText>
+              <w:instrText xml:space="preserve"> PAGEREF _Toc192252358 \h </w:instrText>
             </w:r>
             <w:r>
               <w:rPr>
@@ -1124,7 +1124,7 @@
               <w14:ligatures w14:val="standardContextual"/>
             </w:rPr>
           </w:pPr>
-          <w:hyperlink w:anchor="_Toc192252181" w:history="1">
+          <w:hyperlink w:anchor="_Toc192252359" w:history="1">
             <w:r>
               <w:rPr>
                 <w:rStyle w:val="Hyperlink"/>
@@ -1151,7 +1151,7 @@
                 <w:noProof/>
                 <w:webHidden/>
               </w:rPr>
-              <w:instrText xml:space="preserve"> PAGEREF _Toc192252181 \h </w:instrText>
+              <w:instrText xml:space="preserve"> PAGEREF _Toc192252359 \h </w:instrText>
             </w:r>
             <w:r>
               <w:rPr>
@@ -1198,7 +1198,7 @@
               <w14:ligatures w14:val="standardContextual"/>
             </w:rPr>
           </w:pPr>
-          <w:hyperlink w:anchor="_Toc192252182" w:history="1">
+          <w:hyperlink w:anchor="_Toc192252360" w:history="1">
             <w:r>
               <w:rPr>
                 <w:rStyle w:val="Hyperlink"/>
@@ -1225,7 +1225,7 @@
                 <w:noProof/>
                 <w:webHidden/>
               </w:rPr>
-              <w:instrText xml:space="preserve"> PAGEREF _Toc192252182 \h </w:instrText>
+              <w:instrText xml:space="preserve"> PAGEREF _Toc192252360 \h </w:instrText>
             </w:r>
             <w:r>
               <w:rPr>
@@ -1272,7 +1272,7 @@
               <w14:ligatures w14:val="standardContextual"/>
             </w:rPr>
           </w:pPr>
-          <w:hyperlink w:anchor="_Toc192252183" w:history="1">
+          <w:hyperlink w:anchor="_Toc192252361" w:history="1">
             <w:r>
               <w:rPr>
                 <w:rStyle w:val="Hyperlink"/>
@@ -1299,7 +1299,7 @@
                 <w:noProof/>
                 <w:webHidden/>
               </w:rPr>
-              <w:instrText xml:space="preserve"> PAGEREF _Toc192252183 \h </w:instrText>
+              <w:instrText xml:space="preserve"> PAGEREF _Toc192252361 \h </w:instrText>
             </w:r>
             <w:r>
               <w:rPr>
@@ -1346,7 +1346,7 @@
               <w14:ligatures w14:val="standardContextual"/>
             </w:rPr>
           </w:pPr>
-          <w:hyperlink w:anchor="_Toc192252184" w:history="1">
+          <w:hyperlink w:anchor="_Toc192252362" w:history="1">
             <w:r>
               <w:rPr>
                 <w:rStyle w:val="Hyperlink"/>
@@ -1373,7 +1373,7 @@
                 <w:noProof/>
                 <w:webHidden/>
               </w:rPr>
-              <w:instrText xml:space="preserve"> PAGEREF _Toc192252184 \h </w:instrText>
+              <w:instrText xml:space="preserve"> PAGEREF _Toc192252362 \h </w:instrText>
             </w:r>
             <w:r>
               <w:rPr>
@@ -1420,7 +1420,7 @@
               <w14:ligatures w14:val="standardContextual"/>
             </w:rPr>
           </w:pPr>
-          <w:hyperlink w:anchor="_Toc192252185" w:history="1">
+          <w:hyperlink w:anchor="_Toc192252363" w:history="1">
             <w:r>
               <w:rPr>
                 <w:rStyle w:val="Hyperlink"/>
@@ -1447,7 +1447,7 @@
                 <w:noProof/>
                 <w:webHidden/>
               </w:rPr>
-              <w:instrText xml:space="preserve"> PAGEREF _Toc192252185 \h </w:instrText>
+              <w:instrText xml:space="preserve"> PAGEREF _Toc192252363 \h </w:instrText>
             </w:r>
             <w:r>
               <w:rPr>
@@ -1494,7 +1494,7 @@
               <w14:ligatures w14:val="standardContextual"/>
             </w:rPr>
           </w:pPr>
-          <w:hyperlink w:anchor="_Toc192252186" w:history="1">
+          <w:hyperlink w:anchor="_Toc192252364" w:history="1">
             <w:r>
               <w:rPr>
                 <w:rStyle w:val="Hyperlink"/>
@@ -1521,7 +1521,7 @@
                 <w:noProof/>
                 <w:webHidden/>
               </w:rPr>
-              <w:instrText xml:space="preserve"> PAGEREF _Toc192252186 \h </w:instrText>
+              <w:instrText xml:space="preserve"> PAGEREF _Toc192252364 \h </w:instrText>
             </w:r>
             <w:r>
               <w:rPr>
@@ -1568,7 +1568,7 @@
               <w14:ligatures w14:val="standardContextual"/>
             </w:rPr>
           </w:pPr>
-          <w:hyperlink w:anchor="_Toc192252187" w:history="1">
+          <w:hyperlink w:anchor="_Toc192252365" w:history="1">
             <w:r>
               <w:rPr>
                 <w:rStyle w:val="Hyperlink"/>
@@ -1595,7 +1595,7 @@
                 <w:noProof/>
                 <w:webHidden/>
               </w:rPr>
-              <w:instrText xml:space="preserve"> PAGEREF _Toc192252187 \h </w:instrText>
+              <w:instrText xml:space="preserve"> PAGEREF _Toc192252365 \h </w:instrText>
             </w:r>
             <w:r>
               <w:rPr>
@@ -1642,7 +1642,7 @@
               <w14:ligatures w14:val="standardContextual"/>
             </w:rPr>
           </w:pPr>
-          <w:hyperlink w:anchor="_Toc192252188" w:history="1">
+          <w:hyperlink w:anchor="_Toc192252366" w:history="1">
             <w:r>
               <w:rPr>
                 <w:rStyle w:val="Hyperlink"/>
@@ -1669,7 +1669,7 @@
                 <w:noProof/>
                 <w:webHidden/>
               </w:rPr>
-              <w:instrText xml:space="preserve"> PAGEREF _Toc192252188 \h </w:instrText>
+              <w:instrText xml:space="preserve"> PAGEREF _Toc192252366 \h </w:instrText>
             </w:r>
             <w:r>
               <w:rPr>
@@ -1716,7 +1716,7 @@
               <w14:ligatures w14:val="standardContextual"/>
             </w:rPr>
           </w:pPr>
-          <w:hyperlink w:anchor="_Toc192252189" w:history="1">
+          <w:hyperlink w:anchor="_Toc192252367" w:history="1">
             <w:r>
               <w:rPr>
                 <w:rStyle w:val="Hyperlink"/>
@@ -1743,7 +1743,7 @@
                 <w:noProof/>
                 <w:webHidden/>
               </w:rPr>
-              <w:instrText xml:space="preserve"> PAGEREF _Toc192252189 \h </w:instrText>
+              <w:instrText xml:space="preserve"> PAGEREF _Toc192252367 \h </w:instrText>
             </w:r>
             <w:r>
               <w:rPr>
@@ -1790,7 +1790,7 @@
               <w14:ligatures w14:val="standardContextual"/>
             </w:rPr>
           </w:pPr>
-          <w:hyperlink w:anchor="_Toc192252190" w:history="1">
+          <w:hyperlink w:anchor="_Toc192252368" w:history="1">
             <w:r>
               <w:rPr>
                 <w:rStyle w:val="Hyperlink"/>
@@ -1817,7 +1817,7 @@
                 <w:noProof/>
                 <w:webHidden/>
               </w:rPr>
-              <w:instrText xml:space="preserve"> PAGEREF _Toc192252190 \h </w:instrText>
+              <w:instrText xml:space="preserve"> PAGEREF _Toc192252368 \h </w:instrText>
             </w:r>
             <w:r>
               <w:rPr>
@@ -1864,7 +1864,7 @@
               <w14:ligatures w14:val="standardContextual"/>
             </w:rPr>
           </w:pPr>
-          <w:hyperlink w:anchor="_Toc192252191" w:history="1">
+          <w:hyperlink w:anchor="_Toc192252369" w:history="1">
             <w:r>
               <w:rPr>
                 <w:rStyle w:val="Hyperlink"/>
@@ -1891,7 +1891,7 @@
                 <w:noProof/>
                 <w:webHidden/>
               </w:rPr>
-              <w:instrText xml:space="preserve"> PAGEREF _Toc192252191 \h </w:instrText>
+              <w:instrText xml:space="preserve"> PAGEREF _Toc192252369 \h </w:instrText>
             </w:r>
             <w:r>
               <w:rPr>
@@ -1938,7 +1938,7 @@
               <w14:ligatures w14:val="standardContextual"/>
             </w:rPr>
           </w:pPr>
-          <w:hyperlink w:anchor="_Toc192252192" w:history="1">
+          <w:hyperlink w:anchor="_Toc192252370" w:history="1">
             <w:r>
               <w:rPr>
                 <w:rStyle w:val="Hyperlink"/>
@@ -1965,7 +1965,7 @@
                 <w:noProof/>
                 <w:webHidden/>
               </w:rPr>
-              <w:instrText xml:space="preserve"> PAGEREF _Toc192252192 \h </w:instrText>
+              <w:instrText xml:space="preserve"> PAGEREF _Toc192252370 \h </w:instrText>
             </w:r>
             <w:r>
               <w:rPr>
@@ -2012,7 +2012,7 @@
               <w14:ligatures w14:val="standardContextual"/>
             </w:rPr>
           </w:pPr>
-          <w:hyperlink w:anchor="_Toc192252193" w:history="1">
+          <w:hyperlink w:anchor="_Toc192252371" w:history="1">
             <w:r>
               <w:rPr>
                 <w:rStyle w:val="Hyperlink"/>
@@ -2039,7 +2039,7 @@
                 <w:noProof/>
                 <w:webHidden/>
               </w:rPr>
-              <w:instrText xml:space="preserve"> PAGEREF _Toc192252193 \h </w:instrText>
+              <w:instrText xml:space="preserve"> PAGEREF _Toc192252371 \h </w:instrText>
             </w:r>
             <w:r>
               <w:rPr>
@@ -2086,7 +2086,7 @@
               <w14:ligatures w14:val="standardContextual"/>
             </w:rPr>
           </w:pPr>
-          <w:hyperlink w:anchor="_Toc192252194" w:history="1">
+          <w:hyperlink w:anchor="_Toc192252372" w:history="1">
             <w:r>
               <w:rPr>
                 <w:rStyle w:val="Hyperlink"/>
@@ -2113,7 +2113,7 @@
                 <w:noProof/>
                 <w:webHidden/>
               </w:rPr>
-              <w:instrText xml:space="preserve"> PAGEREF _Toc192252194 \h </w:instrText>
+              <w:instrText xml:space="preserve"> PAGEREF _Toc192252372 \h </w:instrText>
             </w:r>
             <w:r>
               <w:rPr>
@@ -2160,7 +2160,7 @@
               <w14:ligatures w14:val="standardContextual"/>
             </w:rPr>
           </w:pPr>
-          <w:hyperlink w:anchor="_Toc192252195" w:history="1">
+          <w:hyperlink w:anchor="_Toc192252373" w:history="1">
             <w:r>
               <w:rPr>
                 <w:rStyle w:val="Hyperlink"/>
@@ -2187,7 +2187,7 @@
                 <w:noProof/>
                 <w:webHidden/>
               </w:rPr>
-              <w:instrText xml:space="preserve"> PAGEREF _Toc192252195 \h </w:instrText>
+              <w:instrText xml:space="preserve"> PAGEREF _Toc192252373 \h </w:instrText>
             </w:r>
             <w:r>
               <w:rPr>
@@ -2234,7 +2234,7 @@
               <w14:ligatures w14:val="standardContextual"/>
             </w:rPr>
           </w:pPr>
-          <w:hyperlink w:anchor="_Toc192252196" w:history="1">
+          <w:hyperlink w:anchor="_Toc192252374" w:history="1">
             <w:r>
               <w:rPr>
                 <w:rStyle w:val="Hyperlink"/>
@@ -2261,7 +2261,7 @@
                 <w:noProof/>
                 <w:webHidden/>
               </w:rPr>
-              <w:instrText xml:space="preserve"> PAGEREF _Toc192252196 \h </w:instrText>
+              <w:instrText xml:space="preserve"> PAGEREF _Toc192252374 \h </w:instrText>
             </w:r>
             <w:r>
               <w:rPr>
@@ -2314,7 +2314,7 @@
       <w:pPr>
         <w:pStyle w:val="Heading1"/>
       </w:pPr>
-      <w:bookmarkStart w:id="0" w:name="_Toc192252172"/>
+      <w:bookmarkStart w:id="0" w:name="_Toc192252350"/>
       <w:r>
         <w:lastRenderedPageBreak/>
         <w:t>INTRODUCTION</w:t>
@@ -2456,7 +2456,7 @@
       <w:pPr>
         <w:pStyle w:val="Heading1"/>
       </w:pPr>
-      <w:bookmarkStart w:id="1" w:name="_Toc192252173"/>
+      <w:bookmarkStart w:id="1" w:name="_Toc192252351"/>
       <w:r>
         <w:t>PURPOSE OF THE WEBSITE</w:t>
       </w:r>
@@ -2647,7 +2647,7 @@
         <w:pStyle w:val="Heading1"/>
       </w:pPr>
       <w:bookmarkStart w:id="2" w:name="_CONNECTION_GUIDE"/>
-      <w:bookmarkStart w:id="3" w:name="_Toc192252174"/>
+      <w:bookmarkStart w:id="3" w:name="_Toc192252352"/>
       <w:bookmarkEnd w:id="2"/>
       <w:r>
         <w:lastRenderedPageBreak/>
@@ -2969,7 +2969,7 @@
           <w:tab w:val="left" w:pos="4208"/>
         </w:tabs>
       </w:pPr>
-      <w:bookmarkStart w:id="4" w:name="_Toc192252175"/>
+      <w:bookmarkStart w:id="4" w:name="_Toc192252353"/>
       <w:r>
         <w:t>HOW TO SIGNUP</w:t>
       </w:r>
@@ -3330,7 +3330,7 @@
         <w:pStyle w:val="Heading1"/>
       </w:pPr>
       <w:bookmarkStart w:id="5" w:name="_HOW_TO_LOGIN"/>
-      <w:bookmarkStart w:id="6" w:name="_Toc192252176"/>
+      <w:bookmarkStart w:id="6" w:name="_Toc192252354"/>
       <w:bookmarkEnd w:id="5"/>
       <w:r>
         <w:lastRenderedPageBreak/>
@@ -3500,7 +3500,7 @@
       <w:pPr>
         <w:pStyle w:val="Heading1"/>
       </w:pPr>
-      <w:bookmarkStart w:id="7" w:name="_Toc192252177"/>
+      <w:bookmarkStart w:id="7" w:name="_Toc192252355"/>
       <w:r>
         <w:t>HOW TO LOGOUT</w:t>
       </w:r>
@@ -3684,7 +3684,7 @@
       <w:pPr>
         <w:pStyle w:val="Heading1"/>
       </w:pPr>
-      <w:bookmarkStart w:id="8" w:name="_Toc192252178"/>
+      <w:bookmarkStart w:id="8" w:name="_Toc192252356"/>
       <w:r>
         <w:t>HOW TO RESET PASSWORD</w:t>
       </w:r>
@@ -3965,7 +3965,7 @@
         <w:pStyle w:val="Heading1"/>
       </w:pPr>
       <w:bookmarkStart w:id="9" w:name="_USING_THE_NAVIGATION"/>
-      <w:bookmarkStart w:id="10" w:name="_Toc192252179"/>
+      <w:bookmarkStart w:id="10" w:name="_Toc192252357"/>
       <w:bookmarkEnd w:id="9"/>
       <w:r>
         <w:lastRenderedPageBreak/>
@@ -5003,7 +5003,7 @@
       <w:pPr>
         <w:pStyle w:val="Heading1"/>
       </w:pPr>
-      <w:bookmarkStart w:id="11" w:name="_Toc192252180"/>
+      <w:bookmarkStart w:id="11" w:name="_Toc192252358"/>
       <w:r>
         <w:lastRenderedPageBreak/>
         <w:t>SEARCH FUNCTIONALITY - DRUGS</w:t>
@@ -5446,6 +5446,55 @@
     <w:p>
       <w:pPr>
         <w:pStyle w:val="ListParagraph"/>
+        <w:numPr>
+          <w:ilvl w:val="0"/>
+          <w:numId w:val="9"/>
+        </w:numPr>
+        <w:rPr>
+          <w:sz w:val="24"/>
+          <w:szCs w:val="24"/>
+        </w:rPr>
+      </w:pPr>
+      <w:hyperlink w:anchor="_HOW_TO_SORT" w:history="1">
+        <w:r>
+          <w:rPr>
+            <w:rStyle w:val="Hyperlink"/>
+            <w:color w:val="0070C0"/>
+            <w:sz w:val="24"/>
+            <w:szCs w:val="24"/>
+          </w:rPr>
+          <w:t>Sort</w:t>
+        </w:r>
+      </w:hyperlink>
+      <w:r>
+        <w:rPr>
+          <w:sz w:val="24"/>
+          <w:szCs w:val="24"/>
+        </w:rPr>
+        <w:t xml:space="preserve"> or </w:t>
+      </w:r>
+      <w:hyperlink w:anchor="_SEARCH_FUNCTIONALITY_-" w:history="1">
+        <w:r>
+          <w:rPr>
+            <w:rStyle w:val="Hyperlink"/>
+            <w:color w:val="0070C0"/>
+            <w:sz w:val="24"/>
+            <w:szCs w:val="24"/>
+          </w:rPr>
+          <w:t>search</w:t>
+        </w:r>
+      </w:hyperlink>
+      <w:r>
+        <w:rPr>
+          <w:sz w:val="24"/>
+          <w:szCs w:val="24"/>
+        </w:rPr>
+        <w:t xml:space="preserve"> for the required order (If needed).</w:t>
+      </w:r>
+    </w:p>
+    <w:p>
+      <w:pPr>
+        <w:pStyle w:val="ListParagraph"/>
         <w:rPr>
           <w:sz w:val="24"/>
           <w:szCs w:val="24"/>
@@ -5456,7 +5505,7 @@
       <w:pPr>
         <w:pStyle w:val="Heading1"/>
       </w:pPr>
-      <w:bookmarkStart w:id="12" w:name="_Toc192252181"/>
+      <w:bookmarkStart w:id="12" w:name="_Toc192252359"/>
       <w:r>
         <w:t>SEARCH FUNCTIONALITY – PHYSICIANS</w:t>
       </w:r>
@@ -5749,18 +5798,66 @@
         <w:t>Options will now appear in the table below based on the input provided.</w:t>
       </w:r>
     </w:p>
+    <w:p>
+      <w:pPr>
+        <w:pStyle w:val="ListParagraph"/>
+        <w:numPr>
+          <w:ilvl w:val="0"/>
+          <w:numId w:val="10"/>
+        </w:numPr>
+        <w:rPr>
+          <w:sz w:val="24"/>
+          <w:szCs w:val="24"/>
+        </w:rPr>
+      </w:pPr>
+      <w:hyperlink w:anchor="_HOW_TO_SORT" w:history="1">
+        <w:r>
+          <w:rPr>
+            <w:rStyle w:val="Hyperlink"/>
+            <w:color w:val="0070C0"/>
+            <w:sz w:val="24"/>
+            <w:szCs w:val="24"/>
+          </w:rPr>
+          <w:t>Sort</w:t>
+        </w:r>
+      </w:hyperlink>
+      <w:r>
+        <w:rPr>
+          <w:sz w:val="24"/>
+          <w:szCs w:val="24"/>
+        </w:rPr>
+        <w:t xml:space="preserve"> or </w:t>
+      </w:r>
+      <w:hyperlink w:anchor="_SEARCH_FUNCTIONALITY_-" w:history="1">
+        <w:r>
+          <w:rPr>
+            <w:rStyle w:val="Hyperlink"/>
+            <w:color w:val="0070C0"/>
+            <w:sz w:val="24"/>
+            <w:szCs w:val="24"/>
+          </w:rPr>
+          <w:t>search</w:t>
+        </w:r>
+      </w:hyperlink>
+      <w:r>
+        <w:rPr>
+          <w:sz w:val="24"/>
+          <w:szCs w:val="24"/>
+        </w:rPr>
+        <w:t xml:space="preserve"> for the required order (If needed).</w:t>
+      </w:r>
+    </w:p>
     <w:p/>
     <w:p/>
     <w:p/>
     <w:p/>
     <w:p/>
     <w:p/>
-    <w:p/>
     <w:p>
       <w:pPr>
         <w:pStyle w:val="Heading1"/>
       </w:pPr>
-      <w:bookmarkStart w:id="13" w:name="_Toc192252182"/>
+      <w:bookmarkStart w:id="13" w:name="_Toc192252360"/>
       <w:r>
         <w:lastRenderedPageBreak/>
         <w:t>SEARCH FUNCTIONALITY – PATIENTS</w:t>
@@ -6193,6 +6290,55 @@
     <w:p>
       <w:pPr>
         <w:pStyle w:val="ListParagraph"/>
+        <w:numPr>
+          <w:ilvl w:val="0"/>
+          <w:numId w:val="11"/>
+        </w:numPr>
+        <w:rPr>
+          <w:sz w:val="24"/>
+          <w:szCs w:val="24"/>
+        </w:rPr>
+      </w:pPr>
+      <w:hyperlink w:anchor="_HOW_TO_SORT" w:history="1">
+        <w:r>
+          <w:rPr>
+            <w:rStyle w:val="Hyperlink"/>
+            <w:color w:val="0070C0"/>
+            <w:sz w:val="24"/>
+            <w:szCs w:val="24"/>
+          </w:rPr>
+          <w:t>Sort</w:t>
+        </w:r>
+      </w:hyperlink>
+      <w:r>
+        <w:rPr>
+          <w:sz w:val="24"/>
+          <w:szCs w:val="24"/>
+        </w:rPr>
+        <w:t xml:space="preserve"> or </w:t>
+      </w:r>
+      <w:hyperlink w:anchor="_SEARCH_FUNCTIONALITY_-" w:history="1">
+        <w:r>
+          <w:rPr>
+            <w:rStyle w:val="Hyperlink"/>
+            <w:color w:val="0070C0"/>
+            <w:sz w:val="24"/>
+            <w:szCs w:val="24"/>
+          </w:rPr>
+          <w:t>search</w:t>
+        </w:r>
+      </w:hyperlink>
+      <w:r>
+        <w:rPr>
+          <w:sz w:val="24"/>
+          <w:szCs w:val="24"/>
+        </w:rPr>
+        <w:t xml:space="preserve"> for the required order (If needed).</w:t>
+      </w:r>
+    </w:p>
+    <w:p>
+      <w:pPr>
+        <w:pStyle w:val="ListParagraph"/>
       </w:pPr>
     </w:p>
     <w:p>
@@ -6200,7 +6346,7 @@
         <w:pStyle w:val="Heading1"/>
       </w:pPr>
       <w:bookmarkStart w:id="14" w:name="_SEARCH_FUNCTIONALITY_–"/>
-      <w:bookmarkStart w:id="15" w:name="_Toc192252183"/>
+      <w:bookmarkStart w:id="15" w:name="_Toc192252361"/>
       <w:bookmarkEnd w:id="14"/>
       <w:r>
         <w:t>SEARCH FUNCTIONALITY – ORDERS</w:t>
@@ -6845,18 +6991,58 @@
     <w:p>
       <w:pPr>
         <w:pStyle w:val="ListParagraph"/>
-        <w:rPr>
-          <w:sz w:val="24"/>
-          <w:szCs w:val="24"/>
-        </w:rPr>
-      </w:pPr>
+        <w:numPr>
+          <w:ilvl w:val="0"/>
+          <w:numId w:val="12"/>
+        </w:numPr>
+        <w:rPr>
+          <w:sz w:val="24"/>
+          <w:szCs w:val="24"/>
+        </w:rPr>
+      </w:pPr>
+      <w:hyperlink w:anchor="_HOW_TO_SORT" w:history="1">
+        <w:r>
+          <w:rPr>
+            <w:rStyle w:val="Hyperlink"/>
+            <w:color w:val="0070C0"/>
+            <w:sz w:val="24"/>
+            <w:szCs w:val="24"/>
+          </w:rPr>
+          <w:t>Sort</w:t>
+        </w:r>
+      </w:hyperlink>
+      <w:r>
+        <w:rPr>
+          <w:sz w:val="24"/>
+          <w:szCs w:val="24"/>
+        </w:rPr>
+        <w:t xml:space="preserve"> or </w:t>
+      </w:r>
+      <w:hyperlink w:anchor="_SEARCH_FUNCTIONALITY_-" w:history="1">
+        <w:r>
+          <w:rPr>
+            <w:rStyle w:val="Hyperlink"/>
+            <w:color w:val="0070C0"/>
+            <w:sz w:val="24"/>
+            <w:szCs w:val="24"/>
+          </w:rPr>
+          <w:t>search</w:t>
+        </w:r>
+      </w:hyperlink>
+      <w:r>
+        <w:rPr>
+          <w:sz w:val="24"/>
+          <w:szCs w:val="24"/>
+        </w:rPr>
+        <w:t xml:space="preserve"> for the required order (If needed).</w:t>
+      </w:r>
     </w:p>
     <w:p>
       <w:pPr>
         <w:pStyle w:val="Heading1"/>
       </w:pPr>
       <w:bookmarkStart w:id="16" w:name="_SEARCH_FUNCTIONALITY_-"/>
-      <w:bookmarkStart w:id="17" w:name="_Toc192252184"/>
+      <w:bookmarkStart w:id="17" w:name="_Toc192252362"/>
       <w:bookmarkEnd w:id="16"/>
       <w:r>
         <w:lastRenderedPageBreak/>
@@ -7476,13 +7662,62 @@
     <w:p>
       <w:pPr>
         <w:pStyle w:val="ListParagraph"/>
+        <w:numPr>
+          <w:ilvl w:val="0"/>
+          <w:numId w:val="13"/>
+        </w:numPr>
+        <w:rPr>
+          <w:sz w:val="24"/>
+          <w:szCs w:val="24"/>
+        </w:rPr>
+      </w:pPr>
+      <w:hyperlink w:anchor="_HOW_TO_SORT" w:history="1">
+        <w:r>
+          <w:rPr>
+            <w:rStyle w:val="Hyperlink"/>
+            <w:color w:val="0070C0"/>
+            <w:sz w:val="24"/>
+            <w:szCs w:val="24"/>
+          </w:rPr>
+          <w:t>Sort</w:t>
+        </w:r>
+      </w:hyperlink>
+      <w:r>
+        <w:rPr>
+          <w:sz w:val="24"/>
+          <w:szCs w:val="24"/>
+        </w:rPr>
+        <w:t xml:space="preserve"> or </w:t>
+      </w:r>
+      <w:hyperlink w:anchor="_SEARCH_FUNCTIONALITY_-" w:history="1">
+        <w:r>
+          <w:rPr>
+            <w:rStyle w:val="Hyperlink"/>
+            <w:color w:val="0070C0"/>
+            <w:sz w:val="24"/>
+            <w:szCs w:val="24"/>
+          </w:rPr>
+          <w:t>search</w:t>
+        </w:r>
+      </w:hyperlink>
+      <w:r>
+        <w:rPr>
+          <w:sz w:val="24"/>
+          <w:szCs w:val="24"/>
+        </w:rPr>
+        <w:t xml:space="preserve"> for the required order (If needed).</w:t>
+      </w:r>
+    </w:p>
+    <w:p>
+      <w:pPr>
+        <w:pStyle w:val="ListParagraph"/>
       </w:pPr>
     </w:p>
     <w:p>
       <w:pPr>
         <w:pStyle w:val="Heading1"/>
       </w:pPr>
-      <w:bookmarkStart w:id="18" w:name="_Toc192252185"/>
+      <w:bookmarkStart w:id="18" w:name="_Toc192252363"/>
       <w:r>
         <w:t xml:space="preserve">SEARCH FUNCTIONALITY </w:t>
       </w:r>
@@ -7968,24 +8203,54 @@
     <w:p>
       <w:pPr>
         <w:pStyle w:val="ListParagraph"/>
-        <w:rPr>
-          <w:sz w:val="24"/>
-          <w:szCs w:val="24"/>
-        </w:rPr>
-      </w:pPr>
-    </w:p>
-    <w:p>
-      <w:pPr>
-        <w:pStyle w:val="ListParagraph"/>
-        <w:rPr>
-          <w:sz w:val="24"/>
-          <w:szCs w:val="24"/>
-        </w:rPr>
-      </w:pPr>
-    </w:p>
-    <w:p>
-      <w:pPr>
-        <w:pStyle w:val="ListParagraph"/>
+        <w:numPr>
+          <w:ilvl w:val="0"/>
+          <w:numId w:val="27"/>
+        </w:numPr>
+        <w:rPr>
+          <w:sz w:val="24"/>
+          <w:szCs w:val="24"/>
+        </w:rPr>
+      </w:pPr>
+      <w:hyperlink w:anchor="_HOW_TO_SORT" w:history="1">
+        <w:r>
+          <w:rPr>
+            <w:rStyle w:val="Hyperlink"/>
+            <w:color w:val="0070C0"/>
+            <w:sz w:val="24"/>
+            <w:szCs w:val="24"/>
+          </w:rPr>
+          <w:t>Sort</w:t>
+        </w:r>
+      </w:hyperlink>
+      <w:r>
+        <w:rPr>
+          <w:sz w:val="24"/>
+          <w:szCs w:val="24"/>
+        </w:rPr>
+        <w:t xml:space="preserve"> or </w:t>
+      </w:r>
+      <w:hyperlink w:anchor="_SEARCH_FUNCTIONALITY_-" w:history="1">
+        <w:r>
+          <w:rPr>
+            <w:rStyle w:val="Hyperlink"/>
+            <w:color w:val="0070C0"/>
+            <w:sz w:val="24"/>
+            <w:szCs w:val="24"/>
+          </w:rPr>
+          <w:t>search</w:t>
+        </w:r>
+      </w:hyperlink>
+      <w:r>
+        <w:rPr>
+          <w:sz w:val="24"/>
+          <w:szCs w:val="24"/>
+        </w:rPr>
+        <w:t xml:space="preserve"> for the required order (If needed).</w:t>
+      </w:r>
+    </w:p>
+    <w:p>
+      <w:pPr>
         <w:rPr>
           <w:sz w:val="24"/>
           <w:szCs w:val="24"/>
@@ -7996,7 +8261,7 @@
       <w:pPr>
         <w:pStyle w:val="Heading1"/>
       </w:pPr>
-      <w:bookmarkStart w:id="19" w:name="_Toc192252186"/>
+      <w:bookmarkStart w:id="19" w:name="_Toc192252364"/>
       <w:r>
         <w:lastRenderedPageBreak/>
         <w:t xml:space="preserve">SEARCH FUNCTIONALITY – </w:t>
@@ -8522,10 +8787,86 @@
     </w:p>
     <w:p>
       <w:pPr>
+        <w:pStyle w:val="ListParagraph"/>
+        <w:numPr>
+          <w:ilvl w:val="0"/>
+          <w:numId w:val="29"/>
+        </w:numPr>
+        <w:rPr>
+          <w:sz w:val="24"/>
+          <w:szCs w:val="24"/>
+        </w:rPr>
+      </w:pPr>
+      <w:hyperlink w:anchor="_HOW_TO_SORT" w:history="1">
+        <w:r>
+          <w:rPr>
+            <w:rStyle w:val="Hyperlink"/>
+            <w:color w:val="0070C0"/>
+            <w:sz w:val="24"/>
+            <w:szCs w:val="24"/>
+          </w:rPr>
+          <w:t>S</w:t>
+        </w:r>
+        <w:r>
+          <w:rPr>
+            <w:rStyle w:val="Hyperlink"/>
+            <w:color w:val="0070C0"/>
+            <w:sz w:val="24"/>
+            <w:szCs w:val="24"/>
+          </w:rPr>
+          <w:t>o</w:t>
+        </w:r>
+        <w:r>
+          <w:rPr>
+            <w:rStyle w:val="Hyperlink"/>
+            <w:color w:val="0070C0"/>
+            <w:sz w:val="24"/>
+            <w:szCs w:val="24"/>
+          </w:rPr>
+          <w:t>rt</w:t>
+        </w:r>
+      </w:hyperlink>
+      <w:r>
+        <w:rPr>
+          <w:sz w:val="24"/>
+          <w:szCs w:val="24"/>
+        </w:rPr>
+        <w:t xml:space="preserve"> or </w:t>
+      </w:r>
+      <w:hyperlink w:anchor="_SEARCH_FUNCTIONALITY_-" w:history="1">
+        <w:r>
+          <w:rPr>
+            <w:rStyle w:val="Hyperlink"/>
+            <w:color w:val="0070C0"/>
+            <w:sz w:val="24"/>
+            <w:szCs w:val="24"/>
+          </w:rPr>
+          <w:t>search</w:t>
+        </w:r>
+      </w:hyperlink>
+      <w:r>
+        <w:rPr>
+          <w:sz w:val="24"/>
+          <w:szCs w:val="24"/>
+        </w:rPr>
+        <w:t xml:space="preserve"> for the required order (If needed).</w:t>
+      </w:r>
+    </w:p>
+    <w:p>
+      <w:pPr>
+        <w:pStyle w:val="ListParagraph"/>
+        <w:rPr>
+          <w:sz w:val="24"/>
+          <w:szCs w:val="24"/>
+        </w:rPr>
+      </w:pPr>
+    </w:p>
+    <w:p>
+      <w:pPr>
         <w:pStyle w:val="Heading1"/>
       </w:pPr>
       <w:bookmarkStart w:id="20" w:name="_HOW_TO_SORT"/>
-      <w:bookmarkStart w:id="21" w:name="_Toc192252187"/>
+      <w:bookmarkStart w:id="21" w:name="_Toc192252365"/>
       <w:bookmarkEnd w:id="20"/>
       <w:r>
         <w:t>HOW TO SORT TABLES</w:t>
@@ -8788,26 +9129,7 @@
         <w:pStyle w:val="ListParagraph"/>
       </w:pPr>
     </w:p>
-    <w:p>
-      <w:pPr>
-        <w:pStyle w:val="ListParagraph"/>
-      </w:pPr>
-    </w:p>
-    <w:p>
-      <w:pPr>
-        <w:pStyle w:val="ListParagraph"/>
-      </w:pPr>
-    </w:p>
-    <w:p>
-      <w:pPr>
-        <w:pStyle w:val="ListParagraph"/>
-      </w:pPr>
-    </w:p>
-    <w:p>
-      <w:pPr>
-        <w:pStyle w:val="ListParagraph"/>
-      </w:pPr>
-    </w:p>
+    <w:p/>
     <w:p>
       <w:pPr>
         <w:pStyle w:val="ListParagraph"/>
@@ -8817,7 +9139,7 @@
       <w:pPr>
         <w:pStyle w:val="Heading1"/>
       </w:pPr>
-      <w:bookmarkStart w:id="22" w:name="_Toc192252188"/>
+      <w:bookmarkStart w:id="22" w:name="_Toc192252366"/>
       <w:r>
         <w:lastRenderedPageBreak/>
         <w:t>HOW TO CREATE AN ORDER</w:t>
@@ -9489,7 +9811,7 @@
       <w:pPr>
         <w:pStyle w:val="Heading1"/>
       </w:pPr>
-      <w:bookmarkStart w:id="23" w:name="_Toc192252189"/>
+      <w:bookmarkStart w:id="23" w:name="_Toc192252367"/>
       <w:r>
         <w:t>HOW TO VERIFY AN ORDER</w:t>
       </w:r>
@@ -9842,7 +10164,7 @@
       <w:pPr>
         <w:pStyle w:val="Heading1"/>
       </w:pPr>
-      <w:bookmarkStart w:id="24" w:name="_Toc192252190"/>
+      <w:bookmarkStart w:id="24" w:name="_Toc192252368"/>
       <w:r>
         <w:lastRenderedPageBreak/>
         <w:t>HOW TO REJECT AN ORDER</w:t>
@@ -10146,7 +10468,7 @@
         <w:pStyle w:val="Heading1"/>
       </w:pPr>
       <w:bookmarkStart w:id="25" w:name="_HOW_TO_PRINT"/>
-      <w:bookmarkStart w:id="26" w:name="_Toc192252191"/>
+      <w:bookmarkStart w:id="26" w:name="_Toc192252369"/>
       <w:bookmarkEnd w:id="25"/>
       <w:r>
         <w:t>HOW TO PRINT</w:t>
@@ -10609,7 +10931,7 @@
       <w:pPr>
         <w:pStyle w:val="Heading1"/>
       </w:pPr>
-      <w:bookmarkStart w:id="27" w:name="_Toc192252192"/>
+      <w:bookmarkStart w:id="27" w:name="_Toc192252370"/>
       <w:r>
         <w:lastRenderedPageBreak/>
         <w:t>HOW TO REPRINT</w:t>
@@ -11273,7 +11595,7 @@
       <w:pPr>
         <w:pStyle w:val="Heading1"/>
       </w:pPr>
-      <w:bookmarkStart w:id="28" w:name="_Toc192252193"/>
+      <w:bookmarkStart w:id="28" w:name="_Toc192252371"/>
       <w:r>
         <w:t>HOW TO SEE MY ORDERS</w:t>
       </w:r>
@@ -11473,7 +11795,7 @@
       <w:pPr>
         <w:pStyle w:val="Heading1"/>
       </w:pPr>
-      <w:bookmarkStart w:id="29" w:name="_Toc192252194"/>
+      <w:bookmarkStart w:id="29" w:name="_Toc192252372"/>
       <w:r>
         <w:lastRenderedPageBreak/>
         <w:t xml:space="preserve">HOW TO </w:t>
@@ -12420,7 +12742,7 @@
       <w:pPr>
         <w:pStyle w:val="Heading1"/>
       </w:pPr>
-      <w:bookmarkStart w:id="30" w:name="_Toc192252195"/>
+      <w:bookmarkStart w:id="30" w:name="_Toc192252373"/>
       <w:r>
         <w:t>GLOSSARY</w:t>
       </w:r>
@@ -12505,7 +12827,7 @@
       <w:pPr>
         <w:pStyle w:val="Heading1"/>
       </w:pPr>
-      <w:bookmarkStart w:id="31" w:name="_Toc192252196"/>
+      <w:bookmarkStart w:id="31" w:name="_Toc192252374"/>
       <w:r>
         <w:t>INDEX</w:t>
       </w:r>
@@ -16763,7 +17085,7 @@
     <w:rsid w:val="00021D17"/>
     <w:rsid w:val="00097D9D"/>
     <w:rsid w:val="00146DE0"/>
-    <w:rsid w:val="005A7664"/>
+    <w:rsid w:val="00440177"/>
     <w:rsid w:val="00656C20"/>
     <w:rsid w:val="007069EA"/>
     <w:rsid w:val="00960C4B"/>

</xml_diff>

<commit_message>
Minor changes to document
</commit_message>
<xml_diff>
--- a/PharmTechUserManual.docx
+++ b/PharmTechUserManual.docx
@@ -387,7 +387,7 @@
           <w:sz w:val="32"/>
           <w:szCs w:val="32"/>
         </w:rPr>
-        <w:t>March 7, 2025</w:t>
+        <w:t>March 10, 2025</w:t>
       </w:r>
       <w:r>
         <w:rPr>
@@ -458,7 +458,7 @@
           <w:r>
             <w:fldChar w:fldCharType="separate"/>
           </w:r>
-          <w:hyperlink w:anchor="_Toc192252350" w:history="1">
+          <w:hyperlink w:anchor="_Toc192253049" w:history="1">
             <w:r>
               <w:rPr>
                 <w:rStyle w:val="Hyperlink"/>
@@ -485,7 +485,7 @@
                 <w:noProof/>
                 <w:webHidden/>
               </w:rPr>
-              <w:instrText xml:space="preserve"> PAGEREF _Toc192252350 \h </w:instrText>
+              <w:instrText xml:space="preserve"> PAGEREF _Toc192253049 \h </w:instrText>
             </w:r>
             <w:r>
               <w:rPr>
@@ -532,7 +532,7 @@
               <w14:ligatures w14:val="standardContextual"/>
             </w:rPr>
           </w:pPr>
-          <w:hyperlink w:anchor="_Toc192252351" w:history="1">
+          <w:hyperlink w:anchor="_Toc192253050" w:history="1">
             <w:r>
               <w:rPr>
                 <w:rStyle w:val="Hyperlink"/>
@@ -559,7 +559,7 @@
                 <w:noProof/>
                 <w:webHidden/>
               </w:rPr>
-              <w:instrText xml:space="preserve"> PAGEREF _Toc192252351 \h </w:instrText>
+              <w:instrText xml:space="preserve"> PAGEREF _Toc192253050 \h </w:instrText>
             </w:r>
             <w:r>
               <w:rPr>
@@ -606,7 +606,7 @@
               <w14:ligatures w14:val="standardContextual"/>
             </w:rPr>
           </w:pPr>
-          <w:hyperlink w:anchor="_Toc192252352" w:history="1">
+          <w:hyperlink w:anchor="_Toc192253051" w:history="1">
             <w:r>
               <w:rPr>
                 <w:rStyle w:val="Hyperlink"/>
@@ -633,7 +633,7 @@
                 <w:noProof/>
                 <w:webHidden/>
               </w:rPr>
-              <w:instrText xml:space="preserve"> PAGEREF _Toc192252352 \h </w:instrText>
+              <w:instrText xml:space="preserve"> PAGEREF _Toc192253051 \h </w:instrText>
             </w:r>
             <w:r>
               <w:rPr>
@@ -680,7 +680,7 @@
               <w14:ligatures w14:val="standardContextual"/>
             </w:rPr>
           </w:pPr>
-          <w:hyperlink w:anchor="_Toc192252353" w:history="1">
+          <w:hyperlink w:anchor="_Toc192253052" w:history="1">
             <w:r>
               <w:rPr>
                 <w:rStyle w:val="Hyperlink"/>
@@ -707,7 +707,7 @@
                 <w:noProof/>
                 <w:webHidden/>
               </w:rPr>
-              <w:instrText xml:space="preserve"> PAGEREF _Toc192252353 \h </w:instrText>
+              <w:instrText xml:space="preserve"> PAGEREF _Toc192253052 \h </w:instrText>
             </w:r>
             <w:r>
               <w:rPr>
@@ -754,7 +754,7 @@
               <w14:ligatures w14:val="standardContextual"/>
             </w:rPr>
           </w:pPr>
-          <w:hyperlink w:anchor="_Toc192252354" w:history="1">
+          <w:hyperlink w:anchor="_Toc192253053" w:history="1">
             <w:r>
               <w:rPr>
                 <w:rStyle w:val="Hyperlink"/>
@@ -781,7 +781,7 @@
                 <w:noProof/>
                 <w:webHidden/>
               </w:rPr>
-              <w:instrText xml:space="preserve"> PAGEREF _Toc192252354 \h </w:instrText>
+              <w:instrText xml:space="preserve"> PAGEREF _Toc192253053 \h </w:instrText>
             </w:r>
             <w:r>
               <w:rPr>
@@ -828,7 +828,7 @@
               <w14:ligatures w14:val="standardContextual"/>
             </w:rPr>
           </w:pPr>
-          <w:hyperlink w:anchor="_Toc192252355" w:history="1">
+          <w:hyperlink w:anchor="_Toc192253054" w:history="1">
             <w:r>
               <w:rPr>
                 <w:rStyle w:val="Hyperlink"/>
@@ -855,7 +855,7 @@
                 <w:noProof/>
                 <w:webHidden/>
               </w:rPr>
-              <w:instrText xml:space="preserve"> PAGEREF _Toc192252355 \h </w:instrText>
+              <w:instrText xml:space="preserve"> PAGEREF _Toc192253054 \h </w:instrText>
             </w:r>
             <w:r>
               <w:rPr>
@@ -902,7 +902,7 @@
               <w14:ligatures w14:val="standardContextual"/>
             </w:rPr>
           </w:pPr>
-          <w:hyperlink w:anchor="_Toc192252356" w:history="1">
+          <w:hyperlink w:anchor="_Toc192253055" w:history="1">
             <w:r>
               <w:rPr>
                 <w:rStyle w:val="Hyperlink"/>
@@ -929,7 +929,7 @@
                 <w:noProof/>
                 <w:webHidden/>
               </w:rPr>
-              <w:instrText xml:space="preserve"> PAGEREF _Toc192252356 \h </w:instrText>
+              <w:instrText xml:space="preserve"> PAGEREF _Toc192253055 \h </w:instrText>
             </w:r>
             <w:r>
               <w:rPr>
@@ -976,7 +976,7 @@
               <w14:ligatures w14:val="standardContextual"/>
             </w:rPr>
           </w:pPr>
-          <w:hyperlink w:anchor="_Toc192252357" w:history="1">
+          <w:hyperlink w:anchor="_Toc192253056" w:history="1">
             <w:r>
               <w:rPr>
                 <w:rStyle w:val="Hyperlink"/>
@@ -1003,7 +1003,7 @@
                 <w:noProof/>
                 <w:webHidden/>
               </w:rPr>
-              <w:instrText xml:space="preserve"> PAGEREF _Toc192252357 \h </w:instrText>
+              <w:instrText xml:space="preserve"> PAGEREF _Toc192253056 \h </w:instrText>
             </w:r>
             <w:r>
               <w:rPr>
@@ -1050,7 +1050,7 @@
               <w14:ligatures w14:val="standardContextual"/>
             </w:rPr>
           </w:pPr>
-          <w:hyperlink w:anchor="_Toc192252358" w:history="1">
+          <w:hyperlink w:anchor="_Toc192253057" w:history="1">
             <w:r>
               <w:rPr>
                 <w:rStyle w:val="Hyperlink"/>
@@ -1077,7 +1077,7 @@
                 <w:noProof/>
                 <w:webHidden/>
               </w:rPr>
-              <w:instrText xml:space="preserve"> PAGEREF _Toc192252358 \h </w:instrText>
+              <w:instrText xml:space="preserve"> PAGEREF _Toc192253057 \h </w:instrText>
             </w:r>
             <w:r>
               <w:rPr>
@@ -1124,7 +1124,7 @@
               <w14:ligatures w14:val="standardContextual"/>
             </w:rPr>
           </w:pPr>
-          <w:hyperlink w:anchor="_Toc192252359" w:history="1">
+          <w:hyperlink w:anchor="_Toc192253058" w:history="1">
             <w:r>
               <w:rPr>
                 <w:rStyle w:val="Hyperlink"/>
@@ -1151,7 +1151,7 @@
                 <w:noProof/>
                 <w:webHidden/>
               </w:rPr>
-              <w:instrText xml:space="preserve"> PAGEREF _Toc192252359 \h </w:instrText>
+              <w:instrText xml:space="preserve"> PAGEREF _Toc192253058 \h </w:instrText>
             </w:r>
             <w:r>
               <w:rPr>
@@ -1198,7 +1198,7 @@
               <w14:ligatures w14:val="standardContextual"/>
             </w:rPr>
           </w:pPr>
-          <w:hyperlink w:anchor="_Toc192252360" w:history="1">
+          <w:hyperlink w:anchor="_Toc192253059" w:history="1">
             <w:r>
               <w:rPr>
                 <w:rStyle w:val="Hyperlink"/>
@@ -1225,7 +1225,7 @@
                 <w:noProof/>
                 <w:webHidden/>
               </w:rPr>
-              <w:instrText xml:space="preserve"> PAGEREF _Toc192252360 \h </w:instrText>
+              <w:instrText xml:space="preserve"> PAGEREF _Toc192253059 \h </w:instrText>
             </w:r>
             <w:r>
               <w:rPr>
@@ -1272,7 +1272,7 @@
               <w14:ligatures w14:val="standardContextual"/>
             </w:rPr>
           </w:pPr>
-          <w:hyperlink w:anchor="_Toc192252361" w:history="1">
+          <w:hyperlink w:anchor="_Toc192253060" w:history="1">
             <w:r>
               <w:rPr>
                 <w:rStyle w:val="Hyperlink"/>
@@ -1299,7 +1299,7 @@
                 <w:noProof/>
                 <w:webHidden/>
               </w:rPr>
-              <w:instrText xml:space="preserve"> PAGEREF _Toc192252361 \h </w:instrText>
+              <w:instrText xml:space="preserve"> PAGEREF _Toc192253060 \h </w:instrText>
             </w:r>
             <w:r>
               <w:rPr>
@@ -1346,7 +1346,7 @@
               <w14:ligatures w14:val="standardContextual"/>
             </w:rPr>
           </w:pPr>
-          <w:hyperlink w:anchor="_Toc192252362" w:history="1">
+          <w:hyperlink w:anchor="_Toc192253061" w:history="1">
             <w:r>
               <w:rPr>
                 <w:rStyle w:val="Hyperlink"/>
@@ -1373,7 +1373,7 @@
                 <w:noProof/>
                 <w:webHidden/>
               </w:rPr>
-              <w:instrText xml:space="preserve"> PAGEREF _Toc192252362 \h </w:instrText>
+              <w:instrText xml:space="preserve"> PAGEREF _Toc192253061 \h </w:instrText>
             </w:r>
             <w:r>
               <w:rPr>
@@ -1420,7 +1420,7 @@
               <w14:ligatures w14:val="standardContextual"/>
             </w:rPr>
           </w:pPr>
-          <w:hyperlink w:anchor="_Toc192252363" w:history="1">
+          <w:hyperlink w:anchor="_Toc192253062" w:history="1">
             <w:r>
               <w:rPr>
                 <w:rStyle w:val="Hyperlink"/>
@@ -1447,7 +1447,7 @@
                 <w:noProof/>
                 <w:webHidden/>
               </w:rPr>
-              <w:instrText xml:space="preserve"> PAGEREF _Toc192252363 \h </w:instrText>
+              <w:instrText xml:space="preserve"> PAGEREF _Toc192253062 \h </w:instrText>
             </w:r>
             <w:r>
               <w:rPr>
@@ -1494,7 +1494,7 @@
               <w14:ligatures w14:val="standardContextual"/>
             </w:rPr>
           </w:pPr>
-          <w:hyperlink w:anchor="_Toc192252364" w:history="1">
+          <w:hyperlink w:anchor="_Toc192253063" w:history="1">
             <w:r>
               <w:rPr>
                 <w:rStyle w:val="Hyperlink"/>
@@ -1521,7 +1521,7 @@
                 <w:noProof/>
                 <w:webHidden/>
               </w:rPr>
-              <w:instrText xml:space="preserve"> PAGEREF _Toc192252364 \h </w:instrText>
+              <w:instrText xml:space="preserve"> PAGEREF _Toc192253063 \h </w:instrText>
             </w:r>
             <w:r>
               <w:rPr>
@@ -1568,7 +1568,7 @@
               <w14:ligatures w14:val="standardContextual"/>
             </w:rPr>
           </w:pPr>
-          <w:hyperlink w:anchor="_Toc192252365" w:history="1">
+          <w:hyperlink w:anchor="_Toc192253064" w:history="1">
             <w:r>
               <w:rPr>
                 <w:rStyle w:val="Hyperlink"/>
@@ -1595,7 +1595,7 @@
                 <w:noProof/>
                 <w:webHidden/>
               </w:rPr>
-              <w:instrText xml:space="preserve"> PAGEREF _Toc192252365 \h </w:instrText>
+              <w:instrText xml:space="preserve"> PAGEREF _Toc192253064 \h </w:instrText>
             </w:r>
             <w:r>
               <w:rPr>
@@ -1642,7 +1642,7 @@
               <w14:ligatures w14:val="standardContextual"/>
             </w:rPr>
           </w:pPr>
-          <w:hyperlink w:anchor="_Toc192252366" w:history="1">
+          <w:hyperlink w:anchor="_Toc192253065" w:history="1">
             <w:r>
               <w:rPr>
                 <w:rStyle w:val="Hyperlink"/>
@@ -1669,7 +1669,7 @@
                 <w:noProof/>
                 <w:webHidden/>
               </w:rPr>
-              <w:instrText xml:space="preserve"> PAGEREF _Toc192252366 \h </w:instrText>
+              <w:instrText xml:space="preserve"> PAGEREF _Toc192253065 \h </w:instrText>
             </w:r>
             <w:r>
               <w:rPr>
@@ -1716,7 +1716,7 @@
               <w14:ligatures w14:val="standardContextual"/>
             </w:rPr>
           </w:pPr>
-          <w:hyperlink w:anchor="_Toc192252367" w:history="1">
+          <w:hyperlink w:anchor="_Toc192253066" w:history="1">
             <w:r>
               <w:rPr>
                 <w:rStyle w:val="Hyperlink"/>
@@ -1743,7 +1743,7 @@
                 <w:noProof/>
                 <w:webHidden/>
               </w:rPr>
-              <w:instrText xml:space="preserve"> PAGEREF _Toc192252367 \h </w:instrText>
+              <w:instrText xml:space="preserve"> PAGEREF _Toc192253066 \h </w:instrText>
             </w:r>
             <w:r>
               <w:rPr>
@@ -1790,7 +1790,7 @@
               <w14:ligatures w14:val="standardContextual"/>
             </w:rPr>
           </w:pPr>
-          <w:hyperlink w:anchor="_Toc192252368" w:history="1">
+          <w:hyperlink w:anchor="_Toc192253067" w:history="1">
             <w:r>
               <w:rPr>
                 <w:rStyle w:val="Hyperlink"/>
@@ -1817,7 +1817,7 @@
                 <w:noProof/>
                 <w:webHidden/>
               </w:rPr>
-              <w:instrText xml:space="preserve"> PAGEREF _Toc192252368 \h </w:instrText>
+              <w:instrText xml:space="preserve"> PAGEREF _Toc192253067 \h </w:instrText>
             </w:r>
             <w:r>
               <w:rPr>
@@ -1864,7 +1864,7 @@
               <w14:ligatures w14:val="standardContextual"/>
             </w:rPr>
           </w:pPr>
-          <w:hyperlink w:anchor="_Toc192252369" w:history="1">
+          <w:hyperlink w:anchor="_Toc192253068" w:history="1">
             <w:r>
               <w:rPr>
                 <w:rStyle w:val="Hyperlink"/>
@@ -1891,7 +1891,7 @@
                 <w:noProof/>
                 <w:webHidden/>
               </w:rPr>
-              <w:instrText xml:space="preserve"> PAGEREF _Toc192252369 \h </w:instrText>
+              <w:instrText xml:space="preserve"> PAGEREF _Toc192253068 \h </w:instrText>
             </w:r>
             <w:r>
               <w:rPr>
@@ -1938,7 +1938,7 @@
               <w14:ligatures w14:val="standardContextual"/>
             </w:rPr>
           </w:pPr>
-          <w:hyperlink w:anchor="_Toc192252370" w:history="1">
+          <w:hyperlink w:anchor="_Toc192253069" w:history="1">
             <w:r>
               <w:rPr>
                 <w:rStyle w:val="Hyperlink"/>
@@ -1965,7 +1965,7 @@
                 <w:noProof/>
                 <w:webHidden/>
               </w:rPr>
-              <w:instrText xml:space="preserve"> PAGEREF _Toc192252370 \h </w:instrText>
+              <w:instrText xml:space="preserve"> PAGEREF _Toc192253069 \h </w:instrText>
             </w:r>
             <w:r>
               <w:rPr>
@@ -2012,7 +2012,7 @@
               <w14:ligatures w14:val="standardContextual"/>
             </w:rPr>
           </w:pPr>
-          <w:hyperlink w:anchor="_Toc192252371" w:history="1">
+          <w:hyperlink w:anchor="_Toc192253070" w:history="1">
             <w:r>
               <w:rPr>
                 <w:rStyle w:val="Hyperlink"/>
@@ -2039,7 +2039,7 @@
                 <w:noProof/>
                 <w:webHidden/>
               </w:rPr>
-              <w:instrText xml:space="preserve"> PAGEREF _Toc192252371 \h </w:instrText>
+              <w:instrText xml:space="preserve"> PAGEREF _Toc192253070 \h </w:instrText>
             </w:r>
             <w:r>
               <w:rPr>
@@ -2086,7 +2086,7 @@
               <w14:ligatures w14:val="standardContextual"/>
             </w:rPr>
           </w:pPr>
-          <w:hyperlink w:anchor="_Toc192252372" w:history="1">
+          <w:hyperlink w:anchor="_Toc192253071" w:history="1">
             <w:r>
               <w:rPr>
                 <w:rStyle w:val="Hyperlink"/>
@@ -2113,7 +2113,7 @@
                 <w:noProof/>
                 <w:webHidden/>
               </w:rPr>
-              <w:instrText xml:space="preserve"> PAGEREF _Toc192252372 \h </w:instrText>
+              <w:instrText xml:space="preserve"> PAGEREF _Toc192253071 \h </w:instrText>
             </w:r>
             <w:r>
               <w:rPr>
@@ -2160,7 +2160,7 @@
               <w14:ligatures w14:val="standardContextual"/>
             </w:rPr>
           </w:pPr>
-          <w:hyperlink w:anchor="_Toc192252373" w:history="1">
+          <w:hyperlink w:anchor="_Toc192253072" w:history="1">
             <w:r>
               <w:rPr>
                 <w:rStyle w:val="Hyperlink"/>
@@ -2187,7 +2187,7 @@
                 <w:noProof/>
                 <w:webHidden/>
               </w:rPr>
-              <w:instrText xml:space="preserve"> PAGEREF _Toc192252373 \h </w:instrText>
+              <w:instrText xml:space="preserve"> PAGEREF _Toc192253072 \h </w:instrText>
             </w:r>
             <w:r>
               <w:rPr>
@@ -2234,7 +2234,7 @@
               <w14:ligatures w14:val="standardContextual"/>
             </w:rPr>
           </w:pPr>
-          <w:hyperlink w:anchor="_Toc192252374" w:history="1">
+          <w:hyperlink w:anchor="_Toc192253073" w:history="1">
             <w:r>
               <w:rPr>
                 <w:rStyle w:val="Hyperlink"/>
@@ -2261,7 +2261,7 @@
                 <w:noProof/>
                 <w:webHidden/>
               </w:rPr>
-              <w:instrText xml:space="preserve"> PAGEREF _Toc192252374 \h </w:instrText>
+              <w:instrText xml:space="preserve"> PAGEREF _Toc192253073 \h </w:instrText>
             </w:r>
             <w:r>
               <w:rPr>
@@ -2314,7 +2314,7 @@
       <w:pPr>
         <w:pStyle w:val="Heading1"/>
       </w:pPr>
-      <w:bookmarkStart w:id="0" w:name="_Toc192252350"/>
+      <w:bookmarkStart w:id="0" w:name="_Toc192253049"/>
       <w:r>
         <w:lastRenderedPageBreak/>
         <w:t>INTRODUCTION</w:t>
@@ -2342,27 +2342,7 @@
           <w:sz w:val="24"/>
           <w:szCs w:val="24"/>
         </w:rPr>
-        <w:t xml:space="preserve">NBCC </w:t>
-      </w:r>
-      <w:proofErr w:type="spellStart"/>
-      <w:r>
-        <w:rPr>
-          <w:b/>
-          <w:bCs/>
-          <w:sz w:val="24"/>
-          <w:szCs w:val="24"/>
-        </w:rPr>
-        <w:t>PharmTech</w:t>
-      </w:r>
-      <w:proofErr w:type="spellEnd"/>
-      <w:r>
-        <w:rPr>
-          <w:b/>
-          <w:bCs/>
-          <w:sz w:val="24"/>
-          <w:szCs w:val="24"/>
-        </w:rPr>
-        <w:t xml:space="preserve"> System!</w:t>
+        <w:t>NBCC PharmTech System!</w:t>
       </w:r>
       <w:r>
         <w:rPr>
@@ -2456,7 +2436,7 @@
       <w:pPr>
         <w:pStyle w:val="Heading1"/>
       </w:pPr>
-      <w:bookmarkStart w:id="1" w:name="_Toc192252351"/>
+      <w:bookmarkStart w:id="1" w:name="_Toc192253050"/>
       <w:r>
         <w:t>PURPOSE OF THE WEBSITE</w:t>
       </w:r>
@@ -2647,7 +2627,7 @@
         <w:pStyle w:val="Heading1"/>
       </w:pPr>
       <w:bookmarkStart w:id="2" w:name="_CONNECTION_GUIDE"/>
-      <w:bookmarkStart w:id="3" w:name="_Toc192252352"/>
+      <w:bookmarkStart w:id="3" w:name="_Toc192253051"/>
       <w:bookmarkEnd w:id="2"/>
       <w:r>
         <w:lastRenderedPageBreak/>
@@ -2869,7 +2849,6 @@
         </w:rPr>
         <w:t xml:space="preserve">  </w:t>
       </w:r>
-      <w:proofErr w:type="gramStart"/>
       <w:r>
         <w:rPr>
           <w:b/>
@@ -2900,7 +2879,6 @@
         </w:rPr>
         <w:t>!!!!!!!!!!!!!!!!!!!!!!!!!!!!!!!!!!!</w:t>
       </w:r>
-      <w:proofErr w:type="gramEnd"/>
       <w:r>
         <w:rPr>
           <w:sz w:val="24"/>
@@ -2947,20 +2925,8 @@
           <w:szCs w:val="36"/>
         </w:rPr>
         <w:br/>
-        <w:t xml:space="preserve">!!!!!!!!!!!!!!!!!!!!!!!!!!!!!!!!!!  </w:t>
-      </w:r>
-      <w:proofErr w:type="gramStart"/>
-      <w:r>
-        <w:rPr>
-          <w:b/>
-          <w:bCs/>
-          <w:color w:val="FF0000"/>
-          <w:sz w:val="36"/>
-          <w:szCs w:val="36"/>
-        </w:rPr>
-        <w:t>Important  !!!!!!!!!!!!!!!!!!!!!!!!!!!!!!!!!!!</w:t>
-      </w:r>
-      <w:proofErr w:type="gramEnd"/>
+        <w:t>!!!!!!!!!!!!!!!!!!!!!!!!!!!!!!!!!!  Important  !!!!!!!!!!!!!!!!!!!!!!!!!!!!!!!!!!!</w:t>
+      </w:r>
     </w:p>
     <w:p>
       <w:pPr>
@@ -2969,7 +2935,7 @@
           <w:tab w:val="left" w:pos="4208"/>
         </w:tabs>
       </w:pPr>
-      <w:bookmarkStart w:id="4" w:name="_Toc192252353"/>
+      <w:bookmarkStart w:id="4" w:name="_Toc192253052"/>
       <w:r>
         <w:t>HOW TO SIGNUP</w:t>
       </w:r>
@@ -2994,7 +2960,6 @@
         </w:rPr>
         <w:t xml:space="preserve">From the main page of the website, click the </w:t>
       </w:r>
-      <w:proofErr w:type="gramStart"/>
       <w:r>
         <w:rPr>
           <w:color w:val="0F6FC6" w:themeColor="accent1"/>
@@ -3019,7 +2984,6 @@
         </w:rPr>
         <w:t>Up</w:t>
       </w:r>
-      <w:proofErr w:type="gramEnd"/>
       <w:r>
         <w:rPr>
           <w:color w:val="0F6FC6" w:themeColor="accent1"/>
@@ -3330,7 +3294,7 @@
         <w:pStyle w:val="Heading1"/>
       </w:pPr>
       <w:bookmarkStart w:id="5" w:name="_HOW_TO_LOGIN"/>
-      <w:bookmarkStart w:id="6" w:name="_Toc192252354"/>
+      <w:bookmarkStart w:id="6" w:name="_Toc192253053"/>
       <w:bookmarkEnd w:id="5"/>
       <w:r>
         <w:lastRenderedPageBreak/>
@@ -3461,23 +3425,7 @@
           <w:sz w:val="24"/>
           <w:szCs w:val="24"/>
         </w:rPr>
-        <w:t>L</w:t>
-      </w:r>
-      <w:r>
-        <w:rPr>
-          <w:color w:val="0070C0"/>
-          <w:sz w:val="24"/>
-          <w:szCs w:val="24"/>
-        </w:rPr>
-        <w:t>o</w:t>
-      </w:r>
-      <w:r>
-        <w:rPr>
-          <w:color w:val="0070C0"/>
-          <w:sz w:val="24"/>
-          <w:szCs w:val="24"/>
-        </w:rPr>
-        <w:t>gin</w:t>
+        <w:t>Login</w:t>
       </w:r>
       <w:r>
         <w:rPr>
@@ -3500,7 +3448,7 @@
       <w:pPr>
         <w:pStyle w:val="Heading1"/>
       </w:pPr>
-      <w:bookmarkStart w:id="7" w:name="_Toc192252355"/>
+      <w:bookmarkStart w:id="7" w:name="_Toc192253054"/>
       <w:r>
         <w:t>HOW TO LOGOUT</w:t>
       </w:r>
@@ -3684,7 +3632,7 @@
       <w:pPr>
         <w:pStyle w:val="Heading1"/>
       </w:pPr>
-      <w:bookmarkStart w:id="8" w:name="_Toc192252356"/>
+      <w:bookmarkStart w:id="8" w:name="_Toc192253055"/>
       <w:r>
         <w:t>HOW TO RESET PASSWORD</w:t>
       </w:r>
@@ -3965,7 +3913,7 @@
         <w:pStyle w:val="Heading1"/>
       </w:pPr>
       <w:bookmarkStart w:id="9" w:name="_USING_THE_NAVIGATION"/>
-      <w:bookmarkStart w:id="10" w:name="_Toc192252357"/>
+      <w:bookmarkStart w:id="10" w:name="_Toc192253056"/>
       <w:bookmarkEnd w:id="9"/>
       <w:r>
         <w:lastRenderedPageBreak/>
@@ -4009,25 +3957,7 @@
             <w:sz w:val="24"/>
             <w:szCs w:val="24"/>
           </w:rPr>
-          <w:t>L</w:t>
-        </w:r>
-        <w:r>
-          <w:rPr>
-            <w:rStyle w:val="Hyperlink"/>
-            <w:color w:val="0F6FC6" w:themeColor="accent1"/>
-            <w:sz w:val="24"/>
-            <w:szCs w:val="24"/>
-          </w:rPr>
-          <w:t>o</w:t>
-        </w:r>
-        <w:r>
-          <w:rPr>
-            <w:rStyle w:val="Hyperlink"/>
-            <w:color w:val="0F6FC6" w:themeColor="accent1"/>
-            <w:sz w:val="24"/>
-            <w:szCs w:val="24"/>
-          </w:rPr>
-          <w:t>gin</w:t>
+          <w:t>Login</w:t>
         </w:r>
       </w:hyperlink>
       <w:r>
@@ -5003,7 +4933,7 @@
       <w:pPr>
         <w:pStyle w:val="Heading1"/>
       </w:pPr>
-      <w:bookmarkStart w:id="11" w:name="_Toc192252358"/>
+      <w:bookmarkStart w:id="11" w:name="_Toc192253057"/>
       <w:r>
         <w:lastRenderedPageBreak/>
         <w:t>SEARCH FUNCTIONALITY - DRUGS</w:t>
@@ -5505,7 +5435,7 @@
       <w:pPr>
         <w:pStyle w:val="Heading1"/>
       </w:pPr>
-      <w:bookmarkStart w:id="12" w:name="_Toc192252359"/>
+      <w:bookmarkStart w:id="12" w:name="_Toc192253058"/>
       <w:r>
         <w:t>SEARCH FUNCTIONALITY – PHYSICIANS</w:t>
       </w:r>
@@ -5857,7 +5787,7 @@
       <w:pPr>
         <w:pStyle w:val="Heading1"/>
       </w:pPr>
-      <w:bookmarkStart w:id="13" w:name="_Toc192252360"/>
+      <w:bookmarkStart w:id="13" w:name="_Toc192253059"/>
       <w:r>
         <w:lastRenderedPageBreak/>
         <w:t>SEARCH FUNCTIONALITY – PATIENTS</w:t>
@@ -6346,7 +6276,7 @@
         <w:pStyle w:val="Heading1"/>
       </w:pPr>
       <w:bookmarkStart w:id="14" w:name="_SEARCH_FUNCTIONALITY_–"/>
-      <w:bookmarkStart w:id="15" w:name="_Toc192252361"/>
+      <w:bookmarkStart w:id="15" w:name="_Toc192253060"/>
       <w:bookmarkEnd w:id="14"/>
       <w:r>
         <w:t>SEARCH FUNCTIONALITY – ORDERS</w:t>
@@ -7042,7 +6972,7 @@
         <w:pStyle w:val="Heading1"/>
       </w:pPr>
       <w:bookmarkStart w:id="16" w:name="_SEARCH_FUNCTIONALITY_-"/>
-      <w:bookmarkStart w:id="17" w:name="_Toc192252362"/>
+      <w:bookmarkStart w:id="17" w:name="_Toc192253061"/>
       <w:bookmarkEnd w:id="16"/>
       <w:r>
         <w:lastRenderedPageBreak/>
@@ -7717,18 +7647,9 @@
       <w:pPr>
         <w:pStyle w:val="Heading1"/>
       </w:pPr>
-      <w:bookmarkStart w:id="18" w:name="_Toc192252363"/>
-      <w:r>
-        <w:t xml:space="preserve">SEARCH FUNCTIONALITY </w:t>
-      </w:r>
-      <w:r>
-        <w:t>–</w:t>
-      </w:r>
-      <w:r>
-        <w:t xml:space="preserve"> </w:t>
-      </w:r>
-      <w:r>
-        <w:t>USER MANAGEMENT</w:t>
+      <w:bookmarkStart w:id="18" w:name="_Toc192253062"/>
+      <w:r>
+        <w:t>SEARCH FUNCTIONALITY – USER MANAGEMENT</w:t>
       </w:r>
       <w:r>
         <w:t xml:space="preserve"> (INSTRUCTOR)</w:t>
@@ -7804,6 +7725,7 @@
       </w:pPr>
       <w:r>
         <w:rPr>
+          <w:noProof/>
           <w:sz w:val="24"/>
           <w:szCs w:val="24"/>
         </w:rPr>
@@ -8261,7 +8183,7 @@
       <w:pPr>
         <w:pStyle w:val="Heading1"/>
       </w:pPr>
-      <w:bookmarkStart w:id="19" w:name="_Toc192252364"/>
+      <w:bookmarkStart w:id="19" w:name="_Toc192253063"/>
       <w:r>
         <w:lastRenderedPageBreak/>
         <w:t xml:space="preserve">SEARCH FUNCTIONALITY – </w:t>
@@ -8357,6 +8279,7 @@
       </w:pPr>
       <w:r>
         <w:rPr>
+          <w:noProof/>
           <w:sz w:val="24"/>
           <w:szCs w:val="24"/>
         </w:rPr>
@@ -8439,6 +8362,7 @@
       </w:pPr>
       <w:r>
         <w:rPr>
+          <w:noProof/>
           <w:sz w:val="24"/>
           <w:szCs w:val="24"/>
         </w:rPr>
@@ -8805,25 +8729,7 @@
             <w:sz w:val="24"/>
             <w:szCs w:val="24"/>
           </w:rPr>
-          <w:t>S</w:t>
-        </w:r>
-        <w:r>
-          <w:rPr>
-            <w:rStyle w:val="Hyperlink"/>
-            <w:color w:val="0070C0"/>
-            <w:sz w:val="24"/>
-            <w:szCs w:val="24"/>
-          </w:rPr>
-          <w:t>o</w:t>
-        </w:r>
-        <w:r>
-          <w:rPr>
-            <w:rStyle w:val="Hyperlink"/>
-            <w:color w:val="0070C0"/>
-            <w:sz w:val="24"/>
-            <w:szCs w:val="24"/>
-          </w:rPr>
-          <w:t>rt</w:t>
+          <w:t>Sort</w:t>
         </w:r>
       </w:hyperlink>
       <w:r>
@@ -8866,7 +8772,7 @@
         <w:pStyle w:val="Heading1"/>
       </w:pPr>
       <w:bookmarkStart w:id="20" w:name="_HOW_TO_SORT"/>
-      <w:bookmarkStart w:id="21" w:name="_Toc192252365"/>
+      <w:bookmarkStart w:id="21" w:name="_Toc192253064"/>
       <w:bookmarkEnd w:id="20"/>
       <w:r>
         <w:t>HOW TO SORT TABLES</w:t>
@@ -8898,6 +8804,9 @@
         </w:numPr>
       </w:pPr>
       <w:r>
+        <w:rPr>
+          <w:noProof/>
+        </w:rPr>
         <w:drawing>
           <wp:anchor distT="0" distB="0" distL="114300" distR="114300" simplePos="0" relativeHeight="251668480" behindDoc="0" locked="0" layoutInCell="1" allowOverlap="1" wp14:anchorId="4DD0AE53" wp14:editId="62BC3B5A">
             <wp:simplePos x="0" y="0"/>
@@ -9009,6 +8918,9 @@
         </w:rPr>
       </w:pPr>
       <w:r>
+        <w:rPr>
+          <w:noProof/>
+        </w:rPr>
         <w:drawing>
           <wp:inline distT="0" distB="0" distL="0" distR="0" wp14:anchorId="64D6EEF1" wp14:editId="10F23F5E">
             <wp:extent cx="2604796" cy="1346479"/>
@@ -9052,6 +8964,9 @@
         <w:t xml:space="preserve"> </w:t>
       </w:r>
       <w:r>
+        <w:rPr>
+          <w:noProof/>
+        </w:rPr>
         <w:drawing>
           <wp:inline distT="0" distB="0" distL="0" distR="0" wp14:anchorId="4D2B62EB" wp14:editId="2FA85B5F">
             <wp:extent cx="2562330" cy="1352783"/>
@@ -9139,7 +9054,7 @@
       <w:pPr>
         <w:pStyle w:val="Heading1"/>
       </w:pPr>
-      <w:bookmarkStart w:id="22" w:name="_Toc192252366"/>
+      <w:bookmarkStart w:id="22" w:name="_Toc192253065"/>
       <w:r>
         <w:lastRenderedPageBreak/>
         <w:t>HOW TO CREATE AN ORDER</w:t>
@@ -9811,7 +9726,7 @@
       <w:pPr>
         <w:pStyle w:val="Heading1"/>
       </w:pPr>
-      <w:bookmarkStart w:id="23" w:name="_Toc192252367"/>
+      <w:bookmarkStart w:id="23" w:name="_Toc192253066"/>
       <w:r>
         <w:t>HOW TO VERIFY AN ORDER</w:t>
       </w:r>
@@ -10164,7 +10079,7 @@
       <w:pPr>
         <w:pStyle w:val="Heading1"/>
       </w:pPr>
-      <w:bookmarkStart w:id="24" w:name="_Toc192252368"/>
+      <w:bookmarkStart w:id="24" w:name="_Toc192253067"/>
       <w:r>
         <w:lastRenderedPageBreak/>
         <w:t>HOW TO REJECT AN ORDER</w:t>
@@ -10211,25 +10126,7 @@
             <w:sz w:val="24"/>
             <w:szCs w:val="24"/>
           </w:rPr>
-          <w:t>So</w:t>
-        </w:r>
-        <w:r>
-          <w:rPr>
-            <w:rStyle w:val="Hyperlink"/>
-            <w:color w:val="0070C0"/>
-            <w:sz w:val="24"/>
-            <w:szCs w:val="24"/>
-          </w:rPr>
-          <w:t>r</w:t>
-        </w:r>
-        <w:r>
-          <w:rPr>
-            <w:rStyle w:val="Hyperlink"/>
-            <w:color w:val="0070C0"/>
-            <w:sz w:val="24"/>
-            <w:szCs w:val="24"/>
-          </w:rPr>
-          <w:t>t</w:t>
+          <w:t>Sort</w:t>
         </w:r>
       </w:hyperlink>
       <w:r>
@@ -10247,25 +10144,7 @@
             <w:sz w:val="24"/>
             <w:szCs w:val="24"/>
           </w:rPr>
-          <w:t>se</w:t>
-        </w:r>
-        <w:r>
-          <w:rPr>
-            <w:rStyle w:val="Hyperlink"/>
-            <w:color w:val="0070C0"/>
-            <w:sz w:val="24"/>
-            <w:szCs w:val="24"/>
-          </w:rPr>
-          <w:t>a</w:t>
-        </w:r>
-        <w:r>
-          <w:rPr>
-            <w:rStyle w:val="Hyperlink"/>
-            <w:color w:val="0070C0"/>
-            <w:sz w:val="24"/>
-            <w:szCs w:val="24"/>
-          </w:rPr>
-          <w:t>rch</w:t>
+          <w:t>search</w:t>
         </w:r>
       </w:hyperlink>
       <w:r>
@@ -10307,21 +10186,7 @@
           <w:sz w:val="24"/>
           <w:szCs w:val="24"/>
         </w:rPr>
-        <w:t xml:space="preserve">Select the order to </w:t>
-      </w:r>
-      <w:r>
-        <w:rPr>
-          <w:sz w:val="24"/>
-          <w:szCs w:val="24"/>
-        </w:rPr>
-        <w:t>reject</w:t>
-      </w:r>
-      <w:r>
-        <w:rPr>
-          <w:sz w:val="24"/>
-          <w:szCs w:val="24"/>
-        </w:rPr>
-        <w:t>.</w:t>
+        <w:t>Select the order to reject.</w:t>
       </w:r>
     </w:p>
     <w:p>
@@ -10361,14 +10226,7 @@
           <w:sz w:val="24"/>
           <w:szCs w:val="24"/>
         </w:rPr>
-        <w:t>Review all fields</w:t>
-      </w:r>
-      <w:r>
-        <w:rPr>
-          <w:sz w:val="24"/>
-          <w:szCs w:val="24"/>
-        </w:rPr>
-        <w:t>.</w:t>
+        <w:t>Review all fields.</w:t>
       </w:r>
     </w:p>
     <w:p>
@@ -10468,7 +10326,7 @@
         <w:pStyle w:val="Heading1"/>
       </w:pPr>
       <w:bookmarkStart w:id="25" w:name="_HOW_TO_PRINT"/>
-      <w:bookmarkStart w:id="26" w:name="_Toc192252369"/>
+      <w:bookmarkStart w:id="26" w:name="_Toc192253068"/>
       <w:bookmarkEnd w:id="25"/>
       <w:r>
         <w:t>HOW TO PRINT</w:t>
@@ -10606,6 +10464,13 @@
         </w:rPr>
         <w:t>Print to PDF</w:t>
       </w:r>
+      <w:r>
+        <w:rPr>
+          <w:sz w:val="24"/>
+          <w:szCs w:val="24"/>
+        </w:rPr>
+        <w:t>:</w:t>
+      </w:r>
     </w:p>
     <w:p>
       <w:pPr>
@@ -10684,23 +10549,7 @@
           <w:sz w:val="24"/>
           <w:szCs w:val="24"/>
         </w:rPr>
-        <w:t>File will be name (</w:t>
-      </w:r>
-      <w:proofErr w:type="spellStart"/>
-      <w:r>
-        <w:rPr>
-          <w:sz w:val="24"/>
-          <w:szCs w:val="24"/>
-        </w:rPr>
-        <w:t>PrintedPDF</w:t>
-      </w:r>
-      <w:proofErr w:type="spellEnd"/>
-      <w:r>
-        <w:rPr>
-          <w:sz w:val="24"/>
-          <w:szCs w:val="24"/>
-        </w:rPr>
-        <w:t>-</w:t>
+        <w:t>File will be name (PrintedPDF-</w:t>
       </w:r>
       <w:r>
         <w:rPr>
@@ -10736,6 +10585,13 @@
         </w:rPr>
         <w:t>Print from Printer</w:t>
       </w:r>
+      <w:r>
+        <w:rPr>
+          <w:sz w:val="24"/>
+          <w:szCs w:val="24"/>
+        </w:rPr>
+        <w:t>:</w:t>
+      </w:r>
     </w:p>
     <w:p>
       <w:pPr>
@@ -10931,7 +10787,7 @@
       <w:pPr>
         <w:pStyle w:val="Heading1"/>
       </w:pPr>
-      <w:bookmarkStart w:id="27" w:name="_Toc192252370"/>
+      <w:bookmarkStart w:id="27" w:name="_Toc192253069"/>
       <w:r>
         <w:lastRenderedPageBreak/>
         <w:t>HOW TO REPRINT</w:t>
@@ -10952,6 +10808,7 @@
       </w:pPr>
       <w:r>
         <w:rPr>
+          <w:noProof/>
           <w:sz w:val="24"/>
           <w:szCs w:val="24"/>
         </w:rPr>
@@ -11145,23 +11002,7 @@
             <w:sz w:val="24"/>
             <w:szCs w:val="24"/>
           </w:rPr>
-          <w:t>sear</w:t>
-        </w:r>
-        <w:r>
-          <w:rPr>
-            <w:rStyle w:val="Hyperlink"/>
-            <w:sz w:val="24"/>
-            <w:szCs w:val="24"/>
-          </w:rPr>
-          <w:t>c</w:t>
-        </w:r>
-        <w:r>
-          <w:rPr>
-            <w:rStyle w:val="Hyperlink"/>
-            <w:sz w:val="24"/>
-            <w:szCs w:val="24"/>
-          </w:rPr>
-          <w:t>h</w:t>
+          <w:t>search</w:t>
         </w:r>
       </w:hyperlink>
       <w:r>
@@ -11595,7 +11436,7 @@
       <w:pPr>
         <w:pStyle w:val="Heading1"/>
       </w:pPr>
-      <w:bookmarkStart w:id="28" w:name="_Toc192252371"/>
+      <w:bookmarkStart w:id="28" w:name="_Toc192253070"/>
       <w:r>
         <w:t>HOW TO SEE MY ORDERS</w:t>
       </w:r>
@@ -11795,7 +11636,7 @@
       <w:pPr>
         <w:pStyle w:val="Heading1"/>
       </w:pPr>
-      <w:bookmarkStart w:id="29" w:name="_Toc192252372"/>
+      <w:bookmarkStart w:id="29" w:name="_Toc192253071"/>
       <w:r>
         <w:lastRenderedPageBreak/>
         <w:t xml:space="preserve">HOW TO </w:t>
@@ -11901,6 +11742,7 @@
       </w:pPr>
       <w:r>
         <w:rPr>
+          <w:noProof/>
           <w:sz w:val="24"/>
           <w:szCs w:val="24"/>
         </w:rPr>
@@ -12004,11 +11846,12 @@
       </w:pPr>
       <w:r>
         <w:rPr>
+          <w:noProof/>
           <w:sz w:val="24"/>
           <w:szCs w:val="24"/>
         </w:rPr>
         <w:drawing>
-          <wp:anchor distT="0" distB="0" distL="114300" distR="114300" simplePos="0" relativeHeight="251671552" behindDoc="0" locked="0" layoutInCell="1" allowOverlap="1" wp14:anchorId="0E7E74E4" wp14:editId="6E67B8D0">
+          <wp:anchor distT="0" distB="0" distL="114300" distR="114300" simplePos="0" relativeHeight="251671552" behindDoc="0" locked="0" layoutInCell="1" allowOverlap="1" wp14:anchorId="0E7E74E4" wp14:editId="6B4F322A">
             <wp:simplePos x="0" y="0"/>
             <wp:positionH relativeFrom="column">
               <wp:posOffset>4139467</wp:posOffset>
@@ -12742,7 +12585,7 @@
       <w:pPr>
         <w:pStyle w:val="Heading1"/>
       </w:pPr>
-      <w:bookmarkStart w:id="30" w:name="_Toc192252373"/>
+      <w:bookmarkStart w:id="30" w:name="_Toc192253072"/>
       <w:r>
         <w:t>GLOSSARY</w:t>
       </w:r>
@@ -12827,40 +12670,24 @@
       <w:pPr>
         <w:pStyle w:val="Heading1"/>
       </w:pPr>
-      <w:bookmarkStart w:id="31" w:name="_Toc192252374"/>
+      <w:bookmarkStart w:id="31" w:name="_Toc192253073"/>
       <w:r>
         <w:t>INDEX</w:t>
       </w:r>
       <w:bookmarkEnd w:id="31"/>
     </w:p>
     <w:p>
-      <w:r>
-        <w:fldChar w:fldCharType="begin"/>
-      </w:r>
-      <w:r>
-        <w:instrText xml:space="preserve"> INDEX \e " " \c "2" \z "4105" </w:instrText>
-      </w:r>
-      <w:r>
-        <w:fldChar w:fldCharType="separate"/>
-      </w:r>
-      <w:r>
-        <w:rPr>
-          <w:b/>
-          <w:bCs/>
-          <w:noProof/>
-          <w:lang w:val="en-US"/>
-        </w:rPr>
-        <w:t>No index entries found.</w:t>
-      </w:r>
-      <w:r>
-        <w:rPr>
-          <w:b/>
-          <w:bCs/>
-          <w:noProof/>
-          <w:lang w:val="en-US"/>
-        </w:rPr>
-        <w:fldChar w:fldCharType="end"/>
-      </w:r>
+      <w:fldSimple w:instr=" INDEX \e &quot; &quot; \c &quot;2&quot; \z &quot;4105&quot; ">
+        <w:r>
+          <w:rPr>
+            <w:b/>
+            <w:bCs/>
+            <w:noProof/>
+            <w:lang w:val="en-US"/>
+          </w:rPr>
+          <w:t>No index entries found.</w:t>
+        </w:r>
+      </w:fldSimple>
     </w:p>
     <w:sectPr>
       <w:type w:val="continuous"/>
@@ -17085,7 +16912,6 @@
     <w:rsid w:val="00021D17"/>
     <w:rsid w:val="00097D9D"/>
     <w:rsid w:val="00146DE0"/>
-    <w:rsid w:val="00440177"/>
     <w:rsid w:val="00656C20"/>
     <w:rsid w:val="007069EA"/>
     <w:rsid w:val="00960C4B"/>
@@ -17094,8 +16920,11 @@
     <w:rsid w:val="00B04A28"/>
     <w:rsid w:val="00B62584"/>
     <w:rsid w:val="00BA0986"/>
+    <w:rsid w:val="00CD4D81"/>
+    <w:rsid w:val="00D643C8"/>
     <w:rsid w:val="00F10174"/>
     <w:rsid w:val="00F70701"/>
+    <w:rsid w:val="00F750BC"/>
   </w:rsids>
   <m:mathPr>
     <m:mathFont m:val="Cambria Math"/>

</xml_diff>

<commit_message>
Drugs Instructor information added
</commit_message>
<xml_diff>
--- a/PharmTechUserManual.docx
+++ b/PharmTechUserManual.docx
@@ -458,7 +458,7 @@
           <w:r>
             <w:fldChar w:fldCharType="separate"/>
           </w:r>
-          <w:hyperlink w:anchor="_Toc192493192" w:history="1">
+          <w:hyperlink w:anchor="_Toc192498969" w:history="1">
             <w:r>
               <w:rPr>
                 <w:rStyle w:val="Hyperlink"/>
@@ -485,7 +485,7 @@
                 <w:noProof/>
                 <w:webHidden/>
               </w:rPr>
-              <w:instrText xml:space="preserve"> PAGEREF _Toc192493192 \h </w:instrText>
+              <w:instrText xml:space="preserve"> PAGEREF _Toc192498969 \h </w:instrText>
             </w:r>
             <w:r>
               <w:rPr>
@@ -532,7 +532,7 @@
               <w14:ligatures w14:val="standardContextual"/>
             </w:rPr>
           </w:pPr>
-          <w:hyperlink w:anchor="_Toc192493193" w:history="1">
+          <w:hyperlink w:anchor="_Toc192498970" w:history="1">
             <w:r>
               <w:rPr>
                 <w:rStyle w:val="Hyperlink"/>
@@ -559,7 +559,7 @@
                 <w:noProof/>
                 <w:webHidden/>
               </w:rPr>
-              <w:instrText xml:space="preserve"> PAGEREF _Toc192493193 \h </w:instrText>
+              <w:instrText xml:space="preserve"> PAGEREF _Toc192498970 \h </w:instrText>
             </w:r>
             <w:r>
               <w:rPr>
@@ -606,7 +606,7 @@
               <w14:ligatures w14:val="standardContextual"/>
             </w:rPr>
           </w:pPr>
-          <w:hyperlink w:anchor="_Toc192493194" w:history="1">
+          <w:hyperlink w:anchor="_Toc192498971" w:history="1">
             <w:r>
               <w:rPr>
                 <w:rStyle w:val="Hyperlink"/>
@@ -633,7 +633,7 @@
                 <w:noProof/>
                 <w:webHidden/>
               </w:rPr>
-              <w:instrText xml:space="preserve"> PAGEREF _Toc192493194 \h </w:instrText>
+              <w:instrText xml:space="preserve"> PAGEREF _Toc192498971 \h </w:instrText>
             </w:r>
             <w:r>
               <w:rPr>
@@ -680,7 +680,7 @@
               <w14:ligatures w14:val="standardContextual"/>
             </w:rPr>
           </w:pPr>
-          <w:hyperlink w:anchor="_Toc192493195" w:history="1">
+          <w:hyperlink w:anchor="_Toc192498972" w:history="1">
             <w:r>
               <w:rPr>
                 <w:rStyle w:val="Hyperlink"/>
@@ -707,7 +707,7 @@
                 <w:noProof/>
                 <w:webHidden/>
               </w:rPr>
-              <w:instrText xml:space="preserve"> PAGEREF _Toc192493195 \h </w:instrText>
+              <w:instrText xml:space="preserve"> PAGEREF _Toc192498972 \h </w:instrText>
             </w:r>
             <w:r>
               <w:rPr>
@@ -754,7 +754,7 @@
               <w14:ligatures w14:val="standardContextual"/>
             </w:rPr>
           </w:pPr>
-          <w:hyperlink w:anchor="_Toc192493196" w:history="1">
+          <w:hyperlink w:anchor="_Toc192498973" w:history="1">
             <w:r>
               <w:rPr>
                 <w:rStyle w:val="Hyperlink"/>
@@ -781,7 +781,7 @@
                 <w:noProof/>
                 <w:webHidden/>
               </w:rPr>
-              <w:instrText xml:space="preserve"> PAGEREF _Toc192493196 \h </w:instrText>
+              <w:instrText xml:space="preserve"> PAGEREF _Toc192498973 \h </w:instrText>
             </w:r>
             <w:r>
               <w:rPr>
@@ -828,7 +828,7 @@
               <w14:ligatures w14:val="standardContextual"/>
             </w:rPr>
           </w:pPr>
-          <w:hyperlink w:anchor="_Toc192493197" w:history="1">
+          <w:hyperlink w:anchor="_Toc192498974" w:history="1">
             <w:r>
               <w:rPr>
                 <w:rStyle w:val="Hyperlink"/>
@@ -855,7 +855,7 @@
                 <w:noProof/>
                 <w:webHidden/>
               </w:rPr>
-              <w:instrText xml:space="preserve"> PAGEREF _Toc192493197 \h </w:instrText>
+              <w:instrText xml:space="preserve"> PAGEREF _Toc192498974 \h </w:instrText>
             </w:r>
             <w:r>
               <w:rPr>
@@ -902,7 +902,7 @@
               <w14:ligatures w14:val="standardContextual"/>
             </w:rPr>
           </w:pPr>
-          <w:hyperlink w:anchor="_Toc192493198" w:history="1">
+          <w:hyperlink w:anchor="_Toc192498975" w:history="1">
             <w:r>
               <w:rPr>
                 <w:rStyle w:val="Hyperlink"/>
@@ -929,7 +929,7 @@
                 <w:noProof/>
                 <w:webHidden/>
               </w:rPr>
-              <w:instrText xml:space="preserve"> PAGEREF _Toc192493198 \h </w:instrText>
+              <w:instrText xml:space="preserve"> PAGEREF _Toc192498975 \h </w:instrText>
             </w:r>
             <w:r>
               <w:rPr>
@@ -976,7 +976,7 @@
               <w14:ligatures w14:val="standardContextual"/>
             </w:rPr>
           </w:pPr>
-          <w:hyperlink w:anchor="_Toc192493199" w:history="1">
+          <w:hyperlink w:anchor="_Toc192498976" w:history="1">
             <w:r>
               <w:rPr>
                 <w:rStyle w:val="Hyperlink"/>
@@ -1003,7 +1003,7 @@
                 <w:noProof/>
                 <w:webHidden/>
               </w:rPr>
-              <w:instrText xml:space="preserve"> PAGEREF _Toc192493199 \h </w:instrText>
+              <w:instrText xml:space="preserve"> PAGEREF _Toc192498976 \h </w:instrText>
             </w:r>
             <w:r>
               <w:rPr>
@@ -1050,7 +1050,7 @@
               <w14:ligatures w14:val="standardContextual"/>
             </w:rPr>
           </w:pPr>
-          <w:hyperlink w:anchor="_Toc192493200" w:history="1">
+          <w:hyperlink w:anchor="_Toc192498977" w:history="1">
             <w:r>
               <w:rPr>
                 <w:rStyle w:val="Hyperlink"/>
@@ -1077,7 +1077,7 @@
                 <w:noProof/>
                 <w:webHidden/>
               </w:rPr>
-              <w:instrText xml:space="preserve"> PAGEREF _Toc192493200 \h </w:instrText>
+              <w:instrText xml:space="preserve"> PAGEREF _Toc192498977 \h </w:instrText>
             </w:r>
             <w:r>
               <w:rPr>
@@ -1124,7 +1124,7 @@
               <w14:ligatures w14:val="standardContextual"/>
             </w:rPr>
           </w:pPr>
-          <w:hyperlink w:anchor="_Toc192493201" w:history="1">
+          <w:hyperlink w:anchor="_Toc192498978" w:history="1">
             <w:r>
               <w:rPr>
                 <w:rStyle w:val="Hyperlink"/>
@@ -1151,7 +1151,7 @@
                 <w:noProof/>
                 <w:webHidden/>
               </w:rPr>
-              <w:instrText xml:space="preserve"> PAGEREF _Toc192493201 \h </w:instrText>
+              <w:instrText xml:space="preserve"> PAGEREF _Toc192498978 \h </w:instrText>
             </w:r>
             <w:r>
               <w:rPr>
@@ -1198,7 +1198,7 @@
               <w14:ligatures w14:val="standardContextual"/>
             </w:rPr>
           </w:pPr>
-          <w:hyperlink w:anchor="_Toc192493202" w:history="1">
+          <w:hyperlink w:anchor="_Toc192498979" w:history="1">
             <w:r>
               <w:rPr>
                 <w:rStyle w:val="Hyperlink"/>
@@ -1225,7 +1225,7 @@
                 <w:noProof/>
                 <w:webHidden/>
               </w:rPr>
-              <w:instrText xml:space="preserve"> PAGEREF _Toc192493202 \h </w:instrText>
+              <w:instrText xml:space="preserve"> PAGEREF _Toc192498979 \h </w:instrText>
             </w:r>
             <w:r>
               <w:rPr>
@@ -1272,7 +1272,7 @@
               <w14:ligatures w14:val="standardContextual"/>
             </w:rPr>
           </w:pPr>
-          <w:hyperlink w:anchor="_Toc192493203" w:history="1">
+          <w:hyperlink w:anchor="_Toc192498980" w:history="1">
             <w:r>
               <w:rPr>
                 <w:rStyle w:val="Hyperlink"/>
@@ -1299,7 +1299,7 @@
                 <w:noProof/>
                 <w:webHidden/>
               </w:rPr>
-              <w:instrText xml:space="preserve"> PAGEREF _Toc192493203 \h </w:instrText>
+              <w:instrText xml:space="preserve"> PAGEREF _Toc192498980 \h </w:instrText>
             </w:r>
             <w:r>
               <w:rPr>
@@ -1346,7 +1346,7 @@
               <w14:ligatures w14:val="standardContextual"/>
             </w:rPr>
           </w:pPr>
-          <w:hyperlink w:anchor="_Toc192493204" w:history="1">
+          <w:hyperlink w:anchor="_Toc192498981" w:history="1">
             <w:r>
               <w:rPr>
                 <w:rStyle w:val="Hyperlink"/>
@@ -1373,7 +1373,7 @@
                 <w:noProof/>
                 <w:webHidden/>
               </w:rPr>
-              <w:instrText xml:space="preserve"> PAGEREF _Toc192493204 \h </w:instrText>
+              <w:instrText xml:space="preserve"> PAGEREF _Toc192498981 \h </w:instrText>
             </w:r>
             <w:r>
               <w:rPr>
@@ -1420,7 +1420,7 @@
               <w14:ligatures w14:val="standardContextual"/>
             </w:rPr>
           </w:pPr>
-          <w:hyperlink w:anchor="_Toc192493205" w:history="1">
+          <w:hyperlink w:anchor="_Toc192498982" w:history="1">
             <w:r>
               <w:rPr>
                 <w:rStyle w:val="Hyperlink"/>
@@ -1447,7 +1447,7 @@
                 <w:noProof/>
                 <w:webHidden/>
               </w:rPr>
-              <w:instrText xml:space="preserve"> PAGEREF _Toc192493205 \h </w:instrText>
+              <w:instrText xml:space="preserve"> PAGEREF _Toc192498982 \h </w:instrText>
             </w:r>
             <w:r>
               <w:rPr>
@@ -1494,7 +1494,7 @@
               <w14:ligatures w14:val="standardContextual"/>
             </w:rPr>
           </w:pPr>
-          <w:hyperlink w:anchor="_Toc192493206" w:history="1">
+          <w:hyperlink w:anchor="_Toc192498983" w:history="1">
             <w:r>
               <w:rPr>
                 <w:rStyle w:val="Hyperlink"/>
@@ -1521,7 +1521,7 @@
                 <w:noProof/>
                 <w:webHidden/>
               </w:rPr>
-              <w:instrText xml:space="preserve"> PAGEREF _Toc192493206 \h </w:instrText>
+              <w:instrText xml:space="preserve"> PAGEREF _Toc192498983 \h </w:instrText>
             </w:r>
             <w:r>
               <w:rPr>
@@ -1568,7 +1568,7 @@
               <w14:ligatures w14:val="standardContextual"/>
             </w:rPr>
           </w:pPr>
-          <w:hyperlink w:anchor="_Toc192493207" w:history="1">
+          <w:hyperlink w:anchor="_Toc192498984" w:history="1">
             <w:r>
               <w:rPr>
                 <w:rStyle w:val="Hyperlink"/>
@@ -1595,7 +1595,7 @@
                 <w:noProof/>
                 <w:webHidden/>
               </w:rPr>
-              <w:instrText xml:space="preserve"> PAGEREF _Toc192493207 \h </w:instrText>
+              <w:instrText xml:space="preserve"> PAGEREF _Toc192498984 \h </w:instrText>
             </w:r>
             <w:r>
               <w:rPr>
@@ -1642,7 +1642,7 @@
               <w14:ligatures w14:val="standardContextual"/>
             </w:rPr>
           </w:pPr>
-          <w:hyperlink w:anchor="_Toc192493208" w:history="1">
+          <w:hyperlink w:anchor="_Toc192498985" w:history="1">
             <w:r>
               <w:rPr>
                 <w:rStyle w:val="Hyperlink"/>
@@ -1669,7 +1669,7 @@
                 <w:noProof/>
                 <w:webHidden/>
               </w:rPr>
-              <w:instrText xml:space="preserve"> PAGEREF _Toc192493208 \h </w:instrText>
+              <w:instrText xml:space="preserve"> PAGEREF _Toc192498985 \h </w:instrText>
             </w:r>
             <w:r>
               <w:rPr>
@@ -1716,7 +1716,7 @@
               <w14:ligatures w14:val="standardContextual"/>
             </w:rPr>
           </w:pPr>
-          <w:hyperlink w:anchor="_Toc192493209" w:history="1">
+          <w:hyperlink w:anchor="_Toc192498986" w:history="1">
             <w:r>
               <w:rPr>
                 <w:rStyle w:val="Hyperlink"/>
@@ -1743,7 +1743,7 @@
                 <w:noProof/>
                 <w:webHidden/>
               </w:rPr>
-              <w:instrText xml:space="preserve"> PAGEREF _Toc192493209 \h </w:instrText>
+              <w:instrText xml:space="preserve"> PAGEREF _Toc192498986 \h </w:instrText>
             </w:r>
             <w:r>
               <w:rPr>
@@ -1790,7 +1790,7 @@
               <w14:ligatures w14:val="standardContextual"/>
             </w:rPr>
           </w:pPr>
-          <w:hyperlink w:anchor="_Toc192493210" w:history="1">
+          <w:hyperlink w:anchor="_Toc192498987" w:history="1">
             <w:r>
               <w:rPr>
                 <w:rStyle w:val="Hyperlink"/>
@@ -1817,7 +1817,7 @@
                 <w:noProof/>
                 <w:webHidden/>
               </w:rPr>
-              <w:instrText xml:space="preserve"> PAGEREF _Toc192493210 \h </w:instrText>
+              <w:instrText xml:space="preserve"> PAGEREF _Toc192498987 \h </w:instrText>
             </w:r>
             <w:r>
               <w:rPr>
@@ -1864,7 +1864,7 @@
               <w14:ligatures w14:val="standardContextual"/>
             </w:rPr>
           </w:pPr>
-          <w:hyperlink w:anchor="_Toc192493211" w:history="1">
+          <w:hyperlink w:anchor="_Toc192498988" w:history="1">
             <w:r>
               <w:rPr>
                 <w:rStyle w:val="Hyperlink"/>
@@ -1891,7 +1891,7 @@
                 <w:noProof/>
                 <w:webHidden/>
               </w:rPr>
-              <w:instrText xml:space="preserve"> PAGEREF _Toc192493211 \h </w:instrText>
+              <w:instrText xml:space="preserve"> PAGEREF _Toc192498988 \h </w:instrText>
             </w:r>
             <w:r>
               <w:rPr>
@@ -1938,7 +1938,7 @@
               <w14:ligatures w14:val="standardContextual"/>
             </w:rPr>
           </w:pPr>
-          <w:hyperlink w:anchor="_Toc192493212" w:history="1">
+          <w:hyperlink w:anchor="_Toc192498989" w:history="1">
             <w:r>
               <w:rPr>
                 <w:rStyle w:val="Hyperlink"/>
@@ -1965,7 +1965,7 @@
                 <w:noProof/>
                 <w:webHidden/>
               </w:rPr>
-              <w:instrText xml:space="preserve"> PAGEREF _Toc192493212 \h </w:instrText>
+              <w:instrText xml:space="preserve"> PAGEREF _Toc192498989 \h </w:instrText>
             </w:r>
             <w:r>
               <w:rPr>
@@ -2012,27 +2012,13 @@
               <w14:ligatures w14:val="standardContextual"/>
             </w:rPr>
           </w:pPr>
-          <w:hyperlink w:anchor="_Toc192493213" w:history="1">
+          <w:hyperlink w:anchor="_Toc192498990" w:history="1">
             <w:r>
               <w:rPr>
                 <w:rStyle w:val="Hyperlink"/>
                 <w:noProof/>
               </w:rPr>
-              <w:t>INSTRUCTOR-ONLY F</w:t>
-            </w:r>
-            <w:r>
-              <w:rPr>
-                <w:rStyle w:val="Hyperlink"/>
-                <w:noProof/>
-              </w:rPr>
-              <w:t>E</w:t>
-            </w:r>
-            <w:r>
-              <w:rPr>
-                <w:rStyle w:val="Hyperlink"/>
-                <w:noProof/>
-              </w:rPr>
-              <w:t>ATURES</w:t>
+              <w:t>INSTRUCTOR-ONLY FEATURES</w:t>
             </w:r>
             <w:r>
               <w:rPr>
@@ -2053,7 +2039,7 @@
                 <w:noProof/>
                 <w:webHidden/>
               </w:rPr>
-              <w:instrText xml:space="preserve"> PAGEREF _Toc192493213 \h </w:instrText>
+              <w:instrText xml:space="preserve"> PAGEREF _Toc192498990 \h </w:instrText>
             </w:r>
             <w:r>
               <w:rPr>
@@ -2100,13 +2086,13 @@
               <w14:ligatures w14:val="standardContextual"/>
             </w:rPr>
           </w:pPr>
-          <w:hyperlink w:anchor="_Toc192493214" w:history="1">
+          <w:hyperlink w:anchor="_Toc192498991" w:history="1">
             <w:r>
               <w:rPr>
                 <w:rStyle w:val="Hyperlink"/>
                 <w:noProof/>
               </w:rPr>
-              <w:t>SEARCH FUNCTIONALITY – USER MANAGEMENT</w:t>
+              <w:t>SEARCH FUNCTIONALITY – USER MANAGEMENT (INSTRUCTOR)</w:t>
             </w:r>
             <w:r>
               <w:rPr>
@@ -2127,7 +2113,7 @@
                 <w:noProof/>
                 <w:webHidden/>
               </w:rPr>
-              <w:instrText xml:space="preserve"> PAGEREF _Toc192493214 \h </w:instrText>
+              <w:instrText xml:space="preserve"> PAGEREF _Toc192498991 \h </w:instrText>
             </w:r>
             <w:r>
               <w:rPr>
@@ -2174,13 +2160,13 @@
               <w14:ligatures w14:val="standardContextual"/>
             </w:rPr>
           </w:pPr>
-          <w:hyperlink w:anchor="_Toc192493215" w:history="1">
+          <w:hyperlink w:anchor="_Toc192498992" w:history="1">
             <w:r>
               <w:rPr>
                 <w:rStyle w:val="Hyperlink"/>
                 <w:noProof/>
               </w:rPr>
-              <w:t>SEARCH FUNCTIONALITY – LOGS</w:t>
+              <w:t>SEARCH FUNCTIONALITY – LOGS (INSTRUCTOR)</w:t>
             </w:r>
             <w:r>
               <w:rPr>
@@ -2201,7 +2187,7 @@
                 <w:noProof/>
                 <w:webHidden/>
               </w:rPr>
-              <w:instrText xml:space="preserve"> PAGEREF _Toc192493215 \h </w:instrText>
+              <w:instrText xml:space="preserve"> PAGEREF _Toc192498992 \h </w:instrText>
             </w:r>
             <w:r>
               <w:rPr>
@@ -2248,13 +2234,13 @@
               <w14:ligatures w14:val="standardContextual"/>
             </w:rPr>
           </w:pPr>
-          <w:hyperlink w:anchor="_Toc192493216" w:history="1">
+          <w:hyperlink w:anchor="_Toc192498993" w:history="1">
             <w:r>
               <w:rPr>
                 <w:rStyle w:val="Hyperlink"/>
                 <w:noProof/>
               </w:rPr>
-              <w:t>GLOSSARY</w:t>
+              <w:t>ADD A DRUG (INSTRUCTOR)</w:t>
             </w:r>
             <w:r>
               <w:rPr>
@@ -2275,7 +2261,7 @@
                 <w:noProof/>
                 <w:webHidden/>
               </w:rPr>
-              <w:instrText xml:space="preserve"> PAGEREF _Toc192493216 \h </w:instrText>
+              <w:instrText xml:space="preserve"> PAGEREF _Toc192498993 \h </w:instrText>
             </w:r>
             <w:r>
               <w:rPr>
@@ -2322,12 +2308,234 @@
               <w14:ligatures w14:val="standardContextual"/>
             </w:rPr>
           </w:pPr>
-          <w:hyperlink w:anchor="_Toc192493217" w:history="1">
+          <w:hyperlink w:anchor="_Toc192498994" w:history="1">
             <w:r>
               <w:rPr>
                 <w:rStyle w:val="Hyperlink"/>
                 <w:noProof/>
               </w:rPr>
+              <w:t>BULK ADD DRUGS (INSTRUCTOR)</w:t>
+            </w:r>
+            <w:r>
+              <w:rPr>
+                <w:noProof/>
+                <w:webHidden/>
+              </w:rPr>
+              <w:tab/>
+            </w:r>
+            <w:r>
+              <w:rPr>
+                <w:noProof/>
+                <w:webHidden/>
+              </w:rPr>
+              <w:fldChar w:fldCharType="begin"/>
+            </w:r>
+            <w:r>
+              <w:rPr>
+                <w:noProof/>
+                <w:webHidden/>
+              </w:rPr>
+              <w:instrText xml:space="preserve"> PAGEREF _Toc192498994 \h </w:instrText>
+            </w:r>
+            <w:r>
+              <w:rPr>
+                <w:noProof/>
+                <w:webHidden/>
+              </w:rPr>
+            </w:r>
+            <w:r>
+              <w:rPr>
+                <w:noProof/>
+                <w:webHidden/>
+              </w:rPr>
+              <w:fldChar w:fldCharType="separate"/>
+            </w:r>
+            <w:r>
+              <w:rPr>
+                <w:noProof/>
+                <w:webHidden/>
+              </w:rPr>
+              <w:t>15</w:t>
+            </w:r>
+            <w:r>
+              <w:rPr>
+                <w:noProof/>
+                <w:webHidden/>
+              </w:rPr>
+              <w:fldChar w:fldCharType="end"/>
+            </w:r>
+          </w:hyperlink>
+        </w:p>
+        <w:p>
+          <w:pPr>
+            <w:pStyle w:val="TOC1"/>
+            <w:tabs>
+              <w:tab w:val="right" w:leader="dot" w:pos="9350"/>
+            </w:tabs>
+            <w:rPr>
+              <w:rFonts w:cstheme="minorBidi"/>
+              <w:noProof/>
+              <w:kern w:val="2"/>
+              <w:sz w:val="24"/>
+              <w:szCs w:val="24"/>
+              <w:lang w:val="en-CA" w:eastAsia="en-CA"/>
+              <w14:ligatures w14:val="standardContextual"/>
+            </w:rPr>
+          </w:pPr>
+          <w:hyperlink w:anchor="_Toc192498995" w:history="1">
+            <w:r>
+              <w:rPr>
+                <w:rStyle w:val="Hyperlink"/>
+                <w:noProof/>
+              </w:rPr>
+              <w:t>edit drug (instructor)</w:t>
+            </w:r>
+            <w:r>
+              <w:rPr>
+                <w:noProof/>
+                <w:webHidden/>
+              </w:rPr>
+              <w:tab/>
+            </w:r>
+            <w:r>
+              <w:rPr>
+                <w:noProof/>
+                <w:webHidden/>
+              </w:rPr>
+              <w:fldChar w:fldCharType="begin"/>
+            </w:r>
+            <w:r>
+              <w:rPr>
+                <w:noProof/>
+                <w:webHidden/>
+              </w:rPr>
+              <w:instrText xml:space="preserve"> PAGEREF _Toc192498995 \h </w:instrText>
+            </w:r>
+            <w:r>
+              <w:rPr>
+                <w:noProof/>
+                <w:webHidden/>
+              </w:rPr>
+            </w:r>
+            <w:r>
+              <w:rPr>
+                <w:noProof/>
+                <w:webHidden/>
+              </w:rPr>
+              <w:fldChar w:fldCharType="separate"/>
+            </w:r>
+            <w:r>
+              <w:rPr>
+                <w:noProof/>
+                <w:webHidden/>
+              </w:rPr>
+              <w:t>15</w:t>
+            </w:r>
+            <w:r>
+              <w:rPr>
+                <w:noProof/>
+                <w:webHidden/>
+              </w:rPr>
+              <w:fldChar w:fldCharType="end"/>
+            </w:r>
+          </w:hyperlink>
+        </w:p>
+        <w:p>
+          <w:pPr>
+            <w:pStyle w:val="TOC1"/>
+            <w:tabs>
+              <w:tab w:val="right" w:leader="dot" w:pos="9350"/>
+            </w:tabs>
+            <w:rPr>
+              <w:rFonts w:cstheme="minorBidi"/>
+              <w:noProof/>
+              <w:kern w:val="2"/>
+              <w:sz w:val="24"/>
+              <w:szCs w:val="24"/>
+              <w:lang w:val="en-CA" w:eastAsia="en-CA"/>
+              <w14:ligatures w14:val="standardContextual"/>
+            </w:rPr>
+          </w:pPr>
+          <w:hyperlink w:anchor="_Toc192498996" w:history="1">
+            <w:r>
+              <w:rPr>
+                <w:rStyle w:val="Hyperlink"/>
+                <w:noProof/>
+              </w:rPr>
+              <w:t>GLOSSARY</w:t>
+            </w:r>
+            <w:r>
+              <w:rPr>
+                <w:noProof/>
+                <w:webHidden/>
+              </w:rPr>
+              <w:tab/>
+            </w:r>
+            <w:r>
+              <w:rPr>
+                <w:noProof/>
+                <w:webHidden/>
+              </w:rPr>
+              <w:fldChar w:fldCharType="begin"/>
+            </w:r>
+            <w:r>
+              <w:rPr>
+                <w:noProof/>
+                <w:webHidden/>
+              </w:rPr>
+              <w:instrText xml:space="preserve"> PAGEREF _Toc192498996 \h </w:instrText>
+            </w:r>
+            <w:r>
+              <w:rPr>
+                <w:noProof/>
+                <w:webHidden/>
+              </w:rPr>
+            </w:r>
+            <w:r>
+              <w:rPr>
+                <w:noProof/>
+                <w:webHidden/>
+              </w:rPr>
+              <w:fldChar w:fldCharType="separate"/>
+            </w:r>
+            <w:r>
+              <w:rPr>
+                <w:noProof/>
+                <w:webHidden/>
+              </w:rPr>
+              <w:t>16</w:t>
+            </w:r>
+            <w:r>
+              <w:rPr>
+                <w:noProof/>
+                <w:webHidden/>
+              </w:rPr>
+              <w:fldChar w:fldCharType="end"/>
+            </w:r>
+          </w:hyperlink>
+        </w:p>
+        <w:p>
+          <w:pPr>
+            <w:pStyle w:val="TOC1"/>
+            <w:tabs>
+              <w:tab w:val="right" w:leader="dot" w:pos="9350"/>
+            </w:tabs>
+            <w:rPr>
+              <w:rFonts w:cstheme="minorBidi"/>
+              <w:noProof/>
+              <w:kern w:val="2"/>
+              <w:sz w:val="24"/>
+              <w:szCs w:val="24"/>
+              <w:lang w:val="en-CA" w:eastAsia="en-CA"/>
+              <w14:ligatures w14:val="standardContextual"/>
+            </w:rPr>
+          </w:pPr>
+          <w:hyperlink w:anchor="_Toc192498997" w:history="1">
+            <w:r>
+              <w:rPr>
+                <w:rStyle w:val="Hyperlink"/>
+                <w:noProof/>
+              </w:rPr>
               <w:t>INDEX</w:t>
             </w:r>
             <w:r>
@@ -2349,7 +2557,7 @@
                 <w:noProof/>
                 <w:webHidden/>
               </w:rPr>
-              <w:instrText xml:space="preserve"> PAGEREF _Toc192493217 \h </w:instrText>
+              <w:instrText xml:space="preserve"> PAGEREF _Toc192498997 \h </w:instrText>
             </w:r>
             <w:r>
               <w:rPr>
@@ -2369,7 +2577,7 @@
                 <w:noProof/>
                 <w:webHidden/>
               </w:rPr>
-              <w:t>15</w:t>
+              <w:t>16</w:t>
             </w:r>
             <w:r>
               <w:rPr>
@@ -2402,7 +2610,7 @@
       <w:pPr>
         <w:pStyle w:val="Heading1"/>
       </w:pPr>
-      <w:bookmarkStart w:id="0" w:name="_Toc192493192"/>
+      <w:bookmarkStart w:id="0" w:name="_Toc192498969"/>
       <w:r>
         <w:lastRenderedPageBreak/>
         <w:t>INTRODUCTION</w:t>
@@ -2544,7 +2752,7 @@
       <w:pPr>
         <w:pStyle w:val="Heading1"/>
       </w:pPr>
-      <w:bookmarkStart w:id="1" w:name="_Toc192493193"/>
+      <w:bookmarkStart w:id="1" w:name="_Toc192498970"/>
       <w:r>
         <w:t>PURPOSE OF THE WEBSITE</w:t>
       </w:r>
@@ -2735,7 +2943,7 @@
         <w:pStyle w:val="Heading1"/>
       </w:pPr>
       <w:bookmarkStart w:id="2" w:name="_CONNECTION_GUIDE"/>
-      <w:bookmarkStart w:id="3" w:name="_Toc192493194"/>
+      <w:bookmarkStart w:id="3" w:name="_Toc192498971"/>
       <w:bookmarkEnd w:id="2"/>
       <w:r>
         <w:lastRenderedPageBreak/>
@@ -3057,7 +3265,7 @@
           <w:tab w:val="left" w:pos="4208"/>
         </w:tabs>
       </w:pPr>
-      <w:bookmarkStart w:id="4" w:name="_Toc192493195"/>
+      <w:bookmarkStart w:id="4" w:name="_Toc192498972"/>
       <w:r>
         <w:t>HOW TO SIGNUP</w:t>
       </w:r>
@@ -3418,7 +3626,7 @@
         <w:pStyle w:val="Heading1"/>
       </w:pPr>
       <w:bookmarkStart w:id="5" w:name="_HOW_TO_LOGIN"/>
-      <w:bookmarkStart w:id="6" w:name="_Toc192493196"/>
+      <w:bookmarkStart w:id="6" w:name="_Toc192498973"/>
       <w:bookmarkEnd w:id="5"/>
       <w:r>
         <w:lastRenderedPageBreak/>
@@ -3572,7 +3780,7 @@
       <w:pPr>
         <w:pStyle w:val="Heading1"/>
       </w:pPr>
-      <w:bookmarkStart w:id="7" w:name="_Toc192493197"/>
+      <w:bookmarkStart w:id="7" w:name="_Toc192498974"/>
       <w:r>
         <w:t>HOW TO LOGOUT</w:t>
       </w:r>
@@ -3756,7 +3964,7 @@
       <w:pPr>
         <w:pStyle w:val="Heading1"/>
       </w:pPr>
-      <w:bookmarkStart w:id="8" w:name="_Toc192493198"/>
+      <w:bookmarkStart w:id="8" w:name="_Toc192498975"/>
       <w:r>
         <w:t>HOW TO RESET PASSWORD</w:t>
       </w:r>
@@ -4037,7 +4245,7 @@
         <w:pStyle w:val="Heading1"/>
       </w:pPr>
       <w:bookmarkStart w:id="9" w:name="_USING_THE_NAVIGATION"/>
-      <w:bookmarkStart w:id="10" w:name="_Toc192493199"/>
+      <w:bookmarkStart w:id="10" w:name="_Toc192498976"/>
       <w:bookmarkEnd w:id="9"/>
       <w:r>
         <w:lastRenderedPageBreak/>
@@ -5057,7 +5265,7 @@
       <w:pPr>
         <w:pStyle w:val="Heading1"/>
       </w:pPr>
-      <w:bookmarkStart w:id="11" w:name="_Toc192493200"/>
+      <w:bookmarkStart w:id="11" w:name="_Toc192498977"/>
       <w:r>
         <w:lastRenderedPageBreak/>
         <w:t>SEARCH FUNCTIONALITY - DRUGS</w:t>
@@ -5559,7 +5767,7 @@
       <w:pPr>
         <w:pStyle w:val="Heading1"/>
       </w:pPr>
-      <w:bookmarkStart w:id="12" w:name="_Toc192493201"/>
+      <w:bookmarkStart w:id="12" w:name="_Toc192498978"/>
       <w:r>
         <w:t>SEARCH FUNCTIONALITY – PHYSICIANS</w:t>
       </w:r>
@@ -5911,7 +6119,7 @@
       <w:pPr>
         <w:pStyle w:val="Heading1"/>
       </w:pPr>
-      <w:bookmarkStart w:id="13" w:name="_Toc192493202"/>
+      <w:bookmarkStart w:id="13" w:name="_Toc192498979"/>
       <w:r>
         <w:lastRenderedPageBreak/>
         <w:t>SEARCH FUNCTIONALITY – PATIENTS</w:t>
@@ -6400,7 +6608,7 @@
         <w:pStyle w:val="Heading1"/>
       </w:pPr>
       <w:bookmarkStart w:id="14" w:name="_SEARCH_FUNCTIONALITY_–"/>
-      <w:bookmarkStart w:id="15" w:name="_Toc192493203"/>
+      <w:bookmarkStart w:id="15" w:name="_Toc192498980"/>
       <w:bookmarkEnd w:id="14"/>
       <w:r>
         <w:t>SEARCH FUNCTIONALITY – ORDERS</w:t>
@@ -7096,7 +7304,7 @@
         <w:pStyle w:val="Heading1"/>
       </w:pPr>
       <w:bookmarkStart w:id="16" w:name="_SEARCH_FUNCTIONALITY_-"/>
-      <w:bookmarkStart w:id="17" w:name="_Toc192493204"/>
+      <w:bookmarkStart w:id="17" w:name="_Toc192498981"/>
       <w:bookmarkEnd w:id="16"/>
       <w:r>
         <w:lastRenderedPageBreak/>
@@ -7781,7 +7989,7 @@
         <w:pStyle w:val="Heading1"/>
       </w:pPr>
       <w:bookmarkStart w:id="18" w:name="_HOW_TO_SORT"/>
-      <w:bookmarkStart w:id="19" w:name="_Toc192493205"/>
+      <w:bookmarkStart w:id="19" w:name="_Toc192498982"/>
       <w:bookmarkEnd w:id="18"/>
       <w:r>
         <w:t>HOW TO SORT TABLES</w:t>
@@ -8042,7 +8250,7 @@
       <w:pPr>
         <w:pStyle w:val="Heading1"/>
       </w:pPr>
-      <w:bookmarkStart w:id="20" w:name="_Toc192493206"/>
+      <w:bookmarkStart w:id="20" w:name="_Toc192498983"/>
       <w:r>
         <w:lastRenderedPageBreak/>
         <w:t>HOW TO CREATE AN ORDER</w:t>
@@ -8714,7 +8922,7 @@
       <w:pPr>
         <w:pStyle w:val="Heading1"/>
       </w:pPr>
-      <w:bookmarkStart w:id="21" w:name="_Toc192493207"/>
+      <w:bookmarkStart w:id="21" w:name="_Toc192498984"/>
       <w:r>
         <w:t>HOW TO VERIFY AN ORDER</w:t>
       </w:r>
@@ -9067,7 +9275,7 @@
       <w:pPr>
         <w:pStyle w:val="Heading1"/>
       </w:pPr>
-      <w:bookmarkStart w:id="22" w:name="_Toc192493208"/>
+      <w:bookmarkStart w:id="22" w:name="_Toc192498985"/>
       <w:r>
         <w:lastRenderedPageBreak/>
         <w:t>HOW TO REJECT AN ORDER</w:t>
@@ -9314,7 +9522,7 @@
         <w:pStyle w:val="Heading1"/>
       </w:pPr>
       <w:bookmarkStart w:id="23" w:name="_HOW_TO_PRINT"/>
-      <w:bookmarkStart w:id="24" w:name="_Toc192493209"/>
+      <w:bookmarkStart w:id="24" w:name="_Toc192498986"/>
       <w:bookmarkEnd w:id="23"/>
       <w:r>
         <w:t>HOW TO PRINT</w:t>
@@ -9791,7 +9999,7 @@
       <w:pPr>
         <w:pStyle w:val="Heading1"/>
       </w:pPr>
-      <w:bookmarkStart w:id="25" w:name="_Toc192493210"/>
+      <w:bookmarkStart w:id="25" w:name="_Toc192498987"/>
       <w:r>
         <w:lastRenderedPageBreak/>
         <w:t>HOW TO REPRINT</w:t>
@@ -10440,7 +10648,7 @@
       <w:pPr>
         <w:pStyle w:val="Heading1"/>
       </w:pPr>
-      <w:bookmarkStart w:id="26" w:name="_Toc192493211"/>
+      <w:bookmarkStart w:id="26" w:name="_Toc192498988"/>
       <w:r>
         <w:t>HOW TO SEE MY ORDERS</w:t>
       </w:r>
@@ -10640,7 +10848,7 @@
       <w:pPr>
         <w:pStyle w:val="Heading1"/>
       </w:pPr>
-      <w:bookmarkStart w:id="27" w:name="_Toc192493212"/>
+      <w:bookmarkStart w:id="27" w:name="_Toc192498989"/>
       <w:r>
         <w:lastRenderedPageBreak/>
         <w:t xml:space="preserve">HOW TO </w:t>
@@ -11509,7 +11717,7 @@
       <w:pPr>
         <w:pStyle w:val="Heading1"/>
       </w:pPr>
-      <w:bookmarkStart w:id="28" w:name="_Toc192493213"/>
+      <w:bookmarkStart w:id="28" w:name="_Toc192498990"/>
       <w:r>
         <w:lastRenderedPageBreak/>
         <w:t>INSTRUCTOR-ONLY FEATURES</w:t>
@@ -11534,10 +11742,16 @@
     <w:p>
       <w:pPr>
         <w:pStyle w:val="Heading1"/>
-      </w:pPr>
-      <w:bookmarkStart w:id="29" w:name="_Toc192493214"/>
+        <w:tabs>
+          <w:tab w:val="left" w:pos="5871"/>
+        </w:tabs>
+      </w:pPr>
+      <w:bookmarkStart w:id="29" w:name="_Toc192498991"/>
       <w:r>
         <w:t>SEARCH FUNCTIONALITY – USER MANAGEMENT</w:t>
+      </w:r>
+      <w:r>
+        <w:t xml:space="preserve"> (INSTRUCTOR)</w:t>
       </w:r>
       <w:bookmarkEnd w:id="29"/>
     </w:p>
@@ -12061,9 +12275,12 @@
       <w:pPr>
         <w:pStyle w:val="Heading1"/>
       </w:pPr>
-      <w:bookmarkStart w:id="30" w:name="_Toc192493215"/>
+      <w:bookmarkStart w:id="30" w:name="_Toc192498992"/>
       <w:r>
         <w:t>SEARCH FUNCTIONALITY – LOGS</w:t>
+      </w:r>
+      <w:r>
+        <w:t xml:space="preserve"> (INSTRUCTOR)</w:t>
       </w:r>
       <w:bookmarkEnd w:id="30"/>
     </w:p>
@@ -12555,117 +12772,1572 @@
     </w:p>
     <w:p>
       <w:pPr>
-        <w:rPr>
-          <w:sz w:val="24"/>
-          <w:szCs w:val="24"/>
-        </w:rPr>
-      </w:pPr>
-    </w:p>
-    <w:p>
-      <w:pPr>
-        <w:rPr>
-          <w:sz w:val="24"/>
-          <w:szCs w:val="24"/>
-        </w:rPr>
-      </w:pPr>
-    </w:p>
-    <w:p>
-      <w:pPr>
-        <w:rPr>
-          <w:sz w:val="24"/>
-          <w:szCs w:val="24"/>
-        </w:rPr>
-      </w:pPr>
-    </w:p>
-    <w:p>
-      <w:pPr>
-        <w:rPr>
-          <w:sz w:val="24"/>
-          <w:szCs w:val="24"/>
-        </w:rPr>
-      </w:pPr>
-    </w:p>
-    <w:p>
-      <w:pPr>
-        <w:rPr>
-          <w:sz w:val="24"/>
-          <w:szCs w:val="24"/>
-        </w:rPr>
-      </w:pPr>
-    </w:p>
-    <w:p>
-      <w:pPr>
-        <w:rPr>
-          <w:sz w:val="24"/>
-          <w:szCs w:val="24"/>
-        </w:rPr>
-      </w:pPr>
-    </w:p>
-    <w:p>
-      <w:pPr>
-        <w:rPr>
-          <w:sz w:val="24"/>
-          <w:szCs w:val="24"/>
-        </w:rPr>
-      </w:pPr>
-    </w:p>
-    <w:p>
-      <w:pPr>
-        <w:rPr>
-          <w:sz w:val="24"/>
-          <w:szCs w:val="24"/>
-        </w:rPr>
-      </w:pPr>
-    </w:p>
-    <w:p>
-      <w:pPr>
-        <w:rPr>
-          <w:sz w:val="24"/>
-          <w:szCs w:val="24"/>
-        </w:rPr>
-      </w:pPr>
-    </w:p>
-    <w:p>
-      <w:pPr>
-        <w:rPr>
-          <w:sz w:val="24"/>
-          <w:szCs w:val="24"/>
-        </w:rPr>
-      </w:pPr>
-    </w:p>
-    <w:p>
-      <w:pPr>
-        <w:rPr>
-          <w:sz w:val="24"/>
-          <w:szCs w:val="24"/>
-        </w:rPr>
-      </w:pPr>
-    </w:p>
-    <w:p>
-      <w:pPr>
-        <w:rPr>
-          <w:sz w:val="24"/>
-          <w:szCs w:val="24"/>
-        </w:rPr>
-      </w:pPr>
-    </w:p>
-    <w:p>
-      <w:pPr>
-        <w:rPr>
-          <w:sz w:val="24"/>
-          <w:szCs w:val="24"/>
-        </w:rPr>
-      </w:pPr>
-    </w:p>
-    <w:p>
-      <w:pPr>
         <w:pStyle w:val="Heading1"/>
       </w:pPr>
-      <w:bookmarkStart w:id="31" w:name="_Toc192493216"/>
+      <w:bookmarkStart w:id="31" w:name="_Toc192498993"/>
+      <w:r>
+        <w:lastRenderedPageBreak/>
+        <w:t>ADD A DRUG (INSTRUCTOR)</w:t>
+      </w:r>
+      <w:bookmarkEnd w:id="31"/>
+    </w:p>
+    <w:p>
+      <w:pPr>
+        <w:pStyle w:val="ListParagraph"/>
+        <w:numPr>
+          <w:ilvl w:val="0"/>
+          <w:numId w:val="30"/>
+        </w:numPr>
+        <w:rPr>
+          <w:sz w:val="24"/>
+          <w:szCs w:val="24"/>
+        </w:rPr>
+      </w:pPr>
+      <w:r>
+        <w:rPr>
+          <w:sz w:val="24"/>
+          <w:szCs w:val="24"/>
+        </w:rPr>
+        <w:t xml:space="preserve">Navigate to the </w:t>
+      </w:r>
+      <w:r>
+        <w:rPr>
+          <w:color w:val="0070C0"/>
+          <w:sz w:val="24"/>
+          <w:szCs w:val="24"/>
+        </w:rPr>
+        <w:t xml:space="preserve">Drug </w:t>
+      </w:r>
+      <w:r>
+        <w:rPr>
+          <w:sz w:val="24"/>
+          <w:szCs w:val="24"/>
+        </w:rPr>
+        <w:t>page.</w:t>
+      </w:r>
+    </w:p>
+    <w:p>
+      <w:pPr>
+        <w:pStyle w:val="ListParagraph"/>
+        <w:numPr>
+          <w:ilvl w:val="0"/>
+          <w:numId w:val="30"/>
+        </w:numPr>
+        <w:rPr>
+          <w:sz w:val="24"/>
+          <w:szCs w:val="24"/>
+        </w:rPr>
+      </w:pPr>
+      <w:r>
+        <w:rPr>
+          <w:sz w:val="24"/>
+          <w:szCs w:val="24"/>
+        </w:rPr>
+        <w:t xml:space="preserve">Click the </w:t>
+      </w:r>
+      <w:r>
+        <w:rPr>
+          <w:color w:val="0070C0"/>
+          <w:sz w:val="24"/>
+          <w:szCs w:val="24"/>
+        </w:rPr>
+        <w:t xml:space="preserve">Add Drug </w:t>
+      </w:r>
+      <w:r>
+        <w:rPr>
+          <w:sz w:val="24"/>
+          <w:szCs w:val="24"/>
+        </w:rPr>
+        <w:t>button.</w:t>
+      </w:r>
+    </w:p>
+    <w:p>
+      <w:pPr>
+        <w:pStyle w:val="ListParagraph"/>
+        <w:numPr>
+          <w:ilvl w:val="0"/>
+          <w:numId w:val="30"/>
+        </w:numPr>
+        <w:rPr>
+          <w:sz w:val="24"/>
+          <w:szCs w:val="24"/>
+        </w:rPr>
+      </w:pPr>
+      <w:r>
+        <w:rPr>
+          <w:sz w:val="24"/>
+          <w:szCs w:val="24"/>
+        </w:rPr>
+        <w:t>In the</w:t>
+      </w:r>
+      <w:r>
+        <w:rPr>
+          <w:sz w:val="24"/>
+          <w:szCs w:val="24"/>
+        </w:rPr>
+        <w:t xml:space="preserve"> pop-up wi</w:t>
+      </w:r>
+      <w:r>
+        <w:rPr>
+          <w:sz w:val="24"/>
+          <w:szCs w:val="24"/>
+        </w:rPr>
+        <w:t>ndow</w:t>
+      </w:r>
+      <w:r>
+        <w:rPr>
+          <w:sz w:val="24"/>
+          <w:szCs w:val="24"/>
+        </w:rPr>
+        <w:t xml:space="preserve">, </w:t>
+      </w:r>
+      <w:r>
+        <w:rPr>
+          <w:sz w:val="24"/>
+          <w:szCs w:val="24"/>
+        </w:rPr>
+        <w:t>enter the required information</w:t>
+      </w:r>
+      <w:r>
+        <w:rPr>
+          <w:sz w:val="24"/>
+          <w:szCs w:val="24"/>
+        </w:rPr>
+        <w:t>.</w:t>
+      </w:r>
+    </w:p>
+    <w:p>
+      <w:pPr>
+        <w:pStyle w:val="ListParagraph"/>
+        <w:numPr>
+          <w:ilvl w:val="0"/>
+          <w:numId w:val="30"/>
+        </w:numPr>
+        <w:rPr>
+          <w:sz w:val="24"/>
+          <w:szCs w:val="24"/>
+        </w:rPr>
+      </w:pPr>
+      <w:r>
+        <w:rPr>
+          <w:sz w:val="24"/>
+          <w:szCs w:val="24"/>
+        </w:rPr>
+        <w:t xml:space="preserve">Click </w:t>
+      </w:r>
+      <w:r>
+        <w:rPr>
+          <w:color w:val="0070C0"/>
+          <w:sz w:val="24"/>
+          <w:szCs w:val="24"/>
+        </w:rPr>
+        <w:t xml:space="preserve">Add Drug </w:t>
+      </w:r>
+      <w:r>
+        <w:rPr>
+          <w:sz w:val="24"/>
+          <w:szCs w:val="24"/>
+        </w:rPr>
+        <w:t>to submit.</w:t>
+      </w:r>
+    </w:p>
+    <w:p>
+      <w:pPr>
+        <w:pStyle w:val="ListParagraph"/>
+        <w:numPr>
+          <w:ilvl w:val="0"/>
+          <w:numId w:val="30"/>
+        </w:numPr>
+        <w:rPr>
+          <w:sz w:val="24"/>
+          <w:szCs w:val="24"/>
+        </w:rPr>
+      </w:pPr>
+      <w:r>
+        <w:rPr>
+          <w:sz w:val="24"/>
+          <w:szCs w:val="24"/>
+        </w:rPr>
+        <w:t>A confirmation message will appear.</w:t>
+      </w:r>
+    </w:p>
+    <w:p>
+      <w:pPr>
+        <w:pStyle w:val="ListParagraph"/>
+        <w:numPr>
+          <w:ilvl w:val="0"/>
+          <w:numId w:val="30"/>
+        </w:numPr>
+        <w:rPr>
+          <w:sz w:val="24"/>
+          <w:szCs w:val="24"/>
+        </w:rPr>
+      </w:pPr>
+      <w:r>
+        <w:rPr>
+          <w:sz w:val="24"/>
+          <w:szCs w:val="24"/>
+        </w:rPr>
+        <w:t xml:space="preserve">The table </w:t>
+      </w:r>
+      <w:r>
+        <w:rPr>
+          <w:sz w:val="24"/>
+          <w:szCs w:val="24"/>
+        </w:rPr>
+        <w:t>will update to include the new drug</w:t>
+      </w:r>
+      <w:r>
+        <w:rPr>
+          <w:sz w:val="24"/>
+          <w:szCs w:val="24"/>
+        </w:rPr>
+        <w:t>.</w:t>
+      </w:r>
+    </w:p>
+    <w:p>
+      <w:pPr>
+        <w:pStyle w:val="ListParagraph"/>
+        <w:numPr>
+          <w:ilvl w:val="0"/>
+          <w:numId w:val="30"/>
+        </w:numPr>
+        <w:rPr>
+          <w:sz w:val="24"/>
+          <w:szCs w:val="24"/>
+        </w:rPr>
+      </w:pPr>
+      <w:r>
+        <w:rPr>
+          <w:sz w:val="24"/>
+          <w:szCs w:val="24"/>
+        </w:rPr>
+        <w:t>Add drug completed.</w:t>
+      </w:r>
+    </w:p>
+    <w:p>
+      <w:pPr>
+        <w:ind w:left="360"/>
+        <w:rPr>
+          <w:sz w:val="24"/>
+          <w:szCs w:val="24"/>
+        </w:rPr>
+      </w:pPr>
+    </w:p>
+    <w:p>
+      <w:pPr>
+        <w:pStyle w:val="Heading1"/>
+      </w:pPr>
+      <w:bookmarkStart w:id="32" w:name="_Toc192498994"/>
+      <w:r>
+        <w:t>BULK ADD DRUGS (INSTRUCTOR)</w:t>
+      </w:r>
+      <w:bookmarkEnd w:id="32"/>
+    </w:p>
+    <w:p>
+      <w:pPr>
+        <w:pStyle w:val="ListParagraph"/>
+        <w:numPr>
+          <w:ilvl w:val="0"/>
+          <w:numId w:val="32"/>
+        </w:numPr>
+        <w:rPr>
+          <w:sz w:val="24"/>
+          <w:szCs w:val="24"/>
+        </w:rPr>
+      </w:pPr>
+      <w:r>
+        <w:rPr>
+          <w:sz w:val="24"/>
+          <w:szCs w:val="24"/>
+        </w:rPr>
+        <w:drawing>
+          <wp:anchor distT="0" distB="0" distL="114300" distR="114300" simplePos="0" relativeHeight="251677696" behindDoc="0" locked="0" layoutInCell="1" allowOverlap="1" wp14:anchorId="745861A9" wp14:editId="7D9BBCF5">
+            <wp:simplePos x="0" y="0"/>
+            <wp:positionH relativeFrom="column">
+              <wp:posOffset>2852755</wp:posOffset>
+            </wp:positionH>
+            <wp:positionV relativeFrom="paragraph">
+              <wp:posOffset>109220</wp:posOffset>
+            </wp:positionV>
+            <wp:extent cx="2773345" cy="1009052"/>
+            <wp:effectExtent l="0" t="0" r="8255" b="635"/>
+            <wp:wrapSquare wrapText="bothSides"/>
+            <wp:docPr id="730312960" name="Picture 1" descr="A screenshot of a computer&#10;&#10;AI-generated content may be incorrect."/>
+            <wp:cNvGraphicFramePr>
+              <a:graphicFrameLocks xmlns:a="http://schemas.openxmlformats.org/drawingml/2006/main" noChangeAspect="1"/>
+            </wp:cNvGraphicFramePr>
+            <a:graphic xmlns:a="http://schemas.openxmlformats.org/drawingml/2006/main">
+              <a:graphicData uri="http://schemas.openxmlformats.org/drawingml/2006/picture">
+                <pic:pic xmlns:pic="http://schemas.openxmlformats.org/drawingml/2006/picture">
+                  <pic:nvPicPr>
+                    <pic:cNvPr id="730312960" name="Picture 1" descr="A screenshot of a computer&#10;&#10;AI-generated content may be incorrect."/>
+                    <pic:cNvPicPr/>
+                  </pic:nvPicPr>
+                  <pic:blipFill>
+                    <a:blip r:embed="rId32">
+                      <a:extLst>
+                        <a:ext uri="{28A0092B-C50C-407E-A947-70E740481C1C}">
+                          <a14:useLocalDpi xmlns:a14="http://schemas.microsoft.com/office/drawing/2010/main" val="0"/>
+                        </a:ext>
+                      </a:extLst>
+                    </a:blip>
+                    <a:stretch>
+                      <a:fillRect/>
+                    </a:stretch>
+                  </pic:blipFill>
+                  <pic:spPr>
+                    <a:xfrm>
+                      <a:off x="0" y="0"/>
+                      <a:ext cx="2773345" cy="1009052"/>
+                    </a:xfrm>
+                    <a:prstGeom prst="rect">
+                      <a:avLst/>
+                    </a:prstGeom>
+                  </pic:spPr>
+                </pic:pic>
+              </a:graphicData>
+            </a:graphic>
+          </wp:anchor>
+        </w:drawing>
+      </w:r>
+      <w:r>
+        <w:rPr>
+          <w:sz w:val="24"/>
+          <w:szCs w:val="24"/>
+        </w:rPr>
+        <w:t xml:space="preserve">Navigate to the </w:t>
+      </w:r>
+      <w:r>
+        <w:rPr>
+          <w:color w:val="0070C0"/>
+          <w:sz w:val="24"/>
+          <w:szCs w:val="24"/>
+        </w:rPr>
+        <w:t xml:space="preserve">Drug </w:t>
+      </w:r>
+      <w:r>
+        <w:rPr>
+          <w:sz w:val="24"/>
+          <w:szCs w:val="24"/>
+        </w:rPr>
+        <w:t>page.</w:t>
+      </w:r>
+    </w:p>
+    <w:p>
+      <w:pPr>
+        <w:pStyle w:val="ListParagraph"/>
+        <w:numPr>
+          <w:ilvl w:val="0"/>
+          <w:numId w:val="32"/>
+        </w:numPr>
+        <w:rPr>
+          <w:sz w:val="24"/>
+          <w:szCs w:val="24"/>
+        </w:rPr>
+      </w:pPr>
+      <w:r>
+        <w:rPr>
+          <w:sz w:val="24"/>
+          <w:szCs w:val="24"/>
+        </w:rPr>
+        <w:t xml:space="preserve">Click the </w:t>
+      </w:r>
+      <w:r>
+        <w:rPr>
+          <w:color w:val="0070C0"/>
+          <w:sz w:val="24"/>
+          <w:szCs w:val="24"/>
+        </w:rPr>
+        <w:t xml:space="preserve">Bulk Add </w:t>
+      </w:r>
+      <w:r>
+        <w:rPr>
+          <w:sz w:val="24"/>
+          <w:szCs w:val="24"/>
+        </w:rPr>
+        <w:t>button.</w:t>
+      </w:r>
+    </w:p>
+    <w:p>
+      <w:pPr>
+        <w:pStyle w:val="ListParagraph"/>
+        <w:numPr>
+          <w:ilvl w:val="0"/>
+          <w:numId w:val="32"/>
+        </w:numPr>
+        <w:rPr>
+          <w:sz w:val="24"/>
+          <w:szCs w:val="24"/>
+        </w:rPr>
+      </w:pPr>
+      <w:r>
+        <w:rPr>
+          <w:sz w:val="24"/>
+          <w:szCs w:val="24"/>
+        </w:rPr>
+        <w:t>The required Excel format with headers will be displayed.</w:t>
+      </w:r>
+    </w:p>
+    <w:p>
+      <w:pPr>
+        <w:pStyle w:val="ListParagraph"/>
+        <w:rPr>
+          <w:sz w:val="24"/>
+          <w:szCs w:val="24"/>
+        </w:rPr>
+      </w:pPr>
+    </w:p>
+    <w:p>
+      <w:pPr>
+        <w:pStyle w:val="ListParagraph"/>
+        <w:numPr>
+          <w:ilvl w:val="0"/>
+          <w:numId w:val="32"/>
+        </w:numPr>
+        <w:rPr>
+          <w:sz w:val="24"/>
+          <w:szCs w:val="24"/>
+        </w:rPr>
+      </w:pPr>
+      <w:r>
+        <w:rPr>
+          <w:sz w:val="24"/>
+          <w:szCs w:val="24"/>
+        </w:rPr>
+        <w:drawing>
+          <wp:anchor distT="0" distB="0" distL="114300" distR="114300" simplePos="0" relativeHeight="251678720" behindDoc="0" locked="0" layoutInCell="1" allowOverlap="1" wp14:anchorId="48E05D72" wp14:editId="158DB6D8">
+            <wp:simplePos x="0" y="0"/>
+            <wp:positionH relativeFrom="column">
+              <wp:posOffset>2853690</wp:posOffset>
+            </wp:positionH>
+            <wp:positionV relativeFrom="paragraph">
+              <wp:posOffset>20320</wp:posOffset>
+            </wp:positionV>
+            <wp:extent cx="2776855" cy="471805"/>
+            <wp:effectExtent l="0" t="0" r="4445" b="4445"/>
+            <wp:wrapSquare wrapText="bothSides"/>
+            <wp:docPr id="1153521505" name="Picture 1" descr="A red oval with black text&#10;&#10;AI-generated content may be incorrect."/>
+            <wp:cNvGraphicFramePr>
+              <a:graphicFrameLocks xmlns:a="http://schemas.openxmlformats.org/drawingml/2006/main" noChangeAspect="1"/>
+            </wp:cNvGraphicFramePr>
+            <a:graphic xmlns:a="http://schemas.openxmlformats.org/drawingml/2006/main">
+              <a:graphicData uri="http://schemas.openxmlformats.org/drawingml/2006/picture">
+                <pic:pic xmlns:pic="http://schemas.openxmlformats.org/drawingml/2006/picture">
+                  <pic:nvPicPr>
+                    <pic:cNvPr id="1153521505" name="Picture 1" descr="A red oval with black text&#10;&#10;AI-generated content may be incorrect."/>
+                    <pic:cNvPicPr/>
+                  </pic:nvPicPr>
+                  <pic:blipFill>
+                    <a:blip r:embed="rId33">
+                      <a:extLst>
+                        <a:ext uri="{28A0092B-C50C-407E-A947-70E740481C1C}">
+                          <a14:useLocalDpi xmlns:a14="http://schemas.microsoft.com/office/drawing/2010/main" val="0"/>
+                        </a:ext>
+                      </a:extLst>
+                    </a:blip>
+                    <a:stretch>
+                      <a:fillRect/>
+                    </a:stretch>
+                  </pic:blipFill>
+                  <pic:spPr>
+                    <a:xfrm>
+                      <a:off x="0" y="0"/>
+                      <a:ext cx="2776855" cy="471805"/>
+                    </a:xfrm>
+                    <a:prstGeom prst="rect">
+                      <a:avLst/>
+                    </a:prstGeom>
+                  </pic:spPr>
+                </pic:pic>
+              </a:graphicData>
+            </a:graphic>
+            <wp14:sizeRelH relativeFrom="margin">
+              <wp14:pctWidth>0</wp14:pctWidth>
+            </wp14:sizeRelH>
+            <wp14:sizeRelV relativeFrom="margin">
+              <wp14:pctHeight>0</wp14:pctHeight>
+            </wp14:sizeRelV>
+          </wp:anchor>
+        </w:drawing>
+      </w:r>
+      <w:r>
+        <w:rPr>
+          <w:sz w:val="24"/>
+          <w:szCs w:val="24"/>
+        </w:rPr>
+        <w:t xml:space="preserve">Click the </w:t>
+      </w:r>
+      <w:r>
+        <w:rPr>
+          <w:color w:val="0070C0"/>
+          <w:sz w:val="24"/>
+          <w:szCs w:val="24"/>
+        </w:rPr>
+        <w:t>Browse…</w:t>
+      </w:r>
+      <w:r>
+        <w:rPr>
+          <w:sz w:val="24"/>
+          <w:szCs w:val="24"/>
+        </w:rPr>
+        <w:t xml:space="preserve"> button, navigate to the file</w:t>
+      </w:r>
+      <w:r>
+        <w:rPr>
+          <w:sz w:val="24"/>
+          <w:szCs w:val="24"/>
+        </w:rPr>
+        <w:t>,</w:t>
+      </w:r>
+      <w:r>
+        <w:rPr>
+          <w:sz w:val="24"/>
+          <w:szCs w:val="24"/>
+        </w:rPr>
+        <w:t xml:space="preserve"> and select it.</w:t>
+      </w:r>
+    </w:p>
+    <w:p>
+      <w:pPr>
+        <w:pStyle w:val="ListParagraph"/>
+        <w:numPr>
+          <w:ilvl w:val="0"/>
+          <w:numId w:val="32"/>
+        </w:numPr>
+        <w:rPr>
+          <w:sz w:val="24"/>
+          <w:szCs w:val="24"/>
+        </w:rPr>
+      </w:pPr>
+      <w:r>
+        <w:rPr>
+          <w:sz w:val="24"/>
+          <w:szCs w:val="24"/>
+        </w:rPr>
+        <w:t xml:space="preserve">Click </w:t>
+      </w:r>
+      <w:r>
+        <w:rPr>
+          <w:color w:val="0070C0"/>
+          <w:sz w:val="24"/>
+          <w:szCs w:val="24"/>
+        </w:rPr>
+        <w:t xml:space="preserve">Add Drugs </w:t>
+      </w:r>
+      <w:r>
+        <w:rPr>
+          <w:sz w:val="24"/>
+          <w:szCs w:val="24"/>
+        </w:rPr>
+        <w:t>to submit</w:t>
+      </w:r>
+      <w:r>
+        <w:rPr>
+          <w:sz w:val="24"/>
+          <w:szCs w:val="24"/>
+        </w:rPr>
+        <w:t>.</w:t>
+      </w:r>
+    </w:p>
+    <w:p>
+      <w:pPr>
+        <w:pStyle w:val="ListParagraph"/>
+        <w:numPr>
+          <w:ilvl w:val="0"/>
+          <w:numId w:val="32"/>
+        </w:numPr>
+        <w:rPr>
+          <w:sz w:val="24"/>
+          <w:szCs w:val="24"/>
+        </w:rPr>
+      </w:pPr>
+      <w:r>
+        <w:rPr>
+          <w:sz w:val="24"/>
+          <w:szCs w:val="24"/>
+        </w:rPr>
+        <w:t>A confirmation page will appear.</w:t>
+      </w:r>
+    </w:p>
+    <w:p>
+      <w:pPr>
+        <w:pStyle w:val="ListParagraph"/>
+        <w:numPr>
+          <w:ilvl w:val="0"/>
+          <w:numId w:val="32"/>
+        </w:numPr>
+        <w:rPr>
+          <w:sz w:val="24"/>
+          <w:szCs w:val="24"/>
+        </w:rPr>
+      </w:pPr>
+      <w:r>
+        <w:rPr>
+          <w:sz w:val="24"/>
+          <w:szCs w:val="24"/>
+        </w:rPr>
+        <w:t>The table will update to include the new</w:t>
+      </w:r>
+      <w:r>
+        <w:rPr>
+          <w:sz w:val="24"/>
+          <w:szCs w:val="24"/>
+        </w:rPr>
+        <w:t>ly added</w:t>
+      </w:r>
+      <w:r>
+        <w:rPr>
+          <w:sz w:val="24"/>
+          <w:szCs w:val="24"/>
+        </w:rPr>
+        <w:t xml:space="preserve"> drugs.</w:t>
+      </w:r>
+    </w:p>
+    <w:p>
+      <w:pPr>
+        <w:pStyle w:val="ListParagraph"/>
+        <w:numPr>
+          <w:ilvl w:val="0"/>
+          <w:numId w:val="32"/>
+        </w:numPr>
+        <w:rPr>
+          <w:sz w:val="24"/>
+          <w:szCs w:val="24"/>
+        </w:rPr>
+      </w:pPr>
+      <w:r>
+        <w:rPr>
+          <w:sz w:val="24"/>
+          <w:szCs w:val="24"/>
+        </w:rPr>
+        <w:t>Bulk Adding drugs completed.</w:t>
+      </w:r>
+    </w:p>
+    <w:p>
+      <w:pPr>
+        <w:rPr>
+          <w:sz w:val="24"/>
+          <w:szCs w:val="24"/>
+        </w:rPr>
+      </w:pPr>
+    </w:p>
+    <w:p>
+      <w:pPr>
+        <w:pStyle w:val="Heading1"/>
+      </w:pPr>
+      <w:bookmarkStart w:id="33" w:name="_Toc192498995"/>
+      <w:r>
+        <w:t>edit drug (instructor)</w:t>
+      </w:r>
+      <w:bookmarkEnd w:id="33"/>
+    </w:p>
+    <w:p>
+      <w:pPr>
+        <w:pStyle w:val="ListParagraph"/>
+        <w:numPr>
+          <w:ilvl w:val="0"/>
+          <w:numId w:val="33"/>
+        </w:numPr>
+        <w:rPr>
+          <w:sz w:val="24"/>
+          <w:szCs w:val="24"/>
+        </w:rPr>
+      </w:pPr>
+      <w:r>
+        <w:rPr>
+          <w:sz w:val="24"/>
+          <w:szCs w:val="24"/>
+        </w:rPr>
+        <w:t xml:space="preserve">Navigate to the </w:t>
+      </w:r>
+      <w:r>
+        <w:rPr>
+          <w:color w:val="0070C0"/>
+          <w:sz w:val="24"/>
+          <w:szCs w:val="24"/>
+        </w:rPr>
+        <w:t xml:space="preserve">Drugs </w:t>
+      </w:r>
+      <w:r>
+        <w:rPr>
+          <w:sz w:val="24"/>
+          <w:szCs w:val="24"/>
+        </w:rPr>
+        <w:t>page.</w:t>
+      </w:r>
+    </w:p>
+    <w:p>
+      <w:pPr>
+        <w:pStyle w:val="ListParagraph"/>
+        <w:numPr>
+          <w:ilvl w:val="0"/>
+          <w:numId w:val="33"/>
+        </w:numPr>
+        <w:rPr>
+          <w:sz w:val="24"/>
+          <w:szCs w:val="24"/>
+        </w:rPr>
+      </w:pPr>
+      <w:hyperlink w:anchor="_HOW_TO_SORT" w:history="1">
+        <w:r>
+          <w:rPr>
+            <w:rStyle w:val="Hyperlink"/>
+            <w:sz w:val="24"/>
+            <w:szCs w:val="24"/>
+          </w:rPr>
+          <w:t>Sort</w:t>
+        </w:r>
+      </w:hyperlink>
+      <w:r>
+        <w:rPr>
+          <w:sz w:val="24"/>
+          <w:szCs w:val="24"/>
+        </w:rPr>
+        <w:t xml:space="preserve"> or </w:t>
+      </w:r>
+      <w:hyperlink w:anchor="_SEARCH_FUNCTIONALITY_–" w:history="1">
+        <w:r>
+          <w:rPr>
+            <w:rStyle w:val="Hyperlink"/>
+            <w:sz w:val="24"/>
+            <w:szCs w:val="24"/>
+          </w:rPr>
+          <w:t>search</w:t>
+        </w:r>
+      </w:hyperlink>
+      <w:r>
+        <w:rPr>
+          <w:sz w:val="24"/>
+          <w:szCs w:val="24"/>
+        </w:rPr>
+        <w:t xml:space="preserve"> for required </w:t>
+      </w:r>
+      <w:r>
+        <w:rPr>
+          <w:sz w:val="24"/>
+          <w:szCs w:val="24"/>
+        </w:rPr>
+        <w:t>drug</w:t>
+      </w:r>
+      <w:r>
+        <w:rPr>
+          <w:sz w:val="24"/>
+          <w:szCs w:val="24"/>
+        </w:rPr>
+        <w:t>. (if needed)</w:t>
+      </w:r>
+    </w:p>
+    <w:p>
+      <w:pPr>
+        <w:pStyle w:val="ListParagraph"/>
+        <w:numPr>
+          <w:ilvl w:val="0"/>
+          <w:numId w:val="33"/>
+        </w:numPr>
+        <w:rPr>
+          <w:sz w:val="24"/>
+          <w:szCs w:val="24"/>
+        </w:rPr>
+      </w:pPr>
+      <w:r>
+        <w:rPr>
+          <w:sz w:val="24"/>
+          <w:szCs w:val="24"/>
+        </w:rPr>
+        <w:t xml:space="preserve">Select </w:t>
+      </w:r>
+      <w:r>
+        <w:rPr>
+          <w:sz w:val="24"/>
+          <w:szCs w:val="24"/>
+        </w:rPr>
+        <w:t>the checkbox for the drug needed to be edited. (Only one drug can be selected)</w:t>
+      </w:r>
+    </w:p>
+    <w:p>
+      <w:pPr>
+        <w:pStyle w:val="ListParagraph"/>
+        <w:numPr>
+          <w:ilvl w:val="0"/>
+          <w:numId w:val="33"/>
+        </w:numPr>
+        <w:rPr>
+          <w:sz w:val="24"/>
+          <w:szCs w:val="24"/>
+        </w:rPr>
+      </w:pPr>
+      <w:r>
+        <w:rPr>
+          <w:sz w:val="24"/>
+          <w:szCs w:val="24"/>
+        </w:rPr>
+        <w:t xml:space="preserve">Click </w:t>
+      </w:r>
+      <w:r>
+        <w:rPr>
+          <w:sz w:val="24"/>
+          <w:szCs w:val="24"/>
+        </w:rPr>
+        <w:t>the</w:t>
+      </w:r>
+      <w:r>
+        <w:rPr>
+          <w:sz w:val="24"/>
+          <w:szCs w:val="24"/>
+        </w:rPr>
+        <w:t xml:space="preserve"> </w:t>
+      </w:r>
+      <w:r>
+        <w:rPr>
+          <w:color w:val="0070C0"/>
+          <w:sz w:val="24"/>
+          <w:szCs w:val="24"/>
+        </w:rPr>
+        <w:t xml:space="preserve">Edit Drug </w:t>
+      </w:r>
+      <w:r>
+        <w:rPr>
+          <w:sz w:val="24"/>
+          <w:szCs w:val="24"/>
+        </w:rPr>
+        <w:t>button.</w:t>
+      </w:r>
+    </w:p>
+    <w:p>
+      <w:pPr>
+        <w:pStyle w:val="ListParagraph"/>
+        <w:numPr>
+          <w:ilvl w:val="0"/>
+          <w:numId w:val="33"/>
+        </w:numPr>
+        <w:rPr>
+          <w:sz w:val="24"/>
+          <w:szCs w:val="24"/>
+        </w:rPr>
+      </w:pPr>
+      <w:r>
+        <w:rPr>
+          <w:sz w:val="24"/>
+          <w:szCs w:val="24"/>
+        </w:rPr>
+        <w:t>The drug information will be displayed.</w:t>
+      </w:r>
+    </w:p>
+    <w:p>
+      <w:pPr>
+        <w:pStyle w:val="ListParagraph"/>
+        <w:numPr>
+          <w:ilvl w:val="0"/>
+          <w:numId w:val="33"/>
+        </w:numPr>
+        <w:rPr>
+          <w:sz w:val="24"/>
+          <w:szCs w:val="24"/>
+        </w:rPr>
+      </w:pPr>
+      <w:r>
+        <w:rPr>
+          <w:sz w:val="24"/>
+          <w:szCs w:val="24"/>
+        </w:rPr>
+        <w:t>Update the necessary fields with the new information.</w:t>
+      </w:r>
+    </w:p>
+    <w:p>
+      <w:pPr>
+        <w:pStyle w:val="ListParagraph"/>
+        <w:numPr>
+          <w:ilvl w:val="0"/>
+          <w:numId w:val="33"/>
+        </w:numPr>
+        <w:rPr>
+          <w:sz w:val="24"/>
+          <w:szCs w:val="24"/>
+        </w:rPr>
+      </w:pPr>
+      <w:r>
+        <w:rPr>
+          <w:sz w:val="24"/>
+          <w:szCs w:val="24"/>
+        </w:rPr>
+        <w:t xml:space="preserve">Click </w:t>
+      </w:r>
+      <w:r>
+        <w:rPr>
+          <w:color w:val="0070C0"/>
+          <w:sz w:val="24"/>
+          <w:szCs w:val="24"/>
+        </w:rPr>
+        <w:t xml:space="preserve">Submit Changes </w:t>
+      </w:r>
+      <w:r>
+        <w:rPr>
+          <w:sz w:val="24"/>
+          <w:szCs w:val="24"/>
+        </w:rPr>
+        <w:t>to save.</w:t>
+      </w:r>
+    </w:p>
+    <w:p>
+      <w:pPr>
+        <w:pStyle w:val="ListParagraph"/>
+        <w:numPr>
+          <w:ilvl w:val="0"/>
+          <w:numId w:val="33"/>
+        </w:numPr>
+        <w:rPr>
+          <w:sz w:val="24"/>
+          <w:szCs w:val="24"/>
+        </w:rPr>
+      </w:pPr>
+      <w:r>
+        <w:rPr>
+          <w:sz w:val="24"/>
+          <w:szCs w:val="24"/>
+        </w:rPr>
+        <w:t>A confirmation page will appear.</w:t>
+      </w:r>
+    </w:p>
+    <w:p>
+      <w:pPr>
+        <w:pStyle w:val="ListParagraph"/>
+        <w:numPr>
+          <w:ilvl w:val="0"/>
+          <w:numId w:val="33"/>
+        </w:numPr>
+        <w:rPr>
+          <w:sz w:val="24"/>
+          <w:szCs w:val="24"/>
+        </w:rPr>
+      </w:pPr>
+      <w:r>
+        <w:rPr>
+          <w:sz w:val="24"/>
+          <w:szCs w:val="24"/>
+        </w:rPr>
+        <w:t xml:space="preserve">The table will update </w:t>
+      </w:r>
+      <w:r>
+        <w:rPr>
+          <w:sz w:val="24"/>
+          <w:szCs w:val="24"/>
+        </w:rPr>
+        <w:t xml:space="preserve">with </w:t>
+      </w:r>
+      <w:r>
+        <w:rPr>
+          <w:sz w:val="24"/>
+          <w:szCs w:val="24"/>
+        </w:rPr>
+        <w:t xml:space="preserve">the </w:t>
+      </w:r>
+      <w:r>
+        <w:rPr>
+          <w:sz w:val="24"/>
+          <w:szCs w:val="24"/>
+        </w:rPr>
+        <w:t>edited</w:t>
+      </w:r>
+      <w:r>
+        <w:rPr>
+          <w:sz w:val="24"/>
+          <w:szCs w:val="24"/>
+        </w:rPr>
+        <w:t xml:space="preserve"> drug</w:t>
+      </w:r>
+      <w:r>
+        <w:rPr>
+          <w:sz w:val="24"/>
+          <w:szCs w:val="24"/>
+        </w:rPr>
+        <w:t xml:space="preserve"> details</w:t>
+      </w:r>
+      <w:r>
+        <w:rPr>
+          <w:sz w:val="24"/>
+          <w:szCs w:val="24"/>
+        </w:rPr>
+        <w:t>.</w:t>
+      </w:r>
+    </w:p>
+    <w:p>
+      <w:pPr>
+        <w:pStyle w:val="ListParagraph"/>
+        <w:numPr>
+          <w:ilvl w:val="0"/>
+          <w:numId w:val="33"/>
+        </w:numPr>
+        <w:rPr>
+          <w:sz w:val="24"/>
+          <w:szCs w:val="24"/>
+        </w:rPr>
+      </w:pPr>
+      <w:r>
+        <w:rPr>
+          <w:sz w:val="24"/>
+          <w:szCs w:val="24"/>
+        </w:rPr>
+        <w:t>Drug edit</w:t>
+      </w:r>
+      <w:r>
+        <w:rPr>
+          <w:sz w:val="24"/>
+          <w:szCs w:val="24"/>
+        </w:rPr>
+        <w:t xml:space="preserve"> complete</w:t>
+      </w:r>
+      <w:r>
+        <w:rPr>
+          <w:sz w:val="24"/>
+          <w:szCs w:val="24"/>
+        </w:rPr>
+        <w:t>d</w:t>
+      </w:r>
+      <w:r>
+        <w:rPr>
+          <w:sz w:val="24"/>
+          <w:szCs w:val="24"/>
+        </w:rPr>
+        <w:t>.</w:t>
+      </w:r>
+    </w:p>
+    <w:p>
+      <w:pPr>
+        <w:pStyle w:val="Heading1"/>
+      </w:pPr>
+      <w:r>
+        <w:lastRenderedPageBreak/>
+        <w:t>DELETE DRUG (INSTRUCTOR)</w:t>
+      </w:r>
+    </w:p>
+    <w:p>
+      <w:pPr>
+        <w:pStyle w:val="ListParagraph"/>
+        <w:numPr>
+          <w:ilvl w:val="0"/>
+          <w:numId w:val="34"/>
+        </w:numPr>
+        <w:rPr>
+          <w:sz w:val="24"/>
+          <w:szCs w:val="24"/>
+        </w:rPr>
+      </w:pPr>
+      <w:r>
+        <w:rPr>
+          <w:sz w:val="24"/>
+          <w:szCs w:val="24"/>
+        </w:rPr>
+        <w:t xml:space="preserve">Navigate to the </w:t>
+      </w:r>
+      <w:r>
+        <w:rPr>
+          <w:color w:val="0070C0"/>
+          <w:sz w:val="24"/>
+          <w:szCs w:val="24"/>
+        </w:rPr>
+        <w:t>Drug</w:t>
+      </w:r>
+      <w:r>
+        <w:rPr>
+          <w:color w:val="0070C0"/>
+          <w:sz w:val="24"/>
+          <w:szCs w:val="24"/>
+        </w:rPr>
+        <w:t>s</w:t>
+      </w:r>
+      <w:r>
+        <w:rPr>
+          <w:color w:val="0070C0"/>
+          <w:sz w:val="24"/>
+          <w:szCs w:val="24"/>
+        </w:rPr>
+        <w:t xml:space="preserve"> </w:t>
+      </w:r>
+      <w:r>
+        <w:rPr>
+          <w:sz w:val="24"/>
+          <w:szCs w:val="24"/>
+        </w:rPr>
+        <w:t>page.</w:t>
+      </w:r>
+    </w:p>
+    <w:p>
+      <w:pPr>
+        <w:pStyle w:val="ListParagraph"/>
+        <w:numPr>
+          <w:ilvl w:val="0"/>
+          <w:numId w:val="34"/>
+        </w:numPr>
+        <w:rPr>
+          <w:sz w:val="24"/>
+          <w:szCs w:val="24"/>
+        </w:rPr>
+      </w:pPr>
+      <w:hyperlink w:anchor="_HOW_TO_SORT" w:history="1">
+        <w:r>
+          <w:rPr>
+            <w:rStyle w:val="Hyperlink"/>
+            <w:sz w:val="24"/>
+            <w:szCs w:val="24"/>
+          </w:rPr>
+          <w:t>Sort</w:t>
+        </w:r>
+      </w:hyperlink>
+      <w:r>
+        <w:rPr>
+          <w:sz w:val="24"/>
+          <w:szCs w:val="24"/>
+        </w:rPr>
+        <w:t xml:space="preserve"> or </w:t>
+      </w:r>
+      <w:hyperlink w:anchor="_SEARCH_FUNCTIONALITY_–" w:history="1">
+        <w:r>
+          <w:rPr>
+            <w:rStyle w:val="Hyperlink"/>
+            <w:sz w:val="24"/>
+            <w:szCs w:val="24"/>
+          </w:rPr>
+          <w:t>search</w:t>
+        </w:r>
+      </w:hyperlink>
+      <w:r>
+        <w:rPr>
+          <w:sz w:val="24"/>
+          <w:szCs w:val="24"/>
+        </w:rPr>
+        <w:t xml:space="preserve"> for required drug. (if needed)</w:t>
+      </w:r>
+    </w:p>
+    <w:p>
+      <w:pPr>
+        <w:pStyle w:val="ListParagraph"/>
+        <w:numPr>
+          <w:ilvl w:val="0"/>
+          <w:numId w:val="34"/>
+        </w:numPr>
+        <w:rPr>
+          <w:sz w:val="24"/>
+          <w:szCs w:val="24"/>
+        </w:rPr>
+      </w:pPr>
+      <w:r>
+        <w:rPr>
+          <w:noProof/>
+        </w:rPr>
+        <w:drawing>
+          <wp:anchor distT="0" distB="0" distL="114300" distR="114300" simplePos="0" relativeHeight="251679744" behindDoc="0" locked="0" layoutInCell="1" allowOverlap="1" wp14:anchorId="189C8152" wp14:editId="4FC10E66">
+            <wp:simplePos x="0" y="0"/>
+            <wp:positionH relativeFrom="column">
+              <wp:posOffset>3476521</wp:posOffset>
+            </wp:positionH>
+            <wp:positionV relativeFrom="paragraph">
+              <wp:posOffset>9218</wp:posOffset>
+            </wp:positionV>
+            <wp:extent cx="2353945" cy="1463040"/>
+            <wp:effectExtent l="0" t="0" r="8255" b="3810"/>
+            <wp:wrapSquare wrapText="bothSides"/>
+            <wp:docPr id="1349241841" name="Picture 1" descr="A screenshot of a computer&#10;&#10;AI-generated content may be incorrect."/>
+            <wp:cNvGraphicFramePr>
+              <a:graphicFrameLocks xmlns:a="http://schemas.openxmlformats.org/drawingml/2006/main" noChangeAspect="1"/>
+            </wp:cNvGraphicFramePr>
+            <a:graphic xmlns:a="http://schemas.openxmlformats.org/drawingml/2006/main">
+              <a:graphicData uri="http://schemas.openxmlformats.org/drawingml/2006/picture">
+                <pic:pic xmlns:pic="http://schemas.openxmlformats.org/drawingml/2006/picture">
+                  <pic:nvPicPr>
+                    <pic:cNvPr id="1349241841" name="Picture 1" descr="A screenshot of a computer&#10;&#10;AI-generated content may be incorrect."/>
+                    <pic:cNvPicPr/>
+                  </pic:nvPicPr>
+                  <pic:blipFill>
+                    <a:blip r:embed="rId34" cstate="print">
+                      <a:extLst>
+                        <a:ext uri="{28A0092B-C50C-407E-A947-70E740481C1C}">
+                          <a14:useLocalDpi xmlns:a14="http://schemas.microsoft.com/office/drawing/2010/main" val="0"/>
+                        </a:ext>
+                      </a:extLst>
+                    </a:blip>
+                    <a:stretch>
+                      <a:fillRect/>
+                    </a:stretch>
+                  </pic:blipFill>
+                  <pic:spPr>
+                    <a:xfrm>
+                      <a:off x="0" y="0"/>
+                      <a:ext cx="2353945" cy="1463040"/>
+                    </a:xfrm>
+                    <a:prstGeom prst="rect">
+                      <a:avLst/>
+                    </a:prstGeom>
+                  </pic:spPr>
+                </pic:pic>
+              </a:graphicData>
+            </a:graphic>
+          </wp:anchor>
+        </w:drawing>
+      </w:r>
+      <w:r>
+        <w:rPr>
+          <w:sz w:val="24"/>
+          <w:szCs w:val="24"/>
+        </w:rPr>
+        <w:t>Select</w:t>
+      </w:r>
+      <w:r>
+        <w:rPr>
+          <w:sz w:val="24"/>
+          <w:szCs w:val="24"/>
+        </w:rPr>
+        <w:t xml:space="preserve"> one or multiple checkboxes</w:t>
+      </w:r>
+      <w:r>
+        <w:rPr>
+          <w:sz w:val="24"/>
+          <w:szCs w:val="24"/>
+        </w:rPr>
+        <w:t xml:space="preserve"> </w:t>
+      </w:r>
+      <w:r>
+        <w:rPr>
+          <w:sz w:val="24"/>
+          <w:szCs w:val="24"/>
+        </w:rPr>
+        <w:t>to delete from the system.</w:t>
+      </w:r>
+    </w:p>
+    <w:p>
+      <w:pPr>
+        <w:pStyle w:val="ListParagraph"/>
+        <w:numPr>
+          <w:ilvl w:val="0"/>
+          <w:numId w:val="34"/>
+        </w:numPr>
+        <w:rPr>
+          <w:sz w:val="24"/>
+          <w:szCs w:val="24"/>
+        </w:rPr>
+      </w:pPr>
+      <w:r>
+        <w:rPr>
+          <w:sz w:val="24"/>
+          <w:szCs w:val="24"/>
+        </w:rPr>
+        <w:t xml:space="preserve">Click the </w:t>
+      </w:r>
+      <w:r>
+        <w:rPr>
+          <w:color w:val="0070C0"/>
+          <w:sz w:val="24"/>
+          <w:szCs w:val="24"/>
+        </w:rPr>
+        <w:t xml:space="preserve">Delete Drug </w:t>
+      </w:r>
+      <w:r>
+        <w:rPr>
+          <w:sz w:val="24"/>
+          <w:szCs w:val="24"/>
+        </w:rPr>
+        <w:t>button.</w:t>
+      </w:r>
+      <w:r>
+        <w:rPr>
+          <w:noProof/>
+        </w:rPr>
+        <w:t xml:space="preserve"> </w:t>
+      </w:r>
+    </w:p>
+    <w:p>
+      <w:pPr>
+        <w:pStyle w:val="ListParagraph"/>
+        <w:numPr>
+          <w:ilvl w:val="0"/>
+          <w:numId w:val="34"/>
+        </w:numPr>
+        <w:rPr>
+          <w:sz w:val="24"/>
+          <w:szCs w:val="24"/>
+        </w:rPr>
+      </w:pPr>
+      <w:r>
+        <w:rPr>
+          <w:sz w:val="24"/>
+          <w:szCs w:val="24"/>
+        </w:rPr>
+        <w:t xml:space="preserve">A pop-up will appear with the </w:t>
+      </w:r>
+      <w:r>
+        <w:rPr>
+          <w:sz w:val="24"/>
+          <w:szCs w:val="24"/>
+        </w:rPr>
+        <w:t>selected</w:t>
+      </w:r>
+      <w:r>
+        <w:rPr>
+          <w:sz w:val="24"/>
+          <w:szCs w:val="24"/>
+        </w:rPr>
+        <w:t xml:space="preserve"> drugs with a verification message.</w:t>
+      </w:r>
+    </w:p>
+    <w:p>
+      <w:pPr>
+        <w:pStyle w:val="ListParagraph"/>
+        <w:numPr>
+          <w:ilvl w:val="0"/>
+          <w:numId w:val="34"/>
+        </w:numPr>
+        <w:rPr>
+          <w:sz w:val="24"/>
+          <w:szCs w:val="24"/>
+        </w:rPr>
+      </w:pPr>
+      <w:r>
+        <w:rPr>
+          <w:sz w:val="24"/>
+          <w:szCs w:val="24"/>
+        </w:rPr>
+        <w:t xml:space="preserve">Click </w:t>
+      </w:r>
+      <w:r>
+        <w:rPr>
+          <w:color w:val="0070C0"/>
+          <w:sz w:val="24"/>
+          <w:szCs w:val="24"/>
+        </w:rPr>
+        <w:t>Delete</w:t>
+      </w:r>
+      <w:r>
+        <w:rPr>
+          <w:color w:val="0070C0"/>
+          <w:sz w:val="24"/>
+          <w:szCs w:val="24"/>
+        </w:rPr>
+        <w:t xml:space="preserve"> </w:t>
+      </w:r>
+      <w:r>
+        <w:rPr>
+          <w:sz w:val="24"/>
+          <w:szCs w:val="24"/>
+        </w:rPr>
+        <w:t>to proceed</w:t>
+      </w:r>
+      <w:r>
+        <w:rPr>
+          <w:sz w:val="24"/>
+          <w:szCs w:val="24"/>
+        </w:rPr>
+        <w:t>.</w:t>
+      </w:r>
+    </w:p>
+    <w:p>
+      <w:pPr>
+        <w:pStyle w:val="ListParagraph"/>
+        <w:numPr>
+          <w:ilvl w:val="0"/>
+          <w:numId w:val="34"/>
+        </w:numPr>
+        <w:rPr>
+          <w:sz w:val="24"/>
+          <w:szCs w:val="24"/>
+        </w:rPr>
+      </w:pPr>
+      <w:r>
+        <w:rPr>
+          <w:sz w:val="24"/>
+          <w:szCs w:val="24"/>
+        </w:rPr>
+        <w:t>A second verification window will appear.</w:t>
+      </w:r>
+    </w:p>
+    <w:p>
+      <w:pPr>
+        <w:pStyle w:val="ListParagraph"/>
+        <w:numPr>
+          <w:ilvl w:val="0"/>
+          <w:numId w:val="34"/>
+        </w:numPr>
+        <w:rPr>
+          <w:sz w:val="24"/>
+          <w:szCs w:val="24"/>
+        </w:rPr>
+      </w:pPr>
+      <w:r>
+        <w:rPr>
+          <w:sz w:val="24"/>
+          <w:szCs w:val="24"/>
+        </w:rPr>
+        <w:t xml:space="preserve">Click the </w:t>
+      </w:r>
+      <w:r>
+        <w:rPr>
+          <w:color w:val="0070C0"/>
+          <w:sz w:val="24"/>
+          <w:szCs w:val="24"/>
+        </w:rPr>
+        <w:t xml:space="preserve">Yes </w:t>
+      </w:r>
+      <w:r>
+        <w:rPr>
+          <w:sz w:val="24"/>
+          <w:szCs w:val="24"/>
+        </w:rPr>
+        <w:t>button to confirm.</w:t>
+      </w:r>
+    </w:p>
+    <w:p>
+      <w:pPr>
+        <w:pStyle w:val="ListParagraph"/>
+        <w:numPr>
+          <w:ilvl w:val="0"/>
+          <w:numId w:val="34"/>
+        </w:numPr>
+        <w:rPr>
+          <w:sz w:val="24"/>
+          <w:szCs w:val="24"/>
+        </w:rPr>
+      </w:pPr>
+      <w:r>
+        <w:rPr>
+          <w:sz w:val="24"/>
+          <w:szCs w:val="24"/>
+        </w:rPr>
+        <w:t>A confirmation page will appear.</w:t>
+      </w:r>
+    </w:p>
+    <w:p>
+      <w:pPr>
+        <w:pStyle w:val="ListParagraph"/>
+        <w:numPr>
+          <w:ilvl w:val="0"/>
+          <w:numId w:val="34"/>
+        </w:numPr>
+        <w:rPr>
+          <w:sz w:val="24"/>
+          <w:szCs w:val="24"/>
+        </w:rPr>
+      </w:pPr>
+      <w:r>
+        <w:rPr>
+          <w:sz w:val="24"/>
+          <w:szCs w:val="24"/>
+        </w:rPr>
+        <w:t xml:space="preserve">The table will </w:t>
+      </w:r>
+      <w:r>
+        <w:rPr>
+          <w:sz w:val="24"/>
+          <w:szCs w:val="24"/>
+        </w:rPr>
+        <w:t>update, removing the deleted drugs.</w:t>
+      </w:r>
+    </w:p>
+    <w:p>
+      <w:pPr>
+        <w:pStyle w:val="ListParagraph"/>
+        <w:numPr>
+          <w:ilvl w:val="0"/>
+          <w:numId w:val="34"/>
+        </w:numPr>
+        <w:rPr>
+          <w:sz w:val="24"/>
+          <w:szCs w:val="24"/>
+        </w:rPr>
+      </w:pPr>
+      <w:r>
+        <w:rPr>
+          <w:sz w:val="24"/>
+          <w:szCs w:val="24"/>
+        </w:rPr>
+        <w:t>D</w:t>
+      </w:r>
+      <w:r>
+        <w:rPr>
+          <w:sz w:val="24"/>
+          <w:szCs w:val="24"/>
+        </w:rPr>
+        <w:t>rug deletion</w:t>
+      </w:r>
+      <w:r>
+        <w:rPr>
+          <w:sz w:val="24"/>
+          <w:szCs w:val="24"/>
+        </w:rPr>
+        <w:t xml:space="preserve"> completed.</w:t>
+      </w:r>
+    </w:p>
+    <w:p>
+      <w:pPr>
+        <w:rPr>
+          <w:sz w:val="24"/>
+          <w:szCs w:val="24"/>
+        </w:rPr>
+      </w:pPr>
+    </w:p>
+    <w:p>
+      <w:pPr>
+        <w:rPr>
+          <w:sz w:val="24"/>
+          <w:szCs w:val="24"/>
+        </w:rPr>
+      </w:pPr>
+    </w:p>
+    <w:p>
+      <w:pPr>
+        <w:rPr>
+          <w:sz w:val="24"/>
+          <w:szCs w:val="24"/>
+        </w:rPr>
+      </w:pPr>
+    </w:p>
+    <w:p>
+      <w:pPr>
+        <w:rPr>
+          <w:sz w:val="24"/>
+          <w:szCs w:val="24"/>
+        </w:rPr>
+      </w:pPr>
+    </w:p>
+    <w:p>
+      <w:pPr>
+        <w:rPr>
+          <w:sz w:val="24"/>
+          <w:szCs w:val="24"/>
+        </w:rPr>
+      </w:pPr>
+    </w:p>
+    <w:p>
+      <w:pPr>
+        <w:rPr>
+          <w:sz w:val="24"/>
+          <w:szCs w:val="24"/>
+        </w:rPr>
+      </w:pPr>
+    </w:p>
+    <w:p>
+      <w:pPr>
+        <w:rPr>
+          <w:sz w:val="24"/>
+          <w:szCs w:val="24"/>
+        </w:rPr>
+      </w:pPr>
+    </w:p>
+    <w:p>
+      <w:pPr>
+        <w:rPr>
+          <w:sz w:val="24"/>
+          <w:szCs w:val="24"/>
+        </w:rPr>
+      </w:pPr>
+    </w:p>
+    <w:p>
+      <w:pPr>
+        <w:pStyle w:val="Heading1"/>
+      </w:pPr>
+      <w:bookmarkStart w:id="34" w:name="_Toc192498996"/>
       <w:r>
         <w:t>GLOSSARY</w:t>
       </w:r>
-      <w:bookmarkEnd w:id="31"/>
+      <w:bookmarkEnd w:id="34"/>
     </w:p>
     <w:p>
       <w:pPr>
@@ -12746,11 +14418,11 @@
       <w:pPr>
         <w:pStyle w:val="Heading1"/>
       </w:pPr>
-      <w:bookmarkStart w:id="32" w:name="_Toc192493217"/>
+      <w:bookmarkStart w:id="35" w:name="_Toc192498997"/>
       <w:r>
         <w:t>INDEX</w:t>
       </w:r>
-      <w:bookmarkEnd w:id="32"/>
+      <w:bookmarkEnd w:id="35"/>
     </w:p>
     <w:p>
       <w:r>
@@ -13819,6 +15491,184 @@
     </w:lvl>
   </w:abstractNum>
   <w:abstractNum w:abstractNumId="10" w15:restartNumberingAfterBreak="0">
+    <w:nsid w:val="22E551EE"/>
+    <w:multiLevelType w:val="hybridMultilevel"/>
+    <w:tmpl w:val="522027C4"/>
+    <w:lvl w:ilvl="0" w:tplc="1009000F">
+      <w:start w:val="1"/>
+      <w:numFmt w:val="decimal"/>
+      <w:lvlText w:val="%1."/>
+      <w:lvlJc w:val="left"/>
+      <w:pPr>
+        <w:ind w:left="720" w:hanging="360"/>
+      </w:pPr>
+      <w:rPr>
+        <w:rFonts w:hint="default"/>
+      </w:rPr>
+    </w:lvl>
+    <w:lvl w:ilvl="1" w:tplc="10090019" w:tentative="1">
+      <w:start w:val="1"/>
+      <w:numFmt w:val="lowerLetter"/>
+      <w:lvlText w:val="%2."/>
+      <w:lvlJc w:val="left"/>
+      <w:pPr>
+        <w:ind w:left="1440" w:hanging="360"/>
+      </w:pPr>
+    </w:lvl>
+    <w:lvl w:ilvl="2" w:tplc="1009001B" w:tentative="1">
+      <w:start w:val="1"/>
+      <w:numFmt w:val="lowerRoman"/>
+      <w:lvlText w:val="%3."/>
+      <w:lvlJc w:val="right"/>
+      <w:pPr>
+        <w:ind w:left="2160" w:hanging="180"/>
+      </w:pPr>
+    </w:lvl>
+    <w:lvl w:ilvl="3" w:tplc="1009000F" w:tentative="1">
+      <w:start w:val="1"/>
+      <w:numFmt w:val="decimal"/>
+      <w:lvlText w:val="%4."/>
+      <w:lvlJc w:val="left"/>
+      <w:pPr>
+        <w:ind w:left="2880" w:hanging="360"/>
+      </w:pPr>
+    </w:lvl>
+    <w:lvl w:ilvl="4" w:tplc="10090019" w:tentative="1">
+      <w:start w:val="1"/>
+      <w:numFmt w:val="lowerLetter"/>
+      <w:lvlText w:val="%5."/>
+      <w:lvlJc w:val="left"/>
+      <w:pPr>
+        <w:ind w:left="3600" w:hanging="360"/>
+      </w:pPr>
+    </w:lvl>
+    <w:lvl w:ilvl="5" w:tplc="1009001B" w:tentative="1">
+      <w:start w:val="1"/>
+      <w:numFmt w:val="lowerRoman"/>
+      <w:lvlText w:val="%6."/>
+      <w:lvlJc w:val="right"/>
+      <w:pPr>
+        <w:ind w:left="4320" w:hanging="180"/>
+      </w:pPr>
+    </w:lvl>
+    <w:lvl w:ilvl="6" w:tplc="1009000F" w:tentative="1">
+      <w:start w:val="1"/>
+      <w:numFmt w:val="decimal"/>
+      <w:lvlText w:val="%7."/>
+      <w:lvlJc w:val="left"/>
+      <w:pPr>
+        <w:ind w:left="5040" w:hanging="360"/>
+      </w:pPr>
+    </w:lvl>
+    <w:lvl w:ilvl="7" w:tplc="10090019" w:tentative="1">
+      <w:start w:val="1"/>
+      <w:numFmt w:val="lowerLetter"/>
+      <w:lvlText w:val="%8."/>
+      <w:lvlJc w:val="left"/>
+      <w:pPr>
+        <w:ind w:left="5760" w:hanging="360"/>
+      </w:pPr>
+    </w:lvl>
+    <w:lvl w:ilvl="8" w:tplc="1009001B" w:tentative="1">
+      <w:start w:val="1"/>
+      <w:numFmt w:val="lowerRoman"/>
+      <w:lvlText w:val="%9."/>
+      <w:lvlJc w:val="right"/>
+      <w:pPr>
+        <w:ind w:left="6480" w:hanging="180"/>
+      </w:pPr>
+    </w:lvl>
+  </w:abstractNum>
+  <w:abstractNum w:abstractNumId="11" w15:restartNumberingAfterBreak="0">
+    <w:nsid w:val="23C60E02"/>
+    <w:multiLevelType w:val="hybridMultilevel"/>
+    <w:tmpl w:val="711C9E9E"/>
+    <w:lvl w:ilvl="0" w:tplc="1009000F">
+      <w:start w:val="1"/>
+      <w:numFmt w:val="decimal"/>
+      <w:lvlText w:val="%1."/>
+      <w:lvlJc w:val="left"/>
+      <w:pPr>
+        <w:ind w:left="720" w:hanging="360"/>
+      </w:pPr>
+      <w:rPr>
+        <w:rFonts w:hint="default"/>
+      </w:rPr>
+    </w:lvl>
+    <w:lvl w:ilvl="1" w:tplc="10090019" w:tentative="1">
+      <w:start w:val="1"/>
+      <w:numFmt w:val="lowerLetter"/>
+      <w:lvlText w:val="%2."/>
+      <w:lvlJc w:val="left"/>
+      <w:pPr>
+        <w:ind w:left="1440" w:hanging="360"/>
+      </w:pPr>
+    </w:lvl>
+    <w:lvl w:ilvl="2" w:tplc="1009001B" w:tentative="1">
+      <w:start w:val="1"/>
+      <w:numFmt w:val="lowerRoman"/>
+      <w:lvlText w:val="%3."/>
+      <w:lvlJc w:val="right"/>
+      <w:pPr>
+        <w:ind w:left="2160" w:hanging="180"/>
+      </w:pPr>
+    </w:lvl>
+    <w:lvl w:ilvl="3" w:tplc="1009000F" w:tentative="1">
+      <w:start w:val="1"/>
+      <w:numFmt w:val="decimal"/>
+      <w:lvlText w:val="%4."/>
+      <w:lvlJc w:val="left"/>
+      <w:pPr>
+        <w:ind w:left="2880" w:hanging="360"/>
+      </w:pPr>
+    </w:lvl>
+    <w:lvl w:ilvl="4" w:tplc="10090019" w:tentative="1">
+      <w:start w:val="1"/>
+      <w:numFmt w:val="lowerLetter"/>
+      <w:lvlText w:val="%5."/>
+      <w:lvlJc w:val="left"/>
+      <w:pPr>
+        <w:ind w:left="3600" w:hanging="360"/>
+      </w:pPr>
+    </w:lvl>
+    <w:lvl w:ilvl="5" w:tplc="1009001B" w:tentative="1">
+      <w:start w:val="1"/>
+      <w:numFmt w:val="lowerRoman"/>
+      <w:lvlText w:val="%6."/>
+      <w:lvlJc w:val="right"/>
+      <w:pPr>
+        <w:ind w:left="4320" w:hanging="180"/>
+      </w:pPr>
+    </w:lvl>
+    <w:lvl w:ilvl="6" w:tplc="1009000F" w:tentative="1">
+      <w:start w:val="1"/>
+      <w:numFmt w:val="decimal"/>
+      <w:lvlText w:val="%7."/>
+      <w:lvlJc w:val="left"/>
+      <w:pPr>
+        <w:ind w:left="5040" w:hanging="360"/>
+      </w:pPr>
+    </w:lvl>
+    <w:lvl w:ilvl="7" w:tplc="10090019" w:tentative="1">
+      <w:start w:val="1"/>
+      <w:numFmt w:val="lowerLetter"/>
+      <w:lvlText w:val="%8."/>
+      <w:lvlJc w:val="left"/>
+      <w:pPr>
+        <w:ind w:left="5760" w:hanging="360"/>
+      </w:pPr>
+    </w:lvl>
+    <w:lvl w:ilvl="8" w:tplc="1009001B" w:tentative="1">
+      <w:start w:val="1"/>
+      <w:numFmt w:val="lowerRoman"/>
+      <w:lvlText w:val="%9."/>
+      <w:lvlJc w:val="right"/>
+      <w:pPr>
+        <w:ind w:left="6480" w:hanging="180"/>
+      </w:pPr>
+    </w:lvl>
+  </w:abstractNum>
+  <w:abstractNum w:abstractNumId="12" w15:restartNumberingAfterBreak="0">
     <w:nsid w:val="25277446"/>
     <w:multiLevelType w:val="hybridMultilevel"/>
     <w:tmpl w:val="54301E6E"/>
@@ -13909,7 +15759,7 @@
       </w:pPr>
     </w:lvl>
   </w:abstractNum>
-  <w:abstractNum w:abstractNumId="11" w15:restartNumberingAfterBreak="0">
+  <w:abstractNum w:abstractNumId="13" w15:restartNumberingAfterBreak="0">
     <w:nsid w:val="28FD28C1"/>
     <w:multiLevelType w:val="hybridMultilevel"/>
     <w:tmpl w:val="B9B49CA0"/>
@@ -14000,7 +15850,7 @@
       </w:pPr>
     </w:lvl>
   </w:abstractNum>
-  <w:abstractNum w:abstractNumId="12" w15:restartNumberingAfterBreak="0">
+  <w:abstractNum w:abstractNumId="14" w15:restartNumberingAfterBreak="0">
     <w:nsid w:val="29C534E8"/>
     <w:multiLevelType w:val="hybridMultilevel"/>
     <w:tmpl w:val="A672EFC0"/>
@@ -14089,7 +15939,7 @@
       </w:pPr>
     </w:lvl>
   </w:abstractNum>
-  <w:abstractNum w:abstractNumId="13" w15:restartNumberingAfterBreak="0">
+  <w:abstractNum w:abstractNumId="15" w15:restartNumberingAfterBreak="0">
     <w:nsid w:val="35012A20"/>
     <w:multiLevelType w:val="hybridMultilevel"/>
     <w:tmpl w:val="7BE4803A"/>
@@ -14201,7 +16051,7 @@
       </w:rPr>
     </w:lvl>
   </w:abstractNum>
-  <w:abstractNum w:abstractNumId="14" w15:restartNumberingAfterBreak="0">
+  <w:abstractNum w:abstractNumId="16" w15:restartNumberingAfterBreak="0">
     <w:nsid w:val="3EFF7DA1"/>
     <w:multiLevelType w:val="hybridMultilevel"/>
     <w:tmpl w:val="58CE62FE"/>
@@ -14290,7 +16140,7 @@
       </w:pPr>
     </w:lvl>
   </w:abstractNum>
-  <w:abstractNum w:abstractNumId="15" w15:restartNumberingAfterBreak="0">
+  <w:abstractNum w:abstractNumId="17" w15:restartNumberingAfterBreak="0">
     <w:nsid w:val="3F321865"/>
     <w:multiLevelType w:val="hybridMultilevel"/>
     <w:tmpl w:val="64EE7826"/>
@@ -14402,7 +16252,96 @@
       </w:rPr>
     </w:lvl>
   </w:abstractNum>
-  <w:abstractNum w:abstractNumId="16" w15:restartNumberingAfterBreak="0">
+  <w:abstractNum w:abstractNumId="18" w15:restartNumberingAfterBreak="0">
+    <w:nsid w:val="43AA0B48"/>
+    <w:multiLevelType w:val="hybridMultilevel"/>
+    <w:tmpl w:val="6AFE017C"/>
+    <w:lvl w:ilvl="0" w:tplc="10090001">
+      <w:start w:val="1"/>
+      <w:numFmt w:val="bullet"/>
+      <w:lvlText w:val=""/>
+      <w:lvlJc w:val="left"/>
+      <w:pPr>
+        <w:ind w:left="720" w:hanging="360"/>
+      </w:pPr>
+      <w:rPr>
+        <w:rFonts w:ascii="Symbol" w:hAnsi="Symbol" w:hint="default"/>
+      </w:rPr>
+    </w:lvl>
+    <w:lvl w:ilvl="1" w:tplc="FFFFFFFF" w:tentative="1">
+      <w:start w:val="1"/>
+      <w:numFmt w:val="lowerLetter"/>
+      <w:lvlText w:val="%2."/>
+      <w:lvlJc w:val="left"/>
+      <w:pPr>
+        <w:ind w:left="1440" w:hanging="360"/>
+      </w:pPr>
+    </w:lvl>
+    <w:lvl w:ilvl="2" w:tplc="FFFFFFFF" w:tentative="1">
+      <w:start w:val="1"/>
+      <w:numFmt w:val="lowerRoman"/>
+      <w:lvlText w:val="%3."/>
+      <w:lvlJc w:val="right"/>
+      <w:pPr>
+        <w:ind w:left="2160" w:hanging="180"/>
+      </w:pPr>
+    </w:lvl>
+    <w:lvl w:ilvl="3" w:tplc="FFFFFFFF" w:tentative="1">
+      <w:start w:val="1"/>
+      <w:numFmt w:val="decimal"/>
+      <w:lvlText w:val="%4."/>
+      <w:lvlJc w:val="left"/>
+      <w:pPr>
+        <w:ind w:left="2880" w:hanging="360"/>
+      </w:pPr>
+    </w:lvl>
+    <w:lvl w:ilvl="4" w:tplc="FFFFFFFF" w:tentative="1">
+      <w:start w:val="1"/>
+      <w:numFmt w:val="lowerLetter"/>
+      <w:lvlText w:val="%5."/>
+      <w:lvlJc w:val="left"/>
+      <w:pPr>
+        <w:ind w:left="3600" w:hanging="360"/>
+      </w:pPr>
+    </w:lvl>
+    <w:lvl w:ilvl="5" w:tplc="FFFFFFFF" w:tentative="1">
+      <w:start w:val="1"/>
+      <w:numFmt w:val="lowerRoman"/>
+      <w:lvlText w:val="%6."/>
+      <w:lvlJc w:val="right"/>
+      <w:pPr>
+        <w:ind w:left="4320" w:hanging="180"/>
+      </w:pPr>
+    </w:lvl>
+    <w:lvl w:ilvl="6" w:tplc="FFFFFFFF" w:tentative="1">
+      <w:start w:val="1"/>
+      <w:numFmt w:val="decimal"/>
+      <w:lvlText w:val="%7."/>
+      <w:lvlJc w:val="left"/>
+      <w:pPr>
+        <w:ind w:left="5040" w:hanging="360"/>
+      </w:pPr>
+    </w:lvl>
+    <w:lvl w:ilvl="7" w:tplc="FFFFFFFF" w:tentative="1">
+      <w:start w:val="1"/>
+      <w:numFmt w:val="lowerLetter"/>
+      <w:lvlText w:val="%8."/>
+      <w:lvlJc w:val="left"/>
+      <w:pPr>
+        <w:ind w:left="5760" w:hanging="360"/>
+      </w:pPr>
+    </w:lvl>
+    <w:lvl w:ilvl="8" w:tplc="FFFFFFFF" w:tentative="1">
+      <w:start w:val="1"/>
+      <w:numFmt w:val="lowerRoman"/>
+      <w:lvlText w:val="%9."/>
+      <w:lvlJc w:val="right"/>
+      <w:pPr>
+        <w:ind w:left="6480" w:hanging="180"/>
+      </w:pPr>
+    </w:lvl>
+  </w:abstractNum>
+  <w:abstractNum w:abstractNumId="19" w15:restartNumberingAfterBreak="0">
     <w:nsid w:val="48551669"/>
     <w:multiLevelType w:val="hybridMultilevel"/>
     <w:tmpl w:val="3516DB94"/>
@@ -14495,7 +16434,7 @@
       </w:pPr>
     </w:lvl>
   </w:abstractNum>
-  <w:abstractNum w:abstractNumId="17" w15:restartNumberingAfterBreak="0">
+  <w:abstractNum w:abstractNumId="20" w15:restartNumberingAfterBreak="0">
     <w:nsid w:val="49697C35"/>
     <w:multiLevelType w:val="hybridMultilevel"/>
     <w:tmpl w:val="9F9A602E"/>
@@ -14590,7 +16529,7 @@
       </w:pPr>
     </w:lvl>
   </w:abstractNum>
-  <w:abstractNum w:abstractNumId="18" w15:restartNumberingAfterBreak="0">
+  <w:abstractNum w:abstractNumId="21" w15:restartNumberingAfterBreak="0">
     <w:nsid w:val="4C410EA6"/>
     <w:multiLevelType w:val="hybridMultilevel"/>
     <w:tmpl w:val="9F9A602E"/>
@@ -14685,7 +16624,7 @@
       </w:pPr>
     </w:lvl>
   </w:abstractNum>
-  <w:abstractNum w:abstractNumId="19" w15:restartNumberingAfterBreak="0">
+  <w:abstractNum w:abstractNumId="22" w15:restartNumberingAfterBreak="0">
     <w:nsid w:val="4CF942E0"/>
     <w:multiLevelType w:val="hybridMultilevel"/>
     <w:tmpl w:val="3BA6D264"/>
@@ -14774,7 +16713,7 @@
       </w:pPr>
     </w:lvl>
   </w:abstractNum>
-  <w:abstractNum w:abstractNumId="20" w15:restartNumberingAfterBreak="0">
+  <w:abstractNum w:abstractNumId="23" w15:restartNumberingAfterBreak="0">
     <w:nsid w:val="54EE7EAD"/>
     <w:multiLevelType w:val="hybridMultilevel"/>
     <w:tmpl w:val="9960738A"/>
@@ -14863,7 +16802,7 @@
       </w:pPr>
     </w:lvl>
   </w:abstractNum>
-  <w:abstractNum w:abstractNumId="21" w15:restartNumberingAfterBreak="0">
+  <w:abstractNum w:abstractNumId="24" w15:restartNumberingAfterBreak="0">
     <w:nsid w:val="5AFA5F9C"/>
     <w:multiLevelType w:val="hybridMultilevel"/>
     <w:tmpl w:val="A672EFC0"/>
@@ -14952,7 +16891,96 @@
       </w:pPr>
     </w:lvl>
   </w:abstractNum>
-  <w:abstractNum w:abstractNumId="22" w15:restartNumberingAfterBreak="0">
+  <w:abstractNum w:abstractNumId="25" w15:restartNumberingAfterBreak="0">
+    <w:nsid w:val="5BEF3511"/>
+    <w:multiLevelType w:val="hybridMultilevel"/>
+    <w:tmpl w:val="254AD94C"/>
+    <w:lvl w:ilvl="0" w:tplc="1009000F">
+      <w:start w:val="1"/>
+      <w:numFmt w:val="decimal"/>
+      <w:lvlText w:val="%1."/>
+      <w:lvlJc w:val="left"/>
+      <w:pPr>
+        <w:ind w:left="720" w:hanging="360"/>
+      </w:pPr>
+      <w:rPr>
+        <w:rFonts w:hint="default"/>
+      </w:rPr>
+    </w:lvl>
+    <w:lvl w:ilvl="1" w:tplc="10090019" w:tentative="1">
+      <w:start w:val="1"/>
+      <w:numFmt w:val="lowerLetter"/>
+      <w:lvlText w:val="%2."/>
+      <w:lvlJc w:val="left"/>
+      <w:pPr>
+        <w:ind w:left="1440" w:hanging="360"/>
+      </w:pPr>
+    </w:lvl>
+    <w:lvl w:ilvl="2" w:tplc="1009001B" w:tentative="1">
+      <w:start w:val="1"/>
+      <w:numFmt w:val="lowerRoman"/>
+      <w:lvlText w:val="%3."/>
+      <w:lvlJc w:val="right"/>
+      <w:pPr>
+        <w:ind w:left="2160" w:hanging="180"/>
+      </w:pPr>
+    </w:lvl>
+    <w:lvl w:ilvl="3" w:tplc="1009000F" w:tentative="1">
+      <w:start w:val="1"/>
+      <w:numFmt w:val="decimal"/>
+      <w:lvlText w:val="%4."/>
+      <w:lvlJc w:val="left"/>
+      <w:pPr>
+        <w:ind w:left="2880" w:hanging="360"/>
+      </w:pPr>
+    </w:lvl>
+    <w:lvl w:ilvl="4" w:tplc="10090019" w:tentative="1">
+      <w:start w:val="1"/>
+      <w:numFmt w:val="lowerLetter"/>
+      <w:lvlText w:val="%5."/>
+      <w:lvlJc w:val="left"/>
+      <w:pPr>
+        <w:ind w:left="3600" w:hanging="360"/>
+      </w:pPr>
+    </w:lvl>
+    <w:lvl w:ilvl="5" w:tplc="1009001B" w:tentative="1">
+      <w:start w:val="1"/>
+      <w:numFmt w:val="lowerRoman"/>
+      <w:lvlText w:val="%6."/>
+      <w:lvlJc w:val="right"/>
+      <w:pPr>
+        <w:ind w:left="4320" w:hanging="180"/>
+      </w:pPr>
+    </w:lvl>
+    <w:lvl w:ilvl="6" w:tplc="1009000F" w:tentative="1">
+      <w:start w:val="1"/>
+      <w:numFmt w:val="decimal"/>
+      <w:lvlText w:val="%7."/>
+      <w:lvlJc w:val="left"/>
+      <w:pPr>
+        <w:ind w:left="5040" w:hanging="360"/>
+      </w:pPr>
+    </w:lvl>
+    <w:lvl w:ilvl="7" w:tplc="10090019" w:tentative="1">
+      <w:start w:val="1"/>
+      <w:numFmt w:val="lowerLetter"/>
+      <w:lvlText w:val="%8."/>
+      <w:lvlJc w:val="left"/>
+      <w:pPr>
+        <w:ind w:left="5760" w:hanging="360"/>
+      </w:pPr>
+    </w:lvl>
+    <w:lvl w:ilvl="8" w:tplc="1009001B" w:tentative="1">
+      <w:start w:val="1"/>
+      <w:numFmt w:val="lowerRoman"/>
+      <w:lvlText w:val="%9."/>
+      <w:lvlJc w:val="right"/>
+      <w:pPr>
+        <w:ind w:left="6480" w:hanging="180"/>
+      </w:pPr>
+    </w:lvl>
+  </w:abstractNum>
+  <w:abstractNum w:abstractNumId="26" w15:restartNumberingAfterBreak="0">
     <w:nsid w:val="5D137168"/>
     <w:multiLevelType w:val="hybridMultilevel"/>
     <w:tmpl w:val="4150E6A0"/>
@@ -15041,7 +17069,7 @@
       </w:pPr>
     </w:lvl>
   </w:abstractNum>
-  <w:abstractNum w:abstractNumId="23" w15:restartNumberingAfterBreak="0">
+  <w:abstractNum w:abstractNumId="27" w15:restartNumberingAfterBreak="0">
     <w:nsid w:val="5FF913A2"/>
     <w:multiLevelType w:val="hybridMultilevel"/>
     <w:tmpl w:val="209AFDE8"/>
@@ -15132,7 +17160,7 @@
       </w:pPr>
     </w:lvl>
   </w:abstractNum>
-  <w:abstractNum w:abstractNumId="24" w15:restartNumberingAfterBreak="0">
+  <w:abstractNum w:abstractNumId="28" w15:restartNumberingAfterBreak="0">
     <w:nsid w:val="600F62B3"/>
     <w:multiLevelType w:val="hybridMultilevel"/>
     <w:tmpl w:val="E94A6584"/>
@@ -15221,7 +17249,7 @@
       </w:pPr>
     </w:lvl>
   </w:abstractNum>
-  <w:abstractNum w:abstractNumId="25" w15:restartNumberingAfterBreak="0">
+  <w:abstractNum w:abstractNumId="29" w15:restartNumberingAfterBreak="0">
     <w:nsid w:val="6F3C329D"/>
     <w:multiLevelType w:val="hybridMultilevel"/>
     <w:tmpl w:val="3BA6D264"/>
@@ -15310,7 +17338,7 @@
       </w:pPr>
     </w:lvl>
   </w:abstractNum>
-  <w:abstractNum w:abstractNumId="26" w15:restartNumberingAfterBreak="0">
+  <w:abstractNum w:abstractNumId="30" w15:restartNumberingAfterBreak="0">
     <w:nsid w:val="6F804375"/>
     <w:multiLevelType w:val="hybridMultilevel"/>
     <w:tmpl w:val="E942325A"/>
@@ -15399,7 +17427,7 @@
       </w:pPr>
     </w:lvl>
   </w:abstractNum>
-  <w:abstractNum w:abstractNumId="27" w15:restartNumberingAfterBreak="0">
+  <w:abstractNum w:abstractNumId="31" w15:restartNumberingAfterBreak="0">
     <w:nsid w:val="73AD0C9B"/>
     <w:multiLevelType w:val="hybridMultilevel"/>
     <w:tmpl w:val="662896B2"/>
@@ -15488,7 +17516,96 @@
       </w:pPr>
     </w:lvl>
   </w:abstractNum>
-  <w:abstractNum w:abstractNumId="28" w15:restartNumberingAfterBreak="0">
+  <w:abstractNum w:abstractNumId="32" w15:restartNumberingAfterBreak="0">
+    <w:nsid w:val="7AA67853"/>
+    <w:multiLevelType w:val="hybridMultilevel"/>
+    <w:tmpl w:val="AE1884C2"/>
+    <w:lvl w:ilvl="0" w:tplc="1009000F">
+      <w:start w:val="1"/>
+      <w:numFmt w:val="decimal"/>
+      <w:lvlText w:val="%1."/>
+      <w:lvlJc w:val="left"/>
+      <w:pPr>
+        <w:ind w:left="720" w:hanging="360"/>
+      </w:pPr>
+      <w:rPr>
+        <w:rFonts w:hint="default"/>
+      </w:rPr>
+    </w:lvl>
+    <w:lvl w:ilvl="1" w:tplc="10090019" w:tentative="1">
+      <w:start w:val="1"/>
+      <w:numFmt w:val="lowerLetter"/>
+      <w:lvlText w:val="%2."/>
+      <w:lvlJc w:val="left"/>
+      <w:pPr>
+        <w:ind w:left="1440" w:hanging="360"/>
+      </w:pPr>
+    </w:lvl>
+    <w:lvl w:ilvl="2" w:tplc="1009001B" w:tentative="1">
+      <w:start w:val="1"/>
+      <w:numFmt w:val="lowerRoman"/>
+      <w:lvlText w:val="%3."/>
+      <w:lvlJc w:val="right"/>
+      <w:pPr>
+        <w:ind w:left="2160" w:hanging="180"/>
+      </w:pPr>
+    </w:lvl>
+    <w:lvl w:ilvl="3" w:tplc="1009000F" w:tentative="1">
+      <w:start w:val="1"/>
+      <w:numFmt w:val="decimal"/>
+      <w:lvlText w:val="%4."/>
+      <w:lvlJc w:val="left"/>
+      <w:pPr>
+        <w:ind w:left="2880" w:hanging="360"/>
+      </w:pPr>
+    </w:lvl>
+    <w:lvl w:ilvl="4" w:tplc="10090019" w:tentative="1">
+      <w:start w:val="1"/>
+      <w:numFmt w:val="lowerLetter"/>
+      <w:lvlText w:val="%5."/>
+      <w:lvlJc w:val="left"/>
+      <w:pPr>
+        <w:ind w:left="3600" w:hanging="360"/>
+      </w:pPr>
+    </w:lvl>
+    <w:lvl w:ilvl="5" w:tplc="1009001B" w:tentative="1">
+      <w:start w:val="1"/>
+      <w:numFmt w:val="lowerRoman"/>
+      <w:lvlText w:val="%6."/>
+      <w:lvlJc w:val="right"/>
+      <w:pPr>
+        <w:ind w:left="4320" w:hanging="180"/>
+      </w:pPr>
+    </w:lvl>
+    <w:lvl w:ilvl="6" w:tplc="1009000F" w:tentative="1">
+      <w:start w:val="1"/>
+      <w:numFmt w:val="decimal"/>
+      <w:lvlText w:val="%7."/>
+      <w:lvlJc w:val="left"/>
+      <w:pPr>
+        <w:ind w:left="5040" w:hanging="360"/>
+      </w:pPr>
+    </w:lvl>
+    <w:lvl w:ilvl="7" w:tplc="10090019" w:tentative="1">
+      <w:start w:val="1"/>
+      <w:numFmt w:val="lowerLetter"/>
+      <w:lvlText w:val="%8."/>
+      <w:lvlJc w:val="left"/>
+      <w:pPr>
+        <w:ind w:left="5760" w:hanging="360"/>
+      </w:pPr>
+    </w:lvl>
+    <w:lvl w:ilvl="8" w:tplc="1009001B" w:tentative="1">
+      <w:start w:val="1"/>
+      <w:numFmt w:val="lowerRoman"/>
+      <w:lvlText w:val="%9."/>
+      <w:lvlJc w:val="right"/>
+      <w:pPr>
+        <w:ind w:left="6480" w:hanging="180"/>
+      </w:pPr>
+    </w:lvl>
+  </w:abstractNum>
+  <w:abstractNum w:abstractNumId="33" w15:restartNumberingAfterBreak="0">
     <w:nsid w:val="7B2B797E"/>
     <w:multiLevelType w:val="hybridMultilevel"/>
     <w:tmpl w:val="2AF8F7D4"/>
@@ -15578,13 +17695,13 @@
     </w:lvl>
   </w:abstractNum>
   <w:num w:numId="1" w16cid:durableId="556160832">
-    <w:abstractNumId w:val="15"/>
+    <w:abstractNumId w:val="17"/>
   </w:num>
   <w:num w:numId="2" w16cid:durableId="1445922152">
     <w:abstractNumId w:val="6"/>
   </w:num>
   <w:num w:numId="3" w16cid:durableId="1973054759">
-    <w:abstractNumId w:val="14"/>
+    <w:abstractNumId w:val="16"/>
   </w:num>
   <w:num w:numId="4" w16cid:durableId="1721979684">
     <w:abstractNumId w:val="3"/>
@@ -15593,10 +17710,10 @@
     <w:abstractNumId w:val="5"/>
   </w:num>
   <w:num w:numId="6" w16cid:durableId="1284507689">
-    <w:abstractNumId w:val="27"/>
+    <w:abstractNumId w:val="31"/>
   </w:num>
   <w:num w:numId="7" w16cid:durableId="1725711538">
-    <w:abstractNumId w:val="16"/>
+    <w:abstractNumId w:val="19"/>
   </w:num>
   <w:num w:numId="8" w16cid:durableId="1443770091">
     <w:abstractNumId w:val="1"/>
@@ -15605,34 +17722,34 @@
     <w:abstractNumId w:val="4"/>
   </w:num>
   <w:num w:numId="10" w16cid:durableId="700398454">
-    <w:abstractNumId w:val="17"/>
+    <w:abstractNumId w:val="20"/>
   </w:num>
   <w:num w:numId="11" w16cid:durableId="875892958">
-    <w:abstractNumId w:val="18"/>
+    <w:abstractNumId w:val="21"/>
   </w:num>
   <w:num w:numId="12" w16cid:durableId="905141047">
-    <w:abstractNumId w:val="11"/>
+    <w:abstractNumId w:val="13"/>
   </w:num>
   <w:num w:numId="13" w16cid:durableId="949699107">
-    <w:abstractNumId w:val="23"/>
+    <w:abstractNumId w:val="27"/>
   </w:num>
   <w:num w:numId="14" w16cid:durableId="1115757940">
-    <w:abstractNumId w:val="13"/>
+    <w:abstractNumId w:val="15"/>
   </w:num>
   <w:num w:numId="15" w16cid:durableId="1146702556">
-    <w:abstractNumId w:val="10"/>
+    <w:abstractNumId w:val="12"/>
   </w:num>
   <w:num w:numId="16" w16cid:durableId="2032876798">
     <w:abstractNumId w:val="7"/>
   </w:num>
   <w:num w:numId="17" w16cid:durableId="2071151929">
-    <w:abstractNumId w:val="21"/>
+    <w:abstractNumId w:val="24"/>
   </w:num>
   <w:num w:numId="18" w16cid:durableId="1737315643">
-    <w:abstractNumId w:val="20"/>
+    <w:abstractNumId w:val="23"/>
   </w:num>
   <w:num w:numId="19" w16cid:durableId="1801847504">
-    <w:abstractNumId w:val="12"/>
+    <w:abstractNumId w:val="14"/>
   </w:num>
   <w:num w:numId="20" w16cid:durableId="752093123">
     <w:abstractNumId w:val="0"/>
@@ -15641,28 +17758,43 @@
     <w:abstractNumId w:val="8"/>
   </w:num>
   <w:num w:numId="22" w16cid:durableId="1909611068">
-    <w:abstractNumId w:val="24"/>
+    <w:abstractNumId w:val="28"/>
   </w:num>
   <w:num w:numId="23" w16cid:durableId="626548352">
+    <w:abstractNumId w:val="26"/>
+  </w:num>
+  <w:num w:numId="24" w16cid:durableId="350567698">
     <w:abstractNumId w:val="22"/>
   </w:num>
-  <w:num w:numId="24" w16cid:durableId="350567698">
-    <w:abstractNumId w:val="19"/>
-  </w:num>
   <w:num w:numId="25" w16cid:durableId="2071922158">
-    <w:abstractNumId w:val="25"/>
+    <w:abstractNumId w:val="29"/>
   </w:num>
   <w:num w:numId="26" w16cid:durableId="1905096678">
-    <w:abstractNumId w:val="26"/>
+    <w:abstractNumId w:val="30"/>
   </w:num>
   <w:num w:numId="27" w16cid:durableId="302657768">
     <w:abstractNumId w:val="9"/>
   </w:num>
   <w:num w:numId="28" w16cid:durableId="901788483">
-    <w:abstractNumId w:val="28"/>
+    <w:abstractNumId w:val="33"/>
   </w:num>
   <w:num w:numId="29" w16cid:durableId="1675841000">
     <w:abstractNumId w:val="2"/>
+  </w:num>
+  <w:num w:numId="30" w16cid:durableId="765931090">
+    <w:abstractNumId w:val="10"/>
+  </w:num>
+  <w:num w:numId="31" w16cid:durableId="1996955117">
+    <w:abstractNumId w:val="18"/>
+  </w:num>
+  <w:num w:numId="32" w16cid:durableId="1803961748">
+    <w:abstractNumId w:val="25"/>
+  </w:num>
+  <w:num w:numId="33" w16cid:durableId="73093460">
+    <w:abstractNumId w:val="11"/>
+  </w:num>
+  <w:num w:numId="34" w16cid:durableId="1405452091">
+    <w:abstractNumId w:val="32"/>
   </w:num>
 </w:numbering>
 </file>
@@ -17001,10 +19133,10 @@
   </w:compat>
   <w:rsids>
     <w:rsidRoot w:val="007069EA"/>
-    <w:rsid w:val="00007D41"/>
     <w:rsid w:val="00021D17"/>
     <w:rsid w:val="00097D9D"/>
     <w:rsid w:val="00146DE0"/>
+    <w:rsid w:val="00181F77"/>
     <w:rsid w:val="002B0063"/>
     <w:rsid w:val="00656C20"/>
     <w:rsid w:val="007069EA"/>

</xml_diff>

<commit_message>
Added physician instructor information
</commit_message>
<xml_diff>
--- a/PharmTechUserManual.docx
+++ b/PharmTechUserManual.docx
@@ -458,7 +458,7 @@
           <w:r>
             <w:fldChar w:fldCharType="separate"/>
           </w:r>
-          <w:hyperlink w:anchor="_Toc192498969" w:history="1">
+          <w:hyperlink w:anchor="_Toc192503678" w:history="1">
             <w:r>
               <w:rPr>
                 <w:rStyle w:val="Hyperlink"/>
@@ -485,7 +485,7 @@
                 <w:noProof/>
                 <w:webHidden/>
               </w:rPr>
-              <w:instrText xml:space="preserve"> PAGEREF _Toc192498969 \h </w:instrText>
+              <w:instrText xml:space="preserve"> PAGEREF _Toc192503678 \h </w:instrText>
             </w:r>
             <w:r>
               <w:rPr>
@@ -505,7 +505,7 @@
                 <w:noProof/>
                 <w:webHidden/>
               </w:rPr>
-              <w:t>3</w:t>
+              <w:t>4</w:t>
             </w:r>
             <w:r>
               <w:rPr>
@@ -532,7 +532,7 @@
               <w14:ligatures w14:val="standardContextual"/>
             </w:rPr>
           </w:pPr>
-          <w:hyperlink w:anchor="_Toc192498970" w:history="1">
+          <w:hyperlink w:anchor="_Toc192503679" w:history="1">
             <w:r>
               <w:rPr>
                 <w:rStyle w:val="Hyperlink"/>
@@ -559,7 +559,7 @@
                 <w:noProof/>
                 <w:webHidden/>
               </w:rPr>
-              <w:instrText xml:space="preserve"> PAGEREF _Toc192498970 \h </w:instrText>
+              <w:instrText xml:space="preserve"> PAGEREF _Toc192503679 \h </w:instrText>
             </w:r>
             <w:r>
               <w:rPr>
@@ -579,7 +579,7 @@
                 <w:noProof/>
                 <w:webHidden/>
               </w:rPr>
-              <w:t>3</w:t>
+              <w:t>4</w:t>
             </w:r>
             <w:r>
               <w:rPr>
@@ -606,7 +606,7 @@
               <w14:ligatures w14:val="standardContextual"/>
             </w:rPr>
           </w:pPr>
-          <w:hyperlink w:anchor="_Toc192498971" w:history="1">
+          <w:hyperlink w:anchor="_Toc192503680" w:history="1">
             <w:r>
               <w:rPr>
                 <w:rStyle w:val="Hyperlink"/>
@@ -633,7 +633,7 @@
                 <w:noProof/>
                 <w:webHidden/>
               </w:rPr>
-              <w:instrText xml:space="preserve"> PAGEREF _Toc192498971 \h </w:instrText>
+              <w:instrText xml:space="preserve"> PAGEREF _Toc192503680 \h </w:instrText>
             </w:r>
             <w:r>
               <w:rPr>
@@ -653,7 +653,7 @@
                 <w:noProof/>
                 <w:webHidden/>
               </w:rPr>
-              <w:t>4</w:t>
+              <w:t>5</w:t>
             </w:r>
             <w:r>
               <w:rPr>
@@ -680,7 +680,7 @@
               <w14:ligatures w14:val="standardContextual"/>
             </w:rPr>
           </w:pPr>
-          <w:hyperlink w:anchor="_Toc192498972" w:history="1">
+          <w:hyperlink w:anchor="_Toc192503681" w:history="1">
             <w:r>
               <w:rPr>
                 <w:rStyle w:val="Hyperlink"/>
@@ -707,7 +707,7 @@
                 <w:noProof/>
                 <w:webHidden/>
               </w:rPr>
-              <w:instrText xml:space="preserve"> PAGEREF _Toc192498972 \h </w:instrText>
+              <w:instrText xml:space="preserve"> PAGEREF _Toc192503681 \h </w:instrText>
             </w:r>
             <w:r>
               <w:rPr>
@@ -727,7 +727,7 @@
                 <w:noProof/>
                 <w:webHidden/>
               </w:rPr>
-              <w:t>4</w:t>
+              <w:t>5</w:t>
             </w:r>
             <w:r>
               <w:rPr>
@@ -754,7 +754,7 @@
               <w14:ligatures w14:val="standardContextual"/>
             </w:rPr>
           </w:pPr>
-          <w:hyperlink w:anchor="_Toc192498973" w:history="1">
+          <w:hyperlink w:anchor="_Toc192503682" w:history="1">
             <w:r>
               <w:rPr>
                 <w:rStyle w:val="Hyperlink"/>
@@ -781,7 +781,7 @@
                 <w:noProof/>
                 <w:webHidden/>
               </w:rPr>
-              <w:instrText xml:space="preserve"> PAGEREF _Toc192498973 \h </w:instrText>
+              <w:instrText xml:space="preserve"> PAGEREF _Toc192503682 \h </w:instrText>
             </w:r>
             <w:r>
               <w:rPr>
@@ -801,7 +801,7 @@
                 <w:noProof/>
                 <w:webHidden/>
               </w:rPr>
-              <w:t>5</w:t>
+              <w:t>6</w:t>
             </w:r>
             <w:r>
               <w:rPr>
@@ -828,7 +828,7 @@
               <w14:ligatures w14:val="standardContextual"/>
             </w:rPr>
           </w:pPr>
-          <w:hyperlink w:anchor="_Toc192498974" w:history="1">
+          <w:hyperlink w:anchor="_Toc192503683" w:history="1">
             <w:r>
               <w:rPr>
                 <w:rStyle w:val="Hyperlink"/>
@@ -855,7 +855,7 @@
                 <w:noProof/>
                 <w:webHidden/>
               </w:rPr>
-              <w:instrText xml:space="preserve"> PAGEREF _Toc192498974 \h </w:instrText>
+              <w:instrText xml:space="preserve"> PAGEREF _Toc192503683 \h </w:instrText>
             </w:r>
             <w:r>
               <w:rPr>
@@ -875,7 +875,7 @@
                 <w:noProof/>
                 <w:webHidden/>
               </w:rPr>
-              <w:t>5</w:t>
+              <w:t>6</w:t>
             </w:r>
             <w:r>
               <w:rPr>
@@ -902,7 +902,7 @@
               <w14:ligatures w14:val="standardContextual"/>
             </w:rPr>
           </w:pPr>
-          <w:hyperlink w:anchor="_Toc192498975" w:history="1">
+          <w:hyperlink w:anchor="_Toc192503684" w:history="1">
             <w:r>
               <w:rPr>
                 <w:rStyle w:val="Hyperlink"/>
@@ -929,7 +929,7 @@
                 <w:noProof/>
                 <w:webHidden/>
               </w:rPr>
-              <w:instrText xml:space="preserve"> PAGEREF _Toc192498975 \h </w:instrText>
+              <w:instrText xml:space="preserve"> PAGEREF _Toc192503684 \h </w:instrText>
             </w:r>
             <w:r>
               <w:rPr>
@@ -949,7 +949,7 @@
                 <w:noProof/>
                 <w:webHidden/>
               </w:rPr>
-              <w:t>5</w:t>
+              <w:t>6</w:t>
             </w:r>
             <w:r>
               <w:rPr>
@@ -976,7 +976,7 @@
               <w14:ligatures w14:val="standardContextual"/>
             </w:rPr>
           </w:pPr>
-          <w:hyperlink w:anchor="_Toc192498976" w:history="1">
+          <w:hyperlink w:anchor="_Toc192503685" w:history="1">
             <w:r>
               <w:rPr>
                 <w:rStyle w:val="Hyperlink"/>
@@ -1003,7 +1003,7 @@
                 <w:noProof/>
                 <w:webHidden/>
               </w:rPr>
-              <w:instrText xml:space="preserve"> PAGEREF _Toc192498976 \h </w:instrText>
+              <w:instrText xml:space="preserve"> PAGEREF _Toc192503685 \h </w:instrText>
             </w:r>
             <w:r>
               <w:rPr>
@@ -1023,7 +1023,7 @@
                 <w:noProof/>
                 <w:webHidden/>
               </w:rPr>
-              <w:t>6</w:t>
+              <w:t>7</w:t>
             </w:r>
             <w:r>
               <w:rPr>
@@ -1050,7 +1050,7 @@
               <w14:ligatures w14:val="standardContextual"/>
             </w:rPr>
           </w:pPr>
-          <w:hyperlink w:anchor="_Toc192498977" w:history="1">
+          <w:hyperlink w:anchor="_Toc192503686" w:history="1">
             <w:r>
               <w:rPr>
                 <w:rStyle w:val="Hyperlink"/>
@@ -1077,7 +1077,7 @@
                 <w:noProof/>
                 <w:webHidden/>
               </w:rPr>
-              <w:instrText xml:space="preserve"> PAGEREF _Toc192498977 \h </w:instrText>
+              <w:instrText xml:space="preserve"> PAGEREF _Toc192503686 \h </w:instrText>
             </w:r>
             <w:r>
               <w:rPr>
@@ -1097,7 +1097,7 @@
                 <w:noProof/>
                 <w:webHidden/>
               </w:rPr>
-              <w:t>7</w:t>
+              <w:t>8</w:t>
             </w:r>
             <w:r>
               <w:rPr>
@@ -1124,7 +1124,7 @@
               <w14:ligatures w14:val="standardContextual"/>
             </w:rPr>
           </w:pPr>
-          <w:hyperlink w:anchor="_Toc192498978" w:history="1">
+          <w:hyperlink w:anchor="_Toc192503687" w:history="1">
             <w:r>
               <w:rPr>
                 <w:rStyle w:val="Hyperlink"/>
@@ -1151,7 +1151,7 @@
                 <w:noProof/>
                 <w:webHidden/>
               </w:rPr>
-              <w:instrText xml:space="preserve"> PAGEREF _Toc192498978 \h </w:instrText>
+              <w:instrText xml:space="preserve"> PAGEREF _Toc192503687 \h </w:instrText>
             </w:r>
             <w:r>
               <w:rPr>
@@ -1171,7 +1171,7 @@
                 <w:noProof/>
                 <w:webHidden/>
               </w:rPr>
-              <w:t>7</w:t>
+              <w:t>8</w:t>
             </w:r>
             <w:r>
               <w:rPr>
@@ -1198,7 +1198,7 @@
               <w14:ligatures w14:val="standardContextual"/>
             </w:rPr>
           </w:pPr>
-          <w:hyperlink w:anchor="_Toc192498979" w:history="1">
+          <w:hyperlink w:anchor="_Toc192503688" w:history="1">
             <w:r>
               <w:rPr>
                 <w:rStyle w:val="Hyperlink"/>
@@ -1225,7 +1225,7 @@
                 <w:noProof/>
                 <w:webHidden/>
               </w:rPr>
-              <w:instrText xml:space="preserve"> PAGEREF _Toc192498979 \h </w:instrText>
+              <w:instrText xml:space="preserve"> PAGEREF _Toc192503688 \h </w:instrText>
             </w:r>
             <w:r>
               <w:rPr>
@@ -1245,7 +1245,7 @@
                 <w:noProof/>
                 <w:webHidden/>
               </w:rPr>
-              <w:t>8</w:t>
+              <w:t>9</w:t>
             </w:r>
             <w:r>
               <w:rPr>
@@ -1272,7 +1272,7 @@
               <w14:ligatures w14:val="standardContextual"/>
             </w:rPr>
           </w:pPr>
-          <w:hyperlink w:anchor="_Toc192498980" w:history="1">
+          <w:hyperlink w:anchor="_Toc192503689" w:history="1">
             <w:r>
               <w:rPr>
                 <w:rStyle w:val="Hyperlink"/>
@@ -1299,7 +1299,7 @@
                 <w:noProof/>
                 <w:webHidden/>
               </w:rPr>
-              <w:instrText xml:space="preserve"> PAGEREF _Toc192498980 \h </w:instrText>
+              <w:instrText xml:space="preserve"> PAGEREF _Toc192503689 \h </w:instrText>
             </w:r>
             <w:r>
               <w:rPr>
@@ -1319,7 +1319,7 @@
                 <w:noProof/>
                 <w:webHidden/>
               </w:rPr>
-              <w:t>8</w:t>
+              <w:t>9</w:t>
             </w:r>
             <w:r>
               <w:rPr>
@@ -1346,7 +1346,7 @@
               <w14:ligatures w14:val="standardContextual"/>
             </w:rPr>
           </w:pPr>
-          <w:hyperlink w:anchor="_Toc192498981" w:history="1">
+          <w:hyperlink w:anchor="_Toc192503690" w:history="1">
             <w:r>
               <w:rPr>
                 <w:rStyle w:val="Hyperlink"/>
@@ -1373,7 +1373,7 @@
                 <w:noProof/>
                 <w:webHidden/>
               </w:rPr>
-              <w:instrText xml:space="preserve"> PAGEREF _Toc192498981 \h </w:instrText>
+              <w:instrText xml:space="preserve"> PAGEREF _Toc192503690 \h </w:instrText>
             </w:r>
             <w:r>
               <w:rPr>
@@ -1393,7 +1393,7 @@
                 <w:noProof/>
                 <w:webHidden/>
               </w:rPr>
-              <w:t>9</w:t>
+              <w:t>10</w:t>
             </w:r>
             <w:r>
               <w:rPr>
@@ -1420,7 +1420,7 @@
               <w14:ligatures w14:val="standardContextual"/>
             </w:rPr>
           </w:pPr>
-          <w:hyperlink w:anchor="_Toc192498982" w:history="1">
+          <w:hyperlink w:anchor="_Toc192503691" w:history="1">
             <w:r>
               <w:rPr>
                 <w:rStyle w:val="Hyperlink"/>
@@ -1447,7 +1447,7 @@
                 <w:noProof/>
                 <w:webHidden/>
               </w:rPr>
-              <w:instrText xml:space="preserve"> PAGEREF _Toc192498982 \h </w:instrText>
+              <w:instrText xml:space="preserve"> PAGEREF _Toc192503691 \h </w:instrText>
             </w:r>
             <w:r>
               <w:rPr>
@@ -1467,7 +1467,7 @@
                 <w:noProof/>
                 <w:webHidden/>
               </w:rPr>
-              <w:t>9</w:t>
+              <w:t>10</w:t>
             </w:r>
             <w:r>
               <w:rPr>
@@ -1494,7 +1494,7 @@
               <w14:ligatures w14:val="standardContextual"/>
             </w:rPr>
           </w:pPr>
-          <w:hyperlink w:anchor="_Toc192498983" w:history="1">
+          <w:hyperlink w:anchor="_Toc192503692" w:history="1">
             <w:r>
               <w:rPr>
                 <w:rStyle w:val="Hyperlink"/>
@@ -1521,7 +1521,7 @@
                 <w:noProof/>
                 <w:webHidden/>
               </w:rPr>
-              <w:instrText xml:space="preserve"> PAGEREF _Toc192498983 \h </w:instrText>
+              <w:instrText xml:space="preserve"> PAGEREF _Toc192503692 \h </w:instrText>
             </w:r>
             <w:r>
               <w:rPr>
@@ -1541,7 +1541,7 @@
                 <w:noProof/>
                 <w:webHidden/>
               </w:rPr>
-              <w:t>10</w:t>
+              <w:t>11</w:t>
             </w:r>
             <w:r>
               <w:rPr>
@@ -1568,7 +1568,7 @@
               <w14:ligatures w14:val="standardContextual"/>
             </w:rPr>
           </w:pPr>
-          <w:hyperlink w:anchor="_Toc192498984" w:history="1">
+          <w:hyperlink w:anchor="_Toc192503693" w:history="1">
             <w:r>
               <w:rPr>
                 <w:rStyle w:val="Hyperlink"/>
@@ -1595,7 +1595,7 @@
                 <w:noProof/>
                 <w:webHidden/>
               </w:rPr>
-              <w:instrText xml:space="preserve"> PAGEREF _Toc192498984 \h </w:instrText>
+              <w:instrText xml:space="preserve"> PAGEREF _Toc192503693 \h </w:instrText>
             </w:r>
             <w:r>
               <w:rPr>
@@ -1615,7 +1615,7 @@
                 <w:noProof/>
                 <w:webHidden/>
               </w:rPr>
-              <w:t>10</w:t>
+              <w:t>11</w:t>
             </w:r>
             <w:r>
               <w:rPr>
@@ -1642,7 +1642,7 @@
               <w14:ligatures w14:val="standardContextual"/>
             </w:rPr>
           </w:pPr>
-          <w:hyperlink w:anchor="_Toc192498985" w:history="1">
+          <w:hyperlink w:anchor="_Toc192503694" w:history="1">
             <w:r>
               <w:rPr>
                 <w:rStyle w:val="Hyperlink"/>
@@ -1669,7 +1669,7 @@
                 <w:noProof/>
                 <w:webHidden/>
               </w:rPr>
-              <w:instrText xml:space="preserve"> PAGEREF _Toc192498985 \h </w:instrText>
+              <w:instrText xml:space="preserve"> PAGEREF _Toc192503694 \h </w:instrText>
             </w:r>
             <w:r>
               <w:rPr>
@@ -1689,7 +1689,7 @@
                 <w:noProof/>
                 <w:webHidden/>
               </w:rPr>
-              <w:t>11</w:t>
+              <w:t>12</w:t>
             </w:r>
             <w:r>
               <w:rPr>
@@ -1716,7 +1716,7 @@
               <w14:ligatures w14:val="standardContextual"/>
             </w:rPr>
           </w:pPr>
-          <w:hyperlink w:anchor="_Toc192498986" w:history="1">
+          <w:hyperlink w:anchor="_Toc192503695" w:history="1">
             <w:r>
               <w:rPr>
                 <w:rStyle w:val="Hyperlink"/>
@@ -1743,7 +1743,7 @@
                 <w:noProof/>
                 <w:webHidden/>
               </w:rPr>
-              <w:instrText xml:space="preserve"> PAGEREF _Toc192498986 \h </w:instrText>
+              <w:instrText xml:space="preserve"> PAGEREF _Toc192503695 \h </w:instrText>
             </w:r>
             <w:r>
               <w:rPr>
@@ -1763,7 +1763,7 @@
                 <w:noProof/>
                 <w:webHidden/>
               </w:rPr>
-              <w:t>11</w:t>
+              <w:t>12</w:t>
             </w:r>
             <w:r>
               <w:rPr>
@@ -1790,7 +1790,7 @@
               <w14:ligatures w14:val="standardContextual"/>
             </w:rPr>
           </w:pPr>
-          <w:hyperlink w:anchor="_Toc192498987" w:history="1">
+          <w:hyperlink w:anchor="_Toc192503696" w:history="1">
             <w:r>
               <w:rPr>
                 <w:rStyle w:val="Hyperlink"/>
@@ -1817,7 +1817,7 @@
                 <w:noProof/>
                 <w:webHidden/>
               </w:rPr>
-              <w:instrText xml:space="preserve"> PAGEREF _Toc192498987 \h </w:instrText>
+              <w:instrText xml:space="preserve"> PAGEREF _Toc192503696 \h </w:instrText>
             </w:r>
             <w:r>
               <w:rPr>
@@ -1837,7 +1837,7 @@
                 <w:noProof/>
                 <w:webHidden/>
               </w:rPr>
-              <w:t>12</w:t>
+              <w:t>13</w:t>
             </w:r>
             <w:r>
               <w:rPr>
@@ -1864,7 +1864,7 @@
               <w14:ligatures w14:val="standardContextual"/>
             </w:rPr>
           </w:pPr>
-          <w:hyperlink w:anchor="_Toc192498988" w:history="1">
+          <w:hyperlink w:anchor="_Toc192503697" w:history="1">
             <w:r>
               <w:rPr>
                 <w:rStyle w:val="Hyperlink"/>
@@ -1891,7 +1891,7 @@
                 <w:noProof/>
                 <w:webHidden/>
               </w:rPr>
-              <w:instrText xml:space="preserve"> PAGEREF _Toc192498988 \h </w:instrText>
+              <w:instrText xml:space="preserve"> PAGEREF _Toc192503697 \h </w:instrText>
             </w:r>
             <w:r>
               <w:rPr>
@@ -1911,7 +1911,7 @@
                 <w:noProof/>
                 <w:webHidden/>
               </w:rPr>
-              <w:t>12</w:t>
+              <w:t>13</w:t>
             </w:r>
             <w:r>
               <w:rPr>
@@ -1938,7 +1938,7 @@
               <w14:ligatures w14:val="standardContextual"/>
             </w:rPr>
           </w:pPr>
-          <w:hyperlink w:anchor="_Toc192498989" w:history="1">
+          <w:hyperlink w:anchor="_Toc192503698" w:history="1">
             <w:r>
               <w:rPr>
                 <w:rStyle w:val="Hyperlink"/>
@@ -1965,7 +1965,7 @@
                 <w:noProof/>
                 <w:webHidden/>
               </w:rPr>
-              <w:instrText xml:space="preserve"> PAGEREF _Toc192498989 \h </w:instrText>
+              <w:instrText xml:space="preserve"> PAGEREF _Toc192503698 \h </w:instrText>
             </w:r>
             <w:r>
               <w:rPr>
@@ -1985,7 +1985,7 @@
                 <w:noProof/>
                 <w:webHidden/>
               </w:rPr>
-              <w:t>13</w:t>
+              <w:t>14</w:t>
             </w:r>
             <w:r>
               <w:rPr>
@@ -2012,7 +2012,7 @@
               <w14:ligatures w14:val="standardContextual"/>
             </w:rPr>
           </w:pPr>
-          <w:hyperlink w:anchor="_Toc192498990" w:history="1">
+          <w:hyperlink w:anchor="_Toc192503699" w:history="1">
             <w:r>
               <w:rPr>
                 <w:rStyle w:val="Hyperlink"/>
@@ -2039,7 +2039,7 @@
                 <w:noProof/>
                 <w:webHidden/>
               </w:rPr>
-              <w:instrText xml:space="preserve"> PAGEREF _Toc192498990 \h </w:instrText>
+              <w:instrText xml:space="preserve"> PAGEREF _Toc192503699 \h </w:instrText>
             </w:r>
             <w:r>
               <w:rPr>
@@ -2059,7 +2059,7 @@
                 <w:noProof/>
                 <w:webHidden/>
               </w:rPr>
-              <w:t>14</w:t>
+              <w:t>15</w:t>
             </w:r>
             <w:r>
               <w:rPr>
@@ -2086,7 +2086,7 @@
               <w14:ligatures w14:val="standardContextual"/>
             </w:rPr>
           </w:pPr>
-          <w:hyperlink w:anchor="_Toc192498991" w:history="1">
+          <w:hyperlink w:anchor="_Toc192503700" w:history="1">
             <w:r>
               <w:rPr>
                 <w:rStyle w:val="Hyperlink"/>
@@ -2113,7 +2113,7 @@
                 <w:noProof/>
                 <w:webHidden/>
               </w:rPr>
-              <w:instrText xml:space="preserve"> PAGEREF _Toc192498991 \h </w:instrText>
+              <w:instrText xml:space="preserve"> PAGEREF _Toc192503700 \h </w:instrText>
             </w:r>
             <w:r>
               <w:rPr>
@@ -2133,7 +2133,7 @@
                 <w:noProof/>
                 <w:webHidden/>
               </w:rPr>
-              <w:t>14</w:t>
+              <w:t>15</w:t>
             </w:r>
             <w:r>
               <w:rPr>
@@ -2160,7 +2160,7 @@
               <w14:ligatures w14:val="standardContextual"/>
             </w:rPr>
           </w:pPr>
-          <w:hyperlink w:anchor="_Toc192498992" w:history="1">
+          <w:hyperlink w:anchor="_Toc192503701" w:history="1">
             <w:r>
               <w:rPr>
                 <w:rStyle w:val="Hyperlink"/>
@@ -2187,7 +2187,7 @@
                 <w:noProof/>
                 <w:webHidden/>
               </w:rPr>
-              <w:instrText xml:space="preserve"> PAGEREF _Toc192498992 \h </w:instrText>
+              <w:instrText xml:space="preserve"> PAGEREF _Toc192503701 \h </w:instrText>
             </w:r>
             <w:r>
               <w:rPr>
@@ -2207,7 +2207,7 @@
                 <w:noProof/>
                 <w:webHidden/>
               </w:rPr>
-              <w:t>14</w:t>
+              <w:t>15</w:t>
             </w:r>
             <w:r>
               <w:rPr>
@@ -2234,7 +2234,7 @@
               <w14:ligatures w14:val="standardContextual"/>
             </w:rPr>
           </w:pPr>
-          <w:hyperlink w:anchor="_Toc192498993" w:history="1">
+          <w:hyperlink w:anchor="_Toc192503702" w:history="1">
             <w:r>
               <w:rPr>
                 <w:rStyle w:val="Hyperlink"/>
@@ -2261,7 +2261,7 @@
                 <w:noProof/>
                 <w:webHidden/>
               </w:rPr>
-              <w:instrText xml:space="preserve"> PAGEREF _Toc192498993 \h </w:instrText>
+              <w:instrText xml:space="preserve"> PAGEREF _Toc192503702 \h </w:instrText>
             </w:r>
             <w:r>
               <w:rPr>
@@ -2281,7 +2281,7 @@
                 <w:noProof/>
                 <w:webHidden/>
               </w:rPr>
-              <w:t>15</w:t>
+              <w:t>16</w:t>
             </w:r>
             <w:r>
               <w:rPr>
@@ -2308,7 +2308,7 @@
               <w14:ligatures w14:val="standardContextual"/>
             </w:rPr>
           </w:pPr>
-          <w:hyperlink w:anchor="_Toc192498994" w:history="1">
+          <w:hyperlink w:anchor="_Toc192503703" w:history="1">
             <w:r>
               <w:rPr>
                 <w:rStyle w:val="Hyperlink"/>
@@ -2335,7 +2335,7 @@
                 <w:noProof/>
                 <w:webHidden/>
               </w:rPr>
-              <w:instrText xml:space="preserve"> PAGEREF _Toc192498994 \h </w:instrText>
+              <w:instrText xml:space="preserve"> PAGEREF _Toc192503703 \h </w:instrText>
             </w:r>
             <w:r>
               <w:rPr>
@@ -2355,7 +2355,7 @@
                 <w:noProof/>
                 <w:webHidden/>
               </w:rPr>
-              <w:t>15</w:t>
+              <w:t>16</w:t>
             </w:r>
             <w:r>
               <w:rPr>
@@ -2382,7 +2382,7 @@
               <w14:ligatures w14:val="standardContextual"/>
             </w:rPr>
           </w:pPr>
-          <w:hyperlink w:anchor="_Toc192498995" w:history="1">
+          <w:hyperlink w:anchor="_Toc192503704" w:history="1">
             <w:r>
               <w:rPr>
                 <w:rStyle w:val="Hyperlink"/>
@@ -2409,7 +2409,7 @@
                 <w:noProof/>
                 <w:webHidden/>
               </w:rPr>
-              <w:instrText xml:space="preserve"> PAGEREF _Toc192498995 \h </w:instrText>
+              <w:instrText xml:space="preserve"> PAGEREF _Toc192503704 \h </w:instrText>
             </w:r>
             <w:r>
               <w:rPr>
@@ -2429,7 +2429,7 @@
                 <w:noProof/>
                 <w:webHidden/>
               </w:rPr>
-              <w:t>15</w:t>
+              <w:t>16</w:t>
             </w:r>
             <w:r>
               <w:rPr>
@@ -2456,13 +2456,13 @@
               <w14:ligatures w14:val="standardContextual"/>
             </w:rPr>
           </w:pPr>
-          <w:hyperlink w:anchor="_Toc192498996" w:history="1">
+          <w:hyperlink w:anchor="_Toc192503705" w:history="1">
             <w:r>
               <w:rPr>
                 <w:rStyle w:val="Hyperlink"/>
                 <w:noProof/>
               </w:rPr>
-              <w:t>GLOSSARY</w:t>
+              <w:t>DELETE DRUG (INSTRUCTOR)</w:t>
             </w:r>
             <w:r>
               <w:rPr>
@@ -2483,7 +2483,7 @@
                 <w:noProof/>
                 <w:webHidden/>
               </w:rPr>
-              <w:instrText xml:space="preserve"> PAGEREF _Toc192498996 \h </w:instrText>
+              <w:instrText xml:space="preserve"> PAGEREF _Toc192503705 \h </w:instrText>
             </w:r>
             <w:r>
               <w:rPr>
@@ -2503,7 +2503,7 @@
                 <w:noProof/>
                 <w:webHidden/>
               </w:rPr>
-              <w:t>16</w:t>
+              <w:t>17</w:t>
             </w:r>
             <w:r>
               <w:rPr>
@@ -2530,12 +2530,234 @@
               <w14:ligatures w14:val="standardContextual"/>
             </w:rPr>
           </w:pPr>
-          <w:hyperlink w:anchor="_Toc192498997" w:history="1">
+          <w:hyperlink w:anchor="_Toc192503706" w:history="1">
             <w:r>
               <w:rPr>
                 <w:rStyle w:val="Hyperlink"/>
                 <w:noProof/>
               </w:rPr>
+              <w:t>ADD PHYSICIAN (INSTRUCTOR)</w:t>
+            </w:r>
+            <w:r>
+              <w:rPr>
+                <w:noProof/>
+                <w:webHidden/>
+              </w:rPr>
+              <w:tab/>
+            </w:r>
+            <w:r>
+              <w:rPr>
+                <w:noProof/>
+                <w:webHidden/>
+              </w:rPr>
+              <w:fldChar w:fldCharType="begin"/>
+            </w:r>
+            <w:r>
+              <w:rPr>
+                <w:noProof/>
+                <w:webHidden/>
+              </w:rPr>
+              <w:instrText xml:space="preserve"> PAGEREF _Toc192503706 \h </w:instrText>
+            </w:r>
+            <w:r>
+              <w:rPr>
+                <w:noProof/>
+                <w:webHidden/>
+              </w:rPr>
+            </w:r>
+            <w:r>
+              <w:rPr>
+                <w:noProof/>
+                <w:webHidden/>
+              </w:rPr>
+              <w:fldChar w:fldCharType="separate"/>
+            </w:r>
+            <w:r>
+              <w:rPr>
+                <w:noProof/>
+                <w:webHidden/>
+              </w:rPr>
+              <w:t>17</w:t>
+            </w:r>
+            <w:r>
+              <w:rPr>
+                <w:noProof/>
+                <w:webHidden/>
+              </w:rPr>
+              <w:fldChar w:fldCharType="end"/>
+            </w:r>
+          </w:hyperlink>
+        </w:p>
+        <w:p>
+          <w:pPr>
+            <w:pStyle w:val="TOC1"/>
+            <w:tabs>
+              <w:tab w:val="right" w:leader="dot" w:pos="9350"/>
+            </w:tabs>
+            <w:rPr>
+              <w:rFonts w:cstheme="minorBidi"/>
+              <w:noProof/>
+              <w:kern w:val="2"/>
+              <w:sz w:val="24"/>
+              <w:szCs w:val="24"/>
+              <w:lang w:val="en-CA" w:eastAsia="en-CA"/>
+              <w14:ligatures w14:val="standardContextual"/>
+            </w:rPr>
+          </w:pPr>
+          <w:hyperlink w:anchor="_Toc192503707" w:history="1">
+            <w:r>
+              <w:rPr>
+                <w:rStyle w:val="Hyperlink"/>
+                <w:noProof/>
+              </w:rPr>
+              <w:t>BULK ADD PHYSICIANS (INSTRUCTOR)</w:t>
+            </w:r>
+            <w:r>
+              <w:rPr>
+                <w:noProof/>
+                <w:webHidden/>
+              </w:rPr>
+              <w:tab/>
+            </w:r>
+            <w:r>
+              <w:rPr>
+                <w:noProof/>
+                <w:webHidden/>
+              </w:rPr>
+              <w:fldChar w:fldCharType="begin"/>
+            </w:r>
+            <w:r>
+              <w:rPr>
+                <w:noProof/>
+                <w:webHidden/>
+              </w:rPr>
+              <w:instrText xml:space="preserve"> PAGEREF _Toc192503707 \h </w:instrText>
+            </w:r>
+            <w:r>
+              <w:rPr>
+                <w:noProof/>
+                <w:webHidden/>
+              </w:rPr>
+            </w:r>
+            <w:r>
+              <w:rPr>
+                <w:noProof/>
+                <w:webHidden/>
+              </w:rPr>
+              <w:fldChar w:fldCharType="separate"/>
+            </w:r>
+            <w:r>
+              <w:rPr>
+                <w:noProof/>
+                <w:webHidden/>
+              </w:rPr>
+              <w:t>17</w:t>
+            </w:r>
+            <w:r>
+              <w:rPr>
+                <w:noProof/>
+                <w:webHidden/>
+              </w:rPr>
+              <w:fldChar w:fldCharType="end"/>
+            </w:r>
+          </w:hyperlink>
+        </w:p>
+        <w:p>
+          <w:pPr>
+            <w:pStyle w:val="TOC1"/>
+            <w:tabs>
+              <w:tab w:val="right" w:leader="dot" w:pos="9350"/>
+            </w:tabs>
+            <w:rPr>
+              <w:rFonts w:cstheme="minorBidi"/>
+              <w:noProof/>
+              <w:kern w:val="2"/>
+              <w:sz w:val="24"/>
+              <w:szCs w:val="24"/>
+              <w:lang w:val="en-CA" w:eastAsia="en-CA"/>
+              <w14:ligatures w14:val="standardContextual"/>
+            </w:rPr>
+          </w:pPr>
+          <w:hyperlink w:anchor="_Toc192503708" w:history="1">
+            <w:r>
+              <w:rPr>
+                <w:rStyle w:val="Hyperlink"/>
+                <w:noProof/>
+              </w:rPr>
+              <w:t>GLOSSARY</w:t>
+            </w:r>
+            <w:r>
+              <w:rPr>
+                <w:noProof/>
+                <w:webHidden/>
+              </w:rPr>
+              <w:tab/>
+            </w:r>
+            <w:r>
+              <w:rPr>
+                <w:noProof/>
+                <w:webHidden/>
+              </w:rPr>
+              <w:fldChar w:fldCharType="begin"/>
+            </w:r>
+            <w:r>
+              <w:rPr>
+                <w:noProof/>
+                <w:webHidden/>
+              </w:rPr>
+              <w:instrText xml:space="preserve"> PAGEREF _Toc192503708 \h </w:instrText>
+            </w:r>
+            <w:r>
+              <w:rPr>
+                <w:noProof/>
+                <w:webHidden/>
+              </w:rPr>
+            </w:r>
+            <w:r>
+              <w:rPr>
+                <w:noProof/>
+                <w:webHidden/>
+              </w:rPr>
+              <w:fldChar w:fldCharType="separate"/>
+            </w:r>
+            <w:r>
+              <w:rPr>
+                <w:noProof/>
+                <w:webHidden/>
+              </w:rPr>
+              <w:t>18</w:t>
+            </w:r>
+            <w:r>
+              <w:rPr>
+                <w:noProof/>
+                <w:webHidden/>
+              </w:rPr>
+              <w:fldChar w:fldCharType="end"/>
+            </w:r>
+          </w:hyperlink>
+        </w:p>
+        <w:p>
+          <w:pPr>
+            <w:pStyle w:val="TOC1"/>
+            <w:tabs>
+              <w:tab w:val="right" w:leader="dot" w:pos="9350"/>
+            </w:tabs>
+            <w:rPr>
+              <w:rFonts w:cstheme="minorBidi"/>
+              <w:noProof/>
+              <w:kern w:val="2"/>
+              <w:sz w:val="24"/>
+              <w:szCs w:val="24"/>
+              <w:lang w:val="en-CA" w:eastAsia="en-CA"/>
+              <w14:ligatures w14:val="standardContextual"/>
+            </w:rPr>
+          </w:pPr>
+          <w:hyperlink w:anchor="_Toc192503709" w:history="1">
+            <w:r>
+              <w:rPr>
+                <w:rStyle w:val="Hyperlink"/>
+                <w:noProof/>
+              </w:rPr>
               <w:t>INDEX</w:t>
             </w:r>
             <w:r>
@@ -2557,7 +2779,7 @@
                 <w:noProof/>
                 <w:webHidden/>
               </w:rPr>
-              <w:instrText xml:space="preserve"> PAGEREF _Toc192498997 \h </w:instrText>
+              <w:instrText xml:space="preserve"> PAGEREF _Toc192503709 \h </w:instrText>
             </w:r>
             <w:r>
               <w:rPr>
@@ -2577,7 +2799,7 @@
                 <w:noProof/>
                 <w:webHidden/>
               </w:rPr>
-              <w:t>16</w:t>
+              <w:t>18</w:t>
             </w:r>
             <w:r>
               <w:rPr>
@@ -2595,6 +2817,7 @@
               <w:bCs/>
               <w:noProof/>
             </w:rPr>
+            <w:lastRenderedPageBreak/>
             <w:fldChar w:fldCharType="end"/>
           </w:r>
         </w:p>
@@ -2610,7 +2833,7 @@
       <w:pPr>
         <w:pStyle w:val="Heading1"/>
       </w:pPr>
-      <w:bookmarkStart w:id="0" w:name="_Toc192498969"/>
+      <w:bookmarkStart w:id="0" w:name="_Toc192503678"/>
       <w:r>
         <w:lastRenderedPageBreak/>
         <w:t>INTRODUCTION</w:t>
@@ -2638,27 +2861,7 @@
           <w:sz w:val="24"/>
           <w:szCs w:val="24"/>
         </w:rPr>
-        <w:t xml:space="preserve">NBCC </w:t>
-      </w:r>
-      <w:proofErr w:type="spellStart"/>
-      <w:r>
-        <w:rPr>
-          <w:b/>
-          <w:bCs/>
-          <w:sz w:val="24"/>
-          <w:szCs w:val="24"/>
-        </w:rPr>
-        <w:t>PharmTech</w:t>
-      </w:r>
-      <w:proofErr w:type="spellEnd"/>
-      <w:r>
-        <w:rPr>
-          <w:b/>
-          <w:bCs/>
-          <w:sz w:val="24"/>
-          <w:szCs w:val="24"/>
-        </w:rPr>
-        <w:t xml:space="preserve"> System!</w:t>
+        <w:t>NBCC PharmTech System!</w:t>
       </w:r>
       <w:r>
         <w:rPr>
@@ -2752,7 +2955,7 @@
       <w:pPr>
         <w:pStyle w:val="Heading1"/>
       </w:pPr>
-      <w:bookmarkStart w:id="1" w:name="_Toc192498970"/>
+      <w:bookmarkStart w:id="1" w:name="_Toc192503679"/>
       <w:r>
         <w:t>PURPOSE OF THE WEBSITE</w:t>
       </w:r>
@@ -2943,7 +3146,7 @@
         <w:pStyle w:val="Heading1"/>
       </w:pPr>
       <w:bookmarkStart w:id="2" w:name="_CONNECTION_GUIDE"/>
-      <w:bookmarkStart w:id="3" w:name="_Toc192498971"/>
+      <w:bookmarkStart w:id="3" w:name="_Toc192503680"/>
       <w:bookmarkEnd w:id="2"/>
       <w:r>
         <w:lastRenderedPageBreak/>
@@ -3165,7 +3368,6 @@
         </w:rPr>
         <w:t xml:space="preserve">  </w:t>
       </w:r>
-      <w:proofErr w:type="gramStart"/>
       <w:r>
         <w:rPr>
           <w:b/>
@@ -3196,7 +3398,6 @@
         </w:rPr>
         <w:t>!!!!!!!!!!!!!!!!!!!!!!!!!!!!!!!!!!!</w:t>
       </w:r>
-      <w:proofErr w:type="gramEnd"/>
       <w:r>
         <w:rPr>
           <w:sz w:val="24"/>
@@ -3243,20 +3444,8 @@
           <w:szCs w:val="36"/>
         </w:rPr>
         <w:br/>
-        <w:t xml:space="preserve">!!!!!!!!!!!!!!!!!!!!!!!!!!!!!!!!!!  </w:t>
-      </w:r>
-      <w:proofErr w:type="gramStart"/>
-      <w:r>
-        <w:rPr>
-          <w:b/>
-          <w:bCs/>
-          <w:color w:val="FF0000"/>
-          <w:sz w:val="36"/>
-          <w:szCs w:val="36"/>
-        </w:rPr>
-        <w:t>Important  !!!!!!!!!!!!!!!!!!!!!!!!!!!!!!!!!!!</w:t>
-      </w:r>
-      <w:proofErr w:type="gramEnd"/>
+        <w:t>!!!!!!!!!!!!!!!!!!!!!!!!!!!!!!!!!!  Important  !!!!!!!!!!!!!!!!!!!!!!!!!!!!!!!!!!!</w:t>
+      </w:r>
     </w:p>
     <w:p>
       <w:pPr>
@@ -3265,7 +3454,7 @@
           <w:tab w:val="left" w:pos="4208"/>
         </w:tabs>
       </w:pPr>
-      <w:bookmarkStart w:id="4" w:name="_Toc192498972"/>
+      <w:bookmarkStart w:id="4" w:name="_Toc192503681"/>
       <w:r>
         <w:t>HOW TO SIGNUP</w:t>
       </w:r>
@@ -3290,7 +3479,6 @@
         </w:rPr>
         <w:t xml:space="preserve">From the main page of the website, click the </w:t>
       </w:r>
-      <w:proofErr w:type="gramStart"/>
       <w:r>
         <w:rPr>
           <w:color w:val="0F6FC6" w:themeColor="accent1"/>
@@ -3315,7 +3503,6 @@
         </w:rPr>
         <w:t>Up</w:t>
       </w:r>
-      <w:proofErr w:type="gramEnd"/>
       <w:r>
         <w:rPr>
           <w:color w:val="0F6FC6" w:themeColor="accent1"/>
@@ -3626,7 +3813,7 @@
         <w:pStyle w:val="Heading1"/>
       </w:pPr>
       <w:bookmarkStart w:id="5" w:name="_HOW_TO_LOGIN"/>
-      <w:bookmarkStart w:id="6" w:name="_Toc192498973"/>
+      <w:bookmarkStart w:id="6" w:name="_Toc192503682"/>
       <w:bookmarkEnd w:id="5"/>
       <w:r>
         <w:lastRenderedPageBreak/>
@@ -3780,7 +3967,7 @@
       <w:pPr>
         <w:pStyle w:val="Heading1"/>
       </w:pPr>
-      <w:bookmarkStart w:id="7" w:name="_Toc192498974"/>
+      <w:bookmarkStart w:id="7" w:name="_Toc192503683"/>
       <w:r>
         <w:t>HOW TO LOGOUT</w:t>
       </w:r>
@@ -3964,7 +4151,7 @@
       <w:pPr>
         <w:pStyle w:val="Heading1"/>
       </w:pPr>
-      <w:bookmarkStart w:id="8" w:name="_Toc192498975"/>
+      <w:bookmarkStart w:id="8" w:name="_Toc192503684"/>
       <w:r>
         <w:t>HOW TO RESET PASSWORD</w:t>
       </w:r>
@@ -4245,7 +4432,7 @@
         <w:pStyle w:val="Heading1"/>
       </w:pPr>
       <w:bookmarkStart w:id="9" w:name="_USING_THE_NAVIGATION"/>
-      <w:bookmarkStart w:id="10" w:name="_Toc192498976"/>
+      <w:bookmarkStart w:id="10" w:name="_Toc192503685"/>
       <w:bookmarkEnd w:id="9"/>
       <w:r>
         <w:lastRenderedPageBreak/>
@@ -5265,7 +5452,7 @@
       <w:pPr>
         <w:pStyle w:val="Heading1"/>
       </w:pPr>
-      <w:bookmarkStart w:id="11" w:name="_Toc192498977"/>
+      <w:bookmarkStart w:id="11" w:name="_Toc192503686"/>
       <w:r>
         <w:lastRenderedPageBreak/>
         <w:t>SEARCH FUNCTIONALITY - DRUGS</w:t>
@@ -5767,7 +5954,7 @@
       <w:pPr>
         <w:pStyle w:val="Heading1"/>
       </w:pPr>
-      <w:bookmarkStart w:id="12" w:name="_Toc192498978"/>
+      <w:bookmarkStart w:id="12" w:name="_Toc192503687"/>
       <w:r>
         <w:t>SEARCH FUNCTIONALITY – PHYSICIANS</w:t>
       </w:r>
@@ -6119,7 +6306,7 @@
       <w:pPr>
         <w:pStyle w:val="Heading1"/>
       </w:pPr>
-      <w:bookmarkStart w:id="13" w:name="_Toc192498979"/>
+      <w:bookmarkStart w:id="13" w:name="_Toc192503688"/>
       <w:r>
         <w:lastRenderedPageBreak/>
         <w:t>SEARCH FUNCTIONALITY – PATIENTS</w:t>
@@ -6608,7 +6795,7 @@
         <w:pStyle w:val="Heading1"/>
       </w:pPr>
       <w:bookmarkStart w:id="14" w:name="_SEARCH_FUNCTIONALITY_–"/>
-      <w:bookmarkStart w:id="15" w:name="_Toc192498980"/>
+      <w:bookmarkStart w:id="15" w:name="_Toc192503689"/>
       <w:bookmarkEnd w:id="14"/>
       <w:r>
         <w:t>SEARCH FUNCTIONALITY – ORDERS</w:t>
@@ -7304,7 +7491,7 @@
         <w:pStyle w:val="Heading1"/>
       </w:pPr>
       <w:bookmarkStart w:id="16" w:name="_SEARCH_FUNCTIONALITY_-"/>
-      <w:bookmarkStart w:id="17" w:name="_Toc192498981"/>
+      <w:bookmarkStart w:id="17" w:name="_Toc192503690"/>
       <w:bookmarkEnd w:id="16"/>
       <w:r>
         <w:lastRenderedPageBreak/>
@@ -7989,7 +8176,7 @@
         <w:pStyle w:val="Heading1"/>
       </w:pPr>
       <w:bookmarkStart w:id="18" w:name="_HOW_TO_SORT"/>
-      <w:bookmarkStart w:id="19" w:name="_Toc192498982"/>
+      <w:bookmarkStart w:id="19" w:name="_Toc192503691"/>
       <w:bookmarkEnd w:id="18"/>
       <w:r>
         <w:t>HOW TO SORT TABLES</w:t>
@@ -8250,7 +8437,7 @@
       <w:pPr>
         <w:pStyle w:val="Heading1"/>
       </w:pPr>
-      <w:bookmarkStart w:id="20" w:name="_Toc192498983"/>
+      <w:bookmarkStart w:id="20" w:name="_Toc192503692"/>
       <w:r>
         <w:lastRenderedPageBreak/>
         <w:t>HOW TO CREATE AN ORDER</w:t>
@@ -8922,7 +9109,7 @@
       <w:pPr>
         <w:pStyle w:val="Heading1"/>
       </w:pPr>
-      <w:bookmarkStart w:id="21" w:name="_Toc192498984"/>
+      <w:bookmarkStart w:id="21" w:name="_Toc192503693"/>
       <w:r>
         <w:t>HOW TO VERIFY AN ORDER</w:t>
       </w:r>
@@ -9275,7 +9462,7 @@
       <w:pPr>
         <w:pStyle w:val="Heading1"/>
       </w:pPr>
-      <w:bookmarkStart w:id="22" w:name="_Toc192498985"/>
+      <w:bookmarkStart w:id="22" w:name="_Toc192503694"/>
       <w:r>
         <w:lastRenderedPageBreak/>
         <w:t>HOW TO REJECT AN ORDER</w:t>
@@ -9522,7 +9709,7 @@
         <w:pStyle w:val="Heading1"/>
       </w:pPr>
       <w:bookmarkStart w:id="23" w:name="_HOW_TO_PRINT"/>
-      <w:bookmarkStart w:id="24" w:name="_Toc192498986"/>
+      <w:bookmarkStart w:id="24" w:name="_Toc192503695"/>
       <w:bookmarkEnd w:id="23"/>
       <w:r>
         <w:t>HOW TO PRINT</w:t>
@@ -9745,23 +9932,7 @@
           <w:sz w:val="24"/>
           <w:szCs w:val="24"/>
         </w:rPr>
-        <w:t>File will be name (</w:t>
-      </w:r>
-      <w:proofErr w:type="spellStart"/>
-      <w:r>
-        <w:rPr>
-          <w:sz w:val="24"/>
-          <w:szCs w:val="24"/>
-        </w:rPr>
-        <w:t>PrintedPDF</w:t>
-      </w:r>
-      <w:proofErr w:type="spellEnd"/>
-      <w:r>
-        <w:rPr>
-          <w:sz w:val="24"/>
-          <w:szCs w:val="24"/>
-        </w:rPr>
-        <w:t>-</w:t>
+        <w:t>File will be name (PrintedPDF-</w:t>
       </w:r>
       <w:r>
         <w:rPr>
@@ -9999,7 +10170,7 @@
       <w:pPr>
         <w:pStyle w:val="Heading1"/>
       </w:pPr>
-      <w:bookmarkStart w:id="25" w:name="_Toc192498987"/>
+      <w:bookmarkStart w:id="25" w:name="_Toc192503696"/>
       <w:r>
         <w:lastRenderedPageBreak/>
         <w:t>HOW TO REPRINT</w:t>
@@ -10648,7 +10819,7 @@
       <w:pPr>
         <w:pStyle w:val="Heading1"/>
       </w:pPr>
-      <w:bookmarkStart w:id="26" w:name="_Toc192498988"/>
+      <w:bookmarkStart w:id="26" w:name="_Toc192503697"/>
       <w:r>
         <w:t>HOW TO SEE MY ORDERS</w:t>
       </w:r>
@@ -10848,7 +11019,7 @@
       <w:pPr>
         <w:pStyle w:val="Heading1"/>
       </w:pPr>
-      <w:bookmarkStart w:id="27" w:name="_Toc192498989"/>
+      <w:bookmarkStart w:id="27" w:name="_Toc192503698"/>
       <w:r>
         <w:lastRenderedPageBreak/>
         <w:t xml:space="preserve">HOW TO </w:t>
@@ -11717,7 +11888,7 @@
       <w:pPr>
         <w:pStyle w:val="Heading1"/>
       </w:pPr>
-      <w:bookmarkStart w:id="28" w:name="_Toc192498990"/>
+      <w:bookmarkStart w:id="28" w:name="_Toc192503699"/>
       <w:r>
         <w:lastRenderedPageBreak/>
         <w:t>INSTRUCTOR-ONLY FEATURES</w:t>
@@ -11746,7 +11917,7 @@
           <w:tab w:val="left" w:pos="5871"/>
         </w:tabs>
       </w:pPr>
-      <w:bookmarkStart w:id="29" w:name="_Toc192498991"/>
+      <w:bookmarkStart w:id="29" w:name="_Toc192503700"/>
       <w:r>
         <w:t>SEARCH FUNCTIONALITY – USER MANAGEMENT</w:t>
       </w:r>
@@ -12275,7 +12446,7 @@
       <w:pPr>
         <w:pStyle w:val="Heading1"/>
       </w:pPr>
-      <w:bookmarkStart w:id="30" w:name="_Toc192498992"/>
+      <w:bookmarkStart w:id="30" w:name="_Toc192503701"/>
       <w:r>
         <w:t>SEARCH FUNCTIONALITY – LOGS</w:t>
       </w:r>
@@ -12774,7 +12945,7 @@
       <w:pPr>
         <w:pStyle w:val="Heading1"/>
       </w:pPr>
-      <w:bookmarkStart w:id="31" w:name="_Toc192498993"/>
+      <w:bookmarkStart w:id="31" w:name="_Toc192503702"/>
       <w:r>
         <w:lastRenderedPageBreak/>
         <w:t>ADD A DRUG (INSTRUCTOR)</w:t>
@@ -13028,7 +13199,7 @@
       <w:pPr>
         <w:pStyle w:val="Heading1"/>
       </w:pPr>
-      <w:bookmarkStart w:id="32" w:name="_Toc192498994"/>
+      <w:bookmarkStart w:id="32" w:name="_Toc192503703"/>
       <w:r>
         <w:t>BULK ADD DRUGS (INSTRUCTOR)</w:t>
       </w:r>
@@ -13426,7 +13597,7 @@
       <w:pPr>
         <w:pStyle w:val="Heading1"/>
       </w:pPr>
-      <w:bookmarkStart w:id="33" w:name="_Toc192498995"/>
+      <w:bookmarkStart w:id="33" w:name="_Toc192503704"/>
       <w:r>
         <w:t>edit drug (instructor)</w:t>
       </w:r>
@@ -13806,10 +13977,12 @@
       <w:pPr>
         <w:pStyle w:val="Heading1"/>
       </w:pPr>
+      <w:bookmarkStart w:id="34" w:name="_Toc192503705"/>
       <w:r>
         <w:lastRenderedPageBreak/>
         <w:t>DELETE DRUG (INSTRUCTOR)</w:t>
       </w:r>
+      <w:bookmarkEnd w:id="34"/>
     </w:p>
     <w:p>
       <w:pPr>
@@ -14275,69 +14448,1237 @@
     </w:p>
     <w:p>
       <w:pPr>
-        <w:rPr>
-          <w:sz w:val="24"/>
-          <w:szCs w:val="24"/>
-        </w:rPr>
-      </w:pPr>
-    </w:p>
-    <w:p>
-      <w:pPr>
-        <w:rPr>
-          <w:sz w:val="24"/>
-          <w:szCs w:val="24"/>
-        </w:rPr>
-      </w:pPr>
-    </w:p>
-    <w:p>
-      <w:pPr>
-        <w:rPr>
-          <w:sz w:val="24"/>
-          <w:szCs w:val="24"/>
-        </w:rPr>
-      </w:pPr>
-    </w:p>
-    <w:p>
-      <w:pPr>
-        <w:rPr>
-          <w:sz w:val="24"/>
-          <w:szCs w:val="24"/>
-        </w:rPr>
-      </w:pPr>
-    </w:p>
-    <w:p>
-      <w:pPr>
-        <w:rPr>
-          <w:sz w:val="24"/>
-          <w:szCs w:val="24"/>
-        </w:rPr>
-      </w:pPr>
-    </w:p>
-    <w:p>
-      <w:pPr>
-        <w:rPr>
-          <w:sz w:val="24"/>
-          <w:szCs w:val="24"/>
-        </w:rPr>
-      </w:pPr>
-    </w:p>
-    <w:p>
-      <w:pPr>
-        <w:rPr>
-          <w:sz w:val="24"/>
-          <w:szCs w:val="24"/>
-        </w:rPr>
-      </w:pPr>
-    </w:p>
-    <w:p>
-      <w:pPr>
         <w:pStyle w:val="Heading1"/>
       </w:pPr>
-      <w:bookmarkStart w:id="34" w:name="_Toc192498996"/>
+      <w:bookmarkStart w:id="35" w:name="_Toc192503706"/>
+      <w:r>
+        <w:t>ADD PHYSICIAN (INSTRUCTOR)</w:t>
+      </w:r>
+      <w:bookmarkEnd w:id="35"/>
+    </w:p>
+    <w:p>
+      <w:pPr>
+        <w:pStyle w:val="ListParagraph"/>
+        <w:numPr>
+          <w:ilvl w:val="0"/>
+          <w:numId w:val="35"/>
+        </w:numPr>
+        <w:rPr>
+          <w:sz w:val="24"/>
+          <w:szCs w:val="24"/>
+        </w:rPr>
+      </w:pPr>
+      <w:r>
+        <w:rPr>
+          <w:sz w:val="24"/>
+          <w:szCs w:val="24"/>
+        </w:rPr>
+        <w:t xml:space="preserve">Navigate to the </w:t>
+      </w:r>
+      <w:r>
+        <w:rPr>
+          <w:color w:val="0070C0"/>
+          <w:sz w:val="24"/>
+          <w:szCs w:val="24"/>
+        </w:rPr>
+        <w:t xml:space="preserve">Physicians </w:t>
+      </w:r>
+      <w:r>
+        <w:rPr>
+          <w:sz w:val="24"/>
+          <w:szCs w:val="24"/>
+        </w:rPr>
+        <w:t>page.</w:t>
+      </w:r>
+    </w:p>
+    <w:p>
+      <w:pPr>
+        <w:pStyle w:val="ListParagraph"/>
+        <w:numPr>
+          <w:ilvl w:val="0"/>
+          <w:numId w:val="35"/>
+        </w:numPr>
+        <w:rPr>
+          <w:sz w:val="24"/>
+          <w:szCs w:val="24"/>
+        </w:rPr>
+      </w:pPr>
+      <w:hyperlink w:anchor="_HOW_TO_SORT" w:history="1">
+        <w:r>
+          <w:rPr>
+            <w:rStyle w:val="Hyperlink"/>
+            <w:sz w:val="24"/>
+            <w:szCs w:val="24"/>
+          </w:rPr>
+          <w:t>Sort</w:t>
+        </w:r>
+      </w:hyperlink>
+      <w:r>
+        <w:rPr>
+          <w:sz w:val="24"/>
+          <w:szCs w:val="24"/>
+        </w:rPr>
+        <w:t xml:space="preserve"> or </w:t>
+      </w:r>
+      <w:hyperlink w:anchor="_SEARCH_FUNCTIONALITY_–" w:history="1">
+        <w:r>
+          <w:rPr>
+            <w:rStyle w:val="Hyperlink"/>
+            <w:sz w:val="24"/>
+            <w:szCs w:val="24"/>
+          </w:rPr>
+          <w:t>search</w:t>
+        </w:r>
+      </w:hyperlink>
+      <w:r>
+        <w:rPr>
+          <w:sz w:val="24"/>
+          <w:szCs w:val="24"/>
+        </w:rPr>
+        <w:t xml:space="preserve"> for required </w:t>
+      </w:r>
+      <w:r>
+        <w:rPr>
+          <w:sz w:val="24"/>
+          <w:szCs w:val="24"/>
+        </w:rPr>
+        <w:t>physician</w:t>
+      </w:r>
+      <w:r>
+        <w:rPr>
+          <w:sz w:val="24"/>
+          <w:szCs w:val="24"/>
+        </w:rPr>
+        <w:t>. (if needed)</w:t>
+      </w:r>
+    </w:p>
+    <w:p>
+      <w:pPr>
+        <w:pStyle w:val="ListParagraph"/>
+        <w:numPr>
+          <w:ilvl w:val="0"/>
+          <w:numId w:val="35"/>
+        </w:numPr>
+        <w:rPr>
+          <w:sz w:val="24"/>
+          <w:szCs w:val="24"/>
+        </w:rPr>
+      </w:pPr>
+      <w:r>
+        <w:rPr>
+          <w:sz w:val="24"/>
+          <w:szCs w:val="24"/>
+        </w:rPr>
+        <w:t xml:space="preserve">Click the </w:t>
+      </w:r>
+      <w:r>
+        <w:rPr>
+          <w:color w:val="0070C0"/>
+          <w:sz w:val="24"/>
+          <w:szCs w:val="24"/>
+        </w:rPr>
+        <w:t xml:space="preserve">Add Physician </w:t>
+      </w:r>
+      <w:r>
+        <w:rPr>
+          <w:sz w:val="24"/>
+          <w:szCs w:val="24"/>
+        </w:rPr>
+        <w:t>button.</w:t>
+      </w:r>
+    </w:p>
+    <w:p>
+      <w:pPr>
+        <w:pStyle w:val="ListParagraph"/>
+        <w:numPr>
+          <w:ilvl w:val="0"/>
+          <w:numId w:val="35"/>
+        </w:numPr>
+        <w:rPr>
+          <w:sz w:val="24"/>
+          <w:szCs w:val="24"/>
+        </w:rPr>
+      </w:pPr>
+      <w:r>
+        <w:rPr>
+          <w:sz w:val="24"/>
+          <w:szCs w:val="24"/>
+        </w:rPr>
+        <w:t>In the pop-up window, enter the required information.</w:t>
+      </w:r>
+    </w:p>
+    <w:p>
+      <w:pPr>
+        <w:pStyle w:val="ListParagraph"/>
+        <w:numPr>
+          <w:ilvl w:val="0"/>
+          <w:numId w:val="35"/>
+        </w:numPr>
+        <w:rPr>
+          <w:sz w:val="24"/>
+          <w:szCs w:val="24"/>
+        </w:rPr>
+      </w:pPr>
+      <w:r>
+        <w:rPr>
+          <w:sz w:val="24"/>
+          <w:szCs w:val="24"/>
+        </w:rPr>
+        <w:t xml:space="preserve">Click the </w:t>
+      </w:r>
+      <w:r>
+        <w:rPr>
+          <w:color w:val="0070C0"/>
+          <w:sz w:val="24"/>
+          <w:szCs w:val="24"/>
+        </w:rPr>
+        <w:t xml:space="preserve">Add Physician </w:t>
+      </w:r>
+      <w:r>
+        <w:rPr>
+          <w:sz w:val="24"/>
+          <w:szCs w:val="24"/>
+        </w:rPr>
+        <w:t>to submit.</w:t>
+      </w:r>
+    </w:p>
+    <w:p>
+      <w:pPr>
+        <w:pStyle w:val="ListParagraph"/>
+        <w:numPr>
+          <w:ilvl w:val="0"/>
+          <w:numId w:val="35"/>
+        </w:numPr>
+        <w:rPr>
+          <w:sz w:val="24"/>
+          <w:szCs w:val="24"/>
+        </w:rPr>
+      </w:pPr>
+      <w:r>
+        <w:rPr>
+          <w:sz w:val="24"/>
+          <w:szCs w:val="24"/>
+        </w:rPr>
+        <w:t>A confirmation message will appear.</w:t>
+      </w:r>
+    </w:p>
+    <w:p>
+      <w:pPr>
+        <w:pStyle w:val="ListParagraph"/>
+        <w:numPr>
+          <w:ilvl w:val="0"/>
+          <w:numId w:val="35"/>
+        </w:numPr>
+        <w:rPr>
+          <w:sz w:val="24"/>
+          <w:szCs w:val="24"/>
+        </w:rPr>
+      </w:pPr>
+      <w:r>
+        <w:rPr>
+          <w:sz w:val="24"/>
+          <w:szCs w:val="24"/>
+        </w:rPr>
+        <w:t>Add physician completed.</w:t>
+      </w:r>
+    </w:p>
+    <w:p>
+      <w:pPr>
+        <w:rPr>
+          <w:sz w:val="24"/>
+          <w:szCs w:val="24"/>
+        </w:rPr>
+      </w:pPr>
+    </w:p>
+    <w:p>
+      <w:pPr>
+        <w:pStyle w:val="Heading1"/>
+      </w:pPr>
+      <w:bookmarkStart w:id="36" w:name="_Toc192503707"/>
+      <w:r>
+        <w:t>BULK ADD PHYSICIANS (INSTRUCTOR)</w:t>
+      </w:r>
+      <w:bookmarkEnd w:id="36"/>
+    </w:p>
+    <w:p>
+      <w:pPr>
+        <w:pStyle w:val="ListParagraph"/>
+        <w:numPr>
+          <w:ilvl w:val="0"/>
+          <w:numId w:val="36"/>
+        </w:numPr>
+        <w:rPr>
+          <w:sz w:val="24"/>
+          <w:szCs w:val="24"/>
+        </w:rPr>
+      </w:pPr>
+      <w:r>
+        <w:rPr>
+          <w:sz w:val="24"/>
+          <w:szCs w:val="24"/>
+        </w:rPr>
+        <w:t xml:space="preserve">Navigate to the </w:t>
+      </w:r>
+      <w:r>
+        <w:rPr>
+          <w:color w:val="0070C0"/>
+          <w:sz w:val="24"/>
+          <w:szCs w:val="24"/>
+        </w:rPr>
+        <w:t xml:space="preserve">Physicians </w:t>
+      </w:r>
+      <w:r>
+        <w:rPr>
+          <w:sz w:val="24"/>
+          <w:szCs w:val="24"/>
+        </w:rPr>
+        <w:t>page.</w:t>
+      </w:r>
+    </w:p>
+    <w:p>
+      <w:pPr>
+        <w:pStyle w:val="ListParagraph"/>
+        <w:numPr>
+          <w:ilvl w:val="0"/>
+          <w:numId w:val="36"/>
+        </w:numPr>
+        <w:rPr>
+          <w:sz w:val="24"/>
+          <w:szCs w:val="24"/>
+        </w:rPr>
+      </w:pPr>
+      <w:r>
+        <w:rPr>
+          <w:sz w:val="24"/>
+          <w:szCs w:val="24"/>
+        </w:rPr>
+        <w:t xml:space="preserve">Click the </w:t>
+      </w:r>
+      <w:r>
+        <w:rPr>
+          <w:color w:val="0070C0"/>
+          <w:sz w:val="24"/>
+          <w:szCs w:val="24"/>
+        </w:rPr>
+        <w:t xml:space="preserve">Bulk Add </w:t>
+      </w:r>
+      <w:r>
+        <w:rPr>
+          <w:sz w:val="24"/>
+          <w:szCs w:val="24"/>
+        </w:rPr>
+        <w:t>button.</w:t>
+      </w:r>
+      <w:r>
+        <w:rPr>
+          <w:noProof/>
+        </w:rPr>
+        <w:t xml:space="preserve"> </w:t>
+      </w:r>
+    </w:p>
+    <w:p>
+      <w:pPr>
+        <w:pStyle w:val="ListParagraph"/>
+        <w:numPr>
+          <w:ilvl w:val="0"/>
+          <w:numId w:val="36"/>
+        </w:numPr>
+        <w:rPr>
+          <w:sz w:val="24"/>
+          <w:szCs w:val="24"/>
+        </w:rPr>
+      </w:pPr>
+      <w:r>
+        <w:rPr>
+          <w:sz w:val="24"/>
+          <w:szCs w:val="24"/>
+        </w:rPr>
+        <w:t>The required Excel format with headers will be displayed.</w:t>
+      </w:r>
+    </w:p>
+    <w:p>
+      <w:pPr>
+        <w:pStyle w:val="ListParagraph"/>
+        <w:numPr>
+          <w:ilvl w:val="0"/>
+          <w:numId w:val="36"/>
+        </w:numPr>
+        <w:rPr>
+          <w:sz w:val="24"/>
+          <w:szCs w:val="24"/>
+        </w:rPr>
+      </w:pPr>
+      <w:r>
+        <w:rPr>
+          <w:sz w:val="24"/>
+          <w:szCs w:val="24"/>
+        </w:rPr>
+        <w:drawing>
+          <wp:anchor distT="0" distB="0" distL="114300" distR="114300" simplePos="0" relativeHeight="251680768" behindDoc="0" locked="0" layoutInCell="1" allowOverlap="1" wp14:anchorId="29D58290" wp14:editId="26D5CD33">
+            <wp:simplePos x="0" y="0"/>
+            <wp:positionH relativeFrom="column">
+              <wp:posOffset>2913046</wp:posOffset>
+            </wp:positionH>
+            <wp:positionV relativeFrom="paragraph">
+              <wp:posOffset>9085</wp:posOffset>
+            </wp:positionV>
+            <wp:extent cx="2783205" cy="368935"/>
+            <wp:effectExtent l="0" t="0" r="0" b="0"/>
+            <wp:wrapSquare wrapText="bothSides"/>
+            <wp:docPr id="518064076" name="Picture 1" descr="A red circle with black text&#10;&#10;AI-generated content may be incorrect."/>
+            <wp:cNvGraphicFramePr>
+              <a:graphicFrameLocks xmlns:a="http://schemas.openxmlformats.org/drawingml/2006/main" noChangeAspect="1"/>
+            </wp:cNvGraphicFramePr>
+            <a:graphic xmlns:a="http://schemas.openxmlformats.org/drawingml/2006/main">
+              <a:graphicData uri="http://schemas.openxmlformats.org/drawingml/2006/picture">
+                <pic:pic xmlns:pic="http://schemas.openxmlformats.org/drawingml/2006/picture">
+                  <pic:nvPicPr>
+                    <pic:cNvPr id="518064076" name="Picture 1" descr="A red circle with black text&#10;&#10;AI-generated content may be incorrect."/>
+                    <pic:cNvPicPr/>
+                  </pic:nvPicPr>
+                  <pic:blipFill>
+                    <a:blip r:embed="rId35">
+                      <a:extLst>
+                        <a:ext uri="{28A0092B-C50C-407E-A947-70E740481C1C}">
+                          <a14:useLocalDpi xmlns:a14="http://schemas.microsoft.com/office/drawing/2010/main" val="0"/>
+                        </a:ext>
+                      </a:extLst>
+                    </a:blip>
+                    <a:stretch>
+                      <a:fillRect/>
+                    </a:stretch>
+                  </pic:blipFill>
+                  <pic:spPr>
+                    <a:xfrm>
+                      <a:off x="0" y="0"/>
+                      <a:ext cx="2783205" cy="368935"/>
+                    </a:xfrm>
+                    <a:prstGeom prst="rect">
+                      <a:avLst/>
+                    </a:prstGeom>
+                  </pic:spPr>
+                </pic:pic>
+              </a:graphicData>
+            </a:graphic>
+          </wp:anchor>
+        </w:drawing>
+      </w:r>
+      <w:r>
+        <w:rPr>
+          <w:sz w:val="24"/>
+          <w:szCs w:val="24"/>
+        </w:rPr>
+        <w:t xml:space="preserve">Click the </w:t>
+      </w:r>
+      <w:r>
+        <w:rPr>
+          <w:color w:val="0070C0"/>
+          <w:sz w:val="24"/>
+          <w:szCs w:val="24"/>
+        </w:rPr>
+        <w:t>Browse…</w:t>
+      </w:r>
+      <w:r>
+        <w:rPr>
+          <w:sz w:val="24"/>
+          <w:szCs w:val="24"/>
+        </w:rPr>
+        <w:t xml:space="preserve"> button, navigate to the file, and select it.</w:t>
+      </w:r>
+    </w:p>
+    <w:p>
+      <w:pPr>
+        <w:pStyle w:val="ListParagraph"/>
+        <w:numPr>
+          <w:ilvl w:val="0"/>
+          <w:numId w:val="36"/>
+        </w:numPr>
+        <w:rPr>
+          <w:sz w:val="24"/>
+          <w:szCs w:val="24"/>
+        </w:rPr>
+      </w:pPr>
+      <w:r>
+        <w:rPr>
+          <w:sz w:val="24"/>
+          <w:szCs w:val="24"/>
+        </w:rPr>
+        <w:t xml:space="preserve">Click </w:t>
+      </w:r>
+      <w:r>
+        <w:rPr>
+          <w:color w:val="0070C0"/>
+          <w:sz w:val="24"/>
+          <w:szCs w:val="24"/>
+        </w:rPr>
+        <w:t xml:space="preserve">Add Physician </w:t>
+      </w:r>
+      <w:r>
+        <w:rPr>
+          <w:sz w:val="24"/>
+          <w:szCs w:val="24"/>
+        </w:rPr>
+        <w:t>to submit.</w:t>
+      </w:r>
+    </w:p>
+    <w:p>
+      <w:pPr>
+        <w:pStyle w:val="ListParagraph"/>
+        <w:numPr>
+          <w:ilvl w:val="0"/>
+          <w:numId w:val="36"/>
+        </w:numPr>
+        <w:rPr>
+          <w:sz w:val="24"/>
+          <w:szCs w:val="24"/>
+        </w:rPr>
+      </w:pPr>
+      <w:r>
+        <w:rPr>
+          <w:sz w:val="24"/>
+          <w:szCs w:val="24"/>
+        </w:rPr>
+        <w:t>A confirmation page will appear.</w:t>
+      </w:r>
+    </w:p>
+    <w:p>
+      <w:pPr>
+        <w:pStyle w:val="ListParagraph"/>
+        <w:numPr>
+          <w:ilvl w:val="0"/>
+          <w:numId w:val="36"/>
+        </w:numPr>
+        <w:rPr>
+          <w:sz w:val="24"/>
+          <w:szCs w:val="24"/>
+        </w:rPr>
+      </w:pPr>
+      <w:r>
+        <w:rPr>
+          <w:sz w:val="24"/>
+          <w:szCs w:val="24"/>
+        </w:rPr>
+        <w:t>The table will update to include the newly added physicians</w:t>
+      </w:r>
+      <w:r>
+        <w:rPr>
+          <w:sz w:val="24"/>
+          <w:szCs w:val="24"/>
+        </w:rPr>
+        <w:t>.</w:t>
+      </w:r>
+    </w:p>
+    <w:p>
+      <w:pPr>
+        <w:pStyle w:val="Heading1"/>
+      </w:pPr>
+      <w:r>
+        <w:lastRenderedPageBreak/>
+        <w:t>EDIT PHYSICIAN (INSTRUCTOR)</w:t>
+      </w:r>
+    </w:p>
+    <w:p>
+      <w:pPr>
+        <w:pStyle w:val="ListParagraph"/>
+        <w:numPr>
+          <w:ilvl w:val="0"/>
+          <w:numId w:val="37"/>
+        </w:numPr>
+        <w:rPr>
+          <w:sz w:val="24"/>
+          <w:szCs w:val="24"/>
+        </w:rPr>
+      </w:pPr>
+      <w:r>
+        <w:rPr>
+          <w:sz w:val="24"/>
+          <w:szCs w:val="24"/>
+        </w:rPr>
+        <w:t xml:space="preserve">Navigate to the </w:t>
+      </w:r>
+      <w:r>
+        <w:rPr>
+          <w:color w:val="0070C0"/>
+          <w:sz w:val="24"/>
+          <w:szCs w:val="24"/>
+        </w:rPr>
+        <w:t xml:space="preserve">Physicians </w:t>
+      </w:r>
+      <w:r>
+        <w:rPr>
+          <w:sz w:val="24"/>
+          <w:szCs w:val="24"/>
+        </w:rPr>
+        <w:t>page.</w:t>
+      </w:r>
+    </w:p>
+    <w:p>
+      <w:pPr>
+        <w:pStyle w:val="ListParagraph"/>
+        <w:numPr>
+          <w:ilvl w:val="0"/>
+          <w:numId w:val="37"/>
+        </w:numPr>
+        <w:rPr>
+          <w:sz w:val="24"/>
+          <w:szCs w:val="24"/>
+        </w:rPr>
+      </w:pPr>
+      <w:hyperlink w:anchor="_HOW_TO_SORT" w:history="1">
+        <w:r>
+          <w:rPr>
+            <w:rStyle w:val="Hyperlink"/>
+            <w:sz w:val="24"/>
+            <w:szCs w:val="24"/>
+          </w:rPr>
+          <w:t>Sort</w:t>
+        </w:r>
+      </w:hyperlink>
+      <w:r>
+        <w:rPr>
+          <w:sz w:val="24"/>
+          <w:szCs w:val="24"/>
+        </w:rPr>
+        <w:t xml:space="preserve"> or </w:t>
+      </w:r>
+      <w:hyperlink w:anchor="_SEARCH_FUNCTIONALITY_–" w:history="1">
+        <w:r>
+          <w:rPr>
+            <w:rStyle w:val="Hyperlink"/>
+            <w:sz w:val="24"/>
+            <w:szCs w:val="24"/>
+          </w:rPr>
+          <w:t>search</w:t>
+        </w:r>
+      </w:hyperlink>
+      <w:r>
+        <w:rPr>
+          <w:sz w:val="24"/>
+          <w:szCs w:val="24"/>
+        </w:rPr>
+        <w:t xml:space="preserve"> for required </w:t>
+      </w:r>
+      <w:r>
+        <w:rPr>
+          <w:sz w:val="24"/>
+          <w:szCs w:val="24"/>
+        </w:rPr>
+        <w:t>physician</w:t>
+      </w:r>
+      <w:r>
+        <w:rPr>
+          <w:sz w:val="24"/>
+          <w:szCs w:val="24"/>
+        </w:rPr>
+        <w:t>. (if needed)</w:t>
+      </w:r>
+    </w:p>
+    <w:p>
+      <w:pPr>
+        <w:pStyle w:val="ListParagraph"/>
+        <w:numPr>
+          <w:ilvl w:val="0"/>
+          <w:numId w:val="37"/>
+        </w:numPr>
+        <w:rPr>
+          <w:sz w:val="24"/>
+          <w:szCs w:val="24"/>
+        </w:rPr>
+      </w:pPr>
+      <w:r>
+        <w:rPr>
+          <w:sz w:val="24"/>
+          <w:szCs w:val="24"/>
+        </w:rPr>
+        <w:drawing>
+          <wp:anchor distT="0" distB="0" distL="114300" distR="114300" simplePos="0" relativeHeight="251681792" behindDoc="0" locked="0" layoutInCell="1" allowOverlap="1" wp14:anchorId="78A7734C" wp14:editId="2E94CFB0">
+            <wp:simplePos x="0" y="0"/>
+            <wp:positionH relativeFrom="column">
+              <wp:posOffset>2571826</wp:posOffset>
+            </wp:positionH>
+            <wp:positionV relativeFrom="paragraph">
+              <wp:posOffset>19267</wp:posOffset>
+            </wp:positionV>
+            <wp:extent cx="3406140" cy="1297940"/>
+            <wp:effectExtent l="0" t="0" r="3810" b="0"/>
+            <wp:wrapSquare wrapText="bothSides"/>
+            <wp:docPr id="16541581" name="Picture 1" descr="A screenshot of a computer&#10;&#10;AI-generated content may be incorrect."/>
+            <wp:cNvGraphicFramePr>
+              <a:graphicFrameLocks xmlns:a="http://schemas.openxmlformats.org/drawingml/2006/main" noChangeAspect="1"/>
+            </wp:cNvGraphicFramePr>
+            <a:graphic xmlns:a="http://schemas.openxmlformats.org/drawingml/2006/main">
+              <a:graphicData uri="http://schemas.openxmlformats.org/drawingml/2006/picture">
+                <pic:pic xmlns:pic="http://schemas.openxmlformats.org/drawingml/2006/picture">
+                  <pic:nvPicPr>
+                    <pic:cNvPr id="16541581" name="Picture 1" descr="A screenshot of a computer&#10;&#10;AI-generated content may be incorrect."/>
+                    <pic:cNvPicPr/>
+                  </pic:nvPicPr>
+                  <pic:blipFill>
+                    <a:blip r:embed="rId36">
+                      <a:extLst>
+                        <a:ext uri="{28A0092B-C50C-407E-A947-70E740481C1C}">
+                          <a14:useLocalDpi xmlns:a14="http://schemas.microsoft.com/office/drawing/2010/main" val="0"/>
+                        </a:ext>
+                      </a:extLst>
+                    </a:blip>
+                    <a:stretch>
+                      <a:fillRect/>
+                    </a:stretch>
+                  </pic:blipFill>
+                  <pic:spPr>
+                    <a:xfrm>
+                      <a:off x="0" y="0"/>
+                      <a:ext cx="3406140" cy="1297940"/>
+                    </a:xfrm>
+                    <a:prstGeom prst="rect">
+                      <a:avLst/>
+                    </a:prstGeom>
+                  </pic:spPr>
+                </pic:pic>
+              </a:graphicData>
+            </a:graphic>
+          </wp:anchor>
+        </w:drawing>
+      </w:r>
+      <w:r>
+        <w:rPr>
+          <w:sz w:val="24"/>
+          <w:szCs w:val="24"/>
+        </w:rPr>
+        <w:t>Select a physician needed to be edited.</w:t>
+      </w:r>
+    </w:p>
+    <w:p>
+      <w:pPr>
+        <w:pStyle w:val="ListParagraph"/>
+        <w:numPr>
+          <w:ilvl w:val="0"/>
+          <w:numId w:val="37"/>
+        </w:numPr>
+        <w:rPr>
+          <w:sz w:val="24"/>
+          <w:szCs w:val="24"/>
+        </w:rPr>
+      </w:pPr>
+      <w:r>
+        <w:rPr>
+          <w:sz w:val="24"/>
+          <w:szCs w:val="24"/>
+        </w:rPr>
+        <w:t xml:space="preserve">Click the </w:t>
+      </w:r>
+      <w:r>
+        <w:rPr>
+          <w:color w:val="0070C0"/>
+          <w:sz w:val="24"/>
+          <w:szCs w:val="24"/>
+        </w:rPr>
+        <w:t xml:space="preserve">Edit Physician </w:t>
+      </w:r>
+      <w:r>
+        <w:rPr>
+          <w:sz w:val="24"/>
+          <w:szCs w:val="24"/>
+        </w:rPr>
+        <w:t>button.</w:t>
+      </w:r>
+      <w:r>
+        <w:rPr>
+          <w:noProof/>
+        </w:rPr>
+        <w:t xml:space="preserve"> </w:t>
+      </w:r>
+    </w:p>
+    <w:p>
+      <w:pPr>
+        <w:pStyle w:val="ListParagraph"/>
+        <w:numPr>
+          <w:ilvl w:val="0"/>
+          <w:numId w:val="37"/>
+        </w:numPr>
+        <w:rPr>
+          <w:sz w:val="24"/>
+          <w:szCs w:val="24"/>
+        </w:rPr>
+      </w:pPr>
+      <w:r>
+        <w:rPr>
+          <w:sz w:val="24"/>
+          <w:szCs w:val="24"/>
+        </w:rPr>
+        <w:t>The physician information will be displayed.</w:t>
+      </w:r>
+    </w:p>
+    <w:p>
+      <w:pPr>
+        <w:pStyle w:val="ListParagraph"/>
+        <w:numPr>
+          <w:ilvl w:val="0"/>
+          <w:numId w:val="37"/>
+        </w:numPr>
+        <w:rPr>
+          <w:sz w:val="24"/>
+          <w:szCs w:val="24"/>
+        </w:rPr>
+      </w:pPr>
+      <w:r>
+        <w:rPr>
+          <w:sz w:val="24"/>
+          <w:szCs w:val="24"/>
+        </w:rPr>
+        <w:t>Update the necessary fields with the new information.</w:t>
+      </w:r>
+    </w:p>
+    <w:p>
+      <w:pPr>
+        <w:pStyle w:val="ListParagraph"/>
+        <w:numPr>
+          <w:ilvl w:val="0"/>
+          <w:numId w:val="37"/>
+        </w:numPr>
+        <w:rPr>
+          <w:sz w:val="24"/>
+          <w:szCs w:val="24"/>
+        </w:rPr>
+      </w:pPr>
+      <w:r>
+        <w:rPr>
+          <w:sz w:val="24"/>
+          <w:szCs w:val="24"/>
+        </w:rPr>
+        <w:t xml:space="preserve">Click </w:t>
+      </w:r>
+      <w:r>
+        <w:rPr>
+          <w:color w:val="0070C0"/>
+          <w:sz w:val="24"/>
+          <w:szCs w:val="24"/>
+        </w:rPr>
+        <w:t>Submit Changes</w:t>
+      </w:r>
+      <w:r>
+        <w:rPr>
+          <w:sz w:val="24"/>
+          <w:szCs w:val="24"/>
+        </w:rPr>
+        <w:t xml:space="preserve"> to save.</w:t>
+      </w:r>
+    </w:p>
+    <w:p>
+      <w:pPr>
+        <w:pStyle w:val="ListParagraph"/>
+        <w:numPr>
+          <w:ilvl w:val="0"/>
+          <w:numId w:val="37"/>
+        </w:numPr>
+        <w:rPr>
+          <w:sz w:val="24"/>
+          <w:szCs w:val="24"/>
+        </w:rPr>
+      </w:pPr>
+      <w:r>
+        <w:rPr>
+          <w:sz w:val="24"/>
+          <w:szCs w:val="24"/>
+        </w:rPr>
+        <w:t>A confirmation page will appear.</w:t>
+      </w:r>
+    </w:p>
+    <w:p>
+      <w:pPr>
+        <w:pStyle w:val="ListParagraph"/>
+        <w:numPr>
+          <w:ilvl w:val="0"/>
+          <w:numId w:val="37"/>
+        </w:numPr>
+        <w:rPr>
+          <w:sz w:val="24"/>
+          <w:szCs w:val="24"/>
+        </w:rPr>
+      </w:pPr>
+      <w:r>
+        <w:rPr>
+          <w:sz w:val="24"/>
+          <w:szCs w:val="24"/>
+        </w:rPr>
+        <w:t>The table will update with the edited physician details.</w:t>
+      </w:r>
+    </w:p>
+    <w:p>
+      <w:pPr>
+        <w:pStyle w:val="ListParagraph"/>
+        <w:numPr>
+          <w:ilvl w:val="0"/>
+          <w:numId w:val="37"/>
+        </w:numPr>
+        <w:rPr>
+          <w:sz w:val="24"/>
+          <w:szCs w:val="24"/>
+        </w:rPr>
+      </w:pPr>
+      <w:r>
+        <w:rPr>
+          <w:sz w:val="24"/>
+          <w:szCs w:val="24"/>
+        </w:rPr>
+        <w:t>Physician edit completed.</w:t>
+      </w:r>
+    </w:p>
+    <w:p>
+      <w:pPr>
+        <w:rPr>
+          <w:sz w:val="24"/>
+          <w:szCs w:val="24"/>
+        </w:rPr>
+      </w:pPr>
+    </w:p>
+    <w:p>
+      <w:pPr>
+        <w:pStyle w:val="Heading1"/>
+      </w:pPr>
+      <w:r>
+        <w:t>DELETE PHYSICIAN (INSTRUCTOR)</w:t>
+      </w:r>
+    </w:p>
+    <w:p>
+      <w:pPr>
+        <w:pStyle w:val="ListParagraph"/>
+        <w:numPr>
+          <w:ilvl w:val="0"/>
+          <w:numId w:val="38"/>
+        </w:numPr>
+        <w:rPr>
+          <w:sz w:val="24"/>
+          <w:szCs w:val="24"/>
+        </w:rPr>
+      </w:pPr>
+      <w:r>
+        <w:rPr>
+          <w:sz w:val="24"/>
+          <w:szCs w:val="24"/>
+        </w:rPr>
+        <w:t xml:space="preserve">Navigate to the </w:t>
+      </w:r>
+      <w:r>
+        <w:rPr>
+          <w:color w:val="0070C0"/>
+          <w:sz w:val="24"/>
+          <w:szCs w:val="24"/>
+        </w:rPr>
+        <w:t xml:space="preserve">Physicians </w:t>
+      </w:r>
+      <w:r>
+        <w:rPr>
+          <w:sz w:val="24"/>
+          <w:szCs w:val="24"/>
+        </w:rPr>
+        <w:t>page.</w:t>
+      </w:r>
+    </w:p>
+    <w:p>
+      <w:pPr>
+        <w:pStyle w:val="ListParagraph"/>
+        <w:numPr>
+          <w:ilvl w:val="0"/>
+          <w:numId w:val="38"/>
+        </w:numPr>
+        <w:rPr>
+          <w:sz w:val="24"/>
+          <w:szCs w:val="24"/>
+        </w:rPr>
+      </w:pPr>
+      <w:hyperlink w:anchor="_HOW_TO_SORT" w:history="1">
+        <w:r>
+          <w:rPr>
+            <w:rStyle w:val="Hyperlink"/>
+            <w:sz w:val="24"/>
+            <w:szCs w:val="24"/>
+          </w:rPr>
+          <w:t>Sort</w:t>
+        </w:r>
+      </w:hyperlink>
+      <w:r>
+        <w:rPr>
+          <w:sz w:val="24"/>
+          <w:szCs w:val="24"/>
+        </w:rPr>
+        <w:t xml:space="preserve"> or </w:t>
+      </w:r>
+      <w:hyperlink w:anchor="_SEARCH_FUNCTIONALITY_–" w:history="1">
+        <w:r>
+          <w:rPr>
+            <w:rStyle w:val="Hyperlink"/>
+            <w:sz w:val="24"/>
+            <w:szCs w:val="24"/>
+          </w:rPr>
+          <w:t>search</w:t>
+        </w:r>
+      </w:hyperlink>
+      <w:r>
+        <w:rPr>
+          <w:sz w:val="24"/>
+          <w:szCs w:val="24"/>
+        </w:rPr>
+        <w:t xml:space="preserve"> for required </w:t>
+      </w:r>
+      <w:r>
+        <w:rPr>
+          <w:sz w:val="24"/>
+          <w:szCs w:val="24"/>
+        </w:rPr>
+        <w:t>physician</w:t>
+      </w:r>
+      <w:r>
+        <w:rPr>
+          <w:sz w:val="24"/>
+          <w:szCs w:val="24"/>
+        </w:rPr>
+        <w:t>. (if needed)</w:t>
+      </w:r>
+    </w:p>
+    <w:p>
+      <w:pPr>
+        <w:pStyle w:val="ListParagraph"/>
+        <w:numPr>
+          <w:ilvl w:val="0"/>
+          <w:numId w:val="38"/>
+        </w:numPr>
+        <w:rPr>
+          <w:sz w:val="24"/>
+          <w:szCs w:val="24"/>
+        </w:rPr>
+      </w:pPr>
+      <w:r>
+        <w:rPr>
+          <w:sz w:val="24"/>
+          <w:szCs w:val="24"/>
+        </w:rPr>
+        <w:t>Select a physician needed to be deleted.</w:t>
+      </w:r>
+    </w:p>
+    <w:p>
+      <w:pPr>
+        <w:pStyle w:val="ListParagraph"/>
+        <w:numPr>
+          <w:ilvl w:val="0"/>
+          <w:numId w:val="38"/>
+        </w:numPr>
+        <w:rPr>
+          <w:sz w:val="24"/>
+          <w:szCs w:val="24"/>
+        </w:rPr>
+      </w:pPr>
+      <w:r>
+        <w:rPr>
+          <w:sz w:val="24"/>
+          <w:szCs w:val="24"/>
+        </w:rPr>
+        <w:t xml:space="preserve">Click the </w:t>
+      </w:r>
+      <w:r>
+        <w:rPr>
+          <w:color w:val="0070C0"/>
+          <w:sz w:val="24"/>
+          <w:szCs w:val="24"/>
+        </w:rPr>
+        <w:t xml:space="preserve">Delete Physician </w:t>
+      </w:r>
+      <w:r>
+        <w:rPr>
+          <w:sz w:val="24"/>
+          <w:szCs w:val="24"/>
+        </w:rPr>
+        <w:t>button.</w:t>
+      </w:r>
+    </w:p>
+    <w:p>
+      <w:pPr>
+        <w:pStyle w:val="ListParagraph"/>
+        <w:numPr>
+          <w:ilvl w:val="0"/>
+          <w:numId w:val="38"/>
+        </w:numPr>
+        <w:rPr>
+          <w:sz w:val="24"/>
+          <w:szCs w:val="24"/>
+        </w:rPr>
+      </w:pPr>
+      <w:r>
+        <w:rPr>
+          <w:sz w:val="24"/>
+          <w:szCs w:val="24"/>
+        </w:rPr>
+        <w:t>A pop-up will appear with the selected physician to delete with a verification message.</w:t>
+      </w:r>
+    </w:p>
+    <w:p>
+      <w:pPr>
+        <w:pStyle w:val="ListParagraph"/>
+        <w:numPr>
+          <w:ilvl w:val="0"/>
+          <w:numId w:val="38"/>
+        </w:numPr>
+        <w:rPr>
+          <w:sz w:val="24"/>
+          <w:szCs w:val="24"/>
+        </w:rPr>
+      </w:pPr>
+      <w:r>
+        <w:rPr>
+          <w:sz w:val="24"/>
+          <w:szCs w:val="24"/>
+        </w:rPr>
+        <w:t xml:space="preserve">Click the </w:t>
+      </w:r>
+      <w:r>
+        <w:rPr>
+          <w:color w:val="0070C0"/>
+          <w:sz w:val="24"/>
+          <w:szCs w:val="24"/>
+        </w:rPr>
+        <w:t xml:space="preserve">Delete </w:t>
+      </w:r>
+      <w:r>
+        <w:rPr>
+          <w:sz w:val="24"/>
+          <w:szCs w:val="24"/>
+        </w:rPr>
+        <w:t>button to proceed.</w:t>
+      </w:r>
+    </w:p>
+    <w:p>
+      <w:pPr>
+        <w:pStyle w:val="ListParagraph"/>
+        <w:numPr>
+          <w:ilvl w:val="0"/>
+          <w:numId w:val="38"/>
+        </w:numPr>
+        <w:rPr>
+          <w:sz w:val="24"/>
+          <w:szCs w:val="24"/>
+        </w:rPr>
+      </w:pPr>
+      <w:r>
+        <w:rPr>
+          <w:sz w:val="24"/>
+          <w:szCs w:val="24"/>
+        </w:rPr>
+        <w:t>A second verification window will appear.</w:t>
+      </w:r>
+    </w:p>
+    <w:p>
+      <w:pPr>
+        <w:pStyle w:val="ListParagraph"/>
+        <w:numPr>
+          <w:ilvl w:val="0"/>
+          <w:numId w:val="38"/>
+        </w:numPr>
+        <w:rPr>
+          <w:sz w:val="24"/>
+          <w:szCs w:val="24"/>
+        </w:rPr>
+      </w:pPr>
+      <w:r>
+        <w:rPr>
+          <w:sz w:val="24"/>
+          <w:szCs w:val="24"/>
+        </w:rPr>
+        <w:t>Click the Yes button to confirm.</w:t>
+      </w:r>
+    </w:p>
+    <w:p>
+      <w:pPr>
+        <w:pStyle w:val="ListParagraph"/>
+        <w:numPr>
+          <w:ilvl w:val="0"/>
+          <w:numId w:val="38"/>
+        </w:numPr>
+        <w:rPr>
+          <w:sz w:val="24"/>
+          <w:szCs w:val="24"/>
+        </w:rPr>
+      </w:pPr>
+      <w:r>
+        <w:rPr>
+          <w:sz w:val="24"/>
+          <w:szCs w:val="24"/>
+        </w:rPr>
+        <w:t>A confirmation page will appear.</w:t>
+      </w:r>
+    </w:p>
+    <w:p>
+      <w:pPr>
+        <w:pStyle w:val="ListParagraph"/>
+        <w:numPr>
+          <w:ilvl w:val="0"/>
+          <w:numId w:val="38"/>
+        </w:numPr>
+        <w:rPr>
+          <w:sz w:val="24"/>
+          <w:szCs w:val="24"/>
+        </w:rPr>
+      </w:pPr>
+      <w:r>
+        <w:rPr>
+          <w:sz w:val="24"/>
+          <w:szCs w:val="24"/>
+        </w:rPr>
+        <w:t>The table will update, removing the deleted physician.</w:t>
+      </w:r>
+    </w:p>
+    <w:p>
+      <w:pPr>
+        <w:pStyle w:val="ListParagraph"/>
+        <w:numPr>
+          <w:ilvl w:val="0"/>
+          <w:numId w:val="38"/>
+        </w:numPr>
+        <w:rPr>
+          <w:sz w:val="24"/>
+          <w:szCs w:val="24"/>
+        </w:rPr>
+      </w:pPr>
+      <w:r>
+        <w:rPr>
+          <w:sz w:val="24"/>
+          <w:szCs w:val="24"/>
+        </w:rPr>
+        <w:t>Physician deletion completed.</w:t>
+      </w:r>
+    </w:p>
+    <w:p>
+      <w:pPr>
+        <w:rPr>
+          <w:sz w:val="24"/>
+          <w:szCs w:val="24"/>
+        </w:rPr>
+      </w:pPr>
+    </w:p>
+    <w:p>
+      <w:pPr>
+        <w:rPr>
+          <w:sz w:val="24"/>
+          <w:szCs w:val="24"/>
+        </w:rPr>
+      </w:pPr>
+    </w:p>
+    <w:p>
+      <w:pPr>
+        <w:rPr>
+          <w:sz w:val="24"/>
+          <w:szCs w:val="24"/>
+        </w:rPr>
+      </w:pPr>
+    </w:p>
+    <w:p>
+      <w:pPr>
+        <w:pStyle w:val="Heading1"/>
+      </w:pPr>
+      <w:bookmarkStart w:id="37" w:name="_Toc192503708"/>
       <w:r>
         <w:t>GLOSSARY</w:t>
       </w:r>
-      <w:bookmarkEnd w:id="34"/>
+      <w:bookmarkEnd w:id="37"/>
     </w:p>
     <w:p>
       <w:pPr>
@@ -14356,6 +15697,7 @@
           <w:sz w:val="24"/>
           <w:szCs w:val="24"/>
         </w:rPr>
+        <w:lastRenderedPageBreak/>
         <w:t xml:space="preserve">SIG </w:t>
       </w:r>
       <w:r>
@@ -14418,11 +15760,11 @@
       <w:pPr>
         <w:pStyle w:val="Heading1"/>
       </w:pPr>
-      <w:bookmarkStart w:id="35" w:name="_Toc192498997"/>
+      <w:bookmarkStart w:id="38" w:name="_Toc192503709"/>
       <w:r>
         <w:t>INDEX</w:t>
       </w:r>
-      <w:bookmarkEnd w:id="35"/>
+      <w:bookmarkEnd w:id="38"/>
     </w:p>
     <w:p>
       <w:r>
@@ -15313,6 +16655,95 @@
     </w:lvl>
   </w:abstractNum>
   <w:abstractNum w:abstractNumId="8" w15:restartNumberingAfterBreak="0">
+    <w:nsid w:val="1CFC21F8"/>
+    <w:multiLevelType w:val="hybridMultilevel"/>
+    <w:tmpl w:val="81EE00C0"/>
+    <w:lvl w:ilvl="0" w:tplc="1009000F">
+      <w:start w:val="1"/>
+      <w:numFmt w:val="decimal"/>
+      <w:lvlText w:val="%1."/>
+      <w:lvlJc w:val="left"/>
+      <w:pPr>
+        <w:ind w:left="720" w:hanging="360"/>
+      </w:pPr>
+      <w:rPr>
+        <w:rFonts w:hint="default"/>
+      </w:rPr>
+    </w:lvl>
+    <w:lvl w:ilvl="1" w:tplc="10090019" w:tentative="1">
+      <w:start w:val="1"/>
+      <w:numFmt w:val="lowerLetter"/>
+      <w:lvlText w:val="%2."/>
+      <w:lvlJc w:val="left"/>
+      <w:pPr>
+        <w:ind w:left="1440" w:hanging="360"/>
+      </w:pPr>
+    </w:lvl>
+    <w:lvl w:ilvl="2" w:tplc="1009001B" w:tentative="1">
+      <w:start w:val="1"/>
+      <w:numFmt w:val="lowerRoman"/>
+      <w:lvlText w:val="%3."/>
+      <w:lvlJc w:val="right"/>
+      <w:pPr>
+        <w:ind w:left="2160" w:hanging="180"/>
+      </w:pPr>
+    </w:lvl>
+    <w:lvl w:ilvl="3" w:tplc="1009000F" w:tentative="1">
+      <w:start w:val="1"/>
+      <w:numFmt w:val="decimal"/>
+      <w:lvlText w:val="%4."/>
+      <w:lvlJc w:val="left"/>
+      <w:pPr>
+        <w:ind w:left="2880" w:hanging="360"/>
+      </w:pPr>
+    </w:lvl>
+    <w:lvl w:ilvl="4" w:tplc="10090019" w:tentative="1">
+      <w:start w:val="1"/>
+      <w:numFmt w:val="lowerLetter"/>
+      <w:lvlText w:val="%5."/>
+      <w:lvlJc w:val="left"/>
+      <w:pPr>
+        <w:ind w:left="3600" w:hanging="360"/>
+      </w:pPr>
+    </w:lvl>
+    <w:lvl w:ilvl="5" w:tplc="1009001B" w:tentative="1">
+      <w:start w:val="1"/>
+      <w:numFmt w:val="lowerRoman"/>
+      <w:lvlText w:val="%6."/>
+      <w:lvlJc w:val="right"/>
+      <w:pPr>
+        <w:ind w:left="4320" w:hanging="180"/>
+      </w:pPr>
+    </w:lvl>
+    <w:lvl w:ilvl="6" w:tplc="1009000F" w:tentative="1">
+      <w:start w:val="1"/>
+      <w:numFmt w:val="decimal"/>
+      <w:lvlText w:val="%7."/>
+      <w:lvlJc w:val="left"/>
+      <w:pPr>
+        <w:ind w:left="5040" w:hanging="360"/>
+      </w:pPr>
+    </w:lvl>
+    <w:lvl w:ilvl="7" w:tplc="10090019" w:tentative="1">
+      <w:start w:val="1"/>
+      <w:numFmt w:val="lowerLetter"/>
+      <w:lvlText w:val="%8."/>
+      <w:lvlJc w:val="left"/>
+      <w:pPr>
+        <w:ind w:left="5760" w:hanging="360"/>
+      </w:pPr>
+    </w:lvl>
+    <w:lvl w:ilvl="8" w:tplc="1009001B" w:tentative="1">
+      <w:start w:val="1"/>
+      <w:numFmt w:val="lowerRoman"/>
+      <w:lvlText w:val="%9."/>
+      <w:lvlJc w:val="right"/>
+      <w:pPr>
+        <w:ind w:left="6480" w:hanging="180"/>
+      </w:pPr>
+    </w:lvl>
+  </w:abstractNum>
+  <w:abstractNum w:abstractNumId="9" w15:restartNumberingAfterBreak="0">
     <w:nsid w:val="226532AD"/>
     <w:multiLevelType w:val="hybridMultilevel"/>
     <w:tmpl w:val="81D0AF48"/>
@@ -15401,7 +16832,7 @@
       </w:pPr>
     </w:lvl>
   </w:abstractNum>
-  <w:abstractNum w:abstractNumId="9" w15:restartNumberingAfterBreak="0">
+  <w:abstractNum w:abstractNumId="10" w15:restartNumberingAfterBreak="0">
     <w:nsid w:val="228E6152"/>
     <w:multiLevelType w:val="hybridMultilevel"/>
     <w:tmpl w:val="2AF8F7D4"/>
@@ -15490,7 +16921,7 @@
       </w:pPr>
     </w:lvl>
   </w:abstractNum>
-  <w:abstractNum w:abstractNumId="10" w15:restartNumberingAfterBreak="0">
+  <w:abstractNum w:abstractNumId="11" w15:restartNumberingAfterBreak="0">
     <w:nsid w:val="22E551EE"/>
     <w:multiLevelType w:val="hybridMultilevel"/>
     <w:tmpl w:val="522027C4"/>
@@ -15579,7 +17010,7 @@
       </w:pPr>
     </w:lvl>
   </w:abstractNum>
-  <w:abstractNum w:abstractNumId="11" w15:restartNumberingAfterBreak="0">
+  <w:abstractNum w:abstractNumId="12" w15:restartNumberingAfterBreak="0">
     <w:nsid w:val="23C60E02"/>
     <w:multiLevelType w:val="hybridMultilevel"/>
     <w:tmpl w:val="711C9E9E"/>
@@ -15668,7 +17099,7 @@
       </w:pPr>
     </w:lvl>
   </w:abstractNum>
-  <w:abstractNum w:abstractNumId="12" w15:restartNumberingAfterBreak="0">
+  <w:abstractNum w:abstractNumId="13" w15:restartNumberingAfterBreak="0">
     <w:nsid w:val="25277446"/>
     <w:multiLevelType w:val="hybridMultilevel"/>
     <w:tmpl w:val="54301E6E"/>
@@ -15759,7 +17190,7 @@
       </w:pPr>
     </w:lvl>
   </w:abstractNum>
-  <w:abstractNum w:abstractNumId="13" w15:restartNumberingAfterBreak="0">
+  <w:abstractNum w:abstractNumId="14" w15:restartNumberingAfterBreak="0">
     <w:nsid w:val="28FD28C1"/>
     <w:multiLevelType w:val="hybridMultilevel"/>
     <w:tmpl w:val="B9B49CA0"/>
@@ -15850,7 +17281,7 @@
       </w:pPr>
     </w:lvl>
   </w:abstractNum>
-  <w:abstractNum w:abstractNumId="14" w15:restartNumberingAfterBreak="0">
+  <w:abstractNum w:abstractNumId="15" w15:restartNumberingAfterBreak="0">
     <w:nsid w:val="29C534E8"/>
     <w:multiLevelType w:val="hybridMultilevel"/>
     <w:tmpl w:val="A672EFC0"/>
@@ -15939,7 +17370,96 @@
       </w:pPr>
     </w:lvl>
   </w:abstractNum>
-  <w:abstractNum w:abstractNumId="15" w15:restartNumberingAfterBreak="0">
+  <w:abstractNum w:abstractNumId="16" w15:restartNumberingAfterBreak="0">
+    <w:nsid w:val="313168FC"/>
+    <w:multiLevelType w:val="hybridMultilevel"/>
+    <w:tmpl w:val="1778DE4E"/>
+    <w:lvl w:ilvl="0" w:tplc="1009000F">
+      <w:start w:val="1"/>
+      <w:numFmt w:val="decimal"/>
+      <w:lvlText w:val="%1."/>
+      <w:lvlJc w:val="left"/>
+      <w:pPr>
+        <w:ind w:left="720" w:hanging="360"/>
+      </w:pPr>
+      <w:rPr>
+        <w:rFonts w:hint="default"/>
+      </w:rPr>
+    </w:lvl>
+    <w:lvl w:ilvl="1" w:tplc="10090019" w:tentative="1">
+      <w:start w:val="1"/>
+      <w:numFmt w:val="lowerLetter"/>
+      <w:lvlText w:val="%2."/>
+      <w:lvlJc w:val="left"/>
+      <w:pPr>
+        <w:ind w:left="1440" w:hanging="360"/>
+      </w:pPr>
+    </w:lvl>
+    <w:lvl w:ilvl="2" w:tplc="1009001B" w:tentative="1">
+      <w:start w:val="1"/>
+      <w:numFmt w:val="lowerRoman"/>
+      <w:lvlText w:val="%3."/>
+      <w:lvlJc w:val="right"/>
+      <w:pPr>
+        <w:ind w:left="2160" w:hanging="180"/>
+      </w:pPr>
+    </w:lvl>
+    <w:lvl w:ilvl="3" w:tplc="1009000F" w:tentative="1">
+      <w:start w:val="1"/>
+      <w:numFmt w:val="decimal"/>
+      <w:lvlText w:val="%4."/>
+      <w:lvlJc w:val="left"/>
+      <w:pPr>
+        <w:ind w:left="2880" w:hanging="360"/>
+      </w:pPr>
+    </w:lvl>
+    <w:lvl w:ilvl="4" w:tplc="10090019" w:tentative="1">
+      <w:start w:val="1"/>
+      <w:numFmt w:val="lowerLetter"/>
+      <w:lvlText w:val="%5."/>
+      <w:lvlJc w:val="left"/>
+      <w:pPr>
+        <w:ind w:left="3600" w:hanging="360"/>
+      </w:pPr>
+    </w:lvl>
+    <w:lvl w:ilvl="5" w:tplc="1009001B" w:tentative="1">
+      <w:start w:val="1"/>
+      <w:numFmt w:val="lowerRoman"/>
+      <w:lvlText w:val="%6."/>
+      <w:lvlJc w:val="right"/>
+      <w:pPr>
+        <w:ind w:left="4320" w:hanging="180"/>
+      </w:pPr>
+    </w:lvl>
+    <w:lvl w:ilvl="6" w:tplc="1009000F" w:tentative="1">
+      <w:start w:val="1"/>
+      <w:numFmt w:val="decimal"/>
+      <w:lvlText w:val="%7."/>
+      <w:lvlJc w:val="left"/>
+      <w:pPr>
+        <w:ind w:left="5040" w:hanging="360"/>
+      </w:pPr>
+    </w:lvl>
+    <w:lvl w:ilvl="7" w:tplc="10090019" w:tentative="1">
+      <w:start w:val="1"/>
+      <w:numFmt w:val="lowerLetter"/>
+      <w:lvlText w:val="%8."/>
+      <w:lvlJc w:val="left"/>
+      <w:pPr>
+        <w:ind w:left="5760" w:hanging="360"/>
+      </w:pPr>
+    </w:lvl>
+    <w:lvl w:ilvl="8" w:tplc="1009001B" w:tentative="1">
+      <w:start w:val="1"/>
+      <w:numFmt w:val="lowerRoman"/>
+      <w:lvlText w:val="%9."/>
+      <w:lvlJc w:val="right"/>
+      <w:pPr>
+        <w:ind w:left="6480" w:hanging="180"/>
+      </w:pPr>
+    </w:lvl>
+  </w:abstractNum>
+  <w:abstractNum w:abstractNumId="17" w15:restartNumberingAfterBreak="0">
     <w:nsid w:val="35012A20"/>
     <w:multiLevelType w:val="hybridMultilevel"/>
     <w:tmpl w:val="7BE4803A"/>
@@ -16051,7 +17571,7 @@
       </w:rPr>
     </w:lvl>
   </w:abstractNum>
-  <w:abstractNum w:abstractNumId="16" w15:restartNumberingAfterBreak="0">
+  <w:abstractNum w:abstractNumId="18" w15:restartNumberingAfterBreak="0">
     <w:nsid w:val="3EFF7DA1"/>
     <w:multiLevelType w:val="hybridMultilevel"/>
     <w:tmpl w:val="58CE62FE"/>
@@ -16140,7 +17660,7 @@
       </w:pPr>
     </w:lvl>
   </w:abstractNum>
-  <w:abstractNum w:abstractNumId="17" w15:restartNumberingAfterBreak="0">
+  <w:abstractNum w:abstractNumId="19" w15:restartNumberingAfterBreak="0">
     <w:nsid w:val="3F321865"/>
     <w:multiLevelType w:val="hybridMultilevel"/>
     <w:tmpl w:val="64EE7826"/>
@@ -16252,7 +17772,96 @@
       </w:rPr>
     </w:lvl>
   </w:abstractNum>
-  <w:abstractNum w:abstractNumId="18" w15:restartNumberingAfterBreak="0">
+  <w:abstractNum w:abstractNumId="20" w15:restartNumberingAfterBreak="0">
+    <w:nsid w:val="425A38C8"/>
+    <w:multiLevelType w:val="hybridMultilevel"/>
+    <w:tmpl w:val="B48C179A"/>
+    <w:lvl w:ilvl="0" w:tplc="1009000F">
+      <w:start w:val="1"/>
+      <w:numFmt w:val="decimal"/>
+      <w:lvlText w:val="%1."/>
+      <w:lvlJc w:val="left"/>
+      <w:pPr>
+        <w:ind w:left="720" w:hanging="360"/>
+      </w:pPr>
+      <w:rPr>
+        <w:rFonts w:hint="default"/>
+      </w:rPr>
+    </w:lvl>
+    <w:lvl w:ilvl="1" w:tplc="10090019" w:tentative="1">
+      <w:start w:val="1"/>
+      <w:numFmt w:val="lowerLetter"/>
+      <w:lvlText w:val="%2."/>
+      <w:lvlJc w:val="left"/>
+      <w:pPr>
+        <w:ind w:left="1440" w:hanging="360"/>
+      </w:pPr>
+    </w:lvl>
+    <w:lvl w:ilvl="2" w:tplc="1009001B" w:tentative="1">
+      <w:start w:val="1"/>
+      <w:numFmt w:val="lowerRoman"/>
+      <w:lvlText w:val="%3."/>
+      <w:lvlJc w:val="right"/>
+      <w:pPr>
+        <w:ind w:left="2160" w:hanging="180"/>
+      </w:pPr>
+    </w:lvl>
+    <w:lvl w:ilvl="3" w:tplc="1009000F" w:tentative="1">
+      <w:start w:val="1"/>
+      <w:numFmt w:val="decimal"/>
+      <w:lvlText w:val="%4."/>
+      <w:lvlJc w:val="left"/>
+      <w:pPr>
+        <w:ind w:left="2880" w:hanging="360"/>
+      </w:pPr>
+    </w:lvl>
+    <w:lvl w:ilvl="4" w:tplc="10090019" w:tentative="1">
+      <w:start w:val="1"/>
+      <w:numFmt w:val="lowerLetter"/>
+      <w:lvlText w:val="%5."/>
+      <w:lvlJc w:val="left"/>
+      <w:pPr>
+        <w:ind w:left="3600" w:hanging="360"/>
+      </w:pPr>
+    </w:lvl>
+    <w:lvl w:ilvl="5" w:tplc="1009001B" w:tentative="1">
+      <w:start w:val="1"/>
+      <w:numFmt w:val="lowerRoman"/>
+      <w:lvlText w:val="%6."/>
+      <w:lvlJc w:val="right"/>
+      <w:pPr>
+        <w:ind w:left="4320" w:hanging="180"/>
+      </w:pPr>
+    </w:lvl>
+    <w:lvl w:ilvl="6" w:tplc="1009000F" w:tentative="1">
+      <w:start w:val="1"/>
+      <w:numFmt w:val="decimal"/>
+      <w:lvlText w:val="%7."/>
+      <w:lvlJc w:val="left"/>
+      <w:pPr>
+        <w:ind w:left="5040" w:hanging="360"/>
+      </w:pPr>
+    </w:lvl>
+    <w:lvl w:ilvl="7" w:tplc="10090019" w:tentative="1">
+      <w:start w:val="1"/>
+      <w:numFmt w:val="lowerLetter"/>
+      <w:lvlText w:val="%8."/>
+      <w:lvlJc w:val="left"/>
+      <w:pPr>
+        <w:ind w:left="5760" w:hanging="360"/>
+      </w:pPr>
+    </w:lvl>
+    <w:lvl w:ilvl="8" w:tplc="1009001B" w:tentative="1">
+      <w:start w:val="1"/>
+      <w:numFmt w:val="lowerRoman"/>
+      <w:lvlText w:val="%9."/>
+      <w:lvlJc w:val="right"/>
+      <w:pPr>
+        <w:ind w:left="6480" w:hanging="180"/>
+      </w:pPr>
+    </w:lvl>
+  </w:abstractNum>
+  <w:abstractNum w:abstractNumId="21" w15:restartNumberingAfterBreak="0">
     <w:nsid w:val="43AA0B48"/>
     <w:multiLevelType w:val="hybridMultilevel"/>
     <w:tmpl w:val="6AFE017C"/>
@@ -16341,7 +17950,7 @@
       </w:pPr>
     </w:lvl>
   </w:abstractNum>
-  <w:abstractNum w:abstractNumId="19" w15:restartNumberingAfterBreak="0">
+  <w:abstractNum w:abstractNumId="22" w15:restartNumberingAfterBreak="0">
     <w:nsid w:val="48551669"/>
     <w:multiLevelType w:val="hybridMultilevel"/>
     <w:tmpl w:val="3516DB94"/>
@@ -16434,7 +18043,7 @@
       </w:pPr>
     </w:lvl>
   </w:abstractNum>
-  <w:abstractNum w:abstractNumId="20" w15:restartNumberingAfterBreak="0">
+  <w:abstractNum w:abstractNumId="23" w15:restartNumberingAfterBreak="0">
     <w:nsid w:val="49697C35"/>
     <w:multiLevelType w:val="hybridMultilevel"/>
     <w:tmpl w:val="9F9A602E"/>
@@ -16529,7 +18138,96 @@
       </w:pPr>
     </w:lvl>
   </w:abstractNum>
-  <w:abstractNum w:abstractNumId="21" w15:restartNumberingAfterBreak="0">
+  <w:abstractNum w:abstractNumId="24" w15:restartNumberingAfterBreak="0">
+    <w:nsid w:val="4B473426"/>
+    <w:multiLevelType w:val="hybridMultilevel"/>
+    <w:tmpl w:val="4EC2D934"/>
+    <w:lvl w:ilvl="0" w:tplc="1009000F">
+      <w:start w:val="1"/>
+      <w:numFmt w:val="decimal"/>
+      <w:lvlText w:val="%1."/>
+      <w:lvlJc w:val="left"/>
+      <w:pPr>
+        <w:ind w:left="720" w:hanging="360"/>
+      </w:pPr>
+      <w:rPr>
+        <w:rFonts w:hint="default"/>
+      </w:rPr>
+    </w:lvl>
+    <w:lvl w:ilvl="1" w:tplc="10090019" w:tentative="1">
+      <w:start w:val="1"/>
+      <w:numFmt w:val="lowerLetter"/>
+      <w:lvlText w:val="%2."/>
+      <w:lvlJc w:val="left"/>
+      <w:pPr>
+        <w:ind w:left="1440" w:hanging="360"/>
+      </w:pPr>
+    </w:lvl>
+    <w:lvl w:ilvl="2" w:tplc="1009001B" w:tentative="1">
+      <w:start w:val="1"/>
+      <w:numFmt w:val="lowerRoman"/>
+      <w:lvlText w:val="%3."/>
+      <w:lvlJc w:val="right"/>
+      <w:pPr>
+        <w:ind w:left="2160" w:hanging="180"/>
+      </w:pPr>
+    </w:lvl>
+    <w:lvl w:ilvl="3" w:tplc="1009000F" w:tentative="1">
+      <w:start w:val="1"/>
+      <w:numFmt w:val="decimal"/>
+      <w:lvlText w:val="%4."/>
+      <w:lvlJc w:val="left"/>
+      <w:pPr>
+        <w:ind w:left="2880" w:hanging="360"/>
+      </w:pPr>
+    </w:lvl>
+    <w:lvl w:ilvl="4" w:tplc="10090019" w:tentative="1">
+      <w:start w:val="1"/>
+      <w:numFmt w:val="lowerLetter"/>
+      <w:lvlText w:val="%5."/>
+      <w:lvlJc w:val="left"/>
+      <w:pPr>
+        <w:ind w:left="3600" w:hanging="360"/>
+      </w:pPr>
+    </w:lvl>
+    <w:lvl w:ilvl="5" w:tplc="1009001B" w:tentative="1">
+      <w:start w:val="1"/>
+      <w:numFmt w:val="lowerRoman"/>
+      <w:lvlText w:val="%6."/>
+      <w:lvlJc w:val="right"/>
+      <w:pPr>
+        <w:ind w:left="4320" w:hanging="180"/>
+      </w:pPr>
+    </w:lvl>
+    <w:lvl w:ilvl="6" w:tplc="1009000F" w:tentative="1">
+      <w:start w:val="1"/>
+      <w:numFmt w:val="decimal"/>
+      <w:lvlText w:val="%7."/>
+      <w:lvlJc w:val="left"/>
+      <w:pPr>
+        <w:ind w:left="5040" w:hanging="360"/>
+      </w:pPr>
+    </w:lvl>
+    <w:lvl w:ilvl="7" w:tplc="10090019" w:tentative="1">
+      <w:start w:val="1"/>
+      <w:numFmt w:val="lowerLetter"/>
+      <w:lvlText w:val="%8."/>
+      <w:lvlJc w:val="left"/>
+      <w:pPr>
+        <w:ind w:left="5760" w:hanging="360"/>
+      </w:pPr>
+    </w:lvl>
+    <w:lvl w:ilvl="8" w:tplc="1009001B" w:tentative="1">
+      <w:start w:val="1"/>
+      <w:numFmt w:val="lowerRoman"/>
+      <w:lvlText w:val="%9."/>
+      <w:lvlJc w:val="right"/>
+      <w:pPr>
+        <w:ind w:left="6480" w:hanging="180"/>
+      </w:pPr>
+    </w:lvl>
+  </w:abstractNum>
+  <w:abstractNum w:abstractNumId="25" w15:restartNumberingAfterBreak="0">
     <w:nsid w:val="4C410EA6"/>
     <w:multiLevelType w:val="hybridMultilevel"/>
     <w:tmpl w:val="9F9A602E"/>
@@ -16624,7 +18322,7 @@
       </w:pPr>
     </w:lvl>
   </w:abstractNum>
-  <w:abstractNum w:abstractNumId="22" w15:restartNumberingAfterBreak="0">
+  <w:abstractNum w:abstractNumId="26" w15:restartNumberingAfterBreak="0">
     <w:nsid w:val="4CF942E0"/>
     <w:multiLevelType w:val="hybridMultilevel"/>
     <w:tmpl w:val="3BA6D264"/>
@@ -16713,7 +18411,7 @@
       </w:pPr>
     </w:lvl>
   </w:abstractNum>
-  <w:abstractNum w:abstractNumId="23" w15:restartNumberingAfterBreak="0">
+  <w:abstractNum w:abstractNumId="27" w15:restartNumberingAfterBreak="0">
     <w:nsid w:val="54EE7EAD"/>
     <w:multiLevelType w:val="hybridMultilevel"/>
     <w:tmpl w:val="9960738A"/>
@@ -16802,7 +18500,7 @@
       </w:pPr>
     </w:lvl>
   </w:abstractNum>
-  <w:abstractNum w:abstractNumId="24" w15:restartNumberingAfterBreak="0">
+  <w:abstractNum w:abstractNumId="28" w15:restartNumberingAfterBreak="0">
     <w:nsid w:val="5AFA5F9C"/>
     <w:multiLevelType w:val="hybridMultilevel"/>
     <w:tmpl w:val="A672EFC0"/>
@@ -16891,7 +18589,7 @@
       </w:pPr>
     </w:lvl>
   </w:abstractNum>
-  <w:abstractNum w:abstractNumId="25" w15:restartNumberingAfterBreak="0">
+  <w:abstractNum w:abstractNumId="29" w15:restartNumberingAfterBreak="0">
     <w:nsid w:val="5BEF3511"/>
     <w:multiLevelType w:val="hybridMultilevel"/>
     <w:tmpl w:val="254AD94C"/>
@@ -16980,7 +18678,7 @@
       </w:pPr>
     </w:lvl>
   </w:abstractNum>
-  <w:abstractNum w:abstractNumId="26" w15:restartNumberingAfterBreak="0">
+  <w:abstractNum w:abstractNumId="30" w15:restartNumberingAfterBreak="0">
     <w:nsid w:val="5D137168"/>
     <w:multiLevelType w:val="hybridMultilevel"/>
     <w:tmpl w:val="4150E6A0"/>
@@ -17069,7 +18767,7 @@
       </w:pPr>
     </w:lvl>
   </w:abstractNum>
-  <w:abstractNum w:abstractNumId="27" w15:restartNumberingAfterBreak="0">
+  <w:abstractNum w:abstractNumId="31" w15:restartNumberingAfterBreak="0">
     <w:nsid w:val="5FF913A2"/>
     <w:multiLevelType w:val="hybridMultilevel"/>
     <w:tmpl w:val="209AFDE8"/>
@@ -17160,7 +18858,7 @@
       </w:pPr>
     </w:lvl>
   </w:abstractNum>
-  <w:abstractNum w:abstractNumId="28" w15:restartNumberingAfterBreak="0">
+  <w:abstractNum w:abstractNumId="32" w15:restartNumberingAfterBreak="0">
     <w:nsid w:val="600F62B3"/>
     <w:multiLevelType w:val="hybridMultilevel"/>
     <w:tmpl w:val="E94A6584"/>
@@ -17249,7 +18947,7 @@
       </w:pPr>
     </w:lvl>
   </w:abstractNum>
-  <w:abstractNum w:abstractNumId="29" w15:restartNumberingAfterBreak="0">
+  <w:abstractNum w:abstractNumId="33" w15:restartNumberingAfterBreak="0">
     <w:nsid w:val="6F3C329D"/>
     <w:multiLevelType w:val="hybridMultilevel"/>
     <w:tmpl w:val="3BA6D264"/>
@@ -17338,7 +19036,7 @@
       </w:pPr>
     </w:lvl>
   </w:abstractNum>
-  <w:abstractNum w:abstractNumId="30" w15:restartNumberingAfterBreak="0">
+  <w:abstractNum w:abstractNumId="34" w15:restartNumberingAfterBreak="0">
     <w:nsid w:val="6F804375"/>
     <w:multiLevelType w:val="hybridMultilevel"/>
     <w:tmpl w:val="E942325A"/>
@@ -17427,7 +19125,7 @@
       </w:pPr>
     </w:lvl>
   </w:abstractNum>
-  <w:abstractNum w:abstractNumId="31" w15:restartNumberingAfterBreak="0">
+  <w:abstractNum w:abstractNumId="35" w15:restartNumberingAfterBreak="0">
     <w:nsid w:val="73AD0C9B"/>
     <w:multiLevelType w:val="hybridMultilevel"/>
     <w:tmpl w:val="662896B2"/>
@@ -17516,7 +19214,7 @@
       </w:pPr>
     </w:lvl>
   </w:abstractNum>
-  <w:abstractNum w:abstractNumId="32" w15:restartNumberingAfterBreak="0">
+  <w:abstractNum w:abstractNumId="36" w15:restartNumberingAfterBreak="0">
     <w:nsid w:val="7AA67853"/>
     <w:multiLevelType w:val="hybridMultilevel"/>
     <w:tmpl w:val="AE1884C2"/>
@@ -17605,7 +19303,7 @@
       </w:pPr>
     </w:lvl>
   </w:abstractNum>
-  <w:abstractNum w:abstractNumId="33" w15:restartNumberingAfterBreak="0">
+  <w:abstractNum w:abstractNumId="37" w15:restartNumberingAfterBreak="0">
     <w:nsid w:val="7B2B797E"/>
     <w:multiLevelType w:val="hybridMultilevel"/>
     <w:tmpl w:val="2AF8F7D4"/>
@@ -17695,13 +19393,13 @@
     </w:lvl>
   </w:abstractNum>
   <w:num w:numId="1" w16cid:durableId="556160832">
-    <w:abstractNumId w:val="17"/>
+    <w:abstractNumId w:val="19"/>
   </w:num>
   <w:num w:numId="2" w16cid:durableId="1445922152">
     <w:abstractNumId w:val="6"/>
   </w:num>
   <w:num w:numId="3" w16cid:durableId="1973054759">
-    <w:abstractNumId w:val="16"/>
+    <w:abstractNumId w:val="18"/>
   </w:num>
   <w:num w:numId="4" w16cid:durableId="1721979684">
     <w:abstractNumId w:val="3"/>
@@ -17710,10 +19408,10 @@
     <w:abstractNumId w:val="5"/>
   </w:num>
   <w:num w:numId="6" w16cid:durableId="1284507689">
-    <w:abstractNumId w:val="31"/>
+    <w:abstractNumId w:val="35"/>
   </w:num>
   <w:num w:numId="7" w16cid:durableId="1725711538">
-    <w:abstractNumId w:val="19"/>
+    <w:abstractNumId w:val="22"/>
   </w:num>
   <w:num w:numId="8" w16cid:durableId="1443770091">
     <w:abstractNumId w:val="1"/>
@@ -17722,79 +19420,91 @@
     <w:abstractNumId w:val="4"/>
   </w:num>
   <w:num w:numId="10" w16cid:durableId="700398454">
-    <w:abstractNumId w:val="20"/>
+    <w:abstractNumId w:val="23"/>
   </w:num>
   <w:num w:numId="11" w16cid:durableId="875892958">
-    <w:abstractNumId w:val="21"/>
+    <w:abstractNumId w:val="25"/>
   </w:num>
   <w:num w:numId="12" w16cid:durableId="905141047">
-    <w:abstractNumId w:val="13"/>
+    <w:abstractNumId w:val="14"/>
   </w:num>
   <w:num w:numId="13" w16cid:durableId="949699107">
-    <w:abstractNumId w:val="27"/>
+    <w:abstractNumId w:val="31"/>
   </w:num>
   <w:num w:numId="14" w16cid:durableId="1115757940">
-    <w:abstractNumId w:val="15"/>
+    <w:abstractNumId w:val="17"/>
   </w:num>
   <w:num w:numId="15" w16cid:durableId="1146702556">
-    <w:abstractNumId w:val="12"/>
+    <w:abstractNumId w:val="13"/>
   </w:num>
   <w:num w:numId="16" w16cid:durableId="2032876798">
     <w:abstractNumId w:val="7"/>
   </w:num>
   <w:num w:numId="17" w16cid:durableId="2071151929">
-    <w:abstractNumId w:val="24"/>
+    <w:abstractNumId w:val="28"/>
   </w:num>
   <w:num w:numId="18" w16cid:durableId="1737315643">
-    <w:abstractNumId w:val="23"/>
+    <w:abstractNumId w:val="27"/>
   </w:num>
   <w:num w:numId="19" w16cid:durableId="1801847504">
-    <w:abstractNumId w:val="14"/>
+    <w:abstractNumId w:val="15"/>
   </w:num>
   <w:num w:numId="20" w16cid:durableId="752093123">
     <w:abstractNumId w:val="0"/>
   </w:num>
   <w:num w:numId="21" w16cid:durableId="2057242558">
-    <w:abstractNumId w:val="8"/>
+    <w:abstractNumId w:val="9"/>
   </w:num>
   <w:num w:numId="22" w16cid:durableId="1909611068">
-    <w:abstractNumId w:val="28"/>
+    <w:abstractNumId w:val="32"/>
   </w:num>
   <w:num w:numId="23" w16cid:durableId="626548352">
+    <w:abstractNumId w:val="30"/>
+  </w:num>
+  <w:num w:numId="24" w16cid:durableId="350567698">
     <w:abstractNumId w:val="26"/>
   </w:num>
-  <w:num w:numId="24" w16cid:durableId="350567698">
-    <w:abstractNumId w:val="22"/>
-  </w:num>
   <w:num w:numId="25" w16cid:durableId="2071922158">
-    <w:abstractNumId w:val="29"/>
+    <w:abstractNumId w:val="33"/>
   </w:num>
   <w:num w:numId="26" w16cid:durableId="1905096678">
-    <w:abstractNumId w:val="30"/>
+    <w:abstractNumId w:val="34"/>
   </w:num>
   <w:num w:numId="27" w16cid:durableId="302657768">
-    <w:abstractNumId w:val="9"/>
+    <w:abstractNumId w:val="10"/>
   </w:num>
   <w:num w:numId="28" w16cid:durableId="901788483">
-    <w:abstractNumId w:val="33"/>
+    <w:abstractNumId w:val="37"/>
   </w:num>
   <w:num w:numId="29" w16cid:durableId="1675841000">
     <w:abstractNumId w:val="2"/>
   </w:num>
   <w:num w:numId="30" w16cid:durableId="765931090">
-    <w:abstractNumId w:val="10"/>
+    <w:abstractNumId w:val="11"/>
   </w:num>
   <w:num w:numId="31" w16cid:durableId="1996955117">
-    <w:abstractNumId w:val="18"/>
+    <w:abstractNumId w:val="21"/>
   </w:num>
   <w:num w:numId="32" w16cid:durableId="1803961748">
-    <w:abstractNumId w:val="25"/>
+    <w:abstractNumId w:val="29"/>
   </w:num>
   <w:num w:numId="33" w16cid:durableId="73093460">
-    <w:abstractNumId w:val="11"/>
+    <w:abstractNumId w:val="12"/>
   </w:num>
   <w:num w:numId="34" w16cid:durableId="1405452091">
-    <w:abstractNumId w:val="32"/>
+    <w:abstractNumId w:val="36"/>
+  </w:num>
+  <w:num w:numId="35" w16cid:durableId="1103526188">
+    <w:abstractNumId w:val="20"/>
+  </w:num>
+  <w:num w:numId="36" w16cid:durableId="1138306815">
+    <w:abstractNumId w:val="24"/>
+  </w:num>
+  <w:num w:numId="37" w16cid:durableId="1547791230">
+    <w:abstractNumId w:val="16"/>
+  </w:num>
+  <w:num w:numId="38" w16cid:durableId="1814758571">
+    <w:abstractNumId w:val="8"/>
   </w:num>
 </w:numbering>
 </file>
@@ -19136,8 +20846,8 @@
     <w:rsid w:val="00021D17"/>
     <w:rsid w:val="00097D9D"/>
     <w:rsid w:val="00146DE0"/>
-    <w:rsid w:val="00181F77"/>
     <w:rsid w:val="002B0063"/>
+    <w:rsid w:val="003B6F90"/>
     <w:rsid w:val="00656C20"/>
     <w:rsid w:val="007069EA"/>
     <w:rsid w:val="00960C4B"/>

</xml_diff>

<commit_message>
Small changes to the word doc
</commit_message>
<xml_diff>
--- a/PharmTechUserManual.docx
+++ b/PharmTechUserManual.docx
@@ -458,7 +458,7 @@
           <w:r>
             <w:fldChar w:fldCharType="separate"/>
           </w:r>
-          <w:hyperlink w:anchor="_Toc192507697" w:history="1">
+          <w:hyperlink w:anchor="_Toc192508147" w:history="1">
             <w:r>
               <w:rPr>
                 <w:rStyle w:val="Hyperlink"/>
@@ -485,7 +485,7 @@
                 <w:noProof/>
                 <w:webHidden/>
               </w:rPr>
-              <w:instrText xml:space="preserve"> PAGEREF _Toc192507697 \h </w:instrText>
+              <w:instrText xml:space="preserve"> PAGEREF _Toc192508147 \h </w:instrText>
             </w:r>
             <w:r>
               <w:rPr>
@@ -532,7 +532,7 @@
               <w14:ligatures w14:val="standardContextual"/>
             </w:rPr>
           </w:pPr>
-          <w:hyperlink w:anchor="_Toc192507698" w:history="1">
+          <w:hyperlink w:anchor="_Toc192508148" w:history="1">
             <w:r>
               <w:rPr>
                 <w:rStyle w:val="Hyperlink"/>
@@ -559,7 +559,7 @@
                 <w:noProof/>
                 <w:webHidden/>
               </w:rPr>
-              <w:instrText xml:space="preserve"> PAGEREF _Toc192507698 \h </w:instrText>
+              <w:instrText xml:space="preserve"> PAGEREF _Toc192508148 \h </w:instrText>
             </w:r>
             <w:r>
               <w:rPr>
@@ -606,7 +606,7 @@
               <w14:ligatures w14:val="standardContextual"/>
             </w:rPr>
           </w:pPr>
-          <w:hyperlink w:anchor="_Toc192507699" w:history="1">
+          <w:hyperlink w:anchor="_Toc192508149" w:history="1">
             <w:r>
               <w:rPr>
                 <w:rStyle w:val="Hyperlink"/>
@@ -633,7 +633,7 @@
                 <w:noProof/>
                 <w:webHidden/>
               </w:rPr>
-              <w:instrText xml:space="preserve"> PAGEREF _Toc192507699 \h </w:instrText>
+              <w:instrText xml:space="preserve"> PAGEREF _Toc192508149 \h </w:instrText>
             </w:r>
             <w:r>
               <w:rPr>
@@ -680,7 +680,7 @@
               <w14:ligatures w14:val="standardContextual"/>
             </w:rPr>
           </w:pPr>
-          <w:hyperlink w:anchor="_Toc192507700" w:history="1">
+          <w:hyperlink w:anchor="_Toc192508150" w:history="1">
             <w:r>
               <w:rPr>
                 <w:rStyle w:val="Hyperlink"/>
@@ -707,7 +707,7 @@
                 <w:noProof/>
                 <w:webHidden/>
               </w:rPr>
-              <w:instrText xml:space="preserve"> PAGEREF _Toc192507700 \h </w:instrText>
+              <w:instrText xml:space="preserve"> PAGEREF _Toc192508150 \h </w:instrText>
             </w:r>
             <w:r>
               <w:rPr>
@@ -754,7 +754,7 @@
               <w14:ligatures w14:val="standardContextual"/>
             </w:rPr>
           </w:pPr>
-          <w:hyperlink w:anchor="_Toc192507701" w:history="1">
+          <w:hyperlink w:anchor="_Toc192508151" w:history="1">
             <w:r>
               <w:rPr>
                 <w:rStyle w:val="Hyperlink"/>
@@ -781,7 +781,7 @@
                 <w:noProof/>
                 <w:webHidden/>
               </w:rPr>
-              <w:instrText xml:space="preserve"> PAGEREF _Toc192507701 \h </w:instrText>
+              <w:instrText xml:space="preserve"> PAGEREF _Toc192508151 \h </w:instrText>
             </w:r>
             <w:r>
               <w:rPr>
@@ -828,7 +828,7 @@
               <w14:ligatures w14:val="standardContextual"/>
             </w:rPr>
           </w:pPr>
-          <w:hyperlink w:anchor="_Toc192507702" w:history="1">
+          <w:hyperlink w:anchor="_Toc192508152" w:history="1">
             <w:r>
               <w:rPr>
                 <w:rStyle w:val="Hyperlink"/>
@@ -855,7 +855,7 @@
                 <w:noProof/>
                 <w:webHidden/>
               </w:rPr>
-              <w:instrText xml:space="preserve"> PAGEREF _Toc192507702 \h </w:instrText>
+              <w:instrText xml:space="preserve"> PAGEREF _Toc192508152 \h </w:instrText>
             </w:r>
             <w:r>
               <w:rPr>
@@ -902,7 +902,7 @@
               <w14:ligatures w14:val="standardContextual"/>
             </w:rPr>
           </w:pPr>
-          <w:hyperlink w:anchor="_Toc192507703" w:history="1">
+          <w:hyperlink w:anchor="_Toc192508153" w:history="1">
             <w:r>
               <w:rPr>
                 <w:rStyle w:val="Hyperlink"/>
@@ -929,7 +929,7 @@
                 <w:noProof/>
                 <w:webHidden/>
               </w:rPr>
-              <w:instrText xml:space="preserve"> PAGEREF _Toc192507703 \h </w:instrText>
+              <w:instrText xml:space="preserve"> PAGEREF _Toc192508153 \h </w:instrText>
             </w:r>
             <w:r>
               <w:rPr>
@@ -976,7 +976,7 @@
               <w14:ligatures w14:val="standardContextual"/>
             </w:rPr>
           </w:pPr>
-          <w:hyperlink w:anchor="_Toc192507704" w:history="1">
+          <w:hyperlink w:anchor="_Toc192508154" w:history="1">
             <w:r>
               <w:rPr>
                 <w:rStyle w:val="Hyperlink"/>
@@ -1003,7 +1003,7 @@
                 <w:noProof/>
                 <w:webHidden/>
               </w:rPr>
-              <w:instrText xml:space="preserve"> PAGEREF _Toc192507704 \h </w:instrText>
+              <w:instrText xml:space="preserve"> PAGEREF _Toc192508154 \h </w:instrText>
             </w:r>
             <w:r>
               <w:rPr>
@@ -1050,7 +1050,7 @@
               <w14:ligatures w14:val="standardContextual"/>
             </w:rPr>
           </w:pPr>
-          <w:hyperlink w:anchor="_Toc192507705" w:history="1">
+          <w:hyperlink w:anchor="_Toc192508155" w:history="1">
             <w:r>
               <w:rPr>
                 <w:rStyle w:val="Hyperlink"/>
@@ -1077,7 +1077,7 @@
                 <w:noProof/>
                 <w:webHidden/>
               </w:rPr>
-              <w:instrText xml:space="preserve"> PAGEREF _Toc192507705 \h </w:instrText>
+              <w:instrText xml:space="preserve"> PAGEREF _Toc192508155 \h </w:instrText>
             </w:r>
             <w:r>
               <w:rPr>
@@ -1124,7 +1124,7 @@
               <w14:ligatures w14:val="standardContextual"/>
             </w:rPr>
           </w:pPr>
-          <w:hyperlink w:anchor="_Toc192507706" w:history="1">
+          <w:hyperlink w:anchor="_Toc192508156" w:history="1">
             <w:r>
               <w:rPr>
                 <w:rStyle w:val="Hyperlink"/>
@@ -1151,7 +1151,7 @@
                 <w:noProof/>
                 <w:webHidden/>
               </w:rPr>
-              <w:instrText xml:space="preserve"> PAGEREF _Toc192507706 \h </w:instrText>
+              <w:instrText xml:space="preserve"> PAGEREF _Toc192508156 \h </w:instrText>
             </w:r>
             <w:r>
               <w:rPr>
@@ -1198,7 +1198,7 @@
               <w14:ligatures w14:val="standardContextual"/>
             </w:rPr>
           </w:pPr>
-          <w:hyperlink w:anchor="_Toc192507707" w:history="1">
+          <w:hyperlink w:anchor="_Toc192508157" w:history="1">
             <w:r>
               <w:rPr>
                 <w:rStyle w:val="Hyperlink"/>
@@ -1225,7 +1225,7 @@
                 <w:noProof/>
                 <w:webHidden/>
               </w:rPr>
-              <w:instrText xml:space="preserve"> PAGEREF _Toc192507707 \h </w:instrText>
+              <w:instrText xml:space="preserve"> PAGEREF _Toc192508157 \h </w:instrText>
             </w:r>
             <w:r>
               <w:rPr>
@@ -1272,7 +1272,7 @@
               <w14:ligatures w14:val="standardContextual"/>
             </w:rPr>
           </w:pPr>
-          <w:hyperlink w:anchor="_Toc192507708" w:history="1">
+          <w:hyperlink w:anchor="_Toc192508158" w:history="1">
             <w:r>
               <w:rPr>
                 <w:rStyle w:val="Hyperlink"/>
@@ -1299,7 +1299,7 @@
                 <w:noProof/>
                 <w:webHidden/>
               </w:rPr>
-              <w:instrText xml:space="preserve"> PAGEREF _Toc192507708 \h </w:instrText>
+              <w:instrText xml:space="preserve"> PAGEREF _Toc192508158 \h </w:instrText>
             </w:r>
             <w:r>
               <w:rPr>
@@ -1346,7 +1346,7 @@
               <w14:ligatures w14:val="standardContextual"/>
             </w:rPr>
           </w:pPr>
-          <w:hyperlink w:anchor="_Toc192507709" w:history="1">
+          <w:hyperlink w:anchor="_Toc192508159" w:history="1">
             <w:r>
               <w:rPr>
                 <w:rStyle w:val="Hyperlink"/>
@@ -1373,7 +1373,7 @@
                 <w:noProof/>
                 <w:webHidden/>
               </w:rPr>
-              <w:instrText xml:space="preserve"> PAGEREF _Toc192507709 \h </w:instrText>
+              <w:instrText xml:space="preserve"> PAGEREF _Toc192508159 \h </w:instrText>
             </w:r>
             <w:r>
               <w:rPr>
@@ -1420,7 +1420,7 @@
               <w14:ligatures w14:val="standardContextual"/>
             </w:rPr>
           </w:pPr>
-          <w:hyperlink w:anchor="_Toc192507710" w:history="1">
+          <w:hyperlink w:anchor="_Toc192508160" w:history="1">
             <w:r>
               <w:rPr>
                 <w:rStyle w:val="Hyperlink"/>
@@ -1447,7 +1447,7 @@
                 <w:noProof/>
                 <w:webHidden/>
               </w:rPr>
-              <w:instrText xml:space="preserve"> PAGEREF _Toc192507710 \h </w:instrText>
+              <w:instrText xml:space="preserve"> PAGEREF _Toc192508160 \h </w:instrText>
             </w:r>
             <w:r>
               <w:rPr>
@@ -1494,7 +1494,7 @@
               <w14:ligatures w14:val="standardContextual"/>
             </w:rPr>
           </w:pPr>
-          <w:hyperlink w:anchor="_Toc192507711" w:history="1">
+          <w:hyperlink w:anchor="_Toc192508161" w:history="1">
             <w:r>
               <w:rPr>
                 <w:rStyle w:val="Hyperlink"/>
@@ -1521,7 +1521,7 @@
                 <w:noProof/>
                 <w:webHidden/>
               </w:rPr>
-              <w:instrText xml:space="preserve"> PAGEREF _Toc192507711 \h </w:instrText>
+              <w:instrText xml:space="preserve"> PAGEREF _Toc192508161 \h </w:instrText>
             </w:r>
             <w:r>
               <w:rPr>
@@ -1568,7 +1568,7 @@
               <w14:ligatures w14:val="standardContextual"/>
             </w:rPr>
           </w:pPr>
-          <w:hyperlink w:anchor="_Toc192507712" w:history="1">
+          <w:hyperlink w:anchor="_Toc192508162" w:history="1">
             <w:r>
               <w:rPr>
                 <w:rStyle w:val="Hyperlink"/>
@@ -1595,7 +1595,7 @@
                 <w:noProof/>
                 <w:webHidden/>
               </w:rPr>
-              <w:instrText xml:space="preserve"> PAGEREF _Toc192507712 \h </w:instrText>
+              <w:instrText xml:space="preserve"> PAGEREF _Toc192508162 \h </w:instrText>
             </w:r>
             <w:r>
               <w:rPr>
@@ -1642,7 +1642,7 @@
               <w14:ligatures w14:val="standardContextual"/>
             </w:rPr>
           </w:pPr>
-          <w:hyperlink w:anchor="_Toc192507713" w:history="1">
+          <w:hyperlink w:anchor="_Toc192508163" w:history="1">
             <w:r>
               <w:rPr>
                 <w:rStyle w:val="Hyperlink"/>
@@ -1669,7 +1669,7 @@
                 <w:noProof/>
                 <w:webHidden/>
               </w:rPr>
-              <w:instrText xml:space="preserve"> PAGEREF _Toc192507713 \h </w:instrText>
+              <w:instrText xml:space="preserve"> PAGEREF _Toc192508163 \h </w:instrText>
             </w:r>
             <w:r>
               <w:rPr>
@@ -1716,7 +1716,7 @@
               <w14:ligatures w14:val="standardContextual"/>
             </w:rPr>
           </w:pPr>
-          <w:hyperlink w:anchor="_Toc192507714" w:history="1">
+          <w:hyperlink w:anchor="_Toc192508164" w:history="1">
             <w:r>
               <w:rPr>
                 <w:rStyle w:val="Hyperlink"/>
@@ -1743,7 +1743,7 @@
                 <w:noProof/>
                 <w:webHidden/>
               </w:rPr>
-              <w:instrText xml:space="preserve"> PAGEREF _Toc192507714 \h </w:instrText>
+              <w:instrText xml:space="preserve"> PAGEREF _Toc192508164 \h </w:instrText>
             </w:r>
             <w:r>
               <w:rPr>
@@ -1790,7 +1790,7 @@
               <w14:ligatures w14:val="standardContextual"/>
             </w:rPr>
           </w:pPr>
-          <w:hyperlink w:anchor="_Toc192507715" w:history="1">
+          <w:hyperlink w:anchor="_Toc192508165" w:history="1">
             <w:r>
               <w:rPr>
                 <w:rStyle w:val="Hyperlink"/>
@@ -1817,7 +1817,7 @@
                 <w:noProof/>
                 <w:webHidden/>
               </w:rPr>
-              <w:instrText xml:space="preserve"> PAGEREF _Toc192507715 \h </w:instrText>
+              <w:instrText xml:space="preserve"> PAGEREF _Toc192508165 \h </w:instrText>
             </w:r>
             <w:r>
               <w:rPr>
@@ -1864,7 +1864,7 @@
               <w14:ligatures w14:val="standardContextual"/>
             </w:rPr>
           </w:pPr>
-          <w:hyperlink w:anchor="_Toc192507716" w:history="1">
+          <w:hyperlink w:anchor="_Toc192508166" w:history="1">
             <w:r>
               <w:rPr>
                 <w:rStyle w:val="Hyperlink"/>
@@ -1891,7 +1891,7 @@
                 <w:noProof/>
                 <w:webHidden/>
               </w:rPr>
-              <w:instrText xml:space="preserve"> PAGEREF _Toc192507716 \h </w:instrText>
+              <w:instrText xml:space="preserve"> PAGEREF _Toc192508166 \h </w:instrText>
             </w:r>
             <w:r>
               <w:rPr>
@@ -1938,7 +1938,7 @@
               <w14:ligatures w14:val="standardContextual"/>
             </w:rPr>
           </w:pPr>
-          <w:hyperlink w:anchor="_Toc192507717" w:history="1">
+          <w:hyperlink w:anchor="_Toc192508167" w:history="1">
             <w:r>
               <w:rPr>
                 <w:rStyle w:val="Hyperlink"/>
@@ -1965,7 +1965,7 @@
                 <w:noProof/>
                 <w:webHidden/>
               </w:rPr>
-              <w:instrText xml:space="preserve"> PAGEREF _Toc192507717 \h </w:instrText>
+              <w:instrText xml:space="preserve"> PAGEREF _Toc192508167 \h </w:instrText>
             </w:r>
             <w:r>
               <w:rPr>
@@ -2012,7 +2012,7 @@
               <w14:ligatures w14:val="standardContextual"/>
             </w:rPr>
           </w:pPr>
-          <w:hyperlink w:anchor="_Toc192507718" w:history="1">
+          <w:hyperlink w:anchor="_Toc192508168" w:history="1">
             <w:r>
               <w:rPr>
                 <w:rStyle w:val="Hyperlink"/>
@@ -2039,7 +2039,7 @@
                 <w:noProof/>
                 <w:webHidden/>
               </w:rPr>
-              <w:instrText xml:space="preserve"> PAGEREF _Toc192507718 \h </w:instrText>
+              <w:instrText xml:space="preserve"> PAGEREF _Toc192508168 \h </w:instrText>
             </w:r>
             <w:r>
               <w:rPr>
@@ -2086,7 +2086,7 @@
               <w14:ligatures w14:val="standardContextual"/>
             </w:rPr>
           </w:pPr>
-          <w:hyperlink w:anchor="_Toc192507719" w:history="1">
+          <w:hyperlink w:anchor="_Toc192508169" w:history="1">
             <w:r>
               <w:rPr>
                 <w:rStyle w:val="Hyperlink"/>
@@ -2113,7 +2113,7 @@
                 <w:noProof/>
                 <w:webHidden/>
               </w:rPr>
-              <w:instrText xml:space="preserve"> PAGEREF _Toc192507719 \h </w:instrText>
+              <w:instrText xml:space="preserve"> PAGEREF _Toc192508169 \h </w:instrText>
             </w:r>
             <w:r>
               <w:rPr>
@@ -2160,7 +2160,7 @@
               <w14:ligatures w14:val="standardContextual"/>
             </w:rPr>
           </w:pPr>
-          <w:hyperlink w:anchor="_Toc192507720" w:history="1">
+          <w:hyperlink w:anchor="_Toc192508170" w:history="1">
             <w:r>
               <w:rPr>
                 <w:rStyle w:val="Hyperlink"/>
@@ -2187,7 +2187,7 @@
                 <w:noProof/>
                 <w:webHidden/>
               </w:rPr>
-              <w:instrText xml:space="preserve"> PAGEREF _Toc192507720 \h </w:instrText>
+              <w:instrText xml:space="preserve"> PAGEREF _Toc192508170 \h </w:instrText>
             </w:r>
             <w:r>
               <w:rPr>
@@ -2234,7 +2234,7 @@
               <w14:ligatures w14:val="standardContextual"/>
             </w:rPr>
           </w:pPr>
-          <w:hyperlink w:anchor="_Toc192507721" w:history="1">
+          <w:hyperlink w:anchor="_Toc192508171" w:history="1">
             <w:r>
               <w:rPr>
                 <w:rStyle w:val="Hyperlink"/>
@@ -2261,7 +2261,7 @@
                 <w:noProof/>
                 <w:webHidden/>
               </w:rPr>
-              <w:instrText xml:space="preserve"> PAGEREF _Toc192507721 \h </w:instrText>
+              <w:instrText xml:space="preserve"> PAGEREF _Toc192508171 \h </w:instrText>
             </w:r>
             <w:r>
               <w:rPr>
@@ -2308,7 +2308,7 @@
               <w14:ligatures w14:val="standardContextual"/>
             </w:rPr>
           </w:pPr>
-          <w:hyperlink w:anchor="_Toc192507722" w:history="1">
+          <w:hyperlink w:anchor="_Toc192508172" w:history="1">
             <w:r>
               <w:rPr>
                 <w:rStyle w:val="Hyperlink"/>
@@ -2335,7 +2335,7 @@
                 <w:noProof/>
                 <w:webHidden/>
               </w:rPr>
-              <w:instrText xml:space="preserve"> PAGEREF _Toc192507722 \h </w:instrText>
+              <w:instrText xml:space="preserve"> PAGEREF _Toc192508172 \h </w:instrText>
             </w:r>
             <w:r>
               <w:rPr>
@@ -2382,7 +2382,7 @@
               <w14:ligatures w14:val="standardContextual"/>
             </w:rPr>
           </w:pPr>
-          <w:hyperlink w:anchor="_Toc192507723" w:history="1">
+          <w:hyperlink w:anchor="_Toc192508173" w:history="1">
             <w:r>
               <w:rPr>
                 <w:rStyle w:val="Hyperlink"/>
@@ -2409,7 +2409,7 @@
                 <w:noProof/>
                 <w:webHidden/>
               </w:rPr>
-              <w:instrText xml:space="preserve"> PAGEREF _Toc192507723 \h </w:instrText>
+              <w:instrText xml:space="preserve"> PAGEREF _Toc192508173 \h </w:instrText>
             </w:r>
             <w:r>
               <w:rPr>
@@ -2456,7 +2456,7 @@
               <w14:ligatures w14:val="standardContextual"/>
             </w:rPr>
           </w:pPr>
-          <w:hyperlink w:anchor="_Toc192507724" w:history="1">
+          <w:hyperlink w:anchor="_Toc192508174" w:history="1">
             <w:r>
               <w:rPr>
                 <w:rStyle w:val="Hyperlink"/>
@@ -2483,7 +2483,7 @@
                 <w:noProof/>
                 <w:webHidden/>
               </w:rPr>
-              <w:instrText xml:space="preserve"> PAGEREF _Toc192507724 \h </w:instrText>
+              <w:instrText xml:space="preserve"> PAGEREF _Toc192508174 \h </w:instrText>
             </w:r>
             <w:r>
               <w:rPr>
@@ -2530,7 +2530,7 @@
               <w14:ligatures w14:val="standardContextual"/>
             </w:rPr>
           </w:pPr>
-          <w:hyperlink w:anchor="_Toc192507725" w:history="1">
+          <w:hyperlink w:anchor="_Toc192508175" w:history="1">
             <w:r>
               <w:rPr>
                 <w:rStyle w:val="Hyperlink"/>
@@ -2557,7 +2557,7 @@
                 <w:noProof/>
                 <w:webHidden/>
               </w:rPr>
-              <w:instrText xml:space="preserve"> PAGEREF _Toc192507725 \h </w:instrText>
+              <w:instrText xml:space="preserve"> PAGEREF _Toc192508175 \h </w:instrText>
             </w:r>
             <w:r>
               <w:rPr>
@@ -2604,7 +2604,7 @@
               <w14:ligatures w14:val="standardContextual"/>
             </w:rPr>
           </w:pPr>
-          <w:hyperlink w:anchor="_Toc192507726" w:history="1">
+          <w:hyperlink w:anchor="_Toc192508176" w:history="1">
             <w:r>
               <w:rPr>
                 <w:rStyle w:val="Hyperlink"/>
@@ -2631,7 +2631,7 @@
                 <w:noProof/>
                 <w:webHidden/>
               </w:rPr>
-              <w:instrText xml:space="preserve"> PAGEREF _Toc192507726 \h </w:instrText>
+              <w:instrText xml:space="preserve"> PAGEREF _Toc192508176 \h </w:instrText>
             </w:r>
             <w:r>
               <w:rPr>
@@ -2678,7 +2678,7 @@
               <w14:ligatures w14:val="standardContextual"/>
             </w:rPr>
           </w:pPr>
-          <w:hyperlink w:anchor="_Toc192507727" w:history="1">
+          <w:hyperlink w:anchor="_Toc192508177" w:history="1">
             <w:r>
               <w:rPr>
                 <w:rStyle w:val="Hyperlink"/>
@@ -2705,7 +2705,7 @@
                 <w:noProof/>
                 <w:webHidden/>
               </w:rPr>
-              <w:instrText xml:space="preserve"> PAGEREF _Toc192507727 \h </w:instrText>
+              <w:instrText xml:space="preserve"> PAGEREF _Toc192508177 \h </w:instrText>
             </w:r>
             <w:r>
               <w:rPr>
@@ -2752,7 +2752,7 @@
               <w14:ligatures w14:val="standardContextual"/>
             </w:rPr>
           </w:pPr>
-          <w:hyperlink w:anchor="_Toc192507728" w:history="1">
+          <w:hyperlink w:anchor="_Toc192508178" w:history="1">
             <w:r>
               <w:rPr>
                 <w:rStyle w:val="Hyperlink"/>
@@ -2779,7 +2779,7 @@
                 <w:noProof/>
                 <w:webHidden/>
               </w:rPr>
-              <w:instrText xml:space="preserve"> PAGEREF _Toc192507728 \h </w:instrText>
+              <w:instrText xml:space="preserve"> PAGEREF _Toc192508178 \h </w:instrText>
             </w:r>
             <w:r>
               <w:rPr>
@@ -2826,7 +2826,7 @@
               <w14:ligatures w14:val="standardContextual"/>
             </w:rPr>
           </w:pPr>
-          <w:hyperlink w:anchor="_Toc192507729" w:history="1">
+          <w:hyperlink w:anchor="_Toc192508179" w:history="1">
             <w:r>
               <w:rPr>
                 <w:rStyle w:val="Hyperlink"/>
@@ -2853,7 +2853,7 @@
                 <w:noProof/>
                 <w:webHidden/>
               </w:rPr>
-              <w:instrText xml:space="preserve"> PAGEREF _Toc192507729 \h </w:instrText>
+              <w:instrText xml:space="preserve"> PAGEREF _Toc192508179 \h </w:instrText>
             </w:r>
             <w:r>
               <w:rPr>
@@ -2900,7 +2900,7 @@
               <w14:ligatures w14:val="standardContextual"/>
             </w:rPr>
           </w:pPr>
-          <w:hyperlink w:anchor="_Toc192507730" w:history="1">
+          <w:hyperlink w:anchor="_Toc192508180" w:history="1">
             <w:r>
               <w:rPr>
                 <w:rStyle w:val="Hyperlink"/>
@@ -2927,7 +2927,7 @@
                 <w:noProof/>
                 <w:webHidden/>
               </w:rPr>
-              <w:instrText xml:space="preserve"> PAGEREF _Toc192507730 \h </w:instrText>
+              <w:instrText xml:space="preserve"> PAGEREF _Toc192508180 \h </w:instrText>
             </w:r>
             <w:r>
               <w:rPr>
@@ -2974,7 +2974,7 @@
               <w14:ligatures w14:val="standardContextual"/>
             </w:rPr>
           </w:pPr>
-          <w:hyperlink w:anchor="_Toc192507731" w:history="1">
+          <w:hyperlink w:anchor="_Toc192508181" w:history="1">
             <w:r>
               <w:rPr>
                 <w:rStyle w:val="Hyperlink"/>
@@ -3001,7 +3001,7 @@
                 <w:noProof/>
                 <w:webHidden/>
               </w:rPr>
-              <w:instrText xml:space="preserve"> PAGEREF _Toc192507731 \h </w:instrText>
+              <w:instrText xml:space="preserve"> PAGEREF _Toc192508181 \h </w:instrText>
             </w:r>
             <w:r>
               <w:rPr>
@@ -3048,7 +3048,7 @@
               <w14:ligatures w14:val="standardContextual"/>
             </w:rPr>
           </w:pPr>
-          <w:hyperlink w:anchor="_Toc192507732" w:history="1">
+          <w:hyperlink w:anchor="_Toc192508182" w:history="1">
             <w:r>
               <w:rPr>
                 <w:rStyle w:val="Hyperlink"/>
@@ -3075,7 +3075,7 @@
                 <w:noProof/>
                 <w:webHidden/>
               </w:rPr>
-              <w:instrText xml:space="preserve"> PAGEREF _Toc192507732 \h </w:instrText>
+              <w:instrText xml:space="preserve"> PAGEREF _Toc192508182 \h </w:instrText>
             </w:r>
             <w:r>
               <w:rPr>
@@ -3122,7 +3122,7 @@
               <w14:ligatures w14:val="standardContextual"/>
             </w:rPr>
           </w:pPr>
-          <w:hyperlink w:anchor="_Toc192507733" w:history="1">
+          <w:hyperlink w:anchor="_Toc192508183" w:history="1">
             <w:r>
               <w:rPr>
                 <w:rStyle w:val="Hyperlink"/>
@@ -3149,7 +3149,7 @@
                 <w:noProof/>
                 <w:webHidden/>
               </w:rPr>
-              <w:instrText xml:space="preserve"> PAGEREF _Toc192507733 \h </w:instrText>
+              <w:instrText xml:space="preserve"> PAGEREF _Toc192508183 \h </w:instrText>
             </w:r>
             <w:r>
               <w:rPr>
@@ -3196,7 +3196,7 @@
               <w14:ligatures w14:val="standardContextual"/>
             </w:rPr>
           </w:pPr>
-          <w:hyperlink w:anchor="_Toc192507734" w:history="1">
+          <w:hyperlink w:anchor="_Toc192508184" w:history="1">
             <w:r>
               <w:rPr>
                 <w:rStyle w:val="Hyperlink"/>
@@ -3223,7 +3223,7 @@
                 <w:noProof/>
                 <w:webHidden/>
               </w:rPr>
-              <w:instrText xml:space="preserve"> PAGEREF _Toc192507734 \h </w:instrText>
+              <w:instrText xml:space="preserve"> PAGEREF _Toc192508184 \h </w:instrText>
             </w:r>
             <w:r>
               <w:rPr>
@@ -3270,7 +3270,7 @@
               <w14:ligatures w14:val="standardContextual"/>
             </w:rPr>
           </w:pPr>
-          <w:hyperlink w:anchor="_Toc192507735" w:history="1">
+          <w:hyperlink w:anchor="_Toc192508185" w:history="1">
             <w:r>
               <w:rPr>
                 <w:rStyle w:val="Hyperlink"/>
@@ -3297,7 +3297,7 @@
                 <w:noProof/>
                 <w:webHidden/>
               </w:rPr>
-              <w:instrText xml:space="preserve"> PAGEREF _Toc192507735 \h </w:instrText>
+              <w:instrText xml:space="preserve"> PAGEREF _Toc192508185 \h </w:instrText>
             </w:r>
             <w:r>
               <w:rPr>
@@ -3344,7 +3344,7 @@
               <w14:ligatures w14:val="standardContextual"/>
             </w:rPr>
           </w:pPr>
-          <w:hyperlink w:anchor="_Toc192507736" w:history="1">
+          <w:hyperlink w:anchor="_Toc192508186" w:history="1">
             <w:r>
               <w:rPr>
                 <w:rStyle w:val="Hyperlink"/>
@@ -3371,7 +3371,7 @@
                 <w:noProof/>
                 <w:webHidden/>
               </w:rPr>
-              <w:instrText xml:space="preserve"> PAGEREF _Toc192507736 \h </w:instrText>
+              <w:instrText xml:space="preserve"> PAGEREF _Toc192508186 \h </w:instrText>
             </w:r>
             <w:r>
               <w:rPr>
@@ -3391,7 +3391,7 @@
                 <w:noProof/>
                 <w:webHidden/>
               </w:rPr>
-              <w:t>22</w:t>
+              <w:t>23</w:t>
             </w:r>
             <w:r>
               <w:rPr>
@@ -3418,7 +3418,7 @@
               <w14:ligatures w14:val="standardContextual"/>
             </w:rPr>
           </w:pPr>
-          <w:hyperlink w:anchor="_Toc192507737" w:history="1">
+          <w:hyperlink w:anchor="_Toc192508187" w:history="1">
             <w:r>
               <w:rPr>
                 <w:rStyle w:val="Hyperlink"/>
@@ -3445,7 +3445,7 @@
                 <w:noProof/>
                 <w:webHidden/>
               </w:rPr>
-              <w:instrText xml:space="preserve"> PAGEREF _Toc192507737 \h </w:instrText>
+              <w:instrText xml:space="preserve"> PAGEREF _Toc192508187 \h </w:instrText>
             </w:r>
             <w:r>
               <w:rPr>
@@ -3465,7 +3465,7 @@
                 <w:noProof/>
                 <w:webHidden/>
               </w:rPr>
-              <w:t>22</w:t>
+              <w:t>23</w:t>
             </w:r>
             <w:r>
               <w:rPr>
@@ -3498,7 +3498,7 @@
       <w:pPr>
         <w:pStyle w:val="Heading1"/>
       </w:pPr>
-      <w:bookmarkStart w:id="0" w:name="_Toc192507697"/>
+      <w:bookmarkStart w:id="0" w:name="_Toc192508147"/>
       <w:r>
         <w:lastRenderedPageBreak/>
         <w:t>INTRODUCTION</w:t>
@@ -3640,7 +3640,7 @@
       <w:pPr>
         <w:pStyle w:val="Heading1"/>
       </w:pPr>
-      <w:bookmarkStart w:id="1" w:name="_Toc192507698"/>
+      <w:bookmarkStart w:id="1" w:name="_Toc192508148"/>
       <w:r>
         <w:t>PURPOSE OF THE WEBSITE</w:t>
       </w:r>
@@ -3831,7 +3831,7 @@
         <w:pStyle w:val="Heading1"/>
       </w:pPr>
       <w:bookmarkStart w:id="2" w:name="_CONNECTION_GUIDE"/>
-      <w:bookmarkStart w:id="3" w:name="_Toc192507699"/>
+      <w:bookmarkStart w:id="3" w:name="_Toc192508149"/>
       <w:bookmarkEnd w:id="2"/>
       <w:r>
         <w:lastRenderedPageBreak/>
@@ -4153,7 +4153,7 @@
           <w:tab w:val="left" w:pos="4208"/>
         </w:tabs>
       </w:pPr>
-      <w:bookmarkStart w:id="4" w:name="_Toc192507700"/>
+      <w:bookmarkStart w:id="4" w:name="_Toc192508150"/>
       <w:r>
         <w:t>HOW TO SIGNUP</w:t>
       </w:r>
@@ -4514,7 +4514,7 @@
         <w:pStyle w:val="Heading1"/>
       </w:pPr>
       <w:bookmarkStart w:id="5" w:name="_HOW_TO_LOGIN"/>
-      <w:bookmarkStart w:id="6" w:name="_Toc192507701"/>
+      <w:bookmarkStart w:id="6" w:name="_Toc192508151"/>
       <w:bookmarkEnd w:id="5"/>
       <w:r>
         <w:lastRenderedPageBreak/>
@@ -4668,7 +4668,7 @@
       <w:pPr>
         <w:pStyle w:val="Heading1"/>
       </w:pPr>
-      <w:bookmarkStart w:id="7" w:name="_Toc192507702"/>
+      <w:bookmarkStart w:id="7" w:name="_Toc192508152"/>
       <w:r>
         <w:t>HOW TO LOGOUT</w:t>
       </w:r>
@@ -4880,7 +4880,7 @@
       <w:pPr>
         <w:pStyle w:val="Heading1"/>
       </w:pPr>
-      <w:bookmarkStart w:id="8" w:name="_Toc192507703"/>
+      <w:bookmarkStart w:id="8" w:name="_Toc192508153"/>
       <w:r>
         <w:t>HOW TO RESET PASSWORD</w:t>
       </w:r>
@@ -5169,7 +5169,7 @@
         <w:pStyle w:val="Heading1"/>
       </w:pPr>
       <w:bookmarkStart w:id="9" w:name="_USING_THE_NAVIGATION"/>
-      <w:bookmarkStart w:id="10" w:name="_Toc192507704"/>
+      <w:bookmarkStart w:id="10" w:name="_Toc192508154"/>
       <w:bookmarkEnd w:id="9"/>
       <w:r>
         <w:lastRenderedPageBreak/>
@@ -6213,7 +6213,7 @@
       <w:pPr>
         <w:pStyle w:val="Heading1"/>
       </w:pPr>
-      <w:bookmarkStart w:id="11" w:name="_Toc192507705"/>
+      <w:bookmarkStart w:id="11" w:name="_Toc192508155"/>
       <w:r>
         <w:lastRenderedPageBreak/>
         <w:t>SEARCH FUNCTIONALITY - DRUGS</w:t>
@@ -6729,7 +6729,7 @@
       <w:pPr>
         <w:pStyle w:val="Heading1"/>
       </w:pPr>
-      <w:bookmarkStart w:id="12" w:name="_Toc192507706"/>
+      <w:bookmarkStart w:id="12" w:name="_Toc192508156"/>
       <w:r>
         <w:t>SEARCH FUNCTIONALITY – PHYSICIANS</w:t>
       </w:r>
@@ -7093,7 +7093,7 @@
       <w:pPr>
         <w:pStyle w:val="Heading1"/>
       </w:pPr>
-      <w:bookmarkStart w:id="13" w:name="_Toc192507707"/>
+      <w:bookmarkStart w:id="13" w:name="_Toc192508157"/>
       <w:r>
         <w:lastRenderedPageBreak/>
         <w:t>SEARCH FUNCTIONALITY – PATIENTS</w:t>
@@ -7596,7 +7596,7 @@
         <w:pStyle w:val="Heading1"/>
       </w:pPr>
       <w:bookmarkStart w:id="14" w:name="_SEARCH_FUNCTIONALITY_–"/>
-      <w:bookmarkStart w:id="15" w:name="_Toc192507708"/>
+      <w:bookmarkStart w:id="15" w:name="_Toc192508158"/>
       <w:bookmarkEnd w:id="14"/>
       <w:r>
         <w:t>SEARCH FUNCTIONALITY – ORDERS</w:t>
@@ -8306,7 +8306,7 @@
         <w:pStyle w:val="Heading1"/>
       </w:pPr>
       <w:bookmarkStart w:id="16" w:name="_SEARCH_FUNCTIONALITY_-"/>
-      <w:bookmarkStart w:id="17" w:name="_Toc192507709"/>
+      <w:bookmarkStart w:id="17" w:name="_Toc192508159"/>
       <w:bookmarkEnd w:id="16"/>
       <w:r>
         <w:lastRenderedPageBreak/>
@@ -9005,7 +9005,7 @@
         <w:pStyle w:val="Heading1"/>
       </w:pPr>
       <w:bookmarkStart w:id="18" w:name="_HOW_TO_SORT"/>
-      <w:bookmarkStart w:id="19" w:name="_Toc192507710"/>
+      <w:bookmarkStart w:id="19" w:name="_Toc192508160"/>
       <w:bookmarkEnd w:id="18"/>
       <w:r>
         <w:t>HOW TO SORT TABLES</w:t>
@@ -9308,7 +9308,7 @@
       <w:pPr>
         <w:pStyle w:val="Heading1"/>
       </w:pPr>
-      <w:bookmarkStart w:id="20" w:name="_Toc192507711"/>
+      <w:bookmarkStart w:id="20" w:name="_Toc192508161"/>
       <w:r>
         <w:lastRenderedPageBreak/>
         <w:t>HOW TO CREATE AN ORDER</w:t>
@@ -9980,7 +9980,7 @@
       <w:pPr>
         <w:pStyle w:val="Heading1"/>
       </w:pPr>
-      <w:bookmarkStart w:id="21" w:name="_Toc192507712"/>
+      <w:bookmarkStart w:id="21" w:name="_Toc192508162"/>
       <w:r>
         <w:t>HOW TO VERIFY AN ORDER</w:t>
       </w:r>
@@ -10333,7 +10333,7 @@
       <w:pPr>
         <w:pStyle w:val="Heading1"/>
       </w:pPr>
-      <w:bookmarkStart w:id="22" w:name="_Toc192507713"/>
+      <w:bookmarkStart w:id="22" w:name="_Toc192508163"/>
       <w:r>
         <w:lastRenderedPageBreak/>
         <w:t>HOW TO REJECT AN ORDER</w:t>
@@ -10580,7 +10580,7 @@
         <w:pStyle w:val="Heading1"/>
       </w:pPr>
       <w:bookmarkStart w:id="23" w:name="_HOW_TO_PRINT"/>
-      <w:bookmarkStart w:id="24" w:name="_Toc192507714"/>
+      <w:bookmarkStart w:id="24" w:name="_Toc192508164"/>
       <w:bookmarkEnd w:id="23"/>
       <w:r>
         <w:t>HOW TO PRINT</w:t>
@@ -11057,7 +11057,7 @@
       <w:pPr>
         <w:pStyle w:val="Heading1"/>
       </w:pPr>
-      <w:bookmarkStart w:id="25" w:name="_Toc192507715"/>
+      <w:bookmarkStart w:id="25" w:name="_Toc192508165"/>
       <w:r>
         <w:lastRenderedPageBreak/>
         <w:t>HOW TO REPRINT</w:t>
@@ -11720,7 +11720,7 @@
       <w:pPr>
         <w:pStyle w:val="Heading1"/>
       </w:pPr>
-      <w:bookmarkStart w:id="26" w:name="_Toc192507716"/>
+      <w:bookmarkStart w:id="26" w:name="_Toc192508166"/>
       <w:r>
         <w:t>HOW TO SEE MY ORDERS</w:t>
       </w:r>
@@ -11920,7 +11920,7 @@
       <w:pPr>
         <w:pStyle w:val="Heading1"/>
       </w:pPr>
-      <w:bookmarkStart w:id="27" w:name="_Toc192507717"/>
+      <w:bookmarkStart w:id="27" w:name="_Toc192508167"/>
       <w:r>
         <w:lastRenderedPageBreak/>
         <w:t xml:space="preserve">HOW TO </w:t>
@@ -12809,7 +12809,7 @@
       <w:pPr>
         <w:pStyle w:val="Heading1"/>
       </w:pPr>
-      <w:bookmarkStart w:id="28" w:name="_Toc192507718"/>
+      <w:bookmarkStart w:id="28" w:name="_Toc192508168"/>
       <w:r>
         <w:lastRenderedPageBreak/>
         <w:t>INSTRUCTOR-ONLY FEATURES</w:t>
@@ -12838,7 +12838,7 @@
           <w:tab w:val="left" w:pos="5871"/>
         </w:tabs>
       </w:pPr>
-      <w:bookmarkStart w:id="29" w:name="_Toc192507719"/>
+      <w:bookmarkStart w:id="29" w:name="_Toc192508169"/>
       <w:r>
         <w:t>SEARCH FUNCTIONALITY – USER MANAGEMENT</w:t>
       </w:r>
@@ -13381,7 +13381,7 @@
       <w:pPr>
         <w:pStyle w:val="Heading1"/>
       </w:pPr>
-      <w:bookmarkStart w:id="30" w:name="_Toc192507720"/>
+      <w:bookmarkStart w:id="30" w:name="_Toc192508170"/>
       <w:r>
         <w:t>SEARCH FUNCTIONALITY – LOGS</w:t>
       </w:r>
@@ -13931,7 +13931,7 @@
       <w:pPr>
         <w:pStyle w:val="Heading1"/>
       </w:pPr>
-      <w:bookmarkStart w:id="31" w:name="_Toc192507721"/>
+      <w:bookmarkStart w:id="31" w:name="_Toc192508171"/>
       <w:r>
         <w:t>ADD A DRUG (INSTRUCTOR)</w:t>
       </w:r>
@@ -14184,7 +14184,7 @@
       <w:pPr>
         <w:pStyle w:val="Heading1"/>
       </w:pPr>
-      <w:bookmarkStart w:id="32" w:name="_Toc192507722"/>
+      <w:bookmarkStart w:id="32" w:name="_Toc192508172"/>
       <w:r>
         <w:t>BULK ADD DRUGS (INSTRUCTOR)</w:t>
       </w:r>
@@ -14666,7 +14666,7 @@
       <w:pPr>
         <w:pStyle w:val="Heading1"/>
       </w:pPr>
-      <w:bookmarkStart w:id="33" w:name="_Toc192507723"/>
+      <w:bookmarkStart w:id="33" w:name="_Toc192508173"/>
       <w:r>
         <w:lastRenderedPageBreak/>
         <w:t>EDIT DRUG (INSTRUCTOR)</w:t>
@@ -15047,7 +15047,7 @@
       <w:pPr>
         <w:pStyle w:val="Heading1"/>
       </w:pPr>
-      <w:bookmarkStart w:id="34" w:name="_Toc192507724"/>
+      <w:bookmarkStart w:id="34" w:name="_Toc192508174"/>
       <w:r>
         <w:t>DELETE DRUG (INSTRUCTOR)</w:t>
       </w:r>
@@ -15533,7 +15533,7 @@
       <w:pPr>
         <w:pStyle w:val="Heading1"/>
       </w:pPr>
-      <w:bookmarkStart w:id="35" w:name="_Toc192507725"/>
+      <w:bookmarkStart w:id="35" w:name="_Toc192508175"/>
       <w:r>
         <w:t>ADD PHYSICIAN (INSTRUCTOR)</w:t>
       </w:r>
@@ -15769,7 +15769,7 @@
       <w:pPr>
         <w:pStyle w:val="Heading1"/>
       </w:pPr>
-      <w:bookmarkStart w:id="36" w:name="_Toc192507726"/>
+      <w:bookmarkStart w:id="36" w:name="_Toc192508176"/>
       <w:r>
         <w:lastRenderedPageBreak/>
         <w:t>BULK ADD PHYSICIANS (INSTRUCTOR)</w:t>
@@ -16071,7 +16071,7 @@
       <w:pPr>
         <w:pStyle w:val="Heading1"/>
       </w:pPr>
-      <w:bookmarkStart w:id="37" w:name="_Toc192507727"/>
+      <w:bookmarkStart w:id="37" w:name="_Toc192508177"/>
       <w:r>
         <w:t>EDIT PHYSICIAN (INSTRUCTOR)</w:t>
       </w:r>
@@ -16490,7 +16490,7 @@
       <w:pPr>
         <w:pStyle w:val="Heading1"/>
       </w:pPr>
-      <w:bookmarkStart w:id="38" w:name="_Toc192507728"/>
+      <w:bookmarkStart w:id="38" w:name="_Toc192508178"/>
       <w:r>
         <w:lastRenderedPageBreak/>
         <w:t>DELETE PHYSICIAN (INSTRUCTOR)</w:t>
@@ -16830,7 +16830,7 @@
       <w:pPr>
         <w:pStyle w:val="Heading1"/>
       </w:pPr>
-      <w:bookmarkStart w:id="39" w:name="_Toc192507729"/>
+      <w:bookmarkStart w:id="39" w:name="_Toc192508179"/>
       <w:r>
         <w:t>ADD PATIENT (INSTRUCTOR)</w:t>
       </w:r>
@@ -17060,7 +17060,7 @@
       <w:pPr>
         <w:pStyle w:val="Heading1"/>
       </w:pPr>
-      <w:bookmarkStart w:id="40" w:name="_Toc192507730"/>
+      <w:bookmarkStart w:id="40" w:name="_Toc192508180"/>
       <w:r>
         <w:t>BULK ADD PATIENT (INSTRUCTOR)</w:t>
       </w:r>
@@ -17365,7 +17365,7 @@
       <w:pPr>
         <w:pStyle w:val="Heading1"/>
       </w:pPr>
-      <w:bookmarkStart w:id="41" w:name="_Toc192507731"/>
+      <w:bookmarkStart w:id="41" w:name="_Toc192508181"/>
       <w:r>
         <w:lastRenderedPageBreak/>
         <w:t>EDIT PATIENTS (INSTRUCTOR)</w:t>
@@ -17678,7 +17678,7 @@
       <w:pPr>
         <w:pStyle w:val="Heading1"/>
       </w:pPr>
-      <w:bookmarkStart w:id="42" w:name="_Toc192507732"/>
+      <w:bookmarkStart w:id="42" w:name="_Toc192508182"/>
       <w:r>
         <w:t>DELETE PATIENTS (INSTRUCTOR)</w:t>
       </w:r>
@@ -18065,7 +18065,7 @@
       <w:pPr>
         <w:pStyle w:val="Heading1"/>
       </w:pPr>
-      <w:bookmarkStart w:id="43" w:name="_Toc192507733"/>
+      <w:bookmarkStart w:id="43" w:name="_Toc192508183"/>
       <w:r>
         <w:lastRenderedPageBreak/>
         <w:t>BULK ADD USER MANAGEMENT (INSTRUCTOR)</w:t>
@@ -18366,7 +18366,7 @@
       <w:pPr>
         <w:pStyle w:val="Heading1"/>
       </w:pPr>
-      <w:bookmarkStart w:id="44" w:name="_Toc192507734"/>
+      <w:bookmarkStart w:id="44" w:name="_Toc192508184"/>
       <w:r>
         <w:t>EDIT USER (INSTRUCTOR)</w:t>
       </w:r>
@@ -18776,7 +18776,7 @@
       <w:pPr>
         <w:pStyle w:val="Heading1"/>
       </w:pPr>
-      <w:bookmarkStart w:id="45" w:name="_Toc192507735"/>
+      <w:bookmarkStart w:id="45" w:name="_Toc192508185"/>
       <w:r>
         <w:lastRenderedPageBreak/>
         <w:t>DELETE USER (INSTRUCTOR)</w:t>
@@ -19238,7 +19238,7 @@
       <w:pPr>
         <w:pStyle w:val="Heading1"/>
       </w:pPr>
-      <w:bookmarkStart w:id="46" w:name="_Toc192507736"/>
+      <w:bookmarkStart w:id="46" w:name="_Toc192508186"/>
       <w:r>
         <w:lastRenderedPageBreak/>
         <w:t>GLOSSARY</w:t>
@@ -19324,7 +19324,7 @@
       <w:pPr>
         <w:pStyle w:val="Heading1"/>
       </w:pPr>
-      <w:bookmarkStart w:id="47" w:name="_Toc192507737"/>
+      <w:bookmarkStart w:id="47" w:name="_Toc192508187"/>
       <w:r>
         <w:t>INDEX</w:t>
       </w:r>
@@ -25145,9 +25145,9 @@
     <w:rsidRoot w:val="007069EA"/>
     <w:rsid w:val="00021D17"/>
     <w:rsid w:val="00097D9D"/>
+    <w:rsid w:val="000C26EA"/>
     <w:rsid w:val="00146DE0"/>
     <w:rsid w:val="002B0063"/>
-    <w:rsid w:val="003D58EA"/>
     <w:rsid w:val="00656C20"/>
     <w:rsid w:val="007069EA"/>
     <w:rsid w:val="00960C4B"/>

</xml_diff>

<commit_message>
Minor fixes to word doc
</commit_message>
<xml_diff>
--- a/PharmTechUserManual.docx
+++ b/PharmTechUserManual.docx
@@ -365,36 +365,7 @@
           <w:sz w:val="32"/>
           <w:szCs w:val="32"/>
         </w:rPr>
-        <w:fldChar w:fldCharType="begin"/>
-      </w:r>
-      <w:r>
-        <w:rPr>
-          <w:sz w:val="32"/>
-          <w:szCs w:val="32"/>
-        </w:rPr>
-        <w:instrText xml:space="preserve"> DATE \@ "MMMM d, yyyy" </w:instrText>
-      </w:r>
-      <w:r>
-        <w:rPr>
-          <w:sz w:val="32"/>
-          <w:szCs w:val="32"/>
-        </w:rPr>
-        <w:fldChar w:fldCharType="separate"/>
-      </w:r>
-      <w:r>
-        <w:rPr>
-          <w:noProof/>
-          <w:sz w:val="32"/>
-          <w:szCs w:val="32"/>
-        </w:rPr>
-        <w:t>March 10, 2025</w:t>
-      </w:r>
-      <w:r>
-        <w:rPr>
-          <w:sz w:val="32"/>
-          <w:szCs w:val="32"/>
-        </w:rPr>
-        <w:fldChar w:fldCharType="end"/>
+        <w:t>March 6, 2025</w:t>
       </w:r>
     </w:p>
     <w:p>
@@ -458,7 +429,7 @@
           <w:r>
             <w:fldChar w:fldCharType="separate"/>
           </w:r>
-          <w:hyperlink w:anchor="_Toc192508147" w:history="1">
+          <w:hyperlink w:anchor="_Toc192508671" w:history="1">
             <w:r>
               <w:rPr>
                 <w:rStyle w:val="Hyperlink"/>
@@ -485,7 +456,7 @@
                 <w:noProof/>
                 <w:webHidden/>
               </w:rPr>
-              <w:instrText xml:space="preserve"> PAGEREF _Toc192508147 \h </w:instrText>
+              <w:instrText xml:space="preserve"> PAGEREF _Toc192508671 \h </w:instrText>
             </w:r>
             <w:r>
               <w:rPr>
@@ -532,7 +503,7 @@
               <w14:ligatures w14:val="standardContextual"/>
             </w:rPr>
           </w:pPr>
-          <w:hyperlink w:anchor="_Toc192508148" w:history="1">
+          <w:hyperlink w:anchor="_Toc192508672" w:history="1">
             <w:r>
               <w:rPr>
                 <w:rStyle w:val="Hyperlink"/>
@@ -559,7 +530,7 @@
                 <w:noProof/>
                 <w:webHidden/>
               </w:rPr>
-              <w:instrText xml:space="preserve"> PAGEREF _Toc192508148 \h </w:instrText>
+              <w:instrText xml:space="preserve"> PAGEREF _Toc192508672 \h </w:instrText>
             </w:r>
             <w:r>
               <w:rPr>
@@ -606,7 +577,7 @@
               <w14:ligatures w14:val="standardContextual"/>
             </w:rPr>
           </w:pPr>
-          <w:hyperlink w:anchor="_Toc192508149" w:history="1">
+          <w:hyperlink w:anchor="_Toc192508673" w:history="1">
             <w:r>
               <w:rPr>
                 <w:rStyle w:val="Hyperlink"/>
@@ -633,7 +604,7 @@
                 <w:noProof/>
                 <w:webHidden/>
               </w:rPr>
-              <w:instrText xml:space="preserve"> PAGEREF _Toc192508149 \h </w:instrText>
+              <w:instrText xml:space="preserve"> PAGEREF _Toc192508673 \h </w:instrText>
             </w:r>
             <w:r>
               <w:rPr>
@@ -680,7 +651,7 @@
               <w14:ligatures w14:val="standardContextual"/>
             </w:rPr>
           </w:pPr>
-          <w:hyperlink w:anchor="_Toc192508150" w:history="1">
+          <w:hyperlink w:anchor="_Toc192508674" w:history="1">
             <w:r>
               <w:rPr>
                 <w:rStyle w:val="Hyperlink"/>
@@ -707,7 +678,7 @@
                 <w:noProof/>
                 <w:webHidden/>
               </w:rPr>
-              <w:instrText xml:space="preserve"> PAGEREF _Toc192508150 \h </w:instrText>
+              <w:instrText xml:space="preserve"> PAGEREF _Toc192508674 \h </w:instrText>
             </w:r>
             <w:r>
               <w:rPr>
@@ -754,7 +725,7 @@
               <w14:ligatures w14:val="standardContextual"/>
             </w:rPr>
           </w:pPr>
-          <w:hyperlink w:anchor="_Toc192508151" w:history="1">
+          <w:hyperlink w:anchor="_Toc192508675" w:history="1">
             <w:r>
               <w:rPr>
                 <w:rStyle w:val="Hyperlink"/>
@@ -781,7 +752,7 @@
                 <w:noProof/>
                 <w:webHidden/>
               </w:rPr>
-              <w:instrText xml:space="preserve"> PAGEREF _Toc192508151 \h </w:instrText>
+              <w:instrText xml:space="preserve"> PAGEREF _Toc192508675 \h </w:instrText>
             </w:r>
             <w:r>
               <w:rPr>
@@ -828,7 +799,7 @@
               <w14:ligatures w14:val="standardContextual"/>
             </w:rPr>
           </w:pPr>
-          <w:hyperlink w:anchor="_Toc192508152" w:history="1">
+          <w:hyperlink w:anchor="_Toc192508676" w:history="1">
             <w:r>
               <w:rPr>
                 <w:rStyle w:val="Hyperlink"/>
@@ -855,7 +826,7 @@
                 <w:noProof/>
                 <w:webHidden/>
               </w:rPr>
-              <w:instrText xml:space="preserve"> PAGEREF _Toc192508152 \h </w:instrText>
+              <w:instrText xml:space="preserve"> PAGEREF _Toc192508676 \h </w:instrText>
             </w:r>
             <w:r>
               <w:rPr>
@@ -902,7 +873,7 @@
               <w14:ligatures w14:val="standardContextual"/>
             </w:rPr>
           </w:pPr>
-          <w:hyperlink w:anchor="_Toc192508153" w:history="1">
+          <w:hyperlink w:anchor="_Toc192508677" w:history="1">
             <w:r>
               <w:rPr>
                 <w:rStyle w:val="Hyperlink"/>
@@ -929,7 +900,7 @@
                 <w:noProof/>
                 <w:webHidden/>
               </w:rPr>
-              <w:instrText xml:space="preserve"> PAGEREF _Toc192508153 \h </w:instrText>
+              <w:instrText xml:space="preserve"> PAGEREF _Toc192508677 \h </w:instrText>
             </w:r>
             <w:r>
               <w:rPr>
@@ -976,7 +947,7 @@
               <w14:ligatures w14:val="standardContextual"/>
             </w:rPr>
           </w:pPr>
-          <w:hyperlink w:anchor="_Toc192508154" w:history="1">
+          <w:hyperlink w:anchor="_Toc192508678" w:history="1">
             <w:r>
               <w:rPr>
                 <w:rStyle w:val="Hyperlink"/>
@@ -1003,7 +974,7 @@
                 <w:noProof/>
                 <w:webHidden/>
               </w:rPr>
-              <w:instrText xml:space="preserve"> PAGEREF _Toc192508154 \h </w:instrText>
+              <w:instrText xml:space="preserve"> PAGEREF _Toc192508678 \h </w:instrText>
             </w:r>
             <w:r>
               <w:rPr>
@@ -1050,7 +1021,7 @@
               <w14:ligatures w14:val="standardContextual"/>
             </w:rPr>
           </w:pPr>
-          <w:hyperlink w:anchor="_Toc192508155" w:history="1">
+          <w:hyperlink w:anchor="_Toc192508679" w:history="1">
             <w:r>
               <w:rPr>
                 <w:rStyle w:val="Hyperlink"/>
@@ -1077,7 +1048,7 @@
                 <w:noProof/>
                 <w:webHidden/>
               </w:rPr>
-              <w:instrText xml:space="preserve"> PAGEREF _Toc192508155 \h </w:instrText>
+              <w:instrText xml:space="preserve"> PAGEREF _Toc192508679 \h </w:instrText>
             </w:r>
             <w:r>
               <w:rPr>
@@ -1124,7 +1095,7 @@
               <w14:ligatures w14:val="standardContextual"/>
             </w:rPr>
           </w:pPr>
-          <w:hyperlink w:anchor="_Toc192508156" w:history="1">
+          <w:hyperlink w:anchor="_Toc192508680" w:history="1">
             <w:r>
               <w:rPr>
                 <w:rStyle w:val="Hyperlink"/>
@@ -1151,7 +1122,7 @@
                 <w:noProof/>
                 <w:webHidden/>
               </w:rPr>
-              <w:instrText xml:space="preserve"> PAGEREF _Toc192508156 \h </w:instrText>
+              <w:instrText xml:space="preserve"> PAGEREF _Toc192508680 \h </w:instrText>
             </w:r>
             <w:r>
               <w:rPr>
@@ -1198,7 +1169,7 @@
               <w14:ligatures w14:val="standardContextual"/>
             </w:rPr>
           </w:pPr>
-          <w:hyperlink w:anchor="_Toc192508157" w:history="1">
+          <w:hyperlink w:anchor="_Toc192508681" w:history="1">
             <w:r>
               <w:rPr>
                 <w:rStyle w:val="Hyperlink"/>
@@ -1225,7 +1196,7 @@
                 <w:noProof/>
                 <w:webHidden/>
               </w:rPr>
-              <w:instrText xml:space="preserve"> PAGEREF _Toc192508157 \h </w:instrText>
+              <w:instrText xml:space="preserve"> PAGEREF _Toc192508681 \h </w:instrText>
             </w:r>
             <w:r>
               <w:rPr>
@@ -1272,7 +1243,7 @@
               <w14:ligatures w14:val="standardContextual"/>
             </w:rPr>
           </w:pPr>
-          <w:hyperlink w:anchor="_Toc192508158" w:history="1">
+          <w:hyperlink w:anchor="_Toc192508682" w:history="1">
             <w:r>
               <w:rPr>
                 <w:rStyle w:val="Hyperlink"/>
@@ -1299,7 +1270,7 @@
                 <w:noProof/>
                 <w:webHidden/>
               </w:rPr>
-              <w:instrText xml:space="preserve"> PAGEREF _Toc192508158 \h </w:instrText>
+              <w:instrText xml:space="preserve"> PAGEREF _Toc192508682 \h </w:instrText>
             </w:r>
             <w:r>
               <w:rPr>
@@ -1346,7 +1317,7 @@
               <w14:ligatures w14:val="standardContextual"/>
             </w:rPr>
           </w:pPr>
-          <w:hyperlink w:anchor="_Toc192508159" w:history="1">
+          <w:hyperlink w:anchor="_Toc192508683" w:history="1">
             <w:r>
               <w:rPr>
                 <w:rStyle w:val="Hyperlink"/>
@@ -1373,7 +1344,7 @@
                 <w:noProof/>
                 <w:webHidden/>
               </w:rPr>
-              <w:instrText xml:space="preserve"> PAGEREF _Toc192508159 \h </w:instrText>
+              <w:instrText xml:space="preserve"> PAGEREF _Toc192508683 \h </w:instrText>
             </w:r>
             <w:r>
               <w:rPr>
@@ -1420,7 +1391,7 @@
               <w14:ligatures w14:val="standardContextual"/>
             </w:rPr>
           </w:pPr>
-          <w:hyperlink w:anchor="_Toc192508160" w:history="1">
+          <w:hyperlink w:anchor="_Toc192508684" w:history="1">
             <w:r>
               <w:rPr>
                 <w:rStyle w:val="Hyperlink"/>
@@ -1447,7 +1418,7 @@
                 <w:noProof/>
                 <w:webHidden/>
               </w:rPr>
-              <w:instrText xml:space="preserve"> PAGEREF _Toc192508160 \h </w:instrText>
+              <w:instrText xml:space="preserve"> PAGEREF _Toc192508684 \h </w:instrText>
             </w:r>
             <w:r>
               <w:rPr>
@@ -1494,13 +1465,13 @@
               <w14:ligatures w14:val="standardContextual"/>
             </w:rPr>
           </w:pPr>
-          <w:hyperlink w:anchor="_Toc192508161" w:history="1">
+          <w:hyperlink w:anchor="_Toc192508685" w:history="1">
             <w:r>
               <w:rPr>
                 <w:rStyle w:val="Hyperlink"/>
                 <w:noProof/>
               </w:rPr>
-              <w:t>HOW TO CREATE AN ORDER</w:t>
+              <w:t>HOW TO CREATE ORDERS</w:t>
             </w:r>
             <w:r>
               <w:rPr>
@@ -1521,7 +1492,7 @@
                 <w:noProof/>
                 <w:webHidden/>
               </w:rPr>
-              <w:instrText xml:space="preserve"> PAGEREF _Toc192508161 \h </w:instrText>
+              <w:instrText xml:space="preserve"> PAGEREF _Toc192508685 \h </w:instrText>
             </w:r>
             <w:r>
               <w:rPr>
@@ -1568,13 +1539,13 @@
               <w14:ligatures w14:val="standardContextual"/>
             </w:rPr>
           </w:pPr>
-          <w:hyperlink w:anchor="_Toc192508162" w:history="1">
+          <w:hyperlink w:anchor="_Toc192508686" w:history="1">
             <w:r>
               <w:rPr>
                 <w:rStyle w:val="Hyperlink"/>
                 <w:noProof/>
               </w:rPr>
-              <w:t>HOW TO VERIFY AN ORDER AND PRINT</w:t>
+              <w:t>HOW TO VERIFY ORDERS AND PRINT</w:t>
             </w:r>
             <w:r>
               <w:rPr>
@@ -1595,7 +1566,7 @@
                 <w:noProof/>
                 <w:webHidden/>
               </w:rPr>
-              <w:instrText xml:space="preserve"> PAGEREF _Toc192508162 \h </w:instrText>
+              <w:instrText xml:space="preserve"> PAGEREF _Toc192508686 \h </w:instrText>
             </w:r>
             <w:r>
               <w:rPr>
@@ -1642,13 +1613,13 @@
               <w14:ligatures w14:val="standardContextual"/>
             </w:rPr>
           </w:pPr>
-          <w:hyperlink w:anchor="_Toc192508163" w:history="1">
+          <w:hyperlink w:anchor="_Toc192508687" w:history="1">
             <w:r>
               <w:rPr>
                 <w:rStyle w:val="Hyperlink"/>
                 <w:noProof/>
               </w:rPr>
-              <w:t>HOW TO REJECT AN ORDER</w:t>
+              <w:t>HOW TO REJECT ORDERS</w:t>
             </w:r>
             <w:r>
               <w:rPr>
@@ -1669,7 +1640,7 @@
                 <w:noProof/>
                 <w:webHidden/>
               </w:rPr>
-              <w:instrText xml:space="preserve"> PAGEREF _Toc192508163 \h </w:instrText>
+              <w:instrText xml:space="preserve"> PAGEREF _Toc192508687 \h </w:instrText>
             </w:r>
             <w:r>
               <w:rPr>
@@ -1716,7 +1687,7 @@
               <w14:ligatures w14:val="standardContextual"/>
             </w:rPr>
           </w:pPr>
-          <w:hyperlink w:anchor="_Toc192508164" w:history="1">
+          <w:hyperlink w:anchor="_Toc192508688" w:history="1">
             <w:r>
               <w:rPr>
                 <w:rStyle w:val="Hyperlink"/>
@@ -1743,7 +1714,7 @@
                 <w:noProof/>
                 <w:webHidden/>
               </w:rPr>
-              <w:instrText xml:space="preserve"> PAGEREF _Toc192508164 \h </w:instrText>
+              <w:instrText xml:space="preserve"> PAGEREF _Toc192508688 \h </w:instrText>
             </w:r>
             <w:r>
               <w:rPr>
@@ -1790,7 +1761,7 @@
               <w14:ligatures w14:val="standardContextual"/>
             </w:rPr>
           </w:pPr>
-          <w:hyperlink w:anchor="_Toc192508165" w:history="1">
+          <w:hyperlink w:anchor="_Toc192508689" w:history="1">
             <w:r>
               <w:rPr>
                 <w:rStyle w:val="Hyperlink"/>
@@ -1817,7 +1788,7 @@
                 <w:noProof/>
                 <w:webHidden/>
               </w:rPr>
-              <w:instrText xml:space="preserve"> PAGEREF _Toc192508165 \h </w:instrText>
+              <w:instrText xml:space="preserve"> PAGEREF _Toc192508689 \h </w:instrText>
             </w:r>
             <w:r>
               <w:rPr>
@@ -1864,7 +1835,7 @@
               <w14:ligatures w14:val="standardContextual"/>
             </w:rPr>
           </w:pPr>
-          <w:hyperlink w:anchor="_Toc192508166" w:history="1">
+          <w:hyperlink w:anchor="_Toc192508690" w:history="1">
             <w:r>
               <w:rPr>
                 <w:rStyle w:val="Hyperlink"/>
@@ -1891,7 +1862,7 @@
                 <w:noProof/>
                 <w:webHidden/>
               </w:rPr>
-              <w:instrText xml:space="preserve"> PAGEREF _Toc192508166 \h </w:instrText>
+              <w:instrText xml:space="preserve"> PAGEREF _Toc192508690 \h </w:instrText>
             </w:r>
             <w:r>
               <w:rPr>
@@ -1938,13 +1909,13 @@
               <w14:ligatures w14:val="standardContextual"/>
             </w:rPr>
           </w:pPr>
-          <w:hyperlink w:anchor="_Toc192508167" w:history="1">
+          <w:hyperlink w:anchor="_Toc192508691" w:history="1">
             <w:r>
               <w:rPr>
                 <w:rStyle w:val="Hyperlink"/>
                 <w:noProof/>
               </w:rPr>
-              <w:t>HOW TO AMEND AN ORDER</w:t>
+              <w:t>HOW TO AMEND ORDERS</w:t>
             </w:r>
             <w:r>
               <w:rPr>
@@ -1965,7 +1936,7 @@
                 <w:noProof/>
                 <w:webHidden/>
               </w:rPr>
-              <w:instrText xml:space="preserve"> PAGEREF _Toc192508167 \h </w:instrText>
+              <w:instrText xml:space="preserve"> PAGEREF _Toc192508691 \h </w:instrText>
             </w:r>
             <w:r>
               <w:rPr>
@@ -2012,7 +1983,7 @@
               <w14:ligatures w14:val="standardContextual"/>
             </w:rPr>
           </w:pPr>
-          <w:hyperlink w:anchor="_Toc192508168" w:history="1">
+          <w:hyperlink w:anchor="_Toc192508692" w:history="1">
             <w:r>
               <w:rPr>
                 <w:rStyle w:val="Hyperlink"/>
@@ -2039,7 +2010,7 @@
                 <w:noProof/>
                 <w:webHidden/>
               </w:rPr>
-              <w:instrText xml:space="preserve"> PAGEREF _Toc192508168 \h </w:instrText>
+              <w:instrText xml:space="preserve"> PAGEREF _Toc192508692 \h </w:instrText>
             </w:r>
             <w:r>
               <w:rPr>
@@ -2086,7 +2057,7 @@
               <w14:ligatures w14:val="standardContextual"/>
             </w:rPr>
           </w:pPr>
-          <w:hyperlink w:anchor="_Toc192508169" w:history="1">
+          <w:hyperlink w:anchor="_Toc192508693" w:history="1">
             <w:r>
               <w:rPr>
                 <w:rStyle w:val="Hyperlink"/>
@@ -2113,7 +2084,7 @@
                 <w:noProof/>
                 <w:webHidden/>
               </w:rPr>
-              <w:instrText xml:space="preserve"> PAGEREF _Toc192508169 \h </w:instrText>
+              <w:instrText xml:space="preserve"> PAGEREF _Toc192508693 \h </w:instrText>
             </w:r>
             <w:r>
               <w:rPr>
@@ -2160,7 +2131,7 @@
               <w14:ligatures w14:val="standardContextual"/>
             </w:rPr>
           </w:pPr>
-          <w:hyperlink w:anchor="_Toc192508170" w:history="1">
+          <w:hyperlink w:anchor="_Toc192508694" w:history="1">
             <w:r>
               <w:rPr>
                 <w:rStyle w:val="Hyperlink"/>
@@ -2187,7 +2158,7 @@
                 <w:noProof/>
                 <w:webHidden/>
               </w:rPr>
-              <w:instrText xml:space="preserve"> PAGEREF _Toc192508170 \h </w:instrText>
+              <w:instrText xml:space="preserve"> PAGEREF _Toc192508694 \h </w:instrText>
             </w:r>
             <w:r>
               <w:rPr>
@@ -2234,13 +2205,13 @@
               <w14:ligatures w14:val="standardContextual"/>
             </w:rPr>
           </w:pPr>
-          <w:hyperlink w:anchor="_Toc192508171" w:history="1">
+          <w:hyperlink w:anchor="_Toc192508695" w:history="1">
             <w:r>
               <w:rPr>
                 <w:rStyle w:val="Hyperlink"/>
                 <w:noProof/>
               </w:rPr>
-              <w:t>ADD A DRUG (INSTRUCTOR)</w:t>
+              <w:t>HOW TO ADD A DRUGS (INSTRUCTOR)</w:t>
             </w:r>
             <w:r>
               <w:rPr>
@@ -2261,7 +2232,7 @@
                 <w:noProof/>
                 <w:webHidden/>
               </w:rPr>
-              <w:instrText xml:space="preserve"> PAGEREF _Toc192508171 \h </w:instrText>
+              <w:instrText xml:space="preserve"> PAGEREF _Toc192508695 \h </w:instrText>
             </w:r>
             <w:r>
               <w:rPr>
@@ -2308,13 +2279,13 @@
               <w14:ligatures w14:val="standardContextual"/>
             </w:rPr>
           </w:pPr>
-          <w:hyperlink w:anchor="_Toc192508172" w:history="1">
+          <w:hyperlink w:anchor="_Toc192508696" w:history="1">
             <w:r>
               <w:rPr>
                 <w:rStyle w:val="Hyperlink"/>
                 <w:noProof/>
               </w:rPr>
-              <w:t>BULK ADD DRUGS (INSTRUCTOR)</w:t>
+              <w:t>HOW TO BULK ADD DRUGS (INSTRUCTOR)</w:t>
             </w:r>
             <w:r>
               <w:rPr>
@@ -2335,7 +2306,7 @@
                 <w:noProof/>
                 <w:webHidden/>
               </w:rPr>
-              <w:instrText xml:space="preserve"> PAGEREF _Toc192508172 \h </w:instrText>
+              <w:instrText xml:space="preserve"> PAGEREF _Toc192508696 \h </w:instrText>
             </w:r>
             <w:r>
               <w:rPr>
@@ -2382,13 +2353,13 @@
               <w14:ligatures w14:val="standardContextual"/>
             </w:rPr>
           </w:pPr>
-          <w:hyperlink w:anchor="_Toc192508173" w:history="1">
+          <w:hyperlink w:anchor="_Toc192508697" w:history="1">
             <w:r>
               <w:rPr>
                 <w:rStyle w:val="Hyperlink"/>
                 <w:noProof/>
               </w:rPr>
-              <w:t>EDIT DRUG (INSTRUCTOR)</w:t>
+              <w:t>HOW TO EDIT DRUGS (INSTRUCTOR)</w:t>
             </w:r>
             <w:r>
               <w:rPr>
@@ -2409,7 +2380,7 @@
                 <w:noProof/>
                 <w:webHidden/>
               </w:rPr>
-              <w:instrText xml:space="preserve"> PAGEREF _Toc192508173 \h </w:instrText>
+              <w:instrText xml:space="preserve"> PAGEREF _Toc192508697 \h </w:instrText>
             </w:r>
             <w:r>
               <w:rPr>
@@ -2456,13 +2427,13 @@
               <w14:ligatures w14:val="standardContextual"/>
             </w:rPr>
           </w:pPr>
-          <w:hyperlink w:anchor="_Toc192508174" w:history="1">
+          <w:hyperlink w:anchor="_Toc192508698" w:history="1">
             <w:r>
               <w:rPr>
                 <w:rStyle w:val="Hyperlink"/>
                 <w:noProof/>
               </w:rPr>
-              <w:t>DELETE DRUG (INSTRUCTOR)</w:t>
+              <w:t>HOW TO DELETE DRUGS (INSTRUCTOR)</w:t>
             </w:r>
             <w:r>
               <w:rPr>
@@ -2483,7 +2454,7 @@
                 <w:noProof/>
                 <w:webHidden/>
               </w:rPr>
-              <w:instrText xml:space="preserve"> PAGEREF _Toc192508174 \h </w:instrText>
+              <w:instrText xml:space="preserve"> PAGEREF _Toc192508698 \h </w:instrText>
             </w:r>
             <w:r>
               <w:rPr>
@@ -2530,13 +2501,13 @@
               <w14:ligatures w14:val="standardContextual"/>
             </w:rPr>
           </w:pPr>
-          <w:hyperlink w:anchor="_Toc192508175" w:history="1">
+          <w:hyperlink w:anchor="_Toc192508699" w:history="1">
             <w:r>
               <w:rPr>
                 <w:rStyle w:val="Hyperlink"/>
                 <w:noProof/>
               </w:rPr>
-              <w:t>ADD PHYSICIAN (INSTRUCTOR)</w:t>
+              <w:t>HOW TO ADD PHYSICIANS (INSTRUCTOR)</w:t>
             </w:r>
             <w:r>
               <w:rPr>
@@ -2557,7 +2528,7 @@
                 <w:noProof/>
                 <w:webHidden/>
               </w:rPr>
-              <w:instrText xml:space="preserve"> PAGEREF _Toc192508175 \h </w:instrText>
+              <w:instrText xml:space="preserve"> PAGEREF _Toc192508699 \h </w:instrText>
             </w:r>
             <w:r>
               <w:rPr>
@@ -2604,13 +2575,13 @@
               <w14:ligatures w14:val="standardContextual"/>
             </w:rPr>
           </w:pPr>
-          <w:hyperlink w:anchor="_Toc192508176" w:history="1">
+          <w:hyperlink w:anchor="_Toc192508700" w:history="1">
             <w:r>
               <w:rPr>
                 <w:rStyle w:val="Hyperlink"/>
                 <w:noProof/>
               </w:rPr>
-              <w:t>BULK ADD PHYSICIANS (INSTRUCTOR)</w:t>
+              <w:t>HOW TO BULK ADD PHYSICIANS (INSTRUCTOR)</w:t>
             </w:r>
             <w:r>
               <w:rPr>
@@ -2631,7 +2602,7 @@
                 <w:noProof/>
                 <w:webHidden/>
               </w:rPr>
-              <w:instrText xml:space="preserve"> PAGEREF _Toc192508176 \h </w:instrText>
+              <w:instrText xml:space="preserve"> PAGEREF _Toc192508700 \h </w:instrText>
             </w:r>
             <w:r>
               <w:rPr>
@@ -2678,13 +2649,13 @@
               <w14:ligatures w14:val="standardContextual"/>
             </w:rPr>
           </w:pPr>
-          <w:hyperlink w:anchor="_Toc192508177" w:history="1">
+          <w:hyperlink w:anchor="_Toc192508701" w:history="1">
             <w:r>
               <w:rPr>
                 <w:rStyle w:val="Hyperlink"/>
                 <w:noProof/>
               </w:rPr>
-              <w:t>EDIT PHYSICIAN (INSTRUCTOR)</w:t>
+              <w:t>HOW TO EDIT PHYSICIANS (INSTRUCTOR)</w:t>
             </w:r>
             <w:r>
               <w:rPr>
@@ -2705,7 +2676,7 @@
                 <w:noProof/>
                 <w:webHidden/>
               </w:rPr>
-              <w:instrText xml:space="preserve"> PAGEREF _Toc192508177 \h </w:instrText>
+              <w:instrText xml:space="preserve"> PAGEREF _Toc192508701 \h </w:instrText>
             </w:r>
             <w:r>
               <w:rPr>
@@ -2752,13 +2723,13 @@
               <w14:ligatures w14:val="standardContextual"/>
             </w:rPr>
           </w:pPr>
-          <w:hyperlink w:anchor="_Toc192508178" w:history="1">
+          <w:hyperlink w:anchor="_Toc192508702" w:history="1">
             <w:r>
               <w:rPr>
                 <w:rStyle w:val="Hyperlink"/>
                 <w:noProof/>
               </w:rPr>
-              <w:t>DELETE PHYSICIAN (INSTRUCTOR)</w:t>
+              <w:t>HOW TO DELETE PHYSICIANS (INSTRUCTOR)</w:t>
             </w:r>
             <w:r>
               <w:rPr>
@@ -2779,7 +2750,7 @@
                 <w:noProof/>
                 <w:webHidden/>
               </w:rPr>
-              <w:instrText xml:space="preserve"> PAGEREF _Toc192508178 \h </w:instrText>
+              <w:instrText xml:space="preserve"> PAGEREF _Toc192508702 \h </w:instrText>
             </w:r>
             <w:r>
               <w:rPr>
@@ -2826,13 +2797,13 @@
               <w14:ligatures w14:val="standardContextual"/>
             </w:rPr>
           </w:pPr>
-          <w:hyperlink w:anchor="_Toc192508179" w:history="1">
+          <w:hyperlink w:anchor="_Toc192508703" w:history="1">
             <w:r>
               <w:rPr>
                 <w:rStyle w:val="Hyperlink"/>
                 <w:noProof/>
               </w:rPr>
-              <w:t>ADD PATIENT (INSTRUCTOR)</w:t>
+              <w:t>HOW TO ADD PATIENTS (INSTRUCTOR)</w:t>
             </w:r>
             <w:r>
               <w:rPr>
@@ -2853,7 +2824,7 @@
                 <w:noProof/>
                 <w:webHidden/>
               </w:rPr>
-              <w:instrText xml:space="preserve"> PAGEREF _Toc192508179 \h </w:instrText>
+              <w:instrText xml:space="preserve"> PAGEREF _Toc192508703 \h </w:instrText>
             </w:r>
             <w:r>
               <w:rPr>
@@ -2900,13 +2871,13 @@
               <w14:ligatures w14:val="standardContextual"/>
             </w:rPr>
           </w:pPr>
-          <w:hyperlink w:anchor="_Toc192508180" w:history="1">
+          <w:hyperlink w:anchor="_Toc192508704" w:history="1">
             <w:r>
               <w:rPr>
                 <w:rStyle w:val="Hyperlink"/>
                 <w:noProof/>
               </w:rPr>
-              <w:t>BULK ADD PATIENT (INSTRUCTOR)</w:t>
+              <w:t>HOW TO BULK ADD PATIENTS (INSTRUCTOR)</w:t>
             </w:r>
             <w:r>
               <w:rPr>
@@ -2927,7 +2898,7 @@
                 <w:noProof/>
                 <w:webHidden/>
               </w:rPr>
-              <w:instrText xml:space="preserve"> PAGEREF _Toc192508180 \h </w:instrText>
+              <w:instrText xml:space="preserve"> PAGEREF _Toc192508704 \h </w:instrText>
             </w:r>
             <w:r>
               <w:rPr>
@@ -2974,13 +2945,13 @@
               <w14:ligatures w14:val="standardContextual"/>
             </w:rPr>
           </w:pPr>
-          <w:hyperlink w:anchor="_Toc192508181" w:history="1">
+          <w:hyperlink w:anchor="_Toc192508705" w:history="1">
             <w:r>
               <w:rPr>
                 <w:rStyle w:val="Hyperlink"/>
                 <w:noProof/>
               </w:rPr>
-              <w:t>EDIT PATIENTS (INSTRUCTOR)</w:t>
+              <w:t>HOW TO EDIT PATIENTS (INSTRUCTOR)</w:t>
             </w:r>
             <w:r>
               <w:rPr>
@@ -3001,7 +2972,7 @@
                 <w:noProof/>
                 <w:webHidden/>
               </w:rPr>
-              <w:instrText xml:space="preserve"> PAGEREF _Toc192508181 \h </w:instrText>
+              <w:instrText xml:space="preserve"> PAGEREF _Toc192508705 \h </w:instrText>
             </w:r>
             <w:r>
               <w:rPr>
@@ -3048,13 +3019,13 @@
               <w14:ligatures w14:val="standardContextual"/>
             </w:rPr>
           </w:pPr>
-          <w:hyperlink w:anchor="_Toc192508182" w:history="1">
+          <w:hyperlink w:anchor="_Toc192508706" w:history="1">
             <w:r>
               <w:rPr>
                 <w:rStyle w:val="Hyperlink"/>
                 <w:noProof/>
               </w:rPr>
-              <w:t>DELETE PATIENTS (INSTRUCTOR)</w:t>
+              <w:t>HOW TO DELETE PATIENTS (INSTRUCTOR)</w:t>
             </w:r>
             <w:r>
               <w:rPr>
@@ -3075,7 +3046,7 @@
                 <w:noProof/>
                 <w:webHidden/>
               </w:rPr>
-              <w:instrText xml:space="preserve"> PAGEREF _Toc192508182 \h </w:instrText>
+              <w:instrText xml:space="preserve"> PAGEREF _Toc192508706 \h </w:instrText>
             </w:r>
             <w:r>
               <w:rPr>
@@ -3122,13 +3093,13 @@
               <w14:ligatures w14:val="standardContextual"/>
             </w:rPr>
           </w:pPr>
-          <w:hyperlink w:anchor="_Toc192508183" w:history="1">
+          <w:hyperlink w:anchor="_Toc192508707" w:history="1">
             <w:r>
               <w:rPr>
                 <w:rStyle w:val="Hyperlink"/>
                 <w:noProof/>
               </w:rPr>
-              <w:t>BULK ADD USER MANAGEMENT (INSTRUCTOR)</w:t>
+              <w:t>HOW TO BULK ADD USER MANAGEMENT (INSTRUCTOR)</w:t>
             </w:r>
             <w:r>
               <w:rPr>
@@ -3149,7 +3120,7 @@
                 <w:noProof/>
                 <w:webHidden/>
               </w:rPr>
-              <w:instrText xml:space="preserve"> PAGEREF _Toc192508183 \h </w:instrText>
+              <w:instrText xml:space="preserve"> PAGEREF _Toc192508707 \h </w:instrText>
             </w:r>
             <w:r>
               <w:rPr>
@@ -3196,13 +3167,13 @@
               <w14:ligatures w14:val="standardContextual"/>
             </w:rPr>
           </w:pPr>
-          <w:hyperlink w:anchor="_Toc192508184" w:history="1">
+          <w:hyperlink w:anchor="_Toc192508708" w:history="1">
             <w:r>
               <w:rPr>
                 <w:rStyle w:val="Hyperlink"/>
                 <w:noProof/>
               </w:rPr>
-              <w:t>EDIT USER (INSTRUCTOR)</w:t>
+              <w:t>HOW TO EDIT USERS (INSTRUCTOR)</w:t>
             </w:r>
             <w:r>
               <w:rPr>
@@ -3223,7 +3194,7 @@
                 <w:noProof/>
                 <w:webHidden/>
               </w:rPr>
-              <w:instrText xml:space="preserve"> PAGEREF _Toc192508184 \h </w:instrText>
+              <w:instrText xml:space="preserve"> PAGEREF _Toc192508708 \h </w:instrText>
             </w:r>
             <w:r>
               <w:rPr>
@@ -3270,13 +3241,13 @@
               <w14:ligatures w14:val="standardContextual"/>
             </w:rPr>
           </w:pPr>
-          <w:hyperlink w:anchor="_Toc192508185" w:history="1">
+          <w:hyperlink w:anchor="_Toc192508709" w:history="1">
             <w:r>
               <w:rPr>
                 <w:rStyle w:val="Hyperlink"/>
                 <w:noProof/>
               </w:rPr>
-              <w:t>DELETE USER (INSTRUCTOR)</w:t>
+              <w:t>HOW TO DELETE USERS (INSTRUCTOR)</w:t>
             </w:r>
             <w:r>
               <w:rPr>
@@ -3297,7 +3268,7 @@
                 <w:noProof/>
                 <w:webHidden/>
               </w:rPr>
-              <w:instrText xml:space="preserve"> PAGEREF _Toc192508185 \h </w:instrText>
+              <w:instrText xml:space="preserve"> PAGEREF _Toc192508709 \h </w:instrText>
             </w:r>
             <w:r>
               <w:rPr>
@@ -3344,7 +3315,7 @@
               <w14:ligatures w14:val="standardContextual"/>
             </w:rPr>
           </w:pPr>
-          <w:hyperlink w:anchor="_Toc192508186" w:history="1">
+          <w:hyperlink w:anchor="_Toc192508710" w:history="1">
             <w:r>
               <w:rPr>
                 <w:rStyle w:val="Hyperlink"/>
@@ -3371,7 +3342,7 @@
                 <w:noProof/>
                 <w:webHidden/>
               </w:rPr>
-              <w:instrText xml:space="preserve"> PAGEREF _Toc192508186 \h </w:instrText>
+              <w:instrText xml:space="preserve"> PAGEREF _Toc192508710 \h </w:instrText>
             </w:r>
             <w:r>
               <w:rPr>
@@ -3418,7 +3389,7 @@
               <w14:ligatures w14:val="standardContextual"/>
             </w:rPr>
           </w:pPr>
-          <w:hyperlink w:anchor="_Toc192508187" w:history="1">
+          <w:hyperlink w:anchor="_Toc192508711" w:history="1">
             <w:r>
               <w:rPr>
                 <w:rStyle w:val="Hyperlink"/>
@@ -3445,7 +3416,7 @@
                 <w:noProof/>
                 <w:webHidden/>
               </w:rPr>
-              <w:instrText xml:space="preserve"> PAGEREF _Toc192508187 \h </w:instrText>
+              <w:instrText xml:space="preserve"> PAGEREF _Toc192508711 \h </w:instrText>
             </w:r>
             <w:r>
               <w:rPr>
@@ -3498,7 +3469,7 @@
       <w:pPr>
         <w:pStyle w:val="Heading1"/>
       </w:pPr>
-      <w:bookmarkStart w:id="0" w:name="_Toc192508147"/>
+      <w:bookmarkStart w:id="0" w:name="_Toc192508671"/>
       <w:r>
         <w:lastRenderedPageBreak/>
         <w:t>INTRODUCTION</w:t>
@@ -3640,7 +3611,7 @@
       <w:pPr>
         <w:pStyle w:val="Heading1"/>
       </w:pPr>
-      <w:bookmarkStart w:id="1" w:name="_Toc192508148"/>
+      <w:bookmarkStart w:id="1" w:name="_Toc192508672"/>
       <w:r>
         <w:t>PURPOSE OF THE WEBSITE</w:t>
       </w:r>
@@ -3831,7 +3802,7 @@
         <w:pStyle w:val="Heading1"/>
       </w:pPr>
       <w:bookmarkStart w:id="2" w:name="_CONNECTION_GUIDE"/>
-      <w:bookmarkStart w:id="3" w:name="_Toc192508149"/>
+      <w:bookmarkStart w:id="3" w:name="_Toc192508673"/>
       <w:bookmarkEnd w:id="2"/>
       <w:r>
         <w:lastRenderedPageBreak/>
@@ -4153,7 +4124,7 @@
           <w:tab w:val="left" w:pos="4208"/>
         </w:tabs>
       </w:pPr>
-      <w:bookmarkStart w:id="4" w:name="_Toc192508150"/>
+      <w:bookmarkStart w:id="4" w:name="_Toc192508674"/>
       <w:r>
         <w:t>HOW TO SIGNUP</w:t>
       </w:r>
@@ -4514,7 +4485,7 @@
         <w:pStyle w:val="Heading1"/>
       </w:pPr>
       <w:bookmarkStart w:id="5" w:name="_HOW_TO_LOGIN"/>
-      <w:bookmarkStart w:id="6" w:name="_Toc192508151"/>
+      <w:bookmarkStart w:id="6" w:name="_Toc192508675"/>
       <w:bookmarkEnd w:id="5"/>
       <w:r>
         <w:lastRenderedPageBreak/>
@@ -4668,7 +4639,7 @@
       <w:pPr>
         <w:pStyle w:val="Heading1"/>
       </w:pPr>
-      <w:bookmarkStart w:id="7" w:name="_Toc192508152"/>
+      <w:bookmarkStart w:id="7" w:name="_Toc192508676"/>
       <w:r>
         <w:t>HOW TO LOGOUT</w:t>
       </w:r>
@@ -4880,7 +4851,7 @@
       <w:pPr>
         <w:pStyle w:val="Heading1"/>
       </w:pPr>
-      <w:bookmarkStart w:id="8" w:name="_Toc192508153"/>
+      <w:bookmarkStart w:id="8" w:name="_Toc192508677"/>
       <w:r>
         <w:t>HOW TO RESET PASSWORD</w:t>
       </w:r>
@@ -5169,7 +5140,7 @@
         <w:pStyle w:val="Heading1"/>
       </w:pPr>
       <w:bookmarkStart w:id="9" w:name="_USING_THE_NAVIGATION"/>
-      <w:bookmarkStart w:id="10" w:name="_Toc192508154"/>
+      <w:bookmarkStart w:id="10" w:name="_Toc192508678"/>
       <w:bookmarkEnd w:id="9"/>
       <w:r>
         <w:lastRenderedPageBreak/>
@@ -6213,7 +6184,7 @@
       <w:pPr>
         <w:pStyle w:val="Heading1"/>
       </w:pPr>
-      <w:bookmarkStart w:id="11" w:name="_Toc192508155"/>
+      <w:bookmarkStart w:id="11" w:name="_Toc192508679"/>
       <w:r>
         <w:lastRenderedPageBreak/>
         <w:t>SEARCH FUNCTIONALITY - DRUGS</w:t>
@@ -6729,7 +6700,7 @@
       <w:pPr>
         <w:pStyle w:val="Heading1"/>
       </w:pPr>
-      <w:bookmarkStart w:id="12" w:name="_Toc192508156"/>
+      <w:bookmarkStart w:id="12" w:name="_Toc192508680"/>
       <w:r>
         <w:t>SEARCH FUNCTIONALITY – PHYSICIANS</w:t>
       </w:r>
@@ -7093,7 +7064,7 @@
       <w:pPr>
         <w:pStyle w:val="Heading1"/>
       </w:pPr>
-      <w:bookmarkStart w:id="13" w:name="_Toc192508157"/>
+      <w:bookmarkStart w:id="13" w:name="_Toc192508681"/>
       <w:r>
         <w:lastRenderedPageBreak/>
         <w:t>SEARCH FUNCTIONALITY – PATIENTS</w:t>
@@ -7596,7 +7567,7 @@
         <w:pStyle w:val="Heading1"/>
       </w:pPr>
       <w:bookmarkStart w:id="14" w:name="_SEARCH_FUNCTIONALITY_–"/>
-      <w:bookmarkStart w:id="15" w:name="_Toc192508158"/>
+      <w:bookmarkStart w:id="15" w:name="_Toc192508682"/>
       <w:bookmarkEnd w:id="14"/>
       <w:r>
         <w:t>SEARCH FUNCTIONALITY – ORDERS</w:t>
@@ -8306,7 +8277,7 @@
         <w:pStyle w:val="Heading1"/>
       </w:pPr>
       <w:bookmarkStart w:id="16" w:name="_SEARCH_FUNCTIONALITY_-"/>
-      <w:bookmarkStart w:id="17" w:name="_Toc192508159"/>
+      <w:bookmarkStart w:id="17" w:name="_Toc192508683"/>
       <w:bookmarkEnd w:id="16"/>
       <w:r>
         <w:lastRenderedPageBreak/>
@@ -9005,7 +8976,7 @@
         <w:pStyle w:val="Heading1"/>
       </w:pPr>
       <w:bookmarkStart w:id="18" w:name="_HOW_TO_SORT"/>
-      <w:bookmarkStart w:id="19" w:name="_Toc192508160"/>
+      <w:bookmarkStart w:id="19" w:name="_Toc192508684"/>
       <w:bookmarkEnd w:id="18"/>
       <w:r>
         <w:t>HOW TO SORT TABLES</w:t>
@@ -9308,10 +9279,13 @@
       <w:pPr>
         <w:pStyle w:val="Heading1"/>
       </w:pPr>
-      <w:bookmarkStart w:id="20" w:name="_Toc192508161"/>
+      <w:bookmarkStart w:id="20" w:name="_Toc192508685"/>
       <w:r>
         <w:lastRenderedPageBreak/>
-        <w:t>HOW TO CREATE AN ORDER</w:t>
+        <w:t>HOW TO CREATE ORDER</w:t>
+      </w:r>
+      <w:r>
+        <w:t>S</w:t>
       </w:r>
       <w:bookmarkEnd w:id="20"/>
     </w:p>
@@ -9980,9 +9954,12 @@
       <w:pPr>
         <w:pStyle w:val="Heading1"/>
       </w:pPr>
-      <w:bookmarkStart w:id="21" w:name="_Toc192508162"/>
-      <w:r>
-        <w:t>HOW TO VERIFY AN ORDER</w:t>
+      <w:bookmarkStart w:id="21" w:name="_Toc192508686"/>
+      <w:r>
+        <w:t>HOW TO VERIFY ORDER</w:t>
+      </w:r>
+      <w:r>
+        <w:t>S</w:t>
       </w:r>
       <w:r>
         <w:t xml:space="preserve"> AND PRINT</w:t>
@@ -10333,10 +10310,13 @@
       <w:pPr>
         <w:pStyle w:val="Heading1"/>
       </w:pPr>
-      <w:bookmarkStart w:id="22" w:name="_Toc192508163"/>
+      <w:bookmarkStart w:id="22" w:name="_Toc192508687"/>
       <w:r>
         <w:lastRenderedPageBreak/>
-        <w:t>HOW TO REJECT AN ORDER</w:t>
+        <w:t>HOW TO REJECT ORDER</w:t>
+      </w:r>
+      <w:r>
+        <w:t>S</w:t>
       </w:r>
       <w:bookmarkEnd w:id="22"/>
     </w:p>
@@ -10580,7 +10560,7 @@
         <w:pStyle w:val="Heading1"/>
       </w:pPr>
       <w:bookmarkStart w:id="23" w:name="_HOW_TO_PRINT"/>
-      <w:bookmarkStart w:id="24" w:name="_Toc192508164"/>
+      <w:bookmarkStart w:id="24" w:name="_Toc192508688"/>
       <w:bookmarkEnd w:id="23"/>
       <w:r>
         <w:t>HOW TO PRINT</w:t>
@@ -11057,7 +11037,7 @@
       <w:pPr>
         <w:pStyle w:val="Heading1"/>
       </w:pPr>
-      <w:bookmarkStart w:id="25" w:name="_Toc192508165"/>
+      <w:bookmarkStart w:id="25" w:name="_Toc192508689"/>
       <w:r>
         <w:lastRenderedPageBreak/>
         <w:t>HOW TO REPRINT</w:t>
@@ -11720,7 +11700,7 @@
       <w:pPr>
         <w:pStyle w:val="Heading1"/>
       </w:pPr>
-      <w:bookmarkStart w:id="26" w:name="_Toc192508166"/>
+      <w:bookmarkStart w:id="26" w:name="_Toc192508690"/>
       <w:r>
         <w:t>HOW TO SEE MY ORDERS</w:t>
       </w:r>
@@ -11920,7 +11900,7 @@
       <w:pPr>
         <w:pStyle w:val="Heading1"/>
       </w:pPr>
-      <w:bookmarkStart w:id="27" w:name="_Toc192508167"/>
+      <w:bookmarkStart w:id="27" w:name="_Toc192508691"/>
       <w:r>
         <w:lastRenderedPageBreak/>
         <w:t xml:space="preserve">HOW TO </w:t>
@@ -11929,10 +11909,13 @@
         <w:t>AMEND</w:t>
       </w:r>
       <w:r>
-        <w:t xml:space="preserve"> AN</w:t>
-      </w:r>
-      <w:r>
-        <w:t xml:space="preserve"> ORDER</w:t>
+        <w:t xml:space="preserve"> </w:t>
+      </w:r>
+      <w:r>
+        <w:t>ORDER</w:t>
+      </w:r>
+      <w:r>
+        <w:t>S</w:t>
       </w:r>
       <w:bookmarkEnd w:id="27"/>
     </w:p>
@@ -12809,7 +12792,7 @@
       <w:pPr>
         <w:pStyle w:val="Heading1"/>
       </w:pPr>
-      <w:bookmarkStart w:id="28" w:name="_Toc192508168"/>
+      <w:bookmarkStart w:id="28" w:name="_Toc192508692"/>
       <w:r>
         <w:lastRenderedPageBreak/>
         <w:t>INSTRUCTOR-ONLY FEATURES</w:t>
@@ -12838,7 +12821,7 @@
           <w:tab w:val="left" w:pos="5871"/>
         </w:tabs>
       </w:pPr>
-      <w:bookmarkStart w:id="29" w:name="_Toc192508169"/>
+      <w:bookmarkStart w:id="29" w:name="_Toc192508693"/>
       <w:r>
         <w:t>SEARCH FUNCTIONALITY – USER MANAGEMENT</w:t>
       </w:r>
@@ -13381,7 +13364,7 @@
       <w:pPr>
         <w:pStyle w:val="Heading1"/>
       </w:pPr>
-      <w:bookmarkStart w:id="30" w:name="_Toc192508170"/>
+      <w:bookmarkStart w:id="30" w:name="_Toc192508694"/>
       <w:r>
         <w:t>SEARCH FUNCTIONALITY – LOGS</w:t>
       </w:r>
@@ -13921,19 +13904,21 @@
     </w:p>
     <w:p>
       <w:pPr>
-        <w:rPr>
-          <w:sz w:val="24"/>
-          <w:szCs w:val="24"/>
-        </w:rPr>
-      </w:pPr>
-    </w:p>
-    <w:p>
-      <w:pPr>
         <w:pStyle w:val="Heading1"/>
       </w:pPr>
-      <w:bookmarkStart w:id="31" w:name="_Toc192508171"/>
-      <w:r>
-        <w:t>ADD A DRUG (INSTRUCTOR)</w:t>
+      <w:bookmarkStart w:id="31" w:name="_Toc192508695"/>
+      <w:r>
+        <w:lastRenderedPageBreak/>
+        <w:t xml:space="preserve">HOW TO </w:t>
+      </w:r>
+      <w:r>
+        <w:t>ADD A DRUG</w:t>
+      </w:r>
+      <w:r>
+        <w:t>S</w:t>
+      </w:r>
+      <w:r>
+        <w:t xml:space="preserve"> (INSTRUCTOR)</w:t>
       </w:r>
       <w:bookmarkEnd w:id="31"/>
     </w:p>
@@ -14184,7 +14169,10 @@
       <w:pPr>
         <w:pStyle w:val="Heading1"/>
       </w:pPr>
-      <w:bookmarkStart w:id="32" w:name="_Toc192508172"/>
+      <w:bookmarkStart w:id="32" w:name="_Toc192508696"/>
+      <w:r>
+        <w:t xml:space="preserve">HOW TO </w:t>
+      </w:r>
       <w:r>
         <w:t>BULK ADD DRUGS (INSTRUCTOR)</w:t>
       </w:r>
@@ -14664,12 +14652,29 @@
     </w:p>
     <w:p>
       <w:pPr>
+        <w:rPr>
+          <w:sz w:val="24"/>
+          <w:szCs w:val="24"/>
+        </w:rPr>
+      </w:pPr>
+    </w:p>
+    <w:p>
+      <w:pPr>
         <w:pStyle w:val="Heading1"/>
       </w:pPr>
-      <w:bookmarkStart w:id="33" w:name="_Toc192508173"/>
+      <w:bookmarkStart w:id="33" w:name="_Toc192508697"/>
       <w:r>
         <w:lastRenderedPageBreak/>
-        <w:t>EDIT DRUG (INSTRUCTOR)</w:t>
+        <w:t xml:space="preserve">HOW TO </w:t>
+      </w:r>
+      <w:r>
+        <w:t>EDIT DRUG</w:t>
+      </w:r>
+      <w:r>
+        <w:t>S</w:t>
+      </w:r>
+      <w:r>
+        <w:t xml:space="preserve"> (INSTRUCTOR)</w:t>
       </w:r>
       <w:bookmarkEnd w:id="33"/>
     </w:p>
@@ -15047,9 +15052,18 @@
       <w:pPr>
         <w:pStyle w:val="Heading1"/>
       </w:pPr>
-      <w:bookmarkStart w:id="34" w:name="_Toc192508174"/>
-      <w:r>
-        <w:t>DELETE DRUG (INSTRUCTOR)</w:t>
+      <w:bookmarkStart w:id="34" w:name="_Toc192508698"/>
+      <w:r>
+        <w:t xml:space="preserve">HOW TO </w:t>
+      </w:r>
+      <w:r>
+        <w:t>DELETE DRUG</w:t>
+      </w:r>
+      <w:r>
+        <w:t>S</w:t>
+      </w:r>
+      <w:r>
+        <w:t xml:space="preserve"> (INSTRUCTOR)</w:t>
       </w:r>
       <w:bookmarkEnd w:id="34"/>
     </w:p>
@@ -15533,9 +15547,18 @@
       <w:pPr>
         <w:pStyle w:val="Heading1"/>
       </w:pPr>
-      <w:bookmarkStart w:id="35" w:name="_Toc192508175"/>
-      <w:r>
-        <w:t>ADD PHYSICIAN (INSTRUCTOR)</w:t>
+      <w:bookmarkStart w:id="35" w:name="_Toc192508699"/>
+      <w:r>
+        <w:t xml:space="preserve">HOW TO </w:t>
+      </w:r>
+      <w:r>
+        <w:t>ADD PHYSICIAN</w:t>
+      </w:r>
+      <w:r>
+        <w:t>S</w:t>
+      </w:r>
+      <w:r>
+        <w:t xml:space="preserve"> (INSTRUCTOR)</w:t>
       </w:r>
       <w:bookmarkEnd w:id="35"/>
     </w:p>
@@ -15769,9 +15792,12 @@
       <w:pPr>
         <w:pStyle w:val="Heading1"/>
       </w:pPr>
-      <w:bookmarkStart w:id="36" w:name="_Toc192508176"/>
+      <w:bookmarkStart w:id="36" w:name="_Toc192508700"/>
       <w:r>
         <w:lastRenderedPageBreak/>
+        <w:t xml:space="preserve">HOW TO </w:t>
+      </w:r>
+      <w:r>
         <w:t>BULK ADD PHYSICIANS (INSTRUCTOR)</w:t>
       </w:r>
       <w:bookmarkEnd w:id="36"/>
@@ -16071,9 +16097,18 @@
       <w:pPr>
         <w:pStyle w:val="Heading1"/>
       </w:pPr>
-      <w:bookmarkStart w:id="37" w:name="_Toc192508177"/>
-      <w:r>
-        <w:t>EDIT PHYSICIAN (INSTRUCTOR)</w:t>
+      <w:bookmarkStart w:id="37" w:name="_Toc192508701"/>
+      <w:r>
+        <w:t xml:space="preserve">HOW TO </w:t>
+      </w:r>
+      <w:r>
+        <w:t>EDIT PHYSICIAN</w:t>
+      </w:r>
+      <w:r>
+        <w:t>S</w:t>
+      </w:r>
+      <w:r>
+        <w:t xml:space="preserve"> (INSTRUCTOR)</w:t>
       </w:r>
       <w:bookmarkEnd w:id="37"/>
     </w:p>
@@ -16490,10 +16525,19 @@
       <w:pPr>
         <w:pStyle w:val="Heading1"/>
       </w:pPr>
-      <w:bookmarkStart w:id="38" w:name="_Toc192508178"/>
+      <w:bookmarkStart w:id="38" w:name="_Toc192508702"/>
       <w:r>
         <w:lastRenderedPageBreak/>
-        <w:t>DELETE PHYSICIAN (INSTRUCTOR)</w:t>
+        <w:t xml:space="preserve">HOW TO </w:t>
+      </w:r>
+      <w:r>
+        <w:t>DELETE PHYSICIAN</w:t>
+      </w:r>
+      <w:r>
+        <w:t>S</w:t>
+      </w:r>
+      <w:r>
+        <w:t xml:space="preserve"> (INSTRUCTOR)</w:t>
       </w:r>
       <w:bookmarkEnd w:id="38"/>
     </w:p>
@@ -16830,9 +16874,18 @@
       <w:pPr>
         <w:pStyle w:val="Heading1"/>
       </w:pPr>
-      <w:bookmarkStart w:id="39" w:name="_Toc192508179"/>
-      <w:r>
-        <w:t>ADD PATIENT (INSTRUCTOR)</w:t>
+      <w:bookmarkStart w:id="39" w:name="_Toc192508703"/>
+      <w:r>
+        <w:t xml:space="preserve">HOW TO </w:t>
+      </w:r>
+      <w:r>
+        <w:t>ADD PATIENT</w:t>
+      </w:r>
+      <w:r>
+        <w:t>S</w:t>
+      </w:r>
+      <w:r>
+        <w:t xml:space="preserve"> (INSTRUCTOR)</w:t>
       </w:r>
       <w:bookmarkEnd w:id="39"/>
     </w:p>
@@ -17060,9 +17113,18 @@
       <w:pPr>
         <w:pStyle w:val="Heading1"/>
       </w:pPr>
-      <w:bookmarkStart w:id="40" w:name="_Toc192508180"/>
-      <w:r>
-        <w:t>BULK ADD PATIENT (INSTRUCTOR)</w:t>
+      <w:bookmarkStart w:id="40" w:name="_Toc192508704"/>
+      <w:r>
+        <w:t xml:space="preserve">HOW TO </w:t>
+      </w:r>
+      <w:r>
+        <w:t>BULK ADD PATIENT</w:t>
+      </w:r>
+      <w:r>
+        <w:t>S</w:t>
+      </w:r>
+      <w:r>
+        <w:t xml:space="preserve"> (INSTRUCTOR)</w:t>
       </w:r>
       <w:bookmarkEnd w:id="40"/>
     </w:p>
@@ -17365,9 +17427,12 @@
       <w:pPr>
         <w:pStyle w:val="Heading1"/>
       </w:pPr>
-      <w:bookmarkStart w:id="41" w:name="_Toc192508181"/>
+      <w:bookmarkStart w:id="41" w:name="_Toc192508705"/>
       <w:r>
         <w:lastRenderedPageBreak/>
+        <w:t xml:space="preserve">HOW TO </w:t>
+      </w:r>
+      <w:r>
         <w:t>EDIT PATIENTS (INSTRUCTOR)</w:t>
       </w:r>
       <w:bookmarkEnd w:id="41"/>
@@ -17678,7 +17743,10 @@
       <w:pPr>
         <w:pStyle w:val="Heading1"/>
       </w:pPr>
-      <w:bookmarkStart w:id="42" w:name="_Toc192508182"/>
+      <w:bookmarkStart w:id="42" w:name="_Toc192508706"/>
+      <w:r>
+        <w:t xml:space="preserve">HOW TO </w:t>
+      </w:r>
       <w:r>
         <w:t>DELETE PATIENTS (INSTRUCTOR)</w:t>
       </w:r>
@@ -18065,9 +18133,12 @@
       <w:pPr>
         <w:pStyle w:val="Heading1"/>
       </w:pPr>
-      <w:bookmarkStart w:id="43" w:name="_Toc192508183"/>
+      <w:bookmarkStart w:id="43" w:name="_Toc192508707"/>
       <w:r>
         <w:lastRenderedPageBreak/>
+        <w:t xml:space="preserve">HOW TO </w:t>
+      </w:r>
+      <w:r>
         <w:t>BULK ADD USER MANAGEMENT (INSTRUCTOR)</w:t>
       </w:r>
       <w:bookmarkEnd w:id="43"/>
@@ -18366,9 +18437,18 @@
       <w:pPr>
         <w:pStyle w:val="Heading1"/>
       </w:pPr>
-      <w:bookmarkStart w:id="44" w:name="_Toc192508184"/>
-      <w:r>
-        <w:t>EDIT USER (INSTRUCTOR)</w:t>
+      <w:bookmarkStart w:id="44" w:name="_Toc192508708"/>
+      <w:r>
+        <w:t xml:space="preserve">HOW TO </w:t>
+      </w:r>
+      <w:r>
+        <w:t>EDIT USER</w:t>
+      </w:r>
+      <w:r>
+        <w:t>S</w:t>
+      </w:r>
+      <w:r>
+        <w:t xml:space="preserve"> (INSTRUCTOR)</w:t>
       </w:r>
       <w:bookmarkEnd w:id="44"/>
     </w:p>
@@ -18776,10 +18856,19 @@
       <w:pPr>
         <w:pStyle w:val="Heading1"/>
       </w:pPr>
-      <w:bookmarkStart w:id="45" w:name="_Toc192508185"/>
+      <w:bookmarkStart w:id="45" w:name="_Toc192508709"/>
       <w:r>
         <w:lastRenderedPageBreak/>
-        <w:t>DELETE USER (INSTRUCTOR)</w:t>
+        <w:t xml:space="preserve">HOW TO </w:t>
+      </w:r>
+      <w:r>
+        <w:t>DELETE USER</w:t>
+      </w:r>
+      <w:r>
+        <w:t>S</w:t>
+      </w:r>
+      <w:r>
+        <w:t xml:space="preserve"> (INSTRUCTOR)</w:t>
       </w:r>
       <w:bookmarkEnd w:id="45"/>
     </w:p>
@@ -19238,7 +19327,7 @@
       <w:pPr>
         <w:pStyle w:val="Heading1"/>
       </w:pPr>
-      <w:bookmarkStart w:id="46" w:name="_Toc192508186"/>
+      <w:bookmarkStart w:id="46" w:name="_Toc192508710"/>
       <w:r>
         <w:lastRenderedPageBreak/>
         <w:t>GLOSSARY</w:t>
@@ -19324,7 +19413,7 @@
       <w:pPr>
         <w:pStyle w:val="Heading1"/>
       </w:pPr>
-      <w:bookmarkStart w:id="47" w:name="_Toc192508187"/>
+      <w:bookmarkStart w:id="47" w:name="_Toc192508711"/>
       <w:r>
         <w:t>INDEX</w:t>
       </w:r>
@@ -25145,9 +25234,9 @@
     <w:rsidRoot w:val="007069EA"/>
     <w:rsid w:val="00021D17"/>
     <w:rsid w:val="00097D9D"/>
-    <w:rsid w:val="000C26EA"/>
     <w:rsid w:val="00146DE0"/>
     <w:rsid w:val="002B0063"/>
+    <w:rsid w:val="003446B9"/>
     <w:rsid w:val="00656C20"/>
     <w:rsid w:val="007069EA"/>
     <w:rsid w:val="00960C4B"/>

</xml_diff>

<commit_message>
Added more information to the Glossary
</commit_message>
<xml_diff>
--- a/PharmTechUserManual.docx
+++ b/PharmTechUserManual.docx
@@ -429,7 +429,7 @@
           <w:r>
             <w:fldChar w:fldCharType="separate"/>
           </w:r>
-          <w:hyperlink w:anchor="_Toc192508671" w:history="1">
+          <w:hyperlink w:anchor="_Toc192521943" w:history="1">
             <w:r>
               <w:rPr>
                 <w:rStyle w:val="Hyperlink"/>
@@ -456,7 +456,7 @@
                 <w:noProof/>
                 <w:webHidden/>
               </w:rPr>
-              <w:instrText xml:space="preserve"> PAGEREF _Toc192508671 \h </w:instrText>
+              <w:instrText xml:space="preserve"> PAGEREF _Toc192521943 \h </w:instrText>
             </w:r>
             <w:r>
               <w:rPr>
@@ -503,7 +503,7 @@
               <w14:ligatures w14:val="standardContextual"/>
             </w:rPr>
           </w:pPr>
-          <w:hyperlink w:anchor="_Toc192508672" w:history="1">
+          <w:hyperlink w:anchor="_Toc192521944" w:history="1">
             <w:r>
               <w:rPr>
                 <w:rStyle w:val="Hyperlink"/>
@@ -530,7 +530,7 @@
                 <w:noProof/>
                 <w:webHidden/>
               </w:rPr>
-              <w:instrText xml:space="preserve"> PAGEREF _Toc192508672 \h </w:instrText>
+              <w:instrText xml:space="preserve"> PAGEREF _Toc192521944 \h </w:instrText>
             </w:r>
             <w:r>
               <w:rPr>
@@ -577,7 +577,7 @@
               <w14:ligatures w14:val="standardContextual"/>
             </w:rPr>
           </w:pPr>
-          <w:hyperlink w:anchor="_Toc192508673" w:history="1">
+          <w:hyperlink w:anchor="_Toc192521945" w:history="1">
             <w:r>
               <w:rPr>
                 <w:rStyle w:val="Hyperlink"/>
@@ -604,7 +604,7 @@
                 <w:noProof/>
                 <w:webHidden/>
               </w:rPr>
-              <w:instrText xml:space="preserve"> PAGEREF _Toc192508673 \h </w:instrText>
+              <w:instrText xml:space="preserve"> PAGEREF _Toc192521945 \h </w:instrText>
             </w:r>
             <w:r>
               <w:rPr>
@@ -651,7 +651,7 @@
               <w14:ligatures w14:val="standardContextual"/>
             </w:rPr>
           </w:pPr>
-          <w:hyperlink w:anchor="_Toc192508674" w:history="1">
+          <w:hyperlink w:anchor="_Toc192521946" w:history="1">
             <w:r>
               <w:rPr>
                 <w:rStyle w:val="Hyperlink"/>
@@ -678,7 +678,7 @@
                 <w:noProof/>
                 <w:webHidden/>
               </w:rPr>
-              <w:instrText xml:space="preserve"> PAGEREF _Toc192508674 \h </w:instrText>
+              <w:instrText xml:space="preserve"> PAGEREF _Toc192521946 \h </w:instrText>
             </w:r>
             <w:r>
               <w:rPr>
@@ -725,7 +725,7 @@
               <w14:ligatures w14:val="standardContextual"/>
             </w:rPr>
           </w:pPr>
-          <w:hyperlink w:anchor="_Toc192508675" w:history="1">
+          <w:hyperlink w:anchor="_Toc192521947" w:history="1">
             <w:r>
               <w:rPr>
                 <w:rStyle w:val="Hyperlink"/>
@@ -752,7 +752,7 @@
                 <w:noProof/>
                 <w:webHidden/>
               </w:rPr>
-              <w:instrText xml:space="preserve"> PAGEREF _Toc192508675 \h </w:instrText>
+              <w:instrText xml:space="preserve"> PAGEREF _Toc192521947 \h </w:instrText>
             </w:r>
             <w:r>
               <w:rPr>
@@ -799,7 +799,7 @@
               <w14:ligatures w14:val="standardContextual"/>
             </w:rPr>
           </w:pPr>
-          <w:hyperlink w:anchor="_Toc192508676" w:history="1">
+          <w:hyperlink w:anchor="_Toc192521948" w:history="1">
             <w:r>
               <w:rPr>
                 <w:rStyle w:val="Hyperlink"/>
@@ -826,7 +826,7 @@
                 <w:noProof/>
                 <w:webHidden/>
               </w:rPr>
-              <w:instrText xml:space="preserve"> PAGEREF _Toc192508676 \h </w:instrText>
+              <w:instrText xml:space="preserve"> PAGEREF _Toc192521948 \h </w:instrText>
             </w:r>
             <w:r>
               <w:rPr>
@@ -873,7 +873,7 @@
               <w14:ligatures w14:val="standardContextual"/>
             </w:rPr>
           </w:pPr>
-          <w:hyperlink w:anchor="_Toc192508677" w:history="1">
+          <w:hyperlink w:anchor="_Toc192521949" w:history="1">
             <w:r>
               <w:rPr>
                 <w:rStyle w:val="Hyperlink"/>
@@ -900,7 +900,7 @@
                 <w:noProof/>
                 <w:webHidden/>
               </w:rPr>
-              <w:instrText xml:space="preserve"> PAGEREF _Toc192508677 \h </w:instrText>
+              <w:instrText xml:space="preserve"> PAGEREF _Toc192521949 \h </w:instrText>
             </w:r>
             <w:r>
               <w:rPr>
@@ -947,7 +947,7 @@
               <w14:ligatures w14:val="standardContextual"/>
             </w:rPr>
           </w:pPr>
-          <w:hyperlink w:anchor="_Toc192508678" w:history="1">
+          <w:hyperlink w:anchor="_Toc192521950" w:history="1">
             <w:r>
               <w:rPr>
                 <w:rStyle w:val="Hyperlink"/>
@@ -974,7 +974,7 @@
                 <w:noProof/>
                 <w:webHidden/>
               </w:rPr>
-              <w:instrText xml:space="preserve"> PAGEREF _Toc192508678 \h </w:instrText>
+              <w:instrText xml:space="preserve"> PAGEREF _Toc192521950 \h </w:instrText>
             </w:r>
             <w:r>
               <w:rPr>
@@ -1021,7 +1021,7 @@
               <w14:ligatures w14:val="standardContextual"/>
             </w:rPr>
           </w:pPr>
-          <w:hyperlink w:anchor="_Toc192508679" w:history="1">
+          <w:hyperlink w:anchor="_Toc192521951" w:history="1">
             <w:r>
               <w:rPr>
                 <w:rStyle w:val="Hyperlink"/>
@@ -1048,7 +1048,7 @@
                 <w:noProof/>
                 <w:webHidden/>
               </w:rPr>
-              <w:instrText xml:space="preserve"> PAGEREF _Toc192508679 \h </w:instrText>
+              <w:instrText xml:space="preserve"> PAGEREF _Toc192521951 \h </w:instrText>
             </w:r>
             <w:r>
               <w:rPr>
@@ -1095,7 +1095,7 @@
               <w14:ligatures w14:val="standardContextual"/>
             </w:rPr>
           </w:pPr>
-          <w:hyperlink w:anchor="_Toc192508680" w:history="1">
+          <w:hyperlink w:anchor="_Toc192521952" w:history="1">
             <w:r>
               <w:rPr>
                 <w:rStyle w:val="Hyperlink"/>
@@ -1122,7 +1122,7 @@
                 <w:noProof/>
                 <w:webHidden/>
               </w:rPr>
-              <w:instrText xml:space="preserve"> PAGEREF _Toc192508680 \h </w:instrText>
+              <w:instrText xml:space="preserve"> PAGEREF _Toc192521952 \h </w:instrText>
             </w:r>
             <w:r>
               <w:rPr>
@@ -1169,7 +1169,7 @@
               <w14:ligatures w14:val="standardContextual"/>
             </w:rPr>
           </w:pPr>
-          <w:hyperlink w:anchor="_Toc192508681" w:history="1">
+          <w:hyperlink w:anchor="_Toc192521953" w:history="1">
             <w:r>
               <w:rPr>
                 <w:rStyle w:val="Hyperlink"/>
@@ -1196,7 +1196,7 @@
                 <w:noProof/>
                 <w:webHidden/>
               </w:rPr>
-              <w:instrText xml:space="preserve"> PAGEREF _Toc192508681 \h </w:instrText>
+              <w:instrText xml:space="preserve"> PAGEREF _Toc192521953 \h </w:instrText>
             </w:r>
             <w:r>
               <w:rPr>
@@ -1243,7 +1243,7 @@
               <w14:ligatures w14:val="standardContextual"/>
             </w:rPr>
           </w:pPr>
-          <w:hyperlink w:anchor="_Toc192508682" w:history="1">
+          <w:hyperlink w:anchor="_Toc192521954" w:history="1">
             <w:r>
               <w:rPr>
                 <w:rStyle w:val="Hyperlink"/>
@@ -1270,7 +1270,7 @@
                 <w:noProof/>
                 <w:webHidden/>
               </w:rPr>
-              <w:instrText xml:space="preserve"> PAGEREF _Toc192508682 \h </w:instrText>
+              <w:instrText xml:space="preserve"> PAGEREF _Toc192521954 \h </w:instrText>
             </w:r>
             <w:r>
               <w:rPr>
@@ -1317,7 +1317,7 @@
               <w14:ligatures w14:val="standardContextual"/>
             </w:rPr>
           </w:pPr>
-          <w:hyperlink w:anchor="_Toc192508683" w:history="1">
+          <w:hyperlink w:anchor="_Toc192521955" w:history="1">
             <w:r>
               <w:rPr>
                 <w:rStyle w:val="Hyperlink"/>
@@ -1344,7 +1344,7 @@
                 <w:noProof/>
                 <w:webHidden/>
               </w:rPr>
-              <w:instrText xml:space="preserve"> PAGEREF _Toc192508683 \h </w:instrText>
+              <w:instrText xml:space="preserve"> PAGEREF _Toc192521955 \h </w:instrText>
             </w:r>
             <w:r>
               <w:rPr>
@@ -1391,7 +1391,7 @@
               <w14:ligatures w14:val="standardContextual"/>
             </w:rPr>
           </w:pPr>
-          <w:hyperlink w:anchor="_Toc192508684" w:history="1">
+          <w:hyperlink w:anchor="_Toc192521956" w:history="1">
             <w:r>
               <w:rPr>
                 <w:rStyle w:val="Hyperlink"/>
@@ -1418,7 +1418,7 @@
                 <w:noProof/>
                 <w:webHidden/>
               </w:rPr>
-              <w:instrText xml:space="preserve"> PAGEREF _Toc192508684 \h </w:instrText>
+              <w:instrText xml:space="preserve"> PAGEREF _Toc192521956 \h </w:instrText>
             </w:r>
             <w:r>
               <w:rPr>
@@ -1465,7 +1465,7 @@
               <w14:ligatures w14:val="standardContextual"/>
             </w:rPr>
           </w:pPr>
-          <w:hyperlink w:anchor="_Toc192508685" w:history="1">
+          <w:hyperlink w:anchor="_Toc192521957" w:history="1">
             <w:r>
               <w:rPr>
                 <w:rStyle w:val="Hyperlink"/>
@@ -1492,7 +1492,7 @@
                 <w:noProof/>
                 <w:webHidden/>
               </w:rPr>
-              <w:instrText xml:space="preserve"> PAGEREF _Toc192508685 \h </w:instrText>
+              <w:instrText xml:space="preserve"> PAGEREF _Toc192521957 \h </w:instrText>
             </w:r>
             <w:r>
               <w:rPr>
@@ -1539,7 +1539,7 @@
               <w14:ligatures w14:val="standardContextual"/>
             </w:rPr>
           </w:pPr>
-          <w:hyperlink w:anchor="_Toc192508686" w:history="1">
+          <w:hyperlink w:anchor="_Toc192521958" w:history="1">
             <w:r>
               <w:rPr>
                 <w:rStyle w:val="Hyperlink"/>
@@ -1566,7 +1566,7 @@
                 <w:noProof/>
                 <w:webHidden/>
               </w:rPr>
-              <w:instrText xml:space="preserve"> PAGEREF _Toc192508686 \h </w:instrText>
+              <w:instrText xml:space="preserve"> PAGEREF _Toc192521958 \h </w:instrText>
             </w:r>
             <w:r>
               <w:rPr>
@@ -1613,7 +1613,7 @@
               <w14:ligatures w14:val="standardContextual"/>
             </w:rPr>
           </w:pPr>
-          <w:hyperlink w:anchor="_Toc192508687" w:history="1">
+          <w:hyperlink w:anchor="_Toc192521959" w:history="1">
             <w:r>
               <w:rPr>
                 <w:rStyle w:val="Hyperlink"/>
@@ -1640,7 +1640,7 @@
                 <w:noProof/>
                 <w:webHidden/>
               </w:rPr>
-              <w:instrText xml:space="preserve"> PAGEREF _Toc192508687 \h </w:instrText>
+              <w:instrText xml:space="preserve"> PAGEREF _Toc192521959 \h </w:instrText>
             </w:r>
             <w:r>
               <w:rPr>
@@ -1687,7 +1687,7 @@
               <w14:ligatures w14:val="standardContextual"/>
             </w:rPr>
           </w:pPr>
-          <w:hyperlink w:anchor="_Toc192508688" w:history="1">
+          <w:hyperlink w:anchor="_Toc192521960" w:history="1">
             <w:r>
               <w:rPr>
                 <w:rStyle w:val="Hyperlink"/>
@@ -1714,7 +1714,7 @@
                 <w:noProof/>
                 <w:webHidden/>
               </w:rPr>
-              <w:instrText xml:space="preserve"> PAGEREF _Toc192508688 \h </w:instrText>
+              <w:instrText xml:space="preserve"> PAGEREF _Toc192521960 \h </w:instrText>
             </w:r>
             <w:r>
               <w:rPr>
@@ -1761,7 +1761,7 @@
               <w14:ligatures w14:val="standardContextual"/>
             </w:rPr>
           </w:pPr>
-          <w:hyperlink w:anchor="_Toc192508689" w:history="1">
+          <w:hyperlink w:anchor="_Toc192521961" w:history="1">
             <w:r>
               <w:rPr>
                 <w:rStyle w:val="Hyperlink"/>
@@ -1788,7 +1788,7 @@
                 <w:noProof/>
                 <w:webHidden/>
               </w:rPr>
-              <w:instrText xml:space="preserve"> PAGEREF _Toc192508689 \h </w:instrText>
+              <w:instrText xml:space="preserve"> PAGEREF _Toc192521961 \h </w:instrText>
             </w:r>
             <w:r>
               <w:rPr>
@@ -1835,7 +1835,7 @@
               <w14:ligatures w14:val="standardContextual"/>
             </w:rPr>
           </w:pPr>
-          <w:hyperlink w:anchor="_Toc192508690" w:history="1">
+          <w:hyperlink w:anchor="_Toc192521962" w:history="1">
             <w:r>
               <w:rPr>
                 <w:rStyle w:val="Hyperlink"/>
@@ -1862,7 +1862,7 @@
                 <w:noProof/>
                 <w:webHidden/>
               </w:rPr>
-              <w:instrText xml:space="preserve"> PAGEREF _Toc192508690 \h </w:instrText>
+              <w:instrText xml:space="preserve"> PAGEREF _Toc192521962 \h </w:instrText>
             </w:r>
             <w:r>
               <w:rPr>
@@ -1909,7 +1909,7 @@
               <w14:ligatures w14:val="standardContextual"/>
             </w:rPr>
           </w:pPr>
-          <w:hyperlink w:anchor="_Toc192508691" w:history="1">
+          <w:hyperlink w:anchor="_Toc192521963" w:history="1">
             <w:r>
               <w:rPr>
                 <w:rStyle w:val="Hyperlink"/>
@@ -1936,7 +1936,7 @@
                 <w:noProof/>
                 <w:webHidden/>
               </w:rPr>
-              <w:instrText xml:space="preserve"> PAGEREF _Toc192508691 \h </w:instrText>
+              <w:instrText xml:space="preserve"> PAGEREF _Toc192521963 \h </w:instrText>
             </w:r>
             <w:r>
               <w:rPr>
@@ -1983,7 +1983,7 @@
               <w14:ligatures w14:val="standardContextual"/>
             </w:rPr>
           </w:pPr>
-          <w:hyperlink w:anchor="_Toc192508692" w:history="1">
+          <w:hyperlink w:anchor="_Toc192521964" w:history="1">
             <w:r>
               <w:rPr>
                 <w:rStyle w:val="Hyperlink"/>
@@ -2010,7 +2010,7 @@
                 <w:noProof/>
                 <w:webHidden/>
               </w:rPr>
-              <w:instrText xml:space="preserve"> PAGEREF _Toc192508692 \h </w:instrText>
+              <w:instrText xml:space="preserve"> PAGEREF _Toc192521964 \h </w:instrText>
             </w:r>
             <w:r>
               <w:rPr>
@@ -2057,7 +2057,7 @@
               <w14:ligatures w14:val="standardContextual"/>
             </w:rPr>
           </w:pPr>
-          <w:hyperlink w:anchor="_Toc192508693" w:history="1">
+          <w:hyperlink w:anchor="_Toc192521965" w:history="1">
             <w:r>
               <w:rPr>
                 <w:rStyle w:val="Hyperlink"/>
@@ -2084,7 +2084,7 @@
                 <w:noProof/>
                 <w:webHidden/>
               </w:rPr>
-              <w:instrText xml:space="preserve"> PAGEREF _Toc192508693 \h </w:instrText>
+              <w:instrText xml:space="preserve"> PAGEREF _Toc192521965 \h </w:instrText>
             </w:r>
             <w:r>
               <w:rPr>
@@ -2131,7 +2131,7 @@
               <w14:ligatures w14:val="standardContextual"/>
             </w:rPr>
           </w:pPr>
-          <w:hyperlink w:anchor="_Toc192508694" w:history="1">
+          <w:hyperlink w:anchor="_Toc192521966" w:history="1">
             <w:r>
               <w:rPr>
                 <w:rStyle w:val="Hyperlink"/>
@@ -2158,7 +2158,7 @@
                 <w:noProof/>
                 <w:webHidden/>
               </w:rPr>
-              <w:instrText xml:space="preserve"> PAGEREF _Toc192508694 \h </w:instrText>
+              <w:instrText xml:space="preserve"> PAGEREF _Toc192521966 \h </w:instrText>
             </w:r>
             <w:r>
               <w:rPr>
@@ -2205,7 +2205,7 @@
               <w14:ligatures w14:val="standardContextual"/>
             </w:rPr>
           </w:pPr>
-          <w:hyperlink w:anchor="_Toc192508695" w:history="1">
+          <w:hyperlink w:anchor="_Toc192521967" w:history="1">
             <w:r>
               <w:rPr>
                 <w:rStyle w:val="Hyperlink"/>
@@ -2232,7 +2232,7 @@
                 <w:noProof/>
                 <w:webHidden/>
               </w:rPr>
-              <w:instrText xml:space="preserve"> PAGEREF _Toc192508695 \h </w:instrText>
+              <w:instrText xml:space="preserve"> PAGEREF _Toc192521967 \h </w:instrText>
             </w:r>
             <w:r>
               <w:rPr>
@@ -2279,7 +2279,7 @@
               <w14:ligatures w14:val="standardContextual"/>
             </w:rPr>
           </w:pPr>
-          <w:hyperlink w:anchor="_Toc192508696" w:history="1">
+          <w:hyperlink w:anchor="_Toc192521968" w:history="1">
             <w:r>
               <w:rPr>
                 <w:rStyle w:val="Hyperlink"/>
@@ -2306,7 +2306,7 @@
                 <w:noProof/>
                 <w:webHidden/>
               </w:rPr>
-              <w:instrText xml:space="preserve"> PAGEREF _Toc192508696 \h </w:instrText>
+              <w:instrText xml:space="preserve"> PAGEREF _Toc192521968 \h </w:instrText>
             </w:r>
             <w:r>
               <w:rPr>
@@ -2353,7 +2353,7 @@
               <w14:ligatures w14:val="standardContextual"/>
             </w:rPr>
           </w:pPr>
-          <w:hyperlink w:anchor="_Toc192508697" w:history="1">
+          <w:hyperlink w:anchor="_Toc192521969" w:history="1">
             <w:r>
               <w:rPr>
                 <w:rStyle w:val="Hyperlink"/>
@@ -2380,7 +2380,7 @@
                 <w:noProof/>
                 <w:webHidden/>
               </w:rPr>
-              <w:instrText xml:space="preserve"> PAGEREF _Toc192508697 \h </w:instrText>
+              <w:instrText xml:space="preserve"> PAGEREF _Toc192521969 \h </w:instrText>
             </w:r>
             <w:r>
               <w:rPr>
@@ -2427,7 +2427,7 @@
               <w14:ligatures w14:val="standardContextual"/>
             </w:rPr>
           </w:pPr>
-          <w:hyperlink w:anchor="_Toc192508698" w:history="1">
+          <w:hyperlink w:anchor="_Toc192521970" w:history="1">
             <w:r>
               <w:rPr>
                 <w:rStyle w:val="Hyperlink"/>
@@ -2454,7 +2454,7 @@
                 <w:noProof/>
                 <w:webHidden/>
               </w:rPr>
-              <w:instrText xml:space="preserve"> PAGEREF _Toc192508698 \h </w:instrText>
+              <w:instrText xml:space="preserve"> PAGEREF _Toc192521970 \h </w:instrText>
             </w:r>
             <w:r>
               <w:rPr>
@@ -2501,7 +2501,7 @@
               <w14:ligatures w14:val="standardContextual"/>
             </w:rPr>
           </w:pPr>
-          <w:hyperlink w:anchor="_Toc192508699" w:history="1">
+          <w:hyperlink w:anchor="_Toc192521971" w:history="1">
             <w:r>
               <w:rPr>
                 <w:rStyle w:val="Hyperlink"/>
@@ -2528,7 +2528,7 @@
                 <w:noProof/>
                 <w:webHidden/>
               </w:rPr>
-              <w:instrText xml:space="preserve"> PAGEREF _Toc192508699 \h </w:instrText>
+              <w:instrText xml:space="preserve"> PAGEREF _Toc192521971 \h </w:instrText>
             </w:r>
             <w:r>
               <w:rPr>
@@ -2575,7 +2575,7 @@
               <w14:ligatures w14:val="standardContextual"/>
             </w:rPr>
           </w:pPr>
-          <w:hyperlink w:anchor="_Toc192508700" w:history="1">
+          <w:hyperlink w:anchor="_Toc192521972" w:history="1">
             <w:r>
               <w:rPr>
                 <w:rStyle w:val="Hyperlink"/>
@@ -2602,7 +2602,7 @@
                 <w:noProof/>
                 <w:webHidden/>
               </w:rPr>
-              <w:instrText xml:space="preserve"> PAGEREF _Toc192508700 \h </w:instrText>
+              <w:instrText xml:space="preserve"> PAGEREF _Toc192521972 \h </w:instrText>
             </w:r>
             <w:r>
               <w:rPr>
@@ -2649,7 +2649,7 @@
               <w14:ligatures w14:val="standardContextual"/>
             </w:rPr>
           </w:pPr>
-          <w:hyperlink w:anchor="_Toc192508701" w:history="1">
+          <w:hyperlink w:anchor="_Toc192521973" w:history="1">
             <w:r>
               <w:rPr>
                 <w:rStyle w:val="Hyperlink"/>
@@ -2676,7 +2676,7 @@
                 <w:noProof/>
                 <w:webHidden/>
               </w:rPr>
-              <w:instrText xml:space="preserve"> PAGEREF _Toc192508701 \h </w:instrText>
+              <w:instrText xml:space="preserve"> PAGEREF _Toc192521973 \h </w:instrText>
             </w:r>
             <w:r>
               <w:rPr>
@@ -2723,7 +2723,7 @@
               <w14:ligatures w14:val="standardContextual"/>
             </w:rPr>
           </w:pPr>
-          <w:hyperlink w:anchor="_Toc192508702" w:history="1">
+          <w:hyperlink w:anchor="_Toc192521974" w:history="1">
             <w:r>
               <w:rPr>
                 <w:rStyle w:val="Hyperlink"/>
@@ -2750,7 +2750,7 @@
                 <w:noProof/>
                 <w:webHidden/>
               </w:rPr>
-              <w:instrText xml:space="preserve"> PAGEREF _Toc192508702 \h </w:instrText>
+              <w:instrText xml:space="preserve"> PAGEREF _Toc192521974 \h </w:instrText>
             </w:r>
             <w:r>
               <w:rPr>
@@ -2797,7 +2797,7 @@
               <w14:ligatures w14:val="standardContextual"/>
             </w:rPr>
           </w:pPr>
-          <w:hyperlink w:anchor="_Toc192508703" w:history="1">
+          <w:hyperlink w:anchor="_Toc192521975" w:history="1">
             <w:r>
               <w:rPr>
                 <w:rStyle w:val="Hyperlink"/>
@@ -2824,7 +2824,7 @@
                 <w:noProof/>
                 <w:webHidden/>
               </w:rPr>
-              <w:instrText xml:space="preserve"> PAGEREF _Toc192508703 \h </w:instrText>
+              <w:instrText xml:space="preserve"> PAGEREF _Toc192521975 \h </w:instrText>
             </w:r>
             <w:r>
               <w:rPr>
@@ -2871,7 +2871,7 @@
               <w14:ligatures w14:val="standardContextual"/>
             </w:rPr>
           </w:pPr>
-          <w:hyperlink w:anchor="_Toc192508704" w:history="1">
+          <w:hyperlink w:anchor="_Toc192521976" w:history="1">
             <w:r>
               <w:rPr>
                 <w:rStyle w:val="Hyperlink"/>
@@ -2898,7 +2898,7 @@
                 <w:noProof/>
                 <w:webHidden/>
               </w:rPr>
-              <w:instrText xml:space="preserve"> PAGEREF _Toc192508704 \h </w:instrText>
+              <w:instrText xml:space="preserve"> PAGEREF _Toc192521976 \h </w:instrText>
             </w:r>
             <w:r>
               <w:rPr>
@@ -2945,7 +2945,7 @@
               <w14:ligatures w14:val="standardContextual"/>
             </w:rPr>
           </w:pPr>
-          <w:hyperlink w:anchor="_Toc192508705" w:history="1">
+          <w:hyperlink w:anchor="_Toc192521977" w:history="1">
             <w:r>
               <w:rPr>
                 <w:rStyle w:val="Hyperlink"/>
@@ -2972,7 +2972,7 @@
                 <w:noProof/>
                 <w:webHidden/>
               </w:rPr>
-              <w:instrText xml:space="preserve"> PAGEREF _Toc192508705 \h </w:instrText>
+              <w:instrText xml:space="preserve"> PAGEREF _Toc192521977 \h </w:instrText>
             </w:r>
             <w:r>
               <w:rPr>
@@ -3019,7 +3019,7 @@
               <w14:ligatures w14:val="standardContextual"/>
             </w:rPr>
           </w:pPr>
-          <w:hyperlink w:anchor="_Toc192508706" w:history="1">
+          <w:hyperlink w:anchor="_Toc192521978" w:history="1">
             <w:r>
               <w:rPr>
                 <w:rStyle w:val="Hyperlink"/>
@@ -3046,7 +3046,7 @@
                 <w:noProof/>
                 <w:webHidden/>
               </w:rPr>
-              <w:instrText xml:space="preserve"> PAGEREF _Toc192508706 \h </w:instrText>
+              <w:instrText xml:space="preserve"> PAGEREF _Toc192521978 \h </w:instrText>
             </w:r>
             <w:r>
               <w:rPr>
@@ -3093,7 +3093,7 @@
               <w14:ligatures w14:val="standardContextual"/>
             </w:rPr>
           </w:pPr>
-          <w:hyperlink w:anchor="_Toc192508707" w:history="1">
+          <w:hyperlink w:anchor="_Toc192521979" w:history="1">
             <w:r>
               <w:rPr>
                 <w:rStyle w:val="Hyperlink"/>
@@ -3120,7 +3120,7 @@
                 <w:noProof/>
                 <w:webHidden/>
               </w:rPr>
-              <w:instrText xml:space="preserve"> PAGEREF _Toc192508707 \h </w:instrText>
+              <w:instrText xml:space="preserve"> PAGEREF _Toc192521979 \h </w:instrText>
             </w:r>
             <w:r>
               <w:rPr>
@@ -3167,7 +3167,7 @@
               <w14:ligatures w14:val="standardContextual"/>
             </w:rPr>
           </w:pPr>
-          <w:hyperlink w:anchor="_Toc192508708" w:history="1">
+          <w:hyperlink w:anchor="_Toc192521980" w:history="1">
             <w:r>
               <w:rPr>
                 <w:rStyle w:val="Hyperlink"/>
@@ -3194,7 +3194,7 @@
                 <w:noProof/>
                 <w:webHidden/>
               </w:rPr>
-              <w:instrText xml:space="preserve"> PAGEREF _Toc192508708 \h </w:instrText>
+              <w:instrText xml:space="preserve"> PAGEREF _Toc192521980 \h </w:instrText>
             </w:r>
             <w:r>
               <w:rPr>
@@ -3241,7 +3241,7 @@
               <w14:ligatures w14:val="standardContextual"/>
             </w:rPr>
           </w:pPr>
-          <w:hyperlink w:anchor="_Toc192508709" w:history="1">
+          <w:hyperlink w:anchor="_Toc192521981" w:history="1">
             <w:r>
               <w:rPr>
                 <w:rStyle w:val="Hyperlink"/>
@@ -3268,7 +3268,7 @@
                 <w:noProof/>
                 <w:webHidden/>
               </w:rPr>
-              <w:instrText xml:space="preserve"> PAGEREF _Toc192508709 \h </w:instrText>
+              <w:instrText xml:space="preserve"> PAGEREF _Toc192521981 \h </w:instrText>
             </w:r>
             <w:r>
               <w:rPr>
@@ -3315,7 +3315,7 @@
               <w14:ligatures w14:val="standardContextual"/>
             </w:rPr>
           </w:pPr>
-          <w:hyperlink w:anchor="_Toc192508710" w:history="1">
+          <w:hyperlink w:anchor="_Toc192521982" w:history="1">
             <w:r>
               <w:rPr>
                 <w:rStyle w:val="Hyperlink"/>
@@ -3342,7 +3342,7 @@
                 <w:noProof/>
                 <w:webHidden/>
               </w:rPr>
-              <w:instrText xml:space="preserve"> PAGEREF _Toc192508710 \h </w:instrText>
+              <w:instrText xml:space="preserve"> PAGEREF _Toc192521982 \h </w:instrText>
             </w:r>
             <w:r>
               <w:rPr>
@@ -3389,7 +3389,7 @@
               <w14:ligatures w14:val="standardContextual"/>
             </w:rPr>
           </w:pPr>
-          <w:hyperlink w:anchor="_Toc192508711" w:history="1">
+          <w:hyperlink w:anchor="_Toc192521983" w:history="1">
             <w:r>
               <w:rPr>
                 <w:rStyle w:val="Hyperlink"/>
@@ -3416,7 +3416,7 @@
                 <w:noProof/>
                 <w:webHidden/>
               </w:rPr>
-              <w:instrText xml:space="preserve"> PAGEREF _Toc192508711 \h </w:instrText>
+              <w:instrText xml:space="preserve"> PAGEREF _Toc192521983 \h </w:instrText>
             </w:r>
             <w:r>
               <w:rPr>
@@ -3469,7 +3469,7 @@
       <w:pPr>
         <w:pStyle w:val="Heading1"/>
       </w:pPr>
-      <w:bookmarkStart w:id="0" w:name="_Toc192508671"/>
+      <w:bookmarkStart w:id="0" w:name="_Toc192521943"/>
       <w:r>
         <w:lastRenderedPageBreak/>
         <w:t>INTRODUCTION</w:t>
@@ -3611,7 +3611,7 @@
       <w:pPr>
         <w:pStyle w:val="Heading1"/>
       </w:pPr>
-      <w:bookmarkStart w:id="1" w:name="_Toc192508672"/>
+      <w:bookmarkStart w:id="1" w:name="_Toc192521944"/>
       <w:r>
         <w:t>PURPOSE OF THE WEBSITE</w:t>
       </w:r>
@@ -3802,7 +3802,7 @@
         <w:pStyle w:val="Heading1"/>
       </w:pPr>
       <w:bookmarkStart w:id="2" w:name="_CONNECTION_GUIDE"/>
-      <w:bookmarkStart w:id="3" w:name="_Toc192508673"/>
+      <w:bookmarkStart w:id="3" w:name="_Toc192521945"/>
       <w:bookmarkEnd w:id="2"/>
       <w:r>
         <w:lastRenderedPageBreak/>
@@ -4124,7 +4124,7 @@
           <w:tab w:val="left" w:pos="4208"/>
         </w:tabs>
       </w:pPr>
-      <w:bookmarkStart w:id="4" w:name="_Toc192508674"/>
+      <w:bookmarkStart w:id="4" w:name="_Toc192521946"/>
       <w:r>
         <w:t>HOW TO SIGNUP</w:t>
       </w:r>
@@ -4485,7 +4485,7 @@
         <w:pStyle w:val="Heading1"/>
       </w:pPr>
       <w:bookmarkStart w:id="5" w:name="_HOW_TO_LOGIN"/>
-      <w:bookmarkStart w:id="6" w:name="_Toc192508675"/>
+      <w:bookmarkStart w:id="6" w:name="_Toc192521947"/>
       <w:bookmarkEnd w:id="5"/>
       <w:r>
         <w:lastRenderedPageBreak/>
@@ -4639,7 +4639,7 @@
       <w:pPr>
         <w:pStyle w:val="Heading1"/>
       </w:pPr>
-      <w:bookmarkStart w:id="7" w:name="_Toc192508676"/>
+      <w:bookmarkStart w:id="7" w:name="_Toc192521948"/>
       <w:r>
         <w:t>HOW TO LOGOUT</w:t>
       </w:r>
@@ -4851,7 +4851,7 @@
       <w:pPr>
         <w:pStyle w:val="Heading1"/>
       </w:pPr>
-      <w:bookmarkStart w:id="8" w:name="_Toc192508677"/>
+      <w:bookmarkStart w:id="8" w:name="_Toc192521949"/>
       <w:r>
         <w:t>HOW TO RESET PASSWORD</w:t>
       </w:r>
@@ -5140,7 +5140,7 @@
         <w:pStyle w:val="Heading1"/>
       </w:pPr>
       <w:bookmarkStart w:id="9" w:name="_USING_THE_NAVIGATION"/>
-      <w:bookmarkStart w:id="10" w:name="_Toc192508678"/>
+      <w:bookmarkStart w:id="10" w:name="_Toc192521950"/>
       <w:bookmarkEnd w:id="9"/>
       <w:r>
         <w:lastRenderedPageBreak/>
@@ -6184,7 +6184,7 @@
       <w:pPr>
         <w:pStyle w:val="Heading1"/>
       </w:pPr>
-      <w:bookmarkStart w:id="11" w:name="_Toc192508679"/>
+      <w:bookmarkStart w:id="11" w:name="_Toc192521951"/>
       <w:r>
         <w:lastRenderedPageBreak/>
         <w:t>SEARCH FUNCTIONALITY - DRUGS</w:t>
@@ -6700,7 +6700,7 @@
       <w:pPr>
         <w:pStyle w:val="Heading1"/>
       </w:pPr>
-      <w:bookmarkStart w:id="12" w:name="_Toc192508680"/>
+      <w:bookmarkStart w:id="12" w:name="_Toc192521952"/>
       <w:r>
         <w:t>SEARCH FUNCTIONALITY – PHYSICIANS</w:t>
       </w:r>
@@ -7064,7 +7064,7 @@
       <w:pPr>
         <w:pStyle w:val="Heading1"/>
       </w:pPr>
-      <w:bookmarkStart w:id="13" w:name="_Toc192508681"/>
+      <w:bookmarkStart w:id="13" w:name="_Toc192521953"/>
       <w:r>
         <w:lastRenderedPageBreak/>
         <w:t>SEARCH FUNCTIONALITY – PATIENTS</w:t>
@@ -7567,7 +7567,7 @@
         <w:pStyle w:val="Heading1"/>
       </w:pPr>
       <w:bookmarkStart w:id="14" w:name="_SEARCH_FUNCTIONALITY_–"/>
-      <w:bookmarkStart w:id="15" w:name="_Toc192508682"/>
+      <w:bookmarkStart w:id="15" w:name="_Toc192521954"/>
       <w:bookmarkEnd w:id="14"/>
       <w:r>
         <w:t>SEARCH FUNCTIONALITY – ORDERS</w:t>
@@ -8277,7 +8277,7 @@
         <w:pStyle w:val="Heading1"/>
       </w:pPr>
       <w:bookmarkStart w:id="16" w:name="_SEARCH_FUNCTIONALITY_-"/>
-      <w:bookmarkStart w:id="17" w:name="_Toc192508683"/>
+      <w:bookmarkStart w:id="17" w:name="_Toc192521955"/>
       <w:bookmarkEnd w:id="16"/>
       <w:r>
         <w:lastRenderedPageBreak/>
@@ -8976,7 +8976,7 @@
         <w:pStyle w:val="Heading1"/>
       </w:pPr>
       <w:bookmarkStart w:id="18" w:name="_HOW_TO_SORT"/>
-      <w:bookmarkStart w:id="19" w:name="_Toc192508684"/>
+      <w:bookmarkStart w:id="19" w:name="_Toc192521956"/>
       <w:bookmarkEnd w:id="18"/>
       <w:r>
         <w:t>HOW TO SORT TABLES</w:t>
@@ -9279,7 +9279,7 @@
       <w:pPr>
         <w:pStyle w:val="Heading1"/>
       </w:pPr>
-      <w:bookmarkStart w:id="20" w:name="_Toc192508685"/>
+      <w:bookmarkStart w:id="20" w:name="_Toc192521957"/>
       <w:r>
         <w:lastRenderedPageBreak/>
         <w:t>HOW TO CREATE ORDER</w:t>
@@ -9954,7 +9954,7 @@
       <w:pPr>
         <w:pStyle w:val="Heading1"/>
       </w:pPr>
-      <w:bookmarkStart w:id="21" w:name="_Toc192508686"/>
+      <w:bookmarkStart w:id="21" w:name="_Toc192521958"/>
       <w:r>
         <w:t>HOW TO VERIFY ORDER</w:t>
       </w:r>
@@ -10310,7 +10310,7 @@
       <w:pPr>
         <w:pStyle w:val="Heading1"/>
       </w:pPr>
-      <w:bookmarkStart w:id="22" w:name="_Toc192508687"/>
+      <w:bookmarkStart w:id="22" w:name="_Toc192521959"/>
       <w:r>
         <w:lastRenderedPageBreak/>
         <w:t>HOW TO REJECT ORDER</w:t>
@@ -10560,7 +10560,7 @@
         <w:pStyle w:val="Heading1"/>
       </w:pPr>
       <w:bookmarkStart w:id="23" w:name="_HOW_TO_PRINT"/>
-      <w:bookmarkStart w:id="24" w:name="_Toc192508688"/>
+      <w:bookmarkStart w:id="24" w:name="_Toc192521960"/>
       <w:bookmarkEnd w:id="23"/>
       <w:r>
         <w:t>HOW TO PRINT</w:t>
@@ -11037,7 +11037,7 @@
       <w:pPr>
         <w:pStyle w:val="Heading1"/>
       </w:pPr>
-      <w:bookmarkStart w:id="25" w:name="_Toc192508689"/>
+      <w:bookmarkStart w:id="25" w:name="_Toc192521961"/>
       <w:r>
         <w:lastRenderedPageBreak/>
         <w:t>HOW TO REPRINT</w:t>
@@ -11700,7 +11700,7 @@
       <w:pPr>
         <w:pStyle w:val="Heading1"/>
       </w:pPr>
-      <w:bookmarkStart w:id="26" w:name="_Toc192508690"/>
+      <w:bookmarkStart w:id="26" w:name="_Toc192521962"/>
       <w:r>
         <w:t>HOW TO SEE MY ORDERS</w:t>
       </w:r>
@@ -11900,7 +11900,7 @@
       <w:pPr>
         <w:pStyle w:val="Heading1"/>
       </w:pPr>
-      <w:bookmarkStart w:id="27" w:name="_Toc192508691"/>
+      <w:bookmarkStart w:id="27" w:name="_Toc192521963"/>
       <w:r>
         <w:lastRenderedPageBreak/>
         <w:t xml:space="preserve">HOW TO </w:t>
@@ -12132,7 +12132,7 @@
           <w:szCs w:val="24"/>
         </w:rPr>
         <w:drawing>
-          <wp:anchor distT="0" distB="0" distL="114300" distR="114300" simplePos="0" relativeHeight="251671552" behindDoc="0" locked="0" layoutInCell="1" allowOverlap="1" wp14:anchorId="0E7E74E4" wp14:editId="0339A2D4">
+          <wp:anchor distT="0" distB="0" distL="114300" distR="114300" simplePos="0" relativeHeight="251671552" behindDoc="0" locked="0" layoutInCell="1" allowOverlap="1" wp14:anchorId="0E7E74E4" wp14:editId="4A57787D">
             <wp:simplePos x="0" y="0"/>
             <wp:positionH relativeFrom="column">
               <wp:posOffset>4139467</wp:posOffset>
@@ -12792,7 +12792,7 @@
       <w:pPr>
         <w:pStyle w:val="Heading1"/>
       </w:pPr>
-      <w:bookmarkStart w:id="28" w:name="_Toc192508692"/>
+      <w:bookmarkStart w:id="28" w:name="_Toc192521964"/>
       <w:r>
         <w:lastRenderedPageBreak/>
         <w:t>INSTRUCTOR-ONLY FEATURES</w:t>
@@ -12821,7 +12821,7 @@
           <w:tab w:val="left" w:pos="5871"/>
         </w:tabs>
       </w:pPr>
-      <w:bookmarkStart w:id="29" w:name="_Toc192508693"/>
+      <w:bookmarkStart w:id="29" w:name="_Toc192521965"/>
       <w:r>
         <w:t>SEARCH FUNCTIONALITY – USER MANAGEMENT</w:t>
       </w:r>
@@ -13364,7 +13364,7 @@
       <w:pPr>
         <w:pStyle w:val="Heading1"/>
       </w:pPr>
-      <w:bookmarkStart w:id="30" w:name="_Toc192508694"/>
+      <w:bookmarkStart w:id="30" w:name="_Toc192521966"/>
       <w:r>
         <w:t>SEARCH FUNCTIONALITY – LOGS</w:t>
       </w:r>
@@ -13906,7 +13906,7 @@
       <w:pPr>
         <w:pStyle w:val="Heading1"/>
       </w:pPr>
-      <w:bookmarkStart w:id="31" w:name="_Toc192508695"/>
+      <w:bookmarkStart w:id="31" w:name="_Toc192521967"/>
       <w:r>
         <w:lastRenderedPageBreak/>
         <w:t xml:space="preserve">HOW TO </w:t>
@@ -14169,7 +14169,7 @@
       <w:pPr>
         <w:pStyle w:val="Heading1"/>
       </w:pPr>
-      <w:bookmarkStart w:id="32" w:name="_Toc192508696"/>
+      <w:bookmarkStart w:id="32" w:name="_Toc192521968"/>
       <w:r>
         <w:t xml:space="preserve">HOW TO </w:t>
       </w:r>
@@ -14192,6 +14192,7 @@
       </w:pPr>
       <w:r>
         <w:rPr>
+          <w:noProof/>
           <w:sz w:val="24"/>
           <w:szCs w:val="24"/>
         </w:rPr>
@@ -14360,6 +14361,7 @@
       </w:pPr>
       <w:r>
         <w:rPr>
+          <w:noProof/>
           <w:sz w:val="24"/>
           <w:szCs w:val="24"/>
         </w:rPr>
@@ -14662,7 +14664,7 @@
       <w:pPr>
         <w:pStyle w:val="Heading1"/>
       </w:pPr>
-      <w:bookmarkStart w:id="33" w:name="_Toc192508697"/>
+      <w:bookmarkStart w:id="33" w:name="_Toc192521969"/>
       <w:r>
         <w:lastRenderedPageBreak/>
         <w:t xml:space="preserve">HOW TO </w:t>
@@ -14976,21 +14978,7 @@
           <w:sz w:val="24"/>
           <w:szCs w:val="24"/>
         </w:rPr>
-        <w:t xml:space="preserve">the </w:t>
-      </w:r>
-      <w:r>
-        <w:rPr>
-          <w:sz w:val="24"/>
-          <w:szCs w:val="24"/>
-        </w:rPr>
-        <w:t>edited</w:t>
-      </w:r>
-      <w:r>
-        <w:rPr>
-          <w:sz w:val="24"/>
-          <w:szCs w:val="24"/>
-        </w:rPr>
-        <w:t xml:space="preserve"> drug</w:t>
+        <w:t>the edited drug</w:t>
       </w:r>
       <w:r>
         <w:rPr>
@@ -15052,7 +15040,7 @@
       <w:pPr>
         <w:pStyle w:val="Heading1"/>
       </w:pPr>
-      <w:bookmarkStart w:id="34" w:name="_Toc192508698"/>
+      <w:bookmarkStart w:id="34" w:name="_Toc192521970"/>
       <w:r>
         <w:t xml:space="preserve">HOW TO </w:t>
       </w:r>
@@ -15182,7 +15170,7 @@
           <w:noProof/>
         </w:rPr>
         <w:drawing>
-          <wp:anchor distT="0" distB="0" distL="114300" distR="114300" simplePos="0" relativeHeight="251679744" behindDoc="0" locked="0" layoutInCell="1" allowOverlap="1" wp14:anchorId="189C8152" wp14:editId="391D6D82">
+          <wp:anchor distT="0" distB="0" distL="114300" distR="114300" simplePos="0" relativeHeight="251679744" behindDoc="0" locked="0" layoutInCell="1" allowOverlap="1" wp14:anchorId="189C8152" wp14:editId="5CEB4F8B">
             <wp:simplePos x="0" y="0"/>
             <wp:positionH relativeFrom="column">
               <wp:posOffset>3476521</wp:posOffset>
@@ -15250,29 +15238,49 @@
           <w:sz w:val="24"/>
           <w:szCs w:val="24"/>
         </w:rPr>
-        <w:t>Select</w:t>
-      </w:r>
-      <w:r>
-        <w:rPr>
-          <w:sz w:val="24"/>
-          <w:szCs w:val="24"/>
-        </w:rPr>
-        <w:t xml:space="preserve"> one or multiple checkboxes</w:t>
-      </w:r>
-      <w:r>
-        <w:rPr>
-          <w:sz w:val="24"/>
-          <w:szCs w:val="24"/>
+        <w:t>Select one or multiple checkboxes to delete from the system.</w:t>
+      </w:r>
+    </w:p>
+    <w:p>
+      <w:pPr>
+        <w:pStyle w:val="ListParagraph"/>
+        <w:numPr>
+          <w:ilvl w:val="0"/>
+          <w:numId w:val="34"/>
+        </w:numPr>
+        <w:rPr>
+          <w:sz w:val="24"/>
+          <w:szCs w:val="24"/>
+        </w:rPr>
+      </w:pPr>
+      <w:r>
+        <w:rPr>
+          <w:sz w:val="24"/>
+          <w:szCs w:val="24"/>
+        </w:rPr>
+        <w:t xml:space="preserve">Click the </w:t>
+      </w:r>
+      <w:r>
+        <w:rPr>
+          <w:color w:val="0070C0"/>
+          <w:sz w:val="24"/>
+          <w:szCs w:val="24"/>
+        </w:rPr>
+        <w:t xml:space="preserve">Delete Drug </w:t>
+      </w:r>
+      <w:r>
+        <w:rPr>
+          <w:sz w:val="24"/>
+          <w:szCs w:val="24"/>
+        </w:rPr>
+        <w:t>button.</w:t>
+      </w:r>
+      <w:r>
+        <w:rPr>
+          <w:noProof/>
         </w:rPr>
         <w:t xml:space="preserve"> </w:t>
       </w:r>
-      <w:r>
-        <w:rPr>
-          <w:sz w:val="24"/>
-          <w:szCs w:val="24"/>
-        </w:rPr>
-        <w:t>to delete from the system.</w:t>
-      </w:r>
     </w:p>
     <w:p>
       <w:pPr>
@@ -15291,6 +15299,110 @@
           <w:sz w:val="24"/>
           <w:szCs w:val="24"/>
         </w:rPr>
+        <w:t xml:space="preserve">A pop-up will appear with the </w:t>
+      </w:r>
+      <w:r>
+        <w:rPr>
+          <w:sz w:val="24"/>
+          <w:szCs w:val="24"/>
+        </w:rPr>
+        <w:t>selected</w:t>
+      </w:r>
+      <w:r>
+        <w:rPr>
+          <w:sz w:val="24"/>
+          <w:szCs w:val="24"/>
+        </w:rPr>
+        <w:t xml:space="preserve"> drugs with a verification message.</w:t>
+      </w:r>
+    </w:p>
+    <w:p>
+      <w:pPr>
+        <w:pStyle w:val="ListParagraph"/>
+        <w:numPr>
+          <w:ilvl w:val="0"/>
+          <w:numId w:val="34"/>
+        </w:numPr>
+        <w:rPr>
+          <w:sz w:val="24"/>
+          <w:szCs w:val="24"/>
+        </w:rPr>
+      </w:pPr>
+      <w:r>
+        <w:rPr>
+          <w:sz w:val="24"/>
+          <w:szCs w:val="24"/>
+        </w:rPr>
+        <w:t xml:space="preserve">Click </w:t>
+      </w:r>
+      <w:r>
+        <w:rPr>
+          <w:color w:val="0070C0"/>
+          <w:sz w:val="24"/>
+          <w:szCs w:val="24"/>
+        </w:rPr>
+        <w:t>Delete</w:t>
+      </w:r>
+      <w:r>
+        <w:rPr>
+          <w:color w:val="0070C0"/>
+          <w:sz w:val="24"/>
+          <w:szCs w:val="24"/>
+        </w:rPr>
+        <w:t xml:space="preserve"> </w:t>
+      </w:r>
+      <w:r>
+        <w:rPr>
+          <w:sz w:val="24"/>
+          <w:szCs w:val="24"/>
+        </w:rPr>
+        <w:t>to proceed</w:t>
+      </w:r>
+      <w:r>
+        <w:rPr>
+          <w:sz w:val="24"/>
+          <w:szCs w:val="24"/>
+        </w:rPr>
+        <w:t>.</w:t>
+      </w:r>
+    </w:p>
+    <w:p>
+      <w:pPr>
+        <w:pStyle w:val="ListParagraph"/>
+        <w:numPr>
+          <w:ilvl w:val="0"/>
+          <w:numId w:val="34"/>
+        </w:numPr>
+        <w:rPr>
+          <w:sz w:val="24"/>
+          <w:szCs w:val="24"/>
+        </w:rPr>
+      </w:pPr>
+      <w:r>
+        <w:rPr>
+          <w:sz w:val="24"/>
+          <w:szCs w:val="24"/>
+        </w:rPr>
+        <w:t>A second verification window will appear.</w:t>
+      </w:r>
+    </w:p>
+    <w:p>
+      <w:pPr>
+        <w:pStyle w:val="ListParagraph"/>
+        <w:numPr>
+          <w:ilvl w:val="0"/>
+          <w:numId w:val="34"/>
+        </w:numPr>
+        <w:rPr>
+          <w:sz w:val="24"/>
+          <w:szCs w:val="24"/>
+        </w:rPr>
+      </w:pPr>
+      <w:r>
+        <w:rPr>
+          <w:sz w:val="24"/>
+          <w:szCs w:val="24"/>
+        </w:rPr>
         <w:t xml:space="preserve">Click the </w:t>
       </w:r>
       <w:r>
@@ -15299,20 +15411,14 @@
           <w:sz w:val="24"/>
           <w:szCs w:val="24"/>
         </w:rPr>
-        <w:t xml:space="preserve">Delete Drug </w:t>
-      </w:r>
-      <w:r>
-        <w:rPr>
-          <w:sz w:val="24"/>
-          <w:szCs w:val="24"/>
-        </w:rPr>
-        <w:t>button.</w:t>
-      </w:r>
-      <w:r>
-        <w:rPr>
-          <w:noProof/>
-        </w:rPr>
-        <w:t xml:space="preserve"> </w:t>
+        <w:t xml:space="preserve">Yes </w:t>
+      </w:r>
+      <w:r>
+        <w:rPr>
+          <w:sz w:val="24"/>
+          <w:szCs w:val="24"/>
+        </w:rPr>
+        <w:t>button to confirm.</w:t>
       </w:r>
     </w:p>
     <w:p>
@@ -15332,21 +15438,7 @@
           <w:sz w:val="24"/>
           <w:szCs w:val="24"/>
         </w:rPr>
-        <w:t xml:space="preserve">A pop-up will appear with the </w:t>
-      </w:r>
-      <w:r>
-        <w:rPr>
-          <w:sz w:val="24"/>
-          <w:szCs w:val="24"/>
-        </w:rPr>
-        <w:t>selected</w:t>
-      </w:r>
-      <w:r>
-        <w:rPr>
-          <w:sz w:val="24"/>
-          <w:szCs w:val="24"/>
-        </w:rPr>
-        <w:t xml:space="preserve"> drugs with a verification message.</w:t>
+        <w:t>A confirmation page will appear.</w:t>
       </w:r>
     </w:p>
     <w:p>
@@ -15366,37 +15458,14 @@
           <w:sz w:val="24"/>
           <w:szCs w:val="24"/>
         </w:rPr>
-        <w:t xml:space="preserve">Click </w:t>
-      </w:r>
-      <w:r>
-        <w:rPr>
-          <w:color w:val="0070C0"/>
-          <w:sz w:val="24"/>
-          <w:szCs w:val="24"/>
-        </w:rPr>
-        <w:t>Delete</w:t>
-      </w:r>
-      <w:r>
-        <w:rPr>
-          <w:color w:val="0070C0"/>
-          <w:sz w:val="24"/>
-          <w:szCs w:val="24"/>
-        </w:rPr>
-        <w:t xml:space="preserve"> </w:t>
-      </w:r>
-      <w:r>
-        <w:rPr>
-          <w:sz w:val="24"/>
-          <w:szCs w:val="24"/>
-        </w:rPr>
-        <w:t>to proceed</w:t>
-      </w:r>
-      <w:r>
-        <w:rPr>
-          <w:sz w:val="24"/>
-          <w:szCs w:val="24"/>
-        </w:rPr>
-        <w:t>.</w:t>
+        <w:t xml:space="preserve">The table will </w:t>
+      </w:r>
+      <w:r>
+        <w:rPr>
+          <w:sz w:val="24"/>
+          <w:szCs w:val="24"/>
+        </w:rPr>
+        <w:t>update, removing the deleted drugs.</w:t>
       </w:r>
     </w:p>
     <w:p>
@@ -15416,108 +15485,6 @@
           <w:sz w:val="24"/>
           <w:szCs w:val="24"/>
         </w:rPr>
-        <w:t>A second verification window will appear.</w:t>
-      </w:r>
-    </w:p>
-    <w:p>
-      <w:pPr>
-        <w:pStyle w:val="ListParagraph"/>
-        <w:numPr>
-          <w:ilvl w:val="0"/>
-          <w:numId w:val="34"/>
-        </w:numPr>
-        <w:rPr>
-          <w:sz w:val="24"/>
-          <w:szCs w:val="24"/>
-        </w:rPr>
-      </w:pPr>
-      <w:r>
-        <w:rPr>
-          <w:sz w:val="24"/>
-          <w:szCs w:val="24"/>
-        </w:rPr>
-        <w:t xml:space="preserve">Click the </w:t>
-      </w:r>
-      <w:r>
-        <w:rPr>
-          <w:color w:val="0070C0"/>
-          <w:sz w:val="24"/>
-          <w:szCs w:val="24"/>
-        </w:rPr>
-        <w:t xml:space="preserve">Yes </w:t>
-      </w:r>
-      <w:r>
-        <w:rPr>
-          <w:sz w:val="24"/>
-          <w:szCs w:val="24"/>
-        </w:rPr>
-        <w:t>button to confirm.</w:t>
-      </w:r>
-    </w:p>
-    <w:p>
-      <w:pPr>
-        <w:pStyle w:val="ListParagraph"/>
-        <w:numPr>
-          <w:ilvl w:val="0"/>
-          <w:numId w:val="34"/>
-        </w:numPr>
-        <w:rPr>
-          <w:sz w:val="24"/>
-          <w:szCs w:val="24"/>
-        </w:rPr>
-      </w:pPr>
-      <w:r>
-        <w:rPr>
-          <w:sz w:val="24"/>
-          <w:szCs w:val="24"/>
-        </w:rPr>
-        <w:t>A confirmation page will appear.</w:t>
-      </w:r>
-    </w:p>
-    <w:p>
-      <w:pPr>
-        <w:pStyle w:val="ListParagraph"/>
-        <w:numPr>
-          <w:ilvl w:val="0"/>
-          <w:numId w:val="34"/>
-        </w:numPr>
-        <w:rPr>
-          <w:sz w:val="24"/>
-          <w:szCs w:val="24"/>
-        </w:rPr>
-      </w:pPr>
-      <w:r>
-        <w:rPr>
-          <w:sz w:val="24"/>
-          <w:szCs w:val="24"/>
-        </w:rPr>
-        <w:t xml:space="preserve">The table will </w:t>
-      </w:r>
-      <w:r>
-        <w:rPr>
-          <w:sz w:val="24"/>
-          <w:szCs w:val="24"/>
-        </w:rPr>
-        <w:t>update, removing the deleted drugs.</w:t>
-      </w:r>
-    </w:p>
-    <w:p>
-      <w:pPr>
-        <w:pStyle w:val="ListParagraph"/>
-        <w:numPr>
-          <w:ilvl w:val="0"/>
-          <w:numId w:val="34"/>
-        </w:numPr>
-        <w:rPr>
-          <w:sz w:val="24"/>
-          <w:szCs w:val="24"/>
-        </w:rPr>
-      </w:pPr>
-      <w:r>
-        <w:rPr>
-          <w:sz w:val="24"/>
-          <w:szCs w:val="24"/>
-        </w:rPr>
         <w:t>D</w:t>
       </w:r>
       <w:r>
@@ -15547,7 +15514,7 @@
       <w:pPr>
         <w:pStyle w:val="Heading1"/>
       </w:pPr>
-      <w:bookmarkStart w:id="35" w:name="_Toc192508699"/>
+      <w:bookmarkStart w:id="35" w:name="_Toc192521971"/>
       <w:r>
         <w:t xml:space="preserve">HOW TO </w:t>
       </w:r>
@@ -15641,21 +15608,7 @@
           <w:sz w:val="24"/>
           <w:szCs w:val="24"/>
         </w:rPr>
-        <w:t xml:space="preserve"> for required </w:t>
-      </w:r>
-      <w:r>
-        <w:rPr>
-          <w:sz w:val="24"/>
-          <w:szCs w:val="24"/>
-        </w:rPr>
-        <w:t>physician</w:t>
-      </w:r>
-      <w:r>
-        <w:rPr>
-          <w:sz w:val="24"/>
-          <w:szCs w:val="24"/>
-        </w:rPr>
-        <w:t>. (if needed)</w:t>
+        <w:t xml:space="preserve"> for required physician. (if needed)</w:t>
       </w:r>
     </w:p>
     <w:p>
@@ -15792,7 +15745,7 @@
       <w:pPr>
         <w:pStyle w:val="Heading1"/>
       </w:pPr>
-      <w:bookmarkStart w:id="36" w:name="_Toc192508700"/>
+      <w:bookmarkStart w:id="36" w:name="_Toc192521972"/>
       <w:r>
         <w:lastRenderedPageBreak/>
         <w:t xml:space="preserve">HOW TO </w:t>
@@ -15912,6 +15865,7 @@
       </w:pPr>
       <w:r>
         <w:rPr>
+          <w:noProof/>
           <w:sz w:val="24"/>
           <w:szCs w:val="24"/>
         </w:rPr>
@@ -16097,7 +16051,7 @@
       <w:pPr>
         <w:pStyle w:val="Heading1"/>
       </w:pPr>
-      <w:bookmarkStart w:id="37" w:name="_Toc192508701"/>
+      <w:bookmarkStart w:id="37" w:name="_Toc192521973"/>
       <w:r>
         <w:t xml:space="preserve">HOW TO </w:t>
       </w:r>
@@ -16191,21 +16145,7 @@
           <w:sz w:val="24"/>
           <w:szCs w:val="24"/>
         </w:rPr>
-        <w:t xml:space="preserve"> for required </w:t>
-      </w:r>
-      <w:r>
-        <w:rPr>
-          <w:sz w:val="24"/>
-          <w:szCs w:val="24"/>
-        </w:rPr>
-        <w:t>physician</w:t>
-      </w:r>
-      <w:r>
-        <w:rPr>
-          <w:sz w:val="24"/>
-          <w:szCs w:val="24"/>
-        </w:rPr>
-        <w:t>. (if needed)</w:t>
+        <w:t xml:space="preserve"> for required physician. (if needed)</w:t>
       </w:r>
     </w:p>
     <w:p>
@@ -16222,6 +16162,7 @@
       </w:pPr>
       <w:r>
         <w:rPr>
+          <w:noProof/>
           <w:sz w:val="24"/>
           <w:szCs w:val="24"/>
         </w:rPr>
@@ -16525,7 +16466,7 @@
       <w:pPr>
         <w:pStyle w:val="Heading1"/>
       </w:pPr>
-      <w:bookmarkStart w:id="38" w:name="_Toc192508702"/>
+      <w:bookmarkStart w:id="38" w:name="_Toc192521974"/>
       <w:r>
         <w:lastRenderedPageBreak/>
         <w:t xml:space="preserve">HOW TO </w:t>
@@ -16620,21 +16561,7 @@
           <w:sz w:val="24"/>
           <w:szCs w:val="24"/>
         </w:rPr>
-        <w:t xml:space="preserve"> for required </w:t>
-      </w:r>
-      <w:r>
-        <w:rPr>
-          <w:sz w:val="24"/>
-          <w:szCs w:val="24"/>
-        </w:rPr>
-        <w:t>physician</w:t>
-      </w:r>
-      <w:r>
-        <w:rPr>
-          <w:sz w:val="24"/>
-          <w:szCs w:val="24"/>
-        </w:rPr>
-        <w:t>. (if needed)</w:t>
+        <w:t xml:space="preserve"> for required physician. (if needed)</w:t>
       </w:r>
     </w:p>
     <w:p>
@@ -16874,7 +16801,7 @@
       <w:pPr>
         <w:pStyle w:val="Heading1"/>
       </w:pPr>
-      <w:bookmarkStart w:id="39" w:name="_Toc192508703"/>
+      <w:bookmarkStart w:id="39" w:name="_Toc192521975"/>
       <w:r>
         <w:t xml:space="preserve">HOW TO </w:t>
       </w:r>
@@ -17113,7 +17040,7 @@
       <w:pPr>
         <w:pStyle w:val="Heading1"/>
       </w:pPr>
-      <w:bookmarkStart w:id="40" w:name="_Toc192508704"/>
+      <w:bookmarkStart w:id="40" w:name="_Toc192521976"/>
       <w:r>
         <w:t xml:space="preserve">HOW TO </w:t>
       </w:r>
@@ -17252,6 +17179,7 @@
       </w:pPr>
       <w:r>
         <w:rPr>
+          <w:noProof/>
           <w:sz w:val="24"/>
           <w:szCs w:val="24"/>
         </w:rPr>
@@ -17427,7 +17355,7 @@
       <w:pPr>
         <w:pStyle w:val="Heading1"/>
       </w:pPr>
-      <w:bookmarkStart w:id="41" w:name="_Toc192508705"/>
+      <w:bookmarkStart w:id="41" w:name="_Toc192521977"/>
       <w:r>
         <w:lastRenderedPageBreak/>
         <w:t xml:space="preserve">HOW TO </w:t>
@@ -17743,7 +17671,7 @@
       <w:pPr>
         <w:pStyle w:val="Heading1"/>
       </w:pPr>
-      <w:bookmarkStart w:id="42" w:name="_Toc192508706"/>
+      <w:bookmarkStart w:id="42" w:name="_Toc192521978"/>
       <w:r>
         <w:t xml:space="preserve">HOW TO </w:t>
       </w:r>
@@ -17831,21 +17759,7 @@
           <w:sz w:val="24"/>
           <w:szCs w:val="24"/>
         </w:rPr>
-        <w:t xml:space="preserve"> for required </w:t>
-      </w:r>
-      <w:r>
-        <w:rPr>
-          <w:sz w:val="24"/>
-          <w:szCs w:val="24"/>
-        </w:rPr>
-        <w:t>patients</w:t>
-      </w:r>
-      <w:r>
-        <w:rPr>
-          <w:sz w:val="24"/>
-          <w:szCs w:val="24"/>
-        </w:rPr>
-        <w:t>. (if needed)</w:t>
+        <w:t xml:space="preserve"> for required patients. (if needed)</w:t>
       </w:r>
     </w:p>
     <w:p>
@@ -18133,7 +18047,7 @@
       <w:pPr>
         <w:pStyle w:val="Heading1"/>
       </w:pPr>
-      <w:bookmarkStart w:id="43" w:name="_Toc192508707"/>
+      <w:bookmarkStart w:id="43" w:name="_Toc192521979"/>
       <w:r>
         <w:lastRenderedPageBreak/>
         <w:t xml:space="preserve">HOW TO </w:t>
@@ -18247,6 +18161,7 @@
       </w:pPr>
       <w:r>
         <w:rPr>
+          <w:noProof/>
           <w:sz w:val="24"/>
           <w:szCs w:val="24"/>
         </w:rPr>
@@ -18437,7 +18352,7 @@
       <w:pPr>
         <w:pStyle w:val="Heading1"/>
       </w:pPr>
-      <w:bookmarkStart w:id="44" w:name="_Toc192508708"/>
+      <w:bookmarkStart w:id="44" w:name="_Toc192521980"/>
       <w:r>
         <w:t xml:space="preserve">HOW TO </w:t>
       </w:r>
@@ -18501,6 +18416,7 @@
       </w:pPr>
       <w:r>
         <w:rPr>
+          <w:noProof/>
           <w:sz w:val="24"/>
           <w:szCs w:val="24"/>
         </w:rPr>
@@ -18635,21 +18551,7 @@
           <w:sz w:val="24"/>
           <w:szCs w:val="24"/>
         </w:rPr>
-        <w:t xml:space="preserve"> for required </w:t>
-      </w:r>
-      <w:r>
-        <w:rPr>
-          <w:sz w:val="24"/>
-          <w:szCs w:val="24"/>
-        </w:rPr>
-        <w:t>user</w:t>
-      </w:r>
-      <w:r>
-        <w:rPr>
-          <w:sz w:val="24"/>
-          <w:szCs w:val="24"/>
-        </w:rPr>
-        <w:t>. (if needed)</w:t>
+        <w:t xml:space="preserve"> for required user. (if needed)</w:t>
       </w:r>
     </w:p>
     <w:p>
@@ -18856,7 +18758,7 @@
       <w:pPr>
         <w:pStyle w:val="Heading1"/>
       </w:pPr>
-      <w:bookmarkStart w:id="45" w:name="_Toc192508709"/>
+      <w:bookmarkStart w:id="45" w:name="_Toc192521981"/>
       <w:r>
         <w:lastRenderedPageBreak/>
         <w:t xml:space="preserve">HOW TO </w:t>
@@ -18939,14 +18841,7 @@
           <w:sz w:val="24"/>
           <w:szCs w:val="24"/>
         </w:rPr>
-        <w:t>button</w:t>
-      </w:r>
-      <w:r>
-        <w:rPr>
-          <w:sz w:val="24"/>
-          <w:szCs w:val="24"/>
-        </w:rPr>
-        <w:t>.</w:t>
+        <w:t>button.</w:t>
       </w:r>
     </w:p>
     <w:p>
@@ -19327,7 +19222,7 @@
       <w:pPr>
         <w:pStyle w:val="Heading1"/>
       </w:pPr>
-      <w:bookmarkStart w:id="46" w:name="_Toc192508710"/>
+      <w:bookmarkStart w:id="46" w:name="_Toc192521982"/>
       <w:r>
         <w:lastRenderedPageBreak/>
         <w:t>GLOSSARY</w:t>
@@ -19348,105 +19243,399 @@
       </w:pPr>
       <w:r>
         <w:rPr>
-          <w:sz w:val="24"/>
-          <w:szCs w:val="24"/>
-        </w:rPr>
-        <w:t xml:space="preserve">SIG </w:t>
-      </w:r>
-      <w:r>
-        <w:rPr>
-          <w:sz w:val="24"/>
-          <w:szCs w:val="24"/>
-        </w:rPr>
-        <w:t xml:space="preserve">Description </w:t>
-      </w:r>
-      <w:r>
-        <w:rPr>
-          <w:sz w:val="24"/>
-          <w:szCs w:val="24"/>
-        </w:rPr>
-        <w:t>–</w:t>
-      </w:r>
-      <w:r>
-        <w:rPr>
-          <w:sz w:val="24"/>
-          <w:szCs w:val="24"/>
-        </w:rPr>
-        <w:t xml:space="preserve"> </w:t>
-      </w:r>
-      <w:r>
-        <w:rPr>
-          <w:sz w:val="24"/>
-          <w:szCs w:val="24"/>
-        </w:rPr>
-        <w:t>Directions for use</w:t>
-      </w:r>
-    </w:p>
-    <w:p>
-      <w:pPr>
-        <w:pStyle w:val="ListParagraph"/>
-        <w:numPr>
-          <w:ilvl w:val="0"/>
-          <w:numId w:val="14"/>
-        </w:numPr>
-        <w:rPr>
-          <w:sz w:val="24"/>
-          <w:szCs w:val="24"/>
-        </w:rPr>
-      </w:pPr>
-      <w:r>
-        <w:rPr>
-          <w:sz w:val="24"/>
-          <w:szCs w:val="24"/>
-        </w:rPr>
-        <w:t xml:space="preserve">Rx Number – </w:t>
-      </w:r>
-      <w:r>
-        <w:rPr>
-          <w:sz w:val="24"/>
-          <w:szCs w:val="24"/>
-        </w:rPr>
-        <w:t>Refers to the unique identification number assigned to a prescription.</w:t>
-      </w:r>
-    </w:p>
-    <w:p>
-      <w:pPr>
-        <w:pStyle w:val="Heading1"/>
-      </w:pPr>
-      <w:bookmarkStart w:id="47" w:name="_Toc192508711"/>
-      <w:r>
-        <w:t>INDEX</w:t>
-      </w:r>
-      <w:bookmarkEnd w:id="47"/>
-    </w:p>
-    <w:p>
-      <w:r>
-        <w:fldChar w:fldCharType="begin"/>
-      </w:r>
-      <w:r>
-        <w:instrText xml:space="preserve"> INDEX \e " " \c "2" \z "4105" </w:instrText>
-      </w:r>
-      <w:r>
-        <w:fldChar w:fldCharType="separate"/>
-      </w:r>
-      <w:r>
-        <w:rPr>
           <w:b/>
           <w:bCs/>
-          <w:noProof/>
-          <w:lang w:val="en-US"/>
-        </w:rPr>
-        <w:t>No index entries found.</w:t>
+          <w:sz w:val="24"/>
+          <w:szCs w:val="24"/>
+        </w:rPr>
+        <w:t xml:space="preserve">SIG </w:t>
       </w:r>
       <w:r>
         <w:rPr>
           <w:b/>
           <w:bCs/>
-          <w:noProof/>
-          <w:lang w:val="en-US"/>
-        </w:rPr>
-        <w:fldChar w:fldCharType="end"/>
-      </w:r>
+          <w:sz w:val="24"/>
+          <w:szCs w:val="24"/>
+        </w:rPr>
+        <w:t>Description</w:t>
+      </w:r>
+      <w:r>
+        <w:rPr>
+          <w:sz w:val="24"/>
+          <w:szCs w:val="24"/>
+        </w:rPr>
+        <w:t xml:space="preserve"> </w:t>
+      </w:r>
+      <w:r>
+        <w:rPr>
+          <w:sz w:val="24"/>
+          <w:szCs w:val="24"/>
+        </w:rPr>
+        <w:t>–</w:t>
+      </w:r>
+      <w:r>
+        <w:rPr>
+          <w:sz w:val="24"/>
+          <w:szCs w:val="24"/>
+        </w:rPr>
+        <w:t xml:space="preserve"> </w:t>
+      </w:r>
+      <w:r>
+        <w:rPr>
+          <w:sz w:val="24"/>
+          <w:szCs w:val="24"/>
+        </w:rPr>
+        <w:t>Directions for use</w:t>
+      </w:r>
+    </w:p>
+    <w:p>
+      <w:pPr>
+        <w:pStyle w:val="ListParagraph"/>
+        <w:numPr>
+          <w:ilvl w:val="0"/>
+          <w:numId w:val="14"/>
+        </w:numPr>
+        <w:rPr>
+          <w:sz w:val="24"/>
+          <w:szCs w:val="24"/>
+        </w:rPr>
+      </w:pPr>
+      <w:r>
+        <w:rPr>
+          <w:b/>
+          <w:bCs/>
+          <w:sz w:val="24"/>
+          <w:szCs w:val="24"/>
+        </w:rPr>
+        <w:t>Rx Number</w:t>
+      </w:r>
+      <w:r>
+        <w:rPr>
+          <w:sz w:val="24"/>
+          <w:szCs w:val="24"/>
+        </w:rPr>
+        <w:t xml:space="preserve"> – </w:t>
+      </w:r>
+      <w:r>
+        <w:rPr>
+          <w:sz w:val="24"/>
+          <w:szCs w:val="24"/>
+        </w:rPr>
+        <w:t>Refers to the unique identification number assigned to a prescription.</w:t>
+      </w:r>
+    </w:p>
+    <w:p>
+      <w:pPr>
+        <w:pStyle w:val="ListParagraph"/>
+        <w:numPr>
+          <w:ilvl w:val="0"/>
+          <w:numId w:val="14"/>
+        </w:numPr>
+        <w:rPr>
+          <w:sz w:val="24"/>
+          <w:szCs w:val="24"/>
+        </w:rPr>
+      </w:pPr>
+      <w:r>
+        <w:rPr>
+          <w:b/>
+          <w:bCs/>
+          <w:sz w:val="24"/>
+          <w:szCs w:val="24"/>
+        </w:rPr>
+        <w:t>DIN</w:t>
+      </w:r>
+      <w:r>
+        <w:rPr>
+          <w:sz w:val="24"/>
+          <w:szCs w:val="24"/>
+        </w:rPr>
+        <w:t xml:space="preserve"> - Drug Identification Number; a unique number assigned to each medication approved for sale in Canada </w:t>
+      </w:r>
+    </w:p>
+    <w:p>
+      <w:pPr>
+        <w:pStyle w:val="ListParagraph"/>
+        <w:numPr>
+          <w:ilvl w:val="0"/>
+          <w:numId w:val="14"/>
+        </w:numPr>
+        <w:rPr>
+          <w:sz w:val="24"/>
+          <w:szCs w:val="24"/>
+        </w:rPr>
+      </w:pPr>
+      <w:r>
+        <w:rPr>
+          <w:b/>
+          <w:bCs/>
+          <w:sz w:val="24"/>
+          <w:szCs w:val="24"/>
+        </w:rPr>
+        <w:t>SIG Code</w:t>
+      </w:r>
+      <w:r>
+        <w:rPr>
+          <w:sz w:val="24"/>
+          <w:szCs w:val="24"/>
+        </w:rPr>
+        <w:t xml:space="preserve"> - Standardized codes used to represent common medication instructions </w:t>
+      </w:r>
+    </w:p>
+    <w:p>
+      <w:pPr>
+        <w:pStyle w:val="ListParagraph"/>
+        <w:numPr>
+          <w:ilvl w:val="0"/>
+          <w:numId w:val="14"/>
+        </w:numPr>
+        <w:rPr>
+          <w:sz w:val="24"/>
+          <w:szCs w:val="24"/>
+        </w:rPr>
+      </w:pPr>
+      <w:r>
+        <w:rPr>
+          <w:b/>
+          <w:bCs/>
+          <w:sz w:val="24"/>
+          <w:szCs w:val="24"/>
+        </w:rPr>
+        <w:t>Form</w:t>
+      </w:r>
+      <w:r>
+        <w:rPr>
+          <w:sz w:val="24"/>
+          <w:szCs w:val="24"/>
+        </w:rPr>
+        <w:t xml:space="preserve"> - The physical form of medication (e.g., tablet, capsule, liquid, etc.) </w:t>
+      </w:r>
+    </w:p>
+    <w:p>
+      <w:pPr>
+        <w:pStyle w:val="ListParagraph"/>
+        <w:numPr>
+          <w:ilvl w:val="0"/>
+          <w:numId w:val="14"/>
+        </w:numPr>
+        <w:rPr>
+          <w:sz w:val="24"/>
+          <w:szCs w:val="24"/>
+        </w:rPr>
+      </w:pPr>
+      <w:r>
+        <w:rPr>
+          <w:b/>
+          <w:bCs/>
+          <w:sz w:val="24"/>
+          <w:szCs w:val="24"/>
+        </w:rPr>
+        <w:t>Route</w:t>
+      </w:r>
+      <w:r>
+        <w:rPr>
+          <w:sz w:val="24"/>
+          <w:szCs w:val="24"/>
+        </w:rPr>
+        <w:t xml:space="preserve"> - The method by which medication is administered (e.g., oral, intravenous, topical) </w:t>
+      </w:r>
+    </w:p>
+    <w:p>
+      <w:pPr>
+        <w:pStyle w:val="ListParagraph"/>
+        <w:numPr>
+          <w:ilvl w:val="0"/>
+          <w:numId w:val="14"/>
+        </w:numPr>
+        <w:rPr>
+          <w:sz w:val="24"/>
+          <w:szCs w:val="24"/>
+        </w:rPr>
+      </w:pPr>
+      <w:r>
+        <w:rPr>
+          <w:b/>
+          <w:bCs/>
+          <w:sz w:val="24"/>
+          <w:szCs w:val="24"/>
+        </w:rPr>
+        <w:t>Verification</w:t>
+      </w:r>
+      <w:r>
+        <w:rPr>
+          <w:sz w:val="24"/>
+          <w:szCs w:val="24"/>
+        </w:rPr>
+        <w:t xml:space="preserve"> - The process of checking medication orders for accuracy before dispensing </w:t>
+      </w:r>
+    </w:p>
+    <w:p>
+      <w:pPr>
+        <w:pStyle w:val="ListParagraph"/>
+        <w:numPr>
+          <w:ilvl w:val="0"/>
+          <w:numId w:val="14"/>
+        </w:numPr>
+        <w:rPr>
+          <w:sz w:val="24"/>
+          <w:szCs w:val="24"/>
+        </w:rPr>
+      </w:pPr>
+      <w:r>
+        <w:rPr>
+          <w:b/>
+          <w:bCs/>
+          <w:sz w:val="24"/>
+          <w:szCs w:val="24"/>
+        </w:rPr>
+        <w:t>Bulk Add</w:t>
+      </w:r>
+      <w:r>
+        <w:rPr>
+          <w:sz w:val="24"/>
+          <w:szCs w:val="24"/>
+        </w:rPr>
+        <w:t xml:space="preserve"> - Feature allowing administrators to add multiple entries at once using an Excel file </w:t>
+      </w:r>
+    </w:p>
+    <w:p>
+      <w:pPr>
+        <w:pStyle w:val="ListParagraph"/>
+        <w:numPr>
+          <w:ilvl w:val="0"/>
+          <w:numId w:val="14"/>
+        </w:numPr>
+        <w:rPr>
+          <w:sz w:val="24"/>
+          <w:szCs w:val="24"/>
+        </w:rPr>
+      </w:pPr>
+      <w:r>
+        <w:rPr>
+          <w:b/>
+          <w:bCs/>
+          <w:sz w:val="24"/>
+          <w:szCs w:val="24"/>
+        </w:rPr>
+        <w:t>Duration</w:t>
+      </w:r>
+      <w:r>
+        <w:rPr>
+          <w:sz w:val="24"/>
+          <w:szCs w:val="24"/>
+        </w:rPr>
+        <w:t xml:space="preserve"> - The length of time a medication should be taken </w:t>
+      </w:r>
+    </w:p>
+    <w:p>
+      <w:pPr>
+        <w:pStyle w:val="ListParagraph"/>
+        <w:numPr>
+          <w:ilvl w:val="0"/>
+          <w:numId w:val="14"/>
+        </w:numPr>
+        <w:rPr>
+          <w:sz w:val="24"/>
+          <w:szCs w:val="24"/>
+        </w:rPr>
+      </w:pPr>
+      <w:r>
+        <w:rPr>
+          <w:b/>
+          <w:bCs/>
+          <w:sz w:val="24"/>
+          <w:szCs w:val="24"/>
+        </w:rPr>
+        <w:t>Order Status</w:t>
+      </w:r>
+      <w:r>
+        <w:rPr>
+          <w:sz w:val="24"/>
+          <w:szCs w:val="24"/>
+        </w:rPr>
+        <w:t xml:space="preserve"> - Indicates the current state of a prescription (e.g., New, Open, InProgress, Resolved, Closed) </w:t>
+      </w:r>
+    </w:p>
+    <w:p>
+      <w:pPr>
+        <w:pStyle w:val="ListParagraph"/>
+        <w:numPr>
+          <w:ilvl w:val="0"/>
+          <w:numId w:val="14"/>
+        </w:numPr>
+        <w:rPr>
+          <w:sz w:val="24"/>
+          <w:szCs w:val="24"/>
+        </w:rPr>
+      </w:pPr>
+      <w:r>
+        <w:rPr>
+          <w:b/>
+          <w:bCs/>
+          <w:sz w:val="24"/>
+          <w:szCs w:val="24"/>
+        </w:rPr>
+        <w:t>Initiator</w:t>
+      </w:r>
+      <w:r>
+        <w:rPr>
+          <w:sz w:val="24"/>
+          <w:szCs w:val="24"/>
+        </w:rPr>
+        <w:t xml:space="preserve"> - The person who created the medication order </w:t>
+      </w:r>
+    </w:p>
+    <w:p>
+      <w:pPr>
+        <w:pStyle w:val="ListParagraph"/>
+        <w:numPr>
+          <w:ilvl w:val="0"/>
+          <w:numId w:val="14"/>
+        </w:numPr>
+        <w:rPr>
+          <w:sz w:val="24"/>
+          <w:szCs w:val="24"/>
+        </w:rPr>
+      </w:pPr>
+      <w:r>
+        <w:rPr>
+          <w:b/>
+          <w:bCs/>
+          <w:sz w:val="24"/>
+          <w:szCs w:val="24"/>
+        </w:rPr>
+        <w:t>Amend</w:t>
+      </w:r>
+      <w:r>
+        <w:rPr>
+          <w:sz w:val="24"/>
+          <w:szCs w:val="24"/>
+        </w:rPr>
+        <w:t xml:space="preserve"> - The process of correcting rejected medication orders</w:t>
+      </w:r>
+    </w:p>
+    <w:p>
+      <w:pPr>
+        <w:pStyle w:val="Heading1"/>
+      </w:pPr>
+      <w:bookmarkStart w:id="47" w:name="_Toc192521983"/>
+      <w:r>
+        <w:t>INDEX</w:t>
+      </w:r>
+      <w:bookmarkEnd w:id="47"/>
+    </w:p>
+    <w:p>
+      <w:fldSimple w:instr=" INDEX \e &quot; &quot; \c &quot;2&quot; \z &quot;4105&quot; ">
+        <w:r>
+          <w:rPr>
+            <w:b/>
+            <w:bCs/>
+            <w:noProof/>
+            <w:lang w:val="en-US"/>
+          </w:rPr>
+          <w:t>No index entries found.</w:t>
+        </w:r>
+      </w:fldSimple>
     </w:p>
     <w:sectPr>
       <w:type w:val="continuous"/>
@@ -24507,7 +24696,6 @@
   <w:style w:type="character" w:default="1" w:styleId="DefaultParagraphFont">
     <w:name w:val="Default Paragraph Font"/>
     <w:uiPriority w:val="1"/>
-    <w:semiHidden/>
     <w:unhideWhenUsed/>
   </w:style>
   <w:style w:type="table" w:default="1" w:styleId="TableNormal">
@@ -25239,9 +25427,11 @@
     <w:rsid w:val="003446B9"/>
     <w:rsid w:val="00656C20"/>
     <w:rsid w:val="007069EA"/>
+    <w:rsid w:val="00725C5C"/>
     <w:rsid w:val="00960C4B"/>
     <w:rsid w:val="00977FB5"/>
     <w:rsid w:val="00A96F09"/>
+    <w:rsid w:val="00AA73F6"/>
     <w:rsid w:val="00B04A28"/>
     <w:rsid w:val="00B62584"/>
     <w:rsid w:val="00BA0986"/>

</xml_diff>

<commit_message>
Fixes to edits on physicians and patients
</commit_message>
<xml_diff>
--- a/PharmTechUserManual.docx
+++ b/PharmTechUserManual.docx
@@ -4024,7 +4024,6 @@
         </w:rPr>
         <w:t xml:space="preserve">  </w:t>
       </w:r>
-      <w:proofErr w:type="gramStart"/>
       <w:r>
         <w:rPr>
           <w:b/>
@@ -4055,7 +4054,6 @@
         </w:rPr>
         <w:t>!!!!!!!!!!!!!!!!!!!!!!!!!!!!!!!!!!!</w:t>
       </w:r>
-      <w:proofErr w:type="gramEnd"/>
       <w:r>
         <w:rPr>
           <w:sz w:val="24"/>
@@ -4102,20 +4100,8 @@
           <w:szCs w:val="36"/>
         </w:rPr>
         <w:br/>
-        <w:t xml:space="preserve">!!!!!!!!!!!!!!!!!!!!!!!!!!!!!!!!!!  </w:t>
-      </w:r>
-      <w:proofErr w:type="gramStart"/>
-      <w:r>
-        <w:rPr>
-          <w:b/>
-          <w:bCs/>
-          <w:color w:val="FF0000"/>
-          <w:sz w:val="36"/>
-          <w:szCs w:val="36"/>
-        </w:rPr>
-        <w:t>Important  !!!!!!!!!!!!!!!!!!!!!!!!!!!!!!!!!!!</w:t>
-      </w:r>
-      <w:proofErr w:type="gramEnd"/>
+        <w:t>!!!!!!!!!!!!!!!!!!!!!!!!!!!!!!!!!!  Important  !!!!!!!!!!!!!!!!!!!!!!!!!!!!!!!!!!!</w:t>
+      </w:r>
     </w:p>
     <w:p>
       <w:pPr>
@@ -4149,7 +4135,6 @@
         </w:rPr>
         <w:t xml:space="preserve">From the main page of the website, click the </w:t>
       </w:r>
-      <w:proofErr w:type="gramStart"/>
       <w:r>
         <w:rPr>
           <w:color w:val="0F6FC6" w:themeColor="accent1"/>
@@ -4174,7 +4159,6 @@
         </w:rPr>
         <w:t>Up</w:t>
       </w:r>
-      <w:proofErr w:type="gramEnd"/>
       <w:r>
         <w:rPr>
           <w:color w:val="0F6FC6" w:themeColor="accent1"/>
@@ -12132,7 +12116,7 @@
           <w:szCs w:val="24"/>
         </w:rPr>
         <w:drawing>
-          <wp:anchor distT="0" distB="0" distL="114300" distR="114300" simplePos="0" relativeHeight="251671552" behindDoc="0" locked="0" layoutInCell="1" allowOverlap="1" wp14:anchorId="0E7E74E4" wp14:editId="4A57787D">
+          <wp:anchor distT="0" distB="0" distL="114300" distR="114300" simplePos="0" relativeHeight="251671552" behindDoc="0" locked="0" layoutInCell="1" allowOverlap="1" wp14:anchorId="0E7E74E4" wp14:editId="0EB3427D">
             <wp:simplePos x="0" y="0"/>
             <wp:positionH relativeFrom="column">
               <wp:posOffset>4139467</wp:posOffset>
@@ -14800,7 +14784,22 @@
           <w:sz w:val="24"/>
           <w:szCs w:val="24"/>
         </w:rPr>
-        <w:t>the checkbox for the drug needed to be edited. (Only one drug can be selected)</w:t>
+        <w:t xml:space="preserve">the </w:t>
+      </w:r>
+      <w:r>
+        <w:rPr>
+          <w:color w:val="0070C0"/>
+          <w:sz w:val="24"/>
+          <w:szCs w:val="24"/>
+        </w:rPr>
+        <w:t xml:space="preserve">checkbox </w:t>
+      </w:r>
+      <w:r>
+        <w:rPr>
+          <w:sz w:val="24"/>
+          <w:szCs w:val="24"/>
+        </w:rPr>
+        <w:t>for the drug needed to be edited. (Only one drug can be selected)</w:t>
       </w:r>
     </w:p>
     <w:p>
@@ -15170,7 +15169,7 @@
           <w:noProof/>
         </w:rPr>
         <w:drawing>
-          <wp:anchor distT="0" distB="0" distL="114300" distR="114300" simplePos="0" relativeHeight="251679744" behindDoc="0" locked="0" layoutInCell="1" allowOverlap="1" wp14:anchorId="189C8152" wp14:editId="5CEB4F8B">
+          <wp:anchor distT="0" distB="0" distL="114300" distR="114300" simplePos="0" relativeHeight="251679744" behindDoc="0" locked="0" layoutInCell="1" allowOverlap="1" wp14:anchorId="189C8152" wp14:editId="21532B5D">
             <wp:simplePos x="0" y="0"/>
             <wp:positionH relativeFrom="column">
               <wp:posOffset>3476521</wp:posOffset>
@@ -16163,8 +16162,6 @@
       <w:r>
         <w:rPr>
           <w:noProof/>
-          <w:sz w:val="24"/>
-          <w:szCs w:val="24"/>
         </w:rPr>
         <w:drawing>
           <wp:anchor distT="0" distB="0" distL="114300" distR="114300" simplePos="0" relativeHeight="251681792" behindDoc="0" locked="0" layoutInCell="1" allowOverlap="1" wp14:anchorId="78A7734C" wp14:editId="1741DE87">
@@ -16235,7 +16232,50 @@
           <w:sz w:val="24"/>
           <w:szCs w:val="24"/>
         </w:rPr>
-        <w:t>Select a physician needed to be edited.</w:t>
+        <w:t xml:space="preserve">Select the </w:t>
+      </w:r>
+      <w:r>
+        <w:rPr>
+          <w:color w:val="0070C0"/>
+          <w:sz w:val="24"/>
+          <w:szCs w:val="24"/>
+        </w:rPr>
+        <w:t xml:space="preserve">checkbox </w:t>
+      </w:r>
+      <w:r>
+        <w:rPr>
+          <w:sz w:val="24"/>
+          <w:szCs w:val="24"/>
+        </w:rPr>
+        <w:t xml:space="preserve">for the </w:t>
+      </w:r>
+      <w:r>
+        <w:rPr>
+          <w:sz w:val="24"/>
+          <w:szCs w:val="24"/>
+        </w:rPr>
+        <w:t>physician</w:t>
+      </w:r>
+      <w:r>
+        <w:rPr>
+          <w:sz w:val="24"/>
+          <w:szCs w:val="24"/>
+        </w:rPr>
+        <w:t xml:space="preserve"> needed to be edited. (Only one </w:t>
+      </w:r>
+      <w:r>
+        <w:rPr>
+          <w:sz w:val="24"/>
+          <w:szCs w:val="24"/>
+        </w:rPr>
+        <w:t>physician</w:t>
+      </w:r>
+      <w:r>
+        <w:rPr>
+          <w:sz w:val="24"/>
+          <w:szCs w:val="24"/>
+        </w:rPr>
+        <w:t xml:space="preserve"> can be selected)</w:t>
       </w:r>
     </w:p>
     <w:p>
@@ -16468,7 +16508,6 @@
       </w:pPr>
       <w:bookmarkStart w:id="38" w:name="_Toc192521974"/>
       <w:r>
-        <w:lastRenderedPageBreak/>
         <w:t xml:space="preserve">HOW TO </w:t>
       </w:r>
       <w:r>
@@ -17348,6 +17387,7 @@
           <w:sz w:val="24"/>
           <w:szCs w:val="24"/>
         </w:rPr>
+        <w:lastRenderedPageBreak/>
         <w:t>The table will update to include the newly added patients.</w:t>
       </w:r>
     </w:p>
@@ -17357,7 +17397,6 @@
       </w:pPr>
       <w:bookmarkStart w:id="41" w:name="_Toc192521977"/>
       <w:r>
-        <w:lastRenderedPageBreak/>
         <w:t xml:space="preserve">HOW TO </w:t>
       </w:r>
       <w:r>
@@ -17472,7 +17511,50 @@
           <w:sz w:val="24"/>
           <w:szCs w:val="24"/>
         </w:rPr>
-        <w:t>Select a patient needed to be edited.</w:t>
+        <w:t xml:space="preserve">Select the </w:t>
+      </w:r>
+      <w:r>
+        <w:rPr>
+          <w:color w:val="0070C0"/>
+          <w:sz w:val="24"/>
+          <w:szCs w:val="24"/>
+        </w:rPr>
+        <w:t xml:space="preserve">checkbox </w:t>
+      </w:r>
+      <w:r>
+        <w:rPr>
+          <w:sz w:val="24"/>
+          <w:szCs w:val="24"/>
+        </w:rPr>
+        <w:t xml:space="preserve">for the </w:t>
+      </w:r>
+      <w:r>
+        <w:rPr>
+          <w:sz w:val="24"/>
+          <w:szCs w:val="24"/>
+        </w:rPr>
+        <w:t>patient</w:t>
+      </w:r>
+      <w:r>
+        <w:rPr>
+          <w:sz w:val="24"/>
+          <w:szCs w:val="24"/>
+        </w:rPr>
+        <w:t xml:space="preserve"> needed to be edited. (Only one </w:t>
+      </w:r>
+      <w:r>
+        <w:rPr>
+          <w:sz w:val="24"/>
+          <w:szCs w:val="24"/>
+        </w:rPr>
+        <w:t>patient</w:t>
+      </w:r>
+      <w:r>
+        <w:rPr>
+          <w:sz w:val="24"/>
+          <w:szCs w:val="24"/>
+        </w:rPr>
+        <w:t xml:space="preserve"> can be selected)</w:t>
       </w:r>
     </w:p>
     <w:p>
@@ -18049,7 +18131,6 @@
       </w:pPr>
       <w:bookmarkStart w:id="43" w:name="_Toc192521979"/>
       <w:r>
-        <w:lastRenderedPageBreak/>
         <w:t xml:space="preserve">HOW TO </w:t>
       </w:r>
       <w:r>
@@ -18760,7 +18841,6 @@
       </w:pPr>
       <w:bookmarkStart w:id="45" w:name="_Toc192521981"/>
       <w:r>
-        <w:lastRenderedPageBreak/>
         <w:t xml:space="preserve">HOW TO </w:t>
       </w:r>
       <w:r>
@@ -24696,6 +24776,7 @@
   <w:style w:type="character" w:default="1" w:styleId="DefaultParagraphFont">
     <w:name w:val="Default Paragraph Font"/>
     <w:uiPriority w:val="1"/>
+    <w:semiHidden/>
     <w:unhideWhenUsed/>
   </w:style>
   <w:style w:type="table" w:default="1" w:styleId="TableNormal">
@@ -25428,6 +25509,8 @@
     <w:rsid w:val="00656C20"/>
     <w:rsid w:val="007069EA"/>
     <w:rsid w:val="00725C5C"/>
+    <w:rsid w:val="007316F0"/>
+    <w:rsid w:val="007D528C"/>
     <w:rsid w:val="00960C4B"/>
     <w:rsid w:val="00977FB5"/>
     <w:rsid w:val="00A96F09"/>

</xml_diff>